<commit_message>
vault backup: 2024-05-22 11:22:10
</commit_message>
<xml_diff>
--- a/Vakken/Blok 2/Wetenschapsjournalistiek/Eindpaper (Kernreactoren)/Eindpaper_Kerncentrales_JortSiemes_V6.docx
+++ b/Vakken/Blok 2/Wetenschapsjournalistiek/Eindpaper (Kernreactoren)/Eindpaper_Kerncentrales_JortSiemes_V6.docx
@@ -267,7 +267,7 @@
           <w:szCs w:val="44"/>
           <w:lang w:val="nl-NL"/>
         </w:rPr>
-        <w:t>Nederlandse</w:t>
+        <w:t xml:space="preserve">    </w:t>
       </w:r>
       <w:r>
         <w:rPr>
@@ -276,7 +276,7 @@
           <w:szCs w:val="44"/>
           <w:lang w:val="nl-NL"/>
         </w:rPr>
-        <w:t xml:space="preserve"> publieke</w:t>
+        <w:t>Nederlandse</w:t>
       </w:r>
       <w:r>
         <w:rPr>
@@ -285,7 +285,7 @@
           <w:szCs w:val="44"/>
           <w:lang w:val="nl-NL"/>
         </w:rPr>
-        <w:t xml:space="preserve"> o</w:t>
+        <w:t xml:space="preserve"> publieke</w:t>
       </w:r>
       <w:r>
         <w:rPr>
@@ -294,7 +294,34 @@
           <w:szCs w:val="44"/>
           <w:lang w:val="nl-NL"/>
         </w:rPr>
-        <w:t>pinies over Kerncentrales</w:t>
+        <w:t xml:space="preserve"> o</w:t>
+      </w:r>
+      <w:r>
+        <w:rPr>
+          <w:rFonts w:ascii="Civil Premium" w:hAnsi="Civil Premium"/>
+          <w:sz w:val="44"/>
+          <w:szCs w:val="44"/>
+          <w:lang w:val="nl-NL"/>
+        </w:rPr>
+        <w:t xml:space="preserve">pinies over </w:t>
+      </w:r>
+      <w:r>
+        <w:rPr>
+          <w:rFonts w:ascii="Civil Premium" w:hAnsi="Civil Premium"/>
+          <w:sz w:val="44"/>
+          <w:szCs w:val="44"/>
+          <w:lang w:val="nl-NL"/>
+        </w:rPr>
+        <w:t xml:space="preserve">   </w:t>
+      </w:r>
+      <w:r>
+        <w:rPr>
+          <w:rFonts w:ascii="Civil Premium" w:hAnsi="Civil Premium"/>
+          <w:sz w:val="44"/>
+          <w:szCs w:val="44"/>
+          <w:lang w:val="nl-NL"/>
+        </w:rPr>
+        <w:t>Kerncentrales</w:t>
       </w:r>
     </w:p>
     <w:p>
@@ -467,7 +494,12 @@
       </w:sdtPr>
       <w:sdtEndPr>
         <w:rPr>
+          <w:rFonts w:eastAsia="Times New Roman"/>
+          <w:b/>
+          <w:bCs/>
           <w:noProof/>
+          <w:kern w:val="36"/>
+          <w:lang w:eastAsia="en-NL"/>
         </w:rPr>
       </w:sdtEndPr>
       <w:sdtContent>
@@ -502,226 +534,91 @@
         </w:p>
         <w:p>
           <w:pPr>
-            <w:pStyle w:val="TOC2"/>
-            <w:tabs>
-              <w:tab w:val="right" w:leader="dot" w:pos="9016"/>
-            </w:tabs>
-            <w:rPr>
-              <w:rFonts w:ascii="Times New Roman" w:eastAsiaTheme="minorEastAsia" w:hAnsi="Times New Roman" w:cs="Times New Roman"/>
-              <w:noProof/>
-              <w:kern w:val="2"/>
-              <w:sz w:val="24"/>
-              <w:szCs w:val="24"/>
-              <w:lang w:val="en-NL" w:eastAsia="en-NL"/>
-              <w14:ligatures w14:val="standardContextual"/>
-            </w:rPr>
-          </w:pPr>
-          <w:r>
-            <w:rPr>
-              <w:rFonts w:ascii="Times New Roman" w:hAnsi="Times New Roman" w:cs="Times New Roman"/>
-              <w:sz w:val="24"/>
-              <w:szCs w:val="24"/>
-            </w:rPr>
-            <w:fldChar w:fldCharType="begin"/>
-          </w:r>
-          <w:r>
-            <w:rPr>
-              <w:rFonts w:ascii="Times New Roman" w:hAnsi="Times New Roman" w:cs="Times New Roman"/>
-              <w:sz w:val="24"/>
-              <w:szCs w:val="24"/>
-            </w:rPr>
-            <w:instrText xml:space="preserve"> TOC \o "1-3" \h \z \u </w:instrText>
-          </w:r>
-          <w:r>
-            <w:rPr>
-              <w:rFonts w:ascii="Times New Roman" w:hAnsi="Times New Roman" w:cs="Times New Roman"/>
-              <w:sz w:val="24"/>
-              <w:szCs w:val="24"/>
-            </w:rPr>
-            <w:fldChar w:fldCharType="separate"/>
-          </w:r>
-          <w:hyperlink w:anchor="_Toc167020774" w:history="1">
-            <w:r>
-              <w:rPr>
-                <w:rStyle w:val="Hyperlink"/>
-                <w:rFonts w:ascii="Times New Roman" w:hAnsi="Times New Roman" w:cs="Times New Roman"/>
-                <w:noProof/>
-                <w:sz w:val="24"/>
-                <w:szCs w:val="24"/>
-                <w:lang w:val="nl-NL"/>
-              </w:rPr>
-              <w:t>1.1 Achtergrondinformatie</w:t>
-            </w:r>
-            <w:r>
-              <w:rPr>
-                <w:rFonts w:ascii="Times New Roman" w:hAnsi="Times New Roman" w:cs="Times New Roman"/>
-                <w:noProof/>
-                <w:webHidden/>
-                <w:sz w:val="24"/>
-                <w:szCs w:val="24"/>
-              </w:rPr>
-              <w:tab/>
-            </w:r>
-            <w:r>
-              <w:rPr>
-                <w:rFonts w:ascii="Times New Roman" w:hAnsi="Times New Roman" w:cs="Times New Roman"/>
-                <w:noProof/>
-                <w:webHidden/>
-                <w:sz w:val="24"/>
-                <w:szCs w:val="24"/>
-              </w:rPr>
-              <w:fldChar w:fldCharType="begin"/>
-            </w:r>
-            <w:r>
-              <w:rPr>
-                <w:rFonts w:ascii="Times New Roman" w:hAnsi="Times New Roman" w:cs="Times New Roman"/>
-                <w:noProof/>
-                <w:webHidden/>
-                <w:sz w:val="24"/>
-                <w:szCs w:val="24"/>
-              </w:rPr>
-              <w:instrText xml:space="preserve"> PAGEREF _Toc167020774 \h </w:instrText>
-            </w:r>
-            <w:r>
-              <w:rPr>
-                <w:rFonts w:ascii="Times New Roman" w:hAnsi="Times New Roman" w:cs="Times New Roman"/>
-                <w:noProof/>
-                <w:webHidden/>
-                <w:sz w:val="24"/>
-                <w:szCs w:val="24"/>
-              </w:rPr>
-            </w:r>
-            <w:r>
-              <w:rPr>
-                <w:rFonts w:ascii="Times New Roman" w:hAnsi="Times New Roman" w:cs="Times New Roman"/>
-                <w:noProof/>
-                <w:webHidden/>
-                <w:sz w:val="24"/>
-                <w:szCs w:val="24"/>
-              </w:rPr>
-              <w:fldChar w:fldCharType="separate"/>
-            </w:r>
-            <w:r>
-              <w:rPr>
-                <w:rFonts w:ascii="Times New Roman" w:hAnsi="Times New Roman" w:cs="Times New Roman"/>
-                <w:noProof/>
-                <w:webHidden/>
-                <w:sz w:val="24"/>
-                <w:szCs w:val="24"/>
-              </w:rPr>
-              <w:t>3</w:t>
-            </w:r>
-            <w:r>
-              <w:rPr>
-                <w:rFonts w:ascii="Times New Roman" w:hAnsi="Times New Roman" w:cs="Times New Roman"/>
-                <w:noProof/>
-                <w:webHidden/>
-                <w:sz w:val="24"/>
-                <w:szCs w:val="24"/>
-              </w:rPr>
-              <w:fldChar w:fldCharType="end"/>
-            </w:r>
-          </w:hyperlink>
-        </w:p>
-        <w:p>
-          <w:pPr>
             <w:pStyle w:val="TOC1"/>
             <w:rPr>
-              <w:rFonts w:ascii="Times New Roman" w:eastAsiaTheme="minorEastAsia" w:hAnsi="Times New Roman" w:cs="Times New Roman"/>
+              <w:rFonts w:asciiTheme="minorHAnsi" w:eastAsiaTheme="minorEastAsia" w:hAnsiTheme="minorHAnsi"/>
               <w:b w:val="0"/>
               <w:bCs w:val="0"/>
               <w:kern w:val="2"/>
               <w:sz w:val="24"/>
               <w:szCs w:val="24"/>
-              <w:lang w:val="en-NL" w:eastAsia="en-NL"/>
+              <w:lang w:val="en-US"/>
               <w14:ligatures w14:val="standardContextual"/>
             </w:rPr>
           </w:pPr>
-          <w:hyperlink w:anchor="_Toc167020775" w:history="1">
+          <w:r>
+            <w:rPr>
+              <w:rFonts w:ascii="Times New Roman" w:hAnsi="Times New Roman" w:cs="Times New Roman"/>
+              <w:noProof w:val="0"/>
+              <w:sz w:val="24"/>
+              <w:szCs w:val="24"/>
+              <w:lang w:val="en-NL"/>
+            </w:rPr>
+            <w:fldChar w:fldCharType="begin"/>
+          </w:r>
+          <w:r>
+            <w:rPr>
+              <w:rFonts w:ascii="Times New Roman" w:hAnsi="Times New Roman" w:cs="Times New Roman"/>
+              <w:sz w:val="24"/>
+              <w:szCs w:val="24"/>
+            </w:rPr>
+            <w:instrText xml:space="preserve"> TOC \o "1-3" \h \z \u </w:instrText>
+          </w:r>
+          <w:r>
+            <w:rPr>
+              <w:rFonts w:ascii="Times New Roman" w:hAnsi="Times New Roman" w:cs="Times New Roman"/>
+              <w:noProof w:val="0"/>
+              <w:sz w:val="24"/>
+              <w:szCs w:val="24"/>
+              <w:lang w:val="en-NL"/>
+            </w:rPr>
+            <w:fldChar w:fldCharType="separate"/>
+          </w:r>
+          <w:hyperlink w:anchor="_Toc167269023" w:history="1">
             <w:r>
               <w:rPr>
                 <w:rStyle w:val="Hyperlink"/>
-                <w:rFonts w:ascii="Times New Roman" w:hAnsi="Times New Roman" w:cs="Times New Roman"/>
-                <w:b w:val="0"/>
-                <w:bCs w:val="0"/>
-                <w:sz w:val="24"/>
-                <w:szCs w:val="24"/>
-              </w:rPr>
-              <w:t>2. Methodologie</w:t>
-            </w:r>
-            <w:r>
-              <w:rPr>
-                <w:rFonts w:ascii="Times New Roman" w:hAnsi="Times New Roman" w:cs="Times New Roman"/>
-                <w:b w:val="0"/>
-                <w:bCs w:val="0"/>
-                <w:webHidden/>
-                <w:sz w:val="24"/>
-                <w:szCs w:val="24"/>
+              </w:rPr>
+              <w:t>1.  Inleiding</w:t>
+            </w:r>
+            <w:r>
+              <w:rPr>
+                <w:webHidden/>
               </w:rPr>
               <w:tab/>
             </w:r>
             <w:r>
               <w:rPr>
-                <w:rFonts w:ascii="Times New Roman" w:hAnsi="Times New Roman" w:cs="Times New Roman"/>
-                <w:b w:val="0"/>
-                <w:bCs w:val="0"/>
-                <w:webHidden/>
-                <w:sz w:val="24"/>
-                <w:szCs w:val="24"/>
+                <w:webHidden/>
               </w:rPr>
               <w:fldChar w:fldCharType="begin"/>
             </w:r>
             <w:r>
               <w:rPr>
-                <w:rFonts w:ascii="Times New Roman" w:hAnsi="Times New Roman" w:cs="Times New Roman"/>
-                <w:b w:val="0"/>
-                <w:bCs w:val="0"/>
-                <w:webHidden/>
-                <w:sz w:val="24"/>
-                <w:szCs w:val="24"/>
-              </w:rPr>
-              <w:instrText xml:space="preserve"> PAGEREF _Toc167020775 \h </w:instrText>
-            </w:r>
-            <w:r>
-              <w:rPr>
-                <w:rFonts w:ascii="Times New Roman" w:hAnsi="Times New Roman" w:cs="Times New Roman"/>
-                <w:b w:val="0"/>
-                <w:bCs w:val="0"/>
-                <w:webHidden/>
-                <w:sz w:val="24"/>
-                <w:szCs w:val="24"/>
-              </w:rPr>
-            </w:r>
-            <w:r>
-              <w:rPr>
-                <w:rFonts w:ascii="Times New Roman" w:hAnsi="Times New Roman" w:cs="Times New Roman"/>
-                <w:b w:val="0"/>
-                <w:bCs w:val="0"/>
-                <w:webHidden/>
-                <w:sz w:val="24"/>
-                <w:szCs w:val="24"/>
+                <w:webHidden/>
+              </w:rPr>
+              <w:instrText xml:space="preserve"> PAGEREF _Toc167269023 \h </w:instrText>
+            </w:r>
+            <w:r>
+              <w:rPr>
+                <w:webHidden/>
+              </w:rPr>
+            </w:r>
+            <w:r>
+              <w:rPr>
+                <w:webHidden/>
               </w:rPr>
               <w:fldChar w:fldCharType="separate"/>
             </w:r>
             <w:r>
               <w:rPr>
-                <w:rFonts w:ascii="Times New Roman" w:hAnsi="Times New Roman" w:cs="Times New Roman"/>
-                <w:b w:val="0"/>
-                <w:bCs w:val="0"/>
-                <w:webHidden/>
-                <w:sz w:val="24"/>
-                <w:szCs w:val="24"/>
-              </w:rPr>
-              <w:t>4</w:t>
-            </w:r>
-            <w:r>
-              <w:rPr>
-                <w:rFonts w:ascii="Times New Roman" w:hAnsi="Times New Roman" w:cs="Times New Roman"/>
-                <w:b w:val="0"/>
-                <w:bCs w:val="0"/>
-                <w:webHidden/>
-                <w:sz w:val="24"/>
-                <w:szCs w:val="24"/>
+                <w:webHidden/>
+              </w:rPr>
+              <w:t>3</w:t>
+            </w:r>
+            <w:r>
+              <w:rPr>
+                <w:webHidden/>
               </w:rPr>
               <w:fldChar w:fldCharType="end"/>
             </w:r>
@@ -734,93 +631,135 @@
               <w:tab w:val="right" w:leader="dot" w:pos="9016"/>
             </w:tabs>
             <w:rPr>
-              <w:rFonts w:ascii="Times New Roman" w:eastAsiaTheme="minorEastAsia" w:hAnsi="Times New Roman" w:cs="Times New Roman"/>
+              <w:rFonts w:eastAsiaTheme="minorEastAsia"/>
               <w:noProof/>
               <w:kern w:val="2"/>
               <w:sz w:val="24"/>
               <w:szCs w:val="24"/>
-              <w:lang w:val="en-NL" w:eastAsia="en-NL"/>
+              <w:lang w:val="en-US"/>
               <w14:ligatures w14:val="standardContextual"/>
             </w:rPr>
           </w:pPr>
-          <w:hyperlink w:anchor="_Toc167020776" w:history="1">
+          <w:hyperlink w:anchor="_Toc167269024" w:history="1">
             <w:r>
               <w:rPr>
                 <w:rStyle w:val="Hyperlink"/>
-                <w:rFonts w:ascii="Times New Roman" w:hAnsi="Times New Roman" w:cs="Times New Roman"/>
-                <w:noProof/>
-                <w:sz w:val="24"/>
-                <w:szCs w:val="24"/>
+                <w:b/>
+                <w:bCs/>
+                <w:noProof/>
                 <w:lang w:val="nl-NL"/>
               </w:rPr>
-              <w:t>2.1 Onderzoeksvraag en doelstelling</w:t>
-            </w:r>
-            <w:r>
-              <w:rPr>
-                <w:rFonts w:ascii="Times New Roman" w:hAnsi="Times New Roman" w:cs="Times New Roman"/>
-                <w:noProof/>
-                <w:webHidden/>
-                <w:sz w:val="24"/>
-                <w:szCs w:val="24"/>
+              <w:t>1.1 Achtergrondinformatie</w:t>
+            </w:r>
+            <w:r>
+              <w:rPr>
+                <w:noProof/>
+                <w:webHidden/>
               </w:rPr>
               <w:tab/>
             </w:r>
             <w:r>
               <w:rPr>
-                <w:rFonts w:ascii="Times New Roman" w:hAnsi="Times New Roman" w:cs="Times New Roman"/>
-                <w:noProof/>
-                <w:webHidden/>
-                <w:sz w:val="24"/>
-                <w:szCs w:val="24"/>
+                <w:noProof/>
+                <w:webHidden/>
               </w:rPr>
               <w:fldChar w:fldCharType="begin"/>
             </w:r>
             <w:r>
               <w:rPr>
-                <w:rFonts w:ascii="Times New Roman" w:hAnsi="Times New Roman" w:cs="Times New Roman"/>
-                <w:noProof/>
-                <w:webHidden/>
-                <w:sz w:val="24"/>
-                <w:szCs w:val="24"/>
-              </w:rPr>
-              <w:instrText xml:space="preserve"> PAGEREF _Toc167020776 \h </w:instrText>
-            </w:r>
-            <w:r>
-              <w:rPr>
-                <w:rFonts w:ascii="Times New Roman" w:hAnsi="Times New Roman" w:cs="Times New Roman"/>
-                <w:noProof/>
-                <w:webHidden/>
-                <w:sz w:val="24"/>
-                <w:szCs w:val="24"/>
-              </w:rPr>
-            </w:r>
-            <w:r>
-              <w:rPr>
-                <w:rFonts w:ascii="Times New Roman" w:hAnsi="Times New Roman" w:cs="Times New Roman"/>
-                <w:noProof/>
-                <w:webHidden/>
-                <w:sz w:val="24"/>
-                <w:szCs w:val="24"/>
+                <w:noProof/>
+                <w:webHidden/>
+              </w:rPr>
+              <w:instrText xml:space="preserve"> PAGEREF _Toc167269024 \h </w:instrText>
+            </w:r>
+            <w:r>
+              <w:rPr>
+                <w:noProof/>
+                <w:webHidden/>
+              </w:rPr>
+            </w:r>
+            <w:r>
+              <w:rPr>
+                <w:noProof/>
+                <w:webHidden/>
               </w:rPr>
               <w:fldChar w:fldCharType="separate"/>
             </w:r>
             <w:r>
               <w:rPr>
-                <w:rFonts w:ascii="Times New Roman" w:hAnsi="Times New Roman" w:cs="Times New Roman"/>
-                <w:noProof/>
-                <w:webHidden/>
-                <w:sz w:val="24"/>
-                <w:szCs w:val="24"/>
+                <w:noProof/>
+                <w:webHidden/>
+              </w:rPr>
+              <w:t>3</w:t>
+            </w:r>
+            <w:r>
+              <w:rPr>
+                <w:noProof/>
+                <w:webHidden/>
+              </w:rPr>
+              <w:fldChar w:fldCharType="end"/>
+            </w:r>
+          </w:hyperlink>
+        </w:p>
+        <w:p>
+          <w:pPr>
+            <w:pStyle w:val="TOC1"/>
+            <w:rPr>
+              <w:rFonts w:asciiTheme="minorHAnsi" w:eastAsiaTheme="minorEastAsia" w:hAnsiTheme="minorHAnsi"/>
+              <w:b w:val="0"/>
+              <w:bCs w:val="0"/>
+              <w:kern w:val="2"/>
+              <w:sz w:val="24"/>
+              <w:szCs w:val="24"/>
+              <w:lang w:val="en-US"/>
+              <w14:ligatures w14:val="standardContextual"/>
+            </w:rPr>
+          </w:pPr>
+          <w:hyperlink w:anchor="_Toc167269025" w:history="1">
+            <w:r>
+              <w:rPr>
+                <w:rStyle w:val="Hyperlink"/>
+              </w:rPr>
+              <w:t>2. Methodologie</w:t>
+            </w:r>
+            <w:r>
+              <w:rPr>
+                <w:webHidden/>
+              </w:rPr>
+              <w:tab/>
+            </w:r>
+            <w:r>
+              <w:rPr>
+                <w:webHidden/>
+              </w:rPr>
+              <w:fldChar w:fldCharType="begin"/>
+            </w:r>
+            <w:r>
+              <w:rPr>
+                <w:webHidden/>
+              </w:rPr>
+              <w:instrText xml:space="preserve"> PAGEREF _Toc167269025 \h </w:instrText>
+            </w:r>
+            <w:r>
+              <w:rPr>
+                <w:webHidden/>
+              </w:rPr>
+            </w:r>
+            <w:r>
+              <w:rPr>
+                <w:webHidden/>
+              </w:rPr>
+              <w:fldChar w:fldCharType="separate"/>
+            </w:r>
+            <w:r>
+              <w:rPr>
+                <w:webHidden/>
               </w:rPr>
               <w:t>4</w:t>
             </w:r>
             <w:r>
               <w:rPr>
-                <w:rFonts w:ascii="Times New Roman" w:hAnsi="Times New Roman" w:cs="Times New Roman"/>
-                <w:noProof/>
-                <w:webHidden/>
-                <w:sz w:val="24"/>
-                <w:szCs w:val="24"/>
+                <w:webHidden/>
               </w:rPr>
               <w:fldChar w:fldCharType="end"/>
             </w:r>
@@ -833,93 +772,71 @@
               <w:tab w:val="right" w:leader="dot" w:pos="9016"/>
             </w:tabs>
             <w:rPr>
-              <w:rFonts w:ascii="Times New Roman" w:eastAsiaTheme="minorEastAsia" w:hAnsi="Times New Roman" w:cs="Times New Roman"/>
+              <w:rFonts w:eastAsiaTheme="minorEastAsia"/>
               <w:noProof/>
               <w:kern w:val="2"/>
               <w:sz w:val="24"/>
               <w:szCs w:val="24"/>
-              <w:lang w:val="en-NL" w:eastAsia="en-NL"/>
+              <w:lang w:val="en-US"/>
               <w14:ligatures w14:val="standardContextual"/>
             </w:rPr>
           </w:pPr>
-          <w:hyperlink w:anchor="_Toc167020777" w:history="1">
+          <w:hyperlink w:anchor="_Toc167269026" w:history="1">
             <w:r>
               <w:rPr>
                 <w:rStyle w:val="Hyperlink"/>
-                <w:rFonts w:ascii="Times New Roman" w:hAnsi="Times New Roman" w:cs="Times New Roman"/>
-                <w:noProof/>
-                <w:sz w:val="24"/>
-                <w:szCs w:val="24"/>
+                <w:b/>
+                <w:bCs/>
+                <w:noProof/>
                 <w:lang w:val="nl-NL"/>
               </w:rPr>
-              <w:t>2.2 Zoekstrategieën en criteria voor inclusie/exclusie van literatuur</w:t>
-            </w:r>
-            <w:r>
-              <w:rPr>
-                <w:rFonts w:ascii="Times New Roman" w:hAnsi="Times New Roman" w:cs="Times New Roman"/>
-                <w:noProof/>
-                <w:webHidden/>
-                <w:sz w:val="24"/>
-                <w:szCs w:val="24"/>
+              <w:t>2.1 Onderzoeksvraag en doelstelling</w:t>
+            </w:r>
+            <w:r>
+              <w:rPr>
+                <w:noProof/>
+                <w:webHidden/>
               </w:rPr>
               <w:tab/>
             </w:r>
             <w:r>
               <w:rPr>
-                <w:rFonts w:ascii="Times New Roman" w:hAnsi="Times New Roman" w:cs="Times New Roman"/>
-                <w:noProof/>
-                <w:webHidden/>
-                <w:sz w:val="24"/>
-                <w:szCs w:val="24"/>
+                <w:noProof/>
+                <w:webHidden/>
               </w:rPr>
               <w:fldChar w:fldCharType="begin"/>
             </w:r>
             <w:r>
               <w:rPr>
-                <w:rFonts w:ascii="Times New Roman" w:hAnsi="Times New Roman" w:cs="Times New Roman"/>
-                <w:noProof/>
-                <w:webHidden/>
-                <w:sz w:val="24"/>
-                <w:szCs w:val="24"/>
-              </w:rPr>
-              <w:instrText xml:space="preserve"> PAGEREF _Toc167020777 \h </w:instrText>
-            </w:r>
-            <w:r>
-              <w:rPr>
-                <w:rFonts w:ascii="Times New Roman" w:hAnsi="Times New Roman" w:cs="Times New Roman"/>
-                <w:noProof/>
-                <w:webHidden/>
-                <w:sz w:val="24"/>
-                <w:szCs w:val="24"/>
-              </w:rPr>
-            </w:r>
-            <w:r>
-              <w:rPr>
-                <w:rFonts w:ascii="Times New Roman" w:hAnsi="Times New Roman" w:cs="Times New Roman"/>
-                <w:noProof/>
-                <w:webHidden/>
-                <w:sz w:val="24"/>
-                <w:szCs w:val="24"/>
+                <w:noProof/>
+                <w:webHidden/>
+              </w:rPr>
+              <w:instrText xml:space="preserve"> PAGEREF _Toc167269026 \h </w:instrText>
+            </w:r>
+            <w:r>
+              <w:rPr>
+                <w:noProof/>
+                <w:webHidden/>
+              </w:rPr>
+            </w:r>
+            <w:r>
+              <w:rPr>
+                <w:noProof/>
+                <w:webHidden/>
               </w:rPr>
               <w:fldChar w:fldCharType="separate"/>
             </w:r>
             <w:r>
               <w:rPr>
-                <w:rFonts w:ascii="Times New Roman" w:hAnsi="Times New Roman" w:cs="Times New Roman"/>
-                <w:noProof/>
-                <w:webHidden/>
-                <w:sz w:val="24"/>
-                <w:szCs w:val="24"/>
+                <w:noProof/>
+                <w:webHidden/>
               </w:rPr>
               <w:t>4</w:t>
             </w:r>
             <w:r>
               <w:rPr>
-                <w:rFonts w:ascii="Times New Roman" w:hAnsi="Times New Roman" w:cs="Times New Roman"/>
-                <w:noProof/>
-                <w:webHidden/>
-                <w:sz w:val="24"/>
-                <w:szCs w:val="24"/>
+                <w:noProof/>
+                <w:webHidden/>
               </w:rPr>
               <w:fldChar w:fldCharType="end"/>
             </w:r>
@@ -932,197 +849,71 @@
               <w:tab w:val="right" w:leader="dot" w:pos="9016"/>
             </w:tabs>
             <w:rPr>
-              <w:rFonts w:ascii="Times New Roman" w:eastAsiaTheme="minorEastAsia" w:hAnsi="Times New Roman" w:cs="Times New Roman"/>
+              <w:rFonts w:eastAsiaTheme="minorEastAsia"/>
               <w:noProof/>
               <w:kern w:val="2"/>
               <w:sz w:val="24"/>
               <w:szCs w:val="24"/>
-              <w:lang w:val="en-NL" w:eastAsia="en-NL"/>
+              <w:lang w:val="en-US"/>
               <w14:ligatures w14:val="standardContextual"/>
             </w:rPr>
           </w:pPr>
-          <w:hyperlink w:anchor="_Toc167020778" w:history="1">
+          <w:hyperlink w:anchor="_Toc167269027" w:history="1">
             <w:r>
               <w:rPr>
                 <w:rStyle w:val="Hyperlink"/>
-                <w:rFonts w:ascii="Times New Roman" w:hAnsi="Times New Roman" w:cs="Times New Roman"/>
-                <w:noProof/>
-                <w:sz w:val="24"/>
-                <w:szCs w:val="24"/>
+                <w:b/>
+                <w:bCs/>
+                <w:noProof/>
                 <w:lang w:val="nl-NL"/>
               </w:rPr>
-              <w:t>2.3 Analysemethoden van gevonden literatuur</w:t>
-            </w:r>
-            <w:r>
-              <w:rPr>
-                <w:rFonts w:ascii="Times New Roman" w:hAnsi="Times New Roman" w:cs="Times New Roman"/>
-                <w:noProof/>
-                <w:webHidden/>
-                <w:sz w:val="24"/>
-                <w:szCs w:val="24"/>
+              <w:t>2.2 Zoekstrategieën en criteria voor inclusie/exclusie van literatuur</w:t>
+            </w:r>
+            <w:r>
+              <w:rPr>
+                <w:noProof/>
+                <w:webHidden/>
               </w:rPr>
               <w:tab/>
             </w:r>
             <w:r>
               <w:rPr>
-                <w:rFonts w:ascii="Times New Roman" w:hAnsi="Times New Roman" w:cs="Times New Roman"/>
-                <w:noProof/>
-                <w:webHidden/>
-                <w:sz w:val="24"/>
-                <w:szCs w:val="24"/>
+                <w:noProof/>
+                <w:webHidden/>
               </w:rPr>
               <w:fldChar w:fldCharType="begin"/>
             </w:r>
             <w:r>
               <w:rPr>
-                <w:rFonts w:ascii="Times New Roman" w:hAnsi="Times New Roman" w:cs="Times New Roman"/>
-                <w:noProof/>
-                <w:webHidden/>
-                <w:sz w:val="24"/>
-                <w:szCs w:val="24"/>
-              </w:rPr>
-              <w:instrText xml:space="preserve"> PAGEREF _Toc167020778 \h </w:instrText>
-            </w:r>
-            <w:r>
-              <w:rPr>
-                <w:rFonts w:ascii="Times New Roman" w:hAnsi="Times New Roman" w:cs="Times New Roman"/>
-                <w:noProof/>
-                <w:webHidden/>
-                <w:sz w:val="24"/>
-                <w:szCs w:val="24"/>
-              </w:rPr>
-            </w:r>
-            <w:r>
-              <w:rPr>
-                <w:rFonts w:ascii="Times New Roman" w:hAnsi="Times New Roman" w:cs="Times New Roman"/>
-                <w:noProof/>
-                <w:webHidden/>
-                <w:sz w:val="24"/>
-                <w:szCs w:val="24"/>
+                <w:noProof/>
+                <w:webHidden/>
+              </w:rPr>
+              <w:instrText xml:space="preserve"> PAGEREF _Toc167269027 \h </w:instrText>
+            </w:r>
+            <w:r>
+              <w:rPr>
+                <w:noProof/>
+                <w:webHidden/>
+              </w:rPr>
+            </w:r>
+            <w:r>
+              <w:rPr>
+                <w:noProof/>
+                <w:webHidden/>
               </w:rPr>
               <w:fldChar w:fldCharType="separate"/>
             </w:r>
             <w:r>
               <w:rPr>
-                <w:rFonts w:ascii="Times New Roman" w:hAnsi="Times New Roman" w:cs="Times New Roman"/>
-                <w:noProof/>
-                <w:webHidden/>
-                <w:sz w:val="24"/>
-                <w:szCs w:val="24"/>
+                <w:noProof/>
+                <w:webHidden/>
               </w:rPr>
               <w:t>4</w:t>
             </w:r>
             <w:r>
               <w:rPr>
-                <w:rFonts w:ascii="Times New Roman" w:hAnsi="Times New Roman" w:cs="Times New Roman"/>
-                <w:noProof/>
-                <w:webHidden/>
-                <w:sz w:val="24"/>
-                <w:szCs w:val="24"/>
-              </w:rPr>
-              <w:fldChar w:fldCharType="end"/>
-            </w:r>
-          </w:hyperlink>
-        </w:p>
-        <w:p>
-          <w:pPr>
-            <w:pStyle w:val="TOC1"/>
-            <w:rPr>
-              <w:rFonts w:ascii="Times New Roman" w:eastAsiaTheme="minorEastAsia" w:hAnsi="Times New Roman" w:cs="Times New Roman"/>
-              <w:b w:val="0"/>
-              <w:bCs w:val="0"/>
-              <w:kern w:val="2"/>
-              <w:sz w:val="24"/>
-              <w:szCs w:val="24"/>
-              <w:lang w:val="en-NL" w:eastAsia="en-NL"/>
-              <w14:ligatures w14:val="standardContextual"/>
-            </w:rPr>
-          </w:pPr>
-          <w:hyperlink w:anchor="_Toc167020779" w:history="1">
-            <w:r>
-              <w:rPr>
-                <w:rStyle w:val="Hyperlink"/>
-                <w:rFonts w:ascii="Times New Roman" w:hAnsi="Times New Roman" w:cs="Times New Roman"/>
-                <w:b w:val="0"/>
-                <w:bCs w:val="0"/>
-                <w:sz w:val="24"/>
-                <w:szCs w:val="24"/>
-              </w:rPr>
-              <w:t>3. Theoretisch kader</w:t>
-            </w:r>
-            <w:r>
-              <w:rPr>
-                <w:rFonts w:ascii="Times New Roman" w:hAnsi="Times New Roman" w:cs="Times New Roman"/>
-                <w:b w:val="0"/>
-                <w:bCs w:val="0"/>
-                <w:webHidden/>
-                <w:sz w:val="24"/>
-                <w:szCs w:val="24"/>
-              </w:rPr>
-              <w:tab/>
-            </w:r>
-            <w:r>
-              <w:rPr>
-                <w:rFonts w:ascii="Times New Roman" w:hAnsi="Times New Roman" w:cs="Times New Roman"/>
-                <w:b w:val="0"/>
-                <w:bCs w:val="0"/>
-                <w:webHidden/>
-                <w:sz w:val="24"/>
-                <w:szCs w:val="24"/>
-              </w:rPr>
-              <w:fldChar w:fldCharType="begin"/>
-            </w:r>
-            <w:r>
-              <w:rPr>
-                <w:rFonts w:ascii="Times New Roman" w:hAnsi="Times New Roman" w:cs="Times New Roman"/>
-                <w:b w:val="0"/>
-                <w:bCs w:val="0"/>
-                <w:webHidden/>
-                <w:sz w:val="24"/>
-                <w:szCs w:val="24"/>
-              </w:rPr>
-              <w:instrText xml:space="preserve"> PAGEREF _Toc167020779 \h </w:instrText>
-            </w:r>
-            <w:r>
-              <w:rPr>
-                <w:rFonts w:ascii="Times New Roman" w:hAnsi="Times New Roman" w:cs="Times New Roman"/>
-                <w:b w:val="0"/>
-                <w:bCs w:val="0"/>
-                <w:webHidden/>
-                <w:sz w:val="24"/>
-                <w:szCs w:val="24"/>
-              </w:rPr>
-            </w:r>
-            <w:r>
-              <w:rPr>
-                <w:rFonts w:ascii="Times New Roman" w:hAnsi="Times New Roman" w:cs="Times New Roman"/>
-                <w:b w:val="0"/>
-                <w:bCs w:val="0"/>
-                <w:webHidden/>
-                <w:sz w:val="24"/>
-                <w:szCs w:val="24"/>
-              </w:rPr>
-              <w:fldChar w:fldCharType="separate"/>
-            </w:r>
-            <w:r>
-              <w:rPr>
-                <w:rFonts w:ascii="Times New Roman" w:hAnsi="Times New Roman" w:cs="Times New Roman"/>
-                <w:b w:val="0"/>
-                <w:bCs w:val="0"/>
-                <w:webHidden/>
-                <w:sz w:val="24"/>
-                <w:szCs w:val="24"/>
-              </w:rPr>
-              <w:t>5</w:t>
-            </w:r>
-            <w:r>
-              <w:rPr>
-                <w:rFonts w:ascii="Times New Roman" w:hAnsi="Times New Roman" w:cs="Times New Roman"/>
-                <w:b w:val="0"/>
-                <w:bCs w:val="0"/>
-                <w:webHidden/>
-                <w:sz w:val="24"/>
-                <w:szCs w:val="24"/>
+                <w:noProof/>
+                <w:webHidden/>
               </w:rPr>
               <w:fldChar w:fldCharType="end"/>
             </w:r>
@@ -1135,93 +926,135 @@
               <w:tab w:val="right" w:leader="dot" w:pos="9016"/>
             </w:tabs>
             <w:rPr>
-              <w:rFonts w:ascii="Times New Roman" w:eastAsiaTheme="minorEastAsia" w:hAnsi="Times New Roman" w:cs="Times New Roman"/>
+              <w:rFonts w:eastAsiaTheme="minorEastAsia"/>
               <w:noProof/>
               <w:kern w:val="2"/>
               <w:sz w:val="24"/>
               <w:szCs w:val="24"/>
-              <w:lang w:val="en-NL" w:eastAsia="en-NL"/>
+              <w:lang w:val="en-US"/>
               <w14:ligatures w14:val="standardContextual"/>
             </w:rPr>
           </w:pPr>
-          <w:hyperlink w:anchor="_Toc167020780" w:history="1">
+          <w:hyperlink w:anchor="_Toc167269028" w:history="1">
             <w:r>
               <w:rPr>
                 <w:rStyle w:val="Hyperlink"/>
-                <w:rFonts w:ascii="Times New Roman" w:hAnsi="Times New Roman" w:cs="Times New Roman"/>
-                <w:noProof/>
-                <w:sz w:val="24"/>
-                <w:szCs w:val="24"/>
+                <w:b/>
+                <w:bCs/>
+                <w:noProof/>
                 <w:lang w:val="nl-NL"/>
               </w:rPr>
-              <w:t>3.1 Relevante theorieën framing</w:t>
-            </w:r>
-            <w:r>
-              <w:rPr>
-                <w:rFonts w:ascii="Times New Roman" w:hAnsi="Times New Roman" w:cs="Times New Roman"/>
-                <w:noProof/>
-                <w:webHidden/>
-                <w:sz w:val="24"/>
-                <w:szCs w:val="24"/>
+              <w:t>2.3 Analysemethoden van gevonden literatuur</w:t>
+            </w:r>
+            <w:r>
+              <w:rPr>
+                <w:noProof/>
+                <w:webHidden/>
               </w:rPr>
               <w:tab/>
             </w:r>
             <w:r>
               <w:rPr>
-                <w:rFonts w:ascii="Times New Roman" w:hAnsi="Times New Roman" w:cs="Times New Roman"/>
-                <w:noProof/>
-                <w:webHidden/>
-                <w:sz w:val="24"/>
-                <w:szCs w:val="24"/>
+                <w:noProof/>
+                <w:webHidden/>
               </w:rPr>
               <w:fldChar w:fldCharType="begin"/>
             </w:r>
             <w:r>
               <w:rPr>
-                <w:rFonts w:ascii="Times New Roman" w:hAnsi="Times New Roman" w:cs="Times New Roman"/>
-                <w:noProof/>
-                <w:webHidden/>
-                <w:sz w:val="24"/>
-                <w:szCs w:val="24"/>
-              </w:rPr>
-              <w:instrText xml:space="preserve"> PAGEREF _Toc167020780 \h </w:instrText>
-            </w:r>
-            <w:r>
-              <w:rPr>
-                <w:rFonts w:ascii="Times New Roman" w:hAnsi="Times New Roman" w:cs="Times New Roman"/>
-                <w:noProof/>
-                <w:webHidden/>
-                <w:sz w:val="24"/>
-                <w:szCs w:val="24"/>
-              </w:rPr>
-            </w:r>
-            <w:r>
-              <w:rPr>
-                <w:rFonts w:ascii="Times New Roman" w:hAnsi="Times New Roman" w:cs="Times New Roman"/>
-                <w:noProof/>
-                <w:webHidden/>
-                <w:sz w:val="24"/>
-                <w:szCs w:val="24"/>
+                <w:noProof/>
+                <w:webHidden/>
+              </w:rPr>
+              <w:instrText xml:space="preserve"> PAGEREF _Toc167269028 \h </w:instrText>
+            </w:r>
+            <w:r>
+              <w:rPr>
+                <w:noProof/>
+                <w:webHidden/>
+              </w:rPr>
+            </w:r>
+            <w:r>
+              <w:rPr>
+                <w:noProof/>
+                <w:webHidden/>
               </w:rPr>
               <w:fldChar w:fldCharType="separate"/>
             </w:r>
             <w:r>
               <w:rPr>
-                <w:rFonts w:ascii="Times New Roman" w:hAnsi="Times New Roman" w:cs="Times New Roman"/>
-                <w:noProof/>
-                <w:webHidden/>
-                <w:sz w:val="24"/>
-                <w:szCs w:val="24"/>
+                <w:noProof/>
+                <w:webHidden/>
+              </w:rPr>
+              <w:t>4</w:t>
+            </w:r>
+            <w:r>
+              <w:rPr>
+                <w:noProof/>
+                <w:webHidden/>
+              </w:rPr>
+              <w:fldChar w:fldCharType="end"/>
+            </w:r>
+          </w:hyperlink>
+        </w:p>
+        <w:p>
+          <w:pPr>
+            <w:pStyle w:val="TOC1"/>
+            <w:rPr>
+              <w:rFonts w:asciiTheme="minorHAnsi" w:eastAsiaTheme="minorEastAsia" w:hAnsiTheme="minorHAnsi"/>
+              <w:b w:val="0"/>
+              <w:bCs w:val="0"/>
+              <w:kern w:val="2"/>
+              <w:sz w:val="24"/>
+              <w:szCs w:val="24"/>
+              <w:lang w:val="en-US"/>
+              <w14:ligatures w14:val="standardContextual"/>
+            </w:rPr>
+          </w:pPr>
+          <w:hyperlink w:anchor="_Toc167269029" w:history="1">
+            <w:r>
+              <w:rPr>
+                <w:rStyle w:val="Hyperlink"/>
+              </w:rPr>
+              <w:t>3. Theoretisch kader</w:t>
+            </w:r>
+            <w:r>
+              <w:rPr>
+                <w:webHidden/>
+              </w:rPr>
+              <w:tab/>
+            </w:r>
+            <w:r>
+              <w:rPr>
+                <w:webHidden/>
+              </w:rPr>
+              <w:fldChar w:fldCharType="begin"/>
+            </w:r>
+            <w:r>
+              <w:rPr>
+                <w:webHidden/>
+              </w:rPr>
+              <w:instrText xml:space="preserve"> PAGEREF _Toc167269029 \h </w:instrText>
+            </w:r>
+            <w:r>
+              <w:rPr>
+                <w:webHidden/>
+              </w:rPr>
+            </w:r>
+            <w:r>
+              <w:rPr>
+                <w:webHidden/>
+              </w:rPr>
+              <w:fldChar w:fldCharType="separate"/>
+            </w:r>
+            <w:r>
+              <w:rPr>
+                <w:webHidden/>
               </w:rPr>
               <w:t>5</w:t>
             </w:r>
             <w:r>
               <w:rPr>
-                <w:rFonts w:ascii="Times New Roman" w:hAnsi="Times New Roman" w:cs="Times New Roman"/>
-                <w:noProof/>
-                <w:webHidden/>
-                <w:sz w:val="24"/>
-                <w:szCs w:val="24"/>
+                <w:webHidden/>
               </w:rPr>
               <w:fldChar w:fldCharType="end"/>
             </w:r>
@@ -1234,93 +1067,148 @@
               <w:tab w:val="right" w:leader="dot" w:pos="9016"/>
             </w:tabs>
             <w:rPr>
-              <w:rFonts w:ascii="Times New Roman" w:eastAsiaTheme="minorEastAsia" w:hAnsi="Times New Roman" w:cs="Times New Roman"/>
+              <w:rFonts w:eastAsiaTheme="minorEastAsia"/>
               <w:noProof/>
               <w:kern w:val="2"/>
               <w:sz w:val="24"/>
               <w:szCs w:val="24"/>
-              <w:lang w:val="en-NL" w:eastAsia="en-NL"/>
+              <w:lang w:val="en-US"/>
               <w14:ligatures w14:val="standardContextual"/>
             </w:rPr>
           </w:pPr>
-          <w:hyperlink w:anchor="_Toc167020781" w:history="1">
+          <w:hyperlink w:anchor="_Toc167269030" w:history="1">
             <w:r>
               <w:rPr>
                 <w:rStyle w:val="Hyperlink"/>
-                <w:rFonts w:ascii="Times New Roman" w:hAnsi="Times New Roman" w:cs="Times New Roman"/>
-                <w:noProof/>
-                <w:sz w:val="24"/>
-                <w:szCs w:val="24"/>
+                <w:b/>
+                <w:bCs/>
+                <w:noProof/>
                 <w:lang w:val="nl-NL"/>
               </w:rPr>
+              <w:t>3.1 Relevante theorieën framing</w:t>
+            </w:r>
+            <w:r>
+              <w:rPr>
+                <w:noProof/>
+                <w:webHidden/>
+              </w:rPr>
+              <w:tab/>
+            </w:r>
+            <w:r>
+              <w:rPr>
+                <w:noProof/>
+                <w:webHidden/>
+              </w:rPr>
+              <w:fldChar w:fldCharType="begin"/>
+            </w:r>
+            <w:r>
+              <w:rPr>
+                <w:noProof/>
+                <w:webHidden/>
+              </w:rPr>
+              <w:instrText xml:space="preserve"> PAGEREF _Toc167269030 \h </w:instrText>
+            </w:r>
+            <w:r>
+              <w:rPr>
+                <w:noProof/>
+                <w:webHidden/>
+              </w:rPr>
+            </w:r>
+            <w:r>
+              <w:rPr>
+                <w:noProof/>
+                <w:webHidden/>
+              </w:rPr>
+              <w:fldChar w:fldCharType="separate"/>
+            </w:r>
+            <w:r>
+              <w:rPr>
+                <w:noProof/>
+                <w:webHidden/>
+              </w:rPr>
+              <w:t>5</w:t>
+            </w:r>
+            <w:r>
+              <w:rPr>
+                <w:noProof/>
+                <w:webHidden/>
+              </w:rPr>
+              <w:fldChar w:fldCharType="end"/>
+            </w:r>
+          </w:hyperlink>
+        </w:p>
+        <w:p>
+          <w:pPr>
+            <w:pStyle w:val="TOC2"/>
+            <w:tabs>
+              <w:tab w:val="right" w:leader="dot" w:pos="9016"/>
+            </w:tabs>
+            <w:rPr>
+              <w:rFonts w:eastAsiaTheme="minorEastAsia"/>
+              <w:noProof/>
+              <w:kern w:val="2"/>
+              <w:sz w:val="24"/>
+              <w:szCs w:val="24"/>
+              <w:lang w:val="en-US"/>
+              <w14:ligatures w14:val="standardContextual"/>
+            </w:rPr>
+          </w:pPr>
+          <w:hyperlink w:anchor="_Toc167269031" w:history="1">
+            <w:r>
+              <w:rPr>
+                <w:rStyle w:val="Hyperlink"/>
+                <w:b/>
+                <w:bCs/>
+                <w:noProof/>
+                <w:lang w:val="nl-NL"/>
+              </w:rPr>
               <w:t>3.2 Analyse van voor- en nadelen van kerncentrales</w:t>
             </w:r>
             <w:r>
               <w:rPr>
-                <w:rFonts w:ascii="Times New Roman" w:hAnsi="Times New Roman" w:cs="Times New Roman"/>
-                <w:noProof/>
-                <w:webHidden/>
-                <w:sz w:val="24"/>
-                <w:szCs w:val="24"/>
+                <w:noProof/>
+                <w:webHidden/>
               </w:rPr>
               <w:tab/>
             </w:r>
             <w:r>
               <w:rPr>
-                <w:rFonts w:ascii="Times New Roman" w:hAnsi="Times New Roman" w:cs="Times New Roman"/>
-                <w:noProof/>
-                <w:webHidden/>
-                <w:sz w:val="24"/>
-                <w:szCs w:val="24"/>
+                <w:noProof/>
+                <w:webHidden/>
               </w:rPr>
               <w:fldChar w:fldCharType="begin"/>
             </w:r>
             <w:r>
               <w:rPr>
-                <w:rFonts w:ascii="Times New Roman" w:hAnsi="Times New Roman" w:cs="Times New Roman"/>
-                <w:noProof/>
-                <w:webHidden/>
-                <w:sz w:val="24"/>
-                <w:szCs w:val="24"/>
-              </w:rPr>
-              <w:instrText xml:space="preserve"> PAGEREF _Toc167020781 \h </w:instrText>
-            </w:r>
-            <w:r>
-              <w:rPr>
-                <w:rFonts w:ascii="Times New Roman" w:hAnsi="Times New Roman" w:cs="Times New Roman"/>
-                <w:noProof/>
-                <w:webHidden/>
-                <w:sz w:val="24"/>
-                <w:szCs w:val="24"/>
-              </w:rPr>
-            </w:r>
-            <w:r>
-              <w:rPr>
-                <w:rFonts w:ascii="Times New Roman" w:hAnsi="Times New Roman" w:cs="Times New Roman"/>
-                <w:noProof/>
-                <w:webHidden/>
-                <w:sz w:val="24"/>
-                <w:szCs w:val="24"/>
+                <w:noProof/>
+                <w:webHidden/>
+              </w:rPr>
+              <w:instrText xml:space="preserve"> PAGEREF _Toc167269031 \h </w:instrText>
+            </w:r>
+            <w:r>
+              <w:rPr>
+                <w:noProof/>
+                <w:webHidden/>
+              </w:rPr>
+            </w:r>
+            <w:r>
+              <w:rPr>
+                <w:noProof/>
+                <w:webHidden/>
               </w:rPr>
               <w:fldChar w:fldCharType="separate"/>
             </w:r>
             <w:r>
               <w:rPr>
-                <w:rFonts w:ascii="Times New Roman" w:hAnsi="Times New Roman" w:cs="Times New Roman"/>
-                <w:noProof/>
-                <w:webHidden/>
-                <w:sz w:val="24"/>
-                <w:szCs w:val="24"/>
+                <w:noProof/>
+                <w:webHidden/>
               </w:rPr>
               <w:t>5</w:t>
             </w:r>
             <w:r>
               <w:rPr>
-                <w:rFonts w:ascii="Times New Roman" w:hAnsi="Times New Roman" w:cs="Times New Roman"/>
-                <w:noProof/>
-                <w:webHidden/>
-                <w:sz w:val="24"/>
-                <w:szCs w:val="24"/>
+                <w:noProof/>
+                <w:webHidden/>
               </w:rPr>
               <w:fldChar w:fldCharType="end"/>
             </w:r>
@@ -1333,93 +1221,71 @@
               <w:tab w:val="right" w:leader="dot" w:pos="9016"/>
             </w:tabs>
             <w:rPr>
-              <w:rFonts w:ascii="Times New Roman" w:eastAsiaTheme="minorEastAsia" w:hAnsi="Times New Roman" w:cs="Times New Roman"/>
+              <w:rFonts w:eastAsiaTheme="minorEastAsia"/>
               <w:noProof/>
               <w:kern w:val="2"/>
               <w:sz w:val="24"/>
               <w:szCs w:val="24"/>
-              <w:lang w:val="en-NL" w:eastAsia="en-NL"/>
+              <w:lang w:val="en-US"/>
               <w14:ligatures w14:val="standardContextual"/>
             </w:rPr>
           </w:pPr>
-          <w:hyperlink w:anchor="_Toc167020782" w:history="1">
+          <w:hyperlink w:anchor="_Toc167269032" w:history="1">
             <w:r>
               <w:rPr>
                 <w:rStyle w:val="Hyperlink"/>
-                <w:rFonts w:ascii="Times New Roman" w:hAnsi="Times New Roman" w:cs="Times New Roman"/>
-                <w:noProof/>
-                <w:sz w:val="24"/>
-                <w:szCs w:val="24"/>
+                <w:b/>
+                <w:bCs/>
+                <w:noProof/>
                 <w:lang w:val="nl-NL"/>
               </w:rPr>
               <w:t>3.2.1 Voordelen</w:t>
             </w:r>
             <w:r>
               <w:rPr>
-                <w:rFonts w:ascii="Times New Roman" w:hAnsi="Times New Roman" w:cs="Times New Roman"/>
-                <w:noProof/>
-                <w:webHidden/>
-                <w:sz w:val="24"/>
-                <w:szCs w:val="24"/>
+                <w:noProof/>
+                <w:webHidden/>
               </w:rPr>
               <w:tab/>
             </w:r>
             <w:r>
               <w:rPr>
-                <w:rFonts w:ascii="Times New Roman" w:hAnsi="Times New Roman" w:cs="Times New Roman"/>
-                <w:noProof/>
-                <w:webHidden/>
-                <w:sz w:val="24"/>
-                <w:szCs w:val="24"/>
+                <w:noProof/>
+                <w:webHidden/>
               </w:rPr>
               <w:fldChar w:fldCharType="begin"/>
             </w:r>
             <w:r>
               <w:rPr>
-                <w:rFonts w:ascii="Times New Roman" w:hAnsi="Times New Roman" w:cs="Times New Roman"/>
-                <w:noProof/>
-                <w:webHidden/>
-                <w:sz w:val="24"/>
-                <w:szCs w:val="24"/>
-              </w:rPr>
-              <w:instrText xml:space="preserve"> PAGEREF _Toc167020782 \h </w:instrText>
-            </w:r>
-            <w:r>
-              <w:rPr>
-                <w:rFonts w:ascii="Times New Roman" w:hAnsi="Times New Roman" w:cs="Times New Roman"/>
-                <w:noProof/>
-                <w:webHidden/>
-                <w:sz w:val="24"/>
-                <w:szCs w:val="24"/>
-              </w:rPr>
-            </w:r>
-            <w:r>
-              <w:rPr>
-                <w:rFonts w:ascii="Times New Roman" w:hAnsi="Times New Roman" w:cs="Times New Roman"/>
-                <w:noProof/>
-                <w:webHidden/>
-                <w:sz w:val="24"/>
-                <w:szCs w:val="24"/>
+                <w:noProof/>
+                <w:webHidden/>
+              </w:rPr>
+              <w:instrText xml:space="preserve"> PAGEREF _Toc167269032 \h </w:instrText>
+            </w:r>
+            <w:r>
+              <w:rPr>
+                <w:noProof/>
+                <w:webHidden/>
+              </w:rPr>
+            </w:r>
+            <w:r>
+              <w:rPr>
+                <w:noProof/>
+                <w:webHidden/>
               </w:rPr>
               <w:fldChar w:fldCharType="separate"/>
             </w:r>
             <w:r>
               <w:rPr>
-                <w:rFonts w:ascii="Times New Roman" w:hAnsi="Times New Roman" w:cs="Times New Roman"/>
-                <w:noProof/>
-                <w:webHidden/>
-                <w:sz w:val="24"/>
-                <w:szCs w:val="24"/>
+                <w:noProof/>
+                <w:webHidden/>
               </w:rPr>
               <w:t>5</w:t>
             </w:r>
             <w:r>
               <w:rPr>
-                <w:rFonts w:ascii="Times New Roman" w:hAnsi="Times New Roman" w:cs="Times New Roman"/>
-                <w:noProof/>
-                <w:webHidden/>
-                <w:sz w:val="24"/>
-                <w:szCs w:val="24"/>
+                <w:noProof/>
+                <w:webHidden/>
               </w:rPr>
               <w:fldChar w:fldCharType="end"/>
             </w:r>
@@ -1432,93 +1298,71 @@
               <w:tab w:val="right" w:leader="dot" w:pos="9016"/>
             </w:tabs>
             <w:rPr>
-              <w:rFonts w:ascii="Times New Roman" w:eastAsiaTheme="minorEastAsia" w:hAnsi="Times New Roman" w:cs="Times New Roman"/>
+              <w:rFonts w:eastAsiaTheme="minorEastAsia"/>
               <w:noProof/>
               <w:kern w:val="2"/>
               <w:sz w:val="24"/>
               <w:szCs w:val="24"/>
-              <w:lang w:val="en-NL" w:eastAsia="en-NL"/>
+              <w:lang w:val="en-US"/>
               <w14:ligatures w14:val="standardContextual"/>
             </w:rPr>
           </w:pPr>
-          <w:hyperlink w:anchor="_Toc167020783" w:history="1">
+          <w:hyperlink w:anchor="_Toc167269033" w:history="1">
             <w:r>
               <w:rPr>
                 <w:rStyle w:val="Hyperlink"/>
-                <w:rFonts w:ascii="Times New Roman" w:hAnsi="Times New Roman" w:cs="Times New Roman"/>
-                <w:noProof/>
-                <w:sz w:val="24"/>
-                <w:szCs w:val="24"/>
+                <w:b/>
+                <w:bCs/>
+                <w:noProof/>
                 <w:lang w:val="nl-NL"/>
               </w:rPr>
               <w:t>3.2.2 Nadelen</w:t>
             </w:r>
             <w:r>
               <w:rPr>
-                <w:rFonts w:ascii="Times New Roman" w:hAnsi="Times New Roman" w:cs="Times New Roman"/>
-                <w:noProof/>
-                <w:webHidden/>
-                <w:sz w:val="24"/>
-                <w:szCs w:val="24"/>
+                <w:noProof/>
+                <w:webHidden/>
               </w:rPr>
               <w:tab/>
             </w:r>
             <w:r>
               <w:rPr>
-                <w:rFonts w:ascii="Times New Roman" w:hAnsi="Times New Roman" w:cs="Times New Roman"/>
-                <w:noProof/>
-                <w:webHidden/>
-                <w:sz w:val="24"/>
-                <w:szCs w:val="24"/>
+                <w:noProof/>
+                <w:webHidden/>
               </w:rPr>
               <w:fldChar w:fldCharType="begin"/>
             </w:r>
             <w:r>
               <w:rPr>
-                <w:rFonts w:ascii="Times New Roman" w:hAnsi="Times New Roman" w:cs="Times New Roman"/>
-                <w:noProof/>
-                <w:webHidden/>
-                <w:sz w:val="24"/>
-                <w:szCs w:val="24"/>
-              </w:rPr>
-              <w:instrText xml:space="preserve"> PAGEREF _Toc167020783 \h </w:instrText>
-            </w:r>
-            <w:r>
-              <w:rPr>
-                <w:rFonts w:ascii="Times New Roman" w:hAnsi="Times New Roman" w:cs="Times New Roman"/>
-                <w:noProof/>
-                <w:webHidden/>
-                <w:sz w:val="24"/>
-                <w:szCs w:val="24"/>
-              </w:rPr>
-            </w:r>
-            <w:r>
-              <w:rPr>
-                <w:rFonts w:ascii="Times New Roman" w:hAnsi="Times New Roman" w:cs="Times New Roman"/>
-                <w:noProof/>
-                <w:webHidden/>
-                <w:sz w:val="24"/>
-                <w:szCs w:val="24"/>
+                <w:noProof/>
+                <w:webHidden/>
+              </w:rPr>
+              <w:instrText xml:space="preserve"> PAGEREF _Toc167269033 \h </w:instrText>
+            </w:r>
+            <w:r>
+              <w:rPr>
+                <w:noProof/>
+                <w:webHidden/>
+              </w:rPr>
+            </w:r>
+            <w:r>
+              <w:rPr>
+                <w:noProof/>
+                <w:webHidden/>
               </w:rPr>
               <w:fldChar w:fldCharType="separate"/>
             </w:r>
             <w:r>
               <w:rPr>
-                <w:rFonts w:ascii="Times New Roman" w:hAnsi="Times New Roman" w:cs="Times New Roman"/>
-                <w:noProof/>
-                <w:webHidden/>
-                <w:sz w:val="24"/>
-                <w:szCs w:val="24"/>
+                <w:noProof/>
+                <w:webHidden/>
               </w:rPr>
               <w:t>5</w:t>
             </w:r>
             <w:r>
               <w:rPr>
-                <w:rFonts w:ascii="Times New Roman" w:hAnsi="Times New Roman" w:cs="Times New Roman"/>
-                <w:noProof/>
-                <w:webHidden/>
-                <w:sz w:val="24"/>
-                <w:szCs w:val="24"/>
+                <w:noProof/>
+                <w:webHidden/>
               </w:rPr>
               <w:fldChar w:fldCharType="end"/>
             </w:r>
@@ -1528,101 +1372,61 @@
           <w:pPr>
             <w:pStyle w:val="TOC1"/>
             <w:rPr>
-              <w:rFonts w:ascii="Times New Roman" w:eastAsiaTheme="minorEastAsia" w:hAnsi="Times New Roman" w:cs="Times New Roman"/>
+              <w:rFonts w:asciiTheme="minorHAnsi" w:eastAsiaTheme="minorEastAsia" w:hAnsiTheme="minorHAnsi"/>
               <w:b w:val="0"/>
               <w:bCs w:val="0"/>
               <w:kern w:val="2"/>
               <w:sz w:val="24"/>
               <w:szCs w:val="24"/>
-              <w:lang w:val="en-NL" w:eastAsia="en-NL"/>
+              <w:lang w:val="en-US"/>
               <w14:ligatures w14:val="standardContextual"/>
             </w:rPr>
           </w:pPr>
-          <w:hyperlink w:anchor="_Toc167020784" w:history="1">
+          <w:hyperlink w:anchor="_Toc167269034" w:history="1">
             <w:r>
               <w:rPr>
                 <w:rStyle w:val="Hyperlink"/>
-                <w:rFonts w:ascii="Times New Roman" w:hAnsi="Times New Roman" w:cs="Times New Roman"/>
-                <w:b w:val="0"/>
-                <w:bCs w:val="0"/>
-                <w:sz w:val="24"/>
-                <w:szCs w:val="24"/>
               </w:rPr>
               <w:t>4. Resultaten</w:t>
             </w:r>
             <w:r>
               <w:rPr>
-                <w:rFonts w:ascii="Times New Roman" w:hAnsi="Times New Roman" w:cs="Times New Roman"/>
-                <w:b w:val="0"/>
-                <w:bCs w:val="0"/>
-                <w:webHidden/>
-                <w:sz w:val="24"/>
-                <w:szCs w:val="24"/>
+                <w:webHidden/>
               </w:rPr>
               <w:tab/>
             </w:r>
             <w:r>
               <w:rPr>
-                <w:rFonts w:ascii="Times New Roman" w:hAnsi="Times New Roman" w:cs="Times New Roman"/>
-                <w:b w:val="0"/>
-                <w:bCs w:val="0"/>
-                <w:webHidden/>
-                <w:sz w:val="24"/>
-                <w:szCs w:val="24"/>
+                <w:webHidden/>
               </w:rPr>
               <w:fldChar w:fldCharType="begin"/>
             </w:r>
             <w:r>
               <w:rPr>
-                <w:rFonts w:ascii="Times New Roman" w:hAnsi="Times New Roman" w:cs="Times New Roman"/>
-                <w:b w:val="0"/>
-                <w:bCs w:val="0"/>
-                <w:webHidden/>
-                <w:sz w:val="24"/>
-                <w:szCs w:val="24"/>
-              </w:rPr>
-              <w:instrText xml:space="preserve"> PAGEREF _Toc167020784 \h </w:instrText>
-            </w:r>
-            <w:r>
-              <w:rPr>
-                <w:rFonts w:ascii="Times New Roman" w:hAnsi="Times New Roman" w:cs="Times New Roman"/>
-                <w:b w:val="0"/>
-                <w:bCs w:val="0"/>
-                <w:webHidden/>
-                <w:sz w:val="24"/>
-                <w:szCs w:val="24"/>
-              </w:rPr>
-            </w:r>
-            <w:r>
-              <w:rPr>
-                <w:rFonts w:ascii="Times New Roman" w:hAnsi="Times New Roman" w:cs="Times New Roman"/>
-                <w:b w:val="0"/>
-                <w:bCs w:val="0"/>
-                <w:webHidden/>
-                <w:sz w:val="24"/>
-                <w:szCs w:val="24"/>
+                <w:webHidden/>
+              </w:rPr>
+              <w:instrText xml:space="preserve"> PAGEREF _Toc167269034 \h </w:instrText>
+            </w:r>
+            <w:r>
+              <w:rPr>
+                <w:webHidden/>
+              </w:rPr>
+            </w:r>
+            <w:r>
+              <w:rPr>
+                <w:webHidden/>
               </w:rPr>
               <w:fldChar w:fldCharType="separate"/>
             </w:r>
             <w:r>
               <w:rPr>
-                <w:rFonts w:ascii="Times New Roman" w:hAnsi="Times New Roman" w:cs="Times New Roman"/>
-                <w:b w:val="0"/>
-                <w:bCs w:val="0"/>
-                <w:webHidden/>
-                <w:sz w:val="24"/>
-                <w:szCs w:val="24"/>
+                <w:webHidden/>
               </w:rPr>
               <w:t>7</w:t>
             </w:r>
             <w:r>
               <w:rPr>
-                <w:rFonts w:ascii="Times New Roman" w:hAnsi="Times New Roman" w:cs="Times New Roman"/>
-                <w:b w:val="0"/>
-                <w:bCs w:val="0"/>
-                <w:webHidden/>
-                <w:sz w:val="24"/>
-                <w:szCs w:val="24"/>
+                <w:webHidden/>
               </w:rPr>
               <w:fldChar w:fldCharType="end"/>
             </w:r>
@@ -1635,93 +1439,71 @@
               <w:tab w:val="right" w:leader="dot" w:pos="9016"/>
             </w:tabs>
             <w:rPr>
-              <w:rFonts w:ascii="Times New Roman" w:eastAsiaTheme="minorEastAsia" w:hAnsi="Times New Roman" w:cs="Times New Roman"/>
+              <w:rFonts w:eastAsiaTheme="minorEastAsia"/>
               <w:noProof/>
               <w:kern w:val="2"/>
               <w:sz w:val="24"/>
               <w:szCs w:val="24"/>
-              <w:lang w:val="en-NL" w:eastAsia="en-NL"/>
+              <w:lang w:val="en-US"/>
               <w14:ligatures w14:val="standardContextual"/>
             </w:rPr>
           </w:pPr>
-          <w:hyperlink w:anchor="_Toc167020785" w:history="1">
+          <w:hyperlink w:anchor="_Toc167269035" w:history="1">
             <w:r>
               <w:rPr>
                 <w:rStyle w:val="Hyperlink"/>
-                <w:rFonts w:ascii="Times New Roman" w:hAnsi="Times New Roman" w:cs="Times New Roman"/>
-                <w:noProof/>
-                <w:sz w:val="24"/>
-                <w:szCs w:val="24"/>
+                <w:b/>
+                <w:bCs/>
+                <w:noProof/>
                 <w:lang w:val="nl-NL"/>
               </w:rPr>
               <w:t>4.1 Overzicht van de geselecteerde studies</w:t>
             </w:r>
             <w:r>
               <w:rPr>
-                <w:rFonts w:ascii="Times New Roman" w:hAnsi="Times New Roman" w:cs="Times New Roman"/>
-                <w:noProof/>
-                <w:webHidden/>
-                <w:sz w:val="24"/>
-                <w:szCs w:val="24"/>
+                <w:noProof/>
+                <w:webHidden/>
               </w:rPr>
               <w:tab/>
             </w:r>
             <w:r>
               <w:rPr>
-                <w:rFonts w:ascii="Times New Roman" w:hAnsi="Times New Roman" w:cs="Times New Roman"/>
-                <w:noProof/>
-                <w:webHidden/>
-                <w:sz w:val="24"/>
-                <w:szCs w:val="24"/>
+                <w:noProof/>
+                <w:webHidden/>
               </w:rPr>
               <w:fldChar w:fldCharType="begin"/>
             </w:r>
             <w:r>
               <w:rPr>
-                <w:rFonts w:ascii="Times New Roman" w:hAnsi="Times New Roman" w:cs="Times New Roman"/>
-                <w:noProof/>
-                <w:webHidden/>
-                <w:sz w:val="24"/>
-                <w:szCs w:val="24"/>
-              </w:rPr>
-              <w:instrText xml:space="preserve"> PAGEREF _Toc167020785 \h </w:instrText>
-            </w:r>
-            <w:r>
-              <w:rPr>
-                <w:rFonts w:ascii="Times New Roman" w:hAnsi="Times New Roman" w:cs="Times New Roman"/>
-                <w:noProof/>
-                <w:webHidden/>
-                <w:sz w:val="24"/>
-                <w:szCs w:val="24"/>
-              </w:rPr>
-            </w:r>
-            <w:r>
-              <w:rPr>
-                <w:rFonts w:ascii="Times New Roman" w:hAnsi="Times New Roman" w:cs="Times New Roman"/>
-                <w:noProof/>
-                <w:webHidden/>
-                <w:sz w:val="24"/>
-                <w:szCs w:val="24"/>
+                <w:noProof/>
+                <w:webHidden/>
+              </w:rPr>
+              <w:instrText xml:space="preserve"> PAGEREF _Toc167269035 \h </w:instrText>
+            </w:r>
+            <w:r>
+              <w:rPr>
+                <w:noProof/>
+                <w:webHidden/>
+              </w:rPr>
+            </w:r>
+            <w:r>
+              <w:rPr>
+                <w:noProof/>
+                <w:webHidden/>
               </w:rPr>
               <w:fldChar w:fldCharType="separate"/>
             </w:r>
             <w:r>
               <w:rPr>
-                <w:rFonts w:ascii="Times New Roman" w:hAnsi="Times New Roman" w:cs="Times New Roman"/>
-                <w:noProof/>
-                <w:webHidden/>
-                <w:sz w:val="24"/>
-                <w:szCs w:val="24"/>
+                <w:noProof/>
+                <w:webHidden/>
               </w:rPr>
               <w:t>7</w:t>
             </w:r>
             <w:r>
               <w:rPr>
-                <w:rFonts w:ascii="Times New Roman" w:hAnsi="Times New Roman" w:cs="Times New Roman"/>
-                <w:noProof/>
-                <w:webHidden/>
-                <w:sz w:val="24"/>
-                <w:szCs w:val="24"/>
+                <w:noProof/>
+                <w:webHidden/>
               </w:rPr>
               <w:fldChar w:fldCharType="end"/>
             </w:r>
@@ -1734,93 +1516,71 @@
               <w:tab w:val="right" w:leader="dot" w:pos="9016"/>
             </w:tabs>
             <w:rPr>
-              <w:rFonts w:ascii="Times New Roman" w:eastAsiaTheme="minorEastAsia" w:hAnsi="Times New Roman" w:cs="Times New Roman"/>
+              <w:rFonts w:eastAsiaTheme="minorEastAsia"/>
               <w:noProof/>
               <w:kern w:val="2"/>
               <w:sz w:val="24"/>
               <w:szCs w:val="24"/>
-              <w:lang w:val="en-NL" w:eastAsia="en-NL"/>
+              <w:lang w:val="en-US"/>
               <w14:ligatures w14:val="standardContextual"/>
             </w:rPr>
           </w:pPr>
-          <w:hyperlink w:anchor="_Toc167020786" w:history="1">
+          <w:hyperlink w:anchor="_Toc167269036" w:history="1">
             <w:r>
               <w:rPr>
                 <w:rStyle w:val="Hyperlink"/>
-                <w:rFonts w:ascii="Times New Roman" w:hAnsi="Times New Roman" w:cs="Times New Roman"/>
-                <w:noProof/>
-                <w:sz w:val="24"/>
-                <w:szCs w:val="24"/>
+                <w:b/>
+                <w:bCs/>
+                <w:noProof/>
                 <w:lang w:val="nl-NL"/>
               </w:rPr>
               <w:t>4.2 Vergelijking van de bevindingen</w:t>
             </w:r>
             <w:r>
               <w:rPr>
-                <w:rFonts w:ascii="Times New Roman" w:hAnsi="Times New Roman" w:cs="Times New Roman"/>
-                <w:noProof/>
-                <w:webHidden/>
-                <w:sz w:val="24"/>
-                <w:szCs w:val="24"/>
+                <w:noProof/>
+                <w:webHidden/>
               </w:rPr>
               <w:tab/>
             </w:r>
             <w:r>
               <w:rPr>
-                <w:rFonts w:ascii="Times New Roman" w:hAnsi="Times New Roman" w:cs="Times New Roman"/>
-                <w:noProof/>
-                <w:webHidden/>
-                <w:sz w:val="24"/>
-                <w:szCs w:val="24"/>
+                <w:noProof/>
+                <w:webHidden/>
               </w:rPr>
               <w:fldChar w:fldCharType="begin"/>
             </w:r>
             <w:r>
               <w:rPr>
-                <w:rFonts w:ascii="Times New Roman" w:hAnsi="Times New Roman" w:cs="Times New Roman"/>
-                <w:noProof/>
-                <w:webHidden/>
-                <w:sz w:val="24"/>
-                <w:szCs w:val="24"/>
-              </w:rPr>
-              <w:instrText xml:space="preserve"> PAGEREF _Toc167020786 \h </w:instrText>
-            </w:r>
-            <w:r>
-              <w:rPr>
-                <w:rFonts w:ascii="Times New Roman" w:hAnsi="Times New Roman" w:cs="Times New Roman"/>
-                <w:noProof/>
-                <w:webHidden/>
-                <w:sz w:val="24"/>
-                <w:szCs w:val="24"/>
-              </w:rPr>
-            </w:r>
-            <w:r>
-              <w:rPr>
-                <w:rFonts w:ascii="Times New Roman" w:hAnsi="Times New Roman" w:cs="Times New Roman"/>
-                <w:noProof/>
-                <w:webHidden/>
-                <w:sz w:val="24"/>
-                <w:szCs w:val="24"/>
+                <w:noProof/>
+                <w:webHidden/>
+              </w:rPr>
+              <w:instrText xml:space="preserve"> PAGEREF _Toc167269036 \h </w:instrText>
+            </w:r>
+            <w:r>
+              <w:rPr>
+                <w:noProof/>
+                <w:webHidden/>
+              </w:rPr>
+            </w:r>
+            <w:r>
+              <w:rPr>
+                <w:noProof/>
+                <w:webHidden/>
               </w:rPr>
               <w:fldChar w:fldCharType="separate"/>
             </w:r>
             <w:r>
               <w:rPr>
-                <w:rFonts w:ascii="Times New Roman" w:hAnsi="Times New Roman" w:cs="Times New Roman"/>
-                <w:noProof/>
-                <w:webHidden/>
-                <w:sz w:val="24"/>
-                <w:szCs w:val="24"/>
+                <w:noProof/>
+                <w:webHidden/>
               </w:rPr>
               <w:t>7</w:t>
             </w:r>
             <w:r>
               <w:rPr>
-                <w:rFonts w:ascii="Times New Roman" w:hAnsi="Times New Roman" w:cs="Times New Roman"/>
-                <w:noProof/>
-                <w:webHidden/>
-                <w:sz w:val="24"/>
-                <w:szCs w:val="24"/>
+                <w:noProof/>
+                <w:webHidden/>
               </w:rPr>
               <w:fldChar w:fldCharType="end"/>
             </w:r>
@@ -1833,93 +1593,71 @@
               <w:tab w:val="right" w:leader="dot" w:pos="9016"/>
             </w:tabs>
             <w:rPr>
-              <w:rFonts w:ascii="Times New Roman" w:eastAsiaTheme="minorEastAsia" w:hAnsi="Times New Roman" w:cs="Times New Roman"/>
+              <w:rFonts w:eastAsiaTheme="minorEastAsia"/>
               <w:noProof/>
               <w:kern w:val="2"/>
               <w:sz w:val="24"/>
               <w:szCs w:val="24"/>
-              <w:lang w:val="en-NL" w:eastAsia="en-NL"/>
+              <w:lang w:val="en-US"/>
               <w14:ligatures w14:val="standardContextual"/>
             </w:rPr>
           </w:pPr>
-          <w:hyperlink w:anchor="_Toc167020787" w:history="1">
+          <w:hyperlink w:anchor="_Toc167269037" w:history="1">
             <w:r>
               <w:rPr>
                 <w:rStyle w:val="Hyperlink"/>
-                <w:rFonts w:ascii="Times New Roman" w:hAnsi="Times New Roman" w:cs="Times New Roman"/>
-                <w:noProof/>
-                <w:sz w:val="24"/>
-                <w:szCs w:val="24"/>
+                <w:b/>
+                <w:bCs/>
+                <w:noProof/>
                 <w:lang w:val="nl-NL"/>
               </w:rPr>
               <w:t>4.2.1 Overeenkomsten</w:t>
             </w:r>
             <w:r>
               <w:rPr>
-                <w:rFonts w:ascii="Times New Roman" w:hAnsi="Times New Roman" w:cs="Times New Roman"/>
-                <w:noProof/>
-                <w:webHidden/>
-                <w:sz w:val="24"/>
-                <w:szCs w:val="24"/>
+                <w:noProof/>
+                <w:webHidden/>
               </w:rPr>
               <w:tab/>
             </w:r>
             <w:r>
               <w:rPr>
-                <w:rFonts w:ascii="Times New Roman" w:hAnsi="Times New Roman" w:cs="Times New Roman"/>
-                <w:noProof/>
-                <w:webHidden/>
-                <w:sz w:val="24"/>
-                <w:szCs w:val="24"/>
+                <w:noProof/>
+                <w:webHidden/>
               </w:rPr>
               <w:fldChar w:fldCharType="begin"/>
             </w:r>
             <w:r>
               <w:rPr>
-                <w:rFonts w:ascii="Times New Roman" w:hAnsi="Times New Roman" w:cs="Times New Roman"/>
-                <w:noProof/>
-                <w:webHidden/>
-                <w:sz w:val="24"/>
-                <w:szCs w:val="24"/>
-              </w:rPr>
-              <w:instrText xml:space="preserve"> PAGEREF _Toc167020787 \h </w:instrText>
-            </w:r>
-            <w:r>
-              <w:rPr>
-                <w:rFonts w:ascii="Times New Roman" w:hAnsi="Times New Roman" w:cs="Times New Roman"/>
-                <w:noProof/>
-                <w:webHidden/>
-                <w:sz w:val="24"/>
-                <w:szCs w:val="24"/>
-              </w:rPr>
-            </w:r>
-            <w:r>
-              <w:rPr>
-                <w:rFonts w:ascii="Times New Roman" w:hAnsi="Times New Roman" w:cs="Times New Roman"/>
-                <w:noProof/>
-                <w:webHidden/>
-                <w:sz w:val="24"/>
-                <w:szCs w:val="24"/>
+                <w:noProof/>
+                <w:webHidden/>
+              </w:rPr>
+              <w:instrText xml:space="preserve"> PAGEREF _Toc167269037 \h </w:instrText>
+            </w:r>
+            <w:r>
+              <w:rPr>
+                <w:noProof/>
+                <w:webHidden/>
+              </w:rPr>
+            </w:r>
+            <w:r>
+              <w:rPr>
+                <w:noProof/>
+                <w:webHidden/>
               </w:rPr>
               <w:fldChar w:fldCharType="separate"/>
             </w:r>
             <w:r>
               <w:rPr>
-                <w:rFonts w:ascii="Times New Roman" w:hAnsi="Times New Roman" w:cs="Times New Roman"/>
-                <w:noProof/>
-                <w:webHidden/>
-                <w:sz w:val="24"/>
-                <w:szCs w:val="24"/>
+                <w:noProof/>
+                <w:webHidden/>
               </w:rPr>
               <w:t>7</w:t>
             </w:r>
             <w:r>
               <w:rPr>
-                <w:rFonts w:ascii="Times New Roman" w:hAnsi="Times New Roman" w:cs="Times New Roman"/>
-                <w:noProof/>
-                <w:webHidden/>
-                <w:sz w:val="24"/>
-                <w:szCs w:val="24"/>
+                <w:noProof/>
+                <w:webHidden/>
               </w:rPr>
               <w:fldChar w:fldCharType="end"/>
             </w:r>
@@ -1932,93 +1670,71 @@
               <w:tab w:val="right" w:leader="dot" w:pos="9016"/>
             </w:tabs>
             <w:rPr>
-              <w:rFonts w:ascii="Times New Roman" w:eastAsiaTheme="minorEastAsia" w:hAnsi="Times New Roman" w:cs="Times New Roman"/>
+              <w:rFonts w:eastAsiaTheme="minorEastAsia"/>
               <w:noProof/>
               <w:kern w:val="2"/>
               <w:sz w:val="24"/>
               <w:szCs w:val="24"/>
-              <w:lang w:val="en-NL" w:eastAsia="en-NL"/>
+              <w:lang w:val="en-US"/>
               <w14:ligatures w14:val="standardContextual"/>
             </w:rPr>
           </w:pPr>
-          <w:hyperlink w:anchor="_Toc167020788" w:history="1">
+          <w:hyperlink w:anchor="_Toc167269038" w:history="1">
             <w:r>
               <w:rPr>
                 <w:rStyle w:val="Hyperlink"/>
-                <w:rFonts w:ascii="Times New Roman" w:hAnsi="Times New Roman" w:cs="Times New Roman"/>
-                <w:noProof/>
-                <w:sz w:val="24"/>
-                <w:szCs w:val="24"/>
+                <w:b/>
+                <w:bCs/>
+                <w:noProof/>
                 <w:lang w:val="nl-NL"/>
               </w:rPr>
               <w:t>4.2.2 Tegenstellingen</w:t>
             </w:r>
             <w:r>
               <w:rPr>
-                <w:rFonts w:ascii="Times New Roman" w:hAnsi="Times New Roman" w:cs="Times New Roman"/>
-                <w:noProof/>
-                <w:webHidden/>
-                <w:sz w:val="24"/>
-                <w:szCs w:val="24"/>
+                <w:noProof/>
+                <w:webHidden/>
               </w:rPr>
               <w:tab/>
             </w:r>
             <w:r>
               <w:rPr>
-                <w:rFonts w:ascii="Times New Roman" w:hAnsi="Times New Roman" w:cs="Times New Roman"/>
-                <w:noProof/>
-                <w:webHidden/>
-                <w:sz w:val="24"/>
-                <w:szCs w:val="24"/>
+                <w:noProof/>
+                <w:webHidden/>
               </w:rPr>
               <w:fldChar w:fldCharType="begin"/>
             </w:r>
             <w:r>
               <w:rPr>
-                <w:rFonts w:ascii="Times New Roman" w:hAnsi="Times New Roman" w:cs="Times New Roman"/>
-                <w:noProof/>
-                <w:webHidden/>
-                <w:sz w:val="24"/>
-                <w:szCs w:val="24"/>
-              </w:rPr>
-              <w:instrText xml:space="preserve"> PAGEREF _Toc167020788 \h </w:instrText>
-            </w:r>
-            <w:r>
-              <w:rPr>
-                <w:rFonts w:ascii="Times New Roman" w:hAnsi="Times New Roman" w:cs="Times New Roman"/>
-                <w:noProof/>
-                <w:webHidden/>
-                <w:sz w:val="24"/>
-                <w:szCs w:val="24"/>
-              </w:rPr>
-            </w:r>
-            <w:r>
-              <w:rPr>
-                <w:rFonts w:ascii="Times New Roman" w:hAnsi="Times New Roman" w:cs="Times New Roman"/>
-                <w:noProof/>
-                <w:webHidden/>
-                <w:sz w:val="24"/>
-                <w:szCs w:val="24"/>
+                <w:noProof/>
+                <w:webHidden/>
+              </w:rPr>
+              <w:instrText xml:space="preserve"> PAGEREF _Toc167269038 \h </w:instrText>
+            </w:r>
+            <w:r>
+              <w:rPr>
+                <w:noProof/>
+                <w:webHidden/>
+              </w:rPr>
+            </w:r>
+            <w:r>
+              <w:rPr>
+                <w:noProof/>
+                <w:webHidden/>
               </w:rPr>
               <w:fldChar w:fldCharType="separate"/>
             </w:r>
             <w:r>
               <w:rPr>
-                <w:rFonts w:ascii="Times New Roman" w:hAnsi="Times New Roman" w:cs="Times New Roman"/>
-                <w:noProof/>
-                <w:webHidden/>
-                <w:sz w:val="24"/>
-                <w:szCs w:val="24"/>
+                <w:noProof/>
+                <w:webHidden/>
               </w:rPr>
               <w:t>7</w:t>
             </w:r>
             <w:r>
               <w:rPr>
-                <w:rFonts w:ascii="Times New Roman" w:hAnsi="Times New Roman" w:cs="Times New Roman"/>
-                <w:noProof/>
-                <w:webHidden/>
-                <w:sz w:val="24"/>
-                <w:szCs w:val="24"/>
+                <w:noProof/>
+                <w:webHidden/>
               </w:rPr>
               <w:fldChar w:fldCharType="end"/>
             </w:r>
@@ -2031,93 +1747,71 @@
               <w:tab w:val="right" w:leader="dot" w:pos="9016"/>
             </w:tabs>
             <w:rPr>
-              <w:rFonts w:ascii="Times New Roman" w:eastAsiaTheme="minorEastAsia" w:hAnsi="Times New Roman" w:cs="Times New Roman"/>
+              <w:rFonts w:eastAsiaTheme="minorEastAsia"/>
               <w:noProof/>
               <w:kern w:val="2"/>
               <w:sz w:val="24"/>
               <w:szCs w:val="24"/>
-              <w:lang w:val="en-NL" w:eastAsia="en-NL"/>
+              <w:lang w:val="en-US"/>
               <w14:ligatures w14:val="standardContextual"/>
             </w:rPr>
           </w:pPr>
-          <w:hyperlink w:anchor="_Toc167020789" w:history="1">
+          <w:hyperlink w:anchor="_Toc167269039" w:history="1">
             <w:r>
               <w:rPr>
                 <w:rStyle w:val="Hyperlink"/>
-                <w:rFonts w:ascii="Times New Roman" w:hAnsi="Times New Roman" w:cs="Times New Roman"/>
-                <w:noProof/>
-                <w:sz w:val="24"/>
-                <w:szCs w:val="24"/>
+                <w:b/>
+                <w:bCs/>
+                <w:noProof/>
                 <w:lang w:val="nl-NL"/>
               </w:rPr>
               <w:t>4.3 Framing in het Nederlandse algemene nieuws</w:t>
             </w:r>
             <w:r>
               <w:rPr>
-                <w:rFonts w:ascii="Times New Roman" w:hAnsi="Times New Roman" w:cs="Times New Roman"/>
-                <w:noProof/>
-                <w:webHidden/>
-                <w:sz w:val="24"/>
-                <w:szCs w:val="24"/>
+                <w:noProof/>
+                <w:webHidden/>
               </w:rPr>
               <w:tab/>
             </w:r>
             <w:r>
               <w:rPr>
-                <w:rFonts w:ascii="Times New Roman" w:hAnsi="Times New Roman" w:cs="Times New Roman"/>
-                <w:noProof/>
-                <w:webHidden/>
-                <w:sz w:val="24"/>
-                <w:szCs w:val="24"/>
+                <w:noProof/>
+                <w:webHidden/>
               </w:rPr>
               <w:fldChar w:fldCharType="begin"/>
             </w:r>
             <w:r>
               <w:rPr>
-                <w:rFonts w:ascii="Times New Roman" w:hAnsi="Times New Roman" w:cs="Times New Roman"/>
-                <w:noProof/>
-                <w:webHidden/>
-                <w:sz w:val="24"/>
-                <w:szCs w:val="24"/>
-              </w:rPr>
-              <w:instrText xml:space="preserve"> PAGEREF _Toc167020789 \h </w:instrText>
-            </w:r>
-            <w:r>
-              <w:rPr>
-                <w:rFonts w:ascii="Times New Roman" w:hAnsi="Times New Roman" w:cs="Times New Roman"/>
-                <w:noProof/>
-                <w:webHidden/>
-                <w:sz w:val="24"/>
-                <w:szCs w:val="24"/>
-              </w:rPr>
-            </w:r>
-            <w:r>
-              <w:rPr>
-                <w:rFonts w:ascii="Times New Roman" w:hAnsi="Times New Roman" w:cs="Times New Roman"/>
-                <w:noProof/>
-                <w:webHidden/>
-                <w:sz w:val="24"/>
-                <w:szCs w:val="24"/>
+                <w:noProof/>
+                <w:webHidden/>
+              </w:rPr>
+              <w:instrText xml:space="preserve"> PAGEREF _Toc167269039 \h </w:instrText>
+            </w:r>
+            <w:r>
+              <w:rPr>
+                <w:noProof/>
+                <w:webHidden/>
+              </w:rPr>
+            </w:r>
+            <w:r>
+              <w:rPr>
+                <w:noProof/>
+                <w:webHidden/>
               </w:rPr>
               <w:fldChar w:fldCharType="separate"/>
             </w:r>
             <w:r>
               <w:rPr>
-                <w:rFonts w:ascii="Times New Roman" w:hAnsi="Times New Roman" w:cs="Times New Roman"/>
-                <w:noProof/>
-                <w:webHidden/>
-                <w:sz w:val="24"/>
-                <w:szCs w:val="24"/>
+                <w:noProof/>
+                <w:webHidden/>
               </w:rPr>
               <w:t>8</w:t>
             </w:r>
             <w:r>
               <w:rPr>
-                <w:rFonts w:ascii="Times New Roman" w:hAnsi="Times New Roman" w:cs="Times New Roman"/>
-                <w:noProof/>
-                <w:webHidden/>
-                <w:sz w:val="24"/>
-                <w:szCs w:val="24"/>
+                <w:noProof/>
+                <w:webHidden/>
               </w:rPr>
               <w:fldChar w:fldCharType="end"/>
             </w:r>
@@ -2130,93 +1824,71 @@
               <w:tab w:val="right" w:leader="dot" w:pos="9016"/>
             </w:tabs>
             <w:rPr>
-              <w:rFonts w:ascii="Times New Roman" w:eastAsiaTheme="minorEastAsia" w:hAnsi="Times New Roman" w:cs="Times New Roman"/>
+              <w:rFonts w:eastAsiaTheme="minorEastAsia"/>
               <w:noProof/>
               <w:kern w:val="2"/>
               <w:sz w:val="24"/>
               <w:szCs w:val="24"/>
-              <w:lang w:val="en-NL" w:eastAsia="en-NL"/>
+              <w:lang w:val="en-US"/>
               <w14:ligatures w14:val="standardContextual"/>
             </w:rPr>
           </w:pPr>
-          <w:hyperlink w:anchor="_Toc167020790" w:history="1">
+          <w:hyperlink w:anchor="_Toc167269040" w:history="1">
             <w:r>
               <w:rPr>
                 <w:rStyle w:val="Hyperlink"/>
-                <w:rFonts w:ascii="Times New Roman" w:hAnsi="Times New Roman" w:cs="Times New Roman"/>
-                <w:noProof/>
-                <w:sz w:val="24"/>
-                <w:szCs w:val="24"/>
+                <w:b/>
+                <w:bCs/>
+                <w:noProof/>
                 <w:lang w:val="nl-NL"/>
               </w:rPr>
               <w:t>4.4 Framing in het Nederlandse politieke nieuws</w:t>
             </w:r>
             <w:r>
               <w:rPr>
-                <w:rFonts w:ascii="Times New Roman" w:hAnsi="Times New Roman" w:cs="Times New Roman"/>
-                <w:noProof/>
-                <w:webHidden/>
-                <w:sz w:val="24"/>
-                <w:szCs w:val="24"/>
+                <w:noProof/>
+                <w:webHidden/>
               </w:rPr>
               <w:tab/>
             </w:r>
             <w:r>
               <w:rPr>
-                <w:rFonts w:ascii="Times New Roman" w:hAnsi="Times New Roman" w:cs="Times New Roman"/>
-                <w:noProof/>
-                <w:webHidden/>
-                <w:sz w:val="24"/>
-                <w:szCs w:val="24"/>
+                <w:noProof/>
+                <w:webHidden/>
               </w:rPr>
               <w:fldChar w:fldCharType="begin"/>
             </w:r>
             <w:r>
               <w:rPr>
-                <w:rFonts w:ascii="Times New Roman" w:hAnsi="Times New Roman" w:cs="Times New Roman"/>
-                <w:noProof/>
-                <w:webHidden/>
-                <w:sz w:val="24"/>
-                <w:szCs w:val="24"/>
-              </w:rPr>
-              <w:instrText xml:space="preserve"> PAGEREF _Toc167020790 \h </w:instrText>
-            </w:r>
-            <w:r>
-              <w:rPr>
-                <w:rFonts w:ascii="Times New Roman" w:hAnsi="Times New Roman" w:cs="Times New Roman"/>
-                <w:noProof/>
-                <w:webHidden/>
-                <w:sz w:val="24"/>
-                <w:szCs w:val="24"/>
-              </w:rPr>
-            </w:r>
-            <w:r>
-              <w:rPr>
-                <w:rFonts w:ascii="Times New Roman" w:hAnsi="Times New Roman" w:cs="Times New Roman"/>
-                <w:noProof/>
-                <w:webHidden/>
-                <w:sz w:val="24"/>
-                <w:szCs w:val="24"/>
+                <w:noProof/>
+                <w:webHidden/>
+              </w:rPr>
+              <w:instrText xml:space="preserve"> PAGEREF _Toc167269040 \h </w:instrText>
+            </w:r>
+            <w:r>
+              <w:rPr>
+                <w:noProof/>
+                <w:webHidden/>
+              </w:rPr>
+            </w:r>
+            <w:r>
+              <w:rPr>
+                <w:noProof/>
+                <w:webHidden/>
               </w:rPr>
               <w:fldChar w:fldCharType="separate"/>
             </w:r>
             <w:r>
               <w:rPr>
-                <w:rFonts w:ascii="Times New Roman" w:hAnsi="Times New Roman" w:cs="Times New Roman"/>
-                <w:noProof/>
-                <w:webHidden/>
-                <w:sz w:val="24"/>
-                <w:szCs w:val="24"/>
+                <w:noProof/>
+                <w:webHidden/>
               </w:rPr>
               <w:t>8</w:t>
             </w:r>
             <w:r>
               <w:rPr>
-                <w:rFonts w:ascii="Times New Roman" w:hAnsi="Times New Roman" w:cs="Times New Roman"/>
-                <w:noProof/>
-                <w:webHidden/>
-                <w:sz w:val="24"/>
-                <w:szCs w:val="24"/>
+                <w:noProof/>
+                <w:webHidden/>
               </w:rPr>
               <w:fldChar w:fldCharType="end"/>
             </w:r>
@@ -2229,93 +1901,71 @@
               <w:tab w:val="right" w:leader="dot" w:pos="9016"/>
             </w:tabs>
             <w:rPr>
-              <w:rFonts w:ascii="Times New Roman" w:eastAsiaTheme="minorEastAsia" w:hAnsi="Times New Roman" w:cs="Times New Roman"/>
+              <w:rFonts w:eastAsiaTheme="minorEastAsia"/>
               <w:noProof/>
               <w:kern w:val="2"/>
               <w:sz w:val="24"/>
               <w:szCs w:val="24"/>
-              <w:lang w:val="en-NL" w:eastAsia="en-NL"/>
+              <w:lang w:val="en-US"/>
               <w14:ligatures w14:val="standardContextual"/>
             </w:rPr>
           </w:pPr>
-          <w:hyperlink w:anchor="_Toc167020791" w:history="1">
+          <w:hyperlink w:anchor="_Toc167269041" w:history="1">
             <w:r>
               <w:rPr>
                 <w:rStyle w:val="Hyperlink"/>
-                <w:rFonts w:ascii="Times New Roman" w:hAnsi="Times New Roman" w:cs="Times New Roman"/>
-                <w:noProof/>
-                <w:sz w:val="24"/>
-                <w:szCs w:val="24"/>
+                <w:b/>
+                <w:bCs/>
+                <w:noProof/>
                 <w:lang w:val="nl-NL"/>
               </w:rPr>
               <w:t>4.5 Verschillen in frames tussen klimaatorganisaties en coöperaties</w:t>
             </w:r>
             <w:r>
               <w:rPr>
-                <w:rFonts w:ascii="Times New Roman" w:hAnsi="Times New Roman" w:cs="Times New Roman"/>
-                <w:noProof/>
-                <w:webHidden/>
-                <w:sz w:val="24"/>
-                <w:szCs w:val="24"/>
+                <w:noProof/>
+                <w:webHidden/>
               </w:rPr>
               <w:tab/>
             </w:r>
             <w:r>
               <w:rPr>
-                <w:rFonts w:ascii="Times New Roman" w:hAnsi="Times New Roman" w:cs="Times New Roman"/>
-                <w:noProof/>
-                <w:webHidden/>
-                <w:sz w:val="24"/>
-                <w:szCs w:val="24"/>
+                <w:noProof/>
+                <w:webHidden/>
               </w:rPr>
               <w:fldChar w:fldCharType="begin"/>
             </w:r>
             <w:r>
               <w:rPr>
-                <w:rFonts w:ascii="Times New Roman" w:hAnsi="Times New Roman" w:cs="Times New Roman"/>
-                <w:noProof/>
-                <w:webHidden/>
-                <w:sz w:val="24"/>
-                <w:szCs w:val="24"/>
-              </w:rPr>
-              <w:instrText xml:space="preserve"> PAGEREF _Toc167020791 \h </w:instrText>
-            </w:r>
-            <w:r>
-              <w:rPr>
-                <w:rFonts w:ascii="Times New Roman" w:hAnsi="Times New Roman" w:cs="Times New Roman"/>
-                <w:noProof/>
-                <w:webHidden/>
-                <w:sz w:val="24"/>
-                <w:szCs w:val="24"/>
-              </w:rPr>
-            </w:r>
-            <w:r>
-              <w:rPr>
-                <w:rFonts w:ascii="Times New Roman" w:hAnsi="Times New Roman" w:cs="Times New Roman"/>
-                <w:noProof/>
-                <w:webHidden/>
-                <w:sz w:val="24"/>
-                <w:szCs w:val="24"/>
+                <w:noProof/>
+                <w:webHidden/>
+              </w:rPr>
+              <w:instrText xml:space="preserve"> PAGEREF _Toc167269041 \h </w:instrText>
+            </w:r>
+            <w:r>
+              <w:rPr>
+                <w:noProof/>
+                <w:webHidden/>
+              </w:rPr>
+            </w:r>
+            <w:r>
+              <w:rPr>
+                <w:noProof/>
+                <w:webHidden/>
               </w:rPr>
               <w:fldChar w:fldCharType="separate"/>
             </w:r>
             <w:r>
               <w:rPr>
-                <w:rFonts w:ascii="Times New Roman" w:hAnsi="Times New Roman" w:cs="Times New Roman"/>
-                <w:noProof/>
-                <w:webHidden/>
-                <w:sz w:val="24"/>
-                <w:szCs w:val="24"/>
+                <w:noProof/>
+                <w:webHidden/>
               </w:rPr>
               <w:t>9</w:t>
             </w:r>
             <w:r>
               <w:rPr>
-                <w:rFonts w:ascii="Times New Roman" w:hAnsi="Times New Roman" w:cs="Times New Roman"/>
-                <w:noProof/>
-                <w:webHidden/>
-                <w:sz w:val="24"/>
-                <w:szCs w:val="24"/>
+                <w:noProof/>
+                <w:webHidden/>
               </w:rPr>
               <w:fldChar w:fldCharType="end"/>
             </w:r>
@@ -2325,101 +1975,61 @@
           <w:pPr>
             <w:pStyle w:val="TOC1"/>
             <w:rPr>
-              <w:rFonts w:ascii="Times New Roman" w:eastAsiaTheme="minorEastAsia" w:hAnsi="Times New Roman" w:cs="Times New Roman"/>
+              <w:rFonts w:asciiTheme="minorHAnsi" w:eastAsiaTheme="minorEastAsia" w:hAnsiTheme="minorHAnsi"/>
               <w:b w:val="0"/>
               <w:bCs w:val="0"/>
               <w:kern w:val="2"/>
               <w:sz w:val="24"/>
               <w:szCs w:val="24"/>
-              <w:lang w:val="en-NL" w:eastAsia="en-NL"/>
+              <w:lang w:val="en-US"/>
               <w14:ligatures w14:val="standardContextual"/>
             </w:rPr>
           </w:pPr>
-          <w:hyperlink w:anchor="_Toc167020792" w:history="1">
+          <w:hyperlink w:anchor="_Toc167269042" w:history="1">
             <w:r>
               <w:rPr>
                 <w:rStyle w:val="Hyperlink"/>
-                <w:rFonts w:ascii="Times New Roman" w:hAnsi="Times New Roman" w:cs="Times New Roman"/>
-                <w:b w:val="0"/>
-                <w:bCs w:val="0"/>
-                <w:sz w:val="24"/>
-                <w:szCs w:val="24"/>
               </w:rPr>
               <w:t>5. Discussie</w:t>
             </w:r>
             <w:r>
               <w:rPr>
-                <w:rFonts w:ascii="Times New Roman" w:hAnsi="Times New Roman" w:cs="Times New Roman"/>
-                <w:b w:val="0"/>
-                <w:bCs w:val="0"/>
-                <w:webHidden/>
-                <w:sz w:val="24"/>
-                <w:szCs w:val="24"/>
+                <w:webHidden/>
               </w:rPr>
               <w:tab/>
             </w:r>
             <w:r>
               <w:rPr>
-                <w:rFonts w:ascii="Times New Roman" w:hAnsi="Times New Roman" w:cs="Times New Roman"/>
-                <w:b w:val="0"/>
-                <w:bCs w:val="0"/>
-                <w:webHidden/>
-                <w:sz w:val="24"/>
-                <w:szCs w:val="24"/>
+                <w:webHidden/>
               </w:rPr>
               <w:fldChar w:fldCharType="begin"/>
             </w:r>
             <w:r>
               <w:rPr>
-                <w:rFonts w:ascii="Times New Roman" w:hAnsi="Times New Roman" w:cs="Times New Roman"/>
-                <w:b w:val="0"/>
-                <w:bCs w:val="0"/>
-                <w:webHidden/>
-                <w:sz w:val="24"/>
-                <w:szCs w:val="24"/>
-              </w:rPr>
-              <w:instrText xml:space="preserve"> PAGEREF _Toc167020792 \h </w:instrText>
-            </w:r>
-            <w:r>
-              <w:rPr>
-                <w:rFonts w:ascii="Times New Roman" w:hAnsi="Times New Roman" w:cs="Times New Roman"/>
-                <w:b w:val="0"/>
-                <w:bCs w:val="0"/>
-                <w:webHidden/>
-                <w:sz w:val="24"/>
-                <w:szCs w:val="24"/>
-              </w:rPr>
-            </w:r>
-            <w:r>
-              <w:rPr>
-                <w:rFonts w:ascii="Times New Roman" w:hAnsi="Times New Roman" w:cs="Times New Roman"/>
-                <w:b w:val="0"/>
-                <w:bCs w:val="0"/>
-                <w:webHidden/>
-                <w:sz w:val="24"/>
-                <w:szCs w:val="24"/>
+                <w:webHidden/>
+              </w:rPr>
+              <w:instrText xml:space="preserve"> PAGEREF _Toc167269042 \h </w:instrText>
+            </w:r>
+            <w:r>
+              <w:rPr>
+                <w:webHidden/>
+              </w:rPr>
+            </w:r>
+            <w:r>
+              <w:rPr>
+                <w:webHidden/>
               </w:rPr>
               <w:fldChar w:fldCharType="separate"/>
             </w:r>
             <w:r>
               <w:rPr>
-                <w:rFonts w:ascii="Times New Roman" w:hAnsi="Times New Roman" w:cs="Times New Roman"/>
-                <w:b w:val="0"/>
-                <w:bCs w:val="0"/>
-                <w:webHidden/>
-                <w:sz w:val="24"/>
-                <w:szCs w:val="24"/>
+                <w:webHidden/>
               </w:rPr>
               <w:t>10</w:t>
             </w:r>
             <w:r>
               <w:rPr>
-                <w:rFonts w:ascii="Times New Roman" w:hAnsi="Times New Roman" w:cs="Times New Roman"/>
-                <w:b w:val="0"/>
-                <w:bCs w:val="0"/>
-                <w:webHidden/>
-                <w:sz w:val="24"/>
-                <w:szCs w:val="24"/>
+                <w:webHidden/>
               </w:rPr>
               <w:fldChar w:fldCharType="end"/>
             </w:r>
@@ -2432,93 +2042,72 @@
               <w:tab w:val="right" w:leader="dot" w:pos="9016"/>
             </w:tabs>
             <w:rPr>
-              <w:rFonts w:ascii="Times New Roman" w:eastAsiaTheme="minorEastAsia" w:hAnsi="Times New Roman" w:cs="Times New Roman"/>
+              <w:rFonts w:eastAsiaTheme="minorEastAsia"/>
               <w:noProof/>
               <w:kern w:val="2"/>
               <w:sz w:val="24"/>
               <w:szCs w:val="24"/>
-              <w:lang w:val="en-NL" w:eastAsia="en-NL"/>
+              <w:lang w:val="en-US"/>
               <w14:ligatures w14:val="standardContextual"/>
             </w:rPr>
           </w:pPr>
-          <w:hyperlink w:anchor="_Toc167020793" w:history="1">
+          <w:hyperlink w:anchor="_Toc167269043" w:history="1">
             <w:r>
               <w:rPr>
                 <w:rStyle w:val="Hyperlink"/>
                 <w:rFonts w:ascii="Times New Roman" w:eastAsia="Times New Roman" w:hAnsi="Times New Roman" w:cs="Times New Roman"/>
-                <w:noProof/>
-                <w:sz w:val="24"/>
-                <w:szCs w:val="24"/>
+                <w:b/>
+                <w:bCs/>
+                <w:noProof/>
                 <w:lang w:val="nl-NL" w:eastAsia="en-NL"/>
               </w:rPr>
               <w:t>5.1 interpretatie van de resultaten</w:t>
             </w:r>
             <w:r>
               <w:rPr>
-                <w:rFonts w:ascii="Times New Roman" w:hAnsi="Times New Roman" w:cs="Times New Roman"/>
-                <w:noProof/>
-                <w:webHidden/>
-                <w:sz w:val="24"/>
-                <w:szCs w:val="24"/>
+                <w:noProof/>
+                <w:webHidden/>
               </w:rPr>
               <w:tab/>
             </w:r>
             <w:r>
               <w:rPr>
-                <w:rFonts w:ascii="Times New Roman" w:hAnsi="Times New Roman" w:cs="Times New Roman"/>
-                <w:noProof/>
-                <w:webHidden/>
-                <w:sz w:val="24"/>
-                <w:szCs w:val="24"/>
+                <w:noProof/>
+                <w:webHidden/>
               </w:rPr>
               <w:fldChar w:fldCharType="begin"/>
             </w:r>
             <w:r>
               <w:rPr>
-                <w:rFonts w:ascii="Times New Roman" w:hAnsi="Times New Roman" w:cs="Times New Roman"/>
-                <w:noProof/>
-                <w:webHidden/>
-                <w:sz w:val="24"/>
-                <w:szCs w:val="24"/>
-              </w:rPr>
-              <w:instrText xml:space="preserve"> PAGEREF _Toc167020793 \h </w:instrText>
-            </w:r>
-            <w:r>
-              <w:rPr>
-                <w:rFonts w:ascii="Times New Roman" w:hAnsi="Times New Roman" w:cs="Times New Roman"/>
-                <w:noProof/>
-                <w:webHidden/>
-                <w:sz w:val="24"/>
-                <w:szCs w:val="24"/>
-              </w:rPr>
-            </w:r>
-            <w:r>
-              <w:rPr>
-                <w:rFonts w:ascii="Times New Roman" w:hAnsi="Times New Roman" w:cs="Times New Roman"/>
-                <w:noProof/>
-                <w:webHidden/>
-                <w:sz w:val="24"/>
-                <w:szCs w:val="24"/>
+                <w:noProof/>
+                <w:webHidden/>
+              </w:rPr>
+              <w:instrText xml:space="preserve"> PAGEREF _Toc167269043 \h </w:instrText>
+            </w:r>
+            <w:r>
+              <w:rPr>
+                <w:noProof/>
+                <w:webHidden/>
+              </w:rPr>
+            </w:r>
+            <w:r>
+              <w:rPr>
+                <w:noProof/>
+                <w:webHidden/>
               </w:rPr>
               <w:fldChar w:fldCharType="separate"/>
             </w:r>
             <w:r>
               <w:rPr>
-                <w:rFonts w:ascii="Times New Roman" w:hAnsi="Times New Roman" w:cs="Times New Roman"/>
-                <w:noProof/>
-                <w:webHidden/>
-                <w:sz w:val="24"/>
-                <w:szCs w:val="24"/>
+                <w:noProof/>
+                <w:webHidden/>
               </w:rPr>
               <w:t>10</w:t>
             </w:r>
             <w:r>
               <w:rPr>
-                <w:rFonts w:ascii="Times New Roman" w:hAnsi="Times New Roman" w:cs="Times New Roman"/>
-                <w:noProof/>
-                <w:webHidden/>
-                <w:sz w:val="24"/>
-                <w:szCs w:val="24"/>
+                <w:noProof/>
+                <w:webHidden/>
               </w:rPr>
               <w:fldChar w:fldCharType="end"/>
             </w:r>
@@ -2531,93 +2120,72 @@
               <w:tab w:val="right" w:leader="dot" w:pos="9016"/>
             </w:tabs>
             <w:rPr>
-              <w:rFonts w:ascii="Times New Roman" w:eastAsiaTheme="minorEastAsia" w:hAnsi="Times New Roman" w:cs="Times New Roman"/>
+              <w:rFonts w:eastAsiaTheme="minorEastAsia"/>
               <w:noProof/>
               <w:kern w:val="2"/>
               <w:sz w:val="24"/>
               <w:szCs w:val="24"/>
-              <w:lang w:val="en-NL" w:eastAsia="en-NL"/>
+              <w:lang w:val="en-US"/>
               <w14:ligatures w14:val="standardContextual"/>
             </w:rPr>
           </w:pPr>
-          <w:hyperlink w:anchor="_Toc167020794" w:history="1">
+          <w:hyperlink w:anchor="_Toc167269044" w:history="1">
             <w:r>
               <w:rPr>
                 <w:rStyle w:val="Hyperlink"/>
                 <w:rFonts w:ascii="Times New Roman" w:eastAsia="Times New Roman" w:hAnsi="Times New Roman" w:cs="Times New Roman"/>
-                <w:noProof/>
-                <w:sz w:val="24"/>
-                <w:szCs w:val="24"/>
+                <w:b/>
+                <w:bCs/>
+                <w:noProof/>
                 <w:lang w:val="nl-NL" w:eastAsia="en-NL"/>
               </w:rPr>
               <w:t>5.2 relatie tussen de studies</w:t>
             </w:r>
             <w:r>
               <w:rPr>
-                <w:rFonts w:ascii="Times New Roman" w:hAnsi="Times New Roman" w:cs="Times New Roman"/>
-                <w:noProof/>
-                <w:webHidden/>
-                <w:sz w:val="24"/>
-                <w:szCs w:val="24"/>
+                <w:noProof/>
+                <w:webHidden/>
               </w:rPr>
               <w:tab/>
             </w:r>
             <w:r>
               <w:rPr>
-                <w:rFonts w:ascii="Times New Roman" w:hAnsi="Times New Roman" w:cs="Times New Roman"/>
-                <w:noProof/>
-                <w:webHidden/>
-                <w:sz w:val="24"/>
-                <w:szCs w:val="24"/>
+                <w:noProof/>
+                <w:webHidden/>
               </w:rPr>
               <w:fldChar w:fldCharType="begin"/>
             </w:r>
             <w:r>
               <w:rPr>
-                <w:rFonts w:ascii="Times New Roman" w:hAnsi="Times New Roman" w:cs="Times New Roman"/>
-                <w:noProof/>
-                <w:webHidden/>
-                <w:sz w:val="24"/>
-                <w:szCs w:val="24"/>
-              </w:rPr>
-              <w:instrText xml:space="preserve"> PAGEREF _Toc167020794 \h </w:instrText>
-            </w:r>
-            <w:r>
-              <w:rPr>
-                <w:rFonts w:ascii="Times New Roman" w:hAnsi="Times New Roman" w:cs="Times New Roman"/>
-                <w:noProof/>
-                <w:webHidden/>
-                <w:sz w:val="24"/>
-                <w:szCs w:val="24"/>
-              </w:rPr>
-            </w:r>
-            <w:r>
-              <w:rPr>
-                <w:rFonts w:ascii="Times New Roman" w:hAnsi="Times New Roman" w:cs="Times New Roman"/>
-                <w:noProof/>
-                <w:webHidden/>
-                <w:sz w:val="24"/>
-                <w:szCs w:val="24"/>
+                <w:noProof/>
+                <w:webHidden/>
+              </w:rPr>
+              <w:instrText xml:space="preserve"> PAGEREF _Toc167269044 \h </w:instrText>
+            </w:r>
+            <w:r>
+              <w:rPr>
+                <w:noProof/>
+                <w:webHidden/>
+              </w:rPr>
+            </w:r>
+            <w:r>
+              <w:rPr>
+                <w:noProof/>
+                <w:webHidden/>
               </w:rPr>
               <w:fldChar w:fldCharType="separate"/>
             </w:r>
             <w:r>
               <w:rPr>
-                <w:rFonts w:ascii="Times New Roman" w:hAnsi="Times New Roman" w:cs="Times New Roman"/>
-                <w:noProof/>
-                <w:webHidden/>
-                <w:sz w:val="24"/>
-                <w:szCs w:val="24"/>
+                <w:noProof/>
+                <w:webHidden/>
               </w:rPr>
               <w:t>10</w:t>
             </w:r>
             <w:r>
               <w:rPr>
-                <w:rFonts w:ascii="Times New Roman" w:hAnsi="Times New Roman" w:cs="Times New Roman"/>
-                <w:noProof/>
-                <w:webHidden/>
-                <w:sz w:val="24"/>
-                <w:szCs w:val="24"/>
+                <w:noProof/>
+                <w:webHidden/>
               </w:rPr>
               <w:fldChar w:fldCharType="end"/>
             </w:r>
@@ -2630,93 +2198,72 @@
               <w:tab w:val="right" w:leader="dot" w:pos="9016"/>
             </w:tabs>
             <w:rPr>
-              <w:rFonts w:ascii="Times New Roman" w:eastAsiaTheme="minorEastAsia" w:hAnsi="Times New Roman" w:cs="Times New Roman"/>
+              <w:rFonts w:eastAsiaTheme="minorEastAsia"/>
               <w:noProof/>
               <w:kern w:val="2"/>
               <w:sz w:val="24"/>
               <w:szCs w:val="24"/>
-              <w:lang w:val="en-NL" w:eastAsia="en-NL"/>
+              <w:lang w:val="en-US"/>
               <w14:ligatures w14:val="standardContextual"/>
             </w:rPr>
           </w:pPr>
-          <w:hyperlink w:anchor="_Toc167020795" w:history="1">
+          <w:hyperlink w:anchor="_Toc167269045" w:history="1">
             <w:r>
               <w:rPr>
                 <w:rStyle w:val="Hyperlink"/>
                 <w:rFonts w:ascii="Times New Roman" w:eastAsia="Times New Roman" w:hAnsi="Times New Roman" w:cs="Times New Roman"/>
-                <w:noProof/>
-                <w:sz w:val="24"/>
-                <w:szCs w:val="24"/>
+                <w:b/>
+                <w:bCs/>
+                <w:noProof/>
                 <w:lang w:val="nl-NL" w:eastAsia="en-NL"/>
               </w:rPr>
               <w:t>5.2.1 Studies die elkaar aanvullen</w:t>
             </w:r>
             <w:r>
               <w:rPr>
-                <w:rFonts w:ascii="Times New Roman" w:hAnsi="Times New Roman" w:cs="Times New Roman"/>
-                <w:noProof/>
-                <w:webHidden/>
-                <w:sz w:val="24"/>
-                <w:szCs w:val="24"/>
+                <w:noProof/>
+                <w:webHidden/>
               </w:rPr>
               <w:tab/>
             </w:r>
             <w:r>
               <w:rPr>
-                <w:rFonts w:ascii="Times New Roman" w:hAnsi="Times New Roman" w:cs="Times New Roman"/>
-                <w:noProof/>
-                <w:webHidden/>
-                <w:sz w:val="24"/>
-                <w:szCs w:val="24"/>
+                <w:noProof/>
+                <w:webHidden/>
               </w:rPr>
               <w:fldChar w:fldCharType="begin"/>
             </w:r>
             <w:r>
               <w:rPr>
-                <w:rFonts w:ascii="Times New Roman" w:hAnsi="Times New Roman" w:cs="Times New Roman"/>
-                <w:noProof/>
-                <w:webHidden/>
-                <w:sz w:val="24"/>
-                <w:szCs w:val="24"/>
-              </w:rPr>
-              <w:instrText xml:space="preserve"> PAGEREF _Toc167020795 \h </w:instrText>
-            </w:r>
-            <w:r>
-              <w:rPr>
-                <w:rFonts w:ascii="Times New Roman" w:hAnsi="Times New Roman" w:cs="Times New Roman"/>
-                <w:noProof/>
-                <w:webHidden/>
-                <w:sz w:val="24"/>
-                <w:szCs w:val="24"/>
-              </w:rPr>
-            </w:r>
-            <w:r>
-              <w:rPr>
-                <w:rFonts w:ascii="Times New Roman" w:hAnsi="Times New Roman" w:cs="Times New Roman"/>
-                <w:noProof/>
-                <w:webHidden/>
-                <w:sz w:val="24"/>
-                <w:szCs w:val="24"/>
+                <w:noProof/>
+                <w:webHidden/>
+              </w:rPr>
+              <w:instrText xml:space="preserve"> PAGEREF _Toc167269045 \h </w:instrText>
+            </w:r>
+            <w:r>
+              <w:rPr>
+                <w:noProof/>
+                <w:webHidden/>
+              </w:rPr>
+            </w:r>
+            <w:r>
+              <w:rPr>
+                <w:noProof/>
+                <w:webHidden/>
               </w:rPr>
               <w:fldChar w:fldCharType="separate"/>
             </w:r>
             <w:r>
               <w:rPr>
-                <w:rFonts w:ascii="Times New Roman" w:hAnsi="Times New Roman" w:cs="Times New Roman"/>
-                <w:noProof/>
-                <w:webHidden/>
-                <w:sz w:val="24"/>
-                <w:szCs w:val="24"/>
+                <w:noProof/>
+                <w:webHidden/>
               </w:rPr>
               <w:t>10</w:t>
             </w:r>
             <w:r>
               <w:rPr>
-                <w:rFonts w:ascii="Times New Roman" w:hAnsi="Times New Roman" w:cs="Times New Roman"/>
-                <w:noProof/>
-                <w:webHidden/>
-                <w:sz w:val="24"/>
-                <w:szCs w:val="24"/>
+                <w:noProof/>
+                <w:webHidden/>
               </w:rPr>
               <w:fldChar w:fldCharType="end"/>
             </w:r>
@@ -2729,93 +2276,71 @@
               <w:tab w:val="right" w:leader="dot" w:pos="9016"/>
             </w:tabs>
             <w:rPr>
-              <w:rFonts w:ascii="Times New Roman" w:eastAsiaTheme="minorEastAsia" w:hAnsi="Times New Roman" w:cs="Times New Roman"/>
+              <w:rFonts w:eastAsiaTheme="minorEastAsia"/>
               <w:noProof/>
               <w:kern w:val="2"/>
               <w:sz w:val="24"/>
               <w:szCs w:val="24"/>
-              <w:lang w:val="en-NL" w:eastAsia="en-NL"/>
+              <w:lang w:val="en-US"/>
               <w14:ligatures w14:val="standardContextual"/>
             </w:rPr>
           </w:pPr>
-          <w:hyperlink w:anchor="_Toc167020796" w:history="1">
+          <w:hyperlink w:anchor="_Toc167269046" w:history="1">
             <w:r>
               <w:rPr>
                 <w:rStyle w:val="Hyperlink"/>
-                <w:rFonts w:ascii="Times New Roman" w:hAnsi="Times New Roman" w:cs="Times New Roman"/>
-                <w:noProof/>
-                <w:sz w:val="24"/>
-                <w:szCs w:val="24"/>
+                <w:b/>
+                <w:bCs/>
+                <w:noProof/>
                 <w:lang w:val="nl-NL"/>
               </w:rPr>
               <w:t>5.2.2 Studies die elkaar tegenspreken</w:t>
             </w:r>
             <w:r>
               <w:rPr>
-                <w:rFonts w:ascii="Times New Roman" w:hAnsi="Times New Roman" w:cs="Times New Roman"/>
-                <w:noProof/>
-                <w:webHidden/>
-                <w:sz w:val="24"/>
-                <w:szCs w:val="24"/>
+                <w:noProof/>
+                <w:webHidden/>
               </w:rPr>
               <w:tab/>
             </w:r>
             <w:r>
               <w:rPr>
-                <w:rFonts w:ascii="Times New Roman" w:hAnsi="Times New Roman" w:cs="Times New Roman"/>
-                <w:noProof/>
-                <w:webHidden/>
-                <w:sz w:val="24"/>
-                <w:szCs w:val="24"/>
+                <w:noProof/>
+                <w:webHidden/>
               </w:rPr>
               <w:fldChar w:fldCharType="begin"/>
             </w:r>
             <w:r>
               <w:rPr>
-                <w:rFonts w:ascii="Times New Roman" w:hAnsi="Times New Roman" w:cs="Times New Roman"/>
-                <w:noProof/>
-                <w:webHidden/>
-                <w:sz w:val="24"/>
-                <w:szCs w:val="24"/>
-              </w:rPr>
-              <w:instrText xml:space="preserve"> PAGEREF _Toc167020796 \h </w:instrText>
-            </w:r>
-            <w:r>
-              <w:rPr>
-                <w:rFonts w:ascii="Times New Roman" w:hAnsi="Times New Roman" w:cs="Times New Roman"/>
-                <w:noProof/>
-                <w:webHidden/>
-                <w:sz w:val="24"/>
-                <w:szCs w:val="24"/>
-              </w:rPr>
-            </w:r>
-            <w:r>
-              <w:rPr>
-                <w:rFonts w:ascii="Times New Roman" w:hAnsi="Times New Roman" w:cs="Times New Roman"/>
-                <w:noProof/>
-                <w:webHidden/>
-                <w:sz w:val="24"/>
-                <w:szCs w:val="24"/>
+                <w:noProof/>
+                <w:webHidden/>
+              </w:rPr>
+              <w:instrText xml:space="preserve"> PAGEREF _Toc167269046 \h </w:instrText>
+            </w:r>
+            <w:r>
+              <w:rPr>
+                <w:noProof/>
+                <w:webHidden/>
+              </w:rPr>
+            </w:r>
+            <w:r>
+              <w:rPr>
+                <w:noProof/>
+                <w:webHidden/>
               </w:rPr>
               <w:fldChar w:fldCharType="separate"/>
             </w:r>
             <w:r>
               <w:rPr>
-                <w:rFonts w:ascii="Times New Roman" w:hAnsi="Times New Roman" w:cs="Times New Roman"/>
-                <w:noProof/>
-                <w:webHidden/>
-                <w:sz w:val="24"/>
-                <w:szCs w:val="24"/>
+                <w:noProof/>
+                <w:webHidden/>
               </w:rPr>
               <w:t>10</w:t>
             </w:r>
             <w:r>
               <w:rPr>
-                <w:rFonts w:ascii="Times New Roman" w:hAnsi="Times New Roman" w:cs="Times New Roman"/>
-                <w:noProof/>
-                <w:webHidden/>
-                <w:sz w:val="24"/>
-                <w:szCs w:val="24"/>
+                <w:noProof/>
+                <w:webHidden/>
               </w:rPr>
               <w:fldChar w:fldCharType="end"/>
             </w:r>
@@ -2825,101 +2350,61 @@
           <w:pPr>
             <w:pStyle w:val="TOC1"/>
             <w:rPr>
-              <w:rFonts w:ascii="Times New Roman" w:eastAsiaTheme="minorEastAsia" w:hAnsi="Times New Roman" w:cs="Times New Roman"/>
+              <w:rFonts w:asciiTheme="minorHAnsi" w:eastAsiaTheme="minorEastAsia" w:hAnsiTheme="minorHAnsi"/>
               <w:b w:val="0"/>
               <w:bCs w:val="0"/>
               <w:kern w:val="2"/>
               <w:sz w:val="24"/>
               <w:szCs w:val="24"/>
-              <w:lang w:val="en-NL" w:eastAsia="en-NL"/>
+              <w:lang w:val="en-US"/>
               <w14:ligatures w14:val="standardContextual"/>
             </w:rPr>
           </w:pPr>
-          <w:hyperlink w:anchor="_Toc167020797" w:history="1">
+          <w:hyperlink w:anchor="_Toc167269047" w:history="1">
             <w:r>
               <w:rPr>
                 <w:rStyle w:val="Hyperlink"/>
-                <w:rFonts w:ascii="Times New Roman" w:hAnsi="Times New Roman" w:cs="Times New Roman"/>
-                <w:b w:val="0"/>
-                <w:bCs w:val="0"/>
-                <w:sz w:val="24"/>
-                <w:szCs w:val="24"/>
               </w:rPr>
               <w:t>6. Conclusie</w:t>
             </w:r>
             <w:r>
               <w:rPr>
-                <w:rFonts w:ascii="Times New Roman" w:hAnsi="Times New Roman" w:cs="Times New Roman"/>
-                <w:b w:val="0"/>
-                <w:bCs w:val="0"/>
-                <w:webHidden/>
-                <w:sz w:val="24"/>
-                <w:szCs w:val="24"/>
+                <w:webHidden/>
               </w:rPr>
               <w:tab/>
             </w:r>
             <w:r>
               <w:rPr>
-                <w:rFonts w:ascii="Times New Roman" w:hAnsi="Times New Roman" w:cs="Times New Roman"/>
-                <w:b w:val="0"/>
-                <w:bCs w:val="0"/>
-                <w:webHidden/>
-                <w:sz w:val="24"/>
-                <w:szCs w:val="24"/>
+                <w:webHidden/>
               </w:rPr>
               <w:fldChar w:fldCharType="begin"/>
             </w:r>
             <w:r>
               <w:rPr>
-                <w:rFonts w:ascii="Times New Roman" w:hAnsi="Times New Roman" w:cs="Times New Roman"/>
-                <w:b w:val="0"/>
-                <w:bCs w:val="0"/>
-                <w:webHidden/>
-                <w:sz w:val="24"/>
-                <w:szCs w:val="24"/>
-              </w:rPr>
-              <w:instrText xml:space="preserve"> PAGEREF _Toc167020797 \h </w:instrText>
-            </w:r>
-            <w:r>
-              <w:rPr>
-                <w:rFonts w:ascii="Times New Roman" w:hAnsi="Times New Roman" w:cs="Times New Roman"/>
-                <w:b w:val="0"/>
-                <w:bCs w:val="0"/>
-                <w:webHidden/>
-                <w:sz w:val="24"/>
-                <w:szCs w:val="24"/>
-              </w:rPr>
-            </w:r>
-            <w:r>
-              <w:rPr>
-                <w:rFonts w:ascii="Times New Roman" w:hAnsi="Times New Roman" w:cs="Times New Roman"/>
-                <w:b w:val="0"/>
-                <w:bCs w:val="0"/>
-                <w:webHidden/>
-                <w:sz w:val="24"/>
-                <w:szCs w:val="24"/>
+                <w:webHidden/>
+              </w:rPr>
+              <w:instrText xml:space="preserve"> PAGEREF _Toc167269047 \h </w:instrText>
+            </w:r>
+            <w:r>
+              <w:rPr>
+                <w:webHidden/>
+              </w:rPr>
+            </w:r>
+            <w:r>
+              <w:rPr>
+                <w:webHidden/>
               </w:rPr>
               <w:fldChar w:fldCharType="separate"/>
             </w:r>
             <w:r>
               <w:rPr>
-                <w:rFonts w:ascii="Times New Roman" w:hAnsi="Times New Roman" w:cs="Times New Roman"/>
-                <w:b w:val="0"/>
-                <w:bCs w:val="0"/>
-                <w:webHidden/>
-                <w:sz w:val="24"/>
-                <w:szCs w:val="24"/>
+                <w:webHidden/>
               </w:rPr>
               <w:t>12</w:t>
             </w:r>
             <w:r>
               <w:rPr>
-                <w:rFonts w:ascii="Times New Roman" w:hAnsi="Times New Roman" w:cs="Times New Roman"/>
-                <w:b w:val="0"/>
-                <w:bCs w:val="0"/>
-                <w:webHidden/>
-                <w:sz w:val="24"/>
-                <w:szCs w:val="24"/>
+                <w:webHidden/>
               </w:rPr>
               <w:fldChar w:fldCharType="end"/>
             </w:r>
@@ -2932,93 +2417,71 @@
               <w:tab w:val="right" w:leader="dot" w:pos="9016"/>
             </w:tabs>
             <w:rPr>
-              <w:rFonts w:ascii="Times New Roman" w:eastAsiaTheme="minorEastAsia" w:hAnsi="Times New Roman" w:cs="Times New Roman"/>
+              <w:rFonts w:eastAsiaTheme="minorEastAsia"/>
               <w:noProof/>
               <w:kern w:val="2"/>
               <w:sz w:val="24"/>
               <w:szCs w:val="24"/>
-              <w:lang w:val="en-NL" w:eastAsia="en-NL"/>
+              <w:lang w:val="en-US"/>
               <w14:ligatures w14:val="standardContextual"/>
             </w:rPr>
           </w:pPr>
-          <w:hyperlink w:anchor="_Toc167020798" w:history="1">
+          <w:hyperlink w:anchor="_Toc167269048" w:history="1">
             <w:r>
               <w:rPr>
                 <w:rStyle w:val="Hyperlink"/>
-                <w:rFonts w:ascii="Times New Roman" w:hAnsi="Times New Roman" w:cs="Times New Roman"/>
-                <w:noProof/>
-                <w:sz w:val="24"/>
-                <w:szCs w:val="24"/>
+                <w:b/>
+                <w:bCs/>
+                <w:noProof/>
                 <w:lang w:val="nl-NL"/>
               </w:rPr>
               <w:t>6.1 Belangrijkste bevindingen</w:t>
             </w:r>
             <w:r>
               <w:rPr>
-                <w:rFonts w:ascii="Times New Roman" w:hAnsi="Times New Roman" w:cs="Times New Roman"/>
-                <w:noProof/>
-                <w:webHidden/>
-                <w:sz w:val="24"/>
-                <w:szCs w:val="24"/>
+                <w:noProof/>
+                <w:webHidden/>
               </w:rPr>
               <w:tab/>
             </w:r>
             <w:r>
               <w:rPr>
-                <w:rFonts w:ascii="Times New Roman" w:hAnsi="Times New Roman" w:cs="Times New Roman"/>
-                <w:noProof/>
-                <w:webHidden/>
-                <w:sz w:val="24"/>
-                <w:szCs w:val="24"/>
+                <w:noProof/>
+                <w:webHidden/>
               </w:rPr>
               <w:fldChar w:fldCharType="begin"/>
             </w:r>
             <w:r>
               <w:rPr>
-                <w:rFonts w:ascii="Times New Roman" w:hAnsi="Times New Roman" w:cs="Times New Roman"/>
-                <w:noProof/>
-                <w:webHidden/>
-                <w:sz w:val="24"/>
-                <w:szCs w:val="24"/>
-              </w:rPr>
-              <w:instrText xml:space="preserve"> PAGEREF _Toc167020798 \h </w:instrText>
-            </w:r>
-            <w:r>
-              <w:rPr>
-                <w:rFonts w:ascii="Times New Roman" w:hAnsi="Times New Roman" w:cs="Times New Roman"/>
-                <w:noProof/>
-                <w:webHidden/>
-                <w:sz w:val="24"/>
-                <w:szCs w:val="24"/>
-              </w:rPr>
-            </w:r>
-            <w:r>
-              <w:rPr>
-                <w:rFonts w:ascii="Times New Roman" w:hAnsi="Times New Roman" w:cs="Times New Roman"/>
-                <w:noProof/>
-                <w:webHidden/>
-                <w:sz w:val="24"/>
-                <w:szCs w:val="24"/>
+                <w:noProof/>
+                <w:webHidden/>
+              </w:rPr>
+              <w:instrText xml:space="preserve"> PAGEREF _Toc167269048 \h </w:instrText>
+            </w:r>
+            <w:r>
+              <w:rPr>
+                <w:noProof/>
+                <w:webHidden/>
+              </w:rPr>
+            </w:r>
+            <w:r>
+              <w:rPr>
+                <w:noProof/>
+                <w:webHidden/>
               </w:rPr>
               <w:fldChar w:fldCharType="separate"/>
             </w:r>
             <w:r>
               <w:rPr>
-                <w:rFonts w:ascii="Times New Roman" w:hAnsi="Times New Roman" w:cs="Times New Roman"/>
-                <w:noProof/>
-                <w:webHidden/>
-                <w:sz w:val="24"/>
-                <w:szCs w:val="24"/>
+                <w:noProof/>
+                <w:webHidden/>
               </w:rPr>
               <w:t>12</w:t>
             </w:r>
             <w:r>
               <w:rPr>
-                <w:rFonts w:ascii="Times New Roman" w:hAnsi="Times New Roman" w:cs="Times New Roman"/>
-                <w:noProof/>
-                <w:webHidden/>
-                <w:sz w:val="24"/>
-                <w:szCs w:val="24"/>
+                <w:noProof/>
+                <w:webHidden/>
               </w:rPr>
               <w:fldChar w:fldCharType="end"/>
             </w:r>
@@ -3031,93 +2494,71 @@
               <w:tab w:val="right" w:leader="dot" w:pos="9016"/>
             </w:tabs>
             <w:rPr>
-              <w:rFonts w:ascii="Times New Roman" w:eastAsiaTheme="minorEastAsia" w:hAnsi="Times New Roman" w:cs="Times New Roman"/>
+              <w:rFonts w:eastAsiaTheme="minorEastAsia"/>
               <w:noProof/>
               <w:kern w:val="2"/>
               <w:sz w:val="24"/>
               <w:szCs w:val="24"/>
-              <w:lang w:val="en-NL" w:eastAsia="en-NL"/>
+              <w:lang w:val="en-US"/>
               <w14:ligatures w14:val="standardContextual"/>
             </w:rPr>
           </w:pPr>
-          <w:hyperlink w:anchor="_Toc167020799" w:history="1">
+          <w:hyperlink w:anchor="_Toc167269049" w:history="1">
             <w:r>
               <w:rPr>
                 <w:rStyle w:val="Hyperlink"/>
-                <w:rFonts w:ascii="Times New Roman" w:hAnsi="Times New Roman" w:cs="Times New Roman"/>
-                <w:noProof/>
-                <w:sz w:val="24"/>
-                <w:szCs w:val="24"/>
+                <w:b/>
+                <w:bCs/>
+                <w:noProof/>
                 <w:lang w:val="nl-NL"/>
               </w:rPr>
               <w:t>6.2 Aanbevelingen voor toekomstig onderzoek</w:t>
             </w:r>
             <w:r>
               <w:rPr>
-                <w:rFonts w:ascii="Times New Roman" w:hAnsi="Times New Roman" w:cs="Times New Roman"/>
-                <w:noProof/>
-                <w:webHidden/>
-                <w:sz w:val="24"/>
-                <w:szCs w:val="24"/>
+                <w:noProof/>
+                <w:webHidden/>
               </w:rPr>
               <w:tab/>
             </w:r>
             <w:r>
               <w:rPr>
-                <w:rFonts w:ascii="Times New Roman" w:hAnsi="Times New Roman" w:cs="Times New Roman"/>
-                <w:noProof/>
-                <w:webHidden/>
-                <w:sz w:val="24"/>
-                <w:szCs w:val="24"/>
+                <w:noProof/>
+                <w:webHidden/>
               </w:rPr>
               <w:fldChar w:fldCharType="begin"/>
             </w:r>
             <w:r>
               <w:rPr>
-                <w:rFonts w:ascii="Times New Roman" w:hAnsi="Times New Roman" w:cs="Times New Roman"/>
-                <w:noProof/>
-                <w:webHidden/>
-                <w:sz w:val="24"/>
-                <w:szCs w:val="24"/>
-              </w:rPr>
-              <w:instrText xml:space="preserve"> PAGEREF _Toc167020799 \h </w:instrText>
-            </w:r>
-            <w:r>
-              <w:rPr>
-                <w:rFonts w:ascii="Times New Roman" w:hAnsi="Times New Roman" w:cs="Times New Roman"/>
-                <w:noProof/>
-                <w:webHidden/>
-                <w:sz w:val="24"/>
-                <w:szCs w:val="24"/>
-              </w:rPr>
-            </w:r>
-            <w:r>
-              <w:rPr>
-                <w:rFonts w:ascii="Times New Roman" w:hAnsi="Times New Roman" w:cs="Times New Roman"/>
-                <w:noProof/>
-                <w:webHidden/>
-                <w:sz w:val="24"/>
-                <w:szCs w:val="24"/>
+                <w:noProof/>
+                <w:webHidden/>
+              </w:rPr>
+              <w:instrText xml:space="preserve"> PAGEREF _Toc167269049 \h </w:instrText>
+            </w:r>
+            <w:r>
+              <w:rPr>
+                <w:noProof/>
+                <w:webHidden/>
+              </w:rPr>
+            </w:r>
+            <w:r>
+              <w:rPr>
+                <w:noProof/>
+                <w:webHidden/>
               </w:rPr>
               <w:fldChar w:fldCharType="separate"/>
             </w:r>
             <w:r>
               <w:rPr>
-                <w:rFonts w:ascii="Times New Roman" w:hAnsi="Times New Roman" w:cs="Times New Roman"/>
-                <w:noProof/>
-                <w:webHidden/>
-                <w:sz w:val="24"/>
-                <w:szCs w:val="24"/>
+                <w:noProof/>
+                <w:webHidden/>
               </w:rPr>
               <w:t>12</w:t>
             </w:r>
             <w:r>
               <w:rPr>
-                <w:rFonts w:ascii="Times New Roman" w:hAnsi="Times New Roman" w:cs="Times New Roman"/>
-                <w:noProof/>
-                <w:webHidden/>
-                <w:sz w:val="24"/>
-                <w:szCs w:val="24"/>
+                <w:noProof/>
+                <w:webHidden/>
               </w:rPr>
               <w:fldChar w:fldCharType="end"/>
             </w:r>
@@ -3127,101 +2568,61 @@
           <w:pPr>
             <w:pStyle w:val="TOC1"/>
             <w:rPr>
-              <w:rFonts w:ascii="Times New Roman" w:eastAsiaTheme="minorEastAsia" w:hAnsi="Times New Roman" w:cs="Times New Roman"/>
+              <w:rFonts w:asciiTheme="minorHAnsi" w:eastAsiaTheme="minorEastAsia" w:hAnsiTheme="minorHAnsi"/>
               <w:b w:val="0"/>
               <w:bCs w:val="0"/>
               <w:kern w:val="2"/>
               <w:sz w:val="24"/>
               <w:szCs w:val="24"/>
-              <w:lang w:val="en-NL" w:eastAsia="en-NL"/>
+              <w:lang w:val="en-US"/>
               <w14:ligatures w14:val="standardContextual"/>
             </w:rPr>
           </w:pPr>
-          <w:hyperlink w:anchor="_Toc167020800" w:history="1">
+          <w:hyperlink w:anchor="_Toc167269050" w:history="1">
             <w:r>
               <w:rPr>
                 <w:rStyle w:val="Hyperlink"/>
-                <w:rFonts w:ascii="Times New Roman" w:hAnsi="Times New Roman" w:cs="Times New Roman"/>
-                <w:b w:val="0"/>
-                <w:bCs w:val="0"/>
-                <w:sz w:val="24"/>
-                <w:szCs w:val="24"/>
               </w:rPr>
               <w:t>7. Bibliografie</w:t>
             </w:r>
             <w:r>
               <w:rPr>
-                <w:rFonts w:ascii="Times New Roman" w:hAnsi="Times New Roman" w:cs="Times New Roman"/>
-                <w:b w:val="0"/>
-                <w:bCs w:val="0"/>
-                <w:webHidden/>
-                <w:sz w:val="24"/>
-                <w:szCs w:val="24"/>
+                <w:webHidden/>
               </w:rPr>
               <w:tab/>
             </w:r>
             <w:r>
               <w:rPr>
-                <w:rFonts w:ascii="Times New Roman" w:hAnsi="Times New Roman" w:cs="Times New Roman"/>
-                <w:b w:val="0"/>
-                <w:bCs w:val="0"/>
-                <w:webHidden/>
-                <w:sz w:val="24"/>
-                <w:szCs w:val="24"/>
+                <w:webHidden/>
               </w:rPr>
               <w:fldChar w:fldCharType="begin"/>
             </w:r>
             <w:r>
               <w:rPr>
-                <w:rFonts w:ascii="Times New Roman" w:hAnsi="Times New Roman" w:cs="Times New Roman"/>
-                <w:b w:val="0"/>
-                <w:bCs w:val="0"/>
-                <w:webHidden/>
-                <w:sz w:val="24"/>
-                <w:szCs w:val="24"/>
-              </w:rPr>
-              <w:instrText xml:space="preserve"> PAGEREF _Toc167020800 \h </w:instrText>
-            </w:r>
-            <w:r>
-              <w:rPr>
-                <w:rFonts w:ascii="Times New Roman" w:hAnsi="Times New Roman" w:cs="Times New Roman"/>
-                <w:b w:val="0"/>
-                <w:bCs w:val="0"/>
-                <w:webHidden/>
-                <w:sz w:val="24"/>
-                <w:szCs w:val="24"/>
-              </w:rPr>
-            </w:r>
-            <w:r>
-              <w:rPr>
-                <w:rFonts w:ascii="Times New Roman" w:hAnsi="Times New Roman" w:cs="Times New Roman"/>
-                <w:b w:val="0"/>
-                <w:bCs w:val="0"/>
-                <w:webHidden/>
-                <w:sz w:val="24"/>
-                <w:szCs w:val="24"/>
+                <w:webHidden/>
+              </w:rPr>
+              <w:instrText xml:space="preserve"> PAGEREF _Toc167269050 \h </w:instrText>
+            </w:r>
+            <w:r>
+              <w:rPr>
+                <w:webHidden/>
+              </w:rPr>
+            </w:r>
+            <w:r>
+              <w:rPr>
+                <w:webHidden/>
               </w:rPr>
               <w:fldChar w:fldCharType="separate"/>
             </w:r>
             <w:r>
               <w:rPr>
-                <w:rFonts w:ascii="Times New Roman" w:hAnsi="Times New Roman" w:cs="Times New Roman"/>
-                <w:b w:val="0"/>
-                <w:bCs w:val="0"/>
-                <w:webHidden/>
-                <w:sz w:val="24"/>
-                <w:szCs w:val="24"/>
+                <w:webHidden/>
               </w:rPr>
               <w:t>13</w:t>
             </w:r>
             <w:r>
               <w:rPr>
-                <w:rFonts w:ascii="Times New Roman" w:hAnsi="Times New Roman" w:cs="Times New Roman"/>
-                <w:b w:val="0"/>
-                <w:bCs w:val="0"/>
-                <w:webHidden/>
-                <w:sz w:val="24"/>
-                <w:szCs w:val="24"/>
+                <w:webHidden/>
               </w:rPr>
               <w:fldChar w:fldCharType="end"/>
             </w:r>
@@ -3231,101 +2632,61 @@
           <w:pPr>
             <w:pStyle w:val="TOC1"/>
             <w:rPr>
-              <w:rFonts w:ascii="Times New Roman" w:eastAsiaTheme="minorEastAsia" w:hAnsi="Times New Roman" w:cs="Times New Roman"/>
+              <w:rFonts w:asciiTheme="minorHAnsi" w:eastAsiaTheme="minorEastAsia" w:hAnsiTheme="minorHAnsi"/>
               <w:b w:val="0"/>
               <w:bCs w:val="0"/>
               <w:kern w:val="2"/>
               <w:sz w:val="24"/>
               <w:szCs w:val="24"/>
-              <w:lang w:val="en-NL" w:eastAsia="en-NL"/>
+              <w:lang w:val="en-US"/>
               <w14:ligatures w14:val="standardContextual"/>
             </w:rPr>
           </w:pPr>
-          <w:hyperlink w:anchor="_Toc167020801" w:history="1">
+          <w:hyperlink w:anchor="_Toc167269051" w:history="1">
             <w:r>
               <w:rPr>
                 <w:rStyle w:val="Hyperlink"/>
-                <w:rFonts w:ascii="Times New Roman" w:hAnsi="Times New Roman" w:cs="Times New Roman"/>
-                <w:b w:val="0"/>
-                <w:bCs w:val="0"/>
-                <w:sz w:val="24"/>
-                <w:szCs w:val="24"/>
               </w:rPr>
               <w:t>8. Bijlage</w:t>
             </w:r>
             <w:r>
               <w:rPr>
-                <w:rFonts w:ascii="Times New Roman" w:hAnsi="Times New Roman" w:cs="Times New Roman"/>
-                <w:b w:val="0"/>
-                <w:bCs w:val="0"/>
-                <w:webHidden/>
-                <w:sz w:val="24"/>
-                <w:szCs w:val="24"/>
+                <w:webHidden/>
               </w:rPr>
               <w:tab/>
             </w:r>
             <w:r>
               <w:rPr>
-                <w:rFonts w:ascii="Times New Roman" w:hAnsi="Times New Roman" w:cs="Times New Roman"/>
-                <w:b w:val="0"/>
-                <w:bCs w:val="0"/>
-                <w:webHidden/>
-                <w:sz w:val="24"/>
-                <w:szCs w:val="24"/>
+                <w:webHidden/>
               </w:rPr>
               <w:fldChar w:fldCharType="begin"/>
             </w:r>
             <w:r>
               <w:rPr>
-                <w:rFonts w:ascii="Times New Roman" w:hAnsi="Times New Roman" w:cs="Times New Roman"/>
-                <w:b w:val="0"/>
-                <w:bCs w:val="0"/>
-                <w:webHidden/>
-                <w:sz w:val="24"/>
-                <w:szCs w:val="24"/>
-              </w:rPr>
-              <w:instrText xml:space="preserve"> PAGEREF _Toc167020801 \h </w:instrText>
-            </w:r>
-            <w:r>
-              <w:rPr>
-                <w:rFonts w:ascii="Times New Roman" w:hAnsi="Times New Roman" w:cs="Times New Roman"/>
-                <w:b w:val="0"/>
-                <w:bCs w:val="0"/>
-                <w:webHidden/>
-                <w:sz w:val="24"/>
-                <w:szCs w:val="24"/>
-              </w:rPr>
-            </w:r>
-            <w:r>
-              <w:rPr>
-                <w:rFonts w:ascii="Times New Roman" w:hAnsi="Times New Roman" w:cs="Times New Roman"/>
-                <w:b w:val="0"/>
-                <w:bCs w:val="0"/>
-                <w:webHidden/>
-                <w:sz w:val="24"/>
-                <w:szCs w:val="24"/>
+                <w:webHidden/>
+              </w:rPr>
+              <w:instrText xml:space="preserve"> PAGEREF _Toc167269051 \h </w:instrText>
+            </w:r>
+            <w:r>
+              <w:rPr>
+                <w:webHidden/>
+              </w:rPr>
+            </w:r>
+            <w:r>
+              <w:rPr>
+                <w:webHidden/>
               </w:rPr>
               <w:fldChar w:fldCharType="separate"/>
             </w:r>
             <w:r>
               <w:rPr>
-                <w:rFonts w:ascii="Times New Roman" w:hAnsi="Times New Roman" w:cs="Times New Roman"/>
-                <w:b w:val="0"/>
-                <w:bCs w:val="0"/>
-                <w:webHidden/>
-                <w:sz w:val="24"/>
-                <w:szCs w:val="24"/>
+                <w:webHidden/>
               </w:rPr>
               <w:t>14</w:t>
             </w:r>
             <w:r>
               <w:rPr>
-                <w:rFonts w:ascii="Times New Roman" w:hAnsi="Times New Roman" w:cs="Times New Roman"/>
-                <w:b w:val="0"/>
-                <w:bCs w:val="0"/>
-                <w:webHidden/>
-                <w:sz w:val="24"/>
-                <w:szCs w:val="24"/>
+                <w:webHidden/>
               </w:rPr>
               <w:fldChar w:fldCharType="end"/>
             </w:r>
@@ -3338,93 +2699,71 @@
               <w:tab w:val="right" w:leader="dot" w:pos="9016"/>
             </w:tabs>
             <w:rPr>
-              <w:rFonts w:ascii="Times New Roman" w:eastAsiaTheme="minorEastAsia" w:hAnsi="Times New Roman" w:cs="Times New Roman"/>
+              <w:rFonts w:eastAsiaTheme="minorEastAsia"/>
               <w:noProof/>
               <w:kern w:val="2"/>
               <w:sz w:val="24"/>
               <w:szCs w:val="24"/>
-              <w:lang w:val="en-NL" w:eastAsia="en-NL"/>
+              <w:lang w:val="en-US"/>
               <w14:ligatures w14:val="standardContextual"/>
             </w:rPr>
           </w:pPr>
-          <w:hyperlink w:anchor="_Toc167020802" w:history="1">
+          <w:hyperlink w:anchor="_Toc167269052" w:history="1">
             <w:r>
               <w:rPr>
                 <w:rStyle w:val="Hyperlink"/>
-                <w:rFonts w:ascii="Times New Roman" w:hAnsi="Times New Roman" w:cs="Times New Roman"/>
-                <w:noProof/>
-                <w:sz w:val="24"/>
-                <w:szCs w:val="24"/>
+                <w:b/>
+                <w:bCs/>
+                <w:noProof/>
                 <w:lang w:val="nl-NL"/>
               </w:rPr>
               <w:t>Bijlage 1</w:t>
             </w:r>
             <w:r>
               <w:rPr>
-                <w:rFonts w:ascii="Times New Roman" w:hAnsi="Times New Roman" w:cs="Times New Roman"/>
-                <w:noProof/>
-                <w:webHidden/>
-                <w:sz w:val="24"/>
-                <w:szCs w:val="24"/>
+                <w:noProof/>
+                <w:webHidden/>
               </w:rPr>
               <w:tab/>
             </w:r>
             <w:r>
               <w:rPr>
-                <w:rFonts w:ascii="Times New Roman" w:hAnsi="Times New Roman" w:cs="Times New Roman"/>
-                <w:noProof/>
-                <w:webHidden/>
-                <w:sz w:val="24"/>
-                <w:szCs w:val="24"/>
+                <w:noProof/>
+                <w:webHidden/>
               </w:rPr>
               <w:fldChar w:fldCharType="begin"/>
             </w:r>
             <w:r>
               <w:rPr>
-                <w:rFonts w:ascii="Times New Roman" w:hAnsi="Times New Roman" w:cs="Times New Roman"/>
-                <w:noProof/>
-                <w:webHidden/>
-                <w:sz w:val="24"/>
-                <w:szCs w:val="24"/>
-              </w:rPr>
-              <w:instrText xml:space="preserve"> PAGEREF _Toc167020802 \h </w:instrText>
-            </w:r>
-            <w:r>
-              <w:rPr>
-                <w:rFonts w:ascii="Times New Roman" w:hAnsi="Times New Roman" w:cs="Times New Roman"/>
-                <w:noProof/>
-                <w:webHidden/>
-                <w:sz w:val="24"/>
-                <w:szCs w:val="24"/>
-              </w:rPr>
-            </w:r>
-            <w:r>
-              <w:rPr>
-                <w:rFonts w:ascii="Times New Roman" w:hAnsi="Times New Roman" w:cs="Times New Roman"/>
-                <w:noProof/>
-                <w:webHidden/>
-                <w:sz w:val="24"/>
-                <w:szCs w:val="24"/>
+                <w:noProof/>
+                <w:webHidden/>
+              </w:rPr>
+              <w:instrText xml:space="preserve"> PAGEREF _Toc167269052 \h </w:instrText>
+            </w:r>
+            <w:r>
+              <w:rPr>
+                <w:noProof/>
+                <w:webHidden/>
+              </w:rPr>
+            </w:r>
+            <w:r>
+              <w:rPr>
+                <w:noProof/>
+                <w:webHidden/>
               </w:rPr>
               <w:fldChar w:fldCharType="separate"/>
             </w:r>
             <w:r>
               <w:rPr>
-                <w:rFonts w:ascii="Times New Roman" w:hAnsi="Times New Roman" w:cs="Times New Roman"/>
-                <w:noProof/>
-                <w:webHidden/>
-                <w:sz w:val="24"/>
-                <w:szCs w:val="24"/>
+                <w:noProof/>
+                <w:webHidden/>
               </w:rPr>
               <w:t>14</w:t>
             </w:r>
             <w:r>
               <w:rPr>
-                <w:rFonts w:ascii="Times New Roman" w:hAnsi="Times New Roman" w:cs="Times New Roman"/>
-                <w:noProof/>
-                <w:webHidden/>
-                <w:sz w:val="24"/>
-                <w:szCs w:val="24"/>
+                <w:noProof/>
+                <w:webHidden/>
               </w:rPr>
               <w:fldChar w:fldCharType="end"/>
             </w:r>
@@ -3437,93 +2776,71 @@
               <w:tab w:val="right" w:leader="dot" w:pos="9016"/>
             </w:tabs>
             <w:rPr>
-              <w:rFonts w:ascii="Times New Roman" w:eastAsiaTheme="minorEastAsia" w:hAnsi="Times New Roman" w:cs="Times New Roman"/>
+              <w:rFonts w:eastAsiaTheme="minorEastAsia"/>
               <w:noProof/>
               <w:kern w:val="2"/>
               <w:sz w:val="24"/>
               <w:szCs w:val="24"/>
-              <w:lang w:val="en-NL" w:eastAsia="en-NL"/>
+              <w:lang w:val="en-US"/>
               <w14:ligatures w14:val="standardContextual"/>
             </w:rPr>
           </w:pPr>
-          <w:hyperlink w:anchor="_Toc167020803" w:history="1">
+          <w:hyperlink w:anchor="_Toc167269053" w:history="1">
             <w:r>
               <w:rPr>
                 <w:rStyle w:val="Hyperlink"/>
-                <w:rFonts w:ascii="Times New Roman" w:hAnsi="Times New Roman" w:cs="Times New Roman"/>
-                <w:noProof/>
-                <w:sz w:val="24"/>
-                <w:szCs w:val="24"/>
+                <w:b/>
+                <w:bCs/>
+                <w:noProof/>
                 <w:lang w:val="nl-NL"/>
               </w:rPr>
               <w:t>Bijlage 2</w:t>
             </w:r>
             <w:r>
               <w:rPr>
-                <w:rFonts w:ascii="Times New Roman" w:hAnsi="Times New Roman" w:cs="Times New Roman"/>
-                <w:noProof/>
-                <w:webHidden/>
-                <w:sz w:val="24"/>
-                <w:szCs w:val="24"/>
+                <w:noProof/>
+                <w:webHidden/>
               </w:rPr>
               <w:tab/>
             </w:r>
             <w:r>
               <w:rPr>
-                <w:rFonts w:ascii="Times New Roman" w:hAnsi="Times New Roman" w:cs="Times New Roman"/>
-                <w:noProof/>
-                <w:webHidden/>
-                <w:sz w:val="24"/>
-                <w:szCs w:val="24"/>
+                <w:noProof/>
+                <w:webHidden/>
               </w:rPr>
               <w:fldChar w:fldCharType="begin"/>
             </w:r>
             <w:r>
               <w:rPr>
-                <w:rFonts w:ascii="Times New Roman" w:hAnsi="Times New Roman" w:cs="Times New Roman"/>
-                <w:noProof/>
-                <w:webHidden/>
-                <w:sz w:val="24"/>
-                <w:szCs w:val="24"/>
-              </w:rPr>
-              <w:instrText xml:space="preserve"> PAGEREF _Toc167020803 \h </w:instrText>
-            </w:r>
-            <w:r>
-              <w:rPr>
-                <w:rFonts w:ascii="Times New Roman" w:hAnsi="Times New Roman" w:cs="Times New Roman"/>
-                <w:noProof/>
-                <w:webHidden/>
-                <w:sz w:val="24"/>
-                <w:szCs w:val="24"/>
-              </w:rPr>
-            </w:r>
-            <w:r>
-              <w:rPr>
-                <w:rFonts w:ascii="Times New Roman" w:hAnsi="Times New Roman" w:cs="Times New Roman"/>
-                <w:noProof/>
-                <w:webHidden/>
-                <w:sz w:val="24"/>
-                <w:szCs w:val="24"/>
+                <w:noProof/>
+                <w:webHidden/>
+              </w:rPr>
+              <w:instrText xml:space="preserve"> PAGEREF _Toc167269053 \h </w:instrText>
+            </w:r>
+            <w:r>
+              <w:rPr>
+                <w:noProof/>
+                <w:webHidden/>
+              </w:rPr>
+            </w:r>
+            <w:r>
+              <w:rPr>
+                <w:noProof/>
+                <w:webHidden/>
               </w:rPr>
               <w:fldChar w:fldCharType="separate"/>
             </w:r>
             <w:r>
               <w:rPr>
-                <w:rFonts w:ascii="Times New Roman" w:hAnsi="Times New Roman" w:cs="Times New Roman"/>
-                <w:noProof/>
-                <w:webHidden/>
-                <w:sz w:val="24"/>
-                <w:szCs w:val="24"/>
+                <w:noProof/>
+                <w:webHidden/>
               </w:rPr>
               <w:t>15</w:t>
             </w:r>
             <w:r>
               <w:rPr>
-                <w:rFonts w:ascii="Times New Roman" w:hAnsi="Times New Roman" w:cs="Times New Roman"/>
-                <w:noProof/>
-                <w:webHidden/>
-                <w:sz w:val="24"/>
-                <w:szCs w:val="24"/>
+                <w:noProof/>
+                <w:webHidden/>
               </w:rPr>
               <w:fldChar w:fldCharType="end"/>
             </w:r>
@@ -3572,43 +2889,31 @@
             <w:br w:type="page"/>
           </w:r>
         </w:p>
-        <w:p>
-          <w:pPr>
-            <w:spacing w:line="276" w:lineRule="auto"/>
-            <w:rPr>
-              <w:rFonts w:ascii="Times New Roman" w:hAnsi="Times New Roman" w:cs="Times New Roman"/>
-              <w:sz w:val="24"/>
-              <w:szCs w:val="24"/>
-              <w:lang w:val="nl-NL"/>
-            </w:rPr>
-          </w:pPr>
-          <w:r>
-            <w:rPr>
-              <w:rFonts w:ascii="Times New Roman" w:hAnsi="Times New Roman" w:cs="Times New Roman"/>
-              <w:b/>
-              <w:bCs/>
-              <w:sz w:val="32"/>
-              <w:szCs w:val="32"/>
-              <w:lang w:val="nl-NL"/>
-            </w:rPr>
-            <w:t xml:space="preserve">1.  </w:t>
-          </w:r>
-          <w:r>
-            <w:rPr>
-              <w:rFonts w:ascii="Times New Roman" w:hAnsi="Times New Roman" w:cs="Times New Roman"/>
-              <w:b/>
-              <w:bCs/>
-              <w:sz w:val="32"/>
-              <w:szCs w:val="32"/>
-              <w:lang w:val="nl-NL"/>
-            </w:rPr>
-            <w:t>Inleiding</w:t>
-          </w:r>
-        </w:p>
       </w:sdtContent>
     </w:sdt>
     <w:p>
       <w:pPr>
+        <w:pStyle w:val="Heading1"/>
+        <w:rPr>
+          <w:sz w:val="24"/>
+          <w:szCs w:val="24"/>
+          <w:lang w:val="nl-NL"/>
+        </w:rPr>
+      </w:pPr>
+      <w:bookmarkStart w:id="0" w:name="_Toc167269023"/>
+      <w:r>
+        <w:rPr>
+          <w:sz w:val="32"/>
+          <w:szCs w:val="32"/>
+          <w:lang w:val="nl-NL"/>
+        </w:rPr>
+        <w:lastRenderedPageBreak/>
+        <w:t>1.  Inleiding</w:t>
+      </w:r>
+      <w:bookmarkEnd w:id="0"/>
+    </w:p>
+    <w:p>
+      <w:pPr>
         <w:pStyle w:val="NormalWeb"/>
         <w:spacing w:line="360" w:lineRule="auto"/>
         <w:rPr>
@@ -3619,7 +2924,79 @@
         <w:rPr>
           <w:lang w:val="nl-NL"/>
         </w:rPr>
-        <w:t>Het onderzoek naar framing in nieuwsmedia is cruciaal voor het begrijpen van hoe publieke opinies en politieke prioriteiten worden gevormd. Dit literatuuronderzoek richt zich op framing rondom kerncentrales en onderzoekt de invloed van nieuwsframes op de perceptie van Nederlandse burgers. Door de relatie tussen nieuwsframes en publieke attitudes te analyseren, draagt dit onderzoek bij aan een beter begrip van hoe communicatiestrategieën maatschappelijke opvattingen over kernenergie beïnvloeden.</w:t>
+        <w:t xml:space="preserve">Het onderzoek naar framing in nieuwsmedia is cruciaal voor het begrijpen </w:t>
+      </w:r>
+      <w:r>
+        <w:rPr>
+          <w:lang w:val="nl-NL"/>
+        </w:rPr>
+        <w:t xml:space="preserve">van </w:t>
+      </w:r>
+      <w:r>
+        <w:rPr>
+          <w:lang w:val="nl-NL"/>
+        </w:rPr>
+        <w:t xml:space="preserve">hoe publieke opinies worden gevormd. Dit literatuuronderzoek richt zich op framing rondom </w:t>
+      </w:r>
+      <w:r>
+        <w:rPr>
+          <w:lang w:val="nl-NL"/>
+        </w:rPr>
+        <w:t xml:space="preserve">het onderwerp </w:t>
+      </w:r>
+      <w:r>
+        <w:rPr>
+          <w:lang w:val="nl-NL"/>
+        </w:rPr>
+        <w:t>kerncentrales</w:t>
+      </w:r>
+      <w:r>
+        <w:rPr>
+          <w:lang w:val="nl-NL"/>
+        </w:rPr>
+        <w:t>.</w:t>
+      </w:r>
+      <w:r>
+        <w:rPr>
+          <w:lang w:val="nl-NL"/>
+        </w:rPr>
+        <w:t xml:space="preserve"> </w:t>
+      </w:r>
+      <w:r>
+        <w:rPr>
+          <w:lang w:val="nl-NL"/>
+        </w:rPr>
+        <w:t>D</w:t>
+      </w:r>
+      <w:r>
+        <w:rPr>
+          <w:lang w:val="nl-NL"/>
+        </w:rPr>
+        <w:t>e invloed van nieuwsframes op de perceptie van Nederlandse burgers</w:t>
+      </w:r>
+      <w:r>
+        <w:rPr>
+          <w:lang w:val="nl-NL"/>
+        </w:rPr>
+        <w:t xml:space="preserve"> wordt onderzocht</w:t>
+      </w:r>
+      <w:r>
+        <w:rPr>
+          <w:lang w:val="nl-NL"/>
+        </w:rPr>
+        <w:t xml:space="preserve">. Door de relatie tussen nieuwsframes en publieke attitudes te analyseren, draagt dit onderzoek bij aan een beter begrip </w:t>
+      </w:r>
+      <w:r>
+        <w:rPr>
+          <w:lang w:val="nl-NL"/>
+        </w:rPr>
+        <w:t>over</w:t>
+      </w:r>
+      <w:r>
+        <w:rPr>
+          <w:lang w:val="nl-NL"/>
+        </w:rPr>
+        <w:t xml:space="preserve"> hoe communicatiestrategieën maatschappelijke opvattingen over kernenergie beïnvloeden.</w:t>
       </w:r>
     </w:p>
     <w:p>
@@ -3633,7 +3010,7 @@
           <w:lang w:val="nl-NL"/>
         </w:rPr>
       </w:pPr>
-      <w:bookmarkStart w:id="0" w:name="_Toc167020774"/>
+      <w:bookmarkStart w:id="1" w:name="_Toc167269024"/>
       <w:r>
         <w:rPr>
           <w:b/>
@@ -3658,7 +3035,7 @@
         </w:rPr>
         <w:t>ie</w:t>
       </w:r>
-      <w:bookmarkEnd w:id="0"/>
+      <w:bookmarkEnd w:id="1"/>
     </w:p>
     <w:p>
       <w:pPr>
@@ -3860,7 +3237,7 @@
           <w:lang w:val="nl-NL"/>
         </w:rPr>
       </w:pPr>
-      <w:bookmarkStart w:id="1" w:name="_Toc167020775"/>
+      <w:bookmarkStart w:id="2" w:name="_Toc167269025"/>
       <w:r>
         <w:rPr>
           <w:b/>
@@ -3882,7 +3259,7 @@
         </w:rPr>
         <w:t>Methodologie</w:t>
       </w:r>
-      <w:bookmarkEnd w:id="1"/>
+      <w:bookmarkEnd w:id="2"/>
     </w:p>
     <w:p>
       <w:pPr>
@@ -3895,7 +3272,7 @@
           <w:lang w:val="nl-NL"/>
         </w:rPr>
       </w:pPr>
-      <w:bookmarkStart w:id="2" w:name="_Toc167020776"/>
+      <w:bookmarkStart w:id="3" w:name="_Toc167269026"/>
       <w:r>
         <w:rPr>
           <w:b/>
@@ -3912,7 +3289,7 @@
         </w:rPr>
         <w:t>Onderzoeksvraag en doelstelling</w:t>
       </w:r>
-      <w:bookmarkEnd w:id="2"/>
+      <w:bookmarkEnd w:id="3"/>
     </w:p>
     <w:p>
       <w:pPr>
@@ -4000,7 +3377,7 @@
           <w:lang w:val="nl-NL"/>
         </w:rPr>
       </w:pPr>
-      <w:bookmarkStart w:id="3" w:name="_Toc167020777"/>
+      <w:bookmarkStart w:id="4" w:name="_Toc167269027"/>
       <w:r>
         <w:rPr>
           <w:b/>
@@ -4017,7 +3394,7 @@
         </w:rPr>
         <w:t>Zoekstrategieën en criteria voor inclusie/exclusie van literatuur</w:t>
       </w:r>
-      <w:bookmarkEnd w:id="3"/>
+      <w:bookmarkEnd w:id="4"/>
     </w:p>
     <w:p>
       <w:pPr>
@@ -4045,7 +3422,7 @@
           <w:lang w:val="nl-NL"/>
         </w:rPr>
       </w:pPr>
-      <w:bookmarkStart w:id="4" w:name="_Toc167020778"/>
+      <w:bookmarkStart w:id="5" w:name="_Toc167269028"/>
       <w:r>
         <w:rPr>
           <w:b/>
@@ -4062,7 +3439,7 @@
         </w:rPr>
         <w:t>Analysemethoden van gevonden literatuur</w:t>
       </w:r>
-      <w:bookmarkEnd w:id="4"/>
+      <w:bookmarkEnd w:id="5"/>
     </w:p>
     <w:p>
       <w:pPr>
@@ -4109,7 +3486,7 @@
           <w:lang w:val="nl-NL"/>
         </w:rPr>
       </w:pPr>
-      <w:bookmarkStart w:id="5" w:name="_Toc167020779"/>
+      <w:bookmarkStart w:id="6" w:name="_Toc167269029"/>
       <w:r>
         <w:rPr>
           <w:b/>
@@ -4141,7 +3518,7 @@
         </w:rPr>
         <w:t>heoretisch kader</w:t>
       </w:r>
-      <w:bookmarkEnd w:id="5"/>
+      <w:bookmarkEnd w:id="6"/>
     </w:p>
     <w:p>
       <w:pPr>
@@ -4199,7 +3576,7 @@
           <w:lang w:val="nl-NL"/>
         </w:rPr>
       </w:pPr>
-      <w:bookmarkStart w:id="6" w:name="_Toc167020780"/>
+      <w:bookmarkStart w:id="7" w:name="_Toc167269030"/>
       <w:r>
         <w:rPr>
           <w:b/>
@@ -4224,7 +3601,7 @@
         </w:rPr>
         <w:t>framing</w:t>
       </w:r>
-      <w:bookmarkEnd w:id="6"/>
+      <w:bookmarkEnd w:id="7"/>
     </w:p>
     <w:p>
       <w:pPr>
@@ -4438,7 +3815,7 @@
           <w:lang w:val="nl-NL"/>
         </w:rPr>
       </w:pPr>
-      <w:bookmarkStart w:id="7" w:name="_Toc167020781"/>
+      <w:bookmarkStart w:id="8" w:name="_Toc167269031"/>
       <w:r>
         <w:rPr>
           <w:b/>
@@ -4479,7 +3856,7 @@
         </w:rPr>
         <w:t>centrales</w:t>
       </w:r>
-      <w:bookmarkEnd w:id="7"/>
+      <w:bookmarkEnd w:id="8"/>
     </w:p>
     <w:p>
       <w:pPr>
@@ -4500,7 +3877,7 @@
         </w:rPr>
         <w:tab/>
       </w:r>
-      <w:bookmarkStart w:id="8" w:name="_Toc167020782"/>
+      <w:bookmarkStart w:id="9" w:name="_Toc167269032"/>
       <w:r>
         <w:rPr>
           <w:b/>
@@ -4525,7 +3902,7 @@
         </w:rPr>
         <w:t>oordelen</w:t>
       </w:r>
-      <w:bookmarkEnd w:id="8"/>
+      <w:bookmarkEnd w:id="9"/>
     </w:p>
     <w:p>
       <w:pPr>
@@ -4718,7 +4095,7 @@
         </w:rPr>
         <w:tab/>
       </w:r>
-      <w:bookmarkStart w:id="9" w:name="_Toc167020783"/>
+      <w:bookmarkStart w:id="10" w:name="_Toc167269033"/>
       <w:r>
         <w:rPr>
           <w:b/>
@@ -4735,7 +4112,7 @@
         </w:rPr>
         <w:t>Nadelen</w:t>
       </w:r>
-      <w:bookmarkEnd w:id="9"/>
+      <w:bookmarkEnd w:id="10"/>
     </w:p>
     <w:p>
       <w:pPr>
@@ -5058,7 +4435,7 @@
           <w:lang w:val="nl-NL"/>
         </w:rPr>
       </w:pPr>
-      <w:bookmarkStart w:id="10" w:name="_Toc167020784"/>
+      <w:bookmarkStart w:id="11" w:name="_Toc167269034"/>
       <w:r>
         <w:rPr>
           <w:b/>
@@ -5070,7 +4447,7 @@
         <w:lastRenderedPageBreak/>
         <w:t>4. Resultaten</w:t>
       </w:r>
-      <w:bookmarkEnd w:id="10"/>
+      <w:bookmarkEnd w:id="11"/>
     </w:p>
     <w:p>
       <w:pPr>
@@ -5083,7 +4460,7 @@
           <w:lang w:val="nl-NL"/>
         </w:rPr>
       </w:pPr>
-      <w:bookmarkStart w:id="11" w:name="_Toc167020785"/>
+      <w:bookmarkStart w:id="12" w:name="_Toc167269035"/>
       <w:r>
         <w:rPr>
           <w:b/>
@@ -5092,7 +4469,7 @@
         </w:rPr>
         <w:t>4.1 Overzicht van de geselecteerde studies</w:t>
       </w:r>
-      <w:bookmarkEnd w:id="11"/>
+      <w:bookmarkEnd w:id="12"/>
     </w:p>
     <w:p>
       <w:pPr>
@@ -5438,7 +4815,7 @@
           <w:lang w:val="nl-NL"/>
         </w:rPr>
       </w:pPr>
-      <w:bookmarkStart w:id="12" w:name="_Toc167020786"/>
+      <w:bookmarkStart w:id="13" w:name="_Toc167269036"/>
       <w:r>
         <w:rPr>
           <w:b/>
@@ -5447,7 +4824,7 @@
         </w:rPr>
         <w:t>4.2 Vergelijking van de bevindingen</w:t>
       </w:r>
-      <w:bookmarkEnd w:id="12"/>
+      <w:bookmarkEnd w:id="13"/>
     </w:p>
     <w:p>
       <w:pPr>
@@ -5461,7 +4838,7 @@
           <w:lang w:val="nl-NL"/>
         </w:rPr>
       </w:pPr>
-      <w:bookmarkStart w:id="13" w:name="_Toc167020787"/>
+      <w:bookmarkStart w:id="14" w:name="_Toc167269037"/>
       <w:r>
         <w:rPr>
           <w:b/>
@@ -5470,7 +4847,7 @@
         </w:rPr>
         <w:t>4.2.1 Overeenkomsten</w:t>
       </w:r>
-      <w:bookmarkEnd w:id="13"/>
+      <w:bookmarkEnd w:id="14"/>
     </w:p>
     <w:p>
       <w:pPr>
@@ -5491,13 +4868,7 @@
         <w:rPr>
           <w:lang w:val="nl-NL"/>
         </w:rPr>
-        <w:t xml:space="preserve">; </w:t>
-      </w:r>
-      <w:r>
-        <w:rPr>
-          <w:lang w:val="nl-NL"/>
-        </w:rPr>
-        <w:t>Vossen, 2020</w:t>
+        <w:t>; Vossen, 2020</w:t>
       </w:r>
       <w:r>
         <w:rPr>
@@ -5560,7 +4931,7 @@
           <w:lang w:val="nl-NL"/>
         </w:rPr>
       </w:pPr>
-      <w:bookmarkStart w:id="14" w:name="_Toc167020788"/>
+      <w:bookmarkStart w:id="15" w:name="_Toc167269038"/>
       <w:r>
         <w:rPr>
           <w:b/>
@@ -5569,7 +4940,7 @@
         </w:rPr>
         <w:t>4.2.2 Tegenstellingen</w:t>
       </w:r>
-      <w:bookmarkEnd w:id="14"/>
+      <w:bookmarkEnd w:id="15"/>
     </w:p>
     <w:p>
       <w:pPr>
@@ -5714,7 +5085,7 @@
           <w:lang w:val="nl-NL"/>
         </w:rPr>
       </w:pPr>
-      <w:bookmarkStart w:id="15" w:name="_Toc167020789"/>
+      <w:bookmarkStart w:id="16" w:name="_Toc167269039"/>
       <w:r>
         <w:rPr>
           <w:b/>
@@ -5748,7 +5119,7 @@
         </w:rPr>
         <w:t>Framing in het Nederlandse algemene nieuws</w:t>
       </w:r>
-      <w:bookmarkEnd w:id="15"/>
+      <w:bookmarkEnd w:id="16"/>
     </w:p>
     <w:p>
       <w:pPr>
@@ -6244,7 +5615,7 @@
           <w:lang w:val="nl-NL"/>
         </w:rPr>
       </w:pPr>
-      <w:bookmarkStart w:id="16" w:name="_Toc167020790"/>
+      <w:bookmarkStart w:id="17" w:name="_Toc167269040"/>
       <w:r>
         <w:rPr>
           <w:b/>
@@ -6301,7 +5672,7 @@
         </w:rPr>
         <w:t>politieke nieuws</w:t>
       </w:r>
-      <w:bookmarkEnd w:id="16"/>
+      <w:bookmarkEnd w:id="17"/>
     </w:p>
     <w:p>
       <w:pPr>
@@ -6601,7 +5972,7 @@
           <w:lang w:val="nl-NL"/>
         </w:rPr>
       </w:pPr>
-      <w:bookmarkStart w:id="17" w:name="_Toc167020791"/>
+      <w:bookmarkStart w:id="18" w:name="_Toc167269041"/>
       <w:r>
         <w:rPr>
           <w:b/>
@@ -6659,7 +6030,7 @@
         </w:rPr>
         <w:t>coöperaties</w:t>
       </w:r>
-      <w:bookmarkEnd w:id="17"/>
+      <w:bookmarkEnd w:id="18"/>
       <w:r>
         <w:rPr>
           <w:b/>
@@ -6844,16 +6215,7 @@
           <w:szCs w:val="24"/>
           <w:lang w:val="nl-NL" w:eastAsia="en-NL"/>
         </w:rPr>
-        <w:t>.</w:t>
-      </w:r>
-      <w:r>
-        <w:rPr>
-          <w:rFonts w:ascii="Times New Roman" w:eastAsia="Times New Roman" w:hAnsi="Times New Roman" w:cs="Times New Roman"/>
-          <w:sz w:val="24"/>
-          <w:szCs w:val="24"/>
-          <w:lang w:val="nl-NL" w:eastAsia="en-NL"/>
-        </w:rPr>
-        <w:t xml:space="preserve"> </w:t>
+        <w:t xml:space="preserve">. </w:t>
       </w:r>
       <w:r>
         <w:rPr>
@@ -6877,7 +6239,7 @@
           <w:lang w:val="nl-NL"/>
         </w:rPr>
       </w:pPr>
-      <w:bookmarkStart w:id="18" w:name="_Toc167020792"/>
+      <w:bookmarkStart w:id="19" w:name="_Toc167269042"/>
       <w:r>
         <w:rPr>
           <w:kern w:val="0"/>
@@ -6888,7 +6250,7 @@
         <w:lastRenderedPageBreak/>
         <w:t>5. Discussie</w:t>
       </w:r>
-      <w:bookmarkEnd w:id="18"/>
+      <w:bookmarkEnd w:id="19"/>
     </w:p>
     <w:p>
       <w:pPr>
@@ -6904,7 +6266,7 @@
           <w:lang w:val="nl-NL" w:eastAsia="en-NL"/>
         </w:rPr>
       </w:pPr>
-      <w:bookmarkStart w:id="19" w:name="_Toc167020793"/>
+      <w:bookmarkStart w:id="20" w:name="_Toc167269043"/>
       <w:r>
         <w:rPr>
           <w:rFonts w:ascii="Times New Roman" w:eastAsia="Times New Roman" w:hAnsi="Times New Roman" w:cs="Times New Roman"/>
@@ -6917,7 +6279,7 @@
         </w:rPr>
         <w:t>5.1 interpretatie van de resultaten</w:t>
       </w:r>
-      <w:bookmarkEnd w:id="19"/>
+      <w:bookmarkEnd w:id="20"/>
     </w:p>
     <w:p>
       <w:pPr>
@@ -7274,7 +6636,7 @@
           <w:lang w:val="nl-NL" w:eastAsia="en-NL"/>
         </w:rPr>
       </w:pPr>
-      <w:bookmarkStart w:id="20" w:name="_Toc167020794"/>
+      <w:bookmarkStart w:id="21" w:name="_Toc167269044"/>
       <w:r>
         <w:rPr>
           <w:rFonts w:ascii="Times New Roman" w:eastAsia="Times New Roman" w:hAnsi="Times New Roman" w:cs="Times New Roman"/>
@@ -7287,7 +6649,7 @@
         </w:rPr>
         <w:t>5.2 relatie tussen de studies</w:t>
       </w:r>
-      <w:bookmarkEnd w:id="20"/>
+      <w:bookmarkEnd w:id="21"/>
     </w:p>
     <w:p>
       <w:pPr>
@@ -7554,7 +6916,7 @@
           <w:lang w:val="nl-NL" w:eastAsia="en-NL"/>
         </w:rPr>
       </w:pPr>
-      <w:bookmarkStart w:id="21" w:name="_Toc167020795"/>
+      <w:bookmarkStart w:id="22" w:name="_Toc167269045"/>
       <w:r>
         <w:rPr>
           <w:rFonts w:ascii="Times New Roman" w:eastAsia="Times New Roman" w:hAnsi="Times New Roman" w:cs="Times New Roman"/>
@@ -7567,7 +6929,7 @@
         </w:rPr>
         <w:t>5.2.1 Studies die elkaar aanvullen</w:t>
       </w:r>
-      <w:bookmarkEnd w:id="21"/>
+      <w:bookmarkEnd w:id="22"/>
     </w:p>
     <w:p>
       <w:pPr>
@@ -7817,7 +7179,7 @@
           <w:lang w:val="nl-NL"/>
         </w:rPr>
       </w:pPr>
-      <w:bookmarkStart w:id="22" w:name="_Toc167020796"/>
+      <w:bookmarkStart w:id="23" w:name="_Toc167269046"/>
       <w:r>
         <w:rPr>
           <w:b/>
@@ -7826,7 +7188,7 @@
         </w:rPr>
         <w:t>5.2.2 Studies die elkaar tegenspreken</w:t>
       </w:r>
-      <w:bookmarkEnd w:id="22"/>
+      <w:bookmarkEnd w:id="23"/>
     </w:p>
     <w:p>
       <w:pPr>
@@ -7936,7 +7298,7 @@
           <w:lang w:val="nl-NL"/>
         </w:rPr>
       </w:pPr>
-      <w:bookmarkStart w:id="23" w:name="_Toc167020797"/>
+      <w:bookmarkStart w:id="24" w:name="_Toc167269047"/>
       <w:r>
         <w:rPr>
           <w:b/>
@@ -7958,7 +7320,7 @@
         </w:rPr>
         <w:t>Conclusie</w:t>
       </w:r>
-      <w:bookmarkEnd w:id="23"/>
+      <w:bookmarkEnd w:id="24"/>
     </w:p>
     <w:p>
       <w:pPr>
@@ -7971,7 +7333,7 @@
           <w:lang w:val="nl-NL"/>
         </w:rPr>
       </w:pPr>
-      <w:bookmarkStart w:id="24" w:name="_Toc167020798"/>
+      <w:bookmarkStart w:id="25" w:name="_Toc167269048"/>
       <w:r>
         <w:rPr>
           <w:b/>
@@ -7996,7 +7358,7 @@
         </w:rPr>
         <w:t>elangrijkste bevindingen</w:t>
       </w:r>
-      <w:bookmarkEnd w:id="24"/>
+      <w:bookmarkEnd w:id="25"/>
     </w:p>
     <w:p>
       <w:pPr>
@@ -8048,7 +7410,7 @@
           <w:lang w:val="nl-NL"/>
         </w:rPr>
       </w:pPr>
-      <w:bookmarkStart w:id="25" w:name="_Toc167020799"/>
+      <w:bookmarkStart w:id="26" w:name="_Toc167269049"/>
       <w:r>
         <w:rPr>
           <w:b/>
@@ -8065,7 +7427,7 @@
         </w:rPr>
         <w:t>Aanbevelingen voor toekomstig onderzoek</w:t>
       </w:r>
-      <w:bookmarkEnd w:id="25"/>
+      <w:bookmarkEnd w:id="26"/>
     </w:p>
     <w:p>
       <w:pPr>
@@ -8146,11 +7508,11 @@
         <w:br w:type="page"/>
       </w:r>
     </w:p>
-    <w:bookmarkStart w:id="26" w:name="_Toc167020800" w:displacedByCustomXml="next"/>
+    <w:bookmarkStart w:id="27" w:name="_Toc167269050" w:displacedByCustomXml="next"/>
     <w:sdt>
       <w:sdtPr>
         <w:rPr>
-          <w:rFonts w:eastAsiaTheme="minorHAnsi"/>
+          <w:rFonts w:asciiTheme="minorHAnsi" w:eastAsiaTheme="minorHAnsi" w:hAnsiTheme="minorHAnsi" w:cstheme="minorBidi"/>
           <w:b w:val="0"/>
           <w:bCs w:val="0"/>
           <w:kern w:val="0"/>
@@ -8202,7 +7564,7 @@
             </w:rPr>
             <w:t>fie</w:t>
           </w:r>
-          <w:bookmarkEnd w:id="26"/>
+          <w:bookmarkEnd w:id="27"/>
         </w:p>
         <w:sdt>
           <w:sdtPr>
@@ -8797,7 +8159,7 @@
           <w:lang w:val="nl-NL"/>
         </w:rPr>
       </w:pPr>
-      <w:bookmarkStart w:id="27" w:name="_Toc167020801"/>
+      <w:bookmarkStart w:id="28" w:name="_Toc167269051"/>
       <w:r>
         <w:rPr>
           <w:b/>
@@ -8809,7 +8171,7 @@
         <w:lastRenderedPageBreak/>
         <w:t>8. Bijlage</w:t>
       </w:r>
-      <w:bookmarkEnd w:id="27"/>
+      <w:bookmarkEnd w:id="28"/>
     </w:p>
     <w:p>
       <w:pPr>
@@ -8833,7 +8195,7 @@
           <w:lang w:val="nl-NL"/>
         </w:rPr>
       </w:pPr>
-      <w:bookmarkStart w:id="28" w:name="_Toc167020802"/>
+      <w:bookmarkStart w:id="29" w:name="_Toc167269052"/>
       <w:r>
         <w:rPr>
           <w:b/>
@@ -8842,7 +8204,7 @@
         </w:rPr>
         <w:t>Bijlage 1</w:t>
       </w:r>
-      <w:bookmarkEnd w:id="28"/>
+      <w:bookmarkEnd w:id="29"/>
     </w:p>
     <w:p>
       <w:pPr>
@@ -9164,7 +8526,7 @@
           <w:lang w:val="nl-NL"/>
         </w:rPr>
       </w:pPr>
-      <w:bookmarkStart w:id="29" w:name="_Toc167020803"/>
+      <w:bookmarkStart w:id="30" w:name="_Toc167269053"/>
       <w:r>
         <w:rPr>
           <w:b/>
@@ -9173,7 +8535,7 @@
         </w:rPr>
         <w:t>Bijlage 2</w:t>
       </w:r>
-      <w:bookmarkEnd w:id="29"/>
+      <w:bookmarkEnd w:id="30"/>
     </w:p>
     <w:p>
       <w:pPr>

</xml_diff>

<commit_message>
vault backup: 2024-05-22 11:32:11
</commit_message>
<xml_diff>
--- a/Vakken/Blok 2/Wetenschapsjournalistiek/Eindpaper (Kernreactoren)/Eindpaper_Kerncentrales_JortSiemes_V6.docx
+++ b/Vakken/Blok 2/Wetenschapsjournalistiek/Eindpaper (Kernreactoren)/Eindpaper_Kerncentrales_JortSiemes_V6.docx
@@ -3036,6 +3036,14 @@
         <w:t>ie</w:t>
       </w:r>
       <w:bookmarkEnd w:id="1"/>
+      <w:r>
+        <w:rPr>
+          <w:b/>
+          <w:bCs/>
+          <w:lang w:val="nl-NL"/>
+        </w:rPr>
+        <w:t xml:space="preserve"> kerncentrales</w:t>
+      </w:r>
     </w:p>
     <w:p>
       <w:pPr>
@@ -3054,7 +3062,52 @@
           <w:szCs w:val="24"/>
           <w:lang w:val="nl-NL" w:eastAsia="en-NL"/>
         </w:rPr>
-        <w:t xml:space="preserve">Wereldwijd zijn er 442 kernreactoren in werking, die 11% van de wereldwijde elektriciteit produceren </w:t>
+        <w:t>Op het moment van dit onderzoek</w:t>
+      </w:r>
+      <w:r>
+        <w:rPr>
+          <w:rFonts w:ascii="Times New Roman" w:eastAsia="Times New Roman" w:hAnsi="Times New Roman" w:cs="Times New Roman"/>
+          <w:sz w:val="24"/>
+          <w:szCs w:val="24"/>
+          <w:lang w:val="nl-NL" w:eastAsia="en-NL"/>
+        </w:rPr>
+        <w:t xml:space="preserve"> zijn er w</w:t>
+      </w:r>
+      <w:r>
+        <w:rPr>
+          <w:rFonts w:ascii="Times New Roman" w:eastAsia="Times New Roman" w:hAnsi="Times New Roman" w:cs="Times New Roman"/>
+          <w:sz w:val="24"/>
+          <w:szCs w:val="24"/>
+          <w:lang w:val="nl-NL" w:eastAsia="en-NL"/>
+        </w:rPr>
+        <w:t xml:space="preserve">ereldwijd 442 kernreactoren in werking, die </w:t>
+      </w:r>
+      <w:r>
+        <w:rPr>
+          <w:rFonts w:ascii="Times New Roman" w:eastAsia="Times New Roman" w:hAnsi="Times New Roman" w:cs="Times New Roman"/>
+          <w:sz w:val="24"/>
+          <w:szCs w:val="24"/>
+          <w:lang w:val="nl-NL" w:eastAsia="en-NL"/>
+        </w:rPr>
+        <w:t>11</w:t>
+      </w:r>
+      <w:r>
+        <w:rPr>
+          <w:rFonts w:ascii="Times New Roman" w:eastAsia="Times New Roman" w:hAnsi="Times New Roman" w:cs="Times New Roman"/>
+          <w:sz w:val="24"/>
+          <w:szCs w:val="24"/>
+          <w:lang w:val="nl-NL" w:eastAsia="en-NL"/>
+        </w:rPr>
+        <w:t xml:space="preserve"> procent </w:t>
+      </w:r>
+      <w:r>
+        <w:rPr>
+          <w:rFonts w:ascii="Times New Roman" w:eastAsia="Times New Roman" w:hAnsi="Times New Roman" w:cs="Times New Roman"/>
+          <w:sz w:val="24"/>
+          <w:szCs w:val="24"/>
+          <w:lang w:val="nl-NL" w:eastAsia="en-NL"/>
+        </w:rPr>
+        <w:t xml:space="preserve">van de wereldwijde elektriciteit produceren </w:t>
       </w:r>
       <w:sdt>
         <w:sdtPr>
@@ -3123,7 +3176,61 @@
           <w:szCs w:val="24"/>
           <w:lang w:val="nl-NL" w:eastAsia="en-NL"/>
         </w:rPr>
-        <w:t xml:space="preserve">. Kernsplijting wordt gebruikt om energie op te wekken: atomen splitsen zich in kleinere atomen, waarbij warmte vrijkomt die water in stoom omzet. Deze stoom drijft een turbine aan die energie genereert. Hiervoor is uranium-235, een radioactief isotoop nodig. Tijdens dit proces komen minimale emissies vrij, afgezien van de constructie </w:t>
+        <w:t>. Kernsplijting wordt gebruikt om energie op te wekken: atomen splitsen zich in kleinere atomen</w:t>
+      </w:r>
+      <w:r>
+        <w:rPr>
+          <w:rFonts w:ascii="Times New Roman" w:eastAsia="Times New Roman" w:hAnsi="Times New Roman" w:cs="Times New Roman"/>
+          <w:sz w:val="24"/>
+          <w:szCs w:val="24"/>
+          <w:lang w:val="nl-NL" w:eastAsia="en-NL"/>
+        </w:rPr>
+        <w:t>.</w:t>
+      </w:r>
+      <w:r>
+        <w:rPr>
+          <w:rFonts w:ascii="Times New Roman" w:eastAsia="Times New Roman" w:hAnsi="Times New Roman" w:cs="Times New Roman"/>
+          <w:sz w:val="24"/>
+          <w:szCs w:val="24"/>
+          <w:lang w:val="nl-NL" w:eastAsia="en-NL"/>
+        </w:rPr>
+        <w:t xml:space="preserve"> </w:t>
+      </w:r>
+      <w:r>
+        <w:rPr>
+          <w:rFonts w:ascii="Times New Roman" w:eastAsia="Times New Roman" w:hAnsi="Times New Roman" w:cs="Times New Roman"/>
+          <w:sz w:val="24"/>
+          <w:szCs w:val="24"/>
+          <w:lang w:val="nl-NL" w:eastAsia="en-NL"/>
+        </w:rPr>
+        <w:t>Hier</w:t>
+      </w:r>
+      <w:r>
+        <w:rPr>
+          <w:rFonts w:ascii="Times New Roman" w:eastAsia="Times New Roman" w:hAnsi="Times New Roman" w:cs="Times New Roman"/>
+          <w:sz w:val="24"/>
+          <w:szCs w:val="24"/>
+          <w:lang w:val="nl-NL" w:eastAsia="en-NL"/>
+        </w:rPr>
+        <w:t>bij</w:t>
+      </w:r>
+      <w:r>
+        <w:rPr>
+          <w:rFonts w:ascii="Times New Roman" w:eastAsia="Times New Roman" w:hAnsi="Times New Roman" w:cs="Times New Roman"/>
+          <w:sz w:val="24"/>
+          <w:szCs w:val="24"/>
+          <w:lang w:val="nl-NL" w:eastAsia="en-NL"/>
+        </w:rPr>
+        <w:t xml:space="preserve"> komt</w:t>
+      </w:r>
+      <w:r>
+        <w:rPr>
+          <w:rFonts w:ascii="Times New Roman" w:eastAsia="Times New Roman" w:hAnsi="Times New Roman" w:cs="Times New Roman"/>
+          <w:sz w:val="24"/>
+          <w:szCs w:val="24"/>
+          <w:lang w:val="nl-NL" w:eastAsia="en-NL"/>
+        </w:rPr>
+        <w:t xml:space="preserve"> warmte vrij die water in stoom omzet. Deze stoom drijft een turbine aan die energie genereert. Hiervoor is uranium-235, een radioactief isotoop nodig. Tijdens dit proces komen minimale emissies vrij, afgezien van de constructie </w:t>
       </w:r>
       <w:sdt>
         <w:sdtPr>
@@ -3321,19 +3428,31 @@
         <w:rPr>
           <w:lang w:val="nl-NL"/>
         </w:rPr>
-        <w:t>,</w:t>
-      </w:r>
-      <w:r>
-        <w:rPr>
-          <w:lang w:val="nl-NL"/>
-        </w:rPr>
-        <w:t xml:space="preserve"> is de centrale onderzoeksvraag van dit literatuuronderzoek. </w:t>
-      </w:r>
-      <w:r>
-        <w:rPr>
-          <w:lang w:val="nl-NL"/>
-        </w:rPr>
-        <w:t>Het</w:t>
+        <w:t>.</w:t>
+      </w:r>
+      <w:r>
+        <w:rPr>
+          <w:lang w:val="nl-NL"/>
+        </w:rPr>
+        <w:t xml:space="preserve"> </w:t>
+      </w:r>
+      <w:r>
+        <w:rPr>
+          <w:lang w:val="nl-NL"/>
+        </w:rPr>
+        <w:t>I</w:t>
+      </w:r>
+      <w:r>
+        <w:rPr>
+          <w:lang w:val="nl-NL"/>
+        </w:rPr>
+        <w:t xml:space="preserve">s de centrale onderzoeksvraag van dit literatuuronderzoek. </w:t>
+      </w:r>
+      <w:r>
+        <w:rPr>
+          <w:lang w:val="nl-NL"/>
+        </w:rPr>
+        <w:t>Met als</w:t>
       </w:r>
       <w:r>
         <w:rPr>
@@ -3345,7 +3464,7 @@
         <w:rPr>
           <w:lang w:val="nl-NL"/>
         </w:rPr>
-        <w:t xml:space="preserve"> van dit literatuuronderzoek is</w:t>
+        <w:t xml:space="preserve"> van dit literatuuronderzoek</w:t>
       </w:r>
       <w:r>
         <w:rPr>

</xml_diff>

<commit_message>
vault backup: 2024-05-22 11:42:12
</commit_message>
<xml_diff>
--- a/Vakken/Blok 2/Wetenschapsjournalistiek/Eindpaper (Kernreactoren)/Eindpaper_Kerncentrales_JortSiemes_V6.docx
+++ b/Vakken/Blok 2/Wetenschapsjournalistiek/Eindpaper (Kernreactoren)/Eindpaper_Kerncentrales_JortSiemes_V6.docx
@@ -3452,37 +3452,37 @@
         <w:rPr>
           <w:lang w:val="nl-NL"/>
         </w:rPr>
-        <w:t>Met als</w:t>
-      </w:r>
-      <w:r>
-        <w:rPr>
-          <w:lang w:val="nl-NL"/>
-        </w:rPr>
-        <w:t xml:space="preserve"> doel</w:t>
-      </w:r>
-      <w:r>
-        <w:rPr>
-          <w:lang w:val="nl-NL"/>
-        </w:rPr>
-        <w:t xml:space="preserve"> van dit literatuuronderzoek</w:t>
-      </w:r>
-      <w:r>
-        <w:rPr>
-          <w:lang w:val="nl-NL"/>
-        </w:rPr>
-        <w:t xml:space="preserve"> om inzicht te verschaffen in hoe deze po</w:t>
-      </w:r>
-      <w:r>
-        <w:rPr>
-          <w:lang w:val="nl-NL"/>
-        </w:rPr>
-        <w:softHyphen/>
-      </w:r>
-      <w:r>
-        <w:rPr>
-          <w:lang w:val="nl-NL"/>
-        </w:rPr>
-        <w:t xml:space="preserve">larisatie is ontstaan door de framing van nieuwsmedia. </w:t>
+        <w:t xml:space="preserve">Het doel van dit literatuuronderzoek is om inzicht te verkrijgen in hoe </w:t>
+      </w:r>
+      <w:r>
+        <w:rPr>
+          <w:lang w:val="nl-NL"/>
+        </w:rPr>
+        <w:t xml:space="preserve">grote verschillen in </w:t>
+      </w:r>
+      <w:r>
+        <w:rPr>
+          <w:lang w:val="nl-NL"/>
+        </w:rPr>
+        <w:t>opinies</w:t>
+      </w:r>
+      <w:r>
+        <w:rPr>
+          <w:lang w:val="nl-NL"/>
+        </w:rPr>
+        <w:t xml:space="preserve"> rondom kernenergie </w:t>
+      </w:r>
+      <w:r>
+        <w:rPr>
+          <w:lang w:val="nl-NL"/>
+        </w:rPr>
+        <w:t>zijn</w:t>
+      </w:r>
+      <w:r>
+        <w:rPr>
+          <w:lang w:val="nl-NL"/>
+        </w:rPr>
+        <w:t xml:space="preserve"> ontstaan door de framing van nieuwsmedia.</w:t>
       </w:r>
     </w:p>
     <w:p>

</xml_diff>

<commit_message>
vault backup: 2024-05-22 11:52:52
</commit_message>
<xml_diff>
--- a/Vakken/Blok 2/Wetenschapsjournalistiek/Eindpaper (Kernreactoren)/Eindpaper_Kerncentrales_JortSiemes_V6.docx
+++ b/Vakken/Blok 2/Wetenschapsjournalistiek/Eindpaper (Kernreactoren)/Eindpaper_Kerncentrales_JortSiemes_V6.docx
@@ -3527,7 +3527,55 @@
         <w:rPr>
           <w:lang w:val="nl-NL"/>
         </w:rPr>
-        <w:t>Voor het literatuuronderzoek zijn diverse zoekstrategieën toegepast om relevante literatuur te identificeren. De academische database van Universiteit Leiden werd geraadpleegd met zoektermen als "Kernenergie Nederland", "nucleair debat", "publieke perceptie" en "media framing". Daarnaast werden ook relevante rapporten doorzocht. Inclusiecriteria voor de geselecteerde literatuur waren peer-reviewed classificatie, publicatiedatum vanaf de jaren 1970, en taal Nederlands of Engels.</w:t>
+        <w:t xml:space="preserve">Voor </w:t>
+      </w:r>
+      <w:r>
+        <w:rPr>
+          <w:lang w:val="nl-NL"/>
+        </w:rPr>
+        <w:t>dit</w:t>
+      </w:r>
+      <w:r>
+        <w:rPr>
+          <w:lang w:val="nl-NL"/>
+        </w:rPr>
+        <w:t xml:space="preserve"> literatuuronderzoek zijn diverse zoekstrategieën toegepast om relevante literatuur te</w:t>
+      </w:r>
+      <w:r>
+        <w:rPr>
+          <w:lang w:val="nl-NL"/>
+        </w:rPr>
+        <w:t xml:space="preserve"> vinden en</w:t>
+      </w:r>
+      <w:r>
+        <w:rPr>
+          <w:lang w:val="nl-NL"/>
+        </w:rPr>
+        <w:t xml:space="preserve"> identificeren. De academische database van Universiteit Leiden werd geraadpleegd met zoektermen </w:t>
+      </w:r>
+      <w:r>
+        <w:rPr>
+          <w:lang w:val="nl-NL"/>
+        </w:rPr>
+        <w:t>zo</w:t>
+      </w:r>
+      <w:r>
+        <w:rPr>
+          <w:lang w:val="nl-NL"/>
+        </w:rPr>
+        <w:t>als "Kernenergie Nederland", "nucleair debat", "publieke perceptie"</w:t>
+      </w:r>
+      <w:r>
+        <w:rPr>
+          <w:lang w:val="nl-NL"/>
+        </w:rPr>
+        <w:t>,</w:t>
+      </w:r>
+      <w:r>
+        <w:rPr>
+          <w:lang w:val="nl-NL"/>
+        </w:rPr>
+        <w:t xml:space="preserve"> en "media framing". Inclusiecriteria voor de geselecteerde literatuur waren peer-reviewed classificatie, publicatiedatum vanaf de jaren 1970, en taal Nederlands of Engels.</w:t>
       </w:r>
     </w:p>
     <w:p>

</xml_diff>

<commit_message>
vault backup: 2024-05-22 12:03:52
</commit_message>
<xml_diff>
--- a/Vakken/Blok 2/Wetenschapsjournalistiek/Eindpaper (Kernreactoren)/Eindpaper_Kerncentrales_JortSiemes_V6.docx
+++ b/Vakken/Blok 2/Wetenschapsjournalistiek/Eindpaper (Kernreactoren)/Eindpaper_Kerncentrales_JortSiemes_V6.docx
@@ -3575,7 +3575,21 @@
         <w:rPr>
           <w:lang w:val="nl-NL"/>
         </w:rPr>
-        <w:t xml:space="preserve"> en "media framing". Inclusiecriteria voor de geselecteerde literatuur waren peer-reviewed classificatie, publicatiedatum vanaf de jaren 1970, en taal Nederlands of Engels.</w:t>
+        <w:t xml:space="preserve"> en "media framing". Inclusiecriteria voor de geselecteerde literatuur waren peer-</w:t>
+      </w:r>
+      <w:proofErr w:type="spellStart"/>
+      <w:r>
+        <w:rPr>
+          <w:lang w:val="nl-NL"/>
+        </w:rPr>
+        <w:t>reviewed</w:t>
+      </w:r>
+      <w:proofErr w:type="spellEnd"/>
+      <w:r>
+        <w:rPr>
+          <w:lang w:val="nl-NL"/>
+        </w:rPr>
+        <w:t xml:space="preserve"> classificatie, publicatiedatum vanaf de jaren 1970, en taal Nederlands of Engels.</w:t>
       </w:r>
     </w:p>
     <w:p>
@@ -3691,45 +3705,41 @@
       <w:pPr>
         <w:pStyle w:val="NormalWeb"/>
         <w:spacing w:line="360" w:lineRule="auto"/>
-        <w:rPr>
-          <w:lang w:val="nl-NL"/>
-        </w:rPr>
-      </w:pPr>
-      <w:r>
-        <w:rPr>
-          <w:lang w:val="nl-NL"/>
-        </w:rPr>
-        <w:t>Het c</w:t>
-      </w:r>
-      <w:r>
-        <w:rPr>
-          <w:lang w:val="nl-NL"/>
-        </w:rPr>
-        <w:t>onceptue</w:t>
-      </w:r>
-      <w:r>
-        <w:rPr>
-          <w:lang w:val="nl-NL"/>
-        </w:rPr>
-        <w:t>le</w:t>
-      </w:r>
-      <w:r>
-        <w:rPr>
-          <w:lang w:val="nl-NL"/>
-        </w:rPr>
-        <w:t xml:space="preserve"> raamwerk voor het begrijpen van de relatie tussen framing in nieuwsmedia en publieke opinie over kerncentrales. Ver</w:t>
-      </w:r>
-      <w:r>
-        <w:rPr>
-          <w:lang w:val="nl-NL"/>
-        </w:rPr>
-        <w:softHyphen/>
-      </w:r>
-      <w:r>
-        <w:rPr>
-          <w:lang w:val="nl-NL"/>
-        </w:rPr>
-        <w:t>schillende theoretische benaderingen worden toegepast om inzicht te krijgen in deze dynamiek.</w:t>
+        <w:outlineLvl w:val="1"/>
+        <w:rPr>
+          <w:lang w:val="nl-NL"/>
+        </w:rPr>
+      </w:pPr>
+      <w:bookmarkStart w:id="7" w:name="_Toc167269030"/>
+      <w:r>
+        <w:rPr>
+          <w:lang w:val="nl-NL"/>
+        </w:rPr>
+        <w:t>Dit theoretisch kader onderzoekt hoe fram</w:t>
+      </w:r>
+      <w:r>
+        <w:rPr>
+          <w:lang w:val="nl-NL"/>
+        </w:rPr>
+        <w:t>es rondom kernenergie en de voor- en nadelen van deze centrales</w:t>
+      </w:r>
+      <w:r>
+        <w:rPr>
+          <w:lang w:val="nl-NL"/>
+        </w:rPr>
+        <w:t xml:space="preserve">. </w:t>
+      </w:r>
+      <w:r>
+        <w:rPr>
+          <w:lang w:val="nl-NL"/>
+        </w:rPr>
+        <w:t>De f</w:t>
+      </w:r>
+      <w:r>
+        <w:rPr>
+          <w:lang w:val="nl-NL"/>
+        </w:rPr>
+        <w:t xml:space="preserve">raming-theorie stelt dat de manier waarop informatie wordt gepresenteerd, bepaalt hoe het publiek deze interpreteert. In de context van kernenergie, een controversieel onderwerp, speelt framing een cruciale rol bij het vormgeven van publieke percepties en polarisatie. </w:t>
       </w:r>
     </w:p>
     <w:p>
@@ -3743,7 +3753,6 @@
           <w:lang w:val="nl-NL"/>
         </w:rPr>
       </w:pPr>
-      <w:bookmarkStart w:id="7" w:name="_Toc167269030"/>
       <w:r>
         <w:rPr>
           <w:b/>
@@ -3782,7 +3791,21 @@
         <w:rPr>
           <w:lang w:val="nl-NL"/>
         </w:rPr>
-        <w:t>De framing theorieën van Goffman bieden in</w:t>
+        <w:t xml:space="preserve">De framing theorieën van </w:t>
+      </w:r>
+      <w:proofErr w:type="spellStart"/>
+      <w:r>
+        <w:rPr>
+          <w:lang w:val="nl-NL"/>
+        </w:rPr>
+        <w:t>Goffman</w:t>
+      </w:r>
+      <w:proofErr w:type="spellEnd"/>
+      <w:r>
+        <w:rPr>
+          <w:lang w:val="nl-NL"/>
+        </w:rPr>
+        <w:t xml:space="preserve"> bieden in</w:t>
       </w:r>
       <w:r>
         <w:rPr>
@@ -4084,7 +4107,73 @@
         <w:rPr>
           <w:lang w:val="nl-NL"/>
         </w:rPr>
-        <w:t xml:space="preserve">Grote investeringen in kernenergie zullen niet alleen helpen bij het verminderen van de afhankelijkheid van energiebronnen met hoge uitstoot, maar ook leiden tot innovaties in de centrales. Kernenergie biedt een stabiele en betrouwbare energievoorziening, wat cruciaal is voor elektriciteitsnetwerken die gevoelig zijn voor volatiliteit </w:t>
+        <w:t>De keuze voor g</w:t>
+      </w:r>
+      <w:r>
+        <w:rPr>
+          <w:lang w:val="nl-NL"/>
+        </w:rPr>
+        <w:t xml:space="preserve">rote investeringen in kernenergie zullen niet alleen helpen bij het verminderen van de afhankelijkheid van energiebronnen met </w:t>
+      </w:r>
+      <w:r>
+        <w:rPr>
+          <w:lang w:val="nl-NL"/>
+        </w:rPr>
+        <w:t xml:space="preserve">een </w:t>
+      </w:r>
+      <w:r>
+        <w:rPr>
+          <w:lang w:val="nl-NL"/>
+        </w:rPr>
+        <w:t>hoge uitstoot</w:t>
+      </w:r>
+      <w:r>
+        <w:rPr>
+          <w:lang w:val="nl-NL"/>
+        </w:rPr>
+        <w:t>.</w:t>
+      </w:r>
+      <w:r>
+        <w:rPr>
+          <w:lang w:val="nl-NL"/>
+        </w:rPr>
+        <w:t xml:space="preserve"> </w:t>
+      </w:r>
+      <w:r>
+        <w:rPr>
+          <w:lang w:val="nl-NL"/>
+        </w:rPr>
+        <w:t>M</w:t>
+      </w:r>
+      <w:r>
+        <w:rPr>
+          <w:lang w:val="nl-NL"/>
+        </w:rPr>
+        <w:t>aar ook leiden tot innovaties in de</w:t>
+      </w:r>
+      <w:r>
+        <w:rPr>
+          <w:lang w:val="nl-NL"/>
+        </w:rPr>
+        <w:t>ze</w:t>
+      </w:r>
+      <w:r>
+        <w:rPr>
+          <w:lang w:val="nl-NL"/>
+        </w:rPr>
+        <w:t xml:space="preserve"> centrales. Kernenergie biedt een stabiele en betrouwbare energievoorziening, </w:t>
+      </w:r>
+      <w:r>
+        <w:rPr>
+          <w:lang w:val="nl-NL"/>
+        </w:rPr>
+        <w:t>dit is</w:t>
+      </w:r>
+      <w:r>
+        <w:rPr>
+          <w:lang w:val="nl-NL"/>
+        </w:rPr>
+        <w:t xml:space="preserve"> cruciaal voor elektriciteitsnetwerken die gevoelig zijn voor volatiliteit </w:t>
       </w:r>
       <w:sdt>
         <w:sdtPr>
@@ -4132,7 +4221,31 @@
         <w:rPr>
           <w:lang w:val="nl-NL"/>
         </w:rPr>
-        <w:t xml:space="preserve">. Bovendien neemt kernenergie relatief weinig ruimte in beslag, een belangrijk voordeel in dichtbevolkte landen zoals Nederland </w:t>
+        <w:t>. Bovendien neemt kernenergie relatief weinig ruimte in beslag, een belangrijk voordeel in</w:t>
+      </w:r>
+      <w:r>
+        <w:rPr>
+          <w:lang w:val="nl-NL"/>
+        </w:rPr>
+        <w:t xml:space="preserve"> </w:t>
+      </w:r>
+      <w:r>
+        <w:rPr>
+          <w:lang w:val="nl-NL"/>
+        </w:rPr>
+        <w:t>dichtbevolkt</w:t>
+      </w:r>
+      <w:r>
+        <w:rPr>
+          <w:lang w:val="nl-NL"/>
+        </w:rPr>
+        <w:t>e gebieden</w:t>
+      </w:r>
+      <w:r>
+        <w:rPr>
+          <w:lang w:val="nl-NL"/>
+        </w:rPr>
+        <w:t xml:space="preserve"> zoals Nederland </w:t>
       </w:r>
       <w:sdt>
         <w:sdtPr>
@@ -4192,7 +4305,79 @@
         <w:rPr>
           <w:lang w:val="nl-NL"/>
         </w:rPr>
-        <w:t xml:space="preserve">Afvalstoffen uit kernreactoren zijn radioactief, maar kunnen ook nuttig worden gebruikt voor medische doeleinden, zoals essentieel onderzoek naar kankerbehandeling zoals radiotherapie. Europa heeft voldoende opslagfaciliteiten, zowel bovengronds als ondergronds, om dit afval veilig te bewaren voor de komende honderden jaren </w:t>
+        <w:t>Afvalstoffen uit kernreactoren zijn radioactief, maar kunnen ook nuttig worden gebruikt voor medische doeleinden</w:t>
+      </w:r>
+      <w:r>
+        <w:rPr>
+          <w:lang w:val="nl-NL"/>
+        </w:rPr>
+        <w:t>.</w:t>
+      </w:r>
+      <w:r>
+        <w:rPr>
+          <w:lang w:val="nl-NL"/>
+        </w:rPr>
+        <w:t xml:space="preserve"> </w:t>
+      </w:r>
+      <w:r>
+        <w:rPr>
+          <w:lang w:val="nl-NL"/>
+        </w:rPr>
+        <w:t>Zoals</w:t>
+      </w:r>
+      <w:r>
+        <w:rPr>
+          <w:lang w:val="nl-NL"/>
+        </w:rPr>
+        <w:t xml:space="preserve"> essentieel onderzoek naar kankerbehandeling zoals radiotherapie. Europa heeft</w:t>
+      </w:r>
+      <w:r>
+        <w:rPr>
+          <w:lang w:val="nl-NL"/>
+        </w:rPr>
+        <w:t xml:space="preserve"> hiervoor ook</w:t>
+      </w:r>
+      <w:r>
+        <w:rPr>
+          <w:lang w:val="nl-NL"/>
+        </w:rPr>
+        <w:t xml:space="preserve"> voldoende opslagfaciliteiten, zowel bovengronds als ondergronds</w:t>
+      </w:r>
+      <w:r>
+        <w:rPr>
+          <w:lang w:val="nl-NL"/>
+        </w:rPr>
+        <w:t>.</w:t>
+      </w:r>
+      <w:r>
+        <w:rPr>
+          <w:lang w:val="nl-NL"/>
+        </w:rPr>
+        <w:t xml:space="preserve"> </w:t>
+      </w:r>
+      <w:r>
+        <w:rPr>
+          <w:lang w:val="nl-NL"/>
+        </w:rPr>
+        <w:t>Waarmee het</w:t>
+      </w:r>
+      <w:r>
+        <w:rPr>
+          <w:lang w:val="nl-NL"/>
+        </w:rPr>
+        <w:t xml:space="preserve"> afval veilig te bewaren</w:t>
+      </w:r>
+      <w:r>
+        <w:rPr>
+          <w:lang w:val="nl-NL"/>
+        </w:rPr>
+        <w:t xml:space="preserve"> is</w:t>
+      </w:r>
+      <w:r>
+        <w:rPr>
+          <w:lang w:val="nl-NL"/>
+        </w:rPr>
+        <w:t xml:space="preserve"> voor de komende honderden jaren </w:t>
       </w:r>
       <w:sdt>
         <w:sdtPr>
@@ -4263,12 +4448,46 @@
         <w:tab/>
       </w:r>
       <w:bookmarkStart w:id="10" w:name="_Toc167269033"/>
-      <w:r>
-        <w:rPr>
-          <w:b/>
-          <w:bCs/>
-          <w:lang w:val="nl-NL"/>
-        </w:rPr>
+    </w:p>
+    <w:p>
+      <w:pPr>
+        <w:rPr>
+          <w:rFonts w:ascii="Times New Roman" w:eastAsia="Times New Roman" w:hAnsi="Times New Roman" w:cs="Times New Roman"/>
+          <w:b/>
+          <w:bCs/>
+          <w:sz w:val="24"/>
+          <w:szCs w:val="24"/>
+          <w:lang w:val="nl-NL" w:eastAsia="en-NL"/>
+        </w:rPr>
+      </w:pPr>
+      <w:r>
+        <w:rPr>
+          <w:b/>
+          <w:bCs/>
+          <w:lang w:val="nl-NL"/>
+        </w:rPr>
+        <w:br w:type="page"/>
+      </w:r>
+    </w:p>
+    <w:p>
+      <w:pPr>
+        <w:pStyle w:val="NormalWeb"/>
+        <w:spacing w:line="360" w:lineRule="auto"/>
+        <w:ind w:firstLine="720"/>
+        <w:outlineLvl w:val="2"/>
+        <w:rPr>
+          <w:b/>
+          <w:bCs/>
+          <w:lang w:val="nl-NL"/>
+        </w:rPr>
+      </w:pPr>
+      <w:r>
+        <w:rPr>
+          <w:b/>
+          <w:bCs/>
+          <w:lang w:val="nl-NL"/>
+        </w:rPr>
+        <w:lastRenderedPageBreak/>
         <w:t xml:space="preserve">3.2.2 </w:t>
       </w:r>
       <w:r>
@@ -4366,14 +4585,7 @@
         <w:rPr>
           <w:lang w:val="nl-NL"/>
         </w:rPr>
-        <w:t xml:space="preserve">de </w:t>
-      </w:r>
-      <w:r>
-        <w:rPr>
-          <w:lang w:val="nl-NL"/>
-        </w:rPr>
-        <w:lastRenderedPageBreak/>
-        <w:t>prijzige kernenergie</w:t>
+        <w:t>de prijzige kernenergie</w:t>
       </w:r>
       <w:r>
         <w:rPr>
@@ -5029,7 +5241,21 @@
         <w:rPr>
           <w:lang w:val="nl-NL"/>
         </w:rPr>
-        <w:t>De meeste studies tonen aan dat de media een sterke invloed hebben op de publieke opinie over kernenergie door te focussen op negatieve aspecten zoals veiligheidsrisico's en falend bestuur (Geels &amp; Verhees, 2011</w:t>
+        <w:t xml:space="preserve">De meeste studies tonen aan dat de media een sterke invloed hebben op de publieke opinie over kernenergie door te focussen op negatieve aspecten zoals veiligheidsrisico's en falend bestuur (Geels &amp; </w:t>
+      </w:r>
+      <w:proofErr w:type="spellStart"/>
+      <w:r>
+        <w:rPr>
+          <w:lang w:val="nl-NL"/>
+        </w:rPr>
+        <w:t>Verhees</w:t>
+      </w:r>
+      <w:proofErr w:type="spellEnd"/>
+      <w:r>
+        <w:rPr>
+          <w:lang w:val="nl-NL"/>
+        </w:rPr>
+        <w:t>, 2011</w:t>
       </w:r>
       <w:r>
         <w:rPr>
@@ -5059,7 +5285,21 @@
         <w:rPr>
           <w:lang w:val="nl-NL"/>
         </w:rPr>
-        <w:t>. Zowel algemene als politieke media dragen bij aan een negatieve framing van kernenergie (Smith &amp; Spanhoff, 1976; Vossen, 2020)</w:t>
+        <w:t xml:space="preserve">. Zowel algemene als politieke media dragen bij aan een negatieve framing van kernenergie (Smith &amp; </w:t>
+      </w:r>
+      <w:proofErr w:type="spellStart"/>
+      <w:r>
+        <w:rPr>
+          <w:lang w:val="nl-NL"/>
+        </w:rPr>
+        <w:t>Spanhoff</w:t>
+      </w:r>
+      <w:proofErr w:type="spellEnd"/>
+      <w:r>
+        <w:rPr>
+          <w:lang w:val="nl-NL"/>
+        </w:rPr>
+        <w:t>, 1976; Vossen, 2020)</w:t>
       </w:r>
       <w:r>
         <w:rPr>
@@ -5083,7 +5323,21 @@
         <w:rPr>
           <w:lang w:val="nl-NL"/>
         </w:rPr>
-        <w:t xml:space="preserve"> organisaties (Boumans &amp; Vliegenthart, 2016).</w:t>
+        <w:t xml:space="preserve"> organisaties (Boumans &amp; </w:t>
+      </w:r>
+      <w:proofErr w:type="spellStart"/>
+      <w:r>
+        <w:rPr>
+          <w:lang w:val="nl-NL"/>
+        </w:rPr>
+        <w:t>Vliegenthart</w:t>
+      </w:r>
+      <w:proofErr w:type="spellEnd"/>
+      <w:r>
+        <w:rPr>
+          <w:lang w:val="nl-NL"/>
+        </w:rPr>
+        <w:t>, 2016).</w:t>
       </w:r>
     </w:p>
     <w:p>
@@ -5122,7 +5376,21 @@
         <w:rPr>
           <w:lang w:val="nl-NL"/>
         </w:rPr>
-        <w:t xml:space="preserve">Sommige studies suggereren dat nieuwsframes een minimaal effect hebben op een reeds gepolariseerd publiek </w:t>
+        <w:t xml:space="preserve">Sommige studies suggereren dat nieuwsframes een minimaal effect hebben op een </w:t>
+      </w:r>
+      <w:proofErr w:type="gramStart"/>
+      <w:r>
+        <w:rPr>
+          <w:lang w:val="nl-NL"/>
+        </w:rPr>
+        <w:t>reeds</w:t>
+      </w:r>
+      <w:proofErr w:type="gramEnd"/>
+      <w:r>
+        <w:rPr>
+          <w:lang w:val="nl-NL"/>
+        </w:rPr>
+        <w:t xml:space="preserve"> gepolariseerd publiek </w:t>
       </w:r>
       <w:sdt>
         <w:sdtPr>
@@ -5170,7 +5438,21 @@
         <w:rPr>
           <w:lang w:val="nl-NL"/>
         </w:rPr>
-        <w:t xml:space="preserve">, terwijl andere studies een significante invloed rapporteren (Smith &amp; Spanhoff, 1976; Vossen, 2020). Dit wijst op een contextafhankelijke invloed van media. Bovendien verschilt het taalgebruik tussen experts en leken, wat de interpretatie van risico's beïnvloedt </w:t>
+        <w:t xml:space="preserve">, terwijl andere studies een significante invloed rapporteren (Smith &amp; </w:t>
+      </w:r>
+      <w:proofErr w:type="spellStart"/>
+      <w:r>
+        <w:rPr>
+          <w:lang w:val="nl-NL"/>
+        </w:rPr>
+        <w:t>Spanhoff</w:t>
+      </w:r>
+      <w:proofErr w:type="spellEnd"/>
+      <w:r>
+        <w:rPr>
+          <w:lang w:val="nl-NL"/>
+        </w:rPr>
+        <w:t xml:space="preserve">, 1976; Vossen, 2020). Dit wijst op een contextafhankelijke invloed van media. Bovendien verschilt het taalgebruik tussen experts en leken, wat de interpretatie van risico's beïnvloedt </w:t>
       </w:r>
       <w:sdt>
         <w:sdtPr>
@@ -5853,7 +6135,35 @@
         <w:rPr>
           <w:lang w:val="nl-NL"/>
         </w:rPr>
-        <w:t>In Nederland domineren 'runaway technology' en 'public accountability'</w:t>
+        <w:t>In Nederland domineren '</w:t>
+      </w:r>
+      <w:proofErr w:type="spellStart"/>
+      <w:r>
+        <w:rPr>
+          <w:lang w:val="nl-NL"/>
+        </w:rPr>
+        <w:t>runaway</w:t>
+      </w:r>
+      <w:proofErr w:type="spellEnd"/>
+      <w:r>
+        <w:rPr>
+          <w:lang w:val="nl-NL"/>
+        </w:rPr>
+        <w:t xml:space="preserve"> </w:t>
+      </w:r>
+      <w:proofErr w:type="spellStart"/>
+      <w:r>
+        <w:rPr>
+          <w:lang w:val="nl-NL"/>
+        </w:rPr>
+        <w:t>technology</w:t>
+      </w:r>
+      <w:proofErr w:type="spellEnd"/>
+      <w:r>
+        <w:rPr>
+          <w:lang w:val="nl-NL"/>
+        </w:rPr>
+        <w:t>' en 'public accountability'</w:t>
       </w:r>
       <w:r>
         <w:rPr>
@@ -6226,8 +6536,9 @@
           <w:szCs w:val="24"/>
           <w:lang w:val="nl-NL" w:eastAsia="en-NL"/>
         </w:rPr>
-        <w:t>Sinds het begin van het kernenergiedebat zijn wetenschappers en publieke actiegroepen de belangrijkste tegenstanders geweest, terwijl voorstanders beloftes en toekomstvisies benadrukken (Smith &amp; Spanhoff, 1976; Geels &amp; Verhees, 2011). Oppositiegroepen wijzen op nadelen en risico's. Sociale bewegingen gebruiken protesten en petities om druk uit te oefenen, en klimaatorganisaties publiceren vaker dan industriële organisaties</w:t>
-      </w:r>
+        <w:t xml:space="preserve">Sinds het begin van het kernenergiedebat zijn wetenschappers en publieke actiegroepen de belangrijkste tegenstanders geweest, terwijl voorstanders beloftes en toekomstvisies benadrukken (Smith &amp; </w:t>
+      </w:r>
+      <w:proofErr w:type="spellStart"/>
       <w:r>
         <w:rPr>
           <w:rFonts w:ascii="Times New Roman" w:eastAsia="Times New Roman" w:hAnsi="Times New Roman" w:cs="Times New Roman"/>
@@ -6235,8 +6546,9 @@
           <w:szCs w:val="24"/>
           <w:lang w:val="nl-NL" w:eastAsia="en-NL"/>
         </w:rPr>
-        <w:t xml:space="preserve"> (zie Bijlage 2, Grafiek 1)</w:t>
-      </w:r>
+        <w:t>Spanhoff</w:t>
+      </w:r>
+      <w:proofErr w:type="spellEnd"/>
       <w:r>
         <w:rPr>
           <w:rFonts w:ascii="Times New Roman" w:eastAsia="Times New Roman" w:hAnsi="Times New Roman" w:cs="Times New Roman"/>
@@ -6244,7 +6556,85 @@
           <w:szCs w:val="24"/>
           <w:lang w:val="nl-NL" w:eastAsia="en-NL"/>
         </w:rPr>
-        <w:t xml:space="preserve"> (Geels &amp; Verhees, 2011; Boumans &amp; Vliegenthart, 2016). Na de ramp in Tsjernobyl was het moeilijk om dezelfde media-aandacht te krijgen, maar sociale bewegingen blijven strijden via framing </w:t>
+        <w:t xml:space="preserve">, 1976; Geels &amp; </w:t>
+      </w:r>
+      <w:proofErr w:type="spellStart"/>
+      <w:r>
+        <w:rPr>
+          <w:rFonts w:ascii="Times New Roman" w:eastAsia="Times New Roman" w:hAnsi="Times New Roman" w:cs="Times New Roman"/>
+          <w:sz w:val="24"/>
+          <w:szCs w:val="24"/>
+          <w:lang w:val="nl-NL" w:eastAsia="en-NL"/>
+        </w:rPr>
+        <w:t>Verhees</w:t>
+      </w:r>
+      <w:proofErr w:type="spellEnd"/>
+      <w:r>
+        <w:rPr>
+          <w:rFonts w:ascii="Times New Roman" w:eastAsia="Times New Roman" w:hAnsi="Times New Roman" w:cs="Times New Roman"/>
+          <w:sz w:val="24"/>
+          <w:szCs w:val="24"/>
+          <w:lang w:val="nl-NL" w:eastAsia="en-NL"/>
+        </w:rPr>
+        <w:t>, 2011). Oppositiegroepen wijzen op nadelen en risico's. Sociale bewegingen gebruiken protesten en petities om druk uit te oefenen, en klimaatorganisaties publiceren vaker dan industriële organisaties</w:t>
+      </w:r>
+      <w:r>
+        <w:rPr>
+          <w:rFonts w:ascii="Times New Roman" w:eastAsia="Times New Roman" w:hAnsi="Times New Roman" w:cs="Times New Roman"/>
+          <w:sz w:val="24"/>
+          <w:szCs w:val="24"/>
+          <w:lang w:val="nl-NL" w:eastAsia="en-NL"/>
+        </w:rPr>
+        <w:t xml:space="preserve"> (zie Bijlage 2, Grafiek 1)</w:t>
+      </w:r>
+      <w:r>
+        <w:rPr>
+          <w:rFonts w:ascii="Times New Roman" w:eastAsia="Times New Roman" w:hAnsi="Times New Roman" w:cs="Times New Roman"/>
+          <w:sz w:val="24"/>
+          <w:szCs w:val="24"/>
+          <w:lang w:val="nl-NL" w:eastAsia="en-NL"/>
+        </w:rPr>
+        <w:t xml:space="preserve"> (Geels &amp; </w:t>
+      </w:r>
+      <w:proofErr w:type="spellStart"/>
+      <w:r>
+        <w:rPr>
+          <w:rFonts w:ascii="Times New Roman" w:eastAsia="Times New Roman" w:hAnsi="Times New Roman" w:cs="Times New Roman"/>
+          <w:sz w:val="24"/>
+          <w:szCs w:val="24"/>
+          <w:lang w:val="nl-NL" w:eastAsia="en-NL"/>
+        </w:rPr>
+        <w:t>Verhees</w:t>
+      </w:r>
+      <w:proofErr w:type="spellEnd"/>
+      <w:r>
+        <w:rPr>
+          <w:rFonts w:ascii="Times New Roman" w:eastAsia="Times New Roman" w:hAnsi="Times New Roman" w:cs="Times New Roman"/>
+          <w:sz w:val="24"/>
+          <w:szCs w:val="24"/>
+          <w:lang w:val="nl-NL" w:eastAsia="en-NL"/>
+        </w:rPr>
+        <w:t xml:space="preserve">, 2011; Boumans &amp; </w:t>
+      </w:r>
+      <w:proofErr w:type="spellStart"/>
+      <w:r>
+        <w:rPr>
+          <w:rFonts w:ascii="Times New Roman" w:eastAsia="Times New Roman" w:hAnsi="Times New Roman" w:cs="Times New Roman"/>
+          <w:sz w:val="24"/>
+          <w:szCs w:val="24"/>
+          <w:lang w:val="nl-NL" w:eastAsia="en-NL"/>
+        </w:rPr>
+        <w:t>Vliegenthart</w:t>
+      </w:r>
+      <w:proofErr w:type="spellEnd"/>
+      <w:r>
+        <w:rPr>
+          <w:rFonts w:ascii="Times New Roman" w:eastAsia="Times New Roman" w:hAnsi="Times New Roman" w:cs="Times New Roman"/>
+          <w:sz w:val="24"/>
+          <w:szCs w:val="24"/>
+          <w:lang w:val="nl-NL" w:eastAsia="en-NL"/>
+        </w:rPr>
+        <w:t xml:space="preserve">, 2016). Na de ramp in Tsjernobyl was het moeilijk om dezelfde media-aandacht te krijgen, maar sociale bewegingen blijven strijden via framing </w:t>
       </w:r>
       <w:sdt>
         <w:sdtPr>
@@ -6313,7 +6703,47 @@
           <w:szCs w:val="24"/>
           <w:lang w:val="nl-NL" w:eastAsia="en-NL"/>
         </w:rPr>
-        <w:t xml:space="preserve">. De effectiviteit van frames hangt af van factoren zoals geloofwaardigheid, empirische fit, centraliteit, en resonantie met het publiek (Geels &amp; Verhees, 2011). Positieve frames kunnen innovaties stimuleren, terwijl negatieve frames ze kunnen ondermijnen </w:t>
+        <w:t xml:space="preserve">. De effectiviteit van frames hangt af van factoren zoals geloofwaardigheid, empirische fit, </w:t>
+      </w:r>
+      <w:proofErr w:type="spellStart"/>
+      <w:r>
+        <w:rPr>
+          <w:rFonts w:ascii="Times New Roman" w:eastAsia="Times New Roman" w:hAnsi="Times New Roman" w:cs="Times New Roman"/>
+          <w:sz w:val="24"/>
+          <w:szCs w:val="24"/>
+          <w:lang w:val="nl-NL" w:eastAsia="en-NL"/>
+        </w:rPr>
+        <w:t>centraliteit</w:t>
+      </w:r>
+      <w:proofErr w:type="spellEnd"/>
+      <w:r>
+        <w:rPr>
+          <w:rFonts w:ascii="Times New Roman" w:eastAsia="Times New Roman" w:hAnsi="Times New Roman" w:cs="Times New Roman"/>
+          <w:sz w:val="24"/>
+          <w:szCs w:val="24"/>
+          <w:lang w:val="nl-NL" w:eastAsia="en-NL"/>
+        </w:rPr>
+        <w:t xml:space="preserve">, en resonantie met het publiek (Geels &amp; </w:t>
+      </w:r>
+      <w:proofErr w:type="spellStart"/>
+      <w:r>
+        <w:rPr>
+          <w:rFonts w:ascii="Times New Roman" w:eastAsia="Times New Roman" w:hAnsi="Times New Roman" w:cs="Times New Roman"/>
+          <w:sz w:val="24"/>
+          <w:szCs w:val="24"/>
+          <w:lang w:val="nl-NL" w:eastAsia="en-NL"/>
+        </w:rPr>
+        <w:t>Verhees</w:t>
+      </w:r>
+      <w:proofErr w:type="spellEnd"/>
+      <w:r>
+        <w:rPr>
+          <w:rFonts w:ascii="Times New Roman" w:eastAsia="Times New Roman" w:hAnsi="Times New Roman" w:cs="Times New Roman"/>
+          <w:sz w:val="24"/>
+          <w:szCs w:val="24"/>
+          <w:lang w:val="nl-NL" w:eastAsia="en-NL"/>
+        </w:rPr>
+        <w:t xml:space="preserve">, 2011). Positieve frames kunnen innovaties stimuleren, terwijl negatieve frames ze kunnen ondermijnen </w:t>
       </w:r>
       <w:sdt>
         <w:sdtPr>
@@ -7563,7 +7993,21 @@
         <w:rPr>
           <w:lang w:val="nl-NL"/>
         </w:rPr>
-        <w:t xml:space="preserve"> sentiment. Media spelen een centrale rol, waarbij negatieve aspecten vaak worden benadrukt ten koste van mogelijke voordelen en milieukwesties. Politieke berichtgeving legt de nadruk op veiligheidsrisico's en falend bestuur, terwijl sociale bewegingen verschillende frames gebruiken om hun standpunten te ondersteunen. Positieve framing kan innovatie stimuleren, terwijl negatieve framing het kan belemmeren. Dit onderstreept het belang van een evenwichtige en informatieve berichtgeving over kernenergie.</w:t>
+        <w:t xml:space="preserve"> sentiment. Media spelen een centrale rol, waarbij negatieve aspecten vaak worden benadrukt ten koste van mogelijke voordelen en milieukwesties. Politieke berichtgeving legt de nadruk op veiligheidsrisico's en falend bestuur, terwijl sociale bewegingen verschillende frames gebruiken om hun standpunten te ondersteunen. Positieve framing kan innovatie stimuleren, terwijl negatieve framing het kan belemmeren. Dit </w:t>
+      </w:r>
+      <w:proofErr w:type="gramStart"/>
+      <w:r>
+        <w:rPr>
+          <w:lang w:val="nl-NL"/>
+        </w:rPr>
+        <w:t>onderstreept</w:t>
+      </w:r>
+      <w:proofErr w:type="gramEnd"/>
+      <w:r>
+        <w:rPr>
+          <w:lang w:val="nl-NL"/>
+        </w:rPr>
+        <w:t xml:space="preserve"> het belang van een evenwichtige en informatieve berichtgeving over kernenergie.</w:t>
       </w:r>
     </w:p>
     <w:p>
@@ -7613,7 +8057,27 @@
           <w:szCs w:val="24"/>
           <w:lang w:val="nl-NL" w:eastAsia="en-NL"/>
         </w:rPr>
-        <w:t>Toekomstig onderzoek zou zich kunnen concentreren op de mechanismen van framing in media en publieke opinie over kernenergie, vergelijkende analyses tussen culturen, langetermijneffecten op beleidsvorming, rol van sociale media, en effectiviteit van framingstrategieën. Een dieper inzicht in deze gebieden kan helpen bij een evenwichtiger en informatiever publiek debat over kernenergie, wat essentieel is voor weloverwogen energiebeleidsbeslissingen.</w:t>
+        <w:t xml:space="preserve">Toekomstig onderzoek zou zich kunnen concentreren op de mechanismen van framing in media en publieke opinie over kernenergie, vergelijkende analyses tussen culturen, langetermijneffecten op beleidsvorming, rol van sociale media, en effectiviteit van </w:t>
+      </w:r>
+      <w:proofErr w:type="spellStart"/>
+      <w:r>
+        <w:rPr>
+          <w:rFonts w:ascii="Times New Roman" w:eastAsia="Times New Roman" w:hAnsi="Times New Roman" w:cs="Times New Roman"/>
+          <w:sz w:val="24"/>
+          <w:szCs w:val="24"/>
+          <w:lang w:val="nl-NL" w:eastAsia="en-NL"/>
+        </w:rPr>
+        <w:t>framingstrategieën</w:t>
+      </w:r>
+      <w:proofErr w:type="spellEnd"/>
+      <w:r>
+        <w:rPr>
+          <w:rFonts w:ascii="Times New Roman" w:eastAsia="Times New Roman" w:hAnsi="Times New Roman" w:cs="Times New Roman"/>
+          <w:sz w:val="24"/>
+          <w:szCs w:val="24"/>
+          <w:lang w:val="nl-NL" w:eastAsia="en-NL"/>
+        </w:rPr>
+        <w:t>. Een dieper inzicht in deze gebieden kan helpen bij een evenwichtiger en informatiever publiek debat over kernenergie, wat essentieel is voor weloverwogen energiebeleidsbeslissingen.</w:t>
       </w:r>
     </w:p>
     <w:p>
@@ -8448,11 +8912,19 @@
           <w:lang w:val="nl-NL"/>
         </w:rPr>
       </w:pPr>
-      <w:r>
-        <w:rPr>
-          <w:lang w:val="nl-NL"/>
-        </w:rPr>
-        <w:t>Runaway Technology: dit frame beschouwt kernenergie als een oncontroleerbare en gevaarlijke technologie. Het benadrukt de risico's en gevaren, en suggereert dat stoppen met kernenergie de enige optie is.</w:t>
+      <w:proofErr w:type="spellStart"/>
+      <w:r>
+        <w:rPr>
+          <w:lang w:val="nl-NL"/>
+        </w:rPr>
+        <w:t>Runaway</w:t>
+      </w:r>
+      <w:proofErr w:type="spellEnd"/>
+      <w:r>
+        <w:rPr>
+          <w:lang w:val="nl-NL"/>
+        </w:rPr>
+        <w:t xml:space="preserve"> Technology: dit frame beschouwt kernenergie als een oncontroleerbare en gevaarlijke technologie. Het benadrukt de risico's en gevaren, en suggereert dat stoppen met kernenergie de enige optie is.</w:t>
       </w:r>
     </w:p>
     <w:p>
@@ -8467,11 +8939,19 @@
           <w:lang w:val="nl-NL"/>
         </w:rPr>
       </w:pPr>
-      <w:r>
-        <w:rPr>
-          <w:lang w:val="nl-NL"/>
-        </w:rPr>
-        <w:t>Progress: het beeld dat modernisering en moderne technologie ons leven beter maken. In de communicatie wordt dit kader gebruikt om te wijzen op de voordelen.</w:t>
+      <w:proofErr w:type="spellStart"/>
+      <w:r>
+        <w:rPr>
+          <w:lang w:val="nl-NL"/>
+        </w:rPr>
+        <w:t>Progress</w:t>
+      </w:r>
+      <w:proofErr w:type="spellEnd"/>
+      <w:r>
+        <w:rPr>
+          <w:lang w:val="nl-NL"/>
+        </w:rPr>
+        <w:t>: het beeld dat modernisering en moderne technologie ons leven beter maken. In de communicatie wordt dit kader gebruikt om te wijzen op de voordelen.</w:t>
       </w:r>
     </w:p>
     <w:p>
@@ -8486,11 +8966,33 @@
           <w:lang w:val="nl-NL"/>
         </w:rPr>
       </w:pPr>
-      <w:r>
-        <w:rPr>
-          <w:lang w:val="nl-NL"/>
-        </w:rPr>
-        <w:t>Sustainability: Het begrip duurzaamheid is diep geworteld in onze samenleving, wat blijkt uit de brede steun voor duurzame ontwikkelingsdoelen. Dit perspectief betoogt dat kernenergie niet schoon of duurzaam is.</w:t>
+      <w:proofErr w:type="spellStart"/>
+      <w:r>
+        <w:rPr>
+          <w:lang w:val="nl-NL"/>
+        </w:rPr>
+        <w:t>Sustainability</w:t>
+      </w:r>
+      <w:proofErr w:type="spellEnd"/>
+      <w:r>
+        <w:rPr>
+          <w:lang w:val="nl-NL"/>
+        </w:rPr>
+        <w:t xml:space="preserve">: Het begrip duurzaamheid is </w:t>
+      </w:r>
+      <w:proofErr w:type="gramStart"/>
+      <w:r>
+        <w:rPr>
+          <w:lang w:val="nl-NL"/>
+        </w:rPr>
+        <w:t>diep geworteld</w:t>
+      </w:r>
+      <w:proofErr w:type="gramEnd"/>
+      <w:r>
+        <w:rPr>
+          <w:lang w:val="nl-NL"/>
+        </w:rPr>
+        <w:t xml:space="preserve"> in onze samenleving, wat blijkt uit de brede steun voor duurzame ontwikkelingsdoelen. Dit perspectief betoogt dat kernenergie niet schoon of duurzaam is.</w:t>
       </w:r>
     </w:p>
     <w:p>
@@ -8505,11 +9007,19 @@
           <w:lang w:val="nl-NL"/>
         </w:rPr>
       </w:pPr>
-      <w:r>
-        <w:rPr>
-          <w:lang w:val="nl-NL"/>
-        </w:rPr>
-        <w:t>Cost-Effectiveness: dit frame kijkt naar de economische kosten en baten van kernenergie. Het onderliggende idee is dat een investering in kernenergie een economisch verantwoorde beslissing moet zijn voor onze samenleving.</w:t>
+      <w:proofErr w:type="spellStart"/>
+      <w:r>
+        <w:rPr>
+          <w:lang w:val="nl-NL"/>
+        </w:rPr>
+        <w:t>Cost-Effectiveness</w:t>
+      </w:r>
+      <w:proofErr w:type="spellEnd"/>
+      <w:r>
+        <w:rPr>
+          <w:lang w:val="nl-NL"/>
+        </w:rPr>
+        <w:t>: dit frame kijkt naar de economische kosten en baten van kernenergie. Het onderliggende idee is dat een investering in kernenergie een economisch verantwoorde beslissing moet zijn voor onze samenleving.</w:t>
       </w:r>
     </w:p>
     <w:p>
@@ -8543,11 +9053,33 @@
           <w:lang w:val="nl-NL"/>
         </w:rPr>
       </w:pPr>
-      <w:r>
-        <w:rPr>
-          <w:lang w:val="nl-NL"/>
-        </w:rPr>
-        <w:t xml:space="preserve">Social Justice: Onze energieproductie en -consumptie roept vragen op over rechtvaardigheid en gelijkheid, bijvoorbeeld voor mensen in armoede. </w:t>
+      <w:proofErr w:type="spellStart"/>
+      <w:r>
+        <w:rPr>
+          <w:lang w:val="nl-NL"/>
+        </w:rPr>
+        <w:t>Social</w:t>
+      </w:r>
+      <w:proofErr w:type="spellEnd"/>
+      <w:r>
+        <w:rPr>
+          <w:lang w:val="nl-NL"/>
+        </w:rPr>
+        <w:t xml:space="preserve"> </w:t>
+      </w:r>
+      <w:proofErr w:type="spellStart"/>
+      <w:r>
+        <w:rPr>
+          <w:lang w:val="nl-NL"/>
+        </w:rPr>
+        <w:t>Justice</w:t>
+      </w:r>
+      <w:proofErr w:type="spellEnd"/>
+      <w:r>
+        <w:rPr>
+          <w:lang w:val="nl-NL"/>
+        </w:rPr>
+        <w:t xml:space="preserve">: Onze energieproductie en -consumptie roept vragen op over rechtvaardigheid en gelijkheid, bijvoorbeeld voor mensen in armoede. </w:t>
       </w:r>
     </w:p>
     <w:p>
@@ -8644,11 +9176,19 @@
           <w:lang w:val="nl-NL"/>
         </w:rPr>
       </w:pPr>
-      <w:r>
-        <w:rPr>
-          <w:lang w:val="nl-NL"/>
-        </w:rPr>
-        <w:t>Ecomodernism: Propageert dat moderne technologie nodig is om de planeet te redden. De risico's van opwarming van de aarde zijn groot, en technologie wordt als oplossing gezien. Wie de klimaatdoelstellingen serieus neemt, zou de vooruitgang van kernenergie moeten omarmen.</w:t>
+      <w:proofErr w:type="spellStart"/>
+      <w:r>
+        <w:rPr>
+          <w:lang w:val="nl-NL"/>
+        </w:rPr>
+        <w:t>Ecomodernism</w:t>
+      </w:r>
+      <w:proofErr w:type="spellEnd"/>
+      <w:r>
+        <w:rPr>
+          <w:lang w:val="nl-NL"/>
+        </w:rPr>
+        <w:t>: Propageert dat moderne technologie nodig is om de planeet te redden. De risico's van opwarming van de aarde zijn groot, en technologie wordt als oplossing gezien. Wie de klimaatdoelstellingen serieus neemt, zou de vooruitgang van kernenergie moeten omarmen.</w:t>
       </w:r>
     </w:p>
     <w:p>
@@ -9111,7 +9651,39 @@
           <w:rFonts w:ascii="Times New Roman" w:hAnsi="Times New Roman" w:cs="Times New Roman"/>
           <w:lang w:val="nl-NL"/>
         </w:rPr>
-        <w:t>. frequentie van kernenergieframes (in procenten) in krantenartikelen in nederland (n=554) (Vossen, 2022)</w:t>
+        <w:t xml:space="preserve">. </w:t>
+      </w:r>
+      <w:proofErr w:type="gramStart"/>
+      <w:r>
+        <w:rPr>
+          <w:rFonts w:ascii="Times New Roman" w:hAnsi="Times New Roman" w:cs="Times New Roman"/>
+          <w:lang w:val="nl-NL"/>
+        </w:rPr>
+        <w:t>frequentie</w:t>
+      </w:r>
+      <w:proofErr w:type="gramEnd"/>
+      <w:r>
+        <w:rPr>
+          <w:rFonts w:ascii="Times New Roman" w:hAnsi="Times New Roman" w:cs="Times New Roman"/>
+          <w:lang w:val="nl-NL"/>
+        </w:rPr>
+        <w:t xml:space="preserve"> van kernenergieframes (in procenten) in krantenartikelen in </w:t>
+      </w:r>
+      <w:proofErr w:type="spellStart"/>
+      <w:r>
+        <w:rPr>
+          <w:rFonts w:ascii="Times New Roman" w:hAnsi="Times New Roman" w:cs="Times New Roman"/>
+          <w:lang w:val="nl-NL"/>
+        </w:rPr>
+        <w:t>nederland</w:t>
+      </w:r>
+      <w:proofErr w:type="spellEnd"/>
+      <w:r>
+        <w:rPr>
+          <w:rFonts w:ascii="Times New Roman" w:hAnsi="Times New Roman" w:cs="Times New Roman"/>
+          <w:lang w:val="nl-NL"/>
+        </w:rPr>
+        <w:t xml:space="preserve"> (n=554) (Vossen, 2022)</w:t>
       </w:r>
     </w:p>
     <w:p>
@@ -9279,7 +9851,41 @@
           <w:rFonts w:ascii="Times New Roman" w:hAnsi="Times New Roman" w:cs="Times New Roman"/>
           <w:lang w:val="nl-NL"/>
         </w:rPr>
-        <w:t>. tone of voice (percentages) in krantenartikelen over kernenergie in Nederland (n=554) (Vossen, 2022)</w:t>
+        <w:t xml:space="preserve">. </w:t>
+      </w:r>
+      <w:proofErr w:type="spellStart"/>
+      <w:proofErr w:type="gramStart"/>
+      <w:r>
+        <w:rPr>
+          <w:rFonts w:ascii="Times New Roman" w:hAnsi="Times New Roman" w:cs="Times New Roman"/>
+          <w:lang w:val="nl-NL"/>
+        </w:rPr>
+        <w:t>tone</w:t>
+      </w:r>
+      <w:proofErr w:type="spellEnd"/>
+      <w:proofErr w:type="gramEnd"/>
+      <w:r>
+        <w:rPr>
+          <w:rFonts w:ascii="Times New Roman" w:hAnsi="Times New Roman" w:cs="Times New Roman"/>
+          <w:lang w:val="nl-NL"/>
+        </w:rPr>
+        <w:t xml:space="preserve"> of </w:t>
+      </w:r>
+      <w:proofErr w:type="spellStart"/>
+      <w:r>
+        <w:rPr>
+          <w:rFonts w:ascii="Times New Roman" w:hAnsi="Times New Roman" w:cs="Times New Roman"/>
+          <w:lang w:val="nl-NL"/>
+        </w:rPr>
+        <w:t>voice</w:t>
+      </w:r>
+      <w:proofErr w:type="spellEnd"/>
+      <w:r>
+        <w:rPr>
+          <w:rFonts w:ascii="Times New Roman" w:hAnsi="Times New Roman" w:cs="Times New Roman"/>
+          <w:lang w:val="nl-NL"/>
+        </w:rPr>
+        <w:t xml:space="preserve"> (percentages) in krantenartikelen over kernenergie in Nederland (n=554) (Vossen, 2022)</w:t>
       </w:r>
     </w:p>
     <w:p>

</xml_diff>

<commit_message>
vault backup: 2024-05-22 12:14:53
</commit_message>
<xml_diff>
--- a/Vakken/Blok 2/Wetenschapsjournalistiek/Eindpaper (Kernreactoren)/Eindpaper_Kerncentrales_JortSiemes_V6.docx
+++ b/Vakken/Blok 2/Wetenschapsjournalistiek/Eindpaper (Kernreactoren)/Eindpaper_Kerncentrales_JortSiemes_V6.docx
@@ -3575,21 +3575,7 @@
         <w:rPr>
           <w:lang w:val="nl-NL"/>
         </w:rPr>
-        <w:t xml:space="preserve"> en "media framing". Inclusiecriteria voor de geselecteerde literatuur waren peer-</w:t>
-      </w:r>
-      <w:proofErr w:type="spellStart"/>
-      <w:r>
-        <w:rPr>
-          <w:lang w:val="nl-NL"/>
-        </w:rPr>
-        <w:t>reviewed</w:t>
-      </w:r>
-      <w:proofErr w:type="spellEnd"/>
-      <w:r>
-        <w:rPr>
-          <w:lang w:val="nl-NL"/>
-        </w:rPr>
-        <w:t xml:space="preserve"> classificatie, publicatiedatum vanaf de jaren 1970, en taal Nederlands of Engels.</w:t>
+        <w:t xml:space="preserve"> en "media framing". Inclusiecriteria voor de geselecteerde literatuur waren peer-reviewed classificatie, publicatiedatum vanaf de jaren 1970, en taal Nederlands of Engels.</w:t>
       </w:r>
     </w:p>
     <w:p>
@@ -3791,21 +3777,7 @@
         <w:rPr>
           <w:lang w:val="nl-NL"/>
         </w:rPr>
-        <w:t xml:space="preserve">De framing theorieën van </w:t>
-      </w:r>
-      <w:proofErr w:type="spellStart"/>
-      <w:r>
-        <w:rPr>
-          <w:lang w:val="nl-NL"/>
-        </w:rPr>
-        <w:t>Goffman</w:t>
-      </w:r>
-      <w:proofErr w:type="spellEnd"/>
-      <w:r>
-        <w:rPr>
-          <w:lang w:val="nl-NL"/>
-        </w:rPr>
-        <w:t xml:space="preserve"> bieden in</w:t>
+        <w:t>De framing theorieën van Goffman bieden in</w:t>
       </w:r>
       <w:r>
         <w:rPr>
@@ -4513,7 +4485,31 @@
         <w:rPr>
           <w:lang w:val="nl-NL"/>
         </w:rPr>
-        <w:t xml:space="preserve">In het onderzoek naar kernenergie is de centrale vraag of alle overwegingen het waard zijn. Deze vorm van energieproductie wordt door </w:t>
+        <w:t xml:space="preserve">In onderzoek naar kernenergie is de centrale vraag of </w:t>
+      </w:r>
+      <w:r>
+        <w:rPr>
+          <w:lang w:val="nl-NL"/>
+        </w:rPr>
+        <w:t xml:space="preserve">de negatieve </w:t>
+      </w:r>
+      <w:r>
+        <w:rPr>
+          <w:lang w:val="nl-NL"/>
+        </w:rPr>
+        <w:t xml:space="preserve">overwegingen het waard zijn. </w:t>
+      </w:r>
+      <w:r>
+        <w:rPr>
+          <w:lang w:val="nl-NL"/>
+        </w:rPr>
+        <w:t>Kernenergie</w:t>
+      </w:r>
+      <w:r>
+        <w:rPr>
+          <w:lang w:val="nl-NL"/>
+        </w:rPr>
+        <w:t xml:space="preserve"> wordt door </w:t>
       </w:r>
       <w:sdt>
         <w:sdtPr>
@@ -4651,19 +4647,31 @@
         <w:rPr>
           <w:lang w:val="nl-NL"/>
         </w:rPr>
-        <w:t>,</w:t>
-      </w:r>
-      <w:r>
-        <w:rPr>
-          <w:lang w:val="nl-NL"/>
-        </w:rPr>
         <w:t xml:space="preserve"> </w:t>
       </w:r>
       <w:r>
         <w:rPr>
           <w:lang w:val="nl-NL"/>
         </w:rPr>
-        <w:t xml:space="preserve">niet kernenergie is essentieel om de opwarming van de aarde te voorkomen. In </w:t>
+        <w:t>in plaats van</w:t>
+      </w:r>
+      <w:r>
+        <w:rPr>
+          <w:lang w:val="nl-NL"/>
+        </w:rPr>
+        <w:t xml:space="preserve"> kernenergie </w:t>
+      </w:r>
+      <w:r>
+        <w:rPr>
+          <w:lang w:val="nl-NL"/>
+        </w:rPr>
+        <w:t>doet meer om de</w:t>
+      </w:r>
+      <w:r>
+        <w:rPr>
+          <w:lang w:val="nl-NL"/>
+        </w:rPr>
+        <w:t xml:space="preserve"> opwarming van de aarde te voorkomen. In </w:t>
       </w:r>
       <w:r>
         <w:rPr>
@@ -4765,7 +4773,19 @@
         <w:rPr>
           <w:lang w:val="nl-NL"/>
         </w:rPr>
-        <w:t>geografische ligging, omvang en bevolkingsdichtheid</w:t>
+        <w:t>geografische ligging, omvang</w:t>
+      </w:r>
+      <w:r>
+        <w:rPr>
+          <w:lang w:val="nl-NL"/>
+        </w:rPr>
+        <w:t>,</w:t>
+      </w:r>
+      <w:r>
+        <w:rPr>
+          <w:lang w:val="nl-NL"/>
+        </w:rPr>
+        <w:t xml:space="preserve"> en bevolkingsdichtheid</w:t>
       </w:r>
       <w:r>
         <w:rPr>
@@ -4777,7 +4797,67 @@
         <w:rPr>
           <w:lang w:val="nl-NL"/>
         </w:rPr>
-        <w:t xml:space="preserve"> Bovendien is uraniumerts, noodzakelijk voor kernenergie, schaars, en er is al bezorgdheid over een mogelijk tekort vanwege de sterk toegenomen vraag, wat de prijs van kernenergiecentrales nog verder zou doen stijgen.</w:t>
+        <w:t xml:space="preserve"> Bovendien is uraniumerts</w:t>
+      </w:r>
+      <w:r>
+        <w:rPr>
+          <w:lang w:val="nl-NL"/>
+        </w:rPr>
+        <w:t xml:space="preserve"> </w:t>
+      </w:r>
+      <w:r>
+        <w:rPr>
+          <w:lang w:val="nl-NL"/>
+        </w:rPr>
+        <w:t xml:space="preserve">schaars, </w:t>
+      </w:r>
+      <w:r>
+        <w:rPr>
+          <w:lang w:val="nl-NL"/>
+        </w:rPr>
+        <w:t xml:space="preserve">een </w:t>
+      </w:r>
+      <w:r>
+        <w:rPr>
+          <w:lang w:val="nl-NL"/>
+        </w:rPr>
+        <w:t xml:space="preserve">mogelijk </w:t>
+      </w:r>
+      <w:r>
+        <w:rPr>
+          <w:lang w:val="nl-NL"/>
+        </w:rPr>
+        <w:t xml:space="preserve">toekomstig </w:t>
+      </w:r>
+      <w:r>
+        <w:rPr>
+          <w:lang w:val="nl-NL"/>
+        </w:rPr>
+        <w:t xml:space="preserve">tekort vanwege de sterk toegenomen vraag, </w:t>
+      </w:r>
+      <w:r>
+        <w:rPr>
+          <w:lang w:val="nl-NL"/>
+        </w:rPr>
+        <w:t>zal</w:t>
+      </w:r>
+      <w:r>
+        <w:rPr>
+          <w:lang w:val="nl-NL"/>
+        </w:rPr>
+        <w:t xml:space="preserve"> de prijs van kernenergiecentrales nog verder z</w:t>
+      </w:r>
+      <w:r>
+        <w:rPr>
+          <w:lang w:val="nl-NL"/>
+        </w:rPr>
+        <w:t>al</w:t>
+      </w:r>
+      <w:r>
+        <w:rPr>
+          <w:lang w:val="nl-NL"/>
+        </w:rPr>
+        <w:t xml:space="preserve"> doen stijgen.</w:t>
       </w:r>
     </w:p>
     <w:p>
@@ -5241,21 +5321,7 @@
         <w:rPr>
           <w:lang w:val="nl-NL"/>
         </w:rPr>
-        <w:t xml:space="preserve">De meeste studies tonen aan dat de media een sterke invloed hebben op de publieke opinie over kernenergie door te focussen op negatieve aspecten zoals veiligheidsrisico's en falend bestuur (Geels &amp; </w:t>
-      </w:r>
-      <w:proofErr w:type="spellStart"/>
-      <w:r>
-        <w:rPr>
-          <w:lang w:val="nl-NL"/>
-        </w:rPr>
-        <w:t>Verhees</w:t>
-      </w:r>
-      <w:proofErr w:type="spellEnd"/>
-      <w:r>
-        <w:rPr>
-          <w:lang w:val="nl-NL"/>
-        </w:rPr>
-        <w:t>, 2011</w:t>
+        <w:t>De meeste studies tonen aan dat de media een sterke invloed hebben op de publieke opinie over kernenergie door te focussen op negatieve aspecten zoals veiligheidsrisico's en falend bestuur (Geels &amp; Verhees, 2011</w:t>
       </w:r>
       <w:r>
         <w:rPr>
@@ -5285,21 +5351,7 @@
         <w:rPr>
           <w:lang w:val="nl-NL"/>
         </w:rPr>
-        <w:t xml:space="preserve">. Zowel algemene als politieke media dragen bij aan een negatieve framing van kernenergie (Smith &amp; </w:t>
-      </w:r>
-      <w:proofErr w:type="spellStart"/>
-      <w:r>
-        <w:rPr>
-          <w:lang w:val="nl-NL"/>
-        </w:rPr>
-        <w:t>Spanhoff</w:t>
-      </w:r>
-      <w:proofErr w:type="spellEnd"/>
-      <w:r>
-        <w:rPr>
-          <w:lang w:val="nl-NL"/>
-        </w:rPr>
-        <w:t>, 1976; Vossen, 2020)</w:t>
+        <w:t>. Zowel algemene als politieke media dragen bij aan een negatieve framing van kernenergie (Smith &amp; Spanhoff, 1976; Vossen, 2020)</w:t>
       </w:r>
       <w:r>
         <w:rPr>
@@ -5323,21 +5375,7 @@
         <w:rPr>
           <w:lang w:val="nl-NL"/>
         </w:rPr>
-        <w:t xml:space="preserve"> organisaties (Boumans &amp; </w:t>
-      </w:r>
-      <w:proofErr w:type="spellStart"/>
-      <w:r>
-        <w:rPr>
-          <w:lang w:val="nl-NL"/>
-        </w:rPr>
-        <w:t>Vliegenthart</w:t>
-      </w:r>
-      <w:proofErr w:type="spellEnd"/>
-      <w:r>
-        <w:rPr>
-          <w:lang w:val="nl-NL"/>
-        </w:rPr>
-        <w:t>, 2016).</w:t>
+        <w:t xml:space="preserve"> organisaties (Boumans &amp; Vliegenthart, 2016).</w:t>
       </w:r>
     </w:p>
     <w:p>
@@ -5376,21 +5414,7 @@
         <w:rPr>
           <w:lang w:val="nl-NL"/>
         </w:rPr>
-        <w:t xml:space="preserve">Sommige studies suggereren dat nieuwsframes een minimaal effect hebben op een </w:t>
-      </w:r>
-      <w:proofErr w:type="gramStart"/>
-      <w:r>
-        <w:rPr>
-          <w:lang w:val="nl-NL"/>
-        </w:rPr>
-        <w:t>reeds</w:t>
-      </w:r>
-      <w:proofErr w:type="gramEnd"/>
-      <w:r>
-        <w:rPr>
-          <w:lang w:val="nl-NL"/>
-        </w:rPr>
-        <w:t xml:space="preserve"> gepolariseerd publiek </w:t>
+        <w:t xml:space="preserve">Sommige studies suggereren dat nieuwsframes een minimaal effect hebben op een reeds gepolariseerd publiek </w:t>
       </w:r>
       <w:sdt>
         <w:sdtPr>
@@ -5438,21 +5462,7 @@
         <w:rPr>
           <w:lang w:val="nl-NL"/>
         </w:rPr>
-        <w:t xml:space="preserve">, terwijl andere studies een significante invloed rapporteren (Smith &amp; </w:t>
-      </w:r>
-      <w:proofErr w:type="spellStart"/>
-      <w:r>
-        <w:rPr>
-          <w:lang w:val="nl-NL"/>
-        </w:rPr>
-        <w:t>Spanhoff</w:t>
-      </w:r>
-      <w:proofErr w:type="spellEnd"/>
-      <w:r>
-        <w:rPr>
-          <w:lang w:val="nl-NL"/>
-        </w:rPr>
-        <w:t xml:space="preserve">, 1976; Vossen, 2020). Dit wijst op een contextafhankelijke invloed van media. Bovendien verschilt het taalgebruik tussen experts en leken, wat de interpretatie van risico's beïnvloedt </w:t>
+        <w:t xml:space="preserve">, terwijl andere studies een significante invloed rapporteren (Smith &amp; Spanhoff, 1976; Vossen, 2020). Dit wijst op een contextafhankelijke invloed van media. Bovendien verschilt het taalgebruik tussen experts en leken, wat de interpretatie van risico's beïnvloedt </w:t>
       </w:r>
       <w:sdt>
         <w:sdtPr>
@@ -6135,35 +6145,7 @@
         <w:rPr>
           <w:lang w:val="nl-NL"/>
         </w:rPr>
-        <w:t>In Nederland domineren '</w:t>
-      </w:r>
-      <w:proofErr w:type="spellStart"/>
-      <w:r>
-        <w:rPr>
-          <w:lang w:val="nl-NL"/>
-        </w:rPr>
-        <w:t>runaway</w:t>
-      </w:r>
-      <w:proofErr w:type="spellEnd"/>
-      <w:r>
-        <w:rPr>
-          <w:lang w:val="nl-NL"/>
-        </w:rPr>
-        <w:t xml:space="preserve"> </w:t>
-      </w:r>
-      <w:proofErr w:type="spellStart"/>
-      <w:r>
-        <w:rPr>
-          <w:lang w:val="nl-NL"/>
-        </w:rPr>
-        <w:t>technology</w:t>
-      </w:r>
-      <w:proofErr w:type="spellEnd"/>
-      <w:r>
-        <w:rPr>
-          <w:lang w:val="nl-NL"/>
-        </w:rPr>
-        <w:t>' en 'public accountability'</w:t>
+        <w:t>In Nederland domineren 'runaway technology' en 'public accountability'</w:t>
       </w:r>
       <w:r>
         <w:rPr>
@@ -6536,9 +6518,8 @@
           <w:szCs w:val="24"/>
           <w:lang w:val="nl-NL" w:eastAsia="en-NL"/>
         </w:rPr>
-        <w:t xml:space="preserve">Sinds het begin van het kernenergiedebat zijn wetenschappers en publieke actiegroepen de belangrijkste tegenstanders geweest, terwijl voorstanders beloftes en toekomstvisies benadrukken (Smith &amp; </w:t>
-      </w:r>
-      <w:proofErr w:type="spellStart"/>
+        <w:t>Sinds het begin van het kernenergiedebat zijn wetenschappers en publieke actiegroepen de belangrijkste tegenstanders geweest, terwijl voorstanders beloftes en toekomstvisies benadrukken (Smith &amp; Spanhoff, 1976; Geels &amp; Verhees, 2011). Oppositiegroepen wijzen op nadelen en risico's. Sociale bewegingen gebruiken protesten en petities om druk uit te oefenen, en klimaatorganisaties publiceren vaker dan industriële organisaties</w:t>
+      </w:r>
       <w:r>
         <w:rPr>
           <w:rFonts w:ascii="Times New Roman" w:eastAsia="Times New Roman" w:hAnsi="Times New Roman" w:cs="Times New Roman"/>
@@ -6546,9 +6527,8 @@
           <w:szCs w:val="24"/>
           <w:lang w:val="nl-NL" w:eastAsia="en-NL"/>
         </w:rPr>
-        <w:t>Spanhoff</w:t>
-      </w:r>
-      <w:proofErr w:type="spellEnd"/>
+        <w:t xml:space="preserve"> (zie Bijlage 2, Grafiek 1)</w:t>
+      </w:r>
       <w:r>
         <w:rPr>
           <w:rFonts w:ascii="Times New Roman" w:eastAsia="Times New Roman" w:hAnsi="Times New Roman" w:cs="Times New Roman"/>
@@ -6556,85 +6536,7 @@
           <w:szCs w:val="24"/>
           <w:lang w:val="nl-NL" w:eastAsia="en-NL"/>
         </w:rPr>
-        <w:t xml:space="preserve">, 1976; Geels &amp; </w:t>
-      </w:r>
-      <w:proofErr w:type="spellStart"/>
-      <w:r>
-        <w:rPr>
-          <w:rFonts w:ascii="Times New Roman" w:eastAsia="Times New Roman" w:hAnsi="Times New Roman" w:cs="Times New Roman"/>
-          <w:sz w:val="24"/>
-          <w:szCs w:val="24"/>
-          <w:lang w:val="nl-NL" w:eastAsia="en-NL"/>
-        </w:rPr>
-        <w:t>Verhees</w:t>
-      </w:r>
-      <w:proofErr w:type="spellEnd"/>
-      <w:r>
-        <w:rPr>
-          <w:rFonts w:ascii="Times New Roman" w:eastAsia="Times New Roman" w:hAnsi="Times New Roman" w:cs="Times New Roman"/>
-          <w:sz w:val="24"/>
-          <w:szCs w:val="24"/>
-          <w:lang w:val="nl-NL" w:eastAsia="en-NL"/>
-        </w:rPr>
-        <w:t>, 2011). Oppositiegroepen wijzen op nadelen en risico's. Sociale bewegingen gebruiken protesten en petities om druk uit te oefenen, en klimaatorganisaties publiceren vaker dan industriële organisaties</w:t>
-      </w:r>
-      <w:r>
-        <w:rPr>
-          <w:rFonts w:ascii="Times New Roman" w:eastAsia="Times New Roman" w:hAnsi="Times New Roman" w:cs="Times New Roman"/>
-          <w:sz w:val="24"/>
-          <w:szCs w:val="24"/>
-          <w:lang w:val="nl-NL" w:eastAsia="en-NL"/>
-        </w:rPr>
-        <w:t xml:space="preserve"> (zie Bijlage 2, Grafiek 1)</w:t>
-      </w:r>
-      <w:r>
-        <w:rPr>
-          <w:rFonts w:ascii="Times New Roman" w:eastAsia="Times New Roman" w:hAnsi="Times New Roman" w:cs="Times New Roman"/>
-          <w:sz w:val="24"/>
-          <w:szCs w:val="24"/>
-          <w:lang w:val="nl-NL" w:eastAsia="en-NL"/>
-        </w:rPr>
-        <w:t xml:space="preserve"> (Geels &amp; </w:t>
-      </w:r>
-      <w:proofErr w:type="spellStart"/>
-      <w:r>
-        <w:rPr>
-          <w:rFonts w:ascii="Times New Roman" w:eastAsia="Times New Roman" w:hAnsi="Times New Roman" w:cs="Times New Roman"/>
-          <w:sz w:val="24"/>
-          <w:szCs w:val="24"/>
-          <w:lang w:val="nl-NL" w:eastAsia="en-NL"/>
-        </w:rPr>
-        <w:t>Verhees</w:t>
-      </w:r>
-      <w:proofErr w:type="spellEnd"/>
-      <w:r>
-        <w:rPr>
-          <w:rFonts w:ascii="Times New Roman" w:eastAsia="Times New Roman" w:hAnsi="Times New Roman" w:cs="Times New Roman"/>
-          <w:sz w:val="24"/>
-          <w:szCs w:val="24"/>
-          <w:lang w:val="nl-NL" w:eastAsia="en-NL"/>
-        </w:rPr>
-        <w:t xml:space="preserve">, 2011; Boumans &amp; </w:t>
-      </w:r>
-      <w:proofErr w:type="spellStart"/>
-      <w:r>
-        <w:rPr>
-          <w:rFonts w:ascii="Times New Roman" w:eastAsia="Times New Roman" w:hAnsi="Times New Roman" w:cs="Times New Roman"/>
-          <w:sz w:val="24"/>
-          <w:szCs w:val="24"/>
-          <w:lang w:val="nl-NL" w:eastAsia="en-NL"/>
-        </w:rPr>
-        <w:t>Vliegenthart</w:t>
-      </w:r>
-      <w:proofErr w:type="spellEnd"/>
-      <w:r>
-        <w:rPr>
-          <w:rFonts w:ascii="Times New Roman" w:eastAsia="Times New Roman" w:hAnsi="Times New Roman" w:cs="Times New Roman"/>
-          <w:sz w:val="24"/>
-          <w:szCs w:val="24"/>
-          <w:lang w:val="nl-NL" w:eastAsia="en-NL"/>
-        </w:rPr>
-        <w:t xml:space="preserve">, 2016). Na de ramp in Tsjernobyl was het moeilijk om dezelfde media-aandacht te krijgen, maar sociale bewegingen blijven strijden via framing </w:t>
+        <w:t xml:space="preserve"> (Geels &amp; Verhees, 2011; Boumans &amp; Vliegenthart, 2016). Na de ramp in Tsjernobyl was het moeilijk om dezelfde media-aandacht te krijgen, maar sociale bewegingen blijven strijden via framing </w:t>
       </w:r>
       <w:sdt>
         <w:sdtPr>
@@ -6703,47 +6605,7 @@
           <w:szCs w:val="24"/>
           <w:lang w:val="nl-NL" w:eastAsia="en-NL"/>
         </w:rPr>
-        <w:t xml:space="preserve">. De effectiviteit van frames hangt af van factoren zoals geloofwaardigheid, empirische fit, </w:t>
-      </w:r>
-      <w:proofErr w:type="spellStart"/>
-      <w:r>
-        <w:rPr>
-          <w:rFonts w:ascii="Times New Roman" w:eastAsia="Times New Roman" w:hAnsi="Times New Roman" w:cs="Times New Roman"/>
-          <w:sz w:val="24"/>
-          <w:szCs w:val="24"/>
-          <w:lang w:val="nl-NL" w:eastAsia="en-NL"/>
-        </w:rPr>
-        <w:t>centraliteit</w:t>
-      </w:r>
-      <w:proofErr w:type="spellEnd"/>
-      <w:r>
-        <w:rPr>
-          <w:rFonts w:ascii="Times New Roman" w:eastAsia="Times New Roman" w:hAnsi="Times New Roman" w:cs="Times New Roman"/>
-          <w:sz w:val="24"/>
-          <w:szCs w:val="24"/>
-          <w:lang w:val="nl-NL" w:eastAsia="en-NL"/>
-        </w:rPr>
-        <w:t xml:space="preserve">, en resonantie met het publiek (Geels &amp; </w:t>
-      </w:r>
-      <w:proofErr w:type="spellStart"/>
-      <w:r>
-        <w:rPr>
-          <w:rFonts w:ascii="Times New Roman" w:eastAsia="Times New Roman" w:hAnsi="Times New Roman" w:cs="Times New Roman"/>
-          <w:sz w:val="24"/>
-          <w:szCs w:val="24"/>
-          <w:lang w:val="nl-NL" w:eastAsia="en-NL"/>
-        </w:rPr>
-        <w:t>Verhees</w:t>
-      </w:r>
-      <w:proofErr w:type="spellEnd"/>
-      <w:r>
-        <w:rPr>
-          <w:rFonts w:ascii="Times New Roman" w:eastAsia="Times New Roman" w:hAnsi="Times New Roman" w:cs="Times New Roman"/>
-          <w:sz w:val="24"/>
-          <w:szCs w:val="24"/>
-          <w:lang w:val="nl-NL" w:eastAsia="en-NL"/>
-        </w:rPr>
-        <w:t xml:space="preserve">, 2011). Positieve frames kunnen innovaties stimuleren, terwijl negatieve frames ze kunnen ondermijnen </w:t>
+        <w:t xml:space="preserve">. De effectiviteit van frames hangt af van factoren zoals geloofwaardigheid, empirische fit, centraliteit, en resonantie met het publiek (Geels &amp; Verhees, 2011). Positieve frames kunnen innovaties stimuleren, terwijl negatieve frames ze kunnen ondermijnen </w:t>
       </w:r>
       <w:sdt>
         <w:sdtPr>
@@ -7993,21 +7855,7 @@
         <w:rPr>
           <w:lang w:val="nl-NL"/>
         </w:rPr>
-        <w:t xml:space="preserve"> sentiment. Media spelen een centrale rol, waarbij negatieve aspecten vaak worden benadrukt ten koste van mogelijke voordelen en milieukwesties. Politieke berichtgeving legt de nadruk op veiligheidsrisico's en falend bestuur, terwijl sociale bewegingen verschillende frames gebruiken om hun standpunten te ondersteunen. Positieve framing kan innovatie stimuleren, terwijl negatieve framing het kan belemmeren. Dit </w:t>
-      </w:r>
-      <w:proofErr w:type="gramStart"/>
-      <w:r>
-        <w:rPr>
-          <w:lang w:val="nl-NL"/>
-        </w:rPr>
-        <w:t>onderstreept</w:t>
-      </w:r>
-      <w:proofErr w:type="gramEnd"/>
-      <w:r>
-        <w:rPr>
-          <w:lang w:val="nl-NL"/>
-        </w:rPr>
-        <w:t xml:space="preserve"> het belang van een evenwichtige en informatieve berichtgeving over kernenergie.</w:t>
+        <w:t xml:space="preserve"> sentiment. Media spelen een centrale rol, waarbij negatieve aspecten vaak worden benadrukt ten koste van mogelijke voordelen en milieukwesties. Politieke berichtgeving legt de nadruk op veiligheidsrisico's en falend bestuur, terwijl sociale bewegingen verschillende frames gebruiken om hun standpunten te ondersteunen. Positieve framing kan innovatie stimuleren, terwijl negatieve framing het kan belemmeren. Dit onderstreept het belang van een evenwichtige en informatieve berichtgeving over kernenergie.</w:t>
       </w:r>
     </w:p>
     <w:p>
@@ -8057,27 +7905,7 @@
           <w:szCs w:val="24"/>
           <w:lang w:val="nl-NL" w:eastAsia="en-NL"/>
         </w:rPr>
-        <w:t xml:space="preserve">Toekomstig onderzoek zou zich kunnen concentreren op de mechanismen van framing in media en publieke opinie over kernenergie, vergelijkende analyses tussen culturen, langetermijneffecten op beleidsvorming, rol van sociale media, en effectiviteit van </w:t>
-      </w:r>
-      <w:proofErr w:type="spellStart"/>
-      <w:r>
-        <w:rPr>
-          <w:rFonts w:ascii="Times New Roman" w:eastAsia="Times New Roman" w:hAnsi="Times New Roman" w:cs="Times New Roman"/>
-          <w:sz w:val="24"/>
-          <w:szCs w:val="24"/>
-          <w:lang w:val="nl-NL" w:eastAsia="en-NL"/>
-        </w:rPr>
-        <w:t>framingstrategieën</w:t>
-      </w:r>
-      <w:proofErr w:type="spellEnd"/>
-      <w:r>
-        <w:rPr>
-          <w:rFonts w:ascii="Times New Roman" w:eastAsia="Times New Roman" w:hAnsi="Times New Roman" w:cs="Times New Roman"/>
-          <w:sz w:val="24"/>
-          <w:szCs w:val="24"/>
-          <w:lang w:val="nl-NL" w:eastAsia="en-NL"/>
-        </w:rPr>
-        <w:t>. Een dieper inzicht in deze gebieden kan helpen bij een evenwichtiger en informatiever publiek debat over kernenergie, wat essentieel is voor weloverwogen energiebeleidsbeslissingen.</w:t>
+        <w:t>Toekomstig onderzoek zou zich kunnen concentreren op de mechanismen van framing in media en publieke opinie over kernenergie, vergelijkende analyses tussen culturen, langetermijneffecten op beleidsvorming, rol van sociale media, en effectiviteit van framingstrategieën. Een dieper inzicht in deze gebieden kan helpen bij een evenwichtiger en informatiever publiek debat over kernenergie, wat essentieel is voor weloverwogen energiebeleidsbeslissingen.</w:t>
       </w:r>
     </w:p>
     <w:p>
@@ -8912,19 +8740,11 @@
           <w:lang w:val="nl-NL"/>
         </w:rPr>
       </w:pPr>
-      <w:proofErr w:type="spellStart"/>
-      <w:r>
-        <w:rPr>
-          <w:lang w:val="nl-NL"/>
-        </w:rPr>
-        <w:t>Runaway</w:t>
-      </w:r>
-      <w:proofErr w:type="spellEnd"/>
-      <w:r>
-        <w:rPr>
-          <w:lang w:val="nl-NL"/>
-        </w:rPr>
-        <w:t xml:space="preserve"> Technology: dit frame beschouwt kernenergie als een oncontroleerbare en gevaarlijke technologie. Het benadrukt de risico's en gevaren, en suggereert dat stoppen met kernenergie de enige optie is.</w:t>
+      <w:r>
+        <w:rPr>
+          <w:lang w:val="nl-NL"/>
+        </w:rPr>
+        <w:t>Runaway Technology: dit frame beschouwt kernenergie als een oncontroleerbare en gevaarlijke technologie. Het benadrukt de risico's en gevaren, en suggereert dat stoppen met kernenergie de enige optie is.</w:t>
       </w:r>
     </w:p>
     <w:p>
@@ -8939,19 +8759,11 @@
           <w:lang w:val="nl-NL"/>
         </w:rPr>
       </w:pPr>
-      <w:proofErr w:type="spellStart"/>
-      <w:r>
-        <w:rPr>
-          <w:lang w:val="nl-NL"/>
-        </w:rPr>
-        <w:t>Progress</w:t>
-      </w:r>
-      <w:proofErr w:type="spellEnd"/>
-      <w:r>
-        <w:rPr>
-          <w:lang w:val="nl-NL"/>
-        </w:rPr>
-        <w:t>: het beeld dat modernisering en moderne technologie ons leven beter maken. In de communicatie wordt dit kader gebruikt om te wijzen op de voordelen.</w:t>
+      <w:r>
+        <w:rPr>
+          <w:lang w:val="nl-NL"/>
+        </w:rPr>
+        <w:t>Progress: het beeld dat modernisering en moderne technologie ons leven beter maken. In de communicatie wordt dit kader gebruikt om te wijzen op de voordelen.</w:t>
       </w:r>
     </w:p>
     <w:p>
@@ -8966,33 +8778,11 @@
           <w:lang w:val="nl-NL"/>
         </w:rPr>
       </w:pPr>
-      <w:proofErr w:type="spellStart"/>
-      <w:r>
-        <w:rPr>
-          <w:lang w:val="nl-NL"/>
-        </w:rPr>
-        <w:t>Sustainability</w:t>
-      </w:r>
-      <w:proofErr w:type="spellEnd"/>
-      <w:r>
-        <w:rPr>
-          <w:lang w:val="nl-NL"/>
-        </w:rPr>
-        <w:t xml:space="preserve">: Het begrip duurzaamheid is </w:t>
-      </w:r>
-      <w:proofErr w:type="gramStart"/>
-      <w:r>
-        <w:rPr>
-          <w:lang w:val="nl-NL"/>
-        </w:rPr>
-        <w:t>diep geworteld</w:t>
-      </w:r>
-      <w:proofErr w:type="gramEnd"/>
-      <w:r>
-        <w:rPr>
-          <w:lang w:val="nl-NL"/>
-        </w:rPr>
-        <w:t xml:space="preserve"> in onze samenleving, wat blijkt uit de brede steun voor duurzame ontwikkelingsdoelen. Dit perspectief betoogt dat kernenergie niet schoon of duurzaam is.</w:t>
+      <w:r>
+        <w:rPr>
+          <w:lang w:val="nl-NL"/>
+        </w:rPr>
+        <w:t>Sustainability: Het begrip duurzaamheid is diep geworteld in onze samenleving, wat blijkt uit de brede steun voor duurzame ontwikkelingsdoelen. Dit perspectief betoogt dat kernenergie niet schoon of duurzaam is.</w:t>
       </w:r>
     </w:p>
     <w:p>
@@ -9007,19 +8797,11 @@
           <w:lang w:val="nl-NL"/>
         </w:rPr>
       </w:pPr>
-      <w:proofErr w:type="spellStart"/>
-      <w:r>
-        <w:rPr>
-          <w:lang w:val="nl-NL"/>
-        </w:rPr>
-        <w:t>Cost-Effectiveness</w:t>
-      </w:r>
-      <w:proofErr w:type="spellEnd"/>
-      <w:r>
-        <w:rPr>
-          <w:lang w:val="nl-NL"/>
-        </w:rPr>
-        <w:t>: dit frame kijkt naar de economische kosten en baten van kernenergie. Het onderliggende idee is dat een investering in kernenergie een economisch verantwoorde beslissing moet zijn voor onze samenleving.</w:t>
+      <w:r>
+        <w:rPr>
+          <w:lang w:val="nl-NL"/>
+        </w:rPr>
+        <w:t>Cost-Effectiveness: dit frame kijkt naar de economische kosten en baten van kernenergie. Het onderliggende idee is dat een investering in kernenergie een economisch verantwoorde beslissing moet zijn voor onze samenleving.</w:t>
       </w:r>
     </w:p>
     <w:p>
@@ -9053,33 +8835,11 @@
           <w:lang w:val="nl-NL"/>
         </w:rPr>
       </w:pPr>
-      <w:proofErr w:type="spellStart"/>
-      <w:r>
-        <w:rPr>
-          <w:lang w:val="nl-NL"/>
-        </w:rPr>
-        <w:t>Social</w:t>
-      </w:r>
-      <w:proofErr w:type="spellEnd"/>
-      <w:r>
-        <w:rPr>
-          <w:lang w:val="nl-NL"/>
-        </w:rPr>
-        <w:t xml:space="preserve"> </w:t>
-      </w:r>
-      <w:proofErr w:type="spellStart"/>
-      <w:r>
-        <w:rPr>
-          <w:lang w:val="nl-NL"/>
-        </w:rPr>
-        <w:t>Justice</w:t>
-      </w:r>
-      <w:proofErr w:type="spellEnd"/>
-      <w:r>
-        <w:rPr>
-          <w:lang w:val="nl-NL"/>
-        </w:rPr>
-        <w:t xml:space="preserve">: Onze energieproductie en -consumptie roept vragen op over rechtvaardigheid en gelijkheid, bijvoorbeeld voor mensen in armoede. </w:t>
+      <w:r>
+        <w:rPr>
+          <w:lang w:val="nl-NL"/>
+        </w:rPr>
+        <w:t xml:space="preserve">Social Justice: Onze energieproductie en -consumptie roept vragen op over rechtvaardigheid en gelijkheid, bijvoorbeeld voor mensen in armoede. </w:t>
       </w:r>
     </w:p>
     <w:p>
@@ -9176,19 +8936,11 @@
           <w:lang w:val="nl-NL"/>
         </w:rPr>
       </w:pPr>
-      <w:proofErr w:type="spellStart"/>
-      <w:r>
-        <w:rPr>
-          <w:lang w:val="nl-NL"/>
-        </w:rPr>
-        <w:t>Ecomodernism</w:t>
-      </w:r>
-      <w:proofErr w:type="spellEnd"/>
-      <w:r>
-        <w:rPr>
-          <w:lang w:val="nl-NL"/>
-        </w:rPr>
-        <w:t>: Propageert dat moderne technologie nodig is om de planeet te redden. De risico's van opwarming van de aarde zijn groot, en technologie wordt als oplossing gezien. Wie de klimaatdoelstellingen serieus neemt, zou de vooruitgang van kernenergie moeten omarmen.</w:t>
+      <w:r>
+        <w:rPr>
+          <w:lang w:val="nl-NL"/>
+        </w:rPr>
+        <w:t>Ecomodernism: Propageert dat moderne technologie nodig is om de planeet te redden. De risico's van opwarming van de aarde zijn groot, en technologie wordt als oplossing gezien. Wie de klimaatdoelstellingen serieus neemt, zou de vooruitgang van kernenergie moeten omarmen.</w:t>
       </w:r>
     </w:p>
     <w:p>
@@ -9651,39 +9403,7 @@
           <w:rFonts w:ascii="Times New Roman" w:hAnsi="Times New Roman" w:cs="Times New Roman"/>
           <w:lang w:val="nl-NL"/>
         </w:rPr>
-        <w:t xml:space="preserve">. </w:t>
-      </w:r>
-      <w:proofErr w:type="gramStart"/>
-      <w:r>
-        <w:rPr>
-          <w:rFonts w:ascii="Times New Roman" w:hAnsi="Times New Roman" w:cs="Times New Roman"/>
-          <w:lang w:val="nl-NL"/>
-        </w:rPr>
-        <w:t>frequentie</w:t>
-      </w:r>
-      <w:proofErr w:type="gramEnd"/>
-      <w:r>
-        <w:rPr>
-          <w:rFonts w:ascii="Times New Roman" w:hAnsi="Times New Roman" w:cs="Times New Roman"/>
-          <w:lang w:val="nl-NL"/>
-        </w:rPr>
-        <w:t xml:space="preserve"> van kernenergieframes (in procenten) in krantenartikelen in </w:t>
-      </w:r>
-      <w:proofErr w:type="spellStart"/>
-      <w:r>
-        <w:rPr>
-          <w:rFonts w:ascii="Times New Roman" w:hAnsi="Times New Roman" w:cs="Times New Roman"/>
-          <w:lang w:val="nl-NL"/>
-        </w:rPr>
-        <w:t>nederland</w:t>
-      </w:r>
-      <w:proofErr w:type="spellEnd"/>
-      <w:r>
-        <w:rPr>
-          <w:rFonts w:ascii="Times New Roman" w:hAnsi="Times New Roman" w:cs="Times New Roman"/>
-          <w:lang w:val="nl-NL"/>
-        </w:rPr>
-        <w:t xml:space="preserve"> (n=554) (Vossen, 2022)</w:t>
+        <w:t>. frequentie van kernenergieframes (in procenten) in krantenartikelen in nederland (n=554) (Vossen, 2022)</w:t>
       </w:r>
     </w:p>
     <w:p>
@@ -9851,41 +9571,7 @@
           <w:rFonts w:ascii="Times New Roman" w:hAnsi="Times New Roman" w:cs="Times New Roman"/>
           <w:lang w:val="nl-NL"/>
         </w:rPr>
-        <w:t xml:space="preserve">. </w:t>
-      </w:r>
-      <w:proofErr w:type="spellStart"/>
-      <w:proofErr w:type="gramStart"/>
-      <w:r>
-        <w:rPr>
-          <w:rFonts w:ascii="Times New Roman" w:hAnsi="Times New Roman" w:cs="Times New Roman"/>
-          <w:lang w:val="nl-NL"/>
-        </w:rPr>
-        <w:t>tone</w:t>
-      </w:r>
-      <w:proofErr w:type="spellEnd"/>
-      <w:proofErr w:type="gramEnd"/>
-      <w:r>
-        <w:rPr>
-          <w:rFonts w:ascii="Times New Roman" w:hAnsi="Times New Roman" w:cs="Times New Roman"/>
-          <w:lang w:val="nl-NL"/>
-        </w:rPr>
-        <w:t xml:space="preserve"> of </w:t>
-      </w:r>
-      <w:proofErr w:type="spellStart"/>
-      <w:r>
-        <w:rPr>
-          <w:rFonts w:ascii="Times New Roman" w:hAnsi="Times New Roman" w:cs="Times New Roman"/>
-          <w:lang w:val="nl-NL"/>
-        </w:rPr>
-        <w:t>voice</w:t>
-      </w:r>
-      <w:proofErr w:type="spellEnd"/>
-      <w:r>
-        <w:rPr>
-          <w:rFonts w:ascii="Times New Roman" w:hAnsi="Times New Roman" w:cs="Times New Roman"/>
-          <w:lang w:val="nl-NL"/>
-        </w:rPr>
-        <w:t xml:space="preserve"> (percentages) in krantenartikelen over kernenergie in Nederland (n=554) (Vossen, 2022)</w:t>
+        <w:t>. tone of voice (percentages) in krantenartikelen over kernenergie in Nederland (n=554) (Vossen, 2022)</w:t>
       </w:r>
     </w:p>
     <w:p>

</xml_diff>

<commit_message>
vault backup: 2024-05-22 12:25:53
</commit_message>
<xml_diff>
--- a/Vakken/Blok 2/Wetenschapsjournalistiek/Eindpaper (Kernreactoren)/Eindpaper_Kerncentrales_JortSiemes_V6.docx
+++ b/Vakken/Blok 2/Wetenschapsjournalistiek/Eindpaper (Kernreactoren)/Eindpaper_Kerncentrales_JortSiemes_V6.docx
@@ -3575,7 +3575,21 @@
         <w:rPr>
           <w:lang w:val="nl-NL"/>
         </w:rPr>
-        <w:t xml:space="preserve"> en "media framing". Inclusiecriteria voor de geselecteerde literatuur waren peer-reviewed classificatie, publicatiedatum vanaf de jaren 1970, en taal Nederlands of Engels.</w:t>
+        <w:t xml:space="preserve"> en "media framing". Inclusiecriteria voor de geselecteerde literatuur waren peer-</w:t>
+      </w:r>
+      <w:proofErr w:type="spellStart"/>
+      <w:r>
+        <w:rPr>
+          <w:lang w:val="nl-NL"/>
+        </w:rPr>
+        <w:t>reviewed</w:t>
+      </w:r>
+      <w:proofErr w:type="spellEnd"/>
+      <w:r>
+        <w:rPr>
+          <w:lang w:val="nl-NL"/>
+        </w:rPr>
+        <w:t xml:space="preserve"> classificatie, publicatiedatum vanaf de jaren 1970, en taal Nederlands of Engels.</w:t>
       </w:r>
     </w:p>
     <w:p>
@@ -3777,7 +3791,21 @@
         <w:rPr>
           <w:lang w:val="nl-NL"/>
         </w:rPr>
-        <w:t>De framing theorieën van Goffman bieden in</w:t>
+        <w:t xml:space="preserve">De framing theorieën van </w:t>
+      </w:r>
+      <w:proofErr w:type="spellStart"/>
+      <w:r>
+        <w:rPr>
+          <w:lang w:val="nl-NL"/>
+        </w:rPr>
+        <w:t>Goffman</w:t>
+      </w:r>
+      <w:proofErr w:type="spellEnd"/>
+      <w:r>
+        <w:rPr>
+          <w:lang w:val="nl-NL"/>
+        </w:rPr>
+        <w:t xml:space="preserve"> bieden in</w:t>
       </w:r>
       <w:r>
         <w:rPr>
@@ -5164,7 +5192,19 @@
         <w:rPr>
           <w:lang w:val="nl-NL"/>
         </w:rPr>
-        <w:t xml:space="preserve">. Politieke nieuwsframes benadrukken veiligheidsrisico's en falend bestuur </w:t>
+        <w:t xml:space="preserve">. Politieke nieuwsframes benadrukken </w:t>
+      </w:r>
+      <w:r>
+        <w:rPr>
+          <w:lang w:val="nl-NL"/>
+        </w:rPr>
+        <w:t xml:space="preserve">het meest </w:t>
+      </w:r>
+      <w:r>
+        <w:rPr>
+          <w:lang w:val="nl-NL"/>
+        </w:rPr>
+        <w:t xml:space="preserve">veiligheidsrisico's en falend bestuur </w:t>
       </w:r>
       <w:sdt>
         <w:sdtPr>
@@ -5212,7 +5252,31 @@
         <w:rPr>
           <w:lang w:val="nl-NL"/>
         </w:rPr>
-        <w:t xml:space="preserve">. Sociale bewegingen en klimaatorganisaties spelen ook een belangrijke rol in het publieke discours </w:t>
+        <w:t>.</w:t>
+      </w:r>
+      <w:r>
+        <w:rPr>
+          <w:lang w:val="nl-NL"/>
+        </w:rPr>
+        <w:t xml:space="preserve"> Verschillende s</w:t>
+      </w:r>
+      <w:r>
+        <w:rPr>
+          <w:lang w:val="nl-NL"/>
+        </w:rPr>
+        <w:t xml:space="preserve">ociale bewegingen en klimaatorganisaties spelen ook een belangrijke rol in het publieke </w:t>
+      </w:r>
+      <w:r>
+        <w:rPr>
+          <w:lang w:val="nl-NL"/>
+        </w:rPr>
+        <w:t>debat</w:t>
+      </w:r>
+      <w:r>
+        <w:rPr>
+          <w:lang w:val="nl-NL"/>
+        </w:rPr>
+        <w:t xml:space="preserve"> </w:t>
       </w:r>
       <w:sdt>
         <w:sdtPr>
@@ -5321,7 +5385,75 @@
         <w:rPr>
           <w:lang w:val="nl-NL"/>
         </w:rPr>
-        <w:t>De meeste studies tonen aan dat de media een sterke invloed hebben op de publieke opinie over kernenergie door te focussen op negatieve aspecten zoals veiligheidsrisico's en falend bestuur (Geels &amp; Verhees, 2011</w:t>
+        <w:t>S</w:t>
+      </w:r>
+      <w:r>
+        <w:rPr>
+          <w:lang w:val="nl-NL"/>
+        </w:rPr>
+        <w:t xml:space="preserve">tudies tonen </w:t>
+      </w:r>
+      <w:r>
+        <w:rPr>
+          <w:lang w:val="nl-NL"/>
+        </w:rPr>
+        <w:t xml:space="preserve">vooral </w:t>
+      </w:r>
+      <w:r>
+        <w:rPr>
+          <w:lang w:val="nl-NL"/>
+        </w:rPr>
+        <w:t xml:space="preserve">aan dat de </w:t>
+      </w:r>
+      <w:r>
+        <w:rPr>
+          <w:lang w:val="nl-NL"/>
+        </w:rPr>
+        <w:t>nieuws</w:t>
+      </w:r>
+      <w:r>
+        <w:rPr>
+          <w:lang w:val="nl-NL"/>
+        </w:rPr>
+        <w:t>media een sterke invloed hebben op de publieke opinie over kernenergie</w:t>
+      </w:r>
+      <w:r>
+        <w:rPr>
+          <w:lang w:val="nl-NL"/>
+        </w:rPr>
+        <w:t>.</w:t>
+      </w:r>
+      <w:r>
+        <w:rPr>
+          <w:lang w:val="nl-NL"/>
+        </w:rPr>
+        <w:t xml:space="preserve"> </w:t>
+      </w:r>
+      <w:r>
+        <w:rPr>
+          <w:lang w:val="nl-NL"/>
+        </w:rPr>
+        <w:t>Vooral wordt er gefocust op</w:t>
+      </w:r>
+      <w:r>
+        <w:rPr>
+          <w:lang w:val="nl-NL"/>
+        </w:rPr>
+        <w:t xml:space="preserve"> negatieve aspecten zoals veiligheidsrisico's en falend bestuur (Geels &amp; </w:t>
+      </w:r>
+      <w:proofErr w:type="spellStart"/>
+      <w:r>
+        <w:rPr>
+          <w:lang w:val="nl-NL"/>
+        </w:rPr>
+        <w:t>Verhees</w:t>
+      </w:r>
+      <w:proofErr w:type="spellEnd"/>
+      <w:r>
+        <w:rPr>
+          <w:lang w:val="nl-NL"/>
+        </w:rPr>
+        <w:t>, 2011</w:t>
       </w:r>
       <w:r>
         <w:rPr>
@@ -5351,7 +5483,99 @@
         <w:rPr>
           <w:lang w:val="nl-NL"/>
         </w:rPr>
-        <w:t>. Zowel algemene als politieke media dragen bij aan een negatieve framing van kernenergie (Smith &amp; Spanhoff, 1976; Vossen, 2020)</w:t>
+        <w:t xml:space="preserve">. Zowel </w:t>
+      </w:r>
+      <w:r>
+        <w:rPr>
+          <w:lang w:val="nl-NL"/>
+        </w:rPr>
+        <w:t xml:space="preserve">het </w:t>
+      </w:r>
+      <w:r>
+        <w:rPr>
+          <w:lang w:val="nl-NL"/>
+        </w:rPr>
+        <w:t>algemene</w:t>
+      </w:r>
+      <w:r>
+        <w:rPr>
+          <w:lang w:val="nl-NL"/>
+        </w:rPr>
+        <w:t xml:space="preserve"> nieuws</w:t>
+      </w:r>
+      <w:r>
+        <w:rPr>
+          <w:lang w:val="nl-NL"/>
+        </w:rPr>
+        <w:t>,</w:t>
+      </w:r>
+      <w:r>
+        <w:rPr>
+          <w:lang w:val="nl-NL"/>
+        </w:rPr>
+        <w:t xml:space="preserve"> politiek</w:t>
+      </w:r>
+      <w:r>
+        <w:rPr>
+          <w:lang w:val="nl-NL"/>
+        </w:rPr>
+        <w:t xml:space="preserve"> en klimaat</w:t>
+      </w:r>
+      <w:r>
+        <w:rPr>
+          <w:lang w:val="nl-NL"/>
+        </w:rPr>
+        <w:t>organisaties</w:t>
+      </w:r>
+      <w:r>
+        <w:rPr>
+          <w:lang w:val="nl-NL"/>
+        </w:rPr>
+        <w:t xml:space="preserve"> </w:t>
+      </w:r>
+      <w:r>
+        <w:rPr>
+          <w:lang w:val="nl-NL"/>
+        </w:rPr>
+        <w:t>dragen bij aan een</w:t>
+      </w:r>
+      <w:r>
+        <w:rPr>
+          <w:lang w:val="nl-NL"/>
+        </w:rPr>
+        <w:t xml:space="preserve"> voornamelijk</w:t>
+      </w:r>
+      <w:r>
+        <w:rPr>
+          <w:lang w:val="nl-NL"/>
+        </w:rPr>
+        <w:t xml:space="preserve"> negatieve framing </w:t>
+      </w:r>
+      <w:r>
+        <w:rPr>
+          <w:lang w:val="nl-NL"/>
+        </w:rPr>
+        <w:t>rondom</w:t>
+      </w:r>
+      <w:r>
+        <w:rPr>
+          <w:lang w:val="nl-NL"/>
+        </w:rPr>
+        <w:t xml:space="preserve"> kernenergie (Smith &amp; </w:t>
+      </w:r>
+      <w:proofErr w:type="spellStart"/>
+      <w:r>
+        <w:rPr>
+          <w:lang w:val="nl-NL"/>
+        </w:rPr>
+        <w:t>Spanhoff</w:t>
+      </w:r>
+      <w:proofErr w:type="spellEnd"/>
+      <w:r>
+        <w:rPr>
+          <w:lang w:val="nl-NL"/>
+        </w:rPr>
+        <w:t>, 1976; Vossen, 2020)</w:t>
       </w:r>
       <w:r>
         <w:rPr>
@@ -5363,7 +5587,19 @@
         <w:rPr>
           <w:lang w:val="nl-NL"/>
         </w:rPr>
-        <w:t>Daarnaast blijkt dat klimaatorganisaties en sociale bewegingen vaak meer publicatiefrequentie hebben dan industriële</w:t>
+        <w:t xml:space="preserve">Daarnaast blijkt dat klimaatorganisaties en sociale bewegingen vaak </w:t>
+      </w:r>
+      <w:r>
+        <w:rPr>
+          <w:lang w:val="nl-NL"/>
+        </w:rPr>
+        <w:t xml:space="preserve">hogere </w:t>
+      </w:r>
+      <w:r>
+        <w:rPr>
+          <w:lang w:val="nl-NL"/>
+        </w:rPr>
+        <w:t>publicatiefrequentie hebben dan industriële</w:t>
       </w:r>
       <w:r>
         <w:rPr>
@@ -5375,7 +5611,21 @@
         <w:rPr>
           <w:lang w:val="nl-NL"/>
         </w:rPr>
-        <w:t xml:space="preserve"> organisaties (Boumans &amp; Vliegenthart, 2016).</w:t>
+        <w:t xml:space="preserve"> organisaties (Boumans &amp; </w:t>
+      </w:r>
+      <w:proofErr w:type="spellStart"/>
+      <w:r>
+        <w:rPr>
+          <w:lang w:val="nl-NL"/>
+        </w:rPr>
+        <w:t>Vliegenthart</w:t>
+      </w:r>
+      <w:proofErr w:type="spellEnd"/>
+      <w:r>
+        <w:rPr>
+          <w:lang w:val="nl-NL"/>
+        </w:rPr>
+        <w:t>, 2016).</w:t>
       </w:r>
     </w:p>
     <w:p>
@@ -5462,7 +5712,21 @@
         <w:rPr>
           <w:lang w:val="nl-NL"/>
         </w:rPr>
-        <w:t xml:space="preserve">, terwijl andere studies een significante invloed rapporteren (Smith &amp; Spanhoff, 1976; Vossen, 2020). Dit wijst op een contextafhankelijke invloed van media. Bovendien verschilt het taalgebruik tussen experts en leken, wat de interpretatie van risico's beïnvloedt </w:t>
+        <w:t xml:space="preserve">, terwijl andere studies een significante invloed rapporteren (Smith &amp; </w:t>
+      </w:r>
+      <w:proofErr w:type="spellStart"/>
+      <w:r>
+        <w:rPr>
+          <w:lang w:val="nl-NL"/>
+        </w:rPr>
+        <w:t>Spanhoff</w:t>
+      </w:r>
+      <w:proofErr w:type="spellEnd"/>
+      <w:r>
+        <w:rPr>
+          <w:lang w:val="nl-NL"/>
+        </w:rPr>
+        <w:t xml:space="preserve">, 1976; Vossen, 2020). Dit wijst op een contextafhankelijke invloed van media. Bovendien verschilt het taalgebruik tussen experts en leken, wat de interpretatie van risico's beïnvloedt </w:t>
       </w:r>
       <w:sdt>
         <w:sdtPr>
@@ -6145,7 +6409,35 @@
         <w:rPr>
           <w:lang w:val="nl-NL"/>
         </w:rPr>
-        <w:t>In Nederland domineren 'runaway technology' en 'public accountability'</w:t>
+        <w:t>In Nederland domineren '</w:t>
+      </w:r>
+      <w:proofErr w:type="spellStart"/>
+      <w:r>
+        <w:rPr>
+          <w:lang w:val="nl-NL"/>
+        </w:rPr>
+        <w:t>runaway</w:t>
+      </w:r>
+      <w:proofErr w:type="spellEnd"/>
+      <w:r>
+        <w:rPr>
+          <w:lang w:val="nl-NL"/>
+        </w:rPr>
+        <w:t xml:space="preserve"> </w:t>
+      </w:r>
+      <w:proofErr w:type="spellStart"/>
+      <w:r>
+        <w:rPr>
+          <w:lang w:val="nl-NL"/>
+        </w:rPr>
+        <w:t>technology</w:t>
+      </w:r>
+      <w:proofErr w:type="spellEnd"/>
+      <w:r>
+        <w:rPr>
+          <w:lang w:val="nl-NL"/>
+        </w:rPr>
+        <w:t>' en 'public accountability'</w:t>
       </w:r>
       <w:r>
         <w:rPr>
@@ -6518,8 +6810,9 @@
           <w:szCs w:val="24"/>
           <w:lang w:val="nl-NL" w:eastAsia="en-NL"/>
         </w:rPr>
-        <w:t>Sinds het begin van het kernenergiedebat zijn wetenschappers en publieke actiegroepen de belangrijkste tegenstanders geweest, terwijl voorstanders beloftes en toekomstvisies benadrukken (Smith &amp; Spanhoff, 1976; Geels &amp; Verhees, 2011). Oppositiegroepen wijzen op nadelen en risico's. Sociale bewegingen gebruiken protesten en petities om druk uit te oefenen, en klimaatorganisaties publiceren vaker dan industriële organisaties</w:t>
-      </w:r>
+        <w:t xml:space="preserve">Sinds het begin van het kernenergiedebat zijn wetenschappers en publieke actiegroepen de belangrijkste tegenstanders geweest, terwijl voorstanders beloftes en toekomstvisies benadrukken (Smith &amp; </w:t>
+      </w:r>
+      <w:proofErr w:type="spellStart"/>
       <w:r>
         <w:rPr>
           <w:rFonts w:ascii="Times New Roman" w:eastAsia="Times New Roman" w:hAnsi="Times New Roman" w:cs="Times New Roman"/>
@@ -6527,8 +6820,9 @@
           <w:szCs w:val="24"/>
           <w:lang w:val="nl-NL" w:eastAsia="en-NL"/>
         </w:rPr>
-        <w:t xml:space="preserve"> (zie Bijlage 2, Grafiek 1)</w:t>
-      </w:r>
+        <w:t>Spanhoff</w:t>
+      </w:r>
+      <w:proofErr w:type="spellEnd"/>
       <w:r>
         <w:rPr>
           <w:rFonts w:ascii="Times New Roman" w:eastAsia="Times New Roman" w:hAnsi="Times New Roman" w:cs="Times New Roman"/>
@@ -6536,7 +6830,85 @@
           <w:szCs w:val="24"/>
           <w:lang w:val="nl-NL" w:eastAsia="en-NL"/>
         </w:rPr>
-        <w:t xml:space="preserve"> (Geels &amp; Verhees, 2011; Boumans &amp; Vliegenthart, 2016). Na de ramp in Tsjernobyl was het moeilijk om dezelfde media-aandacht te krijgen, maar sociale bewegingen blijven strijden via framing </w:t>
+        <w:t xml:space="preserve">, 1976; Geels &amp; </w:t>
+      </w:r>
+      <w:proofErr w:type="spellStart"/>
+      <w:r>
+        <w:rPr>
+          <w:rFonts w:ascii="Times New Roman" w:eastAsia="Times New Roman" w:hAnsi="Times New Roman" w:cs="Times New Roman"/>
+          <w:sz w:val="24"/>
+          <w:szCs w:val="24"/>
+          <w:lang w:val="nl-NL" w:eastAsia="en-NL"/>
+        </w:rPr>
+        <w:t>Verhees</w:t>
+      </w:r>
+      <w:proofErr w:type="spellEnd"/>
+      <w:r>
+        <w:rPr>
+          <w:rFonts w:ascii="Times New Roman" w:eastAsia="Times New Roman" w:hAnsi="Times New Roman" w:cs="Times New Roman"/>
+          <w:sz w:val="24"/>
+          <w:szCs w:val="24"/>
+          <w:lang w:val="nl-NL" w:eastAsia="en-NL"/>
+        </w:rPr>
+        <w:t>, 2011). Oppositiegroepen wijzen op nadelen en risico's. Sociale bewegingen gebruiken protesten en petities om druk uit te oefenen, en klimaatorganisaties publiceren vaker dan industriële organisaties</w:t>
+      </w:r>
+      <w:r>
+        <w:rPr>
+          <w:rFonts w:ascii="Times New Roman" w:eastAsia="Times New Roman" w:hAnsi="Times New Roman" w:cs="Times New Roman"/>
+          <w:sz w:val="24"/>
+          <w:szCs w:val="24"/>
+          <w:lang w:val="nl-NL" w:eastAsia="en-NL"/>
+        </w:rPr>
+        <w:t xml:space="preserve"> (zie Bijlage 2, Grafiek 1)</w:t>
+      </w:r>
+      <w:r>
+        <w:rPr>
+          <w:rFonts w:ascii="Times New Roman" w:eastAsia="Times New Roman" w:hAnsi="Times New Roman" w:cs="Times New Roman"/>
+          <w:sz w:val="24"/>
+          <w:szCs w:val="24"/>
+          <w:lang w:val="nl-NL" w:eastAsia="en-NL"/>
+        </w:rPr>
+        <w:t xml:space="preserve"> (Geels &amp; </w:t>
+      </w:r>
+      <w:proofErr w:type="spellStart"/>
+      <w:r>
+        <w:rPr>
+          <w:rFonts w:ascii="Times New Roman" w:eastAsia="Times New Roman" w:hAnsi="Times New Roman" w:cs="Times New Roman"/>
+          <w:sz w:val="24"/>
+          <w:szCs w:val="24"/>
+          <w:lang w:val="nl-NL" w:eastAsia="en-NL"/>
+        </w:rPr>
+        <w:t>Verhees</w:t>
+      </w:r>
+      <w:proofErr w:type="spellEnd"/>
+      <w:r>
+        <w:rPr>
+          <w:rFonts w:ascii="Times New Roman" w:eastAsia="Times New Roman" w:hAnsi="Times New Roman" w:cs="Times New Roman"/>
+          <w:sz w:val="24"/>
+          <w:szCs w:val="24"/>
+          <w:lang w:val="nl-NL" w:eastAsia="en-NL"/>
+        </w:rPr>
+        <w:t xml:space="preserve">, 2011; Boumans &amp; </w:t>
+      </w:r>
+      <w:proofErr w:type="spellStart"/>
+      <w:r>
+        <w:rPr>
+          <w:rFonts w:ascii="Times New Roman" w:eastAsia="Times New Roman" w:hAnsi="Times New Roman" w:cs="Times New Roman"/>
+          <w:sz w:val="24"/>
+          <w:szCs w:val="24"/>
+          <w:lang w:val="nl-NL" w:eastAsia="en-NL"/>
+        </w:rPr>
+        <w:t>Vliegenthart</w:t>
+      </w:r>
+      <w:proofErr w:type="spellEnd"/>
+      <w:r>
+        <w:rPr>
+          <w:rFonts w:ascii="Times New Roman" w:eastAsia="Times New Roman" w:hAnsi="Times New Roman" w:cs="Times New Roman"/>
+          <w:sz w:val="24"/>
+          <w:szCs w:val="24"/>
+          <w:lang w:val="nl-NL" w:eastAsia="en-NL"/>
+        </w:rPr>
+        <w:t xml:space="preserve">, 2016). Na de ramp in Tsjernobyl was het moeilijk om dezelfde media-aandacht te krijgen, maar sociale bewegingen blijven strijden via framing </w:t>
       </w:r>
       <w:sdt>
         <w:sdtPr>
@@ -6605,7 +6977,47 @@
           <w:szCs w:val="24"/>
           <w:lang w:val="nl-NL" w:eastAsia="en-NL"/>
         </w:rPr>
-        <w:t xml:space="preserve">. De effectiviteit van frames hangt af van factoren zoals geloofwaardigheid, empirische fit, centraliteit, en resonantie met het publiek (Geels &amp; Verhees, 2011). Positieve frames kunnen innovaties stimuleren, terwijl negatieve frames ze kunnen ondermijnen </w:t>
+        <w:t xml:space="preserve">. De effectiviteit van frames hangt af van factoren zoals geloofwaardigheid, empirische fit, </w:t>
+      </w:r>
+      <w:proofErr w:type="spellStart"/>
+      <w:r>
+        <w:rPr>
+          <w:rFonts w:ascii="Times New Roman" w:eastAsia="Times New Roman" w:hAnsi="Times New Roman" w:cs="Times New Roman"/>
+          <w:sz w:val="24"/>
+          <w:szCs w:val="24"/>
+          <w:lang w:val="nl-NL" w:eastAsia="en-NL"/>
+        </w:rPr>
+        <w:t>centraliteit</w:t>
+      </w:r>
+      <w:proofErr w:type="spellEnd"/>
+      <w:r>
+        <w:rPr>
+          <w:rFonts w:ascii="Times New Roman" w:eastAsia="Times New Roman" w:hAnsi="Times New Roman" w:cs="Times New Roman"/>
+          <w:sz w:val="24"/>
+          <w:szCs w:val="24"/>
+          <w:lang w:val="nl-NL" w:eastAsia="en-NL"/>
+        </w:rPr>
+        <w:t xml:space="preserve">, en resonantie met het publiek (Geels &amp; </w:t>
+      </w:r>
+      <w:proofErr w:type="spellStart"/>
+      <w:r>
+        <w:rPr>
+          <w:rFonts w:ascii="Times New Roman" w:eastAsia="Times New Roman" w:hAnsi="Times New Roman" w:cs="Times New Roman"/>
+          <w:sz w:val="24"/>
+          <w:szCs w:val="24"/>
+          <w:lang w:val="nl-NL" w:eastAsia="en-NL"/>
+        </w:rPr>
+        <w:t>Verhees</w:t>
+      </w:r>
+      <w:proofErr w:type="spellEnd"/>
+      <w:r>
+        <w:rPr>
+          <w:rFonts w:ascii="Times New Roman" w:eastAsia="Times New Roman" w:hAnsi="Times New Roman" w:cs="Times New Roman"/>
+          <w:sz w:val="24"/>
+          <w:szCs w:val="24"/>
+          <w:lang w:val="nl-NL" w:eastAsia="en-NL"/>
+        </w:rPr>
+        <w:t xml:space="preserve">, 2011). Positieve frames kunnen innovaties stimuleren, terwijl negatieve frames ze kunnen ondermijnen </w:t>
       </w:r>
       <w:sdt>
         <w:sdtPr>
@@ -7905,7 +8317,27 @@
           <w:szCs w:val="24"/>
           <w:lang w:val="nl-NL" w:eastAsia="en-NL"/>
         </w:rPr>
-        <w:t>Toekomstig onderzoek zou zich kunnen concentreren op de mechanismen van framing in media en publieke opinie over kernenergie, vergelijkende analyses tussen culturen, langetermijneffecten op beleidsvorming, rol van sociale media, en effectiviteit van framingstrategieën. Een dieper inzicht in deze gebieden kan helpen bij een evenwichtiger en informatiever publiek debat over kernenergie, wat essentieel is voor weloverwogen energiebeleidsbeslissingen.</w:t>
+        <w:t xml:space="preserve">Toekomstig onderzoek zou zich kunnen concentreren op de mechanismen van framing in media en publieke opinie over kernenergie, vergelijkende analyses tussen culturen, langetermijneffecten op beleidsvorming, rol van sociale media, en effectiviteit van </w:t>
+      </w:r>
+      <w:proofErr w:type="spellStart"/>
+      <w:r>
+        <w:rPr>
+          <w:rFonts w:ascii="Times New Roman" w:eastAsia="Times New Roman" w:hAnsi="Times New Roman" w:cs="Times New Roman"/>
+          <w:sz w:val="24"/>
+          <w:szCs w:val="24"/>
+          <w:lang w:val="nl-NL" w:eastAsia="en-NL"/>
+        </w:rPr>
+        <w:t>framingstrategieën</w:t>
+      </w:r>
+      <w:proofErr w:type="spellEnd"/>
+      <w:r>
+        <w:rPr>
+          <w:rFonts w:ascii="Times New Roman" w:eastAsia="Times New Roman" w:hAnsi="Times New Roman" w:cs="Times New Roman"/>
+          <w:sz w:val="24"/>
+          <w:szCs w:val="24"/>
+          <w:lang w:val="nl-NL" w:eastAsia="en-NL"/>
+        </w:rPr>
+        <w:t>. Een dieper inzicht in deze gebieden kan helpen bij een evenwichtiger en informatiever publiek debat over kernenergie, wat essentieel is voor weloverwogen energiebeleidsbeslissingen.</w:t>
       </w:r>
     </w:p>
     <w:p>
@@ -8740,11 +9172,19 @@
           <w:lang w:val="nl-NL"/>
         </w:rPr>
       </w:pPr>
-      <w:r>
-        <w:rPr>
-          <w:lang w:val="nl-NL"/>
-        </w:rPr>
-        <w:t>Runaway Technology: dit frame beschouwt kernenergie als een oncontroleerbare en gevaarlijke technologie. Het benadrukt de risico's en gevaren, en suggereert dat stoppen met kernenergie de enige optie is.</w:t>
+      <w:proofErr w:type="spellStart"/>
+      <w:r>
+        <w:rPr>
+          <w:lang w:val="nl-NL"/>
+        </w:rPr>
+        <w:t>Runaway</w:t>
+      </w:r>
+      <w:proofErr w:type="spellEnd"/>
+      <w:r>
+        <w:rPr>
+          <w:lang w:val="nl-NL"/>
+        </w:rPr>
+        <w:t xml:space="preserve"> Technology: dit frame beschouwt kernenergie als een oncontroleerbare en gevaarlijke technologie. Het benadrukt de risico's en gevaren, en suggereert dat stoppen met kernenergie de enige optie is.</w:t>
       </w:r>
     </w:p>
     <w:p>
@@ -8759,11 +9199,19 @@
           <w:lang w:val="nl-NL"/>
         </w:rPr>
       </w:pPr>
-      <w:r>
-        <w:rPr>
-          <w:lang w:val="nl-NL"/>
-        </w:rPr>
-        <w:t>Progress: het beeld dat modernisering en moderne technologie ons leven beter maken. In de communicatie wordt dit kader gebruikt om te wijzen op de voordelen.</w:t>
+      <w:proofErr w:type="spellStart"/>
+      <w:r>
+        <w:rPr>
+          <w:lang w:val="nl-NL"/>
+        </w:rPr>
+        <w:t>Progress</w:t>
+      </w:r>
+      <w:proofErr w:type="spellEnd"/>
+      <w:r>
+        <w:rPr>
+          <w:lang w:val="nl-NL"/>
+        </w:rPr>
+        <w:t>: het beeld dat modernisering en moderne technologie ons leven beter maken. In de communicatie wordt dit kader gebruikt om te wijzen op de voordelen.</w:t>
       </w:r>
     </w:p>
     <w:p>
@@ -8778,11 +9226,19 @@
           <w:lang w:val="nl-NL"/>
         </w:rPr>
       </w:pPr>
-      <w:r>
-        <w:rPr>
-          <w:lang w:val="nl-NL"/>
-        </w:rPr>
-        <w:t>Sustainability: Het begrip duurzaamheid is diep geworteld in onze samenleving, wat blijkt uit de brede steun voor duurzame ontwikkelingsdoelen. Dit perspectief betoogt dat kernenergie niet schoon of duurzaam is.</w:t>
+      <w:proofErr w:type="spellStart"/>
+      <w:r>
+        <w:rPr>
+          <w:lang w:val="nl-NL"/>
+        </w:rPr>
+        <w:t>Sustainability</w:t>
+      </w:r>
+      <w:proofErr w:type="spellEnd"/>
+      <w:r>
+        <w:rPr>
+          <w:lang w:val="nl-NL"/>
+        </w:rPr>
+        <w:t>: Het begrip duurzaamheid is diep geworteld in onze samenleving, wat blijkt uit de brede steun voor duurzame ontwikkelingsdoelen. Dit perspectief betoogt dat kernenergie niet schoon of duurzaam is.</w:t>
       </w:r>
     </w:p>
     <w:p>
@@ -8797,11 +9253,19 @@
           <w:lang w:val="nl-NL"/>
         </w:rPr>
       </w:pPr>
-      <w:r>
-        <w:rPr>
-          <w:lang w:val="nl-NL"/>
-        </w:rPr>
-        <w:t>Cost-Effectiveness: dit frame kijkt naar de economische kosten en baten van kernenergie. Het onderliggende idee is dat een investering in kernenergie een economisch verantwoorde beslissing moet zijn voor onze samenleving.</w:t>
+      <w:proofErr w:type="spellStart"/>
+      <w:r>
+        <w:rPr>
+          <w:lang w:val="nl-NL"/>
+        </w:rPr>
+        <w:t>Cost-Effectiveness</w:t>
+      </w:r>
+      <w:proofErr w:type="spellEnd"/>
+      <w:r>
+        <w:rPr>
+          <w:lang w:val="nl-NL"/>
+        </w:rPr>
+        <w:t>: dit frame kijkt naar de economische kosten en baten van kernenergie. Het onderliggende idee is dat een investering in kernenergie een economisch verantwoorde beslissing moet zijn voor onze samenleving.</w:t>
       </w:r>
     </w:p>
     <w:p>
@@ -8835,11 +9299,33 @@
           <w:lang w:val="nl-NL"/>
         </w:rPr>
       </w:pPr>
-      <w:r>
-        <w:rPr>
-          <w:lang w:val="nl-NL"/>
-        </w:rPr>
-        <w:t xml:space="preserve">Social Justice: Onze energieproductie en -consumptie roept vragen op over rechtvaardigheid en gelijkheid, bijvoorbeeld voor mensen in armoede. </w:t>
+      <w:proofErr w:type="spellStart"/>
+      <w:r>
+        <w:rPr>
+          <w:lang w:val="nl-NL"/>
+        </w:rPr>
+        <w:t>Social</w:t>
+      </w:r>
+      <w:proofErr w:type="spellEnd"/>
+      <w:r>
+        <w:rPr>
+          <w:lang w:val="nl-NL"/>
+        </w:rPr>
+        <w:t xml:space="preserve"> </w:t>
+      </w:r>
+      <w:proofErr w:type="spellStart"/>
+      <w:r>
+        <w:rPr>
+          <w:lang w:val="nl-NL"/>
+        </w:rPr>
+        <w:t>Justice</w:t>
+      </w:r>
+      <w:proofErr w:type="spellEnd"/>
+      <w:r>
+        <w:rPr>
+          <w:lang w:val="nl-NL"/>
+        </w:rPr>
+        <w:t xml:space="preserve">: Onze energieproductie en -consumptie roept vragen op over rechtvaardigheid en gelijkheid, bijvoorbeeld voor mensen in armoede. </w:t>
       </w:r>
     </w:p>
     <w:p>
@@ -8936,11 +9422,19 @@
           <w:lang w:val="nl-NL"/>
         </w:rPr>
       </w:pPr>
-      <w:r>
-        <w:rPr>
-          <w:lang w:val="nl-NL"/>
-        </w:rPr>
-        <w:t>Ecomodernism: Propageert dat moderne technologie nodig is om de planeet te redden. De risico's van opwarming van de aarde zijn groot, en technologie wordt als oplossing gezien. Wie de klimaatdoelstellingen serieus neemt, zou de vooruitgang van kernenergie moeten omarmen.</w:t>
+      <w:proofErr w:type="spellStart"/>
+      <w:r>
+        <w:rPr>
+          <w:lang w:val="nl-NL"/>
+        </w:rPr>
+        <w:t>Ecomodernism</w:t>
+      </w:r>
+      <w:proofErr w:type="spellEnd"/>
+      <w:r>
+        <w:rPr>
+          <w:lang w:val="nl-NL"/>
+        </w:rPr>
+        <w:t>: Propageert dat moderne technologie nodig is om de planeet te redden. De risico's van opwarming van de aarde zijn groot, en technologie wordt als oplossing gezien. Wie de klimaatdoelstellingen serieus neemt, zou de vooruitgang van kernenergie moeten omarmen.</w:t>
       </w:r>
     </w:p>
     <w:p>
@@ -9403,7 +9897,23 @@
           <w:rFonts w:ascii="Times New Roman" w:hAnsi="Times New Roman" w:cs="Times New Roman"/>
           <w:lang w:val="nl-NL"/>
         </w:rPr>
-        <w:t>. frequentie van kernenergieframes (in procenten) in krantenartikelen in nederland (n=554) (Vossen, 2022)</w:t>
+        <w:t xml:space="preserve">. frequentie van kernenergieframes (in procenten) in krantenartikelen in </w:t>
+      </w:r>
+      <w:proofErr w:type="spellStart"/>
+      <w:r>
+        <w:rPr>
+          <w:rFonts w:ascii="Times New Roman" w:hAnsi="Times New Roman" w:cs="Times New Roman"/>
+          <w:lang w:val="nl-NL"/>
+        </w:rPr>
+        <w:t>nederland</w:t>
+      </w:r>
+      <w:proofErr w:type="spellEnd"/>
+      <w:r>
+        <w:rPr>
+          <w:rFonts w:ascii="Times New Roman" w:hAnsi="Times New Roman" w:cs="Times New Roman"/>
+          <w:lang w:val="nl-NL"/>
+        </w:rPr>
+        <w:t xml:space="preserve"> (n=554) (Vossen, 2022)</w:t>
       </w:r>
     </w:p>
     <w:p>
@@ -9571,7 +10081,39 @@
           <w:rFonts w:ascii="Times New Roman" w:hAnsi="Times New Roman" w:cs="Times New Roman"/>
           <w:lang w:val="nl-NL"/>
         </w:rPr>
-        <w:t>. tone of voice (percentages) in krantenartikelen over kernenergie in Nederland (n=554) (Vossen, 2022)</w:t>
+        <w:t xml:space="preserve">. </w:t>
+      </w:r>
+      <w:proofErr w:type="spellStart"/>
+      <w:r>
+        <w:rPr>
+          <w:rFonts w:ascii="Times New Roman" w:hAnsi="Times New Roman" w:cs="Times New Roman"/>
+          <w:lang w:val="nl-NL"/>
+        </w:rPr>
+        <w:t>tone</w:t>
+      </w:r>
+      <w:proofErr w:type="spellEnd"/>
+      <w:r>
+        <w:rPr>
+          <w:rFonts w:ascii="Times New Roman" w:hAnsi="Times New Roman" w:cs="Times New Roman"/>
+          <w:lang w:val="nl-NL"/>
+        </w:rPr>
+        <w:t xml:space="preserve"> of </w:t>
+      </w:r>
+      <w:proofErr w:type="spellStart"/>
+      <w:r>
+        <w:rPr>
+          <w:rFonts w:ascii="Times New Roman" w:hAnsi="Times New Roman" w:cs="Times New Roman"/>
+          <w:lang w:val="nl-NL"/>
+        </w:rPr>
+        <w:t>voice</w:t>
+      </w:r>
+      <w:proofErr w:type="spellEnd"/>
+      <w:r>
+        <w:rPr>
+          <w:rFonts w:ascii="Times New Roman" w:hAnsi="Times New Roman" w:cs="Times New Roman"/>
+          <w:lang w:val="nl-NL"/>
+        </w:rPr>
+        <w:t xml:space="preserve"> (percentages) in krantenartikelen over kernenergie in Nederland (n=554) (Vossen, 2022)</w:t>
       </w:r>
     </w:p>
     <w:p>

</xml_diff>

<commit_message>
vault backup: 2024-05-22 12:36:53
</commit_message>
<xml_diff>
--- a/Vakken/Blok 2/Wetenschapsjournalistiek/Eindpaper (Kernreactoren)/Eindpaper_Kerncentrales_JortSiemes_V6.docx
+++ b/Vakken/Blok 2/Wetenschapsjournalistiek/Eindpaper (Kernreactoren)/Eindpaper_Kerncentrales_JortSiemes_V6.docx
@@ -3575,21 +3575,7 @@
         <w:rPr>
           <w:lang w:val="nl-NL"/>
         </w:rPr>
-        <w:t xml:space="preserve"> en "media framing". Inclusiecriteria voor de geselecteerde literatuur waren peer-</w:t>
-      </w:r>
-      <w:proofErr w:type="spellStart"/>
-      <w:r>
-        <w:rPr>
-          <w:lang w:val="nl-NL"/>
-        </w:rPr>
-        <w:t>reviewed</w:t>
-      </w:r>
-      <w:proofErr w:type="spellEnd"/>
-      <w:r>
-        <w:rPr>
-          <w:lang w:val="nl-NL"/>
-        </w:rPr>
-        <w:t xml:space="preserve"> classificatie, publicatiedatum vanaf de jaren 1970, en taal Nederlands of Engels.</w:t>
+        <w:t xml:space="preserve"> en "media framing". Inclusiecriteria voor de geselecteerde literatuur waren peer-reviewed classificatie, publicatiedatum vanaf de jaren 1970, en taal Nederlands of Engels.</w:t>
       </w:r>
     </w:p>
     <w:p>
@@ -3791,21 +3777,7 @@
         <w:rPr>
           <w:lang w:val="nl-NL"/>
         </w:rPr>
-        <w:t xml:space="preserve">De framing theorieën van </w:t>
-      </w:r>
-      <w:proofErr w:type="spellStart"/>
-      <w:r>
-        <w:rPr>
-          <w:lang w:val="nl-NL"/>
-        </w:rPr>
-        <w:t>Goffman</w:t>
-      </w:r>
-      <w:proofErr w:type="spellEnd"/>
-      <w:r>
-        <w:rPr>
-          <w:lang w:val="nl-NL"/>
-        </w:rPr>
-        <w:t xml:space="preserve"> bieden in</w:t>
+        <w:t>De framing theorieën van Goffman bieden in</w:t>
       </w:r>
       <w:r>
         <w:rPr>
@@ -5439,21 +5411,7 @@
         <w:rPr>
           <w:lang w:val="nl-NL"/>
         </w:rPr>
-        <w:t xml:space="preserve"> negatieve aspecten zoals veiligheidsrisico's en falend bestuur (Geels &amp; </w:t>
-      </w:r>
-      <w:proofErr w:type="spellStart"/>
-      <w:r>
-        <w:rPr>
-          <w:lang w:val="nl-NL"/>
-        </w:rPr>
-        <w:t>Verhees</w:t>
-      </w:r>
-      <w:proofErr w:type="spellEnd"/>
-      <w:r>
-        <w:rPr>
-          <w:lang w:val="nl-NL"/>
-        </w:rPr>
-        <w:t>, 2011</w:t>
+        <w:t xml:space="preserve"> negatieve aspecten zoals veiligheidsrisico's en falend bestuur (Geels &amp; Verhees, 2011</w:t>
       </w:r>
       <w:r>
         <w:rPr>
@@ -5561,21 +5519,7 @@
         <w:rPr>
           <w:lang w:val="nl-NL"/>
         </w:rPr>
-        <w:t xml:space="preserve"> kernenergie (Smith &amp; </w:t>
-      </w:r>
-      <w:proofErr w:type="spellStart"/>
-      <w:r>
-        <w:rPr>
-          <w:lang w:val="nl-NL"/>
-        </w:rPr>
-        <w:t>Spanhoff</w:t>
-      </w:r>
-      <w:proofErr w:type="spellEnd"/>
-      <w:r>
-        <w:rPr>
-          <w:lang w:val="nl-NL"/>
-        </w:rPr>
-        <w:t>, 1976; Vossen, 2020)</w:t>
+        <w:t xml:space="preserve"> kernenergie (Smith &amp; Spanhoff, 1976; Vossen, 2020)</w:t>
       </w:r>
       <w:r>
         <w:rPr>
@@ -5611,21 +5555,7 @@
         <w:rPr>
           <w:lang w:val="nl-NL"/>
         </w:rPr>
-        <w:t xml:space="preserve"> organisaties (Boumans &amp; </w:t>
-      </w:r>
-      <w:proofErr w:type="spellStart"/>
-      <w:r>
-        <w:rPr>
-          <w:lang w:val="nl-NL"/>
-        </w:rPr>
-        <w:t>Vliegenthart</w:t>
-      </w:r>
-      <w:proofErr w:type="spellEnd"/>
-      <w:r>
-        <w:rPr>
-          <w:lang w:val="nl-NL"/>
-        </w:rPr>
-        <w:t>, 2016).</w:t>
+        <w:t xml:space="preserve"> organisaties (Boumans &amp; Vliegenthart, 2016).</w:t>
       </w:r>
     </w:p>
     <w:p>
@@ -5664,7 +5594,19 @@
         <w:rPr>
           <w:lang w:val="nl-NL"/>
         </w:rPr>
-        <w:t xml:space="preserve">Sommige studies suggereren dat nieuwsframes een minimaal effect hebben op een reeds gepolariseerd publiek </w:t>
+        <w:t xml:space="preserve">Sommige studies suggereren dat nieuwsframes een minimaal effect hebben op een </w:t>
+      </w:r>
+      <w:r>
+        <w:rPr>
+          <w:lang w:val="nl-NL"/>
+        </w:rPr>
+        <w:t>al</w:t>
+      </w:r>
+      <w:r>
+        <w:rPr>
+          <w:lang w:val="nl-NL"/>
+        </w:rPr>
+        <w:t xml:space="preserve"> gepolariseerd publiek </w:t>
       </w:r>
       <w:sdt>
         <w:sdtPr>
@@ -5712,21 +5654,19 @@
         <w:rPr>
           <w:lang w:val="nl-NL"/>
         </w:rPr>
-        <w:t xml:space="preserve">, terwijl andere studies een significante invloed rapporteren (Smith &amp; </w:t>
-      </w:r>
-      <w:proofErr w:type="spellStart"/>
-      <w:r>
-        <w:rPr>
-          <w:lang w:val="nl-NL"/>
-        </w:rPr>
-        <w:t>Spanhoff</w:t>
-      </w:r>
-      <w:proofErr w:type="spellEnd"/>
-      <w:r>
-        <w:rPr>
-          <w:lang w:val="nl-NL"/>
-        </w:rPr>
-        <w:t xml:space="preserve">, 1976; Vossen, 2020). Dit wijst op een contextafhankelijke invloed van media. Bovendien verschilt het taalgebruik tussen experts en leken, wat de interpretatie van risico's beïnvloedt </w:t>
+        <w:t xml:space="preserve">, terwijl andere studies </w:t>
+      </w:r>
+      <w:r>
+        <w:rPr>
+          <w:lang w:val="nl-NL"/>
+        </w:rPr>
+        <w:t xml:space="preserve">juist </w:t>
+      </w:r>
+      <w:r>
+        <w:rPr>
+          <w:lang w:val="nl-NL"/>
+        </w:rPr>
+        <w:t xml:space="preserve">een significante invloed rapporteren (Smith &amp; Spanhoff, 1976; Vossen, 2020). Dit wijst op een contextafhankelijke invloed van media. Bovendien verschilt het taalgebruik tussen experts en leken, wat de interpretatie van risico's beïnvloedt </w:t>
       </w:r>
       <w:sdt>
         <w:sdtPr>
@@ -6409,35 +6349,7 @@
         <w:rPr>
           <w:lang w:val="nl-NL"/>
         </w:rPr>
-        <w:t>In Nederland domineren '</w:t>
-      </w:r>
-      <w:proofErr w:type="spellStart"/>
-      <w:r>
-        <w:rPr>
-          <w:lang w:val="nl-NL"/>
-        </w:rPr>
-        <w:t>runaway</w:t>
-      </w:r>
-      <w:proofErr w:type="spellEnd"/>
-      <w:r>
-        <w:rPr>
-          <w:lang w:val="nl-NL"/>
-        </w:rPr>
-        <w:t xml:space="preserve"> </w:t>
-      </w:r>
-      <w:proofErr w:type="spellStart"/>
-      <w:r>
-        <w:rPr>
-          <w:lang w:val="nl-NL"/>
-        </w:rPr>
-        <w:t>technology</w:t>
-      </w:r>
-      <w:proofErr w:type="spellEnd"/>
-      <w:r>
-        <w:rPr>
-          <w:lang w:val="nl-NL"/>
-        </w:rPr>
-        <w:t>' en 'public accountability'</w:t>
+        <w:t>In Nederland domineren 'runaway technology' en 'public accountability'</w:t>
       </w:r>
       <w:r>
         <w:rPr>
@@ -6810,9 +6722,8 @@
           <w:szCs w:val="24"/>
           <w:lang w:val="nl-NL" w:eastAsia="en-NL"/>
         </w:rPr>
-        <w:t xml:space="preserve">Sinds het begin van het kernenergiedebat zijn wetenschappers en publieke actiegroepen de belangrijkste tegenstanders geweest, terwijl voorstanders beloftes en toekomstvisies benadrukken (Smith &amp; </w:t>
-      </w:r>
-      <w:proofErr w:type="spellStart"/>
+        <w:t>Sinds het begin van het kernenergiedebat zijn wetenschappers en publieke actiegroepen de belangrijkste tegenstanders geweest, terwijl voorstanders beloftes en toekomstvisies benadrukken (Smith &amp; Spanhoff, 1976; Geels &amp; Verhees, 2011). Oppositiegroepen wijzen op nadelen en risico's. Sociale bewegingen gebruiken protesten en petities om druk uit te oefenen, en klimaatorganisaties publiceren vaker dan industriële organisaties</w:t>
+      </w:r>
       <w:r>
         <w:rPr>
           <w:rFonts w:ascii="Times New Roman" w:eastAsia="Times New Roman" w:hAnsi="Times New Roman" w:cs="Times New Roman"/>
@@ -6820,9 +6731,8 @@
           <w:szCs w:val="24"/>
           <w:lang w:val="nl-NL" w:eastAsia="en-NL"/>
         </w:rPr>
-        <w:t>Spanhoff</w:t>
-      </w:r>
-      <w:proofErr w:type="spellEnd"/>
+        <w:t xml:space="preserve"> (zie Bijlage 2, Grafiek 1)</w:t>
+      </w:r>
       <w:r>
         <w:rPr>
           <w:rFonts w:ascii="Times New Roman" w:eastAsia="Times New Roman" w:hAnsi="Times New Roman" w:cs="Times New Roman"/>
@@ -6830,85 +6740,7 @@
           <w:szCs w:val="24"/>
           <w:lang w:val="nl-NL" w:eastAsia="en-NL"/>
         </w:rPr>
-        <w:t xml:space="preserve">, 1976; Geels &amp; </w:t>
-      </w:r>
-      <w:proofErr w:type="spellStart"/>
-      <w:r>
-        <w:rPr>
-          <w:rFonts w:ascii="Times New Roman" w:eastAsia="Times New Roman" w:hAnsi="Times New Roman" w:cs="Times New Roman"/>
-          <w:sz w:val="24"/>
-          <w:szCs w:val="24"/>
-          <w:lang w:val="nl-NL" w:eastAsia="en-NL"/>
-        </w:rPr>
-        <w:t>Verhees</w:t>
-      </w:r>
-      <w:proofErr w:type="spellEnd"/>
-      <w:r>
-        <w:rPr>
-          <w:rFonts w:ascii="Times New Roman" w:eastAsia="Times New Roman" w:hAnsi="Times New Roman" w:cs="Times New Roman"/>
-          <w:sz w:val="24"/>
-          <w:szCs w:val="24"/>
-          <w:lang w:val="nl-NL" w:eastAsia="en-NL"/>
-        </w:rPr>
-        <w:t>, 2011). Oppositiegroepen wijzen op nadelen en risico's. Sociale bewegingen gebruiken protesten en petities om druk uit te oefenen, en klimaatorganisaties publiceren vaker dan industriële organisaties</w:t>
-      </w:r>
-      <w:r>
-        <w:rPr>
-          <w:rFonts w:ascii="Times New Roman" w:eastAsia="Times New Roman" w:hAnsi="Times New Roman" w:cs="Times New Roman"/>
-          <w:sz w:val="24"/>
-          <w:szCs w:val="24"/>
-          <w:lang w:val="nl-NL" w:eastAsia="en-NL"/>
-        </w:rPr>
-        <w:t xml:space="preserve"> (zie Bijlage 2, Grafiek 1)</w:t>
-      </w:r>
-      <w:r>
-        <w:rPr>
-          <w:rFonts w:ascii="Times New Roman" w:eastAsia="Times New Roman" w:hAnsi="Times New Roman" w:cs="Times New Roman"/>
-          <w:sz w:val="24"/>
-          <w:szCs w:val="24"/>
-          <w:lang w:val="nl-NL" w:eastAsia="en-NL"/>
-        </w:rPr>
-        <w:t xml:space="preserve"> (Geels &amp; </w:t>
-      </w:r>
-      <w:proofErr w:type="spellStart"/>
-      <w:r>
-        <w:rPr>
-          <w:rFonts w:ascii="Times New Roman" w:eastAsia="Times New Roman" w:hAnsi="Times New Roman" w:cs="Times New Roman"/>
-          <w:sz w:val="24"/>
-          <w:szCs w:val="24"/>
-          <w:lang w:val="nl-NL" w:eastAsia="en-NL"/>
-        </w:rPr>
-        <w:t>Verhees</w:t>
-      </w:r>
-      <w:proofErr w:type="spellEnd"/>
-      <w:r>
-        <w:rPr>
-          <w:rFonts w:ascii="Times New Roman" w:eastAsia="Times New Roman" w:hAnsi="Times New Roman" w:cs="Times New Roman"/>
-          <w:sz w:val="24"/>
-          <w:szCs w:val="24"/>
-          <w:lang w:val="nl-NL" w:eastAsia="en-NL"/>
-        </w:rPr>
-        <w:t xml:space="preserve">, 2011; Boumans &amp; </w:t>
-      </w:r>
-      <w:proofErr w:type="spellStart"/>
-      <w:r>
-        <w:rPr>
-          <w:rFonts w:ascii="Times New Roman" w:eastAsia="Times New Roman" w:hAnsi="Times New Roman" w:cs="Times New Roman"/>
-          <w:sz w:val="24"/>
-          <w:szCs w:val="24"/>
-          <w:lang w:val="nl-NL" w:eastAsia="en-NL"/>
-        </w:rPr>
-        <w:t>Vliegenthart</w:t>
-      </w:r>
-      <w:proofErr w:type="spellEnd"/>
-      <w:r>
-        <w:rPr>
-          <w:rFonts w:ascii="Times New Roman" w:eastAsia="Times New Roman" w:hAnsi="Times New Roman" w:cs="Times New Roman"/>
-          <w:sz w:val="24"/>
-          <w:szCs w:val="24"/>
-          <w:lang w:val="nl-NL" w:eastAsia="en-NL"/>
-        </w:rPr>
-        <w:t xml:space="preserve">, 2016). Na de ramp in Tsjernobyl was het moeilijk om dezelfde media-aandacht te krijgen, maar sociale bewegingen blijven strijden via framing </w:t>
+        <w:t xml:space="preserve"> (Geels &amp; Verhees, 2011; Boumans &amp; Vliegenthart, 2016). Na de ramp in Tsjernobyl was het moeilijk om dezelfde media-aandacht te krijgen, maar sociale bewegingen blijven strijden via framing </w:t>
       </w:r>
       <w:sdt>
         <w:sdtPr>
@@ -6977,47 +6809,7 @@
           <w:szCs w:val="24"/>
           <w:lang w:val="nl-NL" w:eastAsia="en-NL"/>
         </w:rPr>
-        <w:t xml:space="preserve">. De effectiviteit van frames hangt af van factoren zoals geloofwaardigheid, empirische fit, </w:t>
-      </w:r>
-      <w:proofErr w:type="spellStart"/>
-      <w:r>
-        <w:rPr>
-          <w:rFonts w:ascii="Times New Roman" w:eastAsia="Times New Roman" w:hAnsi="Times New Roman" w:cs="Times New Roman"/>
-          <w:sz w:val="24"/>
-          <w:szCs w:val="24"/>
-          <w:lang w:val="nl-NL" w:eastAsia="en-NL"/>
-        </w:rPr>
-        <w:t>centraliteit</w:t>
-      </w:r>
-      <w:proofErr w:type="spellEnd"/>
-      <w:r>
-        <w:rPr>
-          <w:rFonts w:ascii="Times New Roman" w:eastAsia="Times New Roman" w:hAnsi="Times New Roman" w:cs="Times New Roman"/>
-          <w:sz w:val="24"/>
-          <w:szCs w:val="24"/>
-          <w:lang w:val="nl-NL" w:eastAsia="en-NL"/>
-        </w:rPr>
-        <w:t xml:space="preserve">, en resonantie met het publiek (Geels &amp; </w:t>
-      </w:r>
-      <w:proofErr w:type="spellStart"/>
-      <w:r>
-        <w:rPr>
-          <w:rFonts w:ascii="Times New Roman" w:eastAsia="Times New Roman" w:hAnsi="Times New Roman" w:cs="Times New Roman"/>
-          <w:sz w:val="24"/>
-          <w:szCs w:val="24"/>
-          <w:lang w:val="nl-NL" w:eastAsia="en-NL"/>
-        </w:rPr>
-        <w:t>Verhees</w:t>
-      </w:r>
-      <w:proofErr w:type="spellEnd"/>
-      <w:r>
-        <w:rPr>
-          <w:rFonts w:ascii="Times New Roman" w:eastAsia="Times New Roman" w:hAnsi="Times New Roman" w:cs="Times New Roman"/>
-          <w:sz w:val="24"/>
-          <w:szCs w:val="24"/>
-          <w:lang w:val="nl-NL" w:eastAsia="en-NL"/>
-        </w:rPr>
-        <w:t xml:space="preserve">, 2011). Positieve frames kunnen innovaties stimuleren, terwijl negatieve frames ze kunnen ondermijnen </w:t>
+        <w:t xml:space="preserve">. De effectiviteit van frames hangt af van factoren zoals geloofwaardigheid, empirische fit, centraliteit, en resonantie met het publiek (Geels &amp; Verhees, 2011). Positieve frames kunnen innovaties stimuleren, terwijl negatieve frames ze kunnen ondermijnen </w:t>
       </w:r>
       <w:sdt>
         <w:sdtPr>
@@ -8317,27 +8109,7 @@
           <w:szCs w:val="24"/>
           <w:lang w:val="nl-NL" w:eastAsia="en-NL"/>
         </w:rPr>
-        <w:t xml:space="preserve">Toekomstig onderzoek zou zich kunnen concentreren op de mechanismen van framing in media en publieke opinie over kernenergie, vergelijkende analyses tussen culturen, langetermijneffecten op beleidsvorming, rol van sociale media, en effectiviteit van </w:t>
-      </w:r>
-      <w:proofErr w:type="spellStart"/>
-      <w:r>
-        <w:rPr>
-          <w:rFonts w:ascii="Times New Roman" w:eastAsia="Times New Roman" w:hAnsi="Times New Roman" w:cs="Times New Roman"/>
-          <w:sz w:val="24"/>
-          <w:szCs w:val="24"/>
-          <w:lang w:val="nl-NL" w:eastAsia="en-NL"/>
-        </w:rPr>
-        <w:t>framingstrategieën</w:t>
-      </w:r>
-      <w:proofErr w:type="spellEnd"/>
-      <w:r>
-        <w:rPr>
-          <w:rFonts w:ascii="Times New Roman" w:eastAsia="Times New Roman" w:hAnsi="Times New Roman" w:cs="Times New Roman"/>
-          <w:sz w:val="24"/>
-          <w:szCs w:val="24"/>
-          <w:lang w:val="nl-NL" w:eastAsia="en-NL"/>
-        </w:rPr>
-        <w:t>. Een dieper inzicht in deze gebieden kan helpen bij een evenwichtiger en informatiever publiek debat over kernenergie, wat essentieel is voor weloverwogen energiebeleidsbeslissingen.</w:t>
+        <w:t>Toekomstig onderzoek zou zich kunnen concentreren op de mechanismen van framing in media en publieke opinie over kernenergie, vergelijkende analyses tussen culturen, langetermijneffecten op beleidsvorming, rol van sociale media, en effectiviteit van framingstrategieën. Een dieper inzicht in deze gebieden kan helpen bij een evenwichtiger en informatiever publiek debat over kernenergie, wat essentieel is voor weloverwogen energiebeleidsbeslissingen.</w:t>
       </w:r>
     </w:p>
     <w:p>
@@ -9172,19 +8944,11 @@
           <w:lang w:val="nl-NL"/>
         </w:rPr>
       </w:pPr>
-      <w:proofErr w:type="spellStart"/>
-      <w:r>
-        <w:rPr>
-          <w:lang w:val="nl-NL"/>
-        </w:rPr>
-        <w:t>Runaway</w:t>
-      </w:r>
-      <w:proofErr w:type="spellEnd"/>
-      <w:r>
-        <w:rPr>
-          <w:lang w:val="nl-NL"/>
-        </w:rPr>
-        <w:t xml:space="preserve"> Technology: dit frame beschouwt kernenergie als een oncontroleerbare en gevaarlijke technologie. Het benadrukt de risico's en gevaren, en suggereert dat stoppen met kernenergie de enige optie is.</w:t>
+      <w:r>
+        <w:rPr>
+          <w:lang w:val="nl-NL"/>
+        </w:rPr>
+        <w:t>Runaway Technology: dit frame beschouwt kernenergie als een oncontroleerbare en gevaarlijke technologie. Het benadrukt de risico's en gevaren, en suggereert dat stoppen met kernenergie de enige optie is.</w:t>
       </w:r>
     </w:p>
     <w:p>
@@ -9199,19 +8963,11 @@
           <w:lang w:val="nl-NL"/>
         </w:rPr>
       </w:pPr>
-      <w:proofErr w:type="spellStart"/>
-      <w:r>
-        <w:rPr>
-          <w:lang w:val="nl-NL"/>
-        </w:rPr>
-        <w:t>Progress</w:t>
-      </w:r>
-      <w:proofErr w:type="spellEnd"/>
-      <w:r>
-        <w:rPr>
-          <w:lang w:val="nl-NL"/>
-        </w:rPr>
-        <w:t>: het beeld dat modernisering en moderne technologie ons leven beter maken. In de communicatie wordt dit kader gebruikt om te wijzen op de voordelen.</w:t>
+      <w:r>
+        <w:rPr>
+          <w:lang w:val="nl-NL"/>
+        </w:rPr>
+        <w:t>Progress: het beeld dat modernisering en moderne technologie ons leven beter maken. In de communicatie wordt dit kader gebruikt om te wijzen op de voordelen.</w:t>
       </w:r>
     </w:p>
     <w:p>
@@ -9226,19 +8982,11 @@
           <w:lang w:val="nl-NL"/>
         </w:rPr>
       </w:pPr>
-      <w:proofErr w:type="spellStart"/>
-      <w:r>
-        <w:rPr>
-          <w:lang w:val="nl-NL"/>
-        </w:rPr>
-        <w:t>Sustainability</w:t>
-      </w:r>
-      <w:proofErr w:type="spellEnd"/>
-      <w:r>
-        <w:rPr>
-          <w:lang w:val="nl-NL"/>
-        </w:rPr>
-        <w:t>: Het begrip duurzaamheid is diep geworteld in onze samenleving, wat blijkt uit de brede steun voor duurzame ontwikkelingsdoelen. Dit perspectief betoogt dat kernenergie niet schoon of duurzaam is.</w:t>
+      <w:r>
+        <w:rPr>
+          <w:lang w:val="nl-NL"/>
+        </w:rPr>
+        <w:t>Sustainability: Het begrip duurzaamheid is diep geworteld in onze samenleving, wat blijkt uit de brede steun voor duurzame ontwikkelingsdoelen. Dit perspectief betoogt dat kernenergie niet schoon of duurzaam is.</w:t>
       </w:r>
     </w:p>
     <w:p>
@@ -9253,19 +9001,11 @@
           <w:lang w:val="nl-NL"/>
         </w:rPr>
       </w:pPr>
-      <w:proofErr w:type="spellStart"/>
-      <w:r>
-        <w:rPr>
-          <w:lang w:val="nl-NL"/>
-        </w:rPr>
-        <w:t>Cost-Effectiveness</w:t>
-      </w:r>
-      <w:proofErr w:type="spellEnd"/>
-      <w:r>
-        <w:rPr>
-          <w:lang w:val="nl-NL"/>
-        </w:rPr>
-        <w:t>: dit frame kijkt naar de economische kosten en baten van kernenergie. Het onderliggende idee is dat een investering in kernenergie een economisch verantwoorde beslissing moet zijn voor onze samenleving.</w:t>
+      <w:r>
+        <w:rPr>
+          <w:lang w:val="nl-NL"/>
+        </w:rPr>
+        <w:t>Cost-Effectiveness: dit frame kijkt naar de economische kosten en baten van kernenergie. Het onderliggende idee is dat een investering in kernenergie een economisch verantwoorde beslissing moet zijn voor onze samenleving.</w:t>
       </w:r>
     </w:p>
     <w:p>
@@ -9299,33 +9039,11 @@
           <w:lang w:val="nl-NL"/>
         </w:rPr>
       </w:pPr>
-      <w:proofErr w:type="spellStart"/>
-      <w:r>
-        <w:rPr>
-          <w:lang w:val="nl-NL"/>
-        </w:rPr>
-        <w:t>Social</w:t>
-      </w:r>
-      <w:proofErr w:type="spellEnd"/>
-      <w:r>
-        <w:rPr>
-          <w:lang w:val="nl-NL"/>
-        </w:rPr>
-        <w:t xml:space="preserve"> </w:t>
-      </w:r>
-      <w:proofErr w:type="spellStart"/>
-      <w:r>
-        <w:rPr>
-          <w:lang w:val="nl-NL"/>
-        </w:rPr>
-        <w:t>Justice</w:t>
-      </w:r>
-      <w:proofErr w:type="spellEnd"/>
-      <w:r>
-        <w:rPr>
-          <w:lang w:val="nl-NL"/>
-        </w:rPr>
-        <w:t xml:space="preserve">: Onze energieproductie en -consumptie roept vragen op over rechtvaardigheid en gelijkheid, bijvoorbeeld voor mensen in armoede. </w:t>
+      <w:r>
+        <w:rPr>
+          <w:lang w:val="nl-NL"/>
+        </w:rPr>
+        <w:t xml:space="preserve">Social Justice: Onze energieproductie en -consumptie roept vragen op over rechtvaardigheid en gelijkheid, bijvoorbeeld voor mensen in armoede. </w:t>
       </w:r>
     </w:p>
     <w:p>
@@ -9422,19 +9140,11 @@
           <w:lang w:val="nl-NL"/>
         </w:rPr>
       </w:pPr>
-      <w:proofErr w:type="spellStart"/>
-      <w:r>
-        <w:rPr>
-          <w:lang w:val="nl-NL"/>
-        </w:rPr>
-        <w:t>Ecomodernism</w:t>
-      </w:r>
-      <w:proofErr w:type="spellEnd"/>
-      <w:r>
-        <w:rPr>
-          <w:lang w:val="nl-NL"/>
-        </w:rPr>
-        <w:t>: Propageert dat moderne technologie nodig is om de planeet te redden. De risico's van opwarming van de aarde zijn groot, en technologie wordt als oplossing gezien. Wie de klimaatdoelstellingen serieus neemt, zou de vooruitgang van kernenergie moeten omarmen.</w:t>
+      <w:r>
+        <w:rPr>
+          <w:lang w:val="nl-NL"/>
+        </w:rPr>
+        <w:t>Ecomodernism: Propageert dat moderne technologie nodig is om de planeet te redden. De risico's van opwarming van de aarde zijn groot, en technologie wordt als oplossing gezien. Wie de klimaatdoelstellingen serieus neemt, zou de vooruitgang van kernenergie moeten omarmen.</w:t>
       </w:r>
     </w:p>
     <w:p>
@@ -9897,23 +9607,7 @@
           <w:rFonts w:ascii="Times New Roman" w:hAnsi="Times New Roman" w:cs="Times New Roman"/>
           <w:lang w:val="nl-NL"/>
         </w:rPr>
-        <w:t xml:space="preserve">. frequentie van kernenergieframes (in procenten) in krantenartikelen in </w:t>
-      </w:r>
-      <w:proofErr w:type="spellStart"/>
-      <w:r>
-        <w:rPr>
-          <w:rFonts w:ascii="Times New Roman" w:hAnsi="Times New Roman" w:cs="Times New Roman"/>
-          <w:lang w:val="nl-NL"/>
-        </w:rPr>
-        <w:t>nederland</w:t>
-      </w:r>
-      <w:proofErr w:type="spellEnd"/>
-      <w:r>
-        <w:rPr>
-          <w:rFonts w:ascii="Times New Roman" w:hAnsi="Times New Roman" w:cs="Times New Roman"/>
-          <w:lang w:val="nl-NL"/>
-        </w:rPr>
-        <w:t xml:space="preserve"> (n=554) (Vossen, 2022)</w:t>
+        <w:t>. frequentie van kernenergieframes (in procenten) in krantenartikelen in nederland (n=554) (Vossen, 2022)</w:t>
       </w:r>
     </w:p>
     <w:p>
@@ -10081,39 +9775,7 @@
           <w:rFonts w:ascii="Times New Roman" w:hAnsi="Times New Roman" w:cs="Times New Roman"/>
           <w:lang w:val="nl-NL"/>
         </w:rPr>
-        <w:t xml:space="preserve">. </w:t>
-      </w:r>
-      <w:proofErr w:type="spellStart"/>
-      <w:r>
-        <w:rPr>
-          <w:rFonts w:ascii="Times New Roman" w:hAnsi="Times New Roman" w:cs="Times New Roman"/>
-          <w:lang w:val="nl-NL"/>
-        </w:rPr>
-        <w:t>tone</w:t>
-      </w:r>
-      <w:proofErr w:type="spellEnd"/>
-      <w:r>
-        <w:rPr>
-          <w:rFonts w:ascii="Times New Roman" w:hAnsi="Times New Roman" w:cs="Times New Roman"/>
-          <w:lang w:val="nl-NL"/>
-        </w:rPr>
-        <w:t xml:space="preserve"> of </w:t>
-      </w:r>
-      <w:proofErr w:type="spellStart"/>
-      <w:r>
-        <w:rPr>
-          <w:rFonts w:ascii="Times New Roman" w:hAnsi="Times New Roman" w:cs="Times New Roman"/>
-          <w:lang w:val="nl-NL"/>
-        </w:rPr>
-        <w:t>voice</w:t>
-      </w:r>
-      <w:proofErr w:type="spellEnd"/>
-      <w:r>
-        <w:rPr>
-          <w:rFonts w:ascii="Times New Roman" w:hAnsi="Times New Roman" w:cs="Times New Roman"/>
-          <w:lang w:val="nl-NL"/>
-        </w:rPr>
-        <w:t xml:space="preserve"> (percentages) in krantenartikelen over kernenergie in Nederland (n=554) (Vossen, 2022)</w:t>
+        <w:t>. tone of voice (percentages) in krantenartikelen over kernenergie in Nederland (n=554) (Vossen, 2022)</w:t>
       </w:r>
     </w:p>
     <w:p>

</xml_diff>

<commit_message>
vault backup: 2024-05-22 12:47:08
</commit_message>
<xml_diff>
--- a/Vakken/Blok 2/Wetenschapsjournalistiek/Eindpaper (Kernreactoren)/Eindpaper_Kerncentrales_JortSiemes_V6.docx
+++ b/Vakken/Blok 2/Wetenschapsjournalistiek/Eindpaper (Kernreactoren)/Eindpaper_Kerncentrales_JortSiemes_V6.docx
@@ -5796,7 +5796,43 @@
         <w:rPr>
           <w:lang w:val="nl-NL"/>
         </w:rPr>
-        <w:t xml:space="preserve">In de jaren 1950 en 1960 waren culturele activiteiten belangrijk voor de legitimatie van kernenergie, ondanks voortdurende zorgen over de hoge kosten </w:t>
+        <w:t>In de jaren</w:t>
+      </w:r>
+      <w:r>
+        <w:rPr>
+          <w:lang w:val="nl-NL"/>
+        </w:rPr>
+        <w:t xml:space="preserve"> van 19</w:t>
+      </w:r>
+      <w:r>
+        <w:rPr>
+          <w:lang w:val="nl-NL"/>
+        </w:rPr>
+        <w:t xml:space="preserve">50 </w:t>
+      </w:r>
+      <w:r>
+        <w:rPr>
+          <w:lang w:val="nl-NL"/>
+        </w:rPr>
+        <w:t>en</w:t>
+      </w:r>
+      <w:r>
+        <w:rPr>
+          <w:lang w:val="nl-NL"/>
+        </w:rPr>
+        <w:t xml:space="preserve"> 1960 waren culturele activiteiten belangrijk voor de legitimatie van kernenergie, ondanks voortdurende zorgen</w:t>
+      </w:r>
+      <w:r>
+        <w:rPr>
+          <w:lang w:val="nl-NL"/>
+        </w:rPr>
+        <w:t xml:space="preserve"> in het nieuws</w:t>
+      </w:r>
+      <w:r>
+        <w:rPr>
+          <w:lang w:val="nl-NL"/>
+        </w:rPr>
+        <w:t xml:space="preserve"> over de hoge kosten </w:t>
       </w:r>
       <w:sdt>
         <w:sdtPr>
@@ -5844,7 +5880,19 @@
         <w:rPr>
           <w:lang w:val="nl-NL"/>
         </w:rPr>
-        <w:t xml:space="preserve">. Het bewustzijn onder de Nederlandse bevolking groeide pas significant in 1976, grotendeels dankzij de berichtgeving in de nationale media </w:t>
+        <w:t>. Het bewustzijn onder de Nederlandse bevolking</w:t>
+      </w:r>
+      <w:r>
+        <w:rPr>
+          <w:lang w:val="nl-NL"/>
+        </w:rPr>
+        <w:t xml:space="preserve"> over dit onderwerp</w:t>
+      </w:r>
+      <w:r>
+        <w:rPr>
+          <w:lang w:val="nl-NL"/>
+        </w:rPr>
+        <w:t xml:space="preserve"> groeide pas significant in 1976, grotendeels dankzij de berichtgeving in de nationale media </w:t>
       </w:r>
       <w:sdt>
         <w:sdtPr>

</xml_diff>

<commit_message>
vault backup: 2024-05-22 13:18:52
</commit_message>
<xml_diff>
--- a/Vakken/Blok 2/Wetenschapsjournalistiek/Eindpaper (Kernreactoren)/Eindpaper_Kerncentrales_JortSiemes_V6.docx
+++ b/Vakken/Blok 2/Wetenschapsjournalistiek/Eindpaper (Kernreactoren)/Eindpaper_Kerncentrales_JortSiemes_V6.docx
@@ -5802,7 +5802,7 @@
         <w:rPr>
           <w:lang w:val="nl-NL"/>
         </w:rPr>
-        <w:t xml:space="preserve"> van 19</w:t>
+        <w:t xml:space="preserve"> 19</w:t>
       </w:r>
       <w:r>
         <w:rPr>
@@ -5820,7 +5820,31 @@
         <w:rPr>
           <w:lang w:val="nl-NL"/>
         </w:rPr>
-        <w:t xml:space="preserve"> 1960 waren culturele activiteiten belangrijk voor de legitimatie van kernenergie, ondanks voortdurende zorgen</w:t>
+        <w:t xml:space="preserve"> 1960 waren culturele activiteiten </w:t>
+      </w:r>
+      <w:r>
+        <w:rPr>
+          <w:lang w:val="nl-NL"/>
+        </w:rPr>
+        <w:t xml:space="preserve">het </w:t>
+      </w:r>
+      <w:r>
+        <w:rPr>
+          <w:lang w:val="nl-NL"/>
+        </w:rPr>
+        <w:t>belangrijk</w:t>
+      </w:r>
+      <w:r>
+        <w:rPr>
+          <w:lang w:val="nl-NL"/>
+        </w:rPr>
+        <w:t>st</w:t>
+      </w:r>
+      <w:r>
+        <w:rPr>
+          <w:lang w:val="nl-NL"/>
+        </w:rPr>
+        <w:t xml:space="preserve"> voor de legitimatie van kernenergie, ondanks voortdurende zorgen</w:t>
       </w:r>
       <w:r>
         <w:rPr>
@@ -5886,13 +5910,73 @@
         <w:rPr>
           <w:lang w:val="nl-NL"/>
         </w:rPr>
-        <w:t xml:space="preserve"> over dit onderwerp</w:t>
-      </w:r>
-      <w:r>
-        <w:rPr>
-          <w:lang w:val="nl-NL"/>
-        </w:rPr>
-        <w:t xml:space="preserve"> groeide pas significant in 1976, grotendeels dankzij de berichtgeving in de nationale media </w:t>
+        <w:t xml:space="preserve"> over </w:t>
+      </w:r>
+      <w:r>
+        <w:rPr>
+          <w:lang w:val="nl-NL"/>
+        </w:rPr>
+        <w:t>kernenergie</w:t>
+      </w:r>
+      <w:r>
+        <w:rPr>
+          <w:lang w:val="nl-NL"/>
+        </w:rPr>
+        <w:t xml:space="preserve"> begon pas</w:t>
+      </w:r>
+      <w:r>
+        <w:rPr>
+          <w:lang w:val="nl-NL"/>
+        </w:rPr>
+        <w:t xml:space="preserve"> significant </w:t>
+      </w:r>
+      <w:r>
+        <w:rPr>
+          <w:lang w:val="nl-NL"/>
+        </w:rPr>
+        <w:t>te groeien in de jaren 70</w:t>
+      </w:r>
+      <w:r>
+        <w:rPr>
+          <w:lang w:val="nl-NL"/>
+        </w:rPr>
+        <w:t>.</w:t>
+      </w:r>
+      <w:r>
+        <w:rPr>
+          <w:lang w:val="nl-NL"/>
+        </w:rPr>
+        <w:t xml:space="preserve"> </w:t>
+      </w:r>
+      <w:r>
+        <w:rPr>
+          <w:lang w:val="nl-NL"/>
+        </w:rPr>
+        <w:t>Grotendeels</w:t>
+      </w:r>
+      <w:r>
+        <w:rPr>
+          <w:lang w:val="nl-NL"/>
+        </w:rPr>
+        <w:t xml:space="preserve"> dankzij de </w:t>
+      </w:r>
+      <w:r>
+        <w:rPr>
+          <w:lang w:val="nl-NL"/>
+        </w:rPr>
+        <w:t>toegenomen</w:t>
+      </w:r>
+      <w:r>
+        <w:rPr>
+          <w:lang w:val="nl-NL"/>
+        </w:rPr>
+        <w:t xml:space="preserve"> </w:t>
+      </w:r>
+      <w:r>
+        <w:rPr>
+          <w:lang w:val="nl-NL"/>
+        </w:rPr>
+        <w:t xml:space="preserve">berichtgeving in de nationale media </w:t>
       </w:r>
       <w:sdt>
         <w:sdtPr>
@@ -6000,7 +6084,13 @@
         <w:rPr>
           <w:lang w:val="nl-NL"/>
         </w:rPr>
-        <w:t xml:space="preserve">, wat uiteindelijk leidde tot de sluiting van een Nederlandse kerncentrale in 1997 </w:t>
+        <w:t>. Dit leidde</w:t>
+      </w:r>
+      <w:r>
+        <w:rPr>
+          <w:lang w:val="nl-NL"/>
+        </w:rPr>
+        <w:t xml:space="preserve"> uiteindelijk tot de sluiting van een Nederlandse kerncentrale in 1997 </w:t>
       </w:r>
       <w:sdt>
         <w:sdtPr>

</xml_diff>

<commit_message>
vault backup: 2024-05-22 13:29:52
</commit_message>
<xml_diff>
--- a/Vakken/Blok 2/Wetenschapsjournalistiek/Eindpaper (Kernreactoren)/Eindpaper_Kerncentrales_JortSiemes_V6.docx
+++ b/Vakken/Blok 2/Wetenschapsjournalistiek/Eindpaper (Kernreactoren)/Eindpaper_Kerncentrales_JortSiemes_V6.docx
@@ -3575,7 +3575,21 @@
         <w:rPr>
           <w:lang w:val="nl-NL"/>
         </w:rPr>
-        <w:t xml:space="preserve"> en "media framing". Inclusiecriteria voor de geselecteerde literatuur waren peer-reviewed classificatie, publicatiedatum vanaf de jaren 1970, en taal Nederlands of Engels.</w:t>
+        <w:t xml:space="preserve"> en "media framing". Inclusiecriteria voor de geselecteerde literatuur waren peer-</w:t>
+      </w:r>
+      <w:proofErr w:type="spellStart"/>
+      <w:r>
+        <w:rPr>
+          <w:lang w:val="nl-NL"/>
+        </w:rPr>
+        <w:t>reviewed</w:t>
+      </w:r>
+      <w:proofErr w:type="spellEnd"/>
+      <w:r>
+        <w:rPr>
+          <w:lang w:val="nl-NL"/>
+        </w:rPr>
+        <w:t xml:space="preserve"> classificatie, publicatiedatum vanaf de jaren 1970, en taal Nederlands of Engels.</w:t>
       </w:r>
     </w:p>
     <w:p>
@@ -3777,7 +3791,21 @@
         <w:rPr>
           <w:lang w:val="nl-NL"/>
         </w:rPr>
-        <w:t>De framing theorieën van Goffman bieden in</w:t>
+        <w:t xml:space="preserve">De framing theorieën van </w:t>
+      </w:r>
+      <w:proofErr w:type="spellStart"/>
+      <w:r>
+        <w:rPr>
+          <w:lang w:val="nl-NL"/>
+        </w:rPr>
+        <w:t>Goffman</w:t>
+      </w:r>
+      <w:proofErr w:type="spellEnd"/>
+      <w:r>
+        <w:rPr>
+          <w:lang w:val="nl-NL"/>
+        </w:rPr>
+        <w:t xml:space="preserve"> bieden in</w:t>
       </w:r>
       <w:r>
         <w:rPr>
@@ -5411,7 +5439,21 @@
         <w:rPr>
           <w:lang w:val="nl-NL"/>
         </w:rPr>
-        <w:t xml:space="preserve"> negatieve aspecten zoals veiligheidsrisico's en falend bestuur (Geels &amp; Verhees, 2011</w:t>
+        <w:t xml:space="preserve"> negatieve aspecten zoals veiligheidsrisico's en falend bestuur (Geels &amp; </w:t>
+      </w:r>
+      <w:proofErr w:type="spellStart"/>
+      <w:r>
+        <w:rPr>
+          <w:lang w:val="nl-NL"/>
+        </w:rPr>
+        <w:t>Verhees</w:t>
+      </w:r>
+      <w:proofErr w:type="spellEnd"/>
+      <w:r>
+        <w:rPr>
+          <w:lang w:val="nl-NL"/>
+        </w:rPr>
+        <w:t>, 2011</w:t>
       </w:r>
       <w:r>
         <w:rPr>
@@ -5519,7 +5561,21 @@
         <w:rPr>
           <w:lang w:val="nl-NL"/>
         </w:rPr>
-        <w:t xml:space="preserve"> kernenergie (Smith &amp; Spanhoff, 1976; Vossen, 2020)</w:t>
+        <w:t xml:space="preserve"> kernenergie (Smith &amp; </w:t>
+      </w:r>
+      <w:proofErr w:type="spellStart"/>
+      <w:r>
+        <w:rPr>
+          <w:lang w:val="nl-NL"/>
+        </w:rPr>
+        <w:t>Spanhoff</w:t>
+      </w:r>
+      <w:proofErr w:type="spellEnd"/>
+      <w:r>
+        <w:rPr>
+          <w:lang w:val="nl-NL"/>
+        </w:rPr>
+        <w:t>, 1976; Vossen, 2020)</w:t>
       </w:r>
       <w:r>
         <w:rPr>
@@ -5555,7 +5611,21 @@
         <w:rPr>
           <w:lang w:val="nl-NL"/>
         </w:rPr>
-        <w:t xml:space="preserve"> organisaties (Boumans &amp; Vliegenthart, 2016).</w:t>
+        <w:t xml:space="preserve"> organisaties (Boumans &amp; </w:t>
+      </w:r>
+      <w:proofErr w:type="spellStart"/>
+      <w:r>
+        <w:rPr>
+          <w:lang w:val="nl-NL"/>
+        </w:rPr>
+        <w:t>Vliegenthart</w:t>
+      </w:r>
+      <w:proofErr w:type="spellEnd"/>
+      <w:r>
+        <w:rPr>
+          <w:lang w:val="nl-NL"/>
+        </w:rPr>
+        <w:t>, 2016).</w:t>
       </w:r>
     </w:p>
     <w:p>
@@ -5666,7 +5736,21 @@
         <w:rPr>
           <w:lang w:val="nl-NL"/>
         </w:rPr>
-        <w:t xml:space="preserve">een significante invloed rapporteren (Smith &amp; Spanhoff, 1976; Vossen, 2020). Dit wijst op een contextafhankelijke invloed van media. Bovendien verschilt het taalgebruik tussen experts en leken, wat de interpretatie van risico's beïnvloedt </w:t>
+        <w:t xml:space="preserve">een significante invloed rapporteren (Smith &amp; </w:t>
+      </w:r>
+      <w:proofErr w:type="spellStart"/>
+      <w:r>
+        <w:rPr>
+          <w:lang w:val="nl-NL"/>
+        </w:rPr>
+        <w:t>Spanhoff</w:t>
+      </w:r>
+      <w:proofErr w:type="spellEnd"/>
+      <w:r>
+        <w:rPr>
+          <w:lang w:val="nl-NL"/>
+        </w:rPr>
+        <w:t xml:space="preserve">, 1976; Vossen, 2020). Dit wijst op een contextafhankelijke invloed van media. Bovendien verschilt het taalgebruik tussen experts en leken, wat de interpretatie van risico's beïnvloedt </w:t>
       </w:r>
       <w:sdt>
         <w:sdtPr>
@@ -6144,13 +6228,13 @@
         <w:rPr>
           <w:lang w:val="nl-NL"/>
         </w:rPr>
-        <w:t xml:space="preserve"> </w:t>
-      </w:r>
-      <w:r>
-        <w:rPr>
-          <w:lang w:val="nl-NL"/>
-        </w:rPr>
-        <w:t xml:space="preserve">Media fungeren als een krachtig instrument voor het vormen van de publieke opinie over kernenergie </w:t>
+        <w:t>Nieuwsm</w:t>
+      </w:r>
+      <w:r>
+        <w:rPr>
+          <w:lang w:val="nl-NL"/>
+        </w:rPr>
+        <w:t xml:space="preserve">edia fungeren als een krachtig instrument voor het vormen van de publieke opinie over kernenergie </w:t>
       </w:r>
       <w:sdt>
         <w:sdtPr>
@@ -6198,7 +6282,37 @@
         <w:rPr>
           <w:lang w:val="nl-NL"/>
         </w:rPr>
-        <w:t xml:space="preserve">. Echter richten media zich vaak op de negatieve aspecten, waardoor de potentiële voordelen en milieu-implicaties van kernenergie onderbelicht blijven </w:t>
+        <w:t xml:space="preserve">. Echter </w:t>
+      </w:r>
+      <w:r>
+        <w:rPr>
+          <w:lang w:val="nl-NL"/>
+        </w:rPr>
+        <w:t>richt</w:t>
+      </w:r>
+      <w:r>
+        <w:rPr>
+          <w:lang w:val="nl-NL"/>
+        </w:rPr>
+        <w:t xml:space="preserve">en </w:t>
+      </w:r>
+      <w:r>
+        <w:rPr>
+          <w:lang w:val="nl-NL"/>
+        </w:rPr>
+        <w:t>nieuws</w:t>
+      </w:r>
+      <w:r>
+        <w:rPr>
+          <w:lang w:val="nl-NL"/>
+        </w:rPr>
+        <w:t>redacties</w:t>
+      </w:r>
+      <w:r>
+        <w:rPr>
+          <w:lang w:val="nl-NL"/>
+        </w:rPr>
+        <w:t xml:space="preserve"> zich vaak op de negatieve aspecten, waardoor de potentiële voordelen en milieu-implicaties van kernenergie onderbelicht blijven </w:t>
       </w:r>
       <w:sdt>
         <w:sdtPr>
@@ -6246,7 +6360,61 @@
         <w:rPr>
           <w:lang w:val="nl-NL"/>
         </w:rPr>
-        <w:t xml:space="preserve">. Interacties tussen verschillende perspectieven in de media vinden vaak plaats tijdens specifieke kwesties, waarbij voor- en tegenstanders met elkaar in debat gaan over framing </w:t>
+        <w:t xml:space="preserve">. Interacties tussen verschillende perspectieven in </w:t>
+      </w:r>
+      <w:r>
+        <w:rPr>
+          <w:lang w:val="nl-NL"/>
+        </w:rPr>
+        <w:t>het nieuws</w:t>
+      </w:r>
+      <w:r>
+        <w:rPr>
+          <w:lang w:val="nl-NL"/>
+        </w:rPr>
+        <w:t xml:space="preserve"> vinden vaak plaats tijdens specifieke kwesties</w:t>
+      </w:r>
+      <w:r>
+        <w:rPr>
+          <w:lang w:val="nl-NL"/>
+        </w:rPr>
+        <w:t>. Hier</w:t>
+      </w:r>
+      <w:r>
+        <w:rPr>
+          <w:lang w:val="nl-NL"/>
+        </w:rPr>
+        <w:t xml:space="preserve">bij </w:t>
+      </w:r>
+      <w:r>
+        <w:rPr>
+          <w:lang w:val="nl-NL"/>
+        </w:rPr>
+        <w:t xml:space="preserve">gaan </w:t>
+      </w:r>
+      <w:r>
+        <w:rPr>
+          <w:lang w:val="nl-NL"/>
+        </w:rPr>
+        <w:t xml:space="preserve">voor- en tegenstanders met elkaar in debat over </w:t>
+      </w:r>
+      <w:r>
+        <w:rPr>
+          <w:lang w:val="nl-NL"/>
+        </w:rPr>
+        <w:t xml:space="preserve">deze </w:t>
+      </w:r>
+      <w:r>
+        <w:rPr>
+          <w:lang w:val="nl-NL"/>
+        </w:rPr>
+        <w:t>fram</w:t>
+      </w:r>
+      <w:r>
+        <w:rPr>
+          <w:lang w:val="nl-NL"/>
+        </w:rPr>
+        <w:t xml:space="preserve">es </w:t>
       </w:r>
       <w:sdt>
         <w:sdtPr>
@@ -6294,7 +6462,115 @@
         <w:rPr>
           <w:lang w:val="nl-NL"/>
         </w:rPr>
-        <w:t xml:space="preserve">. Een diepgaande analyse toont aan dat de media voornamelijk de werking van kerncentrales belichten, zelfs wanneer er geen directe veiligheidsrisico's zijn, wat de focus legt op veiligheidskwesties en falend bestuur </w:t>
+        <w:t xml:space="preserve">. Een diepgaande analyse toont aan dat de </w:t>
+      </w:r>
+      <w:r>
+        <w:rPr>
+          <w:lang w:val="nl-NL"/>
+        </w:rPr>
+        <w:t>nieuws</w:t>
+      </w:r>
+      <w:r>
+        <w:rPr>
+          <w:lang w:val="nl-NL"/>
+        </w:rPr>
+        <w:t xml:space="preserve">media </w:t>
+      </w:r>
+      <w:r>
+        <w:rPr>
+          <w:lang w:val="nl-NL"/>
+        </w:rPr>
+        <w:t xml:space="preserve">zich </w:t>
+      </w:r>
+      <w:r>
+        <w:rPr>
+          <w:lang w:val="nl-NL"/>
+        </w:rPr>
+        <w:t xml:space="preserve">voornamelijk </w:t>
+      </w:r>
+      <w:r>
+        <w:rPr>
+          <w:lang w:val="nl-NL"/>
+        </w:rPr>
+        <w:t xml:space="preserve">richten </w:t>
+      </w:r>
+      <w:r>
+        <w:rPr>
+          <w:lang w:val="nl-NL"/>
+        </w:rPr>
+        <w:t xml:space="preserve">op </w:t>
+      </w:r>
+      <w:r>
+        <w:rPr>
+          <w:lang w:val="nl-NL"/>
+        </w:rPr>
+        <w:t>de werking van kerncentrale</w:t>
+      </w:r>
+      <w:r>
+        <w:rPr>
+          <w:lang w:val="nl-NL"/>
+        </w:rPr>
+        <w:t>s</w:t>
+      </w:r>
+      <w:r>
+        <w:rPr>
+          <w:lang w:val="nl-NL"/>
+        </w:rPr>
+        <w:t>.</w:t>
+      </w:r>
+      <w:r>
+        <w:rPr>
+          <w:lang w:val="nl-NL"/>
+        </w:rPr>
+        <w:t xml:space="preserve"> </w:t>
+      </w:r>
+      <w:r>
+        <w:rPr>
+          <w:lang w:val="nl-NL"/>
+        </w:rPr>
+        <w:t>Zelfs</w:t>
+      </w:r>
+      <w:r>
+        <w:rPr>
+          <w:lang w:val="nl-NL"/>
+        </w:rPr>
+        <w:t xml:space="preserve"> wanneer er geen directe veiligheidsrisico's zijn, wa</w:t>
+      </w:r>
+      <w:r>
+        <w:rPr>
+          <w:lang w:val="nl-NL"/>
+        </w:rPr>
+        <w:t xml:space="preserve">armee </w:t>
+      </w:r>
+      <w:r>
+        <w:rPr>
+          <w:lang w:val="nl-NL"/>
+        </w:rPr>
+        <w:t xml:space="preserve">de focus </w:t>
+      </w:r>
+      <w:r>
+        <w:rPr>
+          <w:lang w:val="nl-NL"/>
+        </w:rPr>
+        <w:t>ge</w:t>
+      </w:r>
+      <w:r>
+        <w:rPr>
+          <w:lang w:val="nl-NL"/>
+        </w:rPr>
+        <w:t>leg</w:t>
+      </w:r>
+      <w:r>
+        <w:rPr>
+          <w:lang w:val="nl-NL"/>
+        </w:rPr>
+        <w:t>d wordt</w:t>
+      </w:r>
+      <w:r>
+        <w:rPr>
+          <w:lang w:val="nl-NL"/>
+        </w:rPr>
+        <w:t xml:space="preserve"> op veiligheidskwesties en falend bestuur </w:t>
       </w:r>
       <w:sdt>
         <w:sdtPr>
@@ -6342,7 +6618,19 @@
         <w:rPr>
           <w:lang w:val="nl-NL"/>
         </w:rPr>
-        <w:t xml:space="preserve">. Deze concentratie op negatieve aspecten en het gebrek aan aandacht voor potentiële voordelen, milieu- en </w:t>
+        <w:t xml:space="preserve">. Deze concentratie op negatieve aspecten en het gebrek aan aandacht voor potentiële voordelen, </w:t>
+      </w:r>
+      <w:r>
+        <w:rPr>
+          <w:lang w:val="nl-NL"/>
+        </w:rPr>
+        <w:t xml:space="preserve">zoals </w:t>
+      </w:r>
+      <w:r>
+        <w:rPr>
+          <w:lang w:val="nl-NL"/>
+        </w:rPr>
+        <w:t xml:space="preserve">milieu- en </w:t>
       </w:r>
       <w:r>
         <w:rPr>
@@ -6487,7 +6775,35 @@
         <w:rPr>
           <w:lang w:val="nl-NL"/>
         </w:rPr>
-        <w:t>In Nederland domineren 'runaway technology' en 'public accountability'</w:t>
+        <w:t>In Nederland domineren '</w:t>
+      </w:r>
+      <w:proofErr w:type="spellStart"/>
+      <w:r>
+        <w:rPr>
+          <w:lang w:val="nl-NL"/>
+        </w:rPr>
+        <w:t>runaway</w:t>
+      </w:r>
+      <w:proofErr w:type="spellEnd"/>
+      <w:r>
+        <w:rPr>
+          <w:lang w:val="nl-NL"/>
+        </w:rPr>
+        <w:t xml:space="preserve"> </w:t>
+      </w:r>
+      <w:proofErr w:type="spellStart"/>
+      <w:r>
+        <w:rPr>
+          <w:lang w:val="nl-NL"/>
+        </w:rPr>
+        <w:t>technology</w:t>
+      </w:r>
+      <w:proofErr w:type="spellEnd"/>
+      <w:r>
+        <w:rPr>
+          <w:lang w:val="nl-NL"/>
+        </w:rPr>
+        <w:t>' en 'public accountability'</w:t>
       </w:r>
       <w:r>
         <w:rPr>
@@ -6860,8 +7176,9 @@
           <w:szCs w:val="24"/>
           <w:lang w:val="nl-NL" w:eastAsia="en-NL"/>
         </w:rPr>
-        <w:t>Sinds het begin van het kernenergiedebat zijn wetenschappers en publieke actiegroepen de belangrijkste tegenstanders geweest, terwijl voorstanders beloftes en toekomstvisies benadrukken (Smith &amp; Spanhoff, 1976; Geels &amp; Verhees, 2011). Oppositiegroepen wijzen op nadelen en risico's. Sociale bewegingen gebruiken protesten en petities om druk uit te oefenen, en klimaatorganisaties publiceren vaker dan industriële organisaties</w:t>
-      </w:r>
+        <w:t xml:space="preserve">Sinds het begin van het kernenergiedebat zijn wetenschappers en publieke actiegroepen de belangrijkste tegenstanders geweest, terwijl voorstanders beloftes en toekomstvisies benadrukken (Smith &amp; </w:t>
+      </w:r>
+      <w:proofErr w:type="spellStart"/>
       <w:r>
         <w:rPr>
           <w:rFonts w:ascii="Times New Roman" w:eastAsia="Times New Roman" w:hAnsi="Times New Roman" w:cs="Times New Roman"/>
@@ -6869,8 +7186,9 @@
           <w:szCs w:val="24"/>
           <w:lang w:val="nl-NL" w:eastAsia="en-NL"/>
         </w:rPr>
-        <w:t xml:space="preserve"> (zie Bijlage 2, Grafiek 1)</w:t>
-      </w:r>
+        <w:t>Spanhoff</w:t>
+      </w:r>
+      <w:proofErr w:type="spellEnd"/>
       <w:r>
         <w:rPr>
           <w:rFonts w:ascii="Times New Roman" w:eastAsia="Times New Roman" w:hAnsi="Times New Roman" w:cs="Times New Roman"/>
@@ -6878,7 +7196,85 @@
           <w:szCs w:val="24"/>
           <w:lang w:val="nl-NL" w:eastAsia="en-NL"/>
         </w:rPr>
-        <w:t xml:space="preserve"> (Geels &amp; Verhees, 2011; Boumans &amp; Vliegenthart, 2016). Na de ramp in Tsjernobyl was het moeilijk om dezelfde media-aandacht te krijgen, maar sociale bewegingen blijven strijden via framing </w:t>
+        <w:t xml:space="preserve">, 1976; Geels &amp; </w:t>
+      </w:r>
+      <w:proofErr w:type="spellStart"/>
+      <w:r>
+        <w:rPr>
+          <w:rFonts w:ascii="Times New Roman" w:eastAsia="Times New Roman" w:hAnsi="Times New Roman" w:cs="Times New Roman"/>
+          <w:sz w:val="24"/>
+          <w:szCs w:val="24"/>
+          <w:lang w:val="nl-NL" w:eastAsia="en-NL"/>
+        </w:rPr>
+        <w:t>Verhees</w:t>
+      </w:r>
+      <w:proofErr w:type="spellEnd"/>
+      <w:r>
+        <w:rPr>
+          <w:rFonts w:ascii="Times New Roman" w:eastAsia="Times New Roman" w:hAnsi="Times New Roman" w:cs="Times New Roman"/>
+          <w:sz w:val="24"/>
+          <w:szCs w:val="24"/>
+          <w:lang w:val="nl-NL" w:eastAsia="en-NL"/>
+        </w:rPr>
+        <w:t>, 2011). Oppositiegroepen wijzen op nadelen en risico's. Sociale bewegingen gebruiken protesten en petities om druk uit te oefenen, en klimaatorganisaties publiceren vaker dan industriële organisaties</w:t>
+      </w:r>
+      <w:r>
+        <w:rPr>
+          <w:rFonts w:ascii="Times New Roman" w:eastAsia="Times New Roman" w:hAnsi="Times New Roman" w:cs="Times New Roman"/>
+          <w:sz w:val="24"/>
+          <w:szCs w:val="24"/>
+          <w:lang w:val="nl-NL" w:eastAsia="en-NL"/>
+        </w:rPr>
+        <w:t xml:space="preserve"> (zie Bijlage 2, Grafiek 1)</w:t>
+      </w:r>
+      <w:r>
+        <w:rPr>
+          <w:rFonts w:ascii="Times New Roman" w:eastAsia="Times New Roman" w:hAnsi="Times New Roman" w:cs="Times New Roman"/>
+          <w:sz w:val="24"/>
+          <w:szCs w:val="24"/>
+          <w:lang w:val="nl-NL" w:eastAsia="en-NL"/>
+        </w:rPr>
+        <w:t xml:space="preserve"> (Geels &amp; </w:t>
+      </w:r>
+      <w:proofErr w:type="spellStart"/>
+      <w:r>
+        <w:rPr>
+          <w:rFonts w:ascii="Times New Roman" w:eastAsia="Times New Roman" w:hAnsi="Times New Roman" w:cs="Times New Roman"/>
+          <w:sz w:val="24"/>
+          <w:szCs w:val="24"/>
+          <w:lang w:val="nl-NL" w:eastAsia="en-NL"/>
+        </w:rPr>
+        <w:t>Verhees</w:t>
+      </w:r>
+      <w:proofErr w:type="spellEnd"/>
+      <w:r>
+        <w:rPr>
+          <w:rFonts w:ascii="Times New Roman" w:eastAsia="Times New Roman" w:hAnsi="Times New Roman" w:cs="Times New Roman"/>
+          <w:sz w:val="24"/>
+          <w:szCs w:val="24"/>
+          <w:lang w:val="nl-NL" w:eastAsia="en-NL"/>
+        </w:rPr>
+        <w:t xml:space="preserve">, 2011; Boumans &amp; </w:t>
+      </w:r>
+      <w:proofErr w:type="spellStart"/>
+      <w:r>
+        <w:rPr>
+          <w:rFonts w:ascii="Times New Roman" w:eastAsia="Times New Roman" w:hAnsi="Times New Roman" w:cs="Times New Roman"/>
+          <w:sz w:val="24"/>
+          <w:szCs w:val="24"/>
+          <w:lang w:val="nl-NL" w:eastAsia="en-NL"/>
+        </w:rPr>
+        <w:t>Vliegenthart</w:t>
+      </w:r>
+      <w:proofErr w:type="spellEnd"/>
+      <w:r>
+        <w:rPr>
+          <w:rFonts w:ascii="Times New Roman" w:eastAsia="Times New Roman" w:hAnsi="Times New Roman" w:cs="Times New Roman"/>
+          <w:sz w:val="24"/>
+          <w:szCs w:val="24"/>
+          <w:lang w:val="nl-NL" w:eastAsia="en-NL"/>
+        </w:rPr>
+        <w:t xml:space="preserve">, 2016). Na de ramp in Tsjernobyl was het moeilijk om dezelfde media-aandacht te krijgen, maar sociale bewegingen blijven strijden via framing </w:t>
       </w:r>
       <w:sdt>
         <w:sdtPr>
@@ -6947,7 +7343,47 @@
           <w:szCs w:val="24"/>
           <w:lang w:val="nl-NL" w:eastAsia="en-NL"/>
         </w:rPr>
-        <w:t xml:space="preserve">. De effectiviteit van frames hangt af van factoren zoals geloofwaardigheid, empirische fit, centraliteit, en resonantie met het publiek (Geels &amp; Verhees, 2011). Positieve frames kunnen innovaties stimuleren, terwijl negatieve frames ze kunnen ondermijnen </w:t>
+        <w:t xml:space="preserve">. De effectiviteit van frames hangt af van factoren zoals geloofwaardigheid, empirische fit, </w:t>
+      </w:r>
+      <w:proofErr w:type="spellStart"/>
+      <w:r>
+        <w:rPr>
+          <w:rFonts w:ascii="Times New Roman" w:eastAsia="Times New Roman" w:hAnsi="Times New Roman" w:cs="Times New Roman"/>
+          <w:sz w:val="24"/>
+          <w:szCs w:val="24"/>
+          <w:lang w:val="nl-NL" w:eastAsia="en-NL"/>
+        </w:rPr>
+        <w:t>centraliteit</w:t>
+      </w:r>
+      <w:proofErr w:type="spellEnd"/>
+      <w:r>
+        <w:rPr>
+          <w:rFonts w:ascii="Times New Roman" w:eastAsia="Times New Roman" w:hAnsi="Times New Roman" w:cs="Times New Roman"/>
+          <w:sz w:val="24"/>
+          <w:szCs w:val="24"/>
+          <w:lang w:val="nl-NL" w:eastAsia="en-NL"/>
+        </w:rPr>
+        <w:t xml:space="preserve">, en resonantie met het publiek (Geels &amp; </w:t>
+      </w:r>
+      <w:proofErr w:type="spellStart"/>
+      <w:r>
+        <w:rPr>
+          <w:rFonts w:ascii="Times New Roman" w:eastAsia="Times New Roman" w:hAnsi="Times New Roman" w:cs="Times New Roman"/>
+          <w:sz w:val="24"/>
+          <w:szCs w:val="24"/>
+          <w:lang w:val="nl-NL" w:eastAsia="en-NL"/>
+        </w:rPr>
+        <w:t>Verhees</w:t>
+      </w:r>
+      <w:proofErr w:type="spellEnd"/>
+      <w:r>
+        <w:rPr>
+          <w:rFonts w:ascii="Times New Roman" w:eastAsia="Times New Roman" w:hAnsi="Times New Roman" w:cs="Times New Roman"/>
+          <w:sz w:val="24"/>
+          <w:szCs w:val="24"/>
+          <w:lang w:val="nl-NL" w:eastAsia="en-NL"/>
+        </w:rPr>
+        <w:t xml:space="preserve">, 2011). Positieve frames kunnen innovaties stimuleren, terwijl negatieve frames ze kunnen ondermijnen </w:t>
       </w:r>
       <w:sdt>
         <w:sdtPr>
@@ -8247,7 +8683,27 @@
           <w:szCs w:val="24"/>
           <w:lang w:val="nl-NL" w:eastAsia="en-NL"/>
         </w:rPr>
-        <w:t>Toekomstig onderzoek zou zich kunnen concentreren op de mechanismen van framing in media en publieke opinie over kernenergie, vergelijkende analyses tussen culturen, langetermijneffecten op beleidsvorming, rol van sociale media, en effectiviteit van framingstrategieën. Een dieper inzicht in deze gebieden kan helpen bij een evenwichtiger en informatiever publiek debat over kernenergie, wat essentieel is voor weloverwogen energiebeleidsbeslissingen.</w:t>
+        <w:t xml:space="preserve">Toekomstig onderzoek zou zich kunnen concentreren op de mechanismen van framing in media en publieke opinie over kernenergie, vergelijkende analyses tussen culturen, langetermijneffecten op beleidsvorming, rol van sociale media, en effectiviteit van </w:t>
+      </w:r>
+      <w:proofErr w:type="spellStart"/>
+      <w:r>
+        <w:rPr>
+          <w:rFonts w:ascii="Times New Roman" w:eastAsia="Times New Roman" w:hAnsi="Times New Roman" w:cs="Times New Roman"/>
+          <w:sz w:val="24"/>
+          <w:szCs w:val="24"/>
+          <w:lang w:val="nl-NL" w:eastAsia="en-NL"/>
+        </w:rPr>
+        <w:t>framingstrategieën</w:t>
+      </w:r>
+      <w:proofErr w:type="spellEnd"/>
+      <w:r>
+        <w:rPr>
+          <w:rFonts w:ascii="Times New Roman" w:eastAsia="Times New Roman" w:hAnsi="Times New Roman" w:cs="Times New Roman"/>
+          <w:sz w:val="24"/>
+          <w:szCs w:val="24"/>
+          <w:lang w:val="nl-NL" w:eastAsia="en-NL"/>
+        </w:rPr>
+        <w:t>. Een dieper inzicht in deze gebieden kan helpen bij een evenwichtiger en informatiever publiek debat over kernenergie, wat essentieel is voor weloverwogen energiebeleidsbeslissingen.</w:t>
       </w:r>
     </w:p>
     <w:p>
@@ -9082,11 +9538,19 @@
           <w:lang w:val="nl-NL"/>
         </w:rPr>
       </w:pPr>
-      <w:r>
-        <w:rPr>
-          <w:lang w:val="nl-NL"/>
-        </w:rPr>
-        <w:t>Runaway Technology: dit frame beschouwt kernenergie als een oncontroleerbare en gevaarlijke technologie. Het benadrukt de risico's en gevaren, en suggereert dat stoppen met kernenergie de enige optie is.</w:t>
+      <w:proofErr w:type="spellStart"/>
+      <w:r>
+        <w:rPr>
+          <w:lang w:val="nl-NL"/>
+        </w:rPr>
+        <w:t>Runaway</w:t>
+      </w:r>
+      <w:proofErr w:type="spellEnd"/>
+      <w:r>
+        <w:rPr>
+          <w:lang w:val="nl-NL"/>
+        </w:rPr>
+        <w:t xml:space="preserve"> Technology: dit frame beschouwt kernenergie als een oncontroleerbare en gevaarlijke technologie. Het benadrukt de risico's en gevaren, en suggereert dat stoppen met kernenergie de enige optie is.</w:t>
       </w:r>
     </w:p>
     <w:p>
@@ -9101,11 +9565,19 @@
           <w:lang w:val="nl-NL"/>
         </w:rPr>
       </w:pPr>
-      <w:r>
-        <w:rPr>
-          <w:lang w:val="nl-NL"/>
-        </w:rPr>
-        <w:t>Progress: het beeld dat modernisering en moderne technologie ons leven beter maken. In de communicatie wordt dit kader gebruikt om te wijzen op de voordelen.</w:t>
+      <w:proofErr w:type="spellStart"/>
+      <w:r>
+        <w:rPr>
+          <w:lang w:val="nl-NL"/>
+        </w:rPr>
+        <w:t>Progress</w:t>
+      </w:r>
+      <w:proofErr w:type="spellEnd"/>
+      <w:r>
+        <w:rPr>
+          <w:lang w:val="nl-NL"/>
+        </w:rPr>
+        <w:t>: het beeld dat modernisering en moderne technologie ons leven beter maken. In de communicatie wordt dit kader gebruikt om te wijzen op de voordelen.</w:t>
       </w:r>
     </w:p>
     <w:p>
@@ -9120,11 +9592,19 @@
           <w:lang w:val="nl-NL"/>
         </w:rPr>
       </w:pPr>
-      <w:r>
-        <w:rPr>
-          <w:lang w:val="nl-NL"/>
-        </w:rPr>
-        <w:t>Sustainability: Het begrip duurzaamheid is diep geworteld in onze samenleving, wat blijkt uit de brede steun voor duurzame ontwikkelingsdoelen. Dit perspectief betoogt dat kernenergie niet schoon of duurzaam is.</w:t>
+      <w:proofErr w:type="spellStart"/>
+      <w:r>
+        <w:rPr>
+          <w:lang w:val="nl-NL"/>
+        </w:rPr>
+        <w:t>Sustainability</w:t>
+      </w:r>
+      <w:proofErr w:type="spellEnd"/>
+      <w:r>
+        <w:rPr>
+          <w:lang w:val="nl-NL"/>
+        </w:rPr>
+        <w:t>: Het begrip duurzaamheid is diep geworteld in onze samenleving, wat blijkt uit de brede steun voor duurzame ontwikkelingsdoelen. Dit perspectief betoogt dat kernenergie niet schoon of duurzaam is.</w:t>
       </w:r>
     </w:p>
     <w:p>
@@ -9139,11 +9619,19 @@
           <w:lang w:val="nl-NL"/>
         </w:rPr>
       </w:pPr>
-      <w:r>
-        <w:rPr>
-          <w:lang w:val="nl-NL"/>
-        </w:rPr>
-        <w:t>Cost-Effectiveness: dit frame kijkt naar de economische kosten en baten van kernenergie. Het onderliggende idee is dat een investering in kernenergie een economisch verantwoorde beslissing moet zijn voor onze samenleving.</w:t>
+      <w:proofErr w:type="spellStart"/>
+      <w:r>
+        <w:rPr>
+          <w:lang w:val="nl-NL"/>
+        </w:rPr>
+        <w:t>Cost-Effectiveness</w:t>
+      </w:r>
+      <w:proofErr w:type="spellEnd"/>
+      <w:r>
+        <w:rPr>
+          <w:lang w:val="nl-NL"/>
+        </w:rPr>
+        <w:t>: dit frame kijkt naar de economische kosten en baten van kernenergie. Het onderliggende idee is dat een investering in kernenergie een economisch verantwoorde beslissing moet zijn voor onze samenleving.</w:t>
       </w:r>
     </w:p>
     <w:p>
@@ -9177,11 +9665,33 @@
           <w:lang w:val="nl-NL"/>
         </w:rPr>
       </w:pPr>
-      <w:r>
-        <w:rPr>
-          <w:lang w:val="nl-NL"/>
-        </w:rPr>
-        <w:t xml:space="preserve">Social Justice: Onze energieproductie en -consumptie roept vragen op over rechtvaardigheid en gelijkheid, bijvoorbeeld voor mensen in armoede. </w:t>
+      <w:proofErr w:type="spellStart"/>
+      <w:r>
+        <w:rPr>
+          <w:lang w:val="nl-NL"/>
+        </w:rPr>
+        <w:t>Social</w:t>
+      </w:r>
+      <w:proofErr w:type="spellEnd"/>
+      <w:r>
+        <w:rPr>
+          <w:lang w:val="nl-NL"/>
+        </w:rPr>
+        <w:t xml:space="preserve"> </w:t>
+      </w:r>
+      <w:proofErr w:type="spellStart"/>
+      <w:r>
+        <w:rPr>
+          <w:lang w:val="nl-NL"/>
+        </w:rPr>
+        <w:t>Justice</w:t>
+      </w:r>
+      <w:proofErr w:type="spellEnd"/>
+      <w:r>
+        <w:rPr>
+          <w:lang w:val="nl-NL"/>
+        </w:rPr>
+        <w:t xml:space="preserve">: Onze energieproductie en -consumptie roept vragen op over rechtvaardigheid en gelijkheid, bijvoorbeeld voor mensen in armoede. </w:t>
       </w:r>
     </w:p>
     <w:p>
@@ -9278,11 +9788,19 @@
           <w:lang w:val="nl-NL"/>
         </w:rPr>
       </w:pPr>
-      <w:r>
-        <w:rPr>
-          <w:lang w:val="nl-NL"/>
-        </w:rPr>
-        <w:t>Ecomodernism: Propageert dat moderne technologie nodig is om de planeet te redden. De risico's van opwarming van de aarde zijn groot, en technologie wordt als oplossing gezien. Wie de klimaatdoelstellingen serieus neemt, zou de vooruitgang van kernenergie moeten omarmen.</w:t>
+      <w:proofErr w:type="spellStart"/>
+      <w:r>
+        <w:rPr>
+          <w:lang w:val="nl-NL"/>
+        </w:rPr>
+        <w:t>Ecomodernism</w:t>
+      </w:r>
+      <w:proofErr w:type="spellEnd"/>
+      <w:r>
+        <w:rPr>
+          <w:lang w:val="nl-NL"/>
+        </w:rPr>
+        <w:t>: Propageert dat moderne technologie nodig is om de planeet te redden. De risico's van opwarming van de aarde zijn groot, en technologie wordt als oplossing gezien. Wie de klimaatdoelstellingen serieus neemt, zou de vooruitgang van kernenergie moeten omarmen.</w:t>
       </w:r>
     </w:p>
     <w:p>
@@ -9745,7 +10263,23 @@
           <w:rFonts w:ascii="Times New Roman" w:hAnsi="Times New Roman" w:cs="Times New Roman"/>
           <w:lang w:val="nl-NL"/>
         </w:rPr>
-        <w:t>. frequentie van kernenergieframes (in procenten) in krantenartikelen in nederland (n=554) (Vossen, 2022)</w:t>
+        <w:t xml:space="preserve">. frequentie van kernenergieframes (in procenten) in krantenartikelen in </w:t>
+      </w:r>
+      <w:proofErr w:type="spellStart"/>
+      <w:r>
+        <w:rPr>
+          <w:rFonts w:ascii="Times New Roman" w:hAnsi="Times New Roman" w:cs="Times New Roman"/>
+          <w:lang w:val="nl-NL"/>
+        </w:rPr>
+        <w:t>nederland</w:t>
+      </w:r>
+      <w:proofErr w:type="spellEnd"/>
+      <w:r>
+        <w:rPr>
+          <w:rFonts w:ascii="Times New Roman" w:hAnsi="Times New Roman" w:cs="Times New Roman"/>
+          <w:lang w:val="nl-NL"/>
+        </w:rPr>
+        <w:t xml:space="preserve"> (n=554) (Vossen, 2022)</w:t>
       </w:r>
     </w:p>
     <w:p>
@@ -9913,7 +10447,39 @@
           <w:rFonts w:ascii="Times New Roman" w:hAnsi="Times New Roman" w:cs="Times New Roman"/>
           <w:lang w:val="nl-NL"/>
         </w:rPr>
-        <w:t>. tone of voice (percentages) in krantenartikelen over kernenergie in Nederland (n=554) (Vossen, 2022)</w:t>
+        <w:t xml:space="preserve">. </w:t>
+      </w:r>
+      <w:proofErr w:type="spellStart"/>
+      <w:r>
+        <w:rPr>
+          <w:rFonts w:ascii="Times New Roman" w:hAnsi="Times New Roman" w:cs="Times New Roman"/>
+          <w:lang w:val="nl-NL"/>
+        </w:rPr>
+        <w:t>tone</w:t>
+      </w:r>
+      <w:proofErr w:type="spellEnd"/>
+      <w:r>
+        <w:rPr>
+          <w:rFonts w:ascii="Times New Roman" w:hAnsi="Times New Roman" w:cs="Times New Roman"/>
+          <w:lang w:val="nl-NL"/>
+        </w:rPr>
+        <w:t xml:space="preserve"> of </w:t>
+      </w:r>
+      <w:proofErr w:type="spellStart"/>
+      <w:r>
+        <w:rPr>
+          <w:rFonts w:ascii="Times New Roman" w:hAnsi="Times New Roman" w:cs="Times New Roman"/>
+          <w:lang w:val="nl-NL"/>
+        </w:rPr>
+        <w:t>voice</w:t>
+      </w:r>
+      <w:proofErr w:type="spellEnd"/>
+      <w:r>
+        <w:rPr>
+          <w:rFonts w:ascii="Times New Roman" w:hAnsi="Times New Roman" w:cs="Times New Roman"/>
+          <w:lang w:val="nl-NL"/>
+        </w:rPr>
+        <w:t xml:space="preserve"> (percentages) in krantenartikelen over kernenergie in Nederland (n=554) (Vossen, 2022)</w:t>
       </w:r>
     </w:p>
     <w:p>

</xml_diff>

<commit_message>
vault backup: 2024-05-22 13:50:53
</commit_message>
<xml_diff>
--- a/Vakken/Blok 2/Wetenschapsjournalistiek/Eindpaper (Kernreactoren)/Eindpaper_Kerncentrales_JortSiemes_V6.docx
+++ b/Vakken/Blok 2/Wetenschapsjournalistiek/Eindpaper (Kernreactoren)/Eindpaper_Kerncentrales_JortSiemes_V6.docx
@@ -3575,21 +3575,7 @@
         <w:rPr>
           <w:lang w:val="nl-NL"/>
         </w:rPr>
-        <w:t xml:space="preserve"> en "media framing". Inclusiecriteria voor de geselecteerde literatuur waren peer-</w:t>
-      </w:r>
-      <w:proofErr w:type="spellStart"/>
-      <w:r>
-        <w:rPr>
-          <w:lang w:val="nl-NL"/>
-        </w:rPr>
-        <w:t>reviewed</w:t>
-      </w:r>
-      <w:proofErr w:type="spellEnd"/>
-      <w:r>
-        <w:rPr>
-          <w:lang w:val="nl-NL"/>
-        </w:rPr>
-        <w:t xml:space="preserve"> classificatie, publicatiedatum vanaf de jaren 1970, en taal Nederlands of Engels.</w:t>
+        <w:t xml:space="preserve"> en "media framing". Inclusiecriteria voor de geselecteerde literatuur waren peer-reviewed classificatie, publicatiedatum vanaf de jaren 1970, en taal Nederlands of Engels.</w:t>
       </w:r>
     </w:p>
     <w:p>
@@ -3791,21 +3777,7 @@
         <w:rPr>
           <w:lang w:val="nl-NL"/>
         </w:rPr>
-        <w:t xml:space="preserve">De framing theorieën van </w:t>
-      </w:r>
-      <w:proofErr w:type="spellStart"/>
-      <w:r>
-        <w:rPr>
-          <w:lang w:val="nl-NL"/>
-        </w:rPr>
-        <w:t>Goffman</w:t>
-      </w:r>
-      <w:proofErr w:type="spellEnd"/>
-      <w:r>
-        <w:rPr>
-          <w:lang w:val="nl-NL"/>
-        </w:rPr>
-        <w:t xml:space="preserve"> bieden in</w:t>
+        <w:t>De framing theorieën van Goffman bieden in</w:t>
       </w:r>
       <w:r>
         <w:rPr>
@@ -5439,21 +5411,7 @@
         <w:rPr>
           <w:lang w:val="nl-NL"/>
         </w:rPr>
-        <w:t xml:space="preserve"> negatieve aspecten zoals veiligheidsrisico's en falend bestuur (Geels &amp; </w:t>
-      </w:r>
-      <w:proofErr w:type="spellStart"/>
-      <w:r>
-        <w:rPr>
-          <w:lang w:val="nl-NL"/>
-        </w:rPr>
-        <w:t>Verhees</w:t>
-      </w:r>
-      <w:proofErr w:type="spellEnd"/>
-      <w:r>
-        <w:rPr>
-          <w:lang w:val="nl-NL"/>
-        </w:rPr>
-        <w:t>, 2011</w:t>
+        <w:t xml:space="preserve"> negatieve aspecten zoals veiligheidsrisico's en falend bestuur (Geels &amp; Verhees, 2011</w:t>
       </w:r>
       <w:r>
         <w:rPr>
@@ -5561,21 +5519,7 @@
         <w:rPr>
           <w:lang w:val="nl-NL"/>
         </w:rPr>
-        <w:t xml:space="preserve"> kernenergie (Smith &amp; </w:t>
-      </w:r>
-      <w:proofErr w:type="spellStart"/>
-      <w:r>
-        <w:rPr>
-          <w:lang w:val="nl-NL"/>
-        </w:rPr>
-        <w:t>Spanhoff</w:t>
-      </w:r>
-      <w:proofErr w:type="spellEnd"/>
-      <w:r>
-        <w:rPr>
-          <w:lang w:val="nl-NL"/>
-        </w:rPr>
-        <w:t>, 1976; Vossen, 2020)</w:t>
+        <w:t xml:space="preserve"> kernenergie (Smith &amp; Spanhoff, 1976; Vossen, 2020)</w:t>
       </w:r>
       <w:r>
         <w:rPr>
@@ -5611,21 +5555,7 @@
         <w:rPr>
           <w:lang w:val="nl-NL"/>
         </w:rPr>
-        <w:t xml:space="preserve"> organisaties (Boumans &amp; </w:t>
-      </w:r>
-      <w:proofErr w:type="spellStart"/>
-      <w:r>
-        <w:rPr>
-          <w:lang w:val="nl-NL"/>
-        </w:rPr>
-        <w:t>Vliegenthart</w:t>
-      </w:r>
-      <w:proofErr w:type="spellEnd"/>
-      <w:r>
-        <w:rPr>
-          <w:lang w:val="nl-NL"/>
-        </w:rPr>
-        <w:t>, 2016).</w:t>
+        <w:t xml:space="preserve"> organisaties (Boumans &amp; Vliegenthart, 2016).</w:t>
       </w:r>
     </w:p>
     <w:p>
@@ -5736,21 +5666,7 @@
         <w:rPr>
           <w:lang w:val="nl-NL"/>
         </w:rPr>
-        <w:t xml:space="preserve">een significante invloed rapporteren (Smith &amp; </w:t>
-      </w:r>
-      <w:proofErr w:type="spellStart"/>
-      <w:r>
-        <w:rPr>
-          <w:lang w:val="nl-NL"/>
-        </w:rPr>
-        <w:t>Spanhoff</w:t>
-      </w:r>
-      <w:proofErr w:type="spellEnd"/>
-      <w:r>
-        <w:rPr>
-          <w:lang w:val="nl-NL"/>
-        </w:rPr>
-        <w:t xml:space="preserve">, 1976; Vossen, 2020). Dit wijst op een contextafhankelijke invloed van media. Bovendien verschilt het taalgebruik tussen experts en leken, wat de interpretatie van risico's beïnvloedt </w:t>
+        <w:t xml:space="preserve">een significante invloed rapporteren (Smith &amp; Spanhoff, 1976; Vossen, 2020). Dit wijst op een contextafhankelijke invloed van media. Bovendien verschilt het taalgebruik tussen experts en leken, wat de interpretatie van risico's beïnvloedt </w:t>
       </w:r>
       <w:sdt>
         <w:sdtPr>
@@ -6775,71 +6691,103 @@
         <w:rPr>
           <w:lang w:val="nl-NL"/>
         </w:rPr>
-        <w:t>In Nederland domineren '</w:t>
-      </w:r>
-      <w:proofErr w:type="spellStart"/>
-      <w:r>
-        <w:rPr>
-          <w:lang w:val="nl-NL"/>
-        </w:rPr>
-        <w:t>runaway</w:t>
-      </w:r>
-      <w:proofErr w:type="spellEnd"/>
+        <w:t>In Nederland domineren</w:t>
+      </w:r>
+      <w:r>
+        <w:rPr>
+          <w:lang w:val="nl-NL"/>
+        </w:rPr>
+        <w:t xml:space="preserve"> de frames</w:t>
+      </w:r>
+      <w:r>
+        <w:rPr>
+          <w:lang w:val="nl-NL"/>
+        </w:rPr>
+        <w:t xml:space="preserve"> 'runaway technology' en 'public accountability'</w:t>
+      </w:r>
+      <w:r>
+        <w:rPr>
+          <w:lang w:val="nl-NL"/>
+        </w:rPr>
+        <w:t xml:space="preserve"> (zie Bijlage </w:t>
+      </w:r>
+      <w:r>
+        <w:rPr>
+          <w:lang w:val="nl-NL"/>
+        </w:rPr>
+        <w:t>1</w:t>
+      </w:r>
+      <w:r>
+        <w:rPr>
+          <w:lang w:val="nl-NL"/>
+        </w:rPr>
+        <w:t xml:space="preserve">, </w:t>
+      </w:r>
+      <w:r>
+        <w:rPr>
+          <w:lang w:val="nl-NL"/>
+        </w:rPr>
+        <w:t>Definities 1 en 5</w:t>
+      </w:r>
+      <w:r>
+        <w:rPr>
+          <w:lang w:val="nl-NL"/>
+        </w:rPr>
+        <w:t>)</w:t>
+      </w:r>
       <w:r>
         <w:rPr>
           <w:lang w:val="nl-NL"/>
         </w:rPr>
         <w:t xml:space="preserve"> </w:t>
       </w:r>
-      <w:proofErr w:type="spellStart"/>
-      <w:r>
-        <w:rPr>
-          <w:lang w:val="nl-NL"/>
-        </w:rPr>
-        <w:t>technology</w:t>
-      </w:r>
-      <w:proofErr w:type="spellEnd"/>
-      <w:r>
-        <w:rPr>
-          <w:lang w:val="nl-NL"/>
-        </w:rPr>
-        <w:t>' en 'public accountability'</w:t>
-      </w:r>
-      <w:r>
-        <w:rPr>
-          <w:lang w:val="nl-NL"/>
-        </w:rPr>
-        <w:t xml:space="preserve"> (zie Bijlage </w:t>
-      </w:r>
-      <w:r>
-        <w:rPr>
-          <w:lang w:val="nl-NL"/>
-        </w:rPr>
-        <w:t>1</w:t>
-      </w:r>
-      <w:r>
-        <w:rPr>
-          <w:lang w:val="nl-NL"/>
-        </w:rPr>
-        <w:t xml:space="preserve">, </w:t>
-      </w:r>
-      <w:r>
-        <w:rPr>
-          <w:lang w:val="nl-NL"/>
-        </w:rPr>
-        <w:t>Definities 1 en 5</w:t>
-      </w:r>
-      <w:r>
-        <w:rPr>
-          <w:lang w:val="nl-NL"/>
-        </w:rPr>
-        <w:t>)</w:t>
-      </w:r>
-      <w:r>
-        <w:rPr>
-          <w:lang w:val="nl-NL"/>
-        </w:rPr>
-        <w:t xml:space="preserve"> frames de publieke opinie over kernenergie, waarbij de nadruk ligt op veiligheidsrisico's en falend bestuur </w:t>
+      <w:r>
+        <w:rPr>
+          <w:lang w:val="nl-NL"/>
+        </w:rPr>
+        <w:t xml:space="preserve">bij </w:t>
+      </w:r>
+      <w:r>
+        <w:rPr>
+          <w:lang w:val="nl-NL"/>
+        </w:rPr>
+        <w:t>de publieke opinie over kernenergie</w:t>
+      </w:r>
+      <w:r>
+        <w:rPr>
+          <w:lang w:val="nl-NL"/>
+        </w:rPr>
+        <w:t>.</w:t>
+      </w:r>
+      <w:r>
+        <w:rPr>
+          <w:lang w:val="nl-NL"/>
+        </w:rPr>
+        <w:t xml:space="preserve"> </w:t>
+      </w:r>
+      <w:r>
+        <w:rPr>
+          <w:lang w:val="nl-NL"/>
+        </w:rPr>
+        <w:t>Waarbij</w:t>
+      </w:r>
+      <w:r>
+        <w:rPr>
+          <w:lang w:val="nl-NL"/>
+        </w:rPr>
+        <w:t xml:space="preserve"> de nadruk </w:t>
+      </w:r>
+      <w:r>
+        <w:rPr>
+          <w:lang w:val="nl-NL"/>
+        </w:rPr>
+        <w:t xml:space="preserve">inhoudelijk </w:t>
+      </w:r>
+      <w:r>
+        <w:rPr>
+          <w:lang w:val="nl-NL"/>
+        </w:rPr>
+        <w:t xml:space="preserve">ligt op veiligheidsrisico's en falend bestuur </w:t>
       </w:r>
       <w:sdt>
         <w:sdtPr>
@@ -6887,7 +6835,67 @@
         <w:rPr>
           <w:lang w:val="nl-NL"/>
         </w:rPr>
-        <w:t>. Taalgebruik speelt ook een rol: experts gebruiken wetenschappelijke termen</w:t>
+        <w:t xml:space="preserve">. Taalgebruik speelt ook een </w:t>
+      </w:r>
+      <w:r>
+        <w:rPr>
+          <w:lang w:val="nl-NL"/>
+        </w:rPr>
+        <w:t>belangrijke</w:t>
+      </w:r>
+      <w:r>
+        <w:rPr>
+          <w:lang w:val="nl-NL"/>
+        </w:rPr>
+        <w:t>r</w:t>
+      </w:r>
+      <w:r>
+        <w:rPr>
+          <w:lang w:val="nl-NL"/>
+        </w:rPr>
+        <w:t xml:space="preserve"> in het verschil tussen</w:t>
+      </w:r>
+      <w:r>
+        <w:rPr>
+          <w:lang w:val="nl-NL"/>
+        </w:rPr>
+        <w:t xml:space="preserve"> berichtgeving over</w:t>
+      </w:r>
+      <w:r>
+        <w:rPr>
+          <w:lang w:val="nl-NL"/>
+        </w:rPr>
+        <w:t xml:space="preserve"> kernenergie in het</w:t>
+      </w:r>
+      <w:r>
+        <w:rPr>
+          <w:lang w:val="nl-NL"/>
+        </w:rPr>
+        <w:t xml:space="preserve"> nieuws</w:t>
+      </w:r>
+      <w:r>
+        <w:rPr>
+          <w:lang w:val="nl-NL"/>
+        </w:rPr>
+        <w:t>.</w:t>
+      </w:r>
+      <w:r>
+        <w:rPr>
+          <w:lang w:val="nl-NL"/>
+        </w:rPr>
+        <w:t xml:space="preserve"> </w:t>
+      </w:r>
+      <w:r>
+        <w:rPr>
+          <w:lang w:val="nl-NL"/>
+        </w:rPr>
+        <w:t>Experts</w:t>
+      </w:r>
+      <w:r>
+        <w:rPr>
+          <w:lang w:val="nl-NL"/>
+        </w:rPr>
+        <w:t xml:space="preserve"> gebruiken wetenschappelijke termen</w:t>
       </w:r>
       <w:r>
         <w:rPr>
@@ -7176,9 +7184,8 @@
           <w:szCs w:val="24"/>
           <w:lang w:val="nl-NL" w:eastAsia="en-NL"/>
         </w:rPr>
-        <w:t xml:space="preserve">Sinds het begin van het kernenergiedebat zijn wetenschappers en publieke actiegroepen de belangrijkste tegenstanders geweest, terwijl voorstanders beloftes en toekomstvisies benadrukken (Smith &amp; </w:t>
-      </w:r>
-      <w:proofErr w:type="spellStart"/>
+        <w:t>Sinds het begin van het kernenergiedebat zijn wetenschappers en publieke actiegroepen de belangrijkste tegenstanders geweest, terwijl voorstanders beloftes en toekomstvisies benadrukken (Smith &amp; Spanhoff, 1976; Geels &amp; Verhees, 2011). Oppositiegroepen wijzen op nadelen en risico's. Sociale bewegingen gebruiken protesten en petities om druk uit te oefenen, en klimaatorganisaties publiceren vaker dan industriële organisaties</w:t>
+      </w:r>
       <w:r>
         <w:rPr>
           <w:rFonts w:ascii="Times New Roman" w:eastAsia="Times New Roman" w:hAnsi="Times New Roman" w:cs="Times New Roman"/>
@@ -7186,9 +7193,8 @@
           <w:szCs w:val="24"/>
           <w:lang w:val="nl-NL" w:eastAsia="en-NL"/>
         </w:rPr>
-        <w:t>Spanhoff</w:t>
-      </w:r>
-      <w:proofErr w:type="spellEnd"/>
+        <w:t xml:space="preserve"> (zie Bijlage 2, Grafiek 1)</w:t>
+      </w:r>
       <w:r>
         <w:rPr>
           <w:rFonts w:ascii="Times New Roman" w:eastAsia="Times New Roman" w:hAnsi="Times New Roman" w:cs="Times New Roman"/>
@@ -7196,85 +7202,7 @@
           <w:szCs w:val="24"/>
           <w:lang w:val="nl-NL" w:eastAsia="en-NL"/>
         </w:rPr>
-        <w:t xml:space="preserve">, 1976; Geels &amp; </w:t>
-      </w:r>
-      <w:proofErr w:type="spellStart"/>
-      <w:r>
-        <w:rPr>
-          <w:rFonts w:ascii="Times New Roman" w:eastAsia="Times New Roman" w:hAnsi="Times New Roman" w:cs="Times New Roman"/>
-          <w:sz w:val="24"/>
-          <w:szCs w:val="24"/>
-          <w:lang w:val="nl-NL" w:eastAsia="en-NL"/>
-        </w:rPr>
-        <w:t>Verhees</w:t>
-      </w:r>
-      <w:proofErr w:type="spellEnd"/>
-      <w:r>
-        <w:rPr>
-          <w:rFonts w:ascii="Times New Roman" w:eastAsia="Times New Roman" w:hAnsi="Times New Roman" w:cs="Times New Roman"/>
-          <w:sz w:val="24"/>
-          <w:szCs w:val="24"/>
-          <w:lang w:val="nl-NL" w:eastAsia="en-NL"/>
-        </w:rPr>
-        <w:t>, 2011). Oppositiegroepen wijzen op nadelen en risico's. Sociale bewegingen gebruiken protesten en petities om druk uit te oefenen, en klimaatorganisaties publiceren vaker dan industriële organisaties</w:t>
-      </w:r>
-      <w:r>
-        <w:rPr>
-          <w:rFonts w:ascii="Times New Roman" w:eastAsia="Times New Roman" w:hAnsi="Times New Roman" w:cs="Times New Roman"/>
-          <w:sz w:val="24"/>
-          <w:szCs w:val="24"/>
-          <w:lang w:val="nl-NL" w:eastAsia="en-NL"/>
-        </w:rPr>
-        <w:t xml:space="preserve"> (zie Bijlage 2, Grafiek 1)</w:t>
-      </w:r>
-      <w:r>
-        <w:rPr>
-          <w:rFonts w:ascii="Times New Roman" w:eastAsia="Times New Roman" w:hAnsi="Times New Roman" w:cs="Times New Roman"/>
-          <w:sz w:val="24"/>
-          <w:szCs w:val="24"/>
-          <w:lang w:val="nl-NL" w:eastAsia="en-NL"/>
-        </w:rPr>
-        <w:t xml:space="preserve"> (Geels &amp; </w:t>
-      </w:r>
-      <w:proofErr w:type="spellStart"/>
-      <w:r>
-        <w:rPr>
-          <w:rFonts w:ascii="Times New Roman" w:eastAsia="Times New Roman" w:hAnsi="Times New Roman" w:cs="Times New Roman"/>
-          <w:sz w:val="24"/>
-          <w:szCs w:val="24"/>
-          <w:lang w:val="nl-NL" w:eastAsia="en-NL"/>
-        </w:rPr>
-        <w:t>Verhees</w:t>
-      </w:r>
-      <w:proofErr w:type="spellEnd"/>
-      <w:r>
-        <w:rPr>
-          <w:rFonts w:ascii="Times New Roman" w:eastAsia="Times New Roman" w:hAnsi="Times New Roman" w:cs="Times New Roman"/>
-          <w:sz w:val="24"/>
-          <w:szCs w:val="24"/>
-          <w:lang w:val="nl-NL" w:eastAsia="en-NL"/>
-        </w:rPr>
-        <w:t xml:space="preserve">, 2011; Boumans &amp; </w:t>
-      </w:r>
-      <w:proofErr w:type="spellStart"/>
-      <w:r>
-        <w:rPr>
-          <w:rFonts w:ascii="Times New Roman" w:eastAsia="Times New Roman" w:hAnsi="Times New Roman" w:cs="Times New Roman"/>
-          <w:sz w:val="24"/>
-          <w:szCs w:val="24"/>
-          <w:lang w:val="nl-NL" w:eastAsia="en-NL"/>
-        </w:rPr>
-        <w:t>Vliegenthart</w:t>
-      </w:r>
-      <w:proofErr w:type="spellEnd"/>
-      <w:r>
-        <w:rPr>
-          <w:rFonts w:ascii="Times New Roman" w:eastAsia="Times New Roman" w:hAnsi="Times New Roman" w:cs="Times New Roman"/>
-          <w:sz w:val="24"/>
-          <w:szCs w:val="24"/>
-          <w:lang w:val="nl-NL" w:eastAsia="en-NL"/>
-        </w:rPr>
-        <w:t xml:space="preserve">, 2016). Na de ramp in Tsjernobyl was het moeilijk om dezelfde media-aandacht te krijgen, maar sociale bewegingen blijven strijden via framing </w:t>
+        <w:t xml:space="preserve"> (Geels &amp; Verhees, 2011; Boumans &amp; Vliegenthart, 2016). Na de ramp in Tsjernobyl was het moeilijk om dezelfde media-aandacht te krijgen, maar sociale bewegingen blijven strijden via framing </w:t>
       </w:r>
       <w:sdt>
         <w:sdtPr>
@@ -7343,47 +7271,7 @@
           <w:szCs w:val="24"/>
           <w:lang w:val="nl-NL" w:eastAsia="en-NL"/>
         </w:rPr>
-        <w:t xml:space="preserve">. De effectiviteit van frames hangt af van factoren zoals geloofwaardigheid, empirische fit, </w:t>
-      </w:r>
-      <w:proofErr w:type="spellStart"/>
-      <w:r>
-        <w:rPr>
-          <w:rFonts w:ascii="Times New Roman" w:eastAsia="Times New Roman" w:hAnsi="Times New Roman" w:cs="Times New Roman"/>
-          <w:sz w:val="24"/>
-          <w:szCs w:val="24"/>
-          <w:lang w:val="nl-NL" w:eastAsia="en-NL"/>
-        </w:rPr>
-        <w:t>centraliteit</w:t>
-      </w:r>
-      <w:proofErr w:type="spellEnd"/>
-      <w:r>
-        <w:rPr>
-          <w:rFonts w:ascii="Times New Roman" w:eastAsia="Times New Roman" w:hAnsi="Times New Roman" w:cs="Times New Roman"/>
-          <w:sz w:val="24"/>
-          <w:szCs w:val="24"/>
-          <w:lang w:val="nl-NL" w:eastAsia="en-NL"/>
-        </w:rPr>
-        <w:t xml:space="preserve">, en resonantie met het publiek (Geels &amp; </w:t>
-      </w:r>
-      <w:proofErr w:type="spellStart"/>
-      <w:r>
-        <w:rPr>
-          <w:rFonts w:ascii="Times New Roman" w:eastAsia="Times New Roman" w:hAnsi="Times New Roman" w:cs="Times New Roman"/>
-          <w:sz w:val="24"/>
-          <w:szCs w:val="24"/>
-          <w:lang w:val="nl-NL" w:eastAsia="en-NL"/>
-        </w:rPr>
-        <w:t>Verhees</w:t>
-      </w:r>
-      <w:proofErr w:type="spellEnd"/>
-      <w:r>
-        <w:rPr>
-          <w:rFonts w:ascii="Times New Roman" w:eastAsia="Times New Roman" w:hAnsi="Times New Roman" w:cs="Times New Roman"/>
-          <w:sz w:val="24"/>
-          <w:szCs w:val="24"/>
-          <w:lang w:val="nl-NL" w:eastAsia="en-NL"/>
-        </w:rPr>
-        <w:t xml:space="preserve">, 2011). Positieve frames kunnen innovaties stimuleren, terwijl negatieve frames ze kunnen ondermijnen </w:t>
+        <w:t xml:space="preserve">. De effectiviteit van frames hangt af van factoren zoals geloofwaardigheid, empirische fit, centraliteit, en resonantie met het publiek (Geels &amp; Verhees, 2011). Positieve frames kunnen innovaties stimuleren, terwijl negatieve frames ze kunnen ondermijnen </w:t>
       </w:r>
       <w:sdt>
         <w:sdtPr>
@@ -8683,27 +8571,7 @@
           <w:szCs w:val="24"/>
           <w:lang w:val="nl-NL" w:eastAsia="en-NL"/>
         </w:rPr>
-        <w:t xml:space="preserve">Toekomstig onderzoek zou zich kunnen concentreren op de mechanismen van framing in media en publieke opinie over kernenergie, vergelijkende analyses tussen culturen, langetermijneffecten op beleidsvorming, rol van sociale media, en effectiviteit van </w:t>
-      </w:r>
-      <w:proofErr w:type="spellStart"/>
-      <w:r>
-        <w:rPr>
-          <w:rFonts w:ascii="Times New Roman" w:eastAsia="Times New Roman" w:hAnsi="Times New Roman" w:cs="Times New Roman"/>
-          <w:sz w:val="24"/>
-          <w:szCs w:val="24"/>
-          <w:lang w:val="nl-NL" w:eastAsia="en-NL"/>
-        </w:rPr>
-        <w:t>framingstrategieën</w:t>
-      </w:r>
-      <w:proofErr w:type="spellEnd"/>
-      <w:r>
-        <w:rPr>
-          <w:rFonts w:ascii="Times New Roman" w:eastAsia="Times New Roman" w:hAnsi="Times New Roman" w:cs="Times New Roman"/>
-          <w:sz w:val="24"/>
-          <w:szCs w:val="24"/>
-          <w:lang w:val="nl-NL" w:eastAsia="en-NL"/>
-        </w:rPr>
-        <w:t>. Een dieper inzicht in deze gebieden kan helpen bij een evenwichtiger en informatiever publiek debat over kernenergie, wat essentieel is voor weloverwogen energiebeleidsbeslissingen.</w:t>
+        <w:t>Toekomstig onderzoek zou zich kunnen concentreren op de mechanismen van framing in media en publieke opinie over kernenergie, vergelijkende analyses tussen culturen, langetermijneffecten op beleidsvorming, rol van sociale media, en effectiviteit van framingstrategieën. Een dieper inzicht in deze gebieden kan helpen bij een evenwichtiger en informatiever publiek debat over kernenergie, wat essentieel is voor weloverwogen energiebeleidsbeslissingen.</w:t>
       </w:r>
     </w:p>
     <w:p>
@@ -9538,19 +9406,11 @@
           <w:lang w:val="nl-NL"/>
         </w:rPr>
       </w:pPr>
-      <w:proofErr w:type="spellStart"/>
-      <w:r>
-        <w:rPr>
-          <w:lang w:val="nl-NL"/>
-        </w:rPr>
-        <w:t>Runaway</w:t>
-      </w:r>
-      <w:proofErr w:type="spellEnd"/>
-      <w:r>
-        <w:rPr>
-          <w:lang w:val="nl-NL"/>
-        </w:rPr>
-        <w:t xml:space="preserve"> Technology: dit frame beschouwt kernenergie als een oncontroleerbare en gevaarlijke technologie. Het benadrukt de risico's en gevaren, en suggereert dat stoppen met kernenergie de enige optie is.</w:t>
+      <w:r>
+        <w:rPr>
+          <w:lang w:val="nl-NL"/>
+        </w:rPr>
+        <w:t>Runaway Technology: dit frame beschouwt kernenergie als een oncontroleerbare en gevaarlijke technologie. Het benadrukt de risico's en gevaren, en suggereert dat stoppen met kernenergie de enige optie is.</w:t>
       </w:r>
     </w:p>
     <w:p>
@@ -9565,19 +9425,11 @@
           <w:lang w:val="nl-NL"/>
         </w:rPr>
       </w:pPr>
-      <w:proofErr w:type="spellStart"/>
-      <w:r>
-        <w:rPr>
-          <w:lang w:val="nl-NL"/>
-        </w:rPr>
-        <w:t>Progress</w:t>
-      </w:r>
-      <w:proofErr w:type="spellEnd"/>
-      <w:r>
-        <w:rPr>
-          <w:lang w:val="nl-NL"/>
-        </w:rPr>
-        <w:t>: het beeld dat modernisering en moderne technologie ons leven beter maken. In de communicatie wordt dit kader gebruikt om te wijzen op de voordelen.</w:t>
+      <w:r>
+        <w:rPr>
+          <w:lang w:val="nl-NL"/>
+        </w:rPr>
+        <w:t>Progress: het beeld dat modernisering en moderne technologie ons leven beter maken. In de communicatie wordt dit kader gebruikt om te wijzen op de voordelen.</w:t>
       </w:r>
     </w:p>
     <w:p>
@@ -9592,19 +9444,11 @@
           <w:lang w:val="nl-NL"/>
         </w:rPr>
       </w:pPr>
-      <w:proofErr w:type="spellStart"/>
-      <w:r>
-        <w:rPr>
-          <w:lang w:val="nl-NL"/>
-        </w:rPr>
-        <w:t>Sustainability</w:t>
-      </w:r>
-      <w:proofErr w:type="spellEnd"/>
-      <w:r>
-        <w:rPr>
-          <w:lang w:val="nl-NL"/>
-        </w:rPr>
-        <w:t>: Het begrip duurzaamheid is diep geworteld in onze samenleving, wat blijkt uit de brede steun voor duurzame ontwikkelingsdoelen. Dit perspectief betoogt dat kernenergie niet schoon of duurzaam is.</w:t>
+      <w:r>
+        <w:rPr>
+          <w:lang w:val="nl-NL"/>
+        </w:rPr>
+        <w:t>Sustainability: Het begrip duurzaamheid is diep geworteld in onze samenleving, wat blijkt uit de brede steun voor duurzame ontwikkelingsdoelen. Dit perspectief betoogt dat kernenergie niet schoon of duurzaam is.</w:t>
       </w:r>
     </w:p>
     <w:p>
@@ -9619,19 +9463,11 @@
           <w:lang w:val="nl-NL"/>
         </w:rPr>
       </w:pPr>
-      <w:proofErr w:type="spellStart"/>
-      <w:r>
-        <w:rPr>
-          <w:lang w:val="nl-NL"/>
-        </w:rPr>
-        <w:t>Cost-Effectiveness</w:t>
-      </w:r>
-      <w:proofErr w:type="spellEnd"/>
-      <w:r>
-        <w:rPr>
-          <w:lang w:val="nl-NL"/>
-        </w:rPr>
-        <w:t>: dit frame kijkt naar de economische kosten en baten van kernenergie. Het onderliggende idee is dat een investering in kernenergie een economisch verantwoorde beslissing moet zijn voor onze samenleving.</w:t>
+      <w:r>
+        <w:rPr>
+          <w:lang w:val="nl-NL"/>
+        </w:rPr>
+        <w:t>Cost-Effectiveness: dit frame kijkt naar de economische kosten en baten van kernenergie. Het onderliggende idee is dat een investering in kernenergie een economisch verantwoorde beslissing moet zijn voor onze samenleving.</w:t>
       </w:r>
     </w:p>
     <w:p>
@@ -9665,33 +9501,11 @@
           <w:lang w:val="nl-NL"/>
         </w:rPr>
       </w:pPr>
-      <w:proofErr w:type="spellStart"/>
-      <w:r>
-        <w:rPr>
-          <w:lang w:val="nl-NL"/>
-        </w:rPr>
-        <w:t>Social</w:t>
-      </w:r>
-      <w:proofErr w:type="spellEnd"/>
-      <w:r>
-        <w:rPr>
-          <w:lang w:val="nl-NL"/>
-        </w:rPr>
-        <w:t xml:space="preserve"> </w:t>
-      </w:r>
-      <w:proofErr w:type="spellStart"/>
-      <w:r>
-        <w:rPr>
-          <w:lang w:val="nl-NL"/>
-        </w:rPr>
-        <w:t>Justice</w:t>
-      </w:r>
-      <w:proofErr w:type="spellEnd"/>
-      <w:r>
-        <w:rPr>
-          <w:lang w:val="nl-NL"/>
-        </w:rPr>
-        <w:t xml:space="preserve">: Onze energieproductie en -consumptie roept vragen op over rechtvaardigheid en gelijkheid, bijvoorbeeld voor mensen in armoede. </w:t>
+      <w:r>
+        <w:rPr>
+          <w:lang w:val="nl-NL"/>
+        </w:rPr>
+        <w:t xml:space="preserve">Social Justice: Onze energieproductie en -consumptie roept vragen op over rechtvaardigheid en gelijkheid, bijvoorbeeld voor mensen in armoede. </w:t>
       </w:r>
     </w:p>
     <w:p>
@@ -9788,19 +9602,11 @@
           <w:lang w:val="nl-NL"/>
         </w:rPr>
       </w:pPr>
-      <w:proofErr w:type="spellStart"/>
-      <w:r>
-        <w:rPr>
-          <w:lang w:val="nl-NL"/>
-        </w:rPr>
-        <w:t>Ecomodernism</w:t>
-      </w:r>
-      <w:proofErr w:type="spellEnd"/>
-      <w:r>
-        <w:rPr>
-          <w:lang w:val="nl-NL"/>
-        </w:rPr>
-        <w:t>: Propageert dat moderne technologie nodig is om de planeet te redden. De risico's van opwarming van de aarde zijn groot, en technologie wordt als oplossing gezien. Wie de klimaatdoelstellingen serieus neemt, zou de vooruitgang van kernenergie moeten omarmen.</w:t>
+      <w:r>
+        <w:rPr>
+          <w:lang w:val="nl-NL"/>
+        </w:rPr>
+        <w:t>Ecomodernism: Propageert dat moderne technologie nodig is om de planeet te redden. De risico's van opwarming van de aarde zijn groot, en technologie wordt als oplossing gezien. Wie de klimaatdoelstellingen serieus neemt, zou de vooruitgang van kernenergie moeten omarmen.</w:t>
       </w:r>
     </w:p>
     <w:p>
@@ -10263,23 +10069,7 @@
           <w:rFonts w:ascii="Times New Roman" w:hAnsi="Times New Roman" w:cs="Times New Roman"/>
           <w:lang w:val="nl-NL"/>
         </w:rPr>
-        <w:t xml:space="preserve">. frequentie van kernenergieframes (in procenten) in krantenartikelen in </w:t>
-      </w:r>
-      <w:proofErr w:type="spellStart"/>
-      <w:r>
-        <w:rPr>
-          <w:rFonts w:ascii="Times New Roman" w:hAnsi="Times New Roman" w:cs="Times New Roman"/>
-          <w:lang w:val="nl-NL"/>
-        </w:rPr>
-        <w:t>nederland</w:t>
-      </w:r>
-      <w:proofErr w:type="spellEnd"/>
-      <w:r>
-        <w:rPr>
-          <w:rFonts w:ascii="Times New Roman" w:hAnsi="Times New Roman" w:cs="Times New Roman"/>
-          <w:lang w:val="nl-NL"/>
-        </w:rPr>
-        <w:t xml:space="preserve"> (n=554) (Vossen, 2022)</w:t>
+        <w:t>. frequentie van kernenergieframes (in procenten) in krantenartikelen in nederland (n=554) (Vossen, 2022)</w:t>
       </w:r>
     </w:p>
     <w:p>
@@ -10447,39 +10237,7 @@
           <w:rFonts w:ascii="Times New Roman" w:hAnsi="Times New Roman" w:cs="Times New Roman"/>
           <w:lang w:val="nl-NL"/>
         </w:rPr>
-        <w:t xml:space="preserve">. </w:t>
-      </w:r>
-      <w:proofErr w:type="spellStart"/>
-      <w:r>
-        <w:rPr>
-          <w:rFonts w:ascii="Times New Roman" w:hAnsi="Times New Roman" w:cs="Times New Roman"/>
-          <w:lang w:val="nl-NL"/>
-        </w:rPr>
-        <w:t>tone</w:t>
-      </w:r>
-      <w:proofErr w:type="spellEnd"/>
-      <w:r>
-        <w:rPr>
-          <w:rFonts w:ascii="Times New Roman" w:hAnsi="Times New Roman" w:cs="Times New Roman"/>
-          <w:lang w:val="nl-NL"/>
-        </w:rPr>
-        <w:t xml:space="preserve"> of </w:t>
-      </w:r>
-      <w:proofErr w:type="spellStart"/>
-      <w:r>
-        <w:rPr>
-          <w:rFonts w:ascii="Times New Roman" w:hAnsi="Times New Roman" w:cs="Times New Roman"/>
-          <w:lang w:val="nl-NL"/>
-        </w:rPr>
-        <w:t>voice</w:t>
-      </w:r>
-      <w:proofErr w:type="spellEnd"/>
-      <w:r>
-        <w:rPr>
-          <w:rFonts w:ascii="Times New Roman" w:hAnsi="Times New Roman" w:cs="Times New Roman"/>
-          <w:lang w:val="nl-NL"/>
-        </w:rPr>
-        <w:t xml:space="preserve"> (percentages) in krantenartikelen over kernenergie in Nederland (n=554) (Vossen, 2022)</w:t>
+        <w:t>. tone of voice (percentages) in krantenartikelen over kernenergie in Nederland (n=554) (Vossen, 2022)</w:t>
       </w:r>
     </w:p>
     <w:p>

</xml_diff>

<commit_message>
vault backup: 2024-05-23 11:17:02
</commit_message>
<xml_diff>
--- a/Vakken/Blok 2/Wetenschapsjournalistiek/Eindpaper (Kernreactoren)/Eindpaper_Kerncentrales_JortSiemes_V6.docx
+++ b/Vakken/Blok 2/Wetenschapsjournalistiek/Eindpaper (Kernreactoren)/Eindpaper_Kerncentrales_JortSiemes_V6.docx
@@ -387,6 +387,13 @@
           <w:lang w:val="nl-NL"/>
         </w:rPr>
       </w:pPr>
+      <w:r>
+        <w:rPr>
+          <w:rFonts w:ascii="Civil Premium" w:hAnsi="Civil Premium"/>
+          <w:lang w:val="nl-NL"/>
+        </w:rPr>
+        <w:t>Jort Siemes (4028198)</w:t>
+      </w:r>
     </w:p>
     <w:p>
       <w:pPr>
@@ -395,9 +402,45 @@
           <w:lang w:val="nl-NL"/>
         </w:rPr>
       </w:pPr>
+      <w:r>
+        <w:rPr>
+          <w:rFonts w:ascii="Civil Premium" w:hAnsi="Civil Premium"/>
+          <w:lang w:val="nl-NL"/>
+        </w:rPr>
+        <w:t>2</w:t>
+      </w:r>
+      <w:r>
+        <w:rPr>
+          <w:rFonts w:ascii="Civil Premium" w:hAnsi="Civil Premium"/>
+          <w:lang w:val="nl-NL"/>
+        </w:rPr>
+        <w:t>4</w:t>
+      </w:r>
+      <w:r>
+        <w:rPr>
+          <w:rFonts w:ascii="Civil Premium" w:hAnsi="Civil Premium"/>
+          <w:lang w:val="nl-NL"/>
+        </w:rPr>
+        <w:t>/0</w:t>
+      </w:r>
+      <w:r>
+        <w:rPr>
+          <w:rFonts w:ascii="Civil Premium" w:hAnsi="Civil Premium"/>
+          <w:lang w:val="nl-NL"/>
+        </w:rPr>
+        <w:t>5</w:t>
+      </w:r>
+      <w:r>
+        <w:rPr>
+          <w:rFonts w:ascii="Civil Premium" w:hAnsi="Civil Premium"/>
+          <w:lang w:val="nl-NL"/>
+        </w:rPr>
+        <w:t>/24</w:t>
+      </w:r>
     </w:p>
     <w:p>
       <w:pPr>
+        <w:jc w:val="right"/>
         <w:rPr>
           <w:rFonts w:ascii="Civil Premium" w:hAnsi="Civil Premium"/>
           <w:lang w:val="nl-NL"/>
@@ -408,11 +451,19 @@
           <w:rFonts w:ascii="Civil Premium" w:hAnsi="Civil Premium"/>
           <w:lang w:val="nl-NL"/>
         </w:rPr>
-        <w:t>Jort Siemes (4028198)</w:t>
+        <w:t xml:space="preserve"> Docent: </w:t>
+      </w:r>
+      <w:r>
+        <w:rPr>
+          <w:rFonts w:ascii="Civil Premium" w:hAnsi="Civil Premium"/>
+          <w:lang w:val="nl-NL"/>
+        </w:rPr>
+        <w:t>Peter Burger</w:t>
       </w:r>
     </w:p>
     <w:p>
       <w:pPr>
+        <w:jc w:val="right"/>
         <w:rPr>
           <w:rFonts w:ascii="Civil Premium" w:hAnsi="Civil Premium"/>
           <w:lang w:val="nl-NL"/>
@@ -423,35 +474,28 @@
           <w:rFonts w:ascii="Civil Premium" w:hAnsi="Civil Premium"/>
           <w:lang w:val="nl-NL"/>
         </w:rPr>
-        <w:t>2</w:t>
+        <w:t xml:space="preserve">Inleiding – Conclusie: </w:t>
       </w:r>
       <w:r>
         <w:rPr>
           <w:rFonts w:ascii="Civil Premium" w:hAnsi="Civil Premium"/>
           <w:lang w:val="nl-NL"/>
         </w:rPr>
-        <w:t>4</w:t>
+        <w:t>2000</w:t>
       </w:r>
       <w:r>
         <w:rPr>
           <w:rFonts w:ascii="Civil Premium" w:hAnsi="Civil Premium"/>
           <w:lang w:val="nl-NL"/>
         </w:rPr>
-        <w:t>/0</w:t>
+        <w:t xml:space="preserve"> woorden</w:t>
       </w:r>
       <w:r>
         <w:rPr>
           <w:rFonts w:ascii="Civil Premium" w:hAnsi="Civil Premium"/>
           <w:lang w:val="nl-NL"/>
         </w:rPr>
-        <w:t>5</w:t>
-      </w:r>
-      <w:r>
-        <w:rPr>
-          <w:rFonts w:ascii="Civil Premium" w:hAnsi="Civil Premium"/>
-          <w:lang w:val="nl-NL"/>
-        </w:rPr>
-        <w:t>/24</w:t>
+        <w:br w:type="page"/>
       </w:r>
     </w:p>
     <w:p>
@@ -462,20 +506,6 @@
           <w:lang w:val="nl-NL"/>
         </w:rPr>
       </w:pPr>
-      <w:r>
-        <w:rPr>
-          <w:rFonts w:ascii="Civil Premium" w:hAnsi="Civil Premium"/>
-          <w:lang w:val="nl-NL"/>
-        </w:rPr>
-        <w:t xml:space="preserve"> Docent: </w:t>
-      </w:r>
-      <w:r>
-        <w:rPr>
-          <w:rFonts w:ascii="Civil Premium" w:hAnsi="Civil Premium"/>
-          <w:lang w:val="nl-NL"/>
-        </w:rPr>
-        <w:t>Peter Burger</w:t>
-      </w:r>
     </w:p>
     <w:sdt>
       <w:sdtPr>
@@ -536,12 +566,10 @@
           <w:pPr>
             <w:pStyle w:val="TOC1"/>
             <w:rPr>
-              <w:rFonts w:asciiTheme="minorHAnsi" w:eastAsiaTheme="minorEastAsia" w:hAnsiTheme="minorHAnsi"/>
+              <w:rFonts w:ascii="Times New Roman" w:eastAsiaTheme="minorEastAsia" w:hAnsi="Times New Roman" w:cs="Times New Roman"/>
               <w:b w:val="0"/>
               <w:bCs w:val="0"/>
               <w:kern w:val="2"/>
-              <w:sz w:val="24"/>
-              <w:szCs w:val="24"/>
               <w:lang w:val="en-US"/>
               <w14:ligatures w14:val="standardContextual"/>
             </w:rPr>
@@ -549,9 +577,9 @@
           <w:r>
             <w:rPr>
               <w:rFonts w:ascii="Times New Roman" w:hAnsi="Times New Roman" w:cs="Times New Roman"/>
+              <w:b w:val="0"/>
+              <w:bCs w:val="0"/>
               <w:noProof w:val="0"/>
-              <w:sz w:val="24"/>
-              <w:szCs w:val="24"/>
               <w:lang w:val="en-NL"/>
             </w:rPr>
             <w:fldChar w:fldCharType="begin"/>
@@ -559,65 +587,89 @@
           <w:r>
             <w:rPr>
               <w:rFonts w:ascii="Times New Roman" w:hAnsi="Times New Roman" w:cs="Times New Roman"/>
-              <w:sz w:val="24"/>
-              <w:szCs w:val="24"/>
+              <w:b w:val="0"/>
+              <w:bCs w:val="0"/>
             </w:rPr>
             <w:instrText xml:space="preserve"> TOC \o "1-3" \h \z \u </w:instrText>
           </w:r>
           <w:r>
             <w:rPr>
               <w:rFonts w:ascii="Times New Roman" w:hAnsi="Times New Roman" w:cs="Times New Roman"/>
+              <w:b w:val="0"/>
+              <w:bCs w:val="0"/>
               <w:noProof w:val="0"/>
-              <w:sz w:val="24"/>
-              <w:szCs w:val="24"/>
               <w:lang w:val="en-NL"/>
             </w:rPr>
             <w:fldChar w:fldCharType="separate"/>
           </w:r>
-          <w:hyperlink w:anchor="_Toc167269023" w:history="1">
+          <w:hyperlink w:anchor="_Toc167310423" w:history="1">
             <w:r>
               <w:rPr>
                 <w:rStyle w:val="Hyperlink"/>
+                <w:rFonts w:ascii="Times New Roman" w:hAnsi="Times New Roman" w:cs="Times New Roman"/>
+                <w:b w:val="0"/>
+                <w:bCs w:val="0"/>
               </w:rPr>
               <w:t>1.  Inleiding</w:t>
             </w:r>
             <w:r>
               <w:rPr>
+                <w:rFonts w:ascii="Times New Roman" w:hAnsi="Times New Roman" w:cs="Times New Roman"/>
+                <w:b w:val="0"/>
+                <w:bCs w:val="0"/>
                 <w:webHidden/>
               </w:rPr>
               <w:tab/>
             </w:r>
             <w:r>
               <w:rPr>
+                <w:rFonts w:ascii="Times New Roman" w:hAnsi="Times New Roman" w:cs="Times New Roman"/>
+                <w:b w:val="0"/>
+                <w:bCs w:val="0"/>
                 <w:webHidden/>
               </w:rPr>
               <w:fldChar w:fldCharType="begin"/>
             </w:r>
             <w:r>
               <w:rPr>
-                <w:webHidden/>
-              </w:rPr>
-              <w:instrText xml:space="preserve"> PAGEREF _Toc167269023 \h </w:instrText>
-            </w:r>
-            <w:r>
-              <w:rPr>
-                <w:webHidden/>
-              </w:rPr>
-            </w:r>
-            <w:r>
-              <w:rPr>
+                <w:rFonts w:ascii="Times New Roman" w:hAnsi="Times New Roman" w:cs="Times New Roman"/>
+                <w:b w:val="0"/>
+                <w:bCs w:val="0"/>
+                <w:webHidden/>
+              </w:rPr>
+              <w:instrText xml:space="preserve"> PAGEREF _Toc167310423 \h </w:instrText>
+            </w:r>
+            <w:r>
+              <w:rPr>
+                <w:rFonts w:ascii="Times New Roman" w:hAnsi="Times New Roman" w:cs="Times New Roman"/>
+                <w:b w:val="0"/>
+                <w:bCs w:val="0"/>
+                <w:webHidden/>
+              </w:rPr>
+            </w:r>
+            <w:r>
+              <w:rPr>
+                <w:rFonts w:ascii="Times New Roman" w:hAnsi="Times New Roman" w:cs="Times New Roman"/>
+                <w:b w:val="0"/>
+                <w:bCs w:val="0"/>
                 <w:webHidden/>
               </w:rPr>
               <w:fldChar w:fldCharType="separate"/>
             </w:r>
             <w:r>
               <w:rPr>
+                <w:rFonts w:ascii="Times New Roman" w:hAnsi="Times New Roman" w:cs="Times New Roman"/>
+                <w:b w:val="0"/>
+                <w:bCs w:val="0"/>
                 <w:webHidden/>
               </w:rPr>
               <w:t>3</w:t>
             </w:r>
             <w:r>
               <w:rPr>
+                <w:rFonts w:ascii="Times New Roman" w:hAnsi="Times New Roman" w:cs="Times New Roman"/>
+                <w:b w:val="0"/>
+                <w:bCs w:val="0"/>
                 <w:webHidden/>
               </w:rPr>
               <w:fldChar w:fldCharType="end"/>
@@ -631,28 +683,26 @@
               <w:tab w:val="right" w:leader="dot" w:pos="9016"/>
             </w:tabs>
             <w:rPr>
-              <w:rFonts w:eastAsiaTheme="minorEastAsia"/>
+              <w:rFonts w:ascii="Times New Roman" w:eastAsiaTheme="minorEastAsia" w:hAnsi="Times New Roman" w:cs="Times New Roman"/>
               <w:noProof/>
               <w:kern w:val="2"/>
-              <w:sz w:val="24"/>
-              <w:szCs w:val="24"/>
               <w:lang w:val="en-US"/>
               <w14:ligatures w14:val="standardContextual"/>
             </w:rPr>
           </w:pPr>
-          <w:hyperlink w:anchor="_Toc167269024" w:history="1">
+          <w:hyperlink w:anchor="_Toc167310424" w:history="1">
             <w:r>
               <w:rPr>
                 <w:rStyle w:val="Hyperlink"/>
-                <w:b/>
-                <w:bCs/>
+                <w:rFonts w:ascii="Times New Roman" w:hAnsi="Times New Roman" w:cs="Times New Roman"/>
                 <w:noProof/>
                 <w:lang w:val="nl-NL"/>
               </w:rPr>
-              <w:t>1.1 Achtergrondinformatie</w:t>
-            </w:r>
-            <w:r>
-              <w:rPr>
+              <w:t>1.1 Achtergrondinformatie kerncentrales</w:t>
+            </w:r>
+            <w:r>
+              <w:rPr>
+                <w:rFonts w:ascii="Times New Roman" w:hAnsi="Times New Roman" w:cs="Times New Roman"/>
                 <w:noProof/>
                 <w:webHidden/>
               </w:rPr>
@@ -660,6 +710,7 @@
             </w:r>
             <w:r>
               <w:rPr>
+                <w:rFonts w:ascii="Times New Roman" w:hAnsi="Times New Roman" w:cs="Times New Roman"/>
                 <w:noProof/>
                 <w:webHidden/>
               </w:rPr>
@@ -667,19 +718,22 @@
             </w:r>
             <w:r>
               <w:rPr>
-                <w:noProof/>
-                <w:webHidden/>
-              </w:rPr>
-              <w:instrText xml:space="preserve"> PAGEREF _Toc167269024 \h </w:instrText>
-            </w:r>
-            <w:r>
-              <w:rPr>
-                <w:noProof/>
-                <w:webHidden/>
-              </w:rPr>
-            </w:r>
-            <w:r>
-              <w:rPr>
+                <w:rFonts w:ascii="Times New Roman" w:hAnsi="Times New Roman" w:cs="Times New Roman"/>
+                <w:noProof/>
+                <w:webHidden/>
+              </w:rPr>
+              <w:instrText xml:space="preserve"> PAGEREF _Toc167310424 \h </w:instrText>
+            </w:r>
+            <w:r>
+              <w:rPr>
+                <w:rFonts w:ascii="Times New Roman" w:hAnsi="Times New Roman" w:cs="Times New Roman"/>
+                <w:noProof/>
+                <w:webHidden/>
+              </w:rPr>
+            </w:r>
+            <w:r>
+              <w:rPr>
+                <w:rFonts w:ascii="Times New Roman" w:hAnsi="Times New Roman" w:cs="Times New Roman"/>
                 <w:noProof/>
                 <w:webHidden/>
               </w:rPr>
@@ -687,6 +741,7 @@
             </w:r>
             <w:r>
               <w:rPr>
+                <w:rFonts w:ascii="Times New Roman" w:hAnsi="Times New Roman" w:cs="Times New Roman"/>
                 <w:noProof/>
                 <w:webHidden/>
               </w:rPr>
@@ -694,6 +749,7 @@
             </w:r>
             <w:r>
               <w:rPr>
+                <w:rFonts w:ascii="Times New Roman" w:hAnsi="Times New Roman" w:cs="Times New Roman"/>
                 <w:noProof/>
                 <w:webHidden/>
               </w:rPr>
@@ -705,60 +761,82 @@
           <w:pPr>
             <w:pStyle w:val="TOC1"/>
             <w:rPr>
-              <w:rFonts w:asciiTheme="minorHAnsi" w:eastAsiaTheme="minorEastAsia" w:hAnsiTheme="minorHAnsi"/>
+              <w:rFonts w:ascii="Times New Roman" w:eastAsiaTheme="minorEastAsia" w:hAnsi="Times New Roman" w:cs="Times New Roman"/>
               <w:b w:val="0"/>
               <w:bCs w:val="0"/>
               <w:kern w:val="2"/>
-              <w:sz w:val="24"/>
-              <w:szCs w:val="24"/>
               <w:lang w:val="en-US"/>
               <w14:ligatures w14:val="standardContextual"/>
             </w:rPr>
           </w:pPr>
-          <w:hyperlink w:anchor="_Toc167269025" w:history="1">
+          <w:hyperlink w:anchor="_Toc167310425" w:history="1">
             <w:r>
               <w:rPr>
                 <w:rStyle w:val="Hyperlink"/>
+                <w:rFonts w:ascii="Times New Roman" w:hAnsi="Times New Roman" w:cs="Times New Roman"/>
+                <w:b w:val="0"/>
+                <w:bCs w:val="0"/>
               </w:rPr>
               <w:t>2. Methodologie</w:t>
             </w:r>
             <w:r>
               <w:rPr>
+                <w:rFonts w:ascii="Times New Roman" w:hAnsi="Times New Roman" w:cs="Times New Roman"/>
+                <w:b w:val="0"/>
+                <w:bCs w:val="0"/>
                 <w:webHidden/>
               </w:rPr>
               <w:tab/>
             </w:r>
             <w:r>
               <w:rPr>
+                <w:rFonts w:ascii="Times New Roman" w:hAnsi="Times New Roman" w:cs="Times New Roman"/>
+                <w:b w:val="0"/>
+                <w:bCs w:val="0"/>
                 <w:webHidden/>
               </w:rPr>
               <w:fldChar w:fldCharType="begin"/>
             </w:r>
             <w:r>
               <w:rPr>
-                <w:webHidden/>
-              </w:rPr>
-              <w:instrText xml:space="preserve"> PAGEREF _Toc167269025 \h </w:instrText>
-            </w:r>
-            <w:r>
-              <w:rPr>
-                <w:webHidden/>
-              </w:rPr>
-            </w:r>
-            <w:r>
-              <w:rPr>
+                <w:rFonts w:ascii="Times New Roman" w:hAnsi="Times New Roman" w:cs="Times New Roman"/>
+                <w:b w:val="0"/>
+                <w:bCs w:val="0"/>
+                <w:webHidden/>
+              </w:rPr>
+              <w:instrText xml:space="preserve"> PAGEREF _Toc167310425 \h </w:instrText>
+            </w:r>
+            <w:r>
+              <w:rPr>
+                <w:rFonts w:ascii="Times New Roman" w:hAnsi="Times New Roman" w:cs="Times New Roman"/>
+                <w:b w:val="0"/>
+                <w:bCs w:val="0"/>
+                <w:webHidden/>
+              </w:rPr>
+            </w:r>
+            <w:r>
+              <w:rPr>
+                <w:rFonts w:ascii="Times New Roman" w:hAnsi="Times New Roman" w:cs="Times New Roman"/>
+                <w:b w:val="0"/>
+                <w:bCs w:val="0"/>
                 <w:webHidden/>
               </w:rPr>
               <w:fldChar w:fldCharType="separate"/>
             </w:r>
             <w:r>
               <w:rPr>
+                <w:rFonts w:ascii="Times New Roman" w:hAnsi="Times New Roman" w:cs="Times New Roman"/>
+                <w:b w:val="0"/>
+                <w:bCs w:val="0"/>
                 <w:webHidden/>
               </w:rPr>
               <w:t>4</w:t>
             </w:r>
             <w:r>
               <w:rPr>
+                <w:rFonts w:ascii="Times New Roman" w:hAnsi="Times New Roman" w:cs="Times New Roman"/>
+                <w:b w:val="0"/>
+                <w:bCs w:val="0"/>
                 <w:webHidden/>
               </w:rPr>
               <w:fldChar w:fldCharType="end"/>
@@ -772,21 +850,18 @@
               <w:tab w:val="right" w:leader="dot" w:pos="9016"/>
             </w:tabs>
             <w:rPr>
-              <w:rFonts w:eastAsiaTheme="minorEastAsia"/>
+              <w:rFonts w:ascii="Times New Roman" w:eastAsiaTheme="minorEastAsia" w:hAnsi="Times New Roman" w:cs="Times New Roman"/>
               <w:noProof/>
               <w:kern w:val="2"/>
-              <w:sz w:val="24"/>
-              <w:szCs w:val="24"/>
               <w:lang w:val="en-US"/>
               <w14:ligatures w14:val="standardContextual"/>
             </w:rPr>
           </w:pPr>
-          <w:hyperlink w:anchor="_Toc167269026" w:history="1">
+          <w:hyperlink w:anchor="_Toc167310426" w:history="1">
             <w:r>
               <w:rPr>
                 <w:rStyle w:val="Hyperlink"/>
-                <w:b/>
-                <w:bCs/>
+                <w:rFonts w:ascii="Times New Roman" w:hAnsi="Times New Roman" w:cs="Times New Roman"/>
                 <w:noProof/>
                 <w:lang w:val="nl-NL"/>
               </w:rPr>
@@ -794,6 +869,7 @@
             </w:r>
             <w:r>
               <w:rPr>
+                <w:rFonts w:ascii="Times New Roman" w:hAnsi="Times New Roman" w:cs="Times New Roman"/>
                 <w:noProof/>
                 <w:webHidden/>
               </w:rPr>
@@ -801,6 +877,7 @@
             </w:r>
             <w:r>
               <w:rPr>
+                <w:rFonts w:ascii="Times New Roman" w:hAnsi="Times New Roman" w:cs="Times New Roman"/>
                 <w:noProof/>
                 <w:webHidden/>
               </w:rPr>
@@ -808,19 +885,22 @@
             </w:r>
             <w:r>
               <w:rPr>
-                <w:noProof/>
-                <w:webHidden/>
-              </w:rPr>
-              <w:instrText xml:space="preserve"> PAGEREF _Toc167269026 \h </w:instrText>
-            </w:r>
-            <w:r>
-              <w:rPr>
-                <w:noProof/>
-                <w:webHidden/>
-              </w:rPr>
-            </w:r>
-            <w:r>
-              <w:rPr>
+                <w:rFonts w:ascii="Times New Roman" w:hAnsi="Times New Roman" w:cs="Times New Roman"/>
+                <w:noProof/>
+                <w:webHidden/>
+              </w:rPr>
+              <w:instrText xml:space="preserve"> PAGEREF _Toc167310426 \h </w:instrText>
+            </w:r>
+            <w:r>
+              <w:rPr>
+                <w:rFonts w:ascii="Times New Roman" w:hAnsi="Times New Roman" w:cs="Times New Roman"/>
+                <w:noProof/>
+                <w:webHidden/>
+              </w:rPr>
+            </w:r>
+            <w:r>
+              <w:rPr>
+                <w:rFonts w:ascii="Times New Roman" w:hAnsi="Times New Roman" w:cs="Times New Roman"/>
                 <w:noProof/>
                 <w:webHidden/>
               </w:rPr>
@@ -828,6 +908,7 @@
             </w:r>
             <w:r>
               <w:rPr>
+                <w:rFonts w:ascii="Times New Roman" w:hAnsi="Times New Roman" w:cs="Times New Roman"/>
                 <w:noProof/>
                 <w:webHidden/>
               </w:rPr>
@@ -835,6 +916,7 @@
             </w:r>
             <w:r>
               <w:rPr>
+                <w:rFonts w:ascii="Times New Roman" w:hAnsi="Times New Roman" w:cs="Times New Roman"/>
                 <w:noProof/>
                 <w:webHidden/>
               </w:rPr>
@@ -849,21 +931,18 @@
               <w:tab w:val="right" w:leader="dot" w:pos="9016"/>
             </w:tabs>
             <w:rPr>
-              <w:rFonts w:eastAsiaTheme="minorEastAsia"/>
+              <w:rFonts w:ascii="Times New Roman" w:eastAsiaTheme="minorEastAsia" w:hAnsi="Times New Roman" w:cs="Times New Roman"/>
               <w:noProof/>
               <w:kern w:val="2"/>
-              <w:sz w:val="24"/>
-              <w:szCs w:val="24"/>
               <w:lang w:val="en-US"/>
               <w14:ligatures w14:val="standardContextual"/>
             </w:rPr>
           </w:pPr>
-          <w:hyperlink w:anchor="_Toc167269027" w:history="1">
+          <w:hyperlink w:anchor="_Toc167310427" w:history="1">
             <w:r>
               <w:rPr>
                 <w:rStyle w:val="Hyperlink"/>
-                <w:b/>
-                <w:bCs/>
+                <w:rFonts w:ascii="Times New Roman" w:hAnsi="Times New Roman" w:cs="Times New Roman"/>
                 <w:noProof/>
                 <w:lang w:val="nl-NL"/>
               </w:rPr>
@@ -871,6 +950,7 @@
             </w:r>
             <w:r>
               <w:rPr>
+                <w:rFonts w:ascii="Times New Roman" w:hAnsi="Times New Roman" w:cs="Times New Roman"/>
                 <w:noProof/>
                 <w:webHidden/>
               </w:rPr>
@@ -878,6 +958,7 @@
             </w:r>
             <w:r>
               <w:rPr>
+                <w:rFonts w:ascii="Times New Roman" w:hAnsi="Times New Roman" w:cs="Times New Roman"/>
                 <w:noProof/>
                 <w:webHidden/>
               </w:rPr>
@@ -885,19 +966,22 @@
             </w:r>
             <w:r>
               <w:rPr>
-                <w:noProof/>
-                <w:webHidden/>
-              </w:rPr>
-              <w:instrText xml:space="preserve"> PAGEREF _Toc167269027 \h </w:instrText>
-            </w:r>
-            <w:r>
-              <w:rPr>
-                <w:noProof/>
-                <w:webHidden/>
-              </w:rPr>
-            </w:r>
-            <w:r>
-              <w:rPr>
+                <w:rFonts w:ascii="Times New Roman" w:hAnsi="Times New Roman" w:cs="Times New Roman"/>
+                <w:noProof/>
+                <w:webHidden/>
+              </w:rPr>
+              <w:instrText xml:space="preserve"> PAGEREF _Toc167310427 \h </w:instrText>
+            </w:r>
+            <w:r>
+              <w:rPr>
+                <w:rFonts w:ascii="Times New Roman" w:hAnsi="Times New Roman" w:cs="Times New Roman"/>
+                <w:noProof/>
+                <w:webHidden/>
+              </w:rPr>
+            </w:r>
+            <w:r>
+              <w:rPr>
+                <w:rFonts w:ascii="Times New Roman" w:hAnsi="Times New Roman" w:cs="Times New Roman"/>
                 <w:noProof/>
                 <w:webHidden/>
               </w:rPr>
@@ -905,6 +989,7 @@
             </w:r>
             <w:r>
               <w:rPr>
+                <w:rFonts w:ascii="Times New Roman" w:hAnsi="Times New Roman" w:cs="Times New Roman"/>
                 <w:noProof/>
                 <w:webHidden/>
               </w:rPr>
@@ -912,6 +997,7 @@
             </w:r>
             <w:r>
               <w:rPr>
+                <w:rFonts w:ascii="Times New Roman" w:hAnsi="Times New Roman" w:cs="Times New Roman"/>
                 <w:noProof/>
                 <w:webHidden/>
               </w:rPr>
@@ -926,21 +1012,18 @@
               <w:tab w:val="right" w:leader="dot" w:pos="9016"/>
             </w:tabs>
             <w:rPr>
-              <w:rFonts w:eastAsiaTheme="minorEastAsia"/>
+              <w:rFonts w:ascii="Times New Roman" w:eastAsiaTheme="minorEastAsia" w:hAnsi="Times New Roman" w:cs="Times New Roman"/>
               <w:noProof/>
               <w:kern w:val="2"/>
-              <w:sz w:val="24"/>
-              <w:szCs w:val="24"/>
               <w:lang w:val="en-US"/>
               <w14:ligatures w14:val="standardContextual"/>
             </w:rPr>
           </w:pPr>
-          <w:hyperlink w:anchor="_Toc167269028" w:history="1">
+          <w:hyperlink w:anchor="_Toc167310428" w:history="1">
             <w:r>
               <w:rPr>
                 <w:rStyle w:val="Hyperlink"/>
-                <w:b/>
-                <w:bCs/>
+                <w:rFonts w:ascii="Times New Roman" w:hAnsi="Times New Roman" w:cs="Times New Roman"/>
                 <w:noProof/>
                 <w:lang w:val="nl-NL"/>
               </w:rPr>
@@ -948,6 +1031,7 @@
             </w:r>
             <w:r>
               <w:rPr>
+                <w:rFonts w:ascii="Times New Roman" w:hAnsi="Times New Roman" w:cs="Times New Roman"/>
                 <w:noProof/>
                 <w:webHidden/>
               </w:rPr>
@@ -955,6 +1039,7 @@
             </w:r>
             <w:r>
               <w:rPr>
+                <w:rFonts w:ascii="Times New Roman" w:hAnsi="Times New Roman" w:cs="Times New Roman"/>
                 <w:noProof/>
                 <w:webHidden/>
               </w:rPr>
@@ -962,19 +1047,22 @@
             </w:r>
             <w:r>
               <w:rPr>
-                <w:noProof/>
-                <w:webHidden/>
-              </w:rPr>
-              <w:instrText xml:space="preserve"> PAGEREF _Toc167269028 \h </w:instrText>
-            </w:r>
-            <w:r>
-              <w:rPr>
-                <w:noProof/>
-                <w:webHidden/>
-              </w:rPr>
-            </w:r>
-            <w:r>
-              <w:rPr>
+                <w:rFonts w:ascii="Times New Roman" w:hAnsi="Times New Roman" w:cs="Times New Roman"/>
+                <w:noProof/>
+                <w:webHidden/>
+              </w:rPr>
+              <w:instrText xml:space="preserve"> PAGEREF _Toc167310428 \h </w:instrText>
+            </w:r>
+            <w:r>
+              <w:rPr>
+                <w:rFonts w:ascii="Times New Roman" w:hAnsi="Times New Roman" w:cs="Times New Roman"/>
+                <w:noProof/>
+                <w:webHidden/>
+              </w:rPr>
+            </w:r>
+            <w:r>
+              <w:rPr>
+                <w:rFonts w:ascii="Times New Roman" w:hAnsi="Times New Roman" w:cs="Times New Roman"/>
                 <w:noProof/>
                 <w:webHidden/>
               </w:rPr>
@@ -982,6 +1070,7 @@
             </w:r>
             <w:r>
               <w:rPr>
+                <w:rFonts w:ascii="Times New Roman" w:hAnsi="Times New Roman" w:cs="Times New Roman"/>
                 <w:noProof/>
                 <w:webHidden/>
               </w:rPr>
@@ -989,6 +1078,7 @@
             </w:r>
             <w:r>
               <w:rPr>
+                <w:rFonts w:ascii="Times New Roman" w:hAnsi="Times New Roman" w:cs="Times New Roman"/>
                 <w:noProof/>
                 <w:webHidden/>
               </w:rPr>
@@ -1000,60 +1090,82 @@
           <w:pPr>
             <w:pStyle w:val="TOC1"/>
             <w:rPr>
-              <w:rFonts w:asciiTheme="minorHAnsi" w:eastAsiaTheme="minorEastAsia" w:hAnsiTheme="minorHAnsi"/>
+              <w:rFonts w:ascii="Times New Roman" w:eastAsiaTheme="minorEastAsia" w:hAnsi="Times New Roman" w:cs="Times New Roman"/>
               <w:b w:val="0"/>
               <w:bCs w:val="0"/>
               <w:kern w:val="2"/>
-              <w:sz w:val="24"/>
-              <w:szCs w:val="24"/>
               <w:lang w:val="en-US"/>
               <w14:ligatures w14:val="standardContextual"/>
             </w:rPr>
           </w:pPr>
-          <w:hyperlink w:anchor="_Toc167269029" w:history="1">
+          <w:hyperlink w:anchor="_Toc167310429" w:history="1">
             <w:r>
               <w:rPr>
                 <w:rStyle w:val="Hyperlink"/>
+                <w:rFonts w:ascii="Times New Roman" w:hAnsi="Times New Roman" w:cs="Times New Roman"/>
+                <w:b w:val="0"/>
+                <w:bCs w:val="0"/>
               </w:rPr>
               <w:t>3. Theoretisch kader</w:t>
             </w:r>
             <w:r>
               <w:rPr>
+                <w:rFonts w:ascii="Times New Roman" w:hAnsi="Times New Roman" w:cs="Times New Roman"/>
+                <w:b w:val="0"/>
+                <w:bCs w:val="0"/>
                 <w:webHidden/>
               </w:rPr>
               <w:tab/>
             </w:r>
             <w:r>
               <w:rPr>
+                <w:rFonts w:ascii="Times New Roman" w:hAnsi="Times New Roman" w:cs="Times New Roman"/>
+                <w:b w:val="0"/>
+                <w:bCs w:val="0"/>
                 <w:webHidden/>
               </w:rPr>
               <w:fldChar w:fldCharType="begin"/>
             </w:r>
             <w:r>
               <w:rPr>
-                <w:webHidden/>
-              </w:rPr>
-              <w:instrText xml:space="preserve"> PAGEREF _Toc167269029 \h </w:instrText>
-            </w:r>
-            <w:r>
-              <w:rPr>
-                <w:webHidden/>
-              </w:rPr>
-            </w:r>
-            <w:r>
-              <w:rPr>
+                <w:rFonts w:ascii="Times New Roman" w:hAnsi="Times New Roman" w:cs="Times New Roman"/>
+                <w:b w:val="0"/>
+                <w:bCs w:val="0"/>
+                <w:webHidden/>
+              </w:rPr>
+              <w:instrText xml:space="preserve"> PAGEREF _Toc167310429 \h </w:instrText>
+            </w:r>
+            <w:r>
+              <w:rPr>
+                <w:rFonts w:ascii="Times New Roman" w:hAnsi="Times New Roman" w:cs="Times New Roman"/>
+                <w:b w:val="0"/>
+                <w:bCs w:val="0"/>
+                <w:webHidden/>
+              </w:rPr>
+            </w:r>
+            <w:r>
+              <w:rPr>
+                <w:rFonts w:ascii="Times New Roman" w:hAnsi="Times New Roman" w:cs="Times New Roman"/>
+                <w:b w:val="0"/>
+                <w:bCs w:val="0"/>
                 <w:webHidden/>
               </w:rPr>
               <w:fldChar w:fldCharType="separate"/>
             </w:r>
             <w:r>
               <w:rPr>
+                <w:rFonts w:ascii="Times New Roman" w:hAnsi="Times New Roman" w:cs="Times New Roman"/>
+                <w:b w:val="0"/>
+                <w:bCs w:val="0"/>
                 <w:webHidden/>
               </w:rPr>
               <w:t>5</w:t>
             </w:r>
             <w:r>
               <w:rPr>
+                <w:rFonts w:ascii="Times New Roman" w:hAnsi="Times New Roman" w:cs="Times New Roman"/>
+                <w:b w:val="0"/>
+                <w:bCs w:val="0"/>
                 <w:webHidden/>
               </w:rPr>
               <w:fldChar w:fldCharType="end"/>
@@ -1067,21 +1179,18 @@
               <w:tab w:val="right" w:leader="dot" w:pos="9016"/>
             </w:tabs>
             <w:rPr>
-              <w:rFonts w:eastAsiaTheme="minorEastAsia"/>
+              <w:rFonts w:ascii="Times New Roman" w:eastAsiaTheme="minorEastAsia" w:hAnsi="Times New Roman" w:cs="Times New Roman"/>
               <w:noProof/>
               <w:kern w:val="2"/>
-              <w:sz w:val="24"/>
-              <w:szCs w:val="24"/>
               <w:lang w:val="en-US"/>
               <w14:ligatures w14:val="standardContextual"/>
             </w:rPr>
           </w:pPr>
-          <w:hyperlink w:anchor="_Toc167269030" w:history="1">
+          <w:hyperlink w:anchor="_Toc167310430" w:history="1">
             <w:r>
               <w:rPr>
                 <w:rStyle w:val="Hyperlink"/>
-                <w:b/>
-                <w:bCs/>
+                <w:rFonts w:ascii="Times New Roman" w:hAnsi="Times New Roman" w:cs="Times New Roman"/>
                 <w:noProof/>
                 <w:lang w:val="nl-NL"/>
               </w:rPr>
@@ -1089,6 +1198,7 @@
             </w:r>
             <w:r>
               <w:rPr>
+                <w:rFonts w:ascii="Times New Roman" w:hAnsi="Times New Roman" w:cs="Times New Roman"/>
                 <w:noProof/>
                 <w:webHidden/>
               </w:rPr>
@@ -1096,6 +1206,7 @@
             </w:r>
             <w:r>
               <w:rPr>
+                <w:rFonts w:ascii="Times New Roman" w:hAnsi="Times New Roman" w:cs="Times New Roman"/>
                 <w:noProof/>
                 <w:webHidden/>
               </w:rPr>
@@ -1103,19 +1214,22 @@
             </w:r>
             <w:r>
               <w:rPr>
-                <w:noProof/>
-                <w:webHidden/>
-              </w:rPr>
-              <w:instrText xml:space="preserve"> PAGEREF _Toc167269030 \h </w:instrText>
-            </w:r>
-            <w:r>
-              <w:rPr>
-                <w:noProof/>
-                <w:webHidden/>
-              </w:rPr>
-            </w:r>
-            <w:r>
-              <w:rPr>
+                <w:rFonts w:ascii="Times New Roman" w:hAnsi="Times New Roman" w:cs="Times New Roman"/>
+                <w:noProof/>
+                <w:webHidden/>
+              </w:rPr>
+              <w:instrText xml:space="preserve"> PAGEREF _Toc167310430 \h </w:instrText>
+            </w:r>
+            <w:r>
+              <w:rPr>
+                <w:rFonts w:ascii="Times New Roman" w:hAnsi="Times New Roman" w:cs="Times New Roman"/>
+                <w:noProof/>
+                <w:webHidden/>
+              </w:rPr>
+            </w:r>
+            <w:r>
+              <w:rPr>
+                <w:rFonts w:ascii="Times New Roman" w:hAnsi="Times New Roman" w:cs="Times New Roman"/>
                 <w:noProof/>
                 <w:webHidden/>
               </w:rPr>
@@ -1123,6 +1237,7 @@
             </w:r>
             <w:r>
               <w:rPr>
+                <w:rFonts w:ascii="Times New Roman" w:hAnsi="Times New Roman" w:cs="Times New Roman"/>
                 <w:noProof/>
                 <w:webHidden/>
               </w:rPr>
@@ -1130,6 +1245,7 @@
             </w:r>
             <w:r>
               <w:rPr>
+                <w:rFonts w:ascii="Times New Roman" w:hAnsi="Times New Roman" w:cs="Times New Roman"/>
                 <w:noProof/>
                 <w:webHidden/>
               </w:rPr>
@@ -1144,21 +1260,18 @@
               <w:tab w:val="right" w:leader="dot" w:pos="9016"/>
             </w:tabs>
             <w:rPr>
-              <w:rFonts w:eastAsiaTheme="minorEastAsia"/>
+              <w:rFonts w:ascii="Times New Roman" w:eastAsiaTheme="minorEastAsia" w:hAnsi="Times New Roman" w:cs="Times New Roman"/>
               <w:noProof/>
               <w:kern w:val="2"/>
-              <w:sz w:val="24"/>
-              <w:szCs w:val="24"/>
               <w:lang w:val="en-US"/>
               <w14:ligatures w14:val="standardContextual"/>
             </w:rPr>
           </w:pPr>
-          <w:hyperlink w:anchor="_Toc167269031" w:history="1">
+          <w:hyperlink w:anchor="_Toc167310431" w:history="1">
             <w:r>
               <w:rPr>
                 <w:rStyle w:val="Hyperlink"/>
-                <w:b/>
-                <w:bCs/>
+                <w:rFonts w:ascii="Times New Roman" w:hAnsi="Times New Roman" w:cs="Times New Roman"/>
                 <w:noProof/>
                 <w:lang w:val="nl-NL"/>
               </w:rPr>
@@ -1166,6 +1279,7 @@
             </w:r>
             <w:r>
               <w:rPr>
+                <w:rFonts w:ascii="Times New Roman" w:hAnsi="Times New Roman" w:cs="Times New Roman"/>
                 <w:noProof/>
                 <w:webHidden/>
               </w:rPr>
@@ -1173,6 +1287,7 @@
             </w:r>
             <w:r>
               <w:rPr>
+                <w:rFonts w:ascii="Times New Roman" w:hAnsi="Times New Roman" w:cs="Times New Roman"/>
                 <w:noProof/>
                 <w:webHidden/>
               </w:rPr>
@@ -1180,19 +1295,22 @@
             </w:r>
             <w:r>
               <w:rPr>
-                <w:noProof/>
-                <w:webHidden/>
-              </w:rPr>
-              <w:instrText xml:space="preserve"> PAGEREF _Toc167269031 \h </w:instrText>
-            </w:r>
-            <w:r>
-              <w:rPr>
-                <w:noProof/>
-                <w:webHidden/>
-              </w:rPr>
-            </w:r>
-            <w:r>
-              <w:rPr>
+                <w:rFonts w:ascii="Times New Roman" w:hAnsi="Times New Roman" w:cs="Times New Roman"/>
+                <w:noProof/>
+                <w:webHidden/>
+              </w:rPr>
+              <w:instrText xml:space="preserve"> PAGEREF _Toc167310431 \h </w:instrText>
+            </w:r>
+            <w:r>
+              <w:rPr>
+                <w:rFonts w:ascii="Times New Roman" w:hAnsi="Times New Roman" w:cs="Times New Roman"/>
+                <w:noProof/>
+                <w:webHidden/>
+              </w:rPr>
+            </w:r>
+            <w:r>
+              <w:rPr>
+                <w:rFonts w:ascii="Times New Roman" w:hAnsi="Times New Roman" w:cs="Times New Roman"/>
                 <w:noProof/>
                 <w:webHidden/>
               </w:rPr>
@@ -1200,6 +1318,7 @@
             </w:r>
             <w:r>
               <w:rPr>
+                <w:rFonts w:ascii="Times New Roman" w:hAnsi="Times New Roman" w:cs="Times New Roman"/>
                 <w:noProof/>
                 <w:webHidden/>
               </w:rPr>
@@ -1207,6 +1326,7 @@
             </w:r>
             <w:r>
               <w:rPr>
+                <w:rFonts w:ascii="Times New Roman" w:hAnsi="Times New Roman" w:cs="Times New Roman"/>
                 <w:noProof/>
                 <w:webHidden/>
               </w:rPr>
@@ -1221,21 +1341,18 @@
               <w:tab w:val="right" w:leader="dot" w:pos="9016"/>
             </w:tabs>
             <w:rPr>
-              <w:rFonts w:eastAsiaTheme="minorEastAsia"/>
+              <w:rFonts w:ascii="Times New Roman" w:eastAsiaTheme="minorEastAsia" w:hAnsi="Times New Roman" w:cs="Times New Roman"/>
               <w:noProof/>
               <w:kern w:val="2"/>
-              <w:sz w:val="24"/>
-              <w:szCs w:val="24"/>
               <w:lang w:val="en-US"/>
               <w14:ligatures w14:val="standardContextual"/>
             </w:rPr>
           </w:pPr>
-          <w:hyperlink w:anchor="_Toc167269032" w:history="1">
+          <w:hyperlink w:anchor="_Toc167310432" w:history="1">
             <w:r>
               <w:rPr>
                 <w:rStyle w:val="Hyperlink"/>
-                <w:b/>
-                <w:bCs/>
+                <w:rFonts w:ascii="Times New Roman" w:hAnsi="Times New Roman" w:cs="Times New Roman"/>
                 <w:noProof/>
                 <w:lang w:val="nl-NL"/>
               </w:rPr>
@@ -1243,6 +1360,7 @@
             </w:r>
             <w:r>
               <w:rPr>
+                <w:rFonts w:ascii="Times New Roman" w:hAnsi="Times New Roman" w:cs="Times New Roman"/>
                 <w:noProof/>
                 <w:webHidden/>
               </w:rPr>
@@ -1250,6 +1368,7 @@
             </w:r>
             <w:r>
               <w:rPr>
+                <w:rFonts w:ascii="Times New Roman" w:hAnsi="Times New Roman" w:cs="Times New Roman"/>
                 <w:noProof/>
                 <w:webHidden/>
               </w:rPr>
@@ -1257,19 +1376,22 @@
             </w:r>
             <w:r>
               <w:rPr>
-                <w:noProof/>
-                <w:webHidden/>
-              </w:rPr>
-              <w:instrText xml:space="preserve"> PAGEREF _Toc167269032 \h </w:instrText>
-            </w:r>
-            <w:r>
-              <w:rPr>
-                <w:noProof/>
-                <w:webHidden/>
-              </w:rPr>
-            </w:r>
-            <w:r>
-              <w:rPr>
+                <w:rFonts w:ascii="Times New Roman" w:hAnsi="Times New Roman" w:cs="Times New Roman"/>
+                <w:noProof/>
+                <w:webHidden/>
+              </w:rPr>
+              <w:instrText xml:space="preserve"> PAGEREF _Toc167310432 \h </w:instrText>
+            </w:r>
+            <w:r>
+              <w:rPr>
+                <w:rFonts w:ascii="Times New Roman" w:hAnsi="Times New Roman" w:cs="Times New Roman"/>
+                <w:noProof/>
+                <w:webHidden/>
+              </w:rPr>
+            </w:r>
+            <w:r>
+              <w:rPr>
+                <w:rFonts w:ascii="Times New Roman" w:hAnsi="Times New Roman" w:cs="Times New Roman"/>
                 <w:noProof/>
                 <w:webHidden/>
               </w:rPr>
@@ -1277,6 +1399,7 @@
             </w:r>
             <w:r>
               <w:rPr>
+                <w:rFonts w:ascii="Times New Roman" w:hAnsi="Times New Roman" w:cs="Times New Roman"/>
                 <w:noProof/>
                 <w:webHidden/>
               </w:rPr>
@@ -1284,6 +1407,7 @@
             </w:r>
             <w:r>
               <w:rPr>
+                <w:rFonts w:ascii="Times New Roman" w:hAnsi="Times New Roman" w:cs="Times New Roman"/>
                 <w:noProof/>
                 <w:webHidden/>
               </w:rPr>
@@ -1298,21 +1422,18 @@
               <w:tab w:val="right" w:leader="dot" w:pos="9016"/>
             </w:tabs>
             <w:rPr>
-              <w:rFonts w:eastAsiaTheme="minorEastAsia"/>
+              <w:rFonts w:ascii="Times New Roman" w:eastAsiaTheme="minorEastAsia" w:hAnsi="Times New Roman" w:cs="Times New Roman"/>
               <w:noProof/>
               <w:kern w:val="2"/>
-              <w:sz w:val="24"/>
-              <w:szCs w:val="24"/>
               <w:lang w:val="en-US"/>
               <w14:ligatures w14:val="standardContextual"/>
             </w:rPr>
           </w:pPr>
-          <w:hyperlink w:anchor="_Toc167269033" w:history="1">
+          <w:hyperlink w:anchor="_Toc167310433" w:history="1">
             <w:r>
               <w:rPr>
                 <w:rStyle w:val="Hyperlink"/>
-                <w:b/>
-                <w:bCs/>
+                <w:rFonts w:ascii="Times New Roman" w:hAnsi="Times New Roman" w:cs="Times New Roman"/>
                 <w:noProof/>
                 <w:lang w:val="nl-NL"/>
               </w:rPr>
@@ -1320,6 +1441,7 @@
             </w:r>
             <w:r>
               <w:rPr>
+                <w:rFonts w:ascii="Times New Roman" w:hAnsi="Times New Roman" w:cs="Times New Roman"/>
                 <w:noProof/>
                 <w:webHidden/>
               </w:rPr>
@@ -1327,6 +1449,7 @@
             </w:r>
             <w:r>
               <w:rPr>
+                <w:rFonts w:ascii="Times New Roman" w:hAnsi="Times New Roman" w:cs="Times New Roman"/>
                 <w:noProof/>
                 <w:webHidden/>
               </w:rPr>
@@ -1334,19 +1457,22 @@
             </w:r>
             <w:r>
               <w:rPr>
-                <w:noProof/>
-                <w:webHidden/>
-              </w:rPr>
-              <w:instrText xml:space="preserve"> PAGEREF _Toc167269033 \h </w:instrText>
-            </w:r>
-            <w:r>
-              <w:rPr>
-                <w:noProof/>
-                <w:webHidden/>
-              </w:rPr>
-            </w:r>
-            <w:r>
-              <w:rPr>
+                <w:rFonts w:ascii="Times New Roman" w:hAnsi="Times New Roman" w:cs="Times New Roman"/>
+                <w:noProof/>
+                <w:webHidden/>
+              </w:rPr>
+              <w:instrText xml:space="preserve"> PAGEREF _Toc167310433 \h </w:instrText>
+            </w:r>
+            <w:r>
+              <w:rPr>
+                <w:rFonts w:ascii="Times New Roman" w:hAnsi="Times New Roman" w:cs="Times New Roman"/>
+                <w:noProof/>
+                <w:webHidden/>
+              </w:rPr>
+            </w:r>
+            <w:r>
+              <w:rPr>
+                <w:rFonts w:ascii="Times New Roman" w:hAnsi="Times New Roman" w:cs="Times New Roman"/>
                 <w:noProof/>
                 <w:webHidden/>
               </w:rPr>
@@ -1354,13 +1480,15 @@
             </w:r>
             <w:r>
               <w:rPr>
-                <w:noProof/>
-                <w:webHidden/>
-              </w:rPr>
-              <w:t>5</w:t>
-            </w:r>
-            <w:r>
-              <w:rPr>
+                <w:rFonts w:ascii="Times New Roman" w:hAnsi="Times New Roman" w:cs="Times New Roman"/>
+                <w:noProof/>
+                <w:webHidden/>
+              </w:rPr>
+              <w:t>6</w:t>
+            </w:r>
+            <w:r>
+              <w:rPr>
+                <w:rFonts w:ascii="Times New Roman" w:hAnsi="Times New Roman" w:cs="Times New Roman"/>
                 <w:noProof/>
                 <w:webHidden/>
               </w:rPr>
@@ -1372,60 +1500,82 @@
           <w:pPr>
             <w:pStyle w:val="TOC1"/>
             <w:rPr>
-              <w:rFonts w:asciiTheme="minorHAnsi" w:eastAsiaTheme="minorEastAsia" w:hAnsiTheme="minorHAnsi"/>
+              <w:rFonts w:ascii="Times New Roman" w:eastAsiaTheme="minorEastAsia" w:hAnsi="Times New Roman" w:cs="Times New Roman"/>
               <w:b w:val="0"/>
               <w:bCs w:val="0"/>
               <w:kern w:val="2"/>
-              <w:sz w:val="24"/>
-              <w:szCs w:val="24"/>
               <w:lang w:val="en-US"/>
               <w14:ligatures w14:val="standardContextual"/>
             </w:rPr>
           </w:pPr>
-          <w:hyperlink w:anchor="_Toc167269034" w:history="1">
+          <w:hyperlink w:anchor="_Toc167310434" w:history="1">
             <w:r>
               <w:rPr>
                 <w:rStyle w:val="Hyperlink"/>
+                <w:rFonts w:ascii="Times New Roman" w:hAnsi="Times New Roman" w:cs="Times New Roman"/>
+                <w:b w:val="0"/>
+                <w:bCs w:val="0"/>
               </w:rPr>
               <w:t>4. Resultaten</w:t>
             </w:r>
             <w:r>
               <w:rPr>
+                <w:rFonts w:ascii="Times New Roman" w:hAnsi="Times New Roman" w:cs="Times New Roman"/>
+                <w:b w:val="0"/>
+                <w:bCs w:val="0"/>
                 <w:webHidden/>
               </w:rPr>
               <w:tab/>
             </w:r>
             <w:r>
               <w:rPr>
+                <w:rFonts w:ascii="Times New Roman" w:hAnsi="Times New Roman" w:cs="Times New Roman"/>
+                <w:b w:val="0"/>
+                <w:bCs w:val="0"/>
                 <w:webHidden/>
               </w:rPr>
               <w:fldChar w:fldCharType="begin"/>
             </w:r>
             <w:r>
               <w:rPr>
-                <w:webHidden/>
-              </w:rPr>
-              <w:instrText xml:space="preserve"> PAGEREF _Toc167269034 \h </w:instrText>
-            </w:r>
-            <w:r>
-              <w:rPr>
-                <w:webHidden/>
-              </w:rPr>
-            </w:r>
-            <w:r>
-              <w:rPr>
+                <w:rFonts w:ascii="Times New Roman" w:hAnsi="Times New Roman" w:cs="Times New Roman"/>
+                <w:b w:val="0"/>
+                <w:bCs w:val="0"/>
+                <w:webHidden/>
+              </w:rPr>
+              <w:instrText xml:space="preserve"> PAGEREF _Toc167310434 \h </w:instrText>
+            </w:r>
+            <w:r>
+              <w:rPr>
+                <w:rFonts w:ascii="Times New Roman" w:hAnsi="Times New Roman" w:cs="Times New Roman"/>
+                <w:b w:val="0"/>
+                <w:bCs w:val="0"/>
+                <w:webHidden/>
+              </w:rPr>
+            </w:r>
+            <w:r>
+              <w:rPr>
+                <w:rFonts w:ascii="Times New Roman" w:hAnsi="Times New Roman" w:cs="Times New Roman"/>
+                <w:b w:val="0"/>
+                <w:bCs w:val="0"/>
                 <w:webHidden/>
               </w:rPr>
               <w:fldChar w:fldCharType="separate"/>
             </w:r>
             <w:r>
               <w:rPr>
+                <w:rFonts w:ascii="Times New Roman" w:hAnsi="Times New Roman" w:cs="Times New Roman"/>
+                <w:b w:val="0"/>
+                <w:bCs w:val="0"/>
                 <w:webHidden/>
               </w:rPr>
               <w:t>7</w:t>
             </w:r>
             <w:r>
               <w:rPr>
+                <w:rFonts w:ascii="Times New Roman" w:hAnsi="Times New Roman" w:cs="Times New Roman"/>
+                <w:b w:val="0"/>
+                <w:bCs w:val="0"/>
                 <w:webHidden/>
               </w:rPr>
               <w:fldChar w:fldCharType="end"/>
@@ -1439,21 +1589,18 @@
               <w:tab w:val="right" w:leader="dot" w:pos="9016"/>
             </w:tabs>
             <w:rPr>
-              <w:rFonts w:eastAsiaTheme="minorEastAsia"/>
+              <w:rFonts w:ascii="Times New Roman" w:eastAsiaTheme="minorEastAsia" w:hAnsi="Times New Roman" w:cs="Times New Roman"/>
               <w:noProof/>
               <w:kern w:val="2"/>
-              <w:sz w:val="24"/>
-              <w:szCs w:val="24"/>
               <w:lang w:val="en-US"/>
               <w14:ligatures w14:val="standardContextual"/>
             </w:rPr>
           </w:pPr>
-          <w:hyperlink w:anchor="_Toc167269035" w:history="1">
+          <w:hyperlink w:anchor="_Toc167310435" w:history="1">
             <w:r>
               <w:rPr>
                 <w:rStyle w:val="Hyperlink"/>
-                <w:b/>
-                <w:bCs/>
+                <w:rFonts w:ascii="Times New Roman" w:hAnsi="Times New Roman" w:cs="Times New Roman"/>
                 <w:noProof/>
                 <w:lang w:val="nl-NL"/>
               </w:rPr>
@@ -1461,6 +1608,7 @@
             </w:r>
             <w:r>
               <w:rPr>
+                <w:rFonts w:ascii="Times New Roman" w:hAnsi="Times New Roman" w:cs="Times New Roman"/>
                 <w:noProof/>
                 <w:webHidden/>
               </w:rPr>
@@ -1468,6 +1616,7 @@
             </w:r>
             <w:r>
               <w:rPr>
+                <w:rFonts w:ascii="Times New Roman" w:hAnsi="Times New Roman" w:cs="Times New Roman"/>
                 <w:noProof/>
                 <w:webHidden/>
               </w:rPr>
@@ -1475,19 +1624,22 @@
             </w:r>
             <w:r>
               <w:rPr>
-                <w:noProof/>
-                <w:webHidden/>
-              </w:rPr>
-              <w:instrText xml:space="preserve"> PAGEREF _Toc167269035 \h </w:instrText>
-            </w:r>
-            <w:r>
-              <w:rPr>
-                <w:noProof/>
-                <w:webHidden/>
-              </w:rPr>
-            </w:r>
-            <w:r>
-              <w:rPr>
+                <w:rFonts w:ascii="Times New Roman" w:hAnsi="Times New Roman" w:cs="Times New Roman"/>
+                <w:noProof/>
+                <w:webHidden/>
+              </w:rPr>
+              <w:instrText xml:space="preserve"> PAGEREF _Toc167310435 \h </w:instrText>
+            </w:r>
+            <w:r>
+              <w:rPr>
+                <w:rFonts w:ascii="Times New Roman" w:hAnsi="Times New Roman" w:cs="Times New Roman"/>
+                <w:noProof/>
+                <w:webHidden/>
+              </w:rPr>
+            </w:r>
+            <w:r>
+              <w:rPr>
+                <w:rFonts w:ascii="Times New Roman" w:hAnsi="Times New Roman" w:cs="Times New Roman"/>
                 <w:noProof/>
                 <w:webHidden/>
               </w:rPr>
@@ -1495,6 +1647,7 @@
             </w:r>
             <w:r>
               <w:rPr>
+                <w:rFonts w:ascii="Times New Roman" w:hAnsi="Times New Roman" w:cs="Times New Roman"/>
                 <w:noProof/>
                 <w:webHidden/>
               </w:rPr>
@@ -1502,6 +1655,7 @@
             </w:r>
             <w:r>
               <w:rPr>
+                <w:rFonts w:ascii="Times New Roman" w:hAnsi="Times New Roman" w:cs="Times New Roman"/>
                 <w:noProof/>
                 <w:webHidden/>
               </w:rPr>
@@ -1516,21 +1670,18 @@
               <w:tab w:val="right" w:leader="dot" w:pos="9016"/>
             </w:tabs>
             <w:rPr>
-              <w:rFonts w:eastAsiaTheme="minorEastAsia"/>
+              <w:rFonts w:ascii="Times New Roman" w:eastAsiaTheme="minorEastAsia" w:hAnsi="Times New Roman" w:cs="Times New Roman"/>
               <w:noProof/>
               <w:kern w:val="2"/>
-              <w:sz w:val="24"/>
-              <w:szCs w:val="24"/>
               <w:lang w:val="en-US"/>
               <w14:ligatures w14:val="standardContextual"/>
             </w:rPr>
           </w:pPr>
-          <w:hyperlink w:anchor="_Toc167269036" w:history="1">
+          <w:hyperlink w:anchor="_Toc167310436" w:history="1">
             <w:r>
               <w:rPr>
                 <w:rStyle w:val="Hyperlink"/>
-                <w:b/>
-                <w:bCs/>
+                <w:rFonts w:ascii="Times New Roman" w:hAnsi="Times New Roman" w:cs="Times New Roman"/>
                 <w:noProof/>
                 <w:lang w:val="nl-NL"/>
               </w:rPr>
@@ -1538,6 +1689,7 @@
             </w:r>
             <w:r>
               <w:rPr>
+                <w:rFonts w:ascii="Times New Roman" w:hAnsi="Times New Roman" w:cs="Times New Roman"/>
                 <w:noProof/>
                 <w:webHidden/>
               </w:rPr>
@@ -1545,6 +1697,7 @@
             </w:r>
             <w:r>
               <w:rPr>
+                <w:rFonts w:ascii="Times New Roman" w:hAnsi="Times New Roman" w:cs="Times New Roman"/>
                 <w:noProof/>
                 <w:webHidden/>
               </w:rPr>
@@ -1552,19 +1705,22 @@
             </w:r>
             <w:r>
               <w:rPr>
-                <w:noProof/>
-                <w:webHidden/>
-              </w:rPr>
-              <w:instrText xml:space="preserve"> PAGEREF _Toc167269036 \h </w:instrText>
-            </w:r>
-            <w:r>
-              <w:rPr>
-                <w:noProof/>
-                <w:webHidden/>
-              </w:rPr>
-            </w:r>
-            <w:r>
-              <w:rPr>
+                <w:rFonts w:ascii="Times New Roman" w:hAnsi="Times New Roman" w:cs="Times New Roman"/>
+                <w:noProof/>
+                <w:webHidden/>
+              </w:rPr>
+              <w:instrText xml:space="preserve"> PAGEREF _Toc167310436 \h </w:instrText>
+            </w:r>
+            <w:r>
+              <w:rPr>
+                <w:rFonts w:ascii="Times New Roman" w:hAnsi="Times New Roman" w:cs="Times New Roman"/>
+                <w:noProof/>
+                <w:webHidden/>
+              </w:rPr>
+            </w:r>
+            <w:r>
+              <w:rPr>
+                <w:rFonts w:ascii="Times New Roman" w:hAnsi="Times New Roman" w:cs="Times New Roman"/>
                 <w:noProof/>
                 <w:webHidden/>
               </w:rPr>
@@ -1572,6 +1728,7 @@
             </w:r>
             <w:r>
               <w:rPr>
+                <w:rFonts w:ascii="Times New Roman" w:hAnsi="Times New Roman" w:cs="Times New Roman"/>
                 <w:noProof/>
                 <w:webHidden/>
               </w:rPr>
@@ -1579,6 +1736,169 @@
             </w:r>
             <w:r>
               <w:rPr>
+                <w:rFonts w:ascii="Times New Roman" w:hAnsi="Times New Roman" w:cs="Times New Roman"/>
+                <w:noProof/>
+                <w:webHidden/>
+              </w:rPr>
+              <w:fldChar w:fldCharType="end"/>
+            </w:r>
+          </w:hyperlink>
+        </w:p>
+        <w:p>
+          <w:pPr>
+            <w:pStyle w:val="TOC3"/>
+            <w:tabs>
+              <w:tab w:val="right" w:leader="dot" w:pos="9016"/>
+            </w:tabs>
+            <w:rPr>
+              <w:rFonts w:ascii="Times New Roman" w:eastAsiaTheme="minorEastAsia" w:hAnsi="Times New Roman" w:cs="Times New Roman"/>
+              <w:noProof/>
+              <w:kern w:val="2"/>
+              <w:lang w:val="en-US"/>
+              <w14:ligatures w14:val="standardContextual"/>
+            </w:rPr>
+          </w:pPr>
+          <w:hyperlink w:anchor="_Toc167310437" w:history="1">
+            <w:r>
+              <w:rPr>
+                <w:rStyle w:val="Hyperlink"/>
+                <w:rFonts w:ascii="Times New Roman" w:hAnsi="Times New Roman" w:cs="Times New Roman"/>
+                <w:noProof/>
+                <w:lang w:val="nl-NL"/>
+              </w:rPr>
+              <w:t>4.2.1 Overeenkomsten</w:t>
+            </w:r>
+            <w:r>
+              <w:rPr>
+                <w:rFonts w:ascii="Times New Roman" w:hAnsi="Times New Roman" w:cs="Times New Roman"/>
+                <w:noProof/>
+                <w:webHidden/>
+              </w:rPr>
+              <w:tab/>
+            </w:r>
+            <w:r>
+              <w:rPr>
+                <w:rFonts w:ascii="Times New Roman" w:hAnsi="Times New Roman" w:cs="Times New Roman"/>
+                <w:noProof/>
+                <w:webHidden/>
+              </w:rPr>
+              <w:fldChar w:fldCharType="begin"/>
+            </w:r>
+            <w:r>
+              <w:rPr>
+                <w:rFonts w:ascii="Times New Roman" w:hAnsi="Times New Roman" w:cs="Times New Roman"/>
+                <w:noProof/>
+                <w:webHidden/>
+              </w:rPr>
+              <w:instrText xml:space="preserve"> PAGEREF _Toc167310437 \h </w:instrText>
+            </w:r>
+            <w:r>
+              <w:rPr>
+                <w:rFonts w:ascii="Times New Roman" w:hAnsi="Times New Roman" w:cs="Times New Roman"/>
+                <w:noProof/>
+                <w:webHidden/>
+              </w:rPr>
+            </w:r>
+            <w:r>
+              <w:rPr>
+                <w:rFonts w:ascii="Times New Roman" w:hAnsi="Times New Roman" w:cs="Times New Roman"/>
+                <w:noProof/>
+                <w:webHidden/>
+              </w:rPr>
+              <w:fldChar w:fldCharType="separate"/>
+            </w:r>
+            <w:r>
+              <w:rPr>
+                <w:rFonts w:ascii="Times New Roman" w:hAnsi="Times New Roman" w:cs="Times New Roman"/>
+                <w:noProof/>
+                <w:webHidden/>
+              </w:rPr>
+              <w:t>7</w:t>
+            </w:r>
+            <w:r>
+              <w:rPr>
+                <w:rFonts w:ascii="Times New Roman" w:hAnsi="Times New Roman" w:cs="Times New Roman"/>
+                <w:noProof/>
+                <w:webHidden/>
+              </w:rPr>
+              <w:fldChar w:fldCharType="end"/>
+            </w:r>
+          </w:hyperlink>
+        </w:p>
+        <w:p>
+          <w:pPr>
+            <w:pStyle w:val="TOC3"/>
+            <w:tabs>
+              <w:tab w:val="right" w:leader="dot" w:pos="9016"/>
+            </w:tabs>
+            <w:rPr>
+              <w:rFonts w:ascii="Times New Roman" w:eastAsiaTheme="minorEastAsia" w:hAnsi="Times New Roman" w:cs="Times New Roman"/>
+              <w:noProof/>
+              <w:kern w:val="2"/>
+              <w:lang w:val="en-US"/>
+              <w14:ligatures w14:val="standardContextual"/>
+            </w:rPr>
+          </w:pPr>
+          <w:hyperlink w:anchor="_Toc167310438" w:history="1">
+            <w:r>
+              <w:rPr>
+                <w:rStyle w:val="Hyperlink"/>
+                <w:rFonts w:ascii="Times New Roman" w:hAnsi="Times New Roman" w:cs="Times New Roman"/>
+                <w:noProof/>
+                <w:lang w:val="nl-NL"/>
+              </w:rPr>
+              <w:t>4.2.2 Tegenstellingen</w:t>
+            </w:r>
+            <w:r>
+              <w:rPr>
+                <w:rFonts w:ascii="Times New Roman" w:hAnsi="Times New Roman" w:cs="Times New Roman"/>
+                <w:noProof/>
+                <w:webHidden/>
+              </w:rPr>
+              <w:tab/>
+            </w:r>
+            <w:r>
+              <w:rPr>
+                <w:rFonts w:ascii="Times New Roman" w:hAnsi="Times New Roman" w:cs="Times New Roman"/>
+                <w:noProof/>
+                <w:webHidden/>
+              </w:rPr>
+              <w:fldChar w:fldCharType="begin"/>
+            </w:r>
+            <w:r>
+              <w:rPr>
+                <w:rFonts w:ascii="Times New Roman" w:hAnsi="Times New Roman" w:cs="Times New Roman"/>
+                <w:noProof/>
+                <w:webHidden/>
+              </w:rPr>
+              <w:instrText xml:space="preserve"> PAGEREF _Toc167310438 \h </w:instrText>
+            </w:r>
+            <w:r>
+              <w:rPr>
+                <w:rFonts w:ascii="Times New Roman" w:hAnsi="Times New Roman" w:cs="Times New Roman"/>
+                <w:noProof/>
+                <w:webHidden/>
+              </w:rPr>
+            </w:r>
+            <w:r>
+              <w:rPr>
+                <w:rFonts w:ascii="Times New Roman" w:hAnsi="Times New Roman" w:cs="Times New Roman"/>
+                <w:noProof/>
+                <w:webHidden/>
+              </w:rPr>
+              <w:fldChar w:fldCharType="separate"/>
+            </w:r>
+            <w:r>
+              <w:rPr>
+                <w:rFonts w:ascii="Times New Roman" w:hAnsi="Times New Roman" w:cs="Times New Roman"/>
+                <w:noProof/>
+                <w:webHidden/>
+              </w:rPr>
+              <w:t>7</w:t>
+            </w:r>
+            <w:r>
+              <w:rPr>
+                <w:rFonts w:ascii="Times New Roman" w:hAnsi="Times New Roman" w:cs="Times New Roman"/>
                 <w:noProof/>
                 <w:webHidden/>
               </w:rPr>
@@ -1593,28 +1913,26 @@
               <w:tab w:val="right" w:leader="dot" w:pos="9016"/>
             </w:tabs>
             <w:rPr>
-              <w:rFonts w:eastAsiaTheme="minorEastAsia"/>
+              <w:rFonts w:ascii="Times New Roman" w:eastAsiaTheme="minorEastAsia" w:hAnsi="Times New Roman" w:cs="Times New Roman"/>
               <w:noProof/>
               <w:kern w:val="2"/>
-              <w:sz w:val="24"/>
-              <w:szCs w:val="24"/>
               <w:lang w:val="en-US"/>
               <w14:ligatures w14:val="standardContextual"/>
             </w:rPr>
           </w:pPr>
-          <w:hyperlink w:anchor="_Toc167269037" w:history="1">
+          <w:hyperlink w:anchor="_Toc167310439" w:history="1">
             <w:r>
               <w:rPr>
                 <w:rStyle w:val="Hyperlink"/>
-                <w:b/>
-                <w:bCs/>
+                <w:rFonts w:ascii="Times New Roman" w:hAnsi="Times New Roman" w:cs="Times New Roman"/>
                 <w:noProof/>
                 <w:lang w:val="nl-NL"/>
               </w:rPr>
-              <w:t>4.2.1 Overeenkomsten</w:t>
-            </w:r>
-            <w:r>
-              <w:rPr>
+              <w:t>4.3 Framing in het Nederlandse algemene nieuws</w:t>
+            </w:r>
+            <w:r>
+              <w:rPr>
+                <w:rFonts w:ascii="Times New Roman" w:hAnsi="Times New Roman" w:cs="Times New Roman"/>
                 <w:noProof/>
                 <w:webHidden/>
               </w:rPr>
@@ -1622,6 +1940,7 @@
             </w:r>
             <w:r>
               <w:rPr>
+                <w:rFonts w:ascii="Times New Roman" w:hAnsi="Times New Roman" w:cs="Times New Roman"/>
                 <w:noProof/>
                 <w:webHidden/>
               </w:rPr>
@@ -1629,19 +1948,22 @@
             </w:r>
             <w:r>
               <w:rPr>
-                <w:noProof/>
-                <w:webHidden/>
-              </w:rPr>
-              <w:instrText xml:space="preserve"> PAGEREF _Toc167269037 \h </w:instrText>
-            </w:r>
-            <w:r>
-              <w:rPr>
-                <w:noProof/>
-                <w:webHidden/>
-              </w:rPr>
-            </w:r>
-            <w:r>
-              <w:rPr>
+                <w:rFonts w:ascii="Times New Roman" w:hAnsi="Times New Roman" w:cs="Times New Roman"/>
+                <w:noProof/>
+                <w:webHidden/>
+              </w:rPr>
+              <w:instrText xml:space="preserve"> PAGEREF _Toc167310439 \h </w:instrText>
+            </w:r>
+            <w:r>
+              <w:rPr>
+                <w:rFonts w:ascii="Times New Roman" w:hAnsi="Times New Roman" w:cs="Times New Roman"/>
+                <w:noProof/>
+                <w:webHidden/>
+              </w:rPr>
+            </w:r>
+            <w:r>
+              <w:rPr>
+                <w:rFonts w:ascii="Times New Roman" w:hAnsi="Times New Roman" w:cs="Times New Roman"/>
                 <w:noProof/>
                 <w:webHidden/>
               </w:rPr>
@@ -1649,13 +1971,15 @@
             </w:r>
             <w:r>
               <w:rPr>
-                <w:noProof/>
-                <w:webHidden/>
-              </w:rPr>
-              <w:t>7</w:t>
-            </w:r>
-            <w:r>
-              <w:rPr>
+                <w:rFonts w:ascii="Times New Roman" w:hAnsi="Times New Roman" w:cs="Times New Roman"/>
+                <w:noProof/>
+                <w:webHidden/>
+              </w:rPr>
+              <w:t>8</w:t>
+            </w:r>
+            <w:r>
+              <w:rPr>
+                <w:rFonts w:ascii="Times New Roman" w:hAnsi="Times New Roman" w:cs="Times New Roman"/>
                 <w:noProof/>
                 <w:webHidden/>
               </w:rPr>
@@ -1670,28 +1994,26 @@
               <w:tab w:val="right" w:leader="dot" w:pos="9016"/>
             </w:tabs>
             <w:rPr>
-              <w:rFonts w:eastAsiaTheme="minorEastAsia"/>
+              <w:rFonts w:ascii="Times New Roman" w:eastAsiaTheme="minorEastAsia" w:hAnsi="Times New Roman" w:cs="Times New Roman"/>
               <w:noProof/>
               <w:kern w:val="2"/>
-              <w:sz w:val="24"/>
-              <w:szCs w:val="24"/>
               <w:lang w:val="en-US"/>
               <w14:ligatures w14:val="standardContextual"/>
             </w:rPr>
           </w:pPr>
-          <w:hyperlink w:anchor="_Toc167269038" w:history="1">
+          <w:hyperlink w:anchor="_Toc167310440" w:history="1">
             <w:r>
               <w:rPr>
                 <w:rStyle w:val="Hyperlink"/>
-                <w:b/>
-                <w:bCs/>
+                <w:rFonts w:ascii="Times New Roman" w:hAnsi="Times New Roman" w:cs="Times New Roman"/>
                 <w:noProof/>
                 <w:lang w:val="nl-NL"/>
               </w:rPr>
-              <w:t>4.2.2 Tegenstellingen</w:t>
-            </w:r>
-            <w:r>
-              <w:rPr>
+              <w:t>4.4 Framing in het Nederlandse politieke nieuws</w:t>
+            </w:r>
+            <w:r>
+              <w:rPr>
+                <w:rFonts w:ascii="Times New Roman" w:hAnsi="Times New Roman" w:cs="Times New Roman"/>
                 <w:noProof/>
                 <w:webHidden/>
               </w:rPr>
@@ -1699,6 +2021,7 @@
             </w:r>
             <w:r>
               <w:rPr>
+                <w:rFonts w:ascii="Times New Roman" w:hAnsi="Times New Roman" w:cs="Times New Roman"/>
                 <w:noProof/>
                 <w:webHidden/>
               </w:rPr>
@@ -1706,19 +2029,22 @@
             </w:r>
             <w:r>
               <w:rPr>
-                <w:noProof/>
-                <w:webHidden/>
-              </w:rPr>
-              <w:instrText xml:space="preserve"> PAGEREF _Toc167269038 \h </w:instrText>
-            </w:r>
-            <w:r>
-              <w:rPr>
-                <w:noProof/>
-                <w:webHidden/>
-              </w:rPr>
-            </w:r>
-            <w:r>
-              <w:rPr>
+                <w:rFonts w:ascii="Times New Roman" w:hAnsi="Times New Roman" w:cs="Times New Roman"/>
+                <w:noProof/>
+                <w:webHidden/>
+              </w:rPr>
+              <w:instrText xml:space="preserve"> PAGEREF _Toc167310440 \h </w:instrText>
+            </w:r>
+            <w:r>
+              <w:rPr>
+                <w:rFonts w:ascii="Times New Roman" w:hAnsi="Times New Roman" w:cs="Times New Roman"/>
+                <w:noProof/>
+                <w:webHidden/>
+              </w:rPr>
+            </w:r>
+            <w:r>
+              <w:rPr>
+                <w:rFonts w:ascii="Times New Roman" w:hAnsi="Times New Roman" w:cs="Times New Roman"/>
                 <w:noProof/>
                 <w:webHidden/>
               </w:rPr>
@@ -1726,13 +2052,15 @@
             </w:r>
             <w:r>
               <w:rPr>
-                <w:noProof/>
-                <w:webHidden/>
-              </w:rPr>
-              <w:t>7</w:t>
-            </w:r>
-            <w:r>
-              <w:rPr>
+                <w:rFonts w:ascii="Times New Roman" w:hAnsi="Times New Roman" w:cs="Times New Roman"/>
+                <w:noProof/>
+                <w:webHidden/>
+              </w:rPr>
+              <w:t>8</w:t>
+            </w:r>
+            <w:r>
+              <w:rPr>
+                <w:rFonts w:ascii="Times New Roman" w:hAnsi="Times New Roman" w:cs="Times New Roman"/>
                 <w:noProof/>
                 <w:webHidden/>
               </w:rPr>
@@ -1747,28 +2075,26 @@
               <w:tab w:val="right" w:leader="dot" w:pos="9016"/>
             </w:tabs>
             <w:rPr>
-              <w:rFonts w:eastAsiaTheme="minorEastAsia"/>
+              <w:rFonts w:ascii="Times New Roman" w:eastAsiaTheme="minorEastAsia" w:hAnsi="Times New Roman" w:cs="Times New Roman"/>
               <w:noProof/>
               <w:kern w:val="2"/>
-              <w:sz w:val="24"/>
-              <w:szCs w:val="24"/>
               <w:lang w:val="en-US"/>
               <w14:ligatures w14:val="standardContextual"/>
             </w:rPr>
           </w:pPr>
-          <w:hyperlink w:anchor="_Toc167269039" w:history="1">
+          <w:hyperlink w:anchor="_Toc167310441" w:history="1">
             <w:r>
               <w:rPr>
                 <w:rStyle w:val="Hyperlink"/>
-                <w:b/>
-                <w:bCs/>
+                <w:rFonts w:ascii="Times New Roman" w:hAnsi="Times New Roman" w:cs="Times New Roman"/>
                 <w:noProof/>
                 <w:lang w:val="nl-NL"/>
               </w:rPr>
-              <w:t>4.3 Framing in het Nederlandse algemene nieuws</w:t>
-            </w:r>
-            <w:r>
-              <w:rPr>
+              <w:t>4.5 Verschillen in frames tussen klimaatorganisaties en coöperaties</w:t>
+            </w:r>
+            <w:r>
+              <w:rPr>
+                <w:rFonts w:ascii="Times New Roman" w:hAnsi="Times New Roman" w:cs="Times New Roman"/>
                 <w:noProof/>
                 <w:webHidden/>
               </w:rPr>
@@ -1776,6 +2102,7 @@
             </w:r>
             <w:r>
               <w:rPr>
+                <w:rFonts w:ascii="Times New Roman" w:hAnsi="Times New Roman" w:cs="Times New Roman"/>
                 <w:noProof/>
                 <w:webHidden/>
               </w:rPr>
@@ -1783,19 +2110,22 @@
             </w:r>
             <w:r>
               <w:rPr>
-                <w:noProof/>
-                <w:webHidden/>
-              </w:rPr>
-              <w:instrText xml:space="preserve"> PAGEREF _Toc167269039 \h </w:instrText>
-            </w:r>
-            <w:r>
-              <w:rPr>
-                <w:noProof/>
-                <w:webHidden/>
-              </w:rPr>
-            </w:r>
-            <w:r>
-              <w:rPr>
+                <w:rFonts w:ascii="Times New Roman" w:hAnsi="Times New Roman" w:cs="Times New Roman"/>
+                <w:noProof/>
+                <w:webHidden/>
+              </w:rPr>
+              <w:instrText xml:space="preserve"> PAGEREF _Toc167310441 \h </w:instrText>
+            </w:r>
+            <w:r>
+              <w:rPr>
+                <w:rFonts w:ascii="Times New Roman" w:hAnsi="Times New Roman" w:cs="Times New Roman"/>
+                <w:noProof/>
+                <w:webHidden/>
+              </w:rPr>
+            </w:r>
+            <w:r>
+              <w:rPr>
+                <w:rFonts w:ascii="Times New Roman" w:hAnsi="Times New Roman" w:cs="Times New Roman"/>
                 <w:noProof/>
                 <w:webHidden/>
               </w:rPr>
@@ -1803,14 +2133,102 @@
             </w:r>
             <w:r>
               <w:rPr>
-                <w:noProof/>
-                <w:webHidden/>
-              </w:rPr>
-              <w:t>8</w:t>
-            </w:r>
-            <w:r>
-              <w:rPr>
-                <w:noProof/>
+                <w:rFonts w:ascii="Times New Roman" w:hAnsi="Times New Roman" w:cs="Times New Roman"/>
+                <w:noProof/>
+                <w:webHidden/>
+              </w:rPr>
+              <w:t>9</w:t>
+            </w:r>
+            <w:r>
+              <w:rPr>
+                <w:rFonts w:ascii="Times New Roman" w:hAnsi="Times New Roman" w:cs="Times New Roman"/>
+                <w:noProof/>
+                <w:webHidden/>
+              </w:rPr>
+              <w:fldChar w:fldCharType="end"/>
+            </w:r>
+          </w:hyperlink>
+        </w:p>
+        <w:p>
+          <w:pPr>
+            <w:pStyle w:val="TOC1"/>
+            <w:rPr>
+              <w:rFonts w:ascii="Times New Roman" w:eastAsiaTheme="minorEastAsia" w:hAnsi="Times New Roman" w:cs="Times New Roman"/>
+              <w:b w:val="0"/>
+              <w:bCs w:val="0"/>
+              <w:kern w:val="2"/>
+              <w:lang w:val="en-US"/>
+              <w14:ligatures w14:val="standardContextual"/>
+            </w:rPr>
+          </w:pPr>
+          <w:hyperlink w:anchor="_Toc167310442" w:history="1">
+            <w:r>
+              <w:rPr>
+                <w:rStyle w:val="Hyperlink"/>
+                <w:rFonts w:ascii="Times New Roman" w:hAnsi="Times New Roman" w:cs="Times New Roman"/>
+                <w:b w:val="0"/>
+                <w:bCs w:val="0"/>
+              </w:rPr>
+              <w:t>5. Discussie</w:t>
+            </w:r>
+            <w:r>
+              <w:rPr>
+                <w:rFonts w:ascii="Times New Roman" w:hAnsi="Times New Roman" w:cs="Times New Roman"/>
+                <w:b w:val="0"/>
+                <w:bCs w:val="0"/>
+                <w:webHidden/>
+              </w:rPr>
+              <w:tab/>
+            </w:r>
+            <w:r>
+              <w:rPr>
+                <w:rFonts w:ascii="Times New Roman" w:hAnsi="Times New Roman" w:cs="Times New Roman"/>
+                <w:b w:val="0"/>
+                <w:bCs w:val="0"/>
+                <w:webHidden/>
+              </w:rPr>
+              <w:fldChar w:fldCharType="begin"/>
+            </w:r>
+            <w:r>
+              <w:rPr>
+                <w:rFonts w:ascii="Times New Roman" w:hAnsi="Times New Roman" w:cs="Times New Roman"/>
+                <w:b w:val="0"/>
+                <w:bCs w:val="0"/>
+                <w:webHidden/>
+              </w:rPr>
+              <w:instrText xml:space="preserve"> PAGEREF _Toc167310442 \h </w:instrText>
+            </w:r>
+            <w:r>
+              <w:rPr>
+                <w:rFonts w:ascii="Times New Roman" w:hAnsi="Times New Roman" w:cs="Times New Roman"/>
+                <w:b w:val="0"/>
+                <w:bCs w:val="0"/>
+                <w:webHidden/>
+              </w:rPr>
+            </w:r>
+            <w:r>
+              <w:rPr>
+                <w:rFonts w:ascii="Times New Roman" w:hAnsi="Times New Roman" w:cs="Times New Roman"/>
+                <w:b w:val="0"/>
+                <w:bCs w:val="0"/>
+                <w:webHidden/>
+              </w:rPr>
+              <w:fldChar w:fldCharType="separate"/>
+            </w:r>
+            <w:r>
+              <w:rPr>
+                <w:rFonts w:ascii="Times New Roman" w:hAnsi="Times New Roman" w:cs="Times New Roman"/>
+                <w:b w:val="0"/>
+                <w:bCs w:val="0"/>
+                <w:webHidden/>
+              </w:rPr>
+              <w:t>10</w:t>
+            </w:r>
+            <w:r>
+              <w:rPr>
+                <w:rFonts w:ascii="Times New Roman" w:hAnsi="Times New Roman" w:cs="Times New Roman"/>
+                <w:b w:val="0"/>
+                <w:bCs w:val="0"/>
                 <w:webHidden/>
               </w:rPr>
               <w:fldChar w:fldCharType="end"/>
@@ -1824,28 +2242,26 @@
               <w:tab w:val="right" w:leader="dot" w:pos="9016"/>
             </w:tabs>
             <w:rPr>
-              <w:rFonts w:eastAsiaTheme="minorEastAsia"/>
+              <w:rFonts w:ascii="Times New Roman" w:eastAsiaTheme="minorEastAsia" w:hAnsi="Times New Roman" w:cs="Times New Roman"/>
               <w:noProof/>
               <w:kern w:val="2"/>
-              <w:sz w:val="24"/>
-              <w:szCs w:val="24"/>
               <w:lang w:val="en-US"/>
               <w14:ligatures w14:val="standardContextual"/>
             </w:rPr>
           </w:pPr>
-          <w:hyperlink w:anchor="_Toc167269040" w:history="1">
+          <w:hyperlink w:anchor="_Toc167310443" w:history="1">
             <w:r>
               <w:rPr>
                 <w:rStyle w:val="Hyperlink"/>
-                <w:b/>
-                <w:bCs/>
-                <w:noProof/>
-                <w:lang w:val="nl-NL"/>
-              </w:rPr>
-              <w:t>4.4 Framing in het Nederlandse politieke nieuws</w:t>
-            </w:r>
-            <w:r>
-              <w:rPr>
+                <w:rFonts w:ascii="Times New Roman" w:eastAsia="Times New Roman" w:hAnsi="Times New Roman" w:cs="Times New Roman"/>
+                <w:noProof/>
+                <w:lang w:val="nl-NL" w:eastAsia="en-NL"/>
+              </w:rPr>
+              <w:t>5.1 interpretatie van de resultaten</w:t>
+            </w:r>
+            <w:r>
+              <w:rPr>
+                <w:rFonts w:ascii="Times New Roman" w:hAnsi="Times New Roman" w:cs="Times New Roman"/>
                 <w:noProof/>
                 <w:webHidden/>
               </w:rPr>
@@ -1853,6 +2269,7 @@
             </w:r>
             <w:r>
               <w:rPr>
+                <w:rFonts w:ascii="Times New Roman" w:hAnsi="Times New Roman" w:cs="Times New Roman"/>
                 <w:noProof/>
                 <w:webHidden/>
               </w:rPr>
@@ -1860,19 +2277,22 @@
             </w:r>
             <w:r>
               <w:rPr>
-                <w:noProof/>
-                <w:webHidden/>
-              </w:rPr>
-              <w:instrText xml:space="preserve"> PAGEREF _Toc167269040 \h </w:instrText>
-            </w:r>
-            <w:r>
-              <w:rPr>
-                <w:noProof/>
-                <w:webHidden/>
-              </w:rPr>
-            </w:r>
-            <w:r>
-              <w:rPr>
+                <w:rFonts w:ascii="Times New Roman" w:hAnsi="Times New Roman" w:cs="Times New Roman"/>
+                <w:noProof/>
+                <w:webHidden/>
+              </w:rPr>
+              <w:instrText xml:space="preserve"> PAGEREF _Toc167310443 \h </w:instrText>
+            </w:r>
+            <w:r>
+              <w:rPr>
+                <w:rFonts w:ascii="Times New Roman" w:hAnsi="Times New Roman" w:cs="Times New Roman"/>
+                <w:noProof/>
+                <w:webHidden/>
+              </w:rPr>
+            </w:r>
+            <w:r>
+              <w:rPr>
+                <w:rFonts w:ascii="Times New Roman" w:hAnsi="Times New Roman" w:cs="Times New Roman"/>
                 <w:noProof/>
                 <w:webHidden/>
               </w:rPr>
@@ -1880,13 +2300,15 @@
             </w:r>
             <w:r>
               <w:rPr>
-                <w:noProof/>
-                <w:webHidden/>
-              </w:rPr>
-              <w:t>8</w:t>
-            </w:r>
-            <w:r>
-              <w:rPr>
+                <w:rFonts w:ascii="Times New Roman" w:hAnsi="Times New Roman" w:cs="Times New Roman"/>
+                <w:noProof/>
+                <w:webHidden/>
+              </w:rPr>
+              <w:t>10</w:t>
+            </w:r>
+            <w:r>
+              <w:rPr>
+                <w:rFonts w:ascii="Times New Roman" w:hAnsi="Times New Roman" w:cs="Times New Roman"/>
                 <w:noProof/>
                 <w:webHidden/>
               </w:rPr>
@@ -1901,28 +2323,26 @@
               <w:tab w:val="right" w:leader="dot" w:pos="9016"/>
             </w:tabs>
             <w:rPr>
-              <w:rFonts w:eastAsiaTheme="minorEastAsia"/>
+              <w:rFonts w:ascii="Times New Roman" w:eastAsiaTheme="minorEastAsia" w:hAnsi="Times New Roman" w:cs="Times New Roman"/>
               <w:noProof/>
               <w:kern w:val="2"/>
-              <w:sz w:val="24"/>
-              <w:szCs w:val="24"/>
               <w:lang w:val="en-US"/>
               <w14:ligatures w14:val="standardContextual"/>
             </w:rPr>
           </w:pPr>
-          <w:hyperlink w:anchor="_Toc167269041" w:history="1">
+          <w:hyperlink w:anchor="_Toc167310444" w:history="1">
             <w:r>
               <w:rPr>
                 <w:rStyle w:val="Hyperlink"/>
-                <w:b/>
-                <w:bCs/>
-                <w:noProof/>
-                <w:lang w:val="nl-NL"/>
-              </w:rPr>
-              <w:t>4.5 Verschillen in frames tussen klimaatorganisaties en coöperaties</w:t>
-            </w:r>
-            <w:r>
-              <w:rPr>
+                <w:rFonts w:ascii="Times New Roman" w:eastAsia="Times New Roman" w:hAnsi="Times New Roman" w:cs="Times New Roman"/>
+                <w:noProof/>
+                <w:lang w:val="nl-NL" w:eastAsia="en-NL"/>
+              </w:rPr>
+              <w:t>5.2 relatie tussen de studies</w:t>
+            </w:r>
+            <w:r>
+              <w:rPr>
+                <w:rFonts w:ascii="Times New Roman" w:hAnsi="Times New Roman" w:cs="Times New Roman"/>
                 <w:noProof/>
                 <w:webHidden/>
               </w:rPr>
@@ -1930,6 +2350,7 @@
             </w:r>
             <w:r>
               <w:rPr>
+                <w:rFonts w:ascii="Times New Roman" w:hAnsi="Times New Roman" w:cs="Times New Roman"/>
                 <w:noProof/>
                 <w:webHidden/>
               </w:rPr>
@@ -1937,19 +2358,22 @@
             </w:r>
             <w:r>
               <w:rPr>
-                <w:noProof/>
-                <w:webHidden/>
-              </w:rPr>
-              <w:instrText xml:space="preserve"> PAGEREF _Toc167269041 \h </w:instrText>
-            </w:r>
-            <w:r>
-              <w:rPr>
-                <w:noProof/>
-                <w:webHidden/>
-              </w:rPr>
-            </w:r>
-            <w:r>
-              <w:rPr>
+                <w:rFonts w:ascii="Times New Roman" w:hAnsi="Times New Roman" w:cs="Times New Roman"/>
+                <w:noProof/>
+                <w:webHidden/>
+              </w:rPr>
+              <w:instrText xml:space="preserve"> PAGEREF _Toc167310444 \h </w:instrText>
+            </w:r>
+            <w:r>
+              <w:rPr>
+                <w:rFonts w:ascii="Times New Roman" w:hAnsi="Times New Roman" w:cs="Times New Roman"/>
+                <w:noProof/>
+                <w:webHidden/>
+              </w:rPr>
+            </w:r>
+            <w:r>
+              <w:rPr>
+                <w:rFonts w:ascii="Times New Roman" w:hAnsi="Times New Roman" w:cs="Times New Roman"/>
                 <w:noProof/>
                 <w:webHidden/>
               </w:rPr>
@@ -1957,78 +2381,16 @@
             </w:r>
             <w:r>
               <w:rPr>
-                <w:noProof/>
-                <w:webHidden/>
-              </w:rPr>
-              <w:t>9</w:t>
-            </w:r>
-            <w:r>
-              <w:rPr>
-                <w:noProof/>
-                <w:webHidden/>
-              </w:rPr>
-              <w:fldChar w:fldCharType="end"/>
-            </w:r>
-          </w:hyperlink>
-        </w:p>
-        <w:p>
-          <w:pPr>
-            <w:pStyle w:val="TOC1"/>
-            <w:rPr>
-              <w:rFonts w:asciiTheme="minorHAnsi" w:eastAsiaTheme="minorEastAsia" w:hAnsiTheme="minorHAnsi"/>
-              <w:b w:val="0"/>
-              <w:bCs w:val="0"/>
-              <w:kern w:val="2"/>
-              <w:sz w:val="24"/>
-              <w:szCs w:val="24"/>
-              <w:lang w:val="en-US"/>
-              <w14:ligatures w14:val="standardContextual"/>
-            </w:rPr>
-          </w:pPr>
-          <w:hyperlink w:anchor="_Toc167269042" w:history="1">
-            <w:r>
-              <w:rPr>
-                <w:rStyle w:val="Hyperlink"/>
-              </w:rPr>
-              <w:t>5. Discussie</w:t>
-            </w:r>
-            <w:r>
-              <w:rPr>
-                <w:webHidden/>
-              </w:rPr>
-              <w:tab/>
-            </w:r>
-            <w:r>
-              <w:rPr>
-                <w:webHidden/>
-              </w:rPr>
-              <w:fldChar w:fldCharType="begin"/>
-            </w:r>
-            <w:r>
-              <w:rPr>
-                <w:webHidden/>
-              </w:rPr>
-              <w:instrText xml:space="preserve"> PAGEREF _Toc167269042 \h </w:instrText>
-            </w:r>
-            <w:r>
-              <w:rPr>
-                <w:webHidden/>
-              </w:rPr>
-            </w:r>
-            <w:r>
-              <w:rPr>
-                <w:webHidden/>
-              </w:rPr>
-              <w:fldChar w:fldCharType="separate"/>
-            </w:r>
-            <w:r>
-              <w:rPr>
+                <w:rFonts w:ascii="Times New Roman" w:hAnsi="Times New Roman" w:cs="Times New Roman"/>
+                <w:noProof/>
                 <w:webHidden/>
               </w:rPr>
               <w:t>10</w:t>
             </w:r>
             <w:r>
               <w:rPr>
+                <w:rFonts w:ascii="Times New Roman" w:hAnsi="Times New Roman" w:cs="Times New Roman"/>
+                <w:noProof/>
                 <w:webHidden/>
               </w:rPr>
               <w:fldChar w:fldCharType="end"/>
@@ -2042,29 +2404,26 @@
               <w:tab w:val="right" w:leader="dot" w:pos="9016"/>
             </w:tabs>
             <w:rPr>
-              <w:rFonts w:eastAsiaTheme="minorEastAsia"/>
+              <w:rFonts w:ascii="Times New Roman" w:eastAsiaTheme="minorEastAsia" w:hAnsi="Times New Roman" w:cs="Times New Roman"/>
               <w:noProof/>
               <w:kern w:val="2"/>
-              <w:sz w:val="24"/>
-              <w:szCs w:val="24"/>
               <w:lang w:val="en-US"/>
               <w14:ligatures w14:val="standardContextual"/>
             </w:rPr>
           </w:pPr>
-          <w:hyperlink w:anchor="_Toc167269043" w:history="1">
+          <w:hyperlink w:anchor="_Toc167310445" w:history="1">
             <w:r>
               <w:rPr>
                 <w:rStyle w:val="Hyperlink"/>
                 <w:rFonts w:ascii="Times New Roman" w:eastAsia="Times New Roman" w:hAnsi="Times New Roman" w:cs="Times New Roman"/>
-                <w:b/>
-                <w:bCs/>
                 <w:noProof/>
                 <w:lang w:val="nl-NL" w:eastAsia="en-NL"/>
               </w:rPr>
-              <w:t>5.1 interpretatie van de resultaten</w:t>
-            </w:r>
-            <w:r>
-              <w:rPr>
+              <w:t>5.2.1 Studies die elkaar aanvullen</w:t>
+            </w:r>
+            <w:r>
+              <w:rPr>
+                <w:rFonts w:ascii="Times New Roman" w:hAnsi="Times New Roman" w:cs="Times New Roman"/>
                 <w:noProof/>
                 <w:webHidden/>
               </w:rPr>
@@ -2072,6 +2431,7 @@
             </w:r>
             <w:r>
               <w:rPr>
+                <w:rFonts w:ascii="Times New Roman" w:hAnsi="Times New Roman" w:cs="Times New Roman"/>
                 <w:noProof/>
                 <w:webHidden/>
               </w:rPr>
@@ -2079,19 +2439,22 @@
             </w:r>
             <w:r>
               <w:rPr>
-                <w:noProof/>
-                <w:webHidden/>
-              </w:rPr>
-              <w:instrText xml:space="preserve"> PAGEREF _Toc167269043 \h </w:instrText>
-            </w:r>
-            <w:r>
-              <w:rPr>
-                <w:noProof/>
-                <w:webHidden/>
-              </w:rPr>
-            </w:r>
-            <w:r>
-              <w:rPr>
+                <w:rFonts w:ascii="Times New Roman" w:hAnsi="Times New Roman" w:cs="Times New Roman"/>
+                <w:noProof/>
+                <w:webHidden/>
+              </w:rPr>
+              <w:instrText xml:space="preserve"> PAGEREF _Toc167310445 \h </w:instrText>
+            </w:r>
+            <w:r>
+              <w:rPr>
+                <w:rFonts w:ascii="Times New Roman" w:hAnsi="Times New Roman" w:cs="Times New Roman"/>
+                <w:noProof/>
+                <w:webHidden/>
+              </w:rPr>
+            </w:r>
+            <w:r>
+              <w:rPr>
+                <w:rFonts w:ascii="Times New Roman" w:hAnsi="Times New Roman" w:cs="Times New Roman"/>
                 <w:noProof/>
                 <w:webHidden/>
               </w:rPr>
@@ -2099,6 +2462,7 @@
             </w:r>
             <w:r>
               <w:rPr>
+                <w:rFonts w:ascii="Times New Roman" w:hAnsi="Times New Roman" w:cs="Times New Roman"/>
                 <w:noProof/>
                 <w:webHidden/>
               </w:rPr>
@@ -2106,6 +2470,7 @@
             </w:r>
             <w:r>
               <w:rPr>
+                <w:rFonts w:ascii="Times New Roman" w:hAnsi="Times New Roman" w:cs="Times New Roman"/>
                 <w:noProof/>
                 <w:webHidden/>
               </w:rPr>
@@ -2120,29 +2485,26 @@
               <w:tab w:val="right" w:leader="dot" w:pos="9016"/>
             </w:tabs>
             <w:rPr>
-              <w:rFonts w:eastAsiaTheme="minorEastAsia"/>
+              <w:rFonts w:ascii="Times New Roman" w:eastAsiaTheme="minorEastAsia" w:hAnsi="Times New Roman" w:cs="Times New Roman"/>
               <w:noProof/>
               <w:kern w:val="2"/>
-              <w:sz w:val="24"/>
-              <w:szCs w:val="24"/>
               <w:lang w:val="en-US"/>
               <w14:ligatures w14:val="standardContextual"/>
             </w:rPr>
           </w:pPr>
-          <w:hyperlink w:anchor="_Toc167269044" w:history="1">
+          <w:hyperlink w:anchor="_Toc167310446" w:history="1">
             <w:r>
               <w:rPr>
                 <w:rStyle w:val="Hyperlink"/>
-                <w:rFonts w:ascii="Times New Roman" w:eastAsia="Times New Roman" w:hAnsi="Times New Roman" w:cs="Times New Roman"/>
-                <w:b/>
-                <w:bCs/>
-                <w:noProof/>
-                <w:lang w:val="nl-NL" w:eastAsia="en-NL"/>
-              </w:rPr>
-              <w:t>5.2 relatie tussen de studies</w:t>
-            </w:r>
-            <w:r>
-              <w:rPr>
+                <w:rFonts w:ascii="Times New Roman" w:hAnsi="Times New Roman" w:cs="Times New Roman"/>
+                <w:noProof/>
+                <w:lang w:val="nl-NL"/>
+              </w:rPr>
+              <w:t>5.2.2 Studies die elkaar tegenspreken</w:t>
+            </w:r>
+            <w:r>
+              <w:rPr>
+                <w:rFonts w:ascii="Times New Roman" w:hAnsi="Times New Roman" w:cs="Times New Roman"/>
                 <w:noProof/>
                 <w:webHidden/>
               </w:rPr>
@@ -2150,6 +2512,7 @@
             </w:r>
             <w:r>
               <w:rPr>
+                <w:rFonts w:ascii="Times New Roman" w:hAnsi="Times New Roman" w:cs="Times New Roman"/>
                 <w:noProof/>
                 <w:webHidden/>
               </w:rPr>
@@ -2157,19 +2520,22 @@
             </w:r>
             <w:r>
               <w:rPr>
-                <w:noProof/>
-                <w:webHidden/>
-              </w:rPr>
-              <w:instrText xml:space="preserve"> PAGEREF _Toc167269044 \h </w:instrText>
-            </w:r>
-            <w:r>
-              <w:rPr>
-                <w:noProof/>
-                <w:webHidden/>
-              </w:rPr>
-            </w:r>
-            <w:r>
-              <w:rPr>
+                <w:rFonts w:ascii="Times New Roman" w:hAnsi="Times New Roman" w:cs="Times New Roman"/>
+                <w:noProof/>
+                <w:webHidden/>
+              </w:rPr>
+              <w:instrText xml:space="preserve"> PAGEREF _Toc167310446 \h </w:instrText>
+            </w:r>
+            <w:r>
+              <w:rPr>
+                <w:rFonts w:ascii="Times New Roman" w:hAnsi="Times New Roman" w:cs="Times New Roman"/>
+                <w:noProof/>
+                <w:webHidden/>
+              </w:rPr>
+            </w:r>
+            <w:r>
+              <w:rPr>
+                <w:rFonts w:ascii="Times New Roman" w:hAnsi="Times New Roman" w:cs="Times New Roman"/>
                 <w:noProof/>
                 <w:webHidden/>
               </w:rPr>
@@ -2177,14 +2543,102 @@
             </w:r>
             <w:r>
               <w:rPr>
-                <w:noProof/>
-                <w:webHidden/>
-              </w:rPr>
-              <w:t>10</w:t>
-            </w:r>
-            <w:r>
-              <w:rPr>
-                <w:noProof/>
+                <w:rFonts w:ascii="Times New Roman" w:hAnsi="Times New Roman" w:cs="Times New Roman"/>
+                <w:noProof/>
+                <w:webHidden/>
+              </w:rPr>
+              <w:t>11</w:t>
+            </w:r>
+            <w:r>
+              <w:rPr>
+                <w:rFonts w:ascii="Times New Roman" w:hAnsi="Times New Roman" w:cs="Times New Roman"/>
+                <w:noProof/>
+                <w:webHidden/>
+              </w:rPr>
+              <w:fldChar w:fldCharType="end"/>
+            </w:r>
+          </w:hyperlink>
+        </w:p>
+        <w:p>
+          <w:pPr>
+            <w:pStyle w:val="TOC1"/>
+            <w:rPr>
+              <w:rFonts w:ascii="Times New Roman" w:eastAsiaTheme="minorEastAsia" w:hAnsi="Times New Roman" w:cs="Times New Roman"/>
+              <w:b w:val="0"/>
+              <w:bCs w:val="0"/>
+              <w:kern w:val="2"/>
+              <w:lang w:val="en-US"/>
+              <w14:ligatures w14:val="standardContextual"/>
+            </w:rPr>
+          </w:pPr>
+          <w:hyperlink w:anchor="_Toc167310447" w:history="1">
+            <w:r>
+              <w:rPr>
+                <w:rStyle w:val="Hyperlink"/>
+                <w:rFonts w:ascii="Times New Roman" w:hAnsi="Times New Roman" w:cs="Times New Roman"/>
+                <w:b w:val="0"/>
+                <w:bCs w:val="0"/>
+              </w:rPr>
+              <w:t>6. Conclusie</w:t>
+            </w:r>
+            <w:r>
+              <w:rPr>
+                <w:rFonts w:ascii="Times New Roman" w:hAnsi="Times New Roman" w:cs="Times New Roman"/>
+                <w:b w:val="0"/>
+                <w:bCs w:val="0"/>
+                <w:webHidden/>
+              </w:rPr>
+              <w:tab/>
+            </w:r>
+            <w:r>
+              <w:rPr>
+                <w:rFonts w:ascii="Times New Roman" w:hAnsi="Times New Roman" w:cs="Times New Roman"/>
+                <w:b w:val="0"/>
+                <w:bCs w:val="0"/>
+                <w:webHidden/>
+              </w:rPr>
+              <w:fldChar w:fldCharType="begin"/>
+            </w:r>
+            <w:r>
+              <w:rPr>
+                <w:rFonts w:ascii="Times New Roman" w:hAnsi="Times New Roman" w:cs="Times New Roman"/>
+                <w:b w:val="0"/>
+                <w:bCs w:val="0"/>
+                <w:webHidden/>
+              </w:rPr>
+              <w:instrText xml:space="preserve"> PAGEREF _Toc167310447 \h </w:instrText>
+            </w:r>
+            <w:r>
+              <w:rPr>
+                <w:rFonts w:ascii="Times New Roman" w:hAnsi="Times New Roman" w:cs="Times New Roman"/>
+                <w:b w:val="0"/>
+                <w:bCs w:val="0"/>
+                <w:webHidden/>
+              </w:rPr>
+            </w:r>
+            <w:r>
+              <w:rPr>
+                <w:rFonts w:ascii="Times New Roman" w:hAnsi="Times New Roman" w:cs="Times New Roman"/>
+                <w:b w:val="0"/>
+                <w:bCs w:val="0"/>
+                <w:webHidden/>
+              </w:rPr>
+              <w:fldChar w:fldCharType="separate"/>
+            </w:r>
+            <w:r>
+              <w:rPr>
+                <w:rFonts w:ascii="Times New Roman" w:hAnsi="Times New Roman" w:cs="Times New Roman"/>
+                <w:b w:val="0"/>
+                <w:bCs w:val="0"/>
+                <w:webHidden/>
+              </w:rPr>
+              <w:t>11</w:t>
+            </w:r>
+            <w:r>
+              <w:rPr>
+                <w:rFonts w:ascii="Times New Roman" w:hAnsi="Times New Roman" w:cs="Times New Roman"/>
+                <w:b w:val="0"/>
+                <w:bCs w:val="0"/>
                 <w:webHidden/>
               </w:rPr>
               <w:fldChar w:fldCharType="end"/>
@@ -2198,29 +2652,26 @@
               <w:tab w:val="right" w:leader="dot" w:pos="9016"/>
             </w:tabs>
             <w:rPr>
-              <w:rFonts w:eastAsiaTheme="minorEastAsia"/>
+              <w:rFonts w:ascii="Times New Roman" w:eastAsiaTheme="minorEastAsia" w:hAnsi="Times New Roman" w:cs="Times New Roman"/>
               <w:noProof/>
               <w:kern w:val="2"/>
-              <w:sz w:val="24"/>
-              <w:szCs w:val="24"/>
               <w:lang w:val="en-US"/>
               <w14:ligatures w14:val="standardContextual"/>
             </w:rPr>
           </w:pPr>
-          <w:hyperlink w:anchor="_Toc167269045" w:history="1">
+          <w:hyperlink w:anchor="_Toc167310448" w:history="1">
             <w:r>
               <w:rPr>
                 <w:rStyle w:val="Hyperlink"/>
-                <w:rFonts w:ascii="Times New Roman" w:eastAsia="Times New Roman" w:hAnsi="Times New Roman" w:cs="Times New Roman"/>
-                <w:b/>
-                <w:bCs/>
-                <w:noProof/>
-                <w:lang w:val="nl-NL" w:eastAsia="en-NL"/>
-              </w:rPr>
-              <w:t>5.2.1 Studies die elkaar aanvullen</w:t>
-            </w:r>
-            <w:r>
-              <w:rPr>
+                <w:rFonts w:ascii="Times New Roman" w:hAnsi="Times New Roman" w:cs="Times New Roman"/>
+                <w:noProof/>
+                <w:lang w:val="nl-NL"/>
+              </w:rPr>
+              <w:t>6.1 Belangrijkste bevindingen</w:t>
+            </w:r>
+            <w:r>
+              <w:rPr>
+                <w:rFonts w:ascii="Times New Roman" w:hAnsi="Times New Roman" w:cs="Times New Roman"/>
                 <w:noProof/>
                 <w:webHidden/>
               </w:rPr>
@@ -2228,6 +2679,7 @@
             </w:r>
             <w:r>
               <w:rPr>
+                <w:rFonts w:ascii="Times New Roman" w:hAnsi="Times New Roman" w:cs="Times New Roman"/>
                 <w:noProof/>
                 <w:webHidden/>
               </w:rPr>
@@ -2235,19 +2687,22 @@
             </w:r>
             <w:r>
               <w:rPr>
-                <w:noProof/>
-                <w:webHidden/>
-              </w:rPr>
-              <w:instrText xml:space="preserve"> PAGEREF _Toc167269045 \h </w:instrText>
-            </w:r>
-            <w:r>
-              <w:rPr>
-                <w:noProof/>
-                <w:webHidden/>
-              </w:rPr>
-            </w:r>
-            <w:r>
-              <w:rPr>
+                <w:rFonts w:ascii="Times New Roman" w:hAnsi="Times New Roman" w:cs="Times New Roman"/>
+                <w:noProof/>
+                <w:webHidden/>
+              </w:rPr>
+              <w:instrText xml:space="preserve"> PAGEREF _Toc167310448 \h </w:instrText>
+            </w:r>
+            <w:r>
+              <w:rPr>
+                <w:rFonts w:ascii="Times New Roman" w:hAnsi="Times New Roman" w:cs="Times New Roman"/>
+                <w:noProof/>
+                <w:webHidden/>
+              </w:rPr>
+            </w:r>
+            <w:r>
+              <w:rPr>
+                <w:rFonts w:ascii="Times New Roman" w:hAnsi="Times New Roman" w:cs="Times New Roman"/>
                 <w:noProof/>
                 <w:webHidden/>
               </w:rPr>
@@ -2255,13 +2710,15 @@
             </w:r>
             <w:r>
               <w:rPr>
-                <w:noProof/>
-                <w:webHidden/>
-              </w:rPr>
-              <w:t>10</w:t>
-            </w:r>
-            <w:r>
-              <w:rPr>
+                <w:rFonts w:ascii="Times New Roman" w:hAnsi="Times New Roman" w:cs="Times New Roman"/>
+                <w:noProof/>
+                <w:webHidden/>
+              </w:rPr>
+              <w:t>11</w:t>
+            </w:r>
+            <w:r>
+              <w:rPr>
+                <w:rFonts w:ascii="Times New Roman" w:hAnsi="Times New Roman" w:cs="Times New Roman"/>
                 <w:noProof/>
                 <w:webHidden/>
               </w:rPr>
@@ -2276,28 +2733,26 @@
               <w:tab w:val="right" w:leader="dot" w:pos="9016"/>
             </w:tabs>
             <w:rPr>
-              <w:rFonts w:eastAsiaTheme="minorEastAsia"/>
+              <w:rFonts w:ascii="Times New Roman" w:eastAsiaTheme="minorEastAsia" w:hAnsi="Times New Roman" w:cs="Times New Roman"/>
               <w:noProof/>
               <w:kern w:val="2"/>
-              <w:sz w:val="24"/>
-              <w:szCs w:val="24"/>
               <w:lang w:val="en-US"/>
               <w14:ligatures w14:val="standardContextual"/>
             </w:rPr>
           </w:pPr>
-          <w:hyperlink w:anchor="_Toc167269046" w:history="1">
+          <w:hyperlink w:anchor="_Toc167310449" w:history="1">
             <w:r>
               <w:rPr>
                 <w:rStyle w:val="Hyperlink"/>
-                <w:b/>
-                <w:bCs/>
+                <w:rFonts w:ascii="Times New Roman" w:hAnsi="Times New Roman" w:cs="Times New Roman"/>
                 <w:noProof/>
                 <w:lang w:val="nl-NL"/>
               </w:rPr>
-              <w:t>5.2.2 Studies die elkaar tegenspreken</w:t>
-            </w:r>
-            <w:r>
-              <w:rPr>
+              <w:t>6.2 Aanbevelingen voor toekomstig onderzoek</w:t>
+            </w:r>
+            <w:r>
+              <w:rPr>
+                <w:rFonts w:ascii="Times New Roman" w:hAnsi="Times New Roman" w:cs="Times New Roman"/>
                 <w:noProof/>
                 <w:webHidden/>
               </w:rPr>
@@ -2305,6 +2760,7 @@
             </w:r>
             <w:r>
               <w:rPr>
+                <w:rFonts w:ascii="Times New Roman" w:hAnsi="Times New Roman" w:cs="Times New Roman"/>
                 <w:noProof/>
                 <w:webHidden/>
               </w:rPr>
@@ -2312,19 +2768,22 @@
             </w:r>
             <w:r>
               <w:rPr>
-                <w:noProof/>
-                <w:webHidden/>
-              </w:rPr>
-              <w:instrText xml:space="preserve"> PAGEREF _Toc167269046 \h </w:instrText>
-            </w:r>
-            <w:r>
-              <w:rPr>
-                <w:noProof/>
-                <w:webHidden/>
-              </w:rPr>
-            </w:r>
-            <w:r>
-              <w:rPr>
+                <w:rFonts w:ascii="Times New Roman" w:hAnsi="Times New Roman" w:cs="Times New Roman"/>
+                <w:noProof/>
+                <w:webHidden/>
+              </w:rPr>
+              <w:instrText xml:space="preserve"> PAGEREF _Toc167310449 \h </w:instrText>
+            </w:r>
+            <w:r>
+              <w:rPr>
+                <w:rFonts w:ascii="Times New Roman" w:hAnsi="Times New Roman" w:cs="Times New Roman"/>
+                <w:noProof/>
+                <w:webHidden/>
+              </w:rPr>
+            </w:r>
+            <w:r>
+              <w:rPr>
+                <w:rFonts w:ascii="Times New Roman" w:hAnsi="Times New Roman" w:cs="Times New Roman"/>
                 <w:noProof/>
                 <w:webHidden/>
               </w:rPr>
@@ -2332,13 +2791,15 @@
             </w:r>
             <w:r>
               <w:rPr>
-                <w:noProof/>
-                <w:webHidden/>
-              </w:rPr>
-              <w:t>10</w:t>
-            </w:r>
-            <w:r>
-              <w:rPr>
+                <w:rFonts w:ascii="Times New Roman" w:hAnsi="Times New Roman" w:cs="Times New Roman"/>
+                <w:noProof/>
+                <w:webHidden/>
+              </w:rPr>
+              <w:t>11</w:t>
+            </w:r>
+            <w:r>
+              <w:rPr>
+                <w:rFonts w:ascii="Times New Roman" w:hAnsi="Times New Roman" w:cs="Times New Roman"/>
                 <w:noProof/>
                 <w:webHidden/>
               </w:rPr>
@@ -2350,60 +2811,168 @@
           <w:pPr>
             <w:pStyle w:val="TOC1"/>
             <w:rPr>
-              <w:rFonts w:asciiTheme="minorHAnsi" w:eastAsiaTheme="minorEastAsia" w:hAnsiTheme="minorHAnsi"/>
+              <w:rFonts w:ascii="Times New Roman" w:eastAsiaTheme="minorEastAsia" w:hAnsi="Times New Roman" w:cs="Times New Roman"/>
               <w:b w:val="0"/>
               <w:bCs w:val="0"/>
               <w:kern w:val="2"/>
-              <w:sz w:val="24"/>
-              <w:szCs w:val="24"/>
               <w:lang w:val="en-US"/>
               <w14:ligatures w14:val="standardContextual"/>
             </w:rPr>
           </w:pPr>
-          <w:hyperlink w:anchor="_Toc167269047" w:history="1">
+          <w:hyperlink w:anchor="_Toc167310450" w:history="1">
             <w:r>
               <w:rPr>
                 <w:rStyle w:val="Hyperlink"/>
-              </w:rPr>
-              <w:t>6. Conclusie</w:t>
-            </w:r>
-            <w:r>
-              <w:rPr>
+                <w:rFonts w:ascii="Times New Roman" w:hAnsi="Times New Roman" w:cs="Times New Roman"/>
+                <w:b w:val="0"/>
+                <w:bCs w:val="0"/>
+              </w:rPr>
+              <w:t>7. Bibliografie</w:t>
+            </w:r>
+            <w:r>
+              <w:rPr>
+                <w:rFonts w:ascii="Times New Roman" w:hAnsi="Times New Roman" w:cs="Times New Roman"/>
+                <w:b w:val="0"/>
+                <w:bCs w:val="0"/>
                 <w:webHidden/>
               </w:rPr>
               <w:tab/>
             </w:r>
             <w:r>
               <w:rPr>
+                <w:rFonts w:ascii="Times New Roman" w:hAnsi="Times New Roman" w:cs="Times New Roman"/>
+                <w:b w:val="0"/>
+                <w:bCs w:val="0"/>
                 <w:webHidden/>
               </w:rPr>
               <w:fldChar w:fldCharType="begin"/>
             </w:r>
             <w:r>
               <w:rPr>
-                <w:webHidden/>
-              </w:rPr>
-              <w:instrText xml:space="preserve"> PAGEREF _Toc167269047 \h </w:instrText>
-            </w:r>
-            <w:r>
-              <w:rPr>
-                <w:webHidden/>
-              </w:rPr>
-            </w:r>
-            <w:r>
-              <w:rPr>
+                <w:rFonts w:ascii="Times New Roman" w:hAnsi="Times New Roman" w:cs="Times New Roman"/>
+                <w:b w:val="0"/>
+                <w:bCs w:val="0"/>
+                <w:webHidden/>
+              </w:rPr>
+              <w:instrText xml:space="preserve"> PAGEREF _Toc167310450 \h </w:instrText>
+            </w:r>
+            <w:r>
+              <w:rPr>
+                <w:rFonts w:ascii="Times New Roman" w:hAnsi="Times New Roman" w:cs="Times New Roman"/>
+                <w:b w:val="0"/>
+                <w:bCs w:val="0"/>
+                <w:webHidden/>
+              </w:rPr>
+            </w:r>
+            <w:r>
+              <w:rPr>
+                <w:rFonts w:ascii="Times New Roman" w:hAnsi="Times New Roman" w:cs="Times New Roman"/>
+                <w:b w:val="0"/>
+                <w:bCs w:val="0"/>
                 <w:webHidden/>
               </w:rPr>
               <w:fldChar w:fldCharType="separate"/>
             </w:r>
             <w:r>
               <w:rPr>
+                <w:rFonts w:ascii="Times New Roman" w:hAnsi="Times New Roman" w:cs="Times New Roman"/>
+                <w:b w:val="0"/>
+                <w:bCs w:val="0"/>
                 <w:webHidden/>
               </w:rPr>
               <w:t>12</w:t>
             </w:r>
             <w:r>
               <w:rPr>
+                <w:rFonts w:ascii="Times New Roman" w:hAnsi="Times New Roman" w:cs="Times New Roman"/>
+                <w:b w:val="0"/>
+                <w:bCs w:val="0"/>
+                <w:webHidden/>
+              </w:rPr>
+              <w:fldChar w:fldCharType="end"/>
+            </w:r>
+          </w:hyperlink>
+        </w:p>
+        <w:p>
+          <w:pPr>
+            <w:pStyle w:val="TOC1"/>
+            <w:rPr>
+              <w:rFonts w:ascii="Times New Roman" w:eastAsiaTheme="minorEastAsia" w:hAnsi="Times New Roman" w:cs="Times New Roman"/>
+              <w:b w:val="0"/>
+              <w:bCs w:val="0"/>
+              <w:kern w:val="2"/>
+              <w:lang w:val="en-US"/>
+              <w14:ligatures w14:val="standardContextual"/>
+            </w:rPr>
+          </w:pPr>
+          <w:hyperlink w:anchor="_Toc167310451" w:history="1">
+            <w:r>
+              <w:rPr>
+                <w:rStyle w:val="Hyperlink"/>
+                <w:rFonts w:ascii="Times New Roman" w:hAnsi="Times New Roman" w:cs="Times New Roman"/>
+                <w:b w:val="0"/>
+                <w:bCs w:val="0"/>
+              </w:rPr>
+              <w:t>8. Bijlage</w:t>
+            </w:r>
+            <w:r>
+              <w:rPr>
+                <w:rFonts w:ascii="Times New Roman" w:hAnsi="Times New Roman" w:cs="Times New Roman"/>
+                <w:b w:val="0"/>
+                <w:bCs w:val="0"/>
+                <w:webHidden/>
+              </w:rPr>
+              <w:tab/>
+            </w:r>
+            <w:r>
+              <w:rPr>
+                <w:rFonts w:ascii="Times New Roman" w:hAnsi="Times New Roman" w:cs="Times New Roman"/>
+                <w:b w:val="0"/>
+                <w:bCs w:val="0"/>
+                <w:webHidden/>
+              </w:rPr>
+              <w:fldChar w:fldCharType="begin"/>
+            </w:r>
+            <w:r>
+              <w:rPr>
+                <w:rFonts w:ascii="Times New Roman" w:hAnsi="Times New Roman" w:cs="Times New Roman"/>
+                <w:b w:val="0"/>
+                <w:bCs w:val="0"/>
+                <w:webHidden/>
+              </w:rPr>
+              <w:instrText xml:space="preserve"> PAGEREF _Toc167310451 \h </w:instrText>
+            </w:r>
+            <w:r>
+              <w:rPr>
+                <w:rFonts w:ascii="Times New Roman" w:hAnsi="Times New Roman" w:cs="Times New Roman"/>
+                <w:b w:val="0"/>
+                <w:bCs w:val="0"/>
+                <w:webHidden/>
+              </w:rPr>
+            </w:r>
+            <w:r>
+              <w:rPr>
+                <w:rFonts w:ascii="Times New Roman" w:hAnsi="Times New Roman" w:cs="Times New Roman"/>
+                <w:b w:val="0"/>
+                <w:bCs w:val="0"/>
+                <w:webHidden/>
+              </w:rPr>
+              <w:fldChar w:fldCharType="separate"/>
+            </w:r>
+            <w:r>
+              <w:rPr>
+                <w:rFonts w:ascii="Times New Roman" w:hAnsi="Times New Roman" w:cs="Times New Roman"/>
+                <w:b w:val="0"/>
+                <w:bCs w:val="0"/>
+                <w:webHidden/>
+              </w:rPr>
+              <w:t>13</w:t>
+            </w:r>
+            <w:r>
+              <w:rPr>
+                <w:rFonts w:ascii="Times New Roman" w:hAnsi="Times New Roman" w:cs="Times New Roman"/>
+                <w:b w:val="0"/>
+                <w:bCs w:val="0"/>
                 <w:webHidden/>
               </w:rPr>
               <w:fldChar w:fldCharType="end"/>
@@ -2417,28 +2986,26 @@
               <w:tab w:val="right" w:leader="dot" w:pos="9016"/>
             </w:tabs>
             <w:rPr>
-              <w:rFonts w:eastAsiaTheme="minorEastAsia"/>
+              <w:rFonts w:ascii="Times New Roman" w:eastAsiaTheme="minorEastAsia" w:hAnsi="Times New Roman" w:cs="Times New Roman"/>
               <w:noProof/>
               <w:kern w:val="2"/>
-              <w:sz w:val="24"/>
-              <w:szCs w:val="24"/>
               <w:lang w:val="en-US"/>
               <w14:ligatures w14:val="standardContextual"/>
             </w:rPr>
           </w:pPr>
-          <w:hyperlink w:anchor="_Toc167269048" w:history="1">
+          <w:hyperlink w:anchor="_Toc167310452" w:history="1">
             <w:r>
               <w:rPr>
                 <w:rStyle w:val="Hyperlink"/>
-                <w:b/>
-                <w:bCs/>
+                <w:rFonts w:ascii="Times New Roman" w:hAnsi="Times New Roman" w:cs="Times New Roman"/>
                 <w:noProof/>
                 <w:lang w:val="nl-NL"/>
               </w:rPr>
-              <w:t>6.1 Belangrijkste bevindingen</w:t>
-            </w:r>
-            <w:r>
-              <w:rPr>
+              <w:t>Bijlage 1</w:t>
+            </w:r>
+            <w:r>
+              <w:rPr>
+                <w:rFonts w:ascii="Times New Roman" w:hAnsi="Times New Roman" w:cs="Times New Roman"/>
                 <w:noProof/>
                 <w:webHidden/>
               </w:rPr>
@@ -2446,6 +3013,7 @@
             </w:r>
             <w:r>
               <w:rPr>
+                <w:rFonts w:ascii="Times New Roman" w:hAnsi="Times New Roman" w:cs="Times New Roman"/>
                 <w:noProof/>
                 <w:webHidden/>
               </w:rPr>
@@ -2453,19 +3021,22 @@
             </w:r>
             <w:r>
               <w:rPr>
-                <w:noProof/>
-                <w:webHidden/>
-              </w:rPr>
-              <w:instrText xml:space="preserve"> PAGEREF _Toc167269048 \h </w:instrText>
-            </w:r>
-            <w:r>
-              <w:rPr>
-                <w:noProof/>
-                <w:webHidden/>
-              </w:rPr>
-            </w:r>
-            <w:r>
-              <w:rPr>
+                <w:rFonts w:ascii="Times New Roman" w:hAnsi="Times New Roman" w:cs="Times New Roman"/>
+                <w:noProof/>
+                <w:webHidden/>
+              </w:rPr>
+              <w:instrText xml:space="preserve"> PAGEREF _Toc167310452 \h </w:instrText>
+            </w:r>
+            <w:r>
+              <w:rPr>
+                <w:rFonts w:ascii="Times New Roman" w:hAnsi="Times New Roman" w:cs="Times New Roman"/>
+                <w:noProof/>
+                <w:webHidden/>
+              </w:rPr>
+            </w:r>
+            <w:r>
+              <w:rPr>
+                <w:rFonts w:ascii="Times New Roman" w:hAnsi="Times New Roman" w:cs="Times New Roman"/>
                 <w:noProof/>
                 <w:webHidden/>
               </w:rPr>
@@ -2473,13 +3044,15 @@
             </w:r>
             <w:r>
               <w:rPr>
-                <w:noProof/>
-                <w:webHidden/>
-              </w:rPr>
-              <w:t>12</w:t>
-            </w:r>
-            <w:r>
-              <w:rPr>
+                <w:rFonts w:ascii="Times New Roman" w:hAnsi="Times New Roman" w:cs="Times New Roman"/>
+                <w:noProof/>
+                <w:webHidden/>
+              </w:rPr>
+              <w:t>13</w:t>
+            </w:r>
+            <w:r>
+              <w:rPr>
+                <w:rFonts w:ascii="Times New Roman" w:hAnsi="Times New Roman" w:cs="Times New Roman"/>
                 <w:noProof/>
                 <w:webHidden/>
               </w:rPr>
@@ -2494,28 +3067,26 @@
               <w:tab w:val="right" w:leader="dot" w:pos="9016"/>
             </w:tabs>
             <w:rPr>
-              <w:rFonts w:eastAsiaTheme="minorEastAsia"/>
+              <w:rFonts w:ascii="Times New Roman" w:eastAsiaTheme="minorEastAsia" w:hAnsi="Times New Roman" w:cs="Times New Roman"/>
               <w:noProof/>
               <w:kern w:val="2"/>
-              <w:sz w:val="24"/>
-              <w:szCs w:val="24"/>
               <w:lang w:val="en-US"/>
               <w14:ligatures w14:val="standardContextual"/>
             </w:rPr>
           </w:pPr>
-          <w:hyperlink w:anchor="_Toc167269049" w:history="1">
+          <w:hyperlink w:anchor="_Toc167310453" w:history="1">
             <w:r>
               <w:rPr>
                 <w:rStyle w:val="Hyperlink"/>
-                <w:b/>
-                <w:bCs/>
+                <w:rFonts w:ascii="Times New Roman" w:hAnsi="Times New Roman" w:cs="Times New Roman"/>
                 <w:noProof/>
                 <w:lang w:val="nl-NL"/>
               </w:rPr>
-              <w:t>6.2 Aanbevelingen voor toekomstig onderzoek</w:t>
-            </w:r>
-            <w:r>
-              <w:rPr>
+              <w:t>Bijlage 2</w:t>
+            </w:r>
+            <w:r>
+              <w:rPr>
+                <w:rFonts w:ascii="Times New Roman" w:hAnsi="Times New Roman" w:cs="Times New Roman"/>
                 <w:noProof/>
                 <w:webHidden/>
               </w:rPr>
@@ -2523,6 +3094,7 @@
             </w:r>
             <w:r>
               <w:rPr>
+                <w:rFonts w:ascii="Times New Roman" w:hAnsi="Times New Roman" w:cs="Times New Roman"/>
                 <w:noProof/>
                 <w:webHidden/>
               </w:rPr>
@@ -2530,19 +3102,22 @@
             </w:r>
             <w:r>
               <w:rPr>
-                <w:noProof/>
-                <w:webHidden/>
-              </w:rPr>
-              <w:instrText xml:space="preserve"> PAGEREF _Toc167269049 \h </w:instrText>
-            </w:r>
-            <w:r>
-              <w:rPr>
-                <w:noProof/>
-                <w:webHidden/>
-              </w:rPr>
-            </w:r>
-            <w:r>
-              <w:rPr>
+                <w:rFonts w:ascii="Times New Roman" w:hAnsi="Times New Roman" w:cs="Times New Roman"/>
+                <w:noProof/>
+                <w:webHidden/>
+              </w:rPr>
+              <w:instrText xml:space="preserve"> PAGEREF _Toc167310453 \h </w:instrText>
+            </w:r>
+            <w:r>
+              <w:rPr>
+                <w:rFonts w:ascii="Times New Roman" w:hAnsi="Times New Roman" w:cs="Times New Roman"/>
+                <w:noProof/>
+                <w:webHidden/>
+              </w:rPr>
+            </w:r>
+            <w:r>
+              <w:rPr>
+                <w:rFonts w:ascii="Times New Roman" w:hAnsi="Times New Roman" w:cs="Times New Roman"/>
                 <w:noProof/>
                 <w:webHidden/>
               </w:rPr>
@@ -2550,295 +3125,15 @@
             </w:r>
             <w:r>
               <w:rPr>
-                <w:noProof/>
-                <w:webHidden/>
-              </w:rPr>
-              <w:t>12</w:t>
-            </w:r>
-            <w:r>
-              <w:rPr>
-                <w:noProof/>
-                <w:webHidden/>
-              </w:rPr>
-              <w:fldChar w:fldCharType="end"/>
-            </w:r>
-          </w:hyperlink>
-        </w:p>
-        <w:p>
-          <w:pPr>
-            <w:pStyle w:val="TOC1"/>
-            <w:rPr>
-              <w:rFonts w:asciiTheme="minorHAnsi" w:eastAsiaTheme="minorEastAsia" w:hAnsiTheme="minorHAnsi"/>
-              <w:b w:val="0"/>
-              <w:bCs w:val="0"/>
-              <w:kern w:val="2"/>
-              <w:sz w:val="24"/>
-              <w:szCs w:val="24"/>
-              <w:lang w:val="en-US"/>
-              <w14:ligatures w14:val="standardContextual"/>
-            </w:rPr>
-          </w:pPr>
-          <w:hyperlink w:anchor="_Toc167269050" w:history="1">
-            <w:r>
-              <w:rPr>
-                <w:rStyle w:val="Hyperlink"/>
-              </w:rPr>
-              <w:t>7. Bibliografie</w:t>
-            </w:r>
-            <w:r>
-              <w:rPr>
-                <w:webHidden/>
-              </w:rPr>
-              <w:tab/>
-            </w:r>
-            <w:r>
-              <w:rPr>
-                <w:webHidden/>
-              </w:rPr>
-              <w:fldChar w:fldCharType="begin"/>
-            </w:r>
-            <w:r>
-              <w:rPr>
-                <w:webHidden/>
-              </w:rPr>
-              <w:instrText xml:space="preserve"> PAGEREF _Toc167269050 \h </w:instrText>
-            </w:r>
-            <w:r>
-              <w:rPr>
-                <w:webHidden/>
-              </w:rPr>
-            </w:r>
-            <w:r>
-              <w:rPr>
-                <w:webHidden/>
-              </w:rPr>
-              <w:fldChar w:fldCharType="separate"/>
-            </w:r>
-            <w:r>
-              <w:rPr>
-                <w:webHidden/>
-              </w:rPr>
-              <w:t>13</w:t>
-            </w:r>
-            <w:r>
-              <w:rPr>
-                <w:webHidden/>
-              </w:rPr>
-              <w:fldChar w:fldCharType="end"/>
-            </w:r>
-          </w:hyperlink>
-        </w:p>
-        <w:p>
-          <w:pPr>
-            <w:pStyle w:val="TOC1"/>
-            <w:rPr>
-              <w:rFonts w:asciiTheme="minorHAnsi" w:eastAsiaTheme="minorEastAsia" w:hAnsiTheme="minorHAnsi"/>
-              <w:b w:val="0"/>
-              <w:bCs w:val="0"/>
-              <w:kern w:val="2"/>
-              <w:sz w:val="24"/>
-              <w:szCs w:val="24"/>
-              <w:lang w:val="en-US"/>
-              <w14:ligatures w14:val="standardContextual"/>
-            </w:rPr>
-          </w:pPr>
-          <w:hyperlink w:anchor="_Toc167269051" w:history="1">
-            <w:r>
-              <w:rPr>
-                <w:rStyle w:val="Hyperlink"/>
-              </w:rPr>
-              <w:t>8. Bijlage</w:t>
-            </w:r>
-            <w:r>
-              <w:rPr>
-                <w:webHidden/>
-              </w:rPr>
-              <w:tab/>
-            </w:r>
-            <w:r>
-              <w:rPr>
-                <w:webHidden/>
-              </w:rPr>
-              <w:fldChar w:fldCharType="begin"/>
-            </w:r>
-            <w:r>
-              <w:rPr>
-                <w:webHidden/>
-              </w:rPr>
-              <w:instrText xml:space="preserve"> PAGEREF _Toc167269051 \h </w:instrText>
-            </w:r>
-            <w:r>
-              <w:rPr>
-                <w:webHidden/>
-              </w:rPr>
-            </w:r>
-            <w:r>
-              <w:rPr>
-                <w:webHidden/>
-              </w:rPr>
-              <w:fldChar w:fldCharType="separate"/>
-            </w:r>
-            <w:r>
-              <w:rPr>
+                <w:rFonts w:ascii="Times New Roman" w:hAnsi="Times New Roman" w:cs="Times New Roman"/>
+                <w:noProof/>
                 <w:webHidden/>
               </w:rPr>
               <w:t>14</w:t>
             </w:r>
             <w:r>
               <w:rPr>
-                <w:webHidden/>
-              </w:rPr>
-              <w:fldChar w:fldCharType="end"/>
-            </w:r>
-          </w:hyperlink>
-        </w:p>
-        <w:p>
-          <w:pPr>
-            <w:pStyle w:val="TOC2"/>
-            <w:tabs>
-              <w:tab w:val="right" w:leader="dot" w:pos="9016"/>
-            </w:tabs>
-            <w:rPr>
-              <w:rFonts w:eastAsiaTheme="minorEastAsia"/>
-              <w:noProof/>
-              <w:kern w:val="2"/>
-              <w:sz w:val="24"/>
-              <w:szCs w:val="24"/>
-              <w:lang w:val="en-US"/>
-              <w14:ligatures w14:val="standardContextual"/>
-            </w:rPr>
-          </w:pPr>
-          <w:hyperlink w:anchor="_Toc167269052" w:history="1">
-            <w:r>
-              <w:rPr>
-                <w:rStyle w:val="Hyperlink"/>
-                <w:b/>
-                <w:bCs/>
-                <w:noProof/>
-                <w:lang w:val="nl-NL"/>
-              </w:rPr>
-              <w:t>Bijlage 1</w:t>
-            </w:r>
-            <w:r>
-              <w:rPr>
-                <w:noProof/>
-                <w:webHidden/>
-              </w:rPr>
-              <w:tab/>
-            </w:r>
-            <w:r>
-              <w:rPr>
-                <w:noProof/>
-                <w:webHidden/>
-              </w:rPr>
-              <w:fldChar w:fldCharType="begin"/>
-            </w:r>
-            <w:r>
-              <w:rPr>
-                <w:noProof/>
-                <w:webHidden/>
-              </w:rPr>
-              <w:instrText xml:space="preserve"> PAGEREF _Toc167269052 \h </w:instrText>
-            </w:r>
-            <w:r>
-              <w:rPr>
-                <w:noProof/>
-                <w:webHidden/>
-              </w:rPr>
-            </w:r>
-            <w:r>
-              <w:rPr>
-                <w:noProof/>
-                <w:webHidden/>
-              </w:rPr>
-              <w:fldChar w:fldCharType="separate"/>
-            </w:r>
-            <w:r>
-              <w:rPr>
-                <w:noProof/>
-                <w:webHidden/>
-              </w:rPr>
-              <w:t>14</w:t>
-            </w:r>
-            <w:r>
-              <w:rPr>
-                <w:noProof/>
-                <w:webHidden/>
-              </w:rPr>
-              <w:fldChar w:fldCharType="end"/>
-            </w:r>
-          </w:hyperlink>
-        </w:p>
-        <w:p>
-          <w:pPr>
-            <w:pStyle w:val="TOC2"/>
-            <w:tabs>
-              <w:tab w:val="right" w:leader="dot" w:pos="9016"/>
-            </w:tabs>
-            <w:rPr>
-              <w:rFonts w:eastAsiaTheme="minorEastAsia"/>
-              <w:noProof/>
-              <w:kern w:val="2"/>
-              <w:sz w:val="24"/>
-              <w:szCs w:val="24"/>
-              <w:lang w:val="en-US"/>
-              <w14:ligatures w14:val="standardContextual"/>
-            </w:rPr>
-          </w:pPr>
-          <w:hyperlink w:anchor="_Toc167269053" w:history="1">
-            <w:r>
-              <w:rPr>
-                <w:rStyle w:val="Hyperlink"/>
-                <w:b/>
-                <w:bCs/>
-                <w:noProof/>
-                <w:lang w:val="nl-NL"/>
-              </w:rPr>
-              <w:t>Bijlage 2</w:t>
-            </w:r>
-            <w:r>
-              <w:rPr>
-                <w:noProof/>
-                <w:webHidden/>
-              </w:rPr>
-              <w:tab/>
-            </w:r>
-            <w:r>
-              <w:rPr>
-                <w:noProof/>
-                <w:webHidden/>
-              </w:rPr>
-              <w:fldChar w:fldCharType="begin"/>
-            </w:r>
-            <w:r>
-              <w:rPr>
-                <w:noProof/>
-                <w:webHidden/>
-              </w:rPr>
-              <w:instrText xml:space="preserve"> PAGEREF _Toc167269053 \h </w:instrText>
-            </w:r>
-            <w:r>
-              <w:rPr>
-                <w:noProof/>
-                <w:webHidden/>
-              </w:rPr>
-            </w:r>
-            <w:r>
-              <w:rPr>
-                <w:noProof/>
-                <w:webHidden/>
-              </w:rPr>
-              <w:fldChar w:fldCharType="separate"/>
-            </w:r>
-            <w:r>
-              <w:rPr>
-                <w:noProof/>
-                <w:webHidden/>
-              </w:rPr>
-              <w:t>15</w:t>
-            </w:r>
-            <w:r>
-              <w:rPr>
+                <w:rFonts w:ascii="Times New Roman" w:hAnsi="Times New Roman" w:cs="Times New Roman"/>
                 <w:noProof/>
                 <w:webHidden/>
               </w:rPr>
@@ -2852,8 +3147,6 @@
             <w:rPr>
               <w:rFonts w:ascii="Times New Roman" w:hAnsi="Times New Roman" w:cs="Times New Roman"/>
               <w:noProof/>
-              <w:sz w:val="28"/>
-              <w:szCs w:val="28"/>
               <w:lang w:val="nl-NL"/>
             </w:rPr>
           </w:pPr>
@@ -2861,8 +3154,6 @@
             <w:rPr>
               <w:rFonts w:ascii="Times New Roman" w:hAnsi="Times New Roman" w:cs="Times New Roman"/>
               <w:noProof/>
-              <w:sz w:val="24"/>
-              <w:szCs w:val="24"/>
               <w:lang w:val="nl-NL"/>
             </w:rPr>
             <w:fldChar w:fldCharType="end"/>
@@ -2900,7 +3191,7 @@
           <w:lang w:val="nl-NL"/>
         </w:rPr>
       </w:pPr>
-      <w:bookmarkStart w:id="0" w:name="_Toc167269023"/>
+      <w:bookmarkStart w:id="0" w:name="_Toc167310423"/>
       <w:r>
         <w:rPr>
           <w:sz w:val="32"/>
@@ -3010,7 +3301,7 @@
           <w:lang w:val="nl-NL"/>
         </w:rPr>
       </w:pPr>
-      <w:bookmarkStart w:id="1" w:name="_Toc167269024"/>
+      <w:bookmarkStart w:id="1" w:name="_Toc167310424"/>
       <w:r>
         <w:rPr>
           <w:b/>
@@ -3035,15 +3326,15 @@
         </w:rPr>
         <w:t>ie</w:t>
       </w:r>
+      <w:r>
+        <w:rPr>
+          <w:b/>
+          <w:bCs/>
+          <w:lang w:val="nl-NL"/>
+        </w:rPr>
+        <w:t xml:space="preserve"> kerncentrales</w:t>
+      </w:r>
       <w:bookmarkEnd w:id="1"/>
-      <w:r>
-        <w:rPr>
-          <w:b/>
-          <w:bCs/>
-          <w:lang w:val="nl-NL"/>
-        </w:rPr>
-        <w:t xml:space="preserve"> kerncentrales</w:t>
-      </w:r>
     </w:p>
     <w:p>
       <w:pPr>
@@ -3344,7 +3635,7 @@
           <w:lang w:val="nl-NL"/>
         </w:rPr>
       </w:pPr>
-      <w:bookmarkStart w:id="2" w:name="_Toc167269025"/>
+      <w:bookmarkStart w:id="2" w:name="_Toc167310425"/>
       <w:r>
         <w:rPr>
           <w:b/>
@@ -3379,7 +3670,7 @@
           <w:lang w:val="nl-NL"/>
         </w:rPr>
       </w:pPr>
-      <w:bookmarkStart w:id="3" w:name="_Toc167269026"/>
+      <w:bookmarkStart w:id="3" w:name="_Toc167310426"/>
       <w:r>
         <w:rPr>
           <w:b/>
@@ -3496,7 +3787,7 @@
           <w:lang w:val="nl-NL"/>
         </w:rPr>
       </w:pPr>
-      <w:bookmarkStart w:id="4" w:name="_Toc167269027"/>
+      <w:bookmarkStart w:id="4" w:name="_Toc167310427"/>
       <w:r>
         <w:rPr>
           <w:b/>
@@ -3511,7 +3802,7 @@
           <w:bCs/>
           <w:lang w:val="nl-NL"/>
         </w:rPr>
-        <w:t>Zoekstrategieën en criteria voor inclusie/exclusie van literatuur</w:t>
+        <w:t>Zoekstrategieën en criteria van literatuur</w:t>
       </w:r>
       <w:bookmarkEnd w:id="4"/>
     </w:p>
@@ -3589,7 +3880,7 @@
           <w:lang w:val="nl-NL"/>
         </w:rPr>
       </w:pPr>
-      <w:bookmarkStart w:id="5" w:name="_Toc167269028"/>
+      <w:bookmarkStart w:id="5" w:name="_Toc167310428"/>
       <w:r>
         <w:rPr>
           <w:b/>
@@ -3653,7 +3944,7 @@
           <w:lang w:val="nl-NL"/>
         </w:rPr>
       </w:pPr>
-      <w:bookmarkStart w:id="6" w:name="_Toc167269029"/>
+      <w:bookmarkStart w:id="6" w:name="_Toc167310429"/>
       <w:r>
         <w:rPr>
           <w:b/>
@@ -3691,12 +3982,10 @@
       <w:pPr>
         <w:pStyle w:val="NormalWeb"/>
         <w:spacing w:line="360" w:lineRule="auto"/>
-        <w:outlineLvl w:val="1"/>
-        <w:rPr>
-          <w:lang w:val="nl-NL"/>
-        </w:rPr>
-      </w:pPr>
-      <w:bookmarkStart w:id="7" w:name="_Toc167269030"/>
+        <w:rPr>
+          <w:lang w:val="nl-NL"/>
+        </w:rPr>
+      </w:pPr>
       <w:r>
         <w:rPr>
           <w:lang w:val="nl-NL"/>
@@ -3739,6 +4028,7 @@
           <w:lang w:val="nl-NL"/>
         </w:rPr>
       </w:pPr>
+      <w:bookmarkStart w:id="7" w:name="_Toc167310430"/>
       <w:r>
         <w:rPr>
           <w:b/>
@@ -3977,7 +4267,7 @@
           <w:lang w:val="nl-NL"/>
         </w:rPr>
       </w:pPr>
-      <w:bookmarkStart w:id="8" w:name="_Toc167269031"/>
+      <w:bookmarkStart w:id="8" w:name="_Toc167310431"/>
       <w:r>
         <w:rPr>
           <w:b/>
@@ -4039,7 +4329,7 @@
         </w:rPr>
         <w:tab/>
       </w:r>
-      <w:bookmarkStart w:id="9" w:name="_Toc167269032"/>
+      <w:bookmarkStart w:id="9" w:name="_Toc167310432"/>
       <w:r>
         <w:rPr>
           <w:b/>
@@ -4419,7 +4709,6 @@
         </w:rPr>
         <w:tab/>
       </w:r>
-      <w:bookmarkStart w:id="10" w:name="_Toc167269033"/>
     </w:p>
     <w:p>
       <w:pPr>
@@ -4453,6 +4742,7 @@
           <w:lang w:val="nl-NL"/>
         </w:rPr>
       </w:pPr>
+      <w:bookmarkStart w:id="10" w:name="_Toc167310433"/>
       <w:r>
         <w:rPr>
           <w:b/>
@@ -4894,7 +5184,7 @@
           <w:lang w:val="nl-NL"/>
         </w:rPr>
       </w:pPr>
-      <w:bookmarkStart w:id="11" w:name="_Toc167269034"/>
+      <w:bookmarkStart w:id="11" w:name="_Toc167310434"/>
       <w:r>
         <w:rPr>
           <w:b/>
@@ -4919,7 +5209,7 @@
           <w:lang w:val="nl-NL"/>
         </w:rPr>
       </w:pPr>
-      <w:bookmarkStart w:id="12" w:name="_Toc167269035"/>
+      <w:bookmarkStart w:id="12" w:name="_Toc167310435"/>
       <w:r>
         <w:rPr>
           <w:b/>
@@ -5310,7 +5600,7 @@
           <w:lang w:val="nl-NL"/>
         </w:rPr>
       </w:pPr>
-      <w:bookmarkStart w:id="13" w:name="_Toc167269036"/>
+      <w:bookmarkStart w:id="13" w:name="_Toc167310436"/>
       <w:r>
         <w:rPr>
           <w:b/>
@@ -5326,14 +5616,14 @@
         <w:pStyle w:val="NormalWeb"/>
         <w:spacing w:line="360" w:lineRule="auto"/>
         <w:ind w:firstLine="720"/>
-        <w:outlineLvl w:val="1"/>
-        <w:rPr>
-          <w:b/>
-          <w:bCs/>
-          <w:lang w:val="nl-NL"/>
-        </w:rPr>
-      </w:pPr>
-      <w:bookmarkStart w:id="14" w:name="_Toc167269037"/>
+        <w:outlineLvl w:val="2"/>
+        <w:rPr>
+          <w:b/>
+          <w:bCs/>
+          <w:lang w:val="nl-NL"/>
+        </w:rPr>
+      </w:pPr>
+      <w:bookmarkStart w:id="14" w:name="_Toc167310437"/>
       <w:r>
         <w:rPr>
           <w:b/>
@@ -5563,14 +5853,14 @@
         <w:pStyle w:val="NormalWeb"/>
         <w:spacing w:line="360" w:lineRule="auto"/>
         <w:ind w:firstLine="720"/>
-        <w:outlineLvl w:val="1"/>
-        <w:rPr>
-          <w:b/>
-          <w:bCs/>
-          <w:lang w:val="nl-NL"/>
-        </w:rPr>
-      </w:pPr>
-      <w:bookmarkStart w:id="15" w:name="_Toc167269038"/>
+        <w:outlineLvl w:val="2"/>
+        <w:rPr>
+          <w:b/>
+          <w:bCs/>
+          <w:lang w:val="nl-NL"/>
+        </w:rPr>
+      </w:pPr>
+      <w:bookmarkStart w:id="15" w:name="_Toc167310438"/>
       <w:r>
         <w:rPr>
           <w:b/>
@@ -5748,7 +6038,7 @@
           <w:lang w:val="nl-NL"/>
         </w:rPr>
       </w:pPr>
-      <w:bookmarkStart w:id="16" w:name="_Toc167269039"/>
+      <w:bookmarkStart w:id="16" w:name="_Toc167310439"/>
       <w:r>
         <w:rPr>
           <w:b/>
@@ -6620,7 +6910,7 @@
           <w:lang w:val="nl-NL"/>
         </w:rPr>
       </w:pPr>
-      <w:bookmarkStart w:id="17" w:name="_Toc167269040"/>
+      <w:bookmarkStart w:id="17" w:name="_Toc167310440"/>
       <w:r>
         <w:rPr>
           <w:b/>
@@ -6835,31 +7125,43 @@
         <w:rPr>
           <w:lang w:val="nl-NL"/>
         </w:rPr>
-        <w:t xml:space="preserve">. Taalgebruik speelt ook een </w:t>
-      </w:r>
-      <w:r>
-        <w:rPr>
-          <w:lang w:val="nl-NL"/>
-        </w:rPr>
-        <w:t>belangrijke</w:t>
-      </w:r>
-      <w:r>
-        <w:rPr>
-          <w:lang w:val="nl-NL"/>
-        </w:rPr>
-        <w:t>r</w:t>
-      </w:r>
-      <w:r>
-        <w:rPr>
-          <w:lang w:val="nl-NL"/>
-        </w:rPr>
-        <w:t xml:space="preserve"> in het verschil tussen</w:t>
-      </w:r>
-      <w:r>
-        <w:rPr>
-          <w:lang w:val="nl-NL"/>
-        </w:rPr>
-        <w:t xml:space="preserve"> berichtgeving over</w:t>
+        <w:t xml:space="preserve">. Taalgebruik speelt </w:t>
+      </w:r>
+      <w:r>
+        <w:rPr>
+          <w:lang w:val="nl-NL"/>
+        </w:rPr>
+        <w:t>e</w:t>
+      </w:r>
+      <w:r>
+        <w:rPr>
+          <w:lang w:val="nl-NL"/>
+        </w:rPr>
+        <w:t xml:space="preserve">en </w:t>
+      </w:r>
+      <w:r>
+        <w:rPr>
+          <w:lang w:val="nl-NL"/>
+        </w:rPr>
+        <w:t>belangrijk</w:t>
+      </w:r>
+      <w:r>
+        <w:rPr>
+          <w:lang w:val="nl-NL"/>
+        </w:rPr>
+        <w:t xml:space="preserve"> verschil </w:t>
+      </w:r>
+      <w:r>
+        <w:rPr>
+          <w:lang w:val="nl-NL"/>
+        </w:rPr>
+        <w:t xml:space="preserve">in de </w:t>
+      </w:r>
+      <w:r>
+        <w:rPr>
+          <w:lang w:val="nl-NL"/>
+        </w:rPr>
+        <w:t>berichtgeving over</w:t>
       </w:r>
       <w:r>
         <w:rPr>
@@ -6913,7 +7215,31 @@
         <w:rPr>
           <w:lang w:val="nl-NL"/>
         </w:rPr>
-        <w:t xml:space="preserve">, terwijl niet-deskundigen termen zoals 'elektrosmog' gebruiken, wat de publieke interpretatie van risico's beïnvloedt </w:t>
+        <w:t>, terwijl niet-deskundigen termen zoals 'elektrosmog' gebruiken</w:t>
+      </w:r>
+      <w:r>
+        <w:rPr>
+          <w:lang w:val="nl-NL"/>
+        </w:rPr>
+        <w:t>.</w:t>
+      </w:r>
+      <w:r>
+        <w:rPr>
+          <w:lang w:val="nl-NL"/>
+        </w:rPr>
+        <w:t xml:space="preserve"> </w:t>
+      </w:r>
+      <w:r>
+        <w:rPr>
+          <w:lang w:val="nl-NL"/>
+        </w:rPr>
+        <w:t>Wat</w:t>
+      </w:r>
+      <w:r>
+        <w:rPr>
+          <w:lang w:val="nl-NL"/>
+        </w:rPr>
+        <w:t xml:space="preserve"> de publieke interpretatie van risico's beïnvloedt </w:t>
       </w:r>
       <w:sdt>
         <w:sdtPr>
@@ -6961,7 +7287,25 @@
         <w:rPr>
           <w:lang w:val="nl-NL"/>
         </w:rPr>
-        <w:t xml:space="preserve">. De PVV ziet kernenergie als een manier om onafhankelijk te worden van olieproducerende landen en extremistische groeperingen </w:t>
+        <w:t xml:space="preserve">. </w:t>
+      </w:r>
+      <w:r>
+        <w:rPr>
+          <w:lang w:val="nl-NL"/>
+        </w:rPr>
+        <w:t>Politieke p</w:t>
+      </w:r>
+      <w:r>
+        <w:rPr>
+          <w:lang w:val="nl-NL"/>
+        </w:rPr>
+        <w:t xml:space="preserve">artij </w:t>
+      </w:r>
+      <w:r>
+        <w:rPr>
+          <w:lang w:val="nl-NL"/>
+        </w:rPr>
+        <w:t xml:space="preserve">PVV ziet kernenergie als een manier om onafhankelijk te worden van olieproducerende landen en extremistische groeperingen </w:t>
       </w:r>
       <w:sdt>
         <w:sdtPr>
@@ -7015,7 +7359,43 @@
         <w:rPr>
           <w:lang w:val="nl-NL"/>
         </w:rPr>
-        <w:t xml:space="preserve"> Politieke media presenteren kernenergie vaak positief, met wetenschappers als belangrijke bronnen, wat de publieke opinie beïnvloedt </w:t>
+        <w:t xml:space="preserve"> Politieke </w:t>
+      </w:r>
+      <w:r>
+        <w:rPr>
+          <w:lang w:val="nl-NL"/>
+        </w:rPr>
+        <w:t>nieuws</w:t>
+      </w:r>
+      <w:r>
+        <w:rPr>
+          <w:lang w:val="nl-NL"/>
+        </w:rPr>
+        <w:t xml:space="preserve">media presenteren kernenergie vaak positief, met </w:t>
+      </w:r>
+      <w:r>
+        <w:rPr>
+          <w:lang w:val="nl-NL"/>
+        </w:rPr>
+        <w:t xml:space="preserve">gebruiken voornamelijk </w:t>
+      </w:r>
+      <w:r>
+        <w:rPr>
+          <w:lang w:val="nl-NL"/>
+        </w:rPr>
+        <w:t xml:space="preserve">wetenschappers als belangrijke bronnen, wat </w:t>
+      </w:r>
+      <w:r>
+        <w:rPr>
+          <w:lang w:val="nl-NL"/>
+        </w:rPr>
+        <w:t xml:space="preserve">de </w:t>
+      </w:r>
+      <w:r>
+        <w:rPr>
+          <w:lang w:val="nl-NL"/>
+        </w:rPr>
+        <w:t xml:space="preserve">publieke opinie beïnvloedt </w:t>
       </w:r>
       <w:sdt>
         <w:sdtPr>
@@ -7097,7 +7477,7 @@
           <w:lang w:val="nl-NL"/>
         </w:rPr>
       </w:pPr>
-      <w:bookmarkStart w:id="18" w:name="_Toc167269041"/>
+      <w:bookmarkStart w:id="18" w:name="_Toc167310441"/>
       <w:r>
         <w:rPr>
           <w:b/>
@@ -7364,7 +7744,7 @@
           <w:lang w:val="nl-NL"/>
         </w:rPr>
       </w:pPr>
-      <w:bookmarkStart w:id="19" w:name="_Toc167269042"/>
+      <w:bookmarkStart w:id="19" w:name="_Toc167310442"/>
       <w:r>
         <w:rPr>
           <w:kern w:val="0"/>
@@ -7391,7 +7771,7 @@
           <w:lang w:val="nl-NL" w:eastAsia="en-NL"/>
         </w:rPr>
       </w:pPr>
-      <w:bookmarkStart w:id="20" w:name="_Toc167269043"/>
+      <w:bookmarkStart w:id="20" w:name="_Toc167310443"/>
       <w:r>
         <w:rPr>
           <w:rFonts w:ascii="Times New Roman" w:eastAsia="Times New Roman" w:hAnsi="Times New Roman" w:cs="Times New Roman"/>
@@ -7528,7 +7908,43 @@
           <w:szCs w:val="24"/>
           <w:lang w:val="nl-NL" w:eastAsia="en-NL"/>
         </w:rPr>
-        <w:t xml:space="preserve">. De media hebben een krachtige rol in het vormen van de publieke opinie over kernenergie </w:t>
+        <w:t xml:space="preserve">. </w:t>
+      </w:r>
+      <w:r>
+        <w:rPr>
+          <w:rFonts w:ascii="Times New Roman" w:hAnsi="Times New Roman" w:cs="Times New Roman"/>
+          <w:sz w:val="24"/>
+          <w:szCs w:val="24"/>
+          <w:lang w:val="nl-NL" w:eastAsia="en-NL"/>
+        </w:rPr>
+        <w:t>Nieuws</w:t>
+      </w:r>
+      <w:r>
+        <w:rPr>
+          <w:rFonts w:ascii="Times New Roman" w:hAnsi="Times New Roman" w:cs="Times New Roman"/>
+          <w:sz w:val="24"/>
+          <w:szCs w:val="24"/>
+          <w:lang w:val="nl-NL" w:eastAsia="en-NL"/>
+        </w:rPr>
+        <w:t>media hebben een</w:t>
+      </w:r>
+      <w:r>
+        <w:rPr>
+          <w:rFonts w:ascii="Times New Roman" w:hAnsi="Times New Roman" w:cs="Times New Roman"/>
+          <w:sz w:val="24"/>
+          <w:szCs w:val="24"/>
+          <w:lang w:val="nl-NL" w:eastAsia="en-NL"/>
+        </w:rPr>
+        <w:t xml:space="preserve"> erg</w:t>
+      </w:r>
+      <w:r>
+        <w:rPr>
+          <w:rFonts w:ascii="Times New Roman" w:hAnsi="Times New Roman" w:cs="Times New Roman"/>
+          <w:sz w:val="24"/>
+          <w:szCs w:val="24"/>
+          <w:lang w:val="nl-NL" w:eastAsia="en-NL"/>
+        </w:rPr>
+        <w:t xml:space="preserve"> krachtige rol in het vormen van de publieke opinie over kernenergie </w:t>
       </w:r>
       <w:sdt>
         <w:sdtPr>
@@ -7597,7 +8013,88 @@
           <w:szCs w:val="24"/>
           <w:lang w:val="nl-NL" w:eastAsia="en-NL"/>
         </w:rPr>
-        <w:t xml:space="preserve">. Ze richten zich vaak op negatieve aspecten, zoals veiligheidsrisico's en falend bestuur, terwijl de voordelen en milieu-implicaties van kernenergie onderbelicht blijven </w:t>
+        <w:t xml:space="preserve">. </w:t>
+      </w:r>
+      <w:r>
+        <w:rPr>
+          <w:rFonts w:ascii="Times New Roman" w:hAnsi="Times New Roman" w:cs="Times New Roman"/>
+          <w:sz w:val="24"/>
+          <w:szCs w:val="24"/>
+          <w:lang w:val="nl-NL" w:eastAsia="en-NL"/>
+        </w:rPr>
+        <w:t>In het nieuws word</w:t>
+      </w:r>
+      <w:r>
+        <w:rPr>
+          <w:rFonts w:ascii="Times New Roman" w:hAnsi="Times New Roman" w:cs="Times New Roman"/>
+          <w:sz w:val="24"/>
+          <w:szCs w:val="24"/>
+          <w:lang w:val="nl-NL" w:eastAsia="en-NL"/>
+        </w:rPr>
+        <w:t>en</w:t>
+      </w:r>
+      <w:r>
+        <w:rPr>
+          <w:rFonts w:ascii="Times New Roman" w:hAnsi="Times New Roman" w:cs="Times New Roman"/>
+          <w:sz w:val="24"/>
+          <w:szCs w:val="24"/>
+          <w:lang w:val="nl-NL" w:eastAsia="en-NL"/>
+        </w:rPr>
+        <w:t xml:space="preserve"> </w:t>
+      </w:r>
+      <w:r>
+        <w:rPr>
+          <w:rFonts w:ascii="Times New Roman" w:hAnsi="Times New Roman" w:cs="Times New Roman"/>
+          <w:sz w:val="24"/>
+          <w:szCs w:val="24"/>
+          <w:lang w:val="nl-NL" w:eastAsia="en-NL"/>
+        </w:rPr>
+        <w:t>va</w:t>
+      </w:r>
+      <w:r>
+        <w:rPr>
+          <w:rFonts w:ascii="Times New Roman" w:hAnsi="Times New Roman" w:cs="Times New Roman"/>
+          <w:sz w:val="24"/>
+          <w:szCs w:val="24"/>
+          <w:lang w:val="nl-NL" w:eastAsia="en-NL"/>
+        </w:rPr>
+        <w:t xml:space="preserve">ker de </w:t>
+      </w:r>
+      <w:r>
+        <w:rPr>
+          <w:rFonts w:ascii="Times New Roman" w:hAnsi="Times New Roman" w:cs="Times New Roman"/>
+          <w:sz w:val="24"/>
+          <w:szCs w:val="24"/>
+          <w:lang w:val="nl-NL" w:eastAsia="en-NL"/>
+        </w:rPr>
+        <w:t>negatieve aspecten zoals veiligheidsrisico's en falend bestuur</w:t>
+      </w:r>
+      <w:r>
+        <w:rPr>
+          <w:rFonts w:ascii="Times New Roman" w:hAnsi="Times New Roman" w:cs="Times New Roman"/>
+          <w:sz w:val="24"/>
+          <w:szCs w:val="24"/>
+          <w:lang w:val="nl-NL" w:eastAsia="en-NL"/>
+        </w:rPr>
+        <w:t xml:space="preserve"> behandeld</w:t>
+      </w:r>
+      <w:r>
+        <w:rPr>
+          <w:rFonts w:ascii="Times New Roman" w:hAnsi="Times New Roman" w:cs="Times New Roman"/>
+          <w:sz w:val="24"/>
+          <w:szCs w:val="24"/>
+          <w:lang w:val="nl-NL" w:eastAsia="en-NL"/>
+        </w:rPr>
+        <w:t>. T</w:t>
+      </w:r>
+      <w:r>
+        <w:rPr>
+          <w:rFonts w:ascii="Times New Roman" w:hAnsi="Times New Roman" w:cs="Times New Roman"/>
+          <w:sz w:val="24"/>
+          <w:szCs w:val="24"/>
+          <w:lang w:val="nl-NL" w:eastAsia="en-NL"/>
+        </w:rPr>
+        <w:t xml:space="preserve">erwijl de voordelen en milieu-implicaties van kernenergie onderbelicht blijven </w:t>
       </w:r>
       <w:sdt>
         <w:sdtPr>
@@ -7666,7 +8163,25 @@
           <w:szCs w:val="24"/>
           <w:lang w:val="nl-NL" w:eastAsia="en-NL"/>
         </w:rPr>
-        <w:t>. Dit negatieve framing beïnvloedt de publieke perceptie, wat blijkt uit de voortdurende focus op veiligheidskwesties zelfs bij afwezigheid van directe risico's</w:t>
+        <w:t>.</w:t>
+      </w:r>
+      <w:r>
+        <w:rPr>
+          <w:rFonts w:ascii="Times New Roman" w:hAnsi="Times New Roman" w:cs="Times New Roman"/>
+          <w:sz w:val="24"/>
+          <w:szCs w:val="24"/>
+          <w:lang w:val="nl-NL" w:eastAsia="en-NL"/>
+        </w:rPr>
+        <w:t xml:space="preserve"> N</w:t>
+      </w:r>
+      <w:r>
+        <w:rPr>
+          <w:rFonts w:ascii="Times New Roman" w:hAnsi="Times New Roman" w:cs="Times New Roman"/>
+          <w:sz w:val="24"/>
+          <w:szCs w:val="24"/>
+          <w:lang w:val="nl-NL" w:eastAsia="en-NL"/>
+        </w:rPr>
+        <w:t>egatieve framing beïnvloedt de publieke perceptie, wat blijkt uit de voortdurende focus op veiligheidskwesties zelfs bij afwezigheid van directe risico's</w:t>
       </w:r>
       <w:r>
         <w:rPr>
@@ -7761,7 +8276,7 @@
           <w:lang w:val="nl-NL" w:eastAsia="en-NL"/>
         </w:rPr>
       </w:pPr>
-      <w:bookmarkStart w:id="21" w:name="_Toc167269044"/>
+      <w:bookmarkStart w:id="21" w:name="_Toc167310444"/>
       <w:r>
         <w:rPr>
           <w:rFonts w:ascii="Times New Roman" w:eastAsia="Times New Roman" w:hAnsi="Times New Roman" w:cs="Times New Roman"/>
@@ -7790,7 +8305,14 @@
           <w:rFonts w:eastAsiaTheme="minorHAnsi"/>
           <w:lang w:val="nl-NL"/>
         </w:rPr>
-        <w:t xml:space="preserve">De geselecteerde studies tonen een duidelijk patroon van hoe nieuwsframes de publieke opinie beïnvloeden. Studies zoals die van </w:t>
+        <w:t>De geselecteerde studies tonen een duidelijk patroon van hoe nieuwsframes de publieke opinie beïnvloeden. Studies zoals die van</w:t>
+      </w:r>
+      <w:r>
+        <w:rPr>
+          <w:rFonts w:eastAsiaTheme="minorHAnsi"/>
+          <w:lang w:val="nl-NL"/>
+        </w:rPr>
+        <w:t xml:space="preserve"> </w:t>
       </w:r>
       <w:sdt>
         <w:sdtPr>
@@ -7907,7 +8429,49 @@
           <w:rFonts w:eastAsiaTheme="minorHAnsi"/>
           <w:lang w:val="nl-NL"/>
         </w:rPr>
-        <w:t xml:space="preserve">laten zien dat zowel algemene als politieke media een aanzienlijke rol spelen in het versterken van negatieve percepties over kernenergie. Terwijl </w:t>
+        <w:t>laten zien dat zowel</w:t>
+      </w:r>
+      <w:r>
+        <w:rPr>
+          <w:rFonts w:eastAsiaTheme="minorHAnsi"/>
+          <w:lang w:val="nl-NL"/>
+        </w:rPr>
+        <w:t xml:space="preserve"> de</w:t>
+      </w:r>
+      <w:r>
+        <w:rPr>
+          <w:rFonts w:eastAsiaTheme="minorHAnsi"/>
+          <w:lang w:val="nl-NL"/>
+        </w:rPr>
+        <w:t xml:space="preserve"> algemene als politieke </w:t>
+      </w:r>
+      <w:r>
+        <w:rPr>
+          <w:rFonts w:eastAsiaTheme="minorHAnsi"/>
+          <w:lang w:val="nl-NL"/>
+        </w:rPr>
+        <w:t>nieuws</w:t>
+      </w:r>
+      <w:r>
+        <w:rPr>
+          <w:rFonts w:eastAsiaTheme="minorHAnsi"/>
+          <w:lang w:val="nl-NL"/>
+        </w:rPr>
+        <w:t xml:space="preserve">media een aanzienlijke rol spelen in het versterken van </w:t>
+      </w:r>
+      <w:r>
+        <w:rPr>
+          <w:rFonts w:eastAsiaTheme="minorHAnsi"/>
+          <w:lang w:val="nl-NL"/>
+        </w:rPr>
+        <w:t xml:space="preserve">de vooral </w:t>
+      </w:r>
+      <w:r>
+        <w:rPr>
+          <w:rFonts w:eastAsiaTheme="minorHAnsi"/>
+          <w:lang w:val="nl-NL"/>
+        </w:rPr>
+        <w:t xml:space="preserve">negatieve percepties over kernenergie. Terwijl </w:t>
       </w:r>
       <w:sdt>
         <w:sdtPr>
@@ -7962,7 +8526,21 @@
           <w:rFonts w:eastAsiaTheme="minorHAnsi"/>
           <w:lang w:val="nl-NL"/>
         </w:rPr>
-        <w:t xml:space="preserve"> de historische context van mediaberichtgeving bieden, vullen </w:t>
+        <w:t xml:space="preserve"> de historische context van mediaberichtgeving </w:t>
+      </w:r>
+      <w:r>
+        <w:rPr>
+          <w:rFonts w:eastAsiaTheme="minorHAnsi"/>
+          <w:lang w:val="nl-NL"/>
+        </w:rPr>
+        <w:t>aantonen</w:t>
+      </w:r>
+      <w:r>
+        <w:rPr>
+          <w:rFonts w:eastAsiaTheme="minorHAnsi"/>
+          <w:lang w:val="nl-NL"/>
+        </w:rPr>
+        <w:t xml:space="preserve">, vullen </w:t>
       </w:r>
       <w:sdt>
         <w:sdtPr>
@@ -8029,27 +8607,22 @@
     </w:p>
     <w:p>
       <w:pPr>
-        <w:pStyle w:val="Heading2"/>
-        <w:spacing w:line="360" w:lineRule="auto"/>
+        <w:pStyle w:val="Heading3"/>
         <w:rPr>
           <w:rFonts w:ascii="Times New Roman" w:eastAsia="Times New Roman" w:hAnsi="Times New Roman" w:cs="Times New Roman"/>
           <w:b/>
           <w:bCs/>
           <w:color w:val="auto"/>
-          <w:sz w:val="24"/>
-          <w:szCs w:val="24"/>
           <w:lang w:val="nl-NL" w:eastAsia="en-NL"/>
         </w:rPr>
       </w:pPr>
-      <w:bookmarkStart w:id="22" w:name="_Toc167269045"/>
+      <w:bookmarkStart w:id="22" w:name="_Toc167310445"/>
       <w:r>
         <w:rPr>
           <w:rFonts w:ascii="Times New Roman" w:eastAsia="Times New Roman" w:hAnsi="Times New Roman" w:cs="Times New Roman"/>
           <w:b/>
           <w:bCs/>
           <w:color w:val="auto"/>
-          <w:sz w:val="24"/>
-          <w:szCs w:val="24"/>
           <w:lang w:val="nl-NL" w:eastAsia="en-NL"/>
         </w:rPr>
         <w:t>5.2.1 Studies die elkaar aanvullen</w:t>
@@ -8290,7 +8863,21 @@
           <w:rFonts w:eastAsiaTheme="minorHAnsi"/>
           <w:lang w:val="nl-NL"/>
         </w:rPr>
-        <w:t xml:space="preserve"> over de invloed van klimaatorganisaties.</w:t>
+        <w:t xml:space="preserve"> over de</w:t>
+      </w:r>
+      <w:r>
+        <w:rPr>
+          <w:rFonts w:eastAsiaTheme="minorHAnsi"/>
+          <w:lang w:val="nl-NL"/>
+        </w:rPr>
+        <w:t xml:space="preserve"> grote</w:t>
+      </w:r>
+      <w:r>
+        <w:rPr>
+          <w:rFonts w:eastAsiaTheme="minorHAnsi"/>
+          <w:lang w:val="nl-NL"/>
+        </w:rPr>
+        <w:t xml:space="preserve"> invloed van klimaatorganisaties.</w:t>
       </w:r>
     </w:p>
     <w:p>
@@ -8304,13 +8891,26 @@
           <w:lang w:val="nl-NL"/>
         </w:rPr>
       </w:pPr>
-      <w:bookmarkStart w:id="23" w:name="_Toc167269046"/>
-      <w:r>
-        <w:rPr>
-          <w:b/>
-          <w:bCs/>
-          <w:lang w:val="nl-NL"/>
-        </w:rPr>
+    </w:p>
+    <w:p>
+      <w:pPr>
+        <w:pStyle w:val="NormalWeb"/>
+        <w:spacing w:line="360" w:lineRule="auto"/>
+        <w:outlineLvl w:val="2"/>
+        <w:rPr>
+          <w:b/>
+          <w:bCs/>
+          <w:lang w:val="nl-NL"/>
+        </w:rPr>
+      </w:pPr>
+      <w:bookmarkStart w:id="23" w:name="_Toc167310446"/>
+      <w:r>
+        <w:rPr>
+          <w:b/>
+          <w:bCs/>
+          <w:lang w:val="nl-NL"/>
+        </w:rPr>
+        <w:lastRenderedPageBreak/>
         <w:t>5.2.2 Studies die elkaar tegenspreken</w:t>
       </w:r>
       <w:bookmarkEnd w:id="23"/>
@@ -8329,7 +8929,6 @@
           <w:rFonts w:eastAsiaTheme="minorHAnsi"/>
           <w:lang w:val="nl-NL"/>
         </w:rPr>
-        <w:lastRenderedPageBreak/>
         <w:t xml:space="preserve">Hoewel de meeste studies wijzen op de negatieve invloed van mediaberichtgeving, biedt de studie van </w:t>
       </w:r>
       <w:sdt>
@@ -8399,17 +8998,6 @@
           <w:lang w:val="nl-NL" w:eastAsia="en-NL"/>
         </w:rPr>
       </w:pPr>
-      <w:r>
-        <w:rPr>
-          <w:rFonts w:ascii="Times New Roman" w:hAnsi="Times New Roman" w:cs="Times New Roman"/>
-          <w:b/>
-          <w:bCs/>
-          <w:sz w:val="28"/>
-          <w:szCs w:val="28"/>
-          <w:lang w:val="nl-NL"/>
-        </w:rPr>
-        <w:br w:type="page"/>
-      </w:r>
     </w:p>
     <w:p>
       <w:pPr>
@@ -8423,7 +9011,7 @@
           <w:lang w:val="nl-NL"/>
         </w:rPr>
       </w:pPr>
-      <w:bookmarkStart w:id="24" w:name="_Toc167269047"/>
+      <w:bookmarkStart w:id="24" w:name="_Toc167310447"/>
       <w:r>
         <w:rPr>
           <w:b/>
@@ -8432,7 +9020,6 @@
           <w:szCs w:val="32"/>
           <w:lang w:val="nl-NL"/>
         </w:rPr>
-        <w:lastRenderedPageBreak/>
         <w:t xml:space="preserve">6. </w:t>
       </w:r>
       <w:r>
@@ -8458,7 +9045,7 @@
           <w:lang w:val="nl-NL"/>
         </w:rPr>
       </w:pPr>
-      <w:bookmarkStart w:id="25" w:name="_Toc167269048"/>
+      <w:bookmarkStart w:id="25" w:name="_Toc167310448"/>
       <w:r>
         <w:rPr>
           <w:b/>
@@ -8509,7 +9096,7 @@
         <w:rPr>
           <w:lang w:val="nl-NL"/>
         </w:rPr>
-        <w:t xml:space="preserve"> toont aan dat de publieke opinie over kernenergie sterk wordt beïnvloed door de presentatie van het onderwerp. Culturele activiteiten dienden oorspronkelijk als legitimatie voor kernenergie, maar negatieve gebeurtenissen, zoals Tsjernobyl, veroorzaakten een overwegend </w:t>
+        <w:t xml:space="preserve"> toont aan dat de publieke opinie over kernenergie sterk wordt beïnvloed door de presentatie van het onderwerp. Culturele activiteiten dienden oorspronkelijk als legitimatie voor kernenergie, maar negatieve gebeurtenissen zoals Tsjernobyl veroorzaakten een overwegend </w:t>
       </w:r>
       <w:r>
         <w:rPr>
@@ -8521,7 +9108,31 @@
         <w:rPr>
           <w:lang w:val="nl-NL"/>
         </w:rPr>
-        <w:t xml:space="preserve"> sentiment. Media spelen een centrale rol, waarbij negatieve aspecten vaak worden benadrukt ten koste van mogelijke voordelen en milieukwesties. Politieke berichtgeving legt de nadruk op veiligheidsrisico's en falend bestuur, terwijl sociale bewegingen verschillende frames gebruiken om hun standpunten te ondersteunen. Positieve framing kan innovatie stimuleren, terwijl negatieve framing het kan belemmeren. Dit onderstreept het belang van een evenwichtige en informatieve berichtgeving over kernenergie.</w:t>
+        <w:t xml:space="preserve"> sentiment. </w:t>
+      </w:r>
+      <w:r>
+        <w:rPr>
+          <w:lang w:val="nl-NL"/>
+        </w:rPr>
+        <w:t>Nieuwsm</w:t>
+      </w:r>
+      <w:r>
+        <w:rPr>
+          <w:lang w:val="nl-NL"/>
+        </w:rPr>
+        <w:t xml:space="preserve">edia spelen een centrale rol, waarbij negatieve aspecten vaak worden benadrukt ten koste van mogelijke voordelen en milieukwesties. Politieke berichtgeving legt de nadruk op veiligheidsrisico's en falend bestuur, terwijl sociale bewegingen verschillende frames gebruiken om hun standpunten te ondersteunen. Positieve framing kan innovatie stimuleren, terwijl negatieve framing het kan belemmeren. Dit </w:t>
+      </w:r>
+      <w:r>
+        <w:rPr>
+          <w:lang w:val="nl-NL"/>
+        </w:rPr>
+        <w:t>benadrukt</w:t>
+      </w:r>
+      <w:r>
+        <w:rPr>
+          <w:lang w:val="nl-NL"/>
+        </w:rPr>
+        <w:t xml:space="preserve"> het belang van een evenwichtige en informatieve berichtgeving over kernenergie.</w:t>
       </w:r>
     </w:p>
     <w:p>
@@ -8535,7 +9146,7 @@
           <w:lang w:val="nl-NL"/>
         </w:rPr>
       </w:pPr>
-      <w:bookmarkStart w:id="26" w:name="_Toc167269049"/>
+      <w:bookmarkStart w:id="26" w:name="_Toc167310449"/>
       <w:r>
         <w:rPr>
           <w:b/>
@@ -8594,46 +9205,7 @@
         </w:rPr>
       </w:pPr>
     </w:p>
-    <w:p>
-      <w:pPr>
-        <w:rPr>
-          <w:rFonts w:ascii="Times New Roman" w:hAnsi="Times New Roman" w:cs="Times New Roman"/>
-          <w:b/>
-          <w:bCs/>
-          <w:lang w:val="nl-NL"/>
-        </w:rPr>
-      </w:pPr>
-    </w:p>
-    <w:p>
-      <w:pPr>
-        <w:rPr>
-          <w:rFonts w:ascii="Times New Roman" w:hAnsi="Times New Roman" w:cs="Times New Roman"/>
-          <w:b/>
-          <w:bCs/>
-          <w:lang w:val="nl-NL"/>
-        </w:rPr>
-      </w:pPr>
-    </w:p>
-    <w:p>
-      <w:pPr>
-        <w:rPr>
-          <w:rFonts w:ascii="Times New Roman" w:eastAsia="Times New Roman" w:hAnsi="Times New Roman" w:cs="Times New Roman"/>
-          <w:b/>
-          <w:bCs/>
-          <w:lang w:val="nl-NL" w:eastAsia="en-NL"/>
-        </w:rPr>
-      </w:pPr>
-      <w:r>
-        <w:rPr>
-          <w:rFonts w:ascii="Times New Roman" w:hAnsi="Times New Roman" w:cs="Times New Roman"/>
-          <w:b/>
-          <w:bCs/>
-          <w:lang w:val="nl-NL"/>
-        </w:rPr>
-        <w:br w:type="page"/>
-      </w:r>
-    </w:p>
-    <w:bookmarkStart w:id="27" w:name="_Toc167269050" w:displacedByCustomXml="next"/>
+    <w:bookmarkStart w:id="27" w:name="_Toc167310450" w:displacedByCustomXml="next"/>
     <w:sdt>
       <w:sdtPr>
         <w:rPr>
@@ -9284,7 +9856,7 @@
           <w:lang w:val="nl-NL"/>
         </w:rPr>
       </w:pPr>
-      <w:bookmarkStart w:id="28" w:name="_Toc167269051"/>
+      <w:bookmarkStart w:id="28" w:name="_Toc167310451"/>
       <w:r>
         <w:rPr>
           <w:b/>
@@ -9320,7 +9892,7 @@
           <w:lang w:val="nl-NL"/>
         </w:rPr>
       </w:pPr>
-      <w:bookmarkStart w:id="29" w:name="_Toc167269052"/>
+      <w:bookmarkStart w:id="29" w:name="_Toc167310452"/>
       <w:r>
         <w:rPr>
           <w:b/>
@@ -9448,7 +10020,19 @@
         <w:rPr>
           <w:lang w:val="nl-NL"/>
         </w:rPr>
-        <w:t>Sustainability: Het begrip duurzaamheid is diep geworteld in onze samenleving, wat blijkt uit de brede steun voor duurzame ontwikkelingsdoelen. Dit perspectief betoogt dat kernenergie niet schoon of duurzaam is.</w:t>
+        <w:t xml:space="preserve">Sustainability: Het begrip duurzaamheid is </w:t>
+      </w:r>
+      <w:r>
+        <w:rPr>
+          <w:lang w:val="nl-NL"/>
+        </w:rPr>
+        <w:t>diepgeworteld</w:t>
+      </w:r>
+      <w:r>
+        <w:rPr>
+          <w:lang w:val="nl-NL"/>
+        </w:rPr>
+        <w:t xml:space="preserve"> in onze samenleving, wat blijkt uit de brede steun voor duurzame ontwikkelingsdoelen. Dit perspectief betoogt dat kernenergie niet schoon of duurzaam is.</w:t>
       </w:r>
     </w:p>
     <w:p>
@@ -9651,7 +10235,7 @@
           <w:lang w:val="nl-NL"/>
         </w:rPr>
       </w:pPr>
-      <w:bookmarkStart w:id="30" w:name="_Toc167269053"/>
+      <w:bookmarkStart w:id="30" w:name="_Toc167310453"/>
       <w:r>
         <w:rPr>
           <w:b/>
@@ -10069,7 +10653,23 @@
           <w:rFonts w:ascii="Times New Roman" w:hAnsi="Times New Roman" w:cs="Times New Roman"/>
           <w:lang w:val="nl-NL"/>
         </w:rPr>
-        <w:t>. frequentie van kernenergieframes (in procenten) in krantenartikelen in nederland (n=554) (Vossen, 2022)</w:t>
+        <w:t xml:space="preserve">. </w:t>
+      </w:r>
+      <w:proofErr w:type="gramStart"/>
+      <w:r>
+        <w:rPr>
+          <w:rFonts w:ascii="Times New Roman" w:hAnsi="Times New Roman" w:cs="Times New Roman"/>
+          <w:lang w:val="nl-NL"/>
+        </w:rPr>
+        <w:t>frequentie</w:t>
+      </w:r>
+      <w:proofErr w:type="gramEnd"/>
+      <w:r>
+        <w:rPr>
+          <w:rFonts w:ascii="Times New Roman" w:hAnsi="Times New Roman" w:cs="Times New Roman"/>
+          <w:lang w:val="nl-NL"/>
+        </w:rPr>
+        <w:t xml:space="preserve"> van kernenergieframes (in procenten) in krantenartikelen in nederland (n=554) (Vossen, 2022)</w:t>
       </w:r>
     </w:p>
     <w:p>
@@ -10237,7 +10837,23 @@
           <w:rFonts w:ascii="Times New Roman" w:hAnsi="Times New Roman" w:cs="Times New Roman"/>
           <w:lang w:val="nl-NL"/>
         </w:rPr>
-        <w:t>. tone of voice (percentages) in krantenartikelen over kernenergie in Nederland (n=554) (Vossen, 2022)</w:t>
+        <w:t xml:space="preserve">. </w:t>
+      </w:r>
+      <w:proofErr w:type="gramStart"/>
+      <w:r>
+        <w:rPr>
+          <w:rFonts w:ascii="Times New Roman" w:hAnsi="Times New Roman" w:cs="Times New Roman"/>
+          <w:lang w:val="nl-NL"/>
+        </w:rPr>
+        <w:t>tone</w:t>
+      </w:r>
+      <w:proofErr w:type="gramEnd"/>
+      <w:r>
+        <w:rPr>
+          <w:rFonts w:ascii="Times New Roman" w:hAnsi="Times New Roman" w:cs="Times New Roman"/>
+          <w:lang w:val="nl-NL"/>
+        </w:rPr>
+        <w:t xml:space="preserve"> of voice (percentages) in krantenartikelen over kernenergie in Nederland (n=554) (Vossen, 2022)</w:t>
       </w:r>
     </w:p>
     <w:p>
@@ -12250,6 +12866,29 @@
 </a:theme>
 </file>
 
+<file path=word/webextensions/taskpanes.xml><?xml version="1.0" encoding="utf-8"?>
+<wetp:taskpanes xmlns:wetp="http://schemas.microsoft.com/office/webextensions/taskpanes/2010/11">
+  <wetp:taskpane dockstate="right" visibility="0" width="525" row="1">
+    <wetp:webextensionref xmlns:r="http://schemas.openxmlformats.org/officeDocument/2006/relationships" r:id="rId1"/>
+  </wetp:taskpane>
+</wetp:taskpanes>
+</file>
+
+<file path=word/webextensions/webextension1.xml><?xml version="1.0" encoding="utf-8"?>
+<we:webextension xmlns:we="http://schemas.microsoft.com/office/webextensions/webextension/2010/11" id="{F6BD37FB-5E25-4E66-B79F-BE6492A63E5C}">
+  <we:reference id="f78a3046-9e99-4300-aa2b-5814002b01a2" version="1.55.1.0" store="EXCatalog" storeType="EXCatalog"/>
+  <we:alternateReferences>
+    <we:reference id="WA104382081" version="1.55.1.0" store="en-US" storeType="OMEX"/>
+  </we:alternateReferences>
+  <we:properties>
+    <we:property name="MENDELEY_CITATIONS" value="[]"/>
+    <we:property name="MENDELEY_CITATIONS_STYLE" value="{&quot;id&quot;:&quot;https://www.zotero.org/styles/apa&quot;,&quot;title&quot;:&quot;American Psychological Association 7th edition&quot;,&quot;format&quot;:&quot;author-date&quot;,&quot;defaultLocale&quot;:null,&quot;isLocaleCodeValid&quot;:true}"/>
+  </we:properties>
+  <we:bindings/>
+  <we:snapshot xmlns:r="http://schemas.openxmlformats.org/officeDocument/2006/relationships"/>
+</we:webextension>
+</file>
+
 <file path=customXml/item1.xml><?xml version="1.0" encoding="utf-8"?>
 <b:Sources xmlns:b="http://schemas.openxmlformats.org/officeDocument/2006/bibliography" xmlns="http://schemas.openxmlformats.org/officeDocument/2006/bibliography" SelectedStyle="\APASixthEditionOfficeOnline.xsl" StyleName="APA" Version="6">
   <b:Source>

</xml_diff>

<commit_message>
vault backup: 2024-05-23 16:51:17
</commit_message>
<xml_diff>
--- a/Vakken/Blok 2/Wetenschapsjournalistiek/Eindpaper (Kernreactoren)/Eindpaper_Kerncentrales_JortSiemes_V6.docx
+++ b/Vakken/Blok 2/Wetenschapsjournalistiek/Eindpaper (Kernreactoren)/Eindpaper_Kerncentrales_JortSiemes_V6.docx
@@ -3866,7 +3866,21 @@
         <w:rPr>
           <w:lang w:val="nl-NL"/>
         </w:rPr>
-        <w:t xml:space="preserve"> en "media framing". Inclusiecriteria voor de geselecteerde literatuur waren peer-reviewed classificatie, publicatiedatum vanaf de jaren 1970, en taal Nederlands of Engels.</w:t>
+        <w:t xml:space="preserve"> en "media framing". Inclusiecriteria voor de geselecteerde literatuur waren peer-</w:t>
+      </w:r>
+      <w:proofErr w:type="spellStart"/>
+      <w:r>
+        <w:rPr>
+          <w:lang w:val="nl-NL"/>
+        </w:rPr>
+        <w:t>reviewed</w:t>
+      </w:r>
+      <w:proofErr w:type="spellEnd"/>
+      <w:r>
+        <w:rPr>
+          <w:lang w:val="nl-NL"/>
+        </w:rPr>
+        <w:t xml:space="preserve"> classificatie, publicatiedatum vanaf de jaren 1970, en taal Nederlands of Engels.</w:t>
       </w:r>
     </w:p>
     <w:p>
@@ -4067,7 +4081,21 @@
         <w:rPr>
           <w:lang w:val="nl-NL"/>
         </w:rPr>
-        <w:t>De framing theorieën van Goffman bieden in</w:t>
+        <w:t xml:space="preserve">De framing theorieën van </w:t>
+      </w:r>
+      <w:proofErr w:type="spellStart"/>
+      <w:r>
+        <w:rPr>
+          <w:lang w:val="nl-NL"/>
+        </w:rPr>
+        <w:t>Goffman</w:t>
+      </w:r>
+      <w:proofErr w:type="spellEnd"/>
+      <w:r>
+        <w:rPr>
+          <w:lang w:val="nl-NL"/>
+        </w:rPr>
+        <w:t xml:space="preserve"> bieden in</w:t>
       </w:r>
       <w:r>
         <w:rPr>
@@ -5701,7 +5729,21 @@
         <w:rPr>
           <w:lang w:val="nl-NL"/>
         </w:rPr>
-        <w:t xml:space="preserve"> negatieve aspecten zoals veiligheidsrisico's en falend bestuur (Geels &amp; Verhees, 2011</w:t>
+        <w:t xml:space="preserve"> negatieve aspecten zoals veiligheidsrisico's en falend bestuur (Geels &amp; </w:t>
+      </w:r>
+      <w:proofErr w:type="spellStart"/>
+      <w:r>
+        <w:rPr>
+          <w:lang w:val="nl-NL"/>
+        </w:rPr>
+        <w:t>Verhees</w:t>
+      </w:r>
+      <w:proofErr w:type="spellEnd"/>
+      <w:r>
+        <w:rPr>
+          <w:lang w:val="nl-NL"/>
+        </w:rPr>
+        <w:t>, 2011</w:t>
       </w:r>
       <w:r>
         <w:rPr>
@@ -5809,7 +5851,21 @@
         <w:rPr>
           <w:lang w:val="nl-NL"/>
         </w:rPr>
-        <w:t xml:space="preserve"> kernenergie (Smith &amp; Spanhoff, 1976; Vossen, 2020)</w:t>
+        <w:t xml:space="preserve"> kernenergie (Smith &amp; </w:t>
+      </w:r>
+      <w:proofErr w:type="spellStart"/>
+      <w:r>
+        <w:rPr>
+          <w:lang w:val="nl-NL"/>
+        </w:rPr>
+        <w:t>Spanhoff</w:t>
+      </w:r>
+      <w:proofErr w:type="spellEnd"/>
+      <w:r>
+        <w:rPr>
+          <w:lang w:val="nl-NL"/>
+        </w:rPr>
+        <w:t>, 1976; Vossen, 2020)</w:t>
       </w:r>
       <w:r>
         <w:rPr>
@@ -5845,7 +5901,21 @@
         <w:rPr>
           <w:lang w:val="nl-NL"/>
         </w:rPr>
-        <w:t xml:space="preserve"> organisaties (Boumans &amp; Vliegenthart, 2016).</w:t>
+        <w:t xml:space="preserve"> organisaties (Boumans &amp; </w:t>
+      </w:r>
+      <w:proofErr w:type="spellStart"/>
+      <w:r>
+        <w:rPr>
+          <w:lang w:val="nl-NL"/>
+        </w:rPr>
+        <w:t>Vliegenthart</w:t>
+      </w:r>
+      <w:proofErr w:type="spellEnd"/>
+      <w:r>
+        <w:rPr>
+          <w:lang w:val="nl-NL"/>
+        </w:rPr>
+        <w:t>, 2016).</w:t>
       </w:r>
     </w:p>
     <w:p>
@@ -5956,7 +6026,21 @@
         <w:rPr>
           <w:lang w:val="nl-NL"/>
         </w:rPr>
-        <w:t xml:space="preserve">een significante invloed rapporteren (Smith &amp; Spanhoff, 1976; Vossen, 2020). Dit wijst op een contextafhankelijke invloed van media. Bovendien verschilt het taalgebruik tussen experts en leken, wat de interpretatie van risico's beïnvloedt </w:t>
+        <w:t xml:space="preserve">een significante invloed rapporteren (Smith &amp; </w:t>
+      </w:r>
+      <w:proofErr w:type="spellStart"/>
+      <w:r>
+        <w:rPr>
+          <w:lang w:val="nl-NL"/>
+        </w:rPr>
+        <w:t>Spanhoff</w:t>
+      </w:r>
+      <w:proofErr w:type="spellEnd"/>
+      <w:r>
+        <w:rPr>
+          <w:lang w:val="nl-NL"/>
+        </w:rPr>
+        <w:t xml:space="preserve">, 1976; Vossen, 2020). Dit wijst op een contextafhankelijke invloed van media. Bovendien verschilt het taalgebruik tussen experts en leken, wat de interpretatie van risico's beïnvloedt </w:t>
       </w:r>
       <w:sdt>
         <w:sdtPr>
@@ -6993,7 +7077,35 @@
         <w:rPr>
           <w:lang w:val="nl-NL"/>
         </w:rPr>
-        <w:t xml:space="preserve"> 'runaway technology' en 'public accountability'</w:t>
+        <w:t xml:space="preserve"> '</w:t>
+      </w:r>
+      <w:proofErr w:type="spellStart"/>
+      <w:r>
+        <w:rPr>
+          <w:lang w:val="nl-NL"/>
+        </w:rPr>
+        <w:t>runaway</w:t>
+      </w:r>
+      <w:proofErr w:type="spellEnd"/>
+      <w:r>
+        <w:rPr>
+          <w:lang w:val="nl-NL"/>
+        </w:rPr>
+        <w:t xml:space="preserve"> </w:t>
+      </w:r>
+      <w:proofErr w:type="spellStart"/>
+      <w:r>
+        <w:rPr>
+          <w:lang w:val="nl-NL"/>
+        </w:rPr>
+        <w:t>technology</w:t>
+      </w:r>
+      <w:proofErr w:type="spellEnd"/>
+      <w:r>
+        <w:rPr>
+          <w:lang w:val="nl-NL"/>
+        </w:rPr>
+        <w:t>' en 'public accountability'</w:t>
       </w:r>
       <w:r>
         <w:rPr>
@@ -7564,8 +7676,9 @@
           <w:szCs w:val="24"/>
           <w:lang w:val="nl-NL" w:eastAsia="en-NL"/>
         </w:rPr>
-        <w:t>Sinds het begin van het kernenergiedebat zijn wetenschappers en publieke actiegroepen de belangrijkste tegenstanders geweest, terwijl voorstanders beloftes en toekomstvisies benadrukken (Smith &amp; Spanhoff, 1976; Geels &amp; Verhees, 2011). Oppositiegroepen wijzen op nadelen en risico's. Sociale bewegingen gebruiken protesten en petities om druk uit te oefenen, en klimaatorganisaties publiceren vaker dan industriële organisaties</w:t>
-      </w:r>
+        <w:t xml:space="preserve">Sinds het begin van het kernenergiedebat zijn wetenschappers en publieke actiegroepen de belangrijkste tegenstanders geweest, terwijl voorstanders beloftes en toekomstvisies benadrukken (Smith &amp; </w:t>
+      </w:r>
+      <w:proofErr w:type="spellStart"/>
       <w:r>
         <w:rPr>
           <w:rFonts w:ascii="Times New Roman" w:eastAsia="Times New Roman" w:hAnsi="Times New Roman" w:cs="Times New Roman"/>
@@ -7573,8 +7686,9 @@
           <w:szCs w:val="24"/>
           <w:lang w:val="nl-NL" w:eastAsia="en-NL"/>
         </w:rPr>
-        <w:t xml:space="preserve"> (zie Bijlage 2, Grafiek 1)</w:t>
-      </w:r>
+        <w:t>Spanhoff</w:t>
+      </w:r>
+      <w:proofErr w:type="spellEnd"/>
       <w:r>
         <w:rPr>
           <w:rFonts w:ascii="Times New Roman" w:eastAsia="Times New Roman" w:hAnsi="Times New Roman" w:cs="Times New Roman"/>
@@ -7582,7 +7696,85 @@
           <w:szCs w:val="24"/>
           <w:lang w:val="nl-NL" w:eastAsia="en-NL"/>
         </w:rPr>
-        <w:t xml:space="preserve"> (Geels &amp; Verhees, 2011; Boumans &amp; Vliegenthart, 2016). Na de ramp in Tsjernobyl was het moeilijk om dezelfde media-aandacht te krijgen, maar sociale bewegingen blijven strijden via framing </w:t>
+        <w:t xml:space="preserve">, 1976; Geels &amp; </w:t>
+      </w:r>
+      <w:proofErr w:type="spellStart"/>
+      <w:r>
+        <w:rPr>
+          <w:rFonts w:ascii="Times New Roman" w:eastAsia="Times New Roman" w:hAnsi="Times New Roman" w:cs="Times New Roman"/>
+          <w:sz w:val="24"/>
+          <w:szCs w:val="24"/>
+          <w:lang w:val="nl-NL" w:eastAsia="en-NL"/>
+        </w:rPr>
+        <w:t>Verhees</w:t>
+      </w:r>
+      <w:proofErr w:type="spellEnd"/>
+      <w:r>
+        <w:rPr>
+          <w:rFonts w:ascii="Times New Roman" w:eastAsia="Times New Roman" w:hAnsi="Times New Roman" w:cs="Times New Roman"/>
+          <w:sz w:val="24"/>
+          <w:szCs w:val="24"/>
+          <w:lang w:val="nl-NL" w:eastAsia="en-NL"/>
+        </w:rPr>
+        <w:t>, 2011). Oppositiegroepen wijzen op nadelen en risico's. Sociale bewegingen gebruiken protesten en petities om druk uit te oefenen, en klimaatorganisaties publiceren vaker dan industriële organisaties</w:t>
+      </w:r>
+      <w:r>
+        <w:rPr>
+          <w:rFonts w:ascii="Times New Roman" w:eastAsia="Times New Roman" w:hAnsi="Times New Roman" w:cs="Times New Roman"/>
+          <w:sz w:val="24"/>
+          <w:szCs w:val="24"/>
+          <w:lang w:val="nl-NL" w:eastAsia="en-NL"/>
+        </w:rPr>
+        <w:t xml:space="preserve"> (zie Bijlage 2, Grafiek 1)</w:t>
+      </w:r>
+      <w:r>
+        <w:rPr>
+          <w:rFonts w:ascii="Times New Roman" w:eastAsia="Times New Roman" w:hAnsi="Times New Roman" w:cs="Times New Roman"/>
+          <w:sz w:val="24"/>
+          <w:szCs w:val="24"/>
+          <w:lang w:val="nl-NL" w:eastAsia="en-NL"/>
+        </w:rPr>
+        <w:t xml:space="preserve"> (Geels &amp; </w:t>
+      </w:r>
+      <w:proofErr w:type="spellStart"/>
+      <w:r>
+        <w:rPr>
+          <w:rFonts w:ascii="Times New Roman" w:eastAsia="Times New Roman" w:hAnsi="Times New Roman" w:cs="Times New Roman"/>
+          <w:sz w:val="24"/>
+          <w:szCs w:val="24"/>
+          <w:lang w:val="nl-NL" w:eastAsia="en-NL"/>
+        </w:rPr>
+        <w:t>Verhees</w:t>
+      </w:r>
+      <w:proofErr w:type="spellEnd"/>
+      <w:r>
+        <w:rPr>
+          <w:rFonts w:ascii="Times New Roman" w:eastAsia="Times New Roman" w:hAnsi="Times New Roman" w:cs="Times New Roman"/>
+          <w:sz w:val="24"/>
+          <w:szCs w:val="24"/>
+          <w:lang w:val="nl-NL" w:eastAsia="en-NL"/>
+        </w:rPr>
+        <w:t xml:space="preserve">, 2011; Boumans &amp; </w:t>
+      </w:r>
+      <w:proofErr w:type="spellStart"/>
+      <w:r>
+        <w:rPr>
+          <w:rFonts w:ascii="Times New Roman" w:eastAsia="Times New Roman" w:hAnsi="Times New Roman" w:cs="Times New Roman"/>
+          <w:sz w:val="24"/>
+          <w:szCs w:val="24"/>
+          <w:lang w:val="nl-NL" w:eastAsia="en-NL"/>
+        </w:rPr>
+        <w:t>Vliegenthart</w:t>
+      </w:r>
+      <w:proofErr w:type="spellEnd"/>
+      <w:r>
+        <w:rPr>
+          <w:rFonts w:ascii="Times New Roman" w:eastAsia="Times New Roman" w:hAnsi="Times New Roman" w:cs="Times New Roman"/>
+          <w:sz w:val="24"/>
+          <w:szCs w:val="24"/>
+          <w:lang w:val="nl-NL" w:eastAsia="en-NL"/>
+        </w:rPr>
+        <w:t xml:space="preserve">, 2016). Na de ramp in Tsjernobyl was het moeilijk om dezelfde media-aandacht te krijgen, maar sociale bewegingen blijven strijden via framing </w:t>
       </w:r>
       <w:sdt>
         <w:sdtPr>
@@ -7651,7 +7843,47 @@
           <w:szCs w:val="24"/>
           <w:lang w:val="nl-NL" w:eastAsia="en-NL"/>
         </w:rPr>
-        <w:t xml:space="preserve">. De effectiviteit van frames hangt af van factoren zoals geloofwaardigheid, empirische fit, centraliteit, en resonantie met het publiek (Geels &amp; Verhees, 2011). Positieve frames kunnen innovaties stimuleren, terwijl negatieve frames ze kunnen ondermijnen </w:t>
+        <w:t xml:space="preserve">. De effectiviteit van frames hangt af van factoren zoals geloofwaardigheid, empirische fit, </w:t>
+      </w:r>
+      <w:proofErr w:type="spellStart"/>
+      <w:r>
+        <w:rPr>
+          <w:rFonts w:ascii="Times New Roman" w:eastAsia="Times New Roman" w:hAnsi="Times New Roman" w:cs="Times New Roman"/>
+          <w:sz w:val="24"/>
+          <w:szCs w:val="24"/>
+          <w:lang w:val="nl-NL" w:eastAsia="en-NL"/>
+        </w:rPr>
+        <w:t>centraliteit</w:t>
+      </w:r>
+      <w:proofErr w:type="spellEnd"/>
+      <w:r>
+        <w:rPr>
+          <w:rFonts w:ascii="Times New Roman" w:eastAsia="Times New Roman" w:hAnsi="Times New Roman" w:cs="Times New Roman"/>
+          <w:sz w:val="24"/>
+          <w:szCs w:val="24"/>
+          <w:lang w:val="nl-NL" w:eastAsia="en-NL"/>
+        </w:rPr>
+        <w:t xml:space="preserve">, en resonantie met het publiek (Geels &amp; </w:t>
+      </w:r>
+      <w:proofErr w:type="spellStart"/>
+      <w:r>
+        <w:rPr>
+          <w:rFonts w:ascii="Times New Roman" w:eastAsia="Times New Roman" w:hAnsi="Times New Roman" w:cs="Times New Roman"/>
+          <w:sz w:val="24"/>
+          <w:szCs w:val="24"/>
+          <w:lang w:val="nl-NL" w:eastAsia="en-NL"/>
+        </w:rPr>
+        <w:t>Verhees</w:t>
+      </w:r>
+      <w:proofErr w:type="spellEnd"/>
+      <w:r>
+        <w:rPr>
+          <w:rFonts w:ascii="Times New Roman" w:eastAsia="Times New Roman" w:hAnsi="Times New Roman" w:cs="Times New Roman"/>
+          <w:sz w:val="24"/>
+          <w:szCs w:val="24"/>
+          <w:lang w:val="nl-NL" w:eastAsia="en-NL"/>
+        </w:rPr>
+        <w:t xml:space="preserve">, 2011). Positieve frames kunnen innovaties stimuleren, terwijl negatieve frames ze kunnen ondermijnen </w:t>
       </w:r>
       <w:sdt>
         <w:sdtPr>
@@ -9182,7 +9414,27 @@
           <w:szCs w:val="24"/>
           <w:lang w:val="nl-NL" w:eastAsia="en-NL"/>
         </w:rPr>
-        <w:t>Toekomstig onderzoek zou zich kunnen concentreren op de mechanismen van framing in media en publieke opinie over kernenergie, vergelijkende analyses tussen culturen, langetermijneffecten op beleidsvorming, rol van sociale media, en effectiviteit van framingstrategieën. Een dieper inzicht in deze gebieden kan helpen bij een evenwichtiger en informatiever publiek debat over kernenergie, wat essentieel is voor weloverwogen energiebeleidsbeslissingen.</w:t>
+        <w:t xml:space="preserve">Toekomstig onderzoek zou zich kunnen concentreren op de mechanismen van framing in media en publieke opinie over kernenergie, vergelijkende analyses tussen culturen, langetermijneffecten op beleidsvorming, rol van sociale media, en effectiviteit van </w:t>
+      </w:r>
+      <w:proofErr w:type="spellStart"/>
+      <w:r>
+        <w:rPr>
+          <w:rFonts w:ascii="Times New Roman" w:eastAsia="Times New Roman" w:hAnsi="Times New Roman" w:cs="Times New Roman"/>
+          <w:sz w:val="24"/>
+          <w:szCs w:val="24"/>
+          <w:lang w:val="nl-NL" w:eastAsia="en-NL"/>
+        </w:rPr>
+        <w:t>framingstrategieën</w:t>
+      </w:r>
+      <w:proofErr w:type="spellEnd"/>
+      <w:r>
+        <w:rPr>
+          <w:rFonts w:ascii="Times New Roman" w:eastAsia="Times New Roman" w:hAnsi="Times New Roman" w:cs="Times New Roman"/>
+          <w:sz w:val="24"/>
+          <w:szCs w:val="24"/>
+          <w:lang w:val="nl-NL" w:eastAsia="en-NL"/>
+        </w:rPr>
+        <w:t>. Een dieper inzicht in deze gebieden kan helpen bij een evenwichtiger en informatiever publiek debat over kernenergie, wat essentieel is voor weloverwogen energiebeleidsbeslissingen.</w:t>
       </w:r>
     </w:p>
     <w:p>
@@ -9978,11 +10230,19 @@
           <w:lang w:val="nl-NL"/>
         </w:rPr>
       </w:pPr>
-      <w:r>
-        <w:rPr>
-          <w:lang w:val="nl-NL"/>
-        </w:rPr>
-        <w:t>Runaway Technology: dit frame beschouwt kernenergie als een oncontroleerbare en gevaarlijke technologie. Het benadrukt de risico's en gevaren, en suggereert dat stoppen met kernenergie de enige optie is.</w:t>
+      <w:proofErr w:type="spellStart"/>
+      <w:r>
+        <w:rPr>
+          <w:lang w:val="nl-NL"/>
+        </w:rPr>
+        <w:t>Runaway</w:t>
+      </w:r>
+      <w:proofErr w:type="spellEnd"/>
+      <w:r>
+        <w:rPr>
+          <w:lang w:val="nl-NL"/>
+        </w:rPr>
+        <w:t xml:space="preserve"> Technology: dit frame beschouwt kernenergie als een oncontroleerbare en gevaarlijke technologie. Het benadrukt de risico's en gevaren, en suggereert dat stoppen met kernenergie de enige optie is.</w:t>
       </w:r>
     </w:p>
     <w:p>
@@ -9997,11 +10257,19 @@
           <w:lang w:val="nl-NL"/>
         </w:rPr>
       </w:pPr>
-      <w:r>
-        <w:rPr>
-          <w:lang w:val="nl-NL"/>
-        </w:rPr>
-        <w:t>Progress: het beeld dat modernisering en moderne technologie ons leven beter maken. In de communicatie wordt dit kader gebruikt om te wijzen op de voordelen.</w:t>
+      <w:proofErr w:type="spellStart"/>
+      <w:r>
+        <w:rPr>
+          <w:lang w:val="nl-NL"/>
+        </w:rPr>
+        <w:t>Progress</w:t>
+      </w:r>
+      <w:proofErr w:type="spellEnd"/>
+      <w:r>
+        <w:rPr>
+          <w:lang w:val="nl-NL"/>
+        </w:rPr>
+        <w:t>: het beeld dat modernisering en moderne technologie ons leven beter maken. In de communicatie wordt dit kader gebruikt om te wijzen op de voordelen.</w:t>
       </w:r>
     </w:p>
     <w:p>
@@ -10016,11 +10284,19 @@
           <w:lang w:val="nl-NL"/>
         </w:rPr>
       </w:pPr>
-      <w:r>
-        <w:rPr>
-          <w:lang w:val="nl-NL"/>
-        </w:rPr>
-        <w:t xml:space="preserve">Sustainability: Het begrip duurzaamheid is </w:t>
+      <w:proofErr w:type="spellStart"/>
+      <w:r>
+        <w:rPr>
+          <w:lang w:val="nl-NL"/>
+        </w:rPr>
+        <w:t>Sustainability</w:t>
+      </w:r>
+      <w:proofErr w:type="spellEnd"/>
+      <w:r>
+        <w:rPr>
+          <w:lang w:val="nl-NL"/>
+        </w:rPr>
+        <w:t xml:space="preserve">: Het begrip duurzaamheid is </w:t>
       </w:r>
       <w:r>
         <w:rPr>
@@ -10047,11 +10323,19 @@
           <w:lang w:val="nl-NL"/>
         </w:rPr>
       </w:pPr>
-      <w:r>
-        <w:rPr>
-          <w:lang w:val="nl-NL"/>
-        </w:rPr>
-        <w:t>Cost-Effectiveness: dit frame kijkt naar de economische kosten en baten van kernenergie. Het onderliggende idee is dat een investering in kernenergie een economisch verantwoorde beslissing moet zijn voor onze samenleving.</w:t>
+      <w:proofErr w:type="spellStart"/>
+      <w:r>
+        <w:rPr>
+          <w:lang w:val="nl-NL"/>
+        </w:rPr>
+        <w:t>Cost-Effectiveness</w:t>
+      </w:r>
+      <w:proofErr w:type="spellEnd"/>
+      <w:r>
+        <w:rPr>
+          <w:lang w:val="nl-NL"/>
+        </w:rPr>
+        <w:t>: dit frame kijkt naar de economische kosten en baten van kernenergie. Het onderliggende idee is dat een investering in kernenergie een economisch verantwoorde beslissing moet zijn voor onze samenleving.</w:t>
       </w:r>
     </w:p>
     <w:p>
@@ -10085,11 +10369,33 @@
           <w:lang w:val="nl-NL"/>
         </w:rPr>
       </w:pPr>
-      <w:r>
-        <w:rPr>
-          <w:lang w:val="nl-NL"/>
-        </w:rPr>
-        <w:t xml:space="preserve">Social Justice: Onze energieproductie en -consumptie roept vragen op over rechtvaardigheid en gelijkheid, bijvoorbeeld voor mensen in armoede. </w:t>
+      <w:proofErr w:type="spellStart"/>
+      <w:r>
+        <w:rPr>
+          <w:lang w:val="nl-NL"/>
+        </w:rPr>
+        <w:t>Social</w:t>
+      </w:r>
+      <w:proofErr w:type="spellEnd"/>
+      <w:r>
+        <w:rPr>
+          <w:lang w:val="nl-NL"/>
+        </w:rPr>
+        <w:t xml:space="preserve"> </w:t>
+      </w:r>
+      <w:proofErr w:type="spellStart"/>
+      <w:r>
+        <w:rPr>
+          <w:lang w:val="nl-NL"/>
+        </w:rPr>
+        <w:t>Justice</w:t>
+      </w:r>
+      <w:proofErr w:type="spellEnd"/>
+      <w:r>
+        <w:rPr>
+          <w:lang w:val="nl-NL"/>
+        </w:rPr>
+        <w:t xml:space="preserve">: Onze energieproductie en -consumptie roept vragen op over rechtvaardigheid en gelijkheid, bijvoorbeeld voor mensen in armoede. </w:t>
       </w:r>
     </w:p>
     <w:p>
@@ -10186,11 +10492,19 @@
           <w:lang w:val="nl-NL"/>
         </w:rPr>
       </w:pPr>
-      <w:r>
-        <w:rPr>
-          <w:lang w:val="nl-NL"/>
-        </w:rPr>
-        <w:t>Ecomodernism: Propageert dat moderne technologie nodig is om de planeet te redden. De risico's van opwarming van de aarde zijn groot, en technologie wordt als oplossing gezien. Wie de klimaatdoelstellingen serieus neemt, zou de vooruitgang van kernenergie moeten omarmen.</w:t>
+      <w:proofErr w:type="spellStart"/>
+      <w:r>
+        <w:rPr>
+          <w:lang w:val="nl-NL"/>
+        </w:rPr>
+        <w:t>Ecomodernism</w:t>
+      </w:r>
+      <w:proofErr w:type="spellEnd"/>
+      <w:r>
+        <w:rPr>
+          <w:lang w:val="nl-NL"/>
+        </w:rPr>
+        <w:t>: Propageert dat moderne technologie nodig is om de planeet te redden. De risico's van opwarming van de aarde zijn groot, en technologie wordt als oplossing gezien. Wie de klimaatdoelstellingen serieus neemt, zou de vooruitgang van kernenergie moeten omarmen.</w:t>
       </w:r>
     </w:p>
     <w:p>
@@ -10669,7 +10983,23 @@
           <w:rFonts w:ascii="Times New Roman" w:hAnsi="Times New Roman" w:cs="Times New Roman"/>
           <w:lang w:val="nl-NL"/>
         </w:rPr>
-        <w:t xml:space="preserve"> van kernenergieframes (in procenten) in krantenartikelen in nederland (n=554) (Vossen, 2022)</w:t>
+        <w:t xml:space="preserve"> van kernenergieframes (in procenten) in krantenartikelen in </w:t>
+      </w:r>
+      <w:proofErr w:type="spellStart"/>
+      <w:r>
+        <w:rPr>
+          <w:rFonts w:ascii="Times New Roman" w:hAnsi="Times New Roman" w:cs="Times New Roman"/>
+          <w:lang w:val="nl-NL"/>
+        </w:rPr>
+        <w:t>nederland</w:t>
+      </w:r>
+      <w:proofErr w:type="spellEnd"/>
+      <w:r>
+        <w:rPr>
+          <w:rFonts w:ascii="Times New Roman" w:hAnsi="Times New Roman" w:cs="Times New Roman"/>
+          <w:lang w:val="nl-NL"/>
+        </w:rPr>
+        <w:t xml:space="preserve"> (n=554) (Vossen, 2022)</w:t>
       </w:r>
     </w:p>
     <w:p>
@@ -10839,6 +11169,7 @@
         </w:rPr>
         <w:t xml:space="preserve">. </w:t>
       </w:r>
+      <w:proofErr w:type="spellStart"/>
       <w:proofErr w:type="gramStart"/>
       <w:r>
         <w:rPr>
@@ -10847,13 +11178,30 @@
         </w:rPr>
         <w:t>tone</w:t>
       </w:r>
+      <w:proofErr w:type="spellEnd"/>
       <w:proofErr w:type="gramEnd"/>
       <w:r>
         <w:rPr>
           <w:rFonts w:ascii="Times New Roman" w:hAnsi="Times New Roman" w:cs="Times New Roman"/>
           <w:lang w:val="nl-NL"/>
         </w:rPr>
-        <w:t xml:space="preserve"> of voice (percentages) in krantenartikelen over kernenergie in Nederland (n=554) (Vossen, 2022)</w:t>
+        <w:t xml:space="preserve"> of </w:t>
+      </w:r>
+      <w:proofErr w:type="spellStart"/>
+      <w:r>
+        <w:rPr>
+          <w:rFonts w:ascii="Times New Roman" w:hAnsi="Times New Roman" w:cs="Times New Roman"/>
+          <w:lang w:val="nl-NL"/>
+        </w:rPr>
+        <w:t>voice</w:t>
+      </w:r>
+      <w:proofErr w:type="spellEnd"/>
+      <w:r>
+        <w:rPr>
+          <w:rFonts w:ascii="Times New Roman" w:hAnsi="Times New Roman" w:cs="Times New Roman"/>
+          <w:lang w:val="nl-NL"/>
+        </w:rPr>
+        <w:t xml:space="preserve"> (percentages) in krantenartikelen over kernenergie in Nederland (n=554) (Vossen, 2022)</w:t>
       </w:r>
     </w:p>
     <w:p>

</xml_diff>

<commit_message>
vault backup: 2024-05-23 17:01:46
</commit_message>
<xml_diff>
--- a/Vakken/Blok 2/Wetenschapsjournalistiek/Eindpaper (Kernreactoren)/Eindpaper_Kerncentrales_JortSiemes_V6.docx
+++ b/Vakken/Blok 2/Wetenschapsjournalistiek/Eindpaper (Kernreactoren)/Eindpaper_Kerncentrales_JortSiemes_V6.docx
@@ -3398,65 +3398,62 @@
           <w:szCs w:val="24"/>
           <w:lang w:val="nl-NL" w:eastAsia="en-NL"/>
         </w:rPr>
-        <w:t xml:space="preserve">van de wereldwijde elektriciteit produceren </w:t>
+        <w:t>van de wereldwijde elektriciteit produceren</w:t>
+      </w:r>
+      <w:r>
+        <w:rPr>
+          <w:rFonts w:ascii="Times New Roman" w:eastAsia="Times New Roman" w:hAnsi="Times New Roman" w:cs="Times New Roman"/>
+          <w:sz w:val="24"/>
+          <w:szCs w:val="24"/>
+          <w:lang w:val="nl-NL" w:eastAsia="en-NL"/>
+        </w:rPr>
+        <w:t xml:space="preserve"> </w:t>
       </w:r>
       <w:sdt>
         <w:sdtPr>
           <w:rPr>
-            <w:rFonts w:ascii="Times New Roman" w:hAnsi="Times New Roman" w:cs="Times New Roman"/>
+            <w:rFonts w:ascii="Times New Roman" w:eastAsia="Times New Roman" w:hAnsi="Times New Roman" w:cs="Times New Roman"/>
+            <w:color w:val="000000"/>
             <w:sz w:val="24"/>
             <w:szCs w:val="24"/>
-            <w:lang w:val="nl-NL"/>
+            <w:lang w:val="nl-NL" w:eastAsia="en-NL"/>
           </w:rPr>
-          <w:id w:val="-48385666"/>
-          <w:citation/>
+          <w:tag w:val="MENDELEY_CITATION_v3_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"/>
+          <w:id w:val="1545397192"/>
+          <w:placeholder>
+            <w:docPart w:val="DefaultPlaceholder_-1854013440"/>
+          </w:placeholder>
         </w:sdtPr>
         <w:sdtContent>
           <w:r>
             <w:rPr>
-              <w:rFonts w:ascii="Times New Roman" w:hAnsi="Times New Roman" w:cs="Times New Roman"/>
+              <w:rFonts w:ascii="Times New Roman" w:eastAsia="Times New Roman" w:hAnsi="Times New Roman" w:cs="Times New Roman"/>
+              <w:color w:val="000000"/>
               <w:sz w:val="24"/>
               <w:szCs w:val="24"/>
-              <w:lang w:val="nl-NL"/>
-            </w:rPr>
-            <w:fldChar w:fldCharType="begin"/>
-          </w:r>
-          <w:r>
-            <w:rPr>
-              <w:rFonts w:ascii="Times New Roman" w:hAnsi="Times New Roman" w:cs="Times New Roman"/>
+              <w:lang w:val="nl-NL" w:eastAsia="en-NL"/>
+            </w:rPr>
+            <w:t>(Mathew, 2022, p</w:t>
+          </w:r>
+          <w:r>
+            <w:rPr>
+              <w:rFonts w:ascii="Times New Roman" w:eastAsia="Times New Roman" w:hAnsi="Times New Roman" w:cs="Times New Roman"/>
+              <w:color w:val="000000"/>
               <w:sz w:val="24"/>
               <w:szCs w:val="24"/>
-              <w:lang w:val="nl-NL"/>
-            </w:rPr>
-            <w:instrText xml:space="preserve">CITATION MDM22 \l 1043 </w:instrText>
-          </w:r>
-          <w:r>
-            <w:rPr>
-              <w:rFonts w:ascii="Times New Roman" w:hAnsi="Times New Roman" w:cs="Times New Roman"/>
+              <w:lang w:val="nl-NL" w:eastAsia="en-NL"/>
+            </w:rPr>
+            <w:t xml:space="preserve">. </w:t>
+          </w:r>
+          <w:r>
+            <w:rPr>
+              <w:rFonts w:ascii="Times New Roman" w:eastAsia="Times New Roman" w:hAnsi="Times New Roman" w:cs="Times New Roman"/>
+              <w:color w:val="000000"/>
               <w:sz w:val="24"/>
               <w:szCs w:val="24"/>
-              <w:lang w:val="nl-NL"/>
-            </w:rPr>
-            <w:fldChar w:fldCharType="separate"/>
-          </w:r>
-          <w:r>
-            <w:rPr>
-              <w:rFonts w:ascii="Times New Roman" w:hAnsi="Times New Roman" w:cs="Times New Roman"/>
-              <w:noProof/>
-              <w:sz w:val="24"/>
-              <w:szCs w:val="24"/>
-              <w:lang w:val="nl-NL"/>
-            </w:rPr>
-            <w:t>(Mathew, 2022)</w:t>
-          </w:r>
-          <w:r>
-            <w:rPr>
-              <w:rFonts w:ascii="Times New Roman" w:hAnsi="Times New Roman" w:cs="Times New Roman"/>
-              <w:sz w:val="24"/>
-              <w:szCs w:val="24"/>
-              <w:lang w:val="nl-NL"/>
-            </w:rPr>
-            <w:fldChar w:fldCharType="end"/>
+              <w:lang w:val="nl-NL" w:eastAsia="en-NL"/>
+            </w:rPr>
+            <w:t>4)</w:t>
           </w:r>
         </w:sdtContent>
       </w:sdt>
@@ -3866,21 +3863,7 @@
         <w:rPr>
           <w:lang w:val="nl-NL"/>
         </w:rPr>
-        <w:t xml:space="preserve"> en "media framing". Inclusiecriteria voor de geselecteerde literatuur waren peer-</w:t>
-      </w:r>
-      <w:proofErr w:type="spellStart"/>
-      <w:r>
-        <w:rPr>
-          <w:lang w:val="nl-NL"/>
-        </w:rPr>
-        <w:t>reviewed</w:t>
-      </w:r>
-      <w:proofErr w:type="spellEnd"/>
-      <w:r>
-        <w:rPr>
-          <w:lang w:val="nl-NL"/>
-        </w:rPr>
-        <w:t xml:space="preserve"> classificatie, publicatiedatum vanaf de jaren 1970, en taal Nederlands of Engels.</w:t>
+        <w:t xml:space="preserve"> en "media framing". Inclusiecriteria voor de geselecteerde literatuur waren peer-reviewed classificatie, publicatiedatum vanaf de jaren 1970, en taal Nederlands of Engels.</w:t>
       </w:r>
     </w:p>
     <w:p>
@@ -4081,21 +4064,7 @@
         <w:rPr>
           <w:lang w:val="nl-NL"/>
         </w:rPr>
-        <w:t xml:space="preserve">De framing theorieën van </w:t>
-      </w:r>
-      <w:proofErr w:type="spellStart"/>
-      <w:r>
-        <w:rPr>
-          <w:lang w:val="nl-NL"/>
-        </w:rPr>
-        <w:t>Goffman</w:t>
-      </w:r>
-      <w:proofErr w:type="spellEnd"/>
-      <w:r>
-        <w:rPr>
-          <w:lang w:val="nl-NL"/>
-        </w:rPr>
-        <w:t xml:space="preserve"> bieden in</w:t>
+        <w:t>De framing theorieën van Goffman bieden in</w:t>
       </w:r>
       <w:r>
         <w:rPr>
@@ -5729,21 +5698,7 @@
         <w:rPr>
           <w:lang w:val="nl-NL"/>
         </w:rPr>
-        <w:t xml:space="preserve"> negatieve aspecten zoals veiligheidsrisico's en falend bestuur (Geels &amp; </w:t>
-      </w:r>
-      <w:proofErr w:type="spellStart"/>
-      <w:r>
-        <w:rPr>
-          <w:lang w:val="nl-NL"/>
-        </w:rPr>
-        <w:t>Verhees</w:t>
-      </w:r>
-      <w:proofErr w:type="spellEnd"/>
-      <w:r>
-        <w:rPr>
-          <w:lang w:val="nl-NL"/>
-        </w:rPr>
-        <w:t>, 2011</w:t>
+        <w:t xml:space="preserve"> negatieve aspecten zoals veiligheidsrisico's en falend bestuur (Geels &amp; Verhees, 2011</w:t>
       </w:r>
       <w:r>
         <w:rPr>
@@ -5851,21 +5806,7 @@
         <w:rPr>
           <w:lang w:val="nl-NL"/>
         </w:rPr>
-        <w:t xml:space="preserve"> kernenergie (Smith &amp; </w:t>
-      </w:r>
-      <w:proofErr w:type="spellStart"/>
-      <w:r>
-        <w:rPr>
-          <w:lang w:val="nl-NL"/>
-        </w:rPr>
-        <w:t>Spanhoff</w:t>
-      </w:r>
-      <w:proofErr w:type="spellEnd"/>
-      <w:r>
-        <w:rPr>
-          <w:lang w:val="nl-NL"/>
-        </w:rPr>
-        <w:t>, 1976; Vossen, 2020)</w:t>
+        <w:t xml:space="preserve"> kernenergie (Smith &amp; Spanhoff, 1976; Vossen, 2020)</w:t>
       </w:r>
       <w:r>
         <w:rPr>
@@ -5901,21 +5842,7 @@
         <w:rPr>
           <w:lang w:val="nl-NL"/>
         </w:rPr>
-        <w:t xml:space="preserve"> organisaties (Boumans &amp; </w:t>
-      </w:r>
-      <w:proofErr w:type="spellStart"/>
-      <w:r>
-        <w:rPr>
-          <w:lang w:val="nl-NL"/>
-        </w:rPr>
-        <w:t>Vliegenthart</w:t>
-      </w:r>
-      <w:proofErr w:type="spellEnd"/>
-      <w:r>
-        <w:rPr>
-          <w:lang w:val="nl-NL"/>
-        </w:rPr>
-        <w:t>, 2016).</w:t>
+        <w:t xml:space="preserve"> organisaties (Boumans &amp; Vliegenthart, 2016).</w:t>
       </w:r>
     </w:p>
     <w:p>
@@ -6026,21 +5953,7 @@
         <w:rPr>
           <w:lang w:val="nl-NL"/>
         </w:rPr>
-        <w:t xml:space="preserve">een significante invloed rapporteren (Smith &amp; </w:t>
-      </w:r>
-      <w:proofErr w:type="spellStart"/>
-      <w:r>
-        <w:rPr>
-          <w:lang w:val="nl-NL"/>
-        </w:rPr>
-        <w:t>Spanhoff</w:t>
-      </w:r>
-      <w:proofErr w:type="spellEnd"/>
-      <w:r>
-        <w:rPr>
-          <w:lang w:val="nl-NL"/>
-        </w:rPr>
-        <w:t xml:space="preserve">, 1976; Vossen, 2020). Dit wijst op een contextafhankelijke invloed van media. Bovendien verschilt het taalgebruik tussen experts en leken, wat de interpretatie van risico's beïnvloedt </w:t>
+        <w:t xml:space="preserve">een significante invloed rapporteren (Smith &amp; Spanhoff, 1976; Vossen, 2020). Dit wijst op een contextafhankelijke invloed van media. Bovendien verschilt het taalgebruik tussen experts en leken, wat de interpretatie van risico's beïnvloedt </w:t>
       </w:r>
       <w:sdt>
         <w:sdtPr>
@@ -7077,35 +6990,7 @@
         <w:rPr>
           <w:lang w:val="nl-NL"/>
         </w:rPr>
-        <w:t xml:space="preserve"> '</w:t>
-      </w:r>
-      <w:proofErr w:type="spellStart"/>
-      <w:r>
-        <w:rPr>
-          <w:lang w:val="nl-NL"/>
-        </w:rPr>
-        <w:t>runaway</w:t>
-      </w:r>
-      <w:proofErr w:type="spellEnd"/>
-      <w:r>
-        <w:rPr>
-          <w:lang w:val="nl-NL"/>
-        </w:rPr>
-        <w:t xml:space="preserve"> </w:t>
-      </w:r>
-      <w:proofErr w:type="spellStart"/>
-      <w:r>
-        <w:rPr>
-          <w:lang w:val="nl-NL"/>
-        </w:rPr>
-        <w:t>technology</w:t>
-      </w:r>
-      <w:proofErr w:type="spellEnd"/>
-      <w:r>
-        <w:rPr>
-          <w:lang w:val="nl-NL"/>
-        </w:rPr>
-        <w:t>' en 'public accountability'</w:t>
+        <w:t xml:space="preserve"> 'runaway technology' en 'public accountability'</w:t>
       </w:r>
       <w:r>
         <w:rPr>
@@ -7676,9 +7561,8 @@
           <w:szCs w:val="24"/>
           <w:lang w:val="nl-NL" w:eastAsia="en-NL"/>
         </w:rPr>
-        <w:t xml:space="preserve">Sinds het begin van het kernenergiedebat zijn wetenschappers en publieke actiegroepen de belangrijkste tegenstanders geweest, terwijl voorstanders beloftes en toekomstvisies benadrukken (Smith &amp; </w:t>
-      </w:r>
-      <w:proofErr w:type="spellStart"/>
+        <w:t>Sinds het begin van het kernenergiedebat zijn wetenschappers en publieke actiegroepen de belangrijkste tegenstanders geweest, terwijl voorstanders beloftes en toekomstvisies benadrukken (Smith &amp; Spanhoff, 1976; Geels &amp; Verhees, 2011). Oppositiegroepen wijzen op nadelen en risico's. Sociale bewegingen gebruiken protesten en petities om druk uit te oefenen, en klimaatorganisaties publiceren vaker dan industriële organisaties</w:t>
+      </w:r>
       <w:r>
         <w:rPr>
           <w:rFonts w:ascii="Times New Roman" w:eastAsia="Times New Roman" w:hAnsi="Times New Roman" w:cs="Times New Roman"/>
@@ -7686,9 +7570,8 @@
           <w:szCs w:val="24"/>
           <w:lang w:val="nl-NL" w:eastAsia="en-NL"/>
         </w:rPr>
-        <w:t>Spanhoff</w:t>
-      </w:r>
-      <w:proofErr w:type="spellEnd"/>
+        <w:t xml:space="preserve"> (zie Bijlage 2, Grafiek 1)</w:t>
+      </w:r>
       <w:r>
         <w:rPr>
           <w:rFonts w:ascii="Times New Roman" w:eastAsia="Times New Roman" w:hAnsi="Times New Roman" w:cs="Times New Roman"/>
@@ -7696,85 +7579,7 @@
           <w:szCs w:val="24"/>
           <w:lang w:val="nl-NL" w:eastAsia="en-NL"/>
         </w:rPr>
-        <w:t xml:space="preserve">, 1976; Geels &amp; </w:t>
-      </w:r>
-      <w:proofErr w:type="spellStart"/>
-      <w:r>
-        <w:rPr>
-          <w:rFonts w:ascii="Times New Roman" w:eastAsia="Times New Roman" w:hAnsi="Times New Roman" w:cs="Times New Roman"/>
-          <w:sz w:val="24"/>
-          <w:szCs w:val="24"/>
-          <w:lang w:val="nl-NL" w:eastAsia="en-NL"/>
-        </w:rPr>
-        <w:t>Verhees</w:t>
-      </w:r>
-      <w:proofErr w:type="spellEnd"/>
-      <w:r>
-        <w:rPr>
-          <w:rFonts w:ascii="Times New Roman" w:eastAsia="Times New Roman" w:hAnsi="Times New Roman" w:cs="Times New Roman"/>
-          <w:sz w:val="24"/>
-          <w:szCs w:val="24"/>
-          <w:lang w:val="nl-NL" w:eastAsia="en-NL"/>
-        </w:rPr>
-        <w:t>, 2011). Oppositiegroepen wijzen op nadelen en risico's. Sociale bewegingen gebruiken protesten en petities om druk uit te oefenen, en klimaatorganisaties publiceren vaker dan industriële organisaties</w:t>
-      </w:r>
-      <w:r>
-        <w:rPr>
-          <w:rFonts w:ascii="Times New Roman" w:eastAsia="Times New Roman" w:hAnsi="Times New Roman" w:cs="Times New Roman"/>
-          <w:sz w:val="24"/>
-          <w:szCs w:val="24"/>
-          <w:lang w:val="nl-NL" w:eastAsia="en-NL"/>
-        </w:rPr>
-        <w:t xml:space="preserve"> (zie Bijlage 2, Grafiek 1)</w:t>
-      </w:r>
-      <w:r>
-        <w:rPr>
-          <w:rFonts w:ascii="Times New Roman" w:eastAsia="Times New Roman" w:hAnsi="Times New Roman" w:cs="Times New Roman"/>
-          <w:sz w:val="24"/>
-          <w:szCs w:val="24"/>
-          <w:lang w:val="nl-NL" w:eastAsia="en-NL"/>
-        </w:rPr>
-        <w:t xml:space="preserve"> (Geels &amp; </w:t>
-      </w:r>
-      <w:proofErr w:type="spellStart"/>
-      <w:r>
-        <w:rPr>
-          <w:rFonts w:ascii="Times New Roman" w:eastAsia="Times New Roman" w:hAnsi="Times New Roman" w:cs="Times New Roman"/>
-          <w:sz w:val="24"/>
-          <w:szCs w:val="24"/>
-          <w:lang w:val="nl-NL" w:eastAsia="en-NL"/>
-        </w:rPr>
-        <w:t>Verhees</w:t>
-      </w:r>
-      <w:proofErr w:type="spellEnd"/>
-      <w:r>
-        <w:rPr>
-          <w:rFonts w:ascii="Times New Roman" w:eastAsia="Times New Roman" w:hAnsi="Times New Roman" w:cs="Times New Roman"/>
-          <w:sz w:val="24"/>
-          <w:szCs w:val="24"/>
-          <w:lang w:val="nl-NL" w:eastAsia="en-NL"/>
-        </w:rPr>
-        <w:t xml:space="preserve">, 2011; Boumans &amp; </w:t>
-      </w:r>
-      <w:proofErr w:type="spellStart"/>
-      <w:r>
-        <w:rPr>
-          <w:rFonts w:ascii="Times New Roman" w:eastAsia="Times New Roman" w:hAnsi="Times New Roman" w:cs="Times New Roman"/>
-          <w:sz w:val="24"/>
-          <w:szCs w:val="24"/>
-          <w:lang w:val="nl-NL" w:eastAsia="en-NL"/>
-        </w:rPr>
-        <w:t>Vliegenthart</w:t>
-      </w:r>
-      <w:proofErr w:type="spellEnd"/>
-      <w:r>
-        <w:rPr>
-          <w:rFonts w:ascii="Times New Roman" w:eastAsia="Times New Roman" w:hAnsi="Times New Roman" w:cs="Times New Roman"/>
-          <w:sz w:val="24"/>
-          <w:szCs w:val="24"/>
-          <w:lang w:val="nl-NL" w:eastAsia="en-NL"/>
-        </w:rPr>
-        <w:t xml:space="preserve">, 2016). Na de ramp in Tsjernobyl was het moeilijk om dezelfde media-aandacht te krijgen, maar sociale bewegingen blijven strijden via framing </w:t>
+        <w:t xml:space="preserve"> (Geels &amp; Verhees, 2011; Boumans &amp; Vliegenthart, 2016). Na de ramp in Tsjernobyl was het moeilijk om dezelfde media-aandacht te krijgen, maar sociale bewegingen blijven strijden via framing </w:t>
       </w:r>
       <w:sdt>
         <w:sdtPr>
@@ -7843,47 +7648,7 @@
           <w:szCs w:val="24"/>
           <w:lang w:val="nl-NL" w:eastAsia="en-NL"/>
         </w:rPr>
-        <w:t xml:space="preserve">. De effectiviteit van frames hangt af van factoren zoals geloofwaardigheid, empirische fit, </w:t>
-      </w:r>
-      <w:proofErr w:type="spellStart"/>
-      <w:r>
-        <w:rPr>
-          <w:rFonts w:ascii="Times New Roman" w:eastAsia="Times New Roman" w:hAnsi="Times New Roman" w:cs="Times New Roman"/>
-          <w:sz w:val="24"/>
-          <w:szCs w:val="24"/>
-          <w:lang w:val="nl-NL" w:eastAsia="en-NL"/>
-        </w:rPr>
-        <w:t>centraliteit</w:t>
-      </w:r>
-      <w:proofErr w:type="spellEnd"/>
-      <w:r>
-        <w:rPr>
-          <w:rFonts w:ascii="Times New Roman" w:eastAsia="Times New Roman" w:hAnsi="Times New Roman" w:cs="Times New Roman"/>
-          <w:sz w:val="24"/>
-          <w:szCs w:val="24"/>
-          <w:lang w:val="nl-NL" w:eastAsia="en-NL"/>
-        </w:rPr>
-        <w:t xml:space="preserve">, en resonantie met het publiek (Geels &amp; </w:t>
-      </w:r>
-      <w:proofErr w:type="spellStart"/>
-      <w:r>
-        <w:rPr>
-          <w:rFonts w:ascii="Times New Roman" w:eastAsia="Times New Roman" w:hAnsi="Times New Roman" w:cs="Times New Roman"/>
-          <w:sz w:val="24"/>
-          <w:szCs w:val="24"/>
-          <w:lang w:val="nl-NL" w:eastAsia="en-NL"/>
-        </w:rPr>
-        <w:t>Verhees</w:t>
-      </w:r>
-      <w:proofErr w:type="spellEnd"/>
-      <w:r>
-        <w:rPr>
-          <w:rFonts w:ascii="Times New Roman" w:eastAsia="Times New Roman" w:hAnsi="Times New Roman" w:cs="Times New Roman"/>
-          <w:sz w:val="24"/>
-          <w:szCs w:val="24"/>
-          <w:lang w:val="nl-NL" w:eastAsia="en-NL"/>
-        </w:rPr>
-        <w:t xml:space="preserve">, 2011). Positieve frames kunnen innovaties stimuleren, terwijl negatieve frames ze kunnen ondermijnen </w:t>
+        <w:t xml:space="preserve">. De effectiviteit van frames hangt af van factoren zoals geloofwaardigheid, empirische fit, centraliteit, en resonantie met het publiek (Geels &amp; Verhees, 2011). Positieve frames kunnen innovaties stimuleren, terwijl negatieve frames ze kunnen ondermijnen </w:t>
       </w:r>
       <w:sdt>
         <w:sdtPr>
@@ -9414,27 +9179,7 @@
           <w:szCs w:val="24"/>
           <w:lang w:val="nl-NL" w:eastAsia="en-NL"/>
         </w:rPr>
-        <w:t xml:space="preserve">Toekomstig onderzoek zou zich kunnen concentreren op de mechanismen van framing in media en publieke opinie over kernenergie, vergelijkende analyses tussen culturen, langetermijneffecten op beleidsvorming, rol van sociale media, en effectiviteit van </w:t>
-      </w:r>
-      <w:proofErr w:type="spellStart"/>
-      <w:r>
-        <w:rPr>
-          <w:rFonts w:ascii="Times New Roman" w:eastAsia="Times New Roman" w:hAnsi="Times New Roman" w:cs="Times New Roman"/>
-          <w:sz w:val="24"/>
-          <w:szCs w:val="24"/>
-          <w:lang w:val="nl-NL" w:eastAsia="en-NL"/>
-        </w:rPr>
-        <w:t>framingstrategieën</w:t>
-      </w:r>
-      <w:proofErr w:type="spellEnd"/>
-      <w:r>
-        <w:rPr>
-          <w:rFonts w:ascii="Times New Roman" w:eastAsia="Times New Roman" w:hAnsi="Times New Roman" w:cs="Times New Roman"/>
-          <w:sz w:val="24"/>
-          <w:szCs w:val="24"/>
-          <w:lang w:val="nl-NL" w:eastAsia="en-NL"/>
-        </w:rPr>
-        <w:t>. Een dieper inzicht in deze gebieden kan helpen bij een evenwichtiger en informatiever publiek debat over kernenergie, wat essentieel is voor weloverwogen energiebeleidsbeslissingen.</w:t>
+        <w:t>Toekomstig onderzoek zou zich kunnen concentreren op de mechanismen van framing in media en publieke opinie over kernenergie, vergelijkende analyses tussen culturen, langetermijneffecten op beleidsvorming, rol van sociale media, en effectiviteit van framingstrategieën. Een dieper inzicht in deze gebieden kan helpen bij een evenwichtiger en informatiever publiek debat over kernenergie, wat essentieel is voor weloverwogen energiebeleidsbeslissingen.</w:t>
       </w:r>
     </w:p>
     <w:p>
@@ -10230,19 +9975,11 @@
           <w:lang w:val="nl-NL"/>
         </w:rPr>
       </w:pPr>
-      <w:proofErr w:type="spellStart"/>
-      <w:r>
-        <w:rPr>
-          <w:lang w:val="nl-NL"/>
-        </w:rPr>
-        <w:t>Runaway</w:t>
-      </w:r>
-      <w:proofErr w:type="spellEnd"/>
-      <w:r>
-        <w:rPr>
-          <w:lang w:val="nl-NL"/>
-        </w:rPr>
-        <w:t xml:space="preserve"> Technology: dit frame beschouwt kernenergie als een oncontroleerbare en gevaarlijke technologie. Het benadrukt de risico's en gevaren, en suggereert dat stoppen met kernenergie de enige optie is.</w:t>
+      <w:r>
+        <w:rPr>
+          <w:lang w:val="nl-NL"/>
+        </w:rPr>
+        <w:t>Runaway Technology: dit frame beschouwt kernenergie als een oncontroleerbare en gevaarlijke technologie. Het benadrukt de risico's en gevaren, en suggereert dat stoppen met kernenergie de enige optie is.</w:t>
       </w:r>
     </w:p>
     <w:p>
@@ -10257,19 +9994,11 @@
           <w:lang w:val="nl-NL"/>
         </w:rPr>
       </w:pPr>
-      <w:proofErr w:type="spellStart"/>
-      <w:r>
-        <w:rPr>
-          <w:lang w:val="nl-NL"/>
-        </w:rPr>
-        <w:t>Progress</w:t>
-      </w:r>
-      <w:proofErr w:type="spellEnd"/>
-      <w:r>
-        <w:rPr>
-          <w:lang w:val="nl-NL"/>
-        </w:rPr>
-        <w:t>: het beeld dat modernisering en moderne technologie ons leven beter maken. In de communicatie wordt dit kader gebruikt om te wijzen op de voordelen.</w:t>
+      <w:r>
+        <w:rPr>
+          <w:lang w:val="nl-NL"/>
+        </w:rPr>
+        <w:t>Progress: het beeld dat modernisering en moderne technologie ons leven beter maken. In de communicatie wordt dit kader gebruikt om te wijzen op de voordelen.</w:t>
       </w:r>
     </w:p>
     <w:p>
@@ -10284,19 +10013,11 @@
           <w:lang w:val="nl-NL"/>
         </w:rPr>
       </w:pPr>
-      <w:proofErr w:type="spellStart"/>
-      <w:r>
-        <w:rPr>
-          <w:lang w:val="nl-NL"/>
-        </w:rPr>
-        <w:t>Sustainability</w:t>
-      </w:r>
-      <w:proofErr w:type="spellEnd"/>
-      <w:r>
-        <w:rPr>
-          <w:lang w:val="nl-NL"/>
-        </w:rPr>
-        <w:t xml:space="preserve">: Het begrip duurzaamheid is </w:t>
+      <w:r>
+        <w:rPr>
+          <w:lang w:val="nl-NL"/>
+        </w:rPr>
+        <w:t xml:space="preserve">Sustainability: Het begrip duurzaamheid is </w:t>
       </w:r>
       <w:r>
         <w:rPr>
@@ -10323,19 +10044,11 @@
           <w:lang w:val="nl-NL"/>
         </w:rPr>
       </w:pPr>
-      <w:proofErr w:type="spellStart"/>
-      <w:r>
-        <w:rPr>
-          <w:lang w:val="nl-NL"/>
-        </w:rPr>
-        <w:t>Cost-Effectiveness</w:t>
-      </w:r>
-      <w:proofErr w:type="spellEnd"/>
-      <w:r>
-        <w:rPr>
-          <w:lang w:val="nl-NL"/>
-        </w:rPr>
-        <w:t>: dit frame kijkt naar de economische kosten en baten van kernenergie. Het onderliggende idee is dat een investering in kernenergie een economisch verantwoorde beslissing moet zijn voor onze samenleving.</w:t>
+      <w:r>
+        <w:rPr>
+          <w:lang w:val="nl-NL"/>
+        </w:rPr>
+        <w:t>Cost-Effectiveness: dit frame kijkt naar de economische kosten en baten van kernenergie. Het onderliggende idee is dat een investering in kernenergie een economisch verantwoorde beslissing moet zijn voor onze samenleving.</w:t>
       </w:r>
     </w:p>
     <w:p>
@@ -10369,33 +10082,11 @@
           <w:lang w:val="nl-NL"/>
         </w:rPr>
       </w:pPr>
-      <w:proofErr w:type="spellStart"/>
-      <w:r>
-        <w:rPr>
-          <w:lang w:val="nl-NL"/>
-        </w:rPr>
-        <w:t>Social</w:t>
-      </w:r>
-      <w:proofErr w:type="spellEnd"/>
-      <w:r>
-        <w:rPr>
-          <w:lang w:val="nl-NL"/>
-        </w:rPr>
-        <w:t xml:space="preserve"> </w:t>
-      </w:r>
-      <w:proofErr w:type="spellStart"/>
-      <w:r>
-        <w:rPr>
-          <w:lang w:val="nl-NL"/>
-        </w:rPr>
-        <w:t>Justice</w:t>
-      </w:r>
-      <w:proofErr w:type="spellEnd"/>
-      <w:r>
-        <w:rPr>
-          <w:lang w:val="nl-NL"/>
-        </w:rPr>
-        <w:t xml:space="preserve">: Onze energieproductie en -consumptie roept vragen op over rechtvaardigheid en gelijkheid, bijvoorbeeld voor mensen in armoede. </w:t>
+      <w:r>
+        <w:rPr>
+          <w:lang w:val="nl-NL"/>
+        </w:rPr>
+        <w:t xml:space="preserve">Social Justice: Onze energieproductie en -consumptie roept vragen op over rechtvaardigheid en gelijkheid, bijvoorbeeld voor mensen in armoede. </w:t>
       </w:r>
     </w:p>
     <w:p>
@@ -10492,19 +10183,11 @@
           <w:lang w:val="nl-NL"/>
         </w:rPr>
       </w:pPr>
-      <w:proofErr w:type="spellStart"/>
-      <w:r>
-        <w:rPr>
-          <w:lang w:val="nl-NL"/>
-        </w:rPr>
-        <w:t>Ecomodernism</w:t>
-      </w:r>
-      <w:proofErr w:type="spellEnd"/>
-      <w:r>
-        <w:rPr>
-          <w:lang w:val="nl-NL"/>
-        </w:rPr>
-        <w:t>: Propageert dat moderne technologie nodig is om de planeet te redden. De risico's van opwarming van de aarde zijn groot, en technologie wordt als oplossing gezien. Wie de klimaatdoelstellingen serieus neemt, zou de vooruitgang van kernenergie moeten omarmen.</w:t>
+      <w:r>
+        <w:rPr>
+          <w:lang w:val="nl-NL"/>
+        </w:rPr>
+        <w:t>Ecomodernism: Propageert dat moderne technologie nodig is om de planeet te redden. De risico's van opwarming van de aarde zijn groot, en technologie wordt als oplossing gezien. Wie de klimaatdoelstellingen serieus neemt, zou de vooruitgang van kernenergie moeten omarmen.</w:t>
       </w:r>
     </w:p>
     <w:p>
@@ -10983,23 +10666,7 @@
           <w:rFonts w:ascii="Times New Roman" w:hAnsi="Times New Roman" w:cs="Times New Roman"/>
           <w:lang w:val="nl-NL"/>
         </w:rPr>
-        <w:t xml:space="preserve"> van kernenergieframes (in procenten) in krantenartikelen in </w:t>
-      </w:r>
-      <w:proofErr w:type="spellStart"/>
-      <w:r>
-        <w:rPr>
-          <w:rFonts w:ascii="Times New Roman" w:hAnsi="Times New Roman" w:cs="Times New Roman"/>
-          <w:lang w:val="nl-NL"/>
-        </w:rPr>
-        <w:t>nederland</w:t>
-      </w:r>
-      <w:proofErr w:type="spellEnd"/>
-      <w:r>
-        <w:rPr>
-          <w:rFonts w:ascii="Times New Roman" w:hAnsi="Times New Roman" w:cs="Times New Roman"/>
-          <w:lang w:val="nl-NL"/>
-        </w:rPr>
-        <w:t xml:space="preserve"> (n=554) (Vossen, 2022)</w:t>
+        <w:t xml:space="preserve"> van kernenergieframes (in procenten) in krantenartikelen in nederland (n=554) (Vossen, 2022)</w:t>
       </w:r>
     </w:p>
     <w:p>
@@ -11169,7 +10836,6 @@
         </w:rPr>
         <w:t xml:space="preserve">. </w:t>
       </w:r>
-      <w:proofErr w:type="spellStart"/>
       <w:proofErr w:type="gramStart"/>
       <w:r>
         <w:rPr>
@@ -11178,30 +10844,13 @@
         </w:rPr>
         <w:t>tone</w:t>
       </w:r>
-      <w:proofErr w:type="spellEnd"/>
       <w:proofErr w:type="gramEnd"/>
       <w:r>
         <w:rPr>
           <w:rFonts w:ascii="Times New Roman" w:hAnsi="Times New Roman" w:cs="Times New Roman"/>
           <w:lang w:val="nl-NL"/>
         </w:rPr>
-        <w:t xml:space="preserve"> of </w:t>
-      </w:r>
-      <w:proofErr w:type="spellStart"/>
-      <w:r>
-        <w:rPr>
-          <w:rFonts w:ascii="Times New Roman" w:hAnsi="Times New Roman" w:cs="Times New Roman"/>
-          <w:lang w:val="nl-NL"/>
-        </w:rPr>
-        <w:t>voice</w:t>
-      </w:r>
-      <w:proofErr w:type="spellEnd"/>
-      <w:r>
-        <w:rPr>
-          <w:rFonts w:ascii="Times New Roman" w:hAnsi="Times New Roman" w:cs="Times New Roman"/>
-          <w:lang w:val="nl-NL"/>
-        </w:rPr>
-        <w:t xml:space="preserve"> (percentages) in krantenartikelen over kernenergie in Nederland (n=554) (Vossen, 2022)</w:t>
+        <w:t xml:space="preserve"> of voice (percentages) in krantenartikelen over kernenergie in Nederland (n=554) (Vossen, 2022)</w:t>
       </w:r>
     </w:p>
     <w:p>
@@ -12916,7 +12565,611 @@
       <w:color w:val="2F5496" w:themeColor="accent1" w:themeShade="BF"/>
     </w:rPr>
   </w:style>
+  <w:style w:type="character" w:styleId="PlaceholderText">
+    <w:name w:val="Placeholder Text"/>
+    <w:basedOn w:val="DefaultParagraphFont"/>
+    <w:uiPriority w:val="99"/>
+    <w:semiHidden/>
+    <w:rsid w:val="0068342C"/>
+    <w:rPr>
+      <w:color w:val="666666"/>
+    </w:rPr>
+  </w:style>
 </w:styles>
+</file>
+
+<file path=word/glossary/document.xml><?xml version="1.0" encoding="utf-8"?>
+<w:glossaryDocument xmlns:wpc="http://schemas.microsoft.com/office/word/2010/wordprocessingCanvas" xmlns:cx="http://schemas.microsoft.com/office/drawing/2014/chartex" xmlns:cx1="http://schemas.microsoft.com/office/drawing/2015/9/8/chartex" xmlns:cx2="http://schemas.microsoft.com/office/drawing/2015/10/21/chartex" xmlns:cx3="http://schemas.microsoft.com/office/drawing/2016/5/9/chartex" xmlns:cx4="http://schemas.microsoft.com/office/drawing/2016/5/10/chartex" xmlns:cx5="http://schemas.microsoft.com/office/drawing/2016/5/11/chartex" xmlns:cx6="http://schemas.microsoft.com/office/drawing/2016/5/12/chartex" xmlns:cx7="http://schemas.microsoft.com/office/drawing/2016/5/13/chartex" xmlns:cx8="http://schemas.microsoft.com/office/drawing/2016/5/14/chartex" xmlns:mc="http://schemas.openxmlformats.org/markup-compatibility/2006" xmlns:aink="http://schemas.microsoft.com/office/drawing/2016/ink" xmlns:am3d="http://schemas.microsoft.com/office/drawing/2017/model3d" xmlns:o="urn:schemas-microsoft-com:office:office" xmlns:oel="http://schemas.microsoft.com/office/2019/extlst" xmlns:r="http://schemas.openxmlformats.org/officeDocument/2006/relationships" xmlns:m="http://schemas.openxmlformats.org/officeDocument/2006/math" xmlns:v="urn:schemas-microsoft-com:vml" xmlns:wp14="http://schemas.microsoft.com/office/word/2010/wordprocessingDrawing" xmlns:wp="http://schemas.openxmlformats.org/drawingml/2006/wordprocessingDrawing" xmlns:w10="urn:schemas-microsoft-com:office:word" xmlns:w="http://schemas.openxmlformats.org/wordprocessingml/2006/main" xmlns:w14="http://schemas.microsoft.com/office/word/2010/wordml" xmlns:w15="http://schemas.microsoft.com/office/word/2012/wordml" xmlns:w16cex="http://schemas.microsoft.com/office/word/2018/wordml/cex" xmlns:w16cid="http://schemas.microsoft.com/office/word/2016/wordml/cid" xmlns:w16="http://schemas.microsoft.com/office/word/2018/wordml" xmlns:w16sdtdh="http://schemas.microsoft.com/office/word/2020/wordml/sdtdatahash" xmlns:w16se="http://schemas.microsoft.com/office/word/2015/wordml/symex" xmlns:wpg="http://schemas.microsoft.com/office/word/2010/wordprocessingGroup" xmlns:wpi="http://schemas.microsoft.com/office/word/2010/wordprocessingInk" xmlns:wne="http://schemas.microsoft.com/office/word/2006/wordml" xmlns:wps="http://schemas.microsoft.com/office/word/2010/wordprocessingShape" mc:Ignorable="w14 w15 w16se w16cid w16 w16cex w16sdtdh wp14">
+  <w:docParts>
+    <w:docPart>
+      <w:docPartPr>
+        <w:name w:val="DefaultPlaceholder_-1854013440"/>
+        <w:category>
+          <w:name w:val="General"/>
+          <w:gallery w:val="placeholder"/>
+        </w:category>
+        <w:types>
+          <w:type w:val="bbPlcHdr"/>
+        </w:types>
+        <w:behaviors>
+          <w:behavior w:val="content"/>
+        </w:behaviors>
+        <w:guid w:val="{7388F516-FA49-4747-8E60-AC7288E7AC47}"/>
+      </w:docPartPr>
+      <w:docPartBody>
+        <w:p>
+          <w:r>
+            <w:rPr>
+              <w:rStyle w:val="PlaceholderText"/>
+            </w:rPr>
+            <w:t>Click or tap here to enter text.</w:t>
+          </w:r>
+        </w:p>
+      </w:docPartBody>
+    </w:docPart>
+  </w:docParts>
+</w:glossaryDocument>
+</file>
+
+<file path=word/glossary/fontTable.xml><?xml version="1.0" encoding="utf-8"?>
+<w:fonts xmlns:mc="http://schemas.openxmlformats.org/markup-compatibility/2006" xmlns:r="http://schemas.openxmlformats.org/officeDocument/2006/relationships" xmlns:w="http://schemas.openxmlformats.org/wordprocessingml/2006/main" xmlns:w14="http://schemas.microsoft.com/office/word/2010/wordml" xmlns:w15="http://schemas.microsoft.com/office/word/2012/wordml" xmlns:w16cex="http://schemas.microsoft.com/office/word/2018/wordml/cex" xmlns:w16cid="http://schemas.microsoft.com/office/word/2016/wordml/cid" xmlns:w16="http://schemas.microsoft.com/office/word/2018/wordml" xmlns:w16sdtdh="http://schemas.microsoft.com/office/word/2020/wordml/sdtdatahash" xmlns:w16se="http://schemas.microsoft.com/office/word/2015/wordml/symex" mc:Ignorable="w14 w15 w16se w16cid w16 w16cex w16sdtdh">
+  <w:font w:name="Times New Roman">
+    <w:panose1 w:val="02020603050405020304"/>
+    <w:charset w:val="00"/>
+    <w:family w:val="roman"/>
+    <w:pitch w:val="variable"/>
+    <w:sig w:usb0="E0002EFF" w:usb1="C000785B" w:usb2="00000009" w:usb3="00000000" w:csb0="000001FF" w:csb1="00000000"/>
+  </w:font>
+  <w:font w:name="Civil Premium">
+    <w:panose1 w:val="00000000000000000000"/>
+    <w:charset w:val="00"/>
+    <w:family w:val="modern"/>
+    <w:notTrueType/>
+    <w:pitch w:val="variable"/>
+    <w:sig w:usb0="A10000BF" w:usb1="4200A07A" w:usb2="00000000" w:usb3="00000000" w:csb0="00000193" w:csb1="00000000"/>
+  </w:font>
+  <w:font w:name="Courier New">
+    <w:panose1 w:val="02070309020205020404"/>
+    <w:charset w:val="00"/>
+    <w:family w:val="modern"/>
+    <w:pitch w:val="fixed"/>
+    <w:sig w:usb0="E0002EFF" w:usb1="C0007843" w:usb2="00000009" w:usb3="00000000" w:csb0="000001FF" w:csb1="00000000"/>
+  </w:font>
+  <w:font w:name="Wingdings">
+    <w:panose1 w:val="05000000000000000000"/>
+    <w:charset w:val="02"/>
+    <w:family w:val="auto"/>
+    <w:pitch w:val="variable"/>
+    <w:sig w:usb0="00000000" w:usb1="10000000" w:usb2="00000000" w:usb3="00000000" w:csb0="80000000" w:csb1="00000000"/>
+  </w:font>
+  <w:font w:name="Symbol">
+    <w:panose1 w:val="05050102010706020507"/>
+    <w:charset w:val="02"/>
+    <w:family w:val="roman"/>
+    <w:pitch w:val="variable"/>
+    <w:sig w:usb0="00000000" w:usb1="10000000" w:usb2="00000000" w:usb3="00000000" w:csb0="80000000" w:csb1="00000000"/>
+  </w:font>
+  <w:font w:name="Lato">
+    <w:charset w:val="00"/>
+    <w:family w:val="swiss"/>
+    <w:pitch w:val="variable"/>
+    <w:sig w:usb0="E10002FF" w:usb1="5000ECFF" w:usb2="00000021" w:usb3="00000000" w:csb0="0000019F" w:csb1="00000000"/>
+  </w:font>
+  <w:font w:name="Calibri">
+    <w:panose1 w:val="020F0502020204030204"/>
+    <w:charset w:val="00"/>
+    <w:family w:val="swiss"/>
+    <w:pitch w:val="variable"/>
+    <w:sig w:usb0="E4002EFF" w:usb1="C200247B" w:usb2="00000009" w:usb3="00000000" w:csb0="000001FF" w:csb1="00000000"/>
+  </w:font>
+  <w:font w:name="Calibri Light">
+    <w:panose1 w:val="020F0302020204030204"/>
+    <w:charset w:val="00"/>
+    <w:family w:val="swiss"/>
+    <w:pitch w:val="variable"/>
+    <w:sig w:usb0="E4002EFF" w:usb1="C200247B" w:usb2="00000009" w:usb3="00000000" w:csb0="000001FF" w:csb1="00000000"/>
+  </w:font>
+  <w:font w:name="Aptos">
+    <w:charset w:val="00"/>
+    <w:family w:val="swiss"/>
+    <w:pitch w:val="variable"/>
+    <w:sig w:usb0="20000287" w:usb1="00000003" w:usb2="00000000" w:usb3="00000000" w:csb0="0000019F" w:csb1="00000000"/>
+  </w:font>
+  <w:font w:name="Aptos Display">
+    <w:charset w:val="00"/>
+    <w:family w:val="swiss"/>
+    <w:pitch w:val="variable"/>
+    <w:sig w:usb0="20000287" w:usb1="00000003" w:usb2="00000000" w:usb3="00000000" w:csb0="0000019F" w:csb1="00000000"/>
+  </w:font>
+</w:fonts>
+</file>
+
+<file path=word/glossary/settings.xml><?xml version="1.0" encoding="utf-8"?>
+<w:settings xmlns:mc="http://schemas.openxmlformats.org/markup-compatibility/2006" xmlns:o="urn:schemas-microsoft-com:office:office" xmlns:r="http://schemas.openxmlformats.org/officeDocument/2006/relationships" xmlns:m="http://schemas.openxmlformats.org/officeDocument/2006/math" xmlns:v="urn:schemas-microsoft-com:vml" xmlns:w10="urn:schemas-microsoft-com:office:word" xmlns:w="http://schemas.openxmlformats.org/wordprocessingml/2006/main" xmlns:w14="http://schemas.microsoft.com/office/word/2010/wordml" xmlns:w15="http://schemas.microsoft.com/office/word/2012/wordml" xmlns:w16cex="http://schemas.microsoft.com/office/word/2018/wordml/cex" xmlns:w16cid="http://schemas.microsoft.com/office/word/2016/wordml/cid" xmlns:w16="http://schemas.microsoft.com/office/word/2018/wordml" xmlns:w16sdtdh="http://schemas.microsoft.com/office/word/2020/wordml/sdtdatahash" xmlns:w16se="http://schemas.microsoft.com/office/word/2015/wordml/symex" xmlns:sl="http://schemas.openxmlformats.org/schemaLibrary/2006/main" mc:Ignorable="w14 w15 w16se w16cid w16 w16cex w16sdtdh">
+  <w:view w:val="normal"/>
+  <w:defaultTabStop w:val="720"/>
+  <w:characterSpacingControl w:val="doNotCompress"/>
+  <w:compat>
+    <w:useFELayout/>
+    <w:compatSetting w:name="compatibilityMode" w:uri="http://schemas.microsoft.com/office/word" w:val="15"/>
+    <w:compatSetting w:name="overrideTableStyleFontSizeAndJustification" w:uri="http://schemas.microsoft.com/office/word" w:val="1"/>
+    <w:compatSetting w:name="enableOpenTypeFeatures" w:uri="http://schemas.microsoft.com/office/word" w:val="1"/>
+    <w:compatSetting w:name="doNotFlipMirrorIndents" w:uri="http://schemas.microsoft.com/office/word" w:val="1"/>
+    <w:compatSetting w:name="differentiateMultirowTableHeaders" w:uri="http://schemas.microsoft.com/office/word" w:val="1"/>
+    <w:compatSetting w:name="useWord2013TrackBottomHyphenation" w:uri="http://schemas.microsoft.com/office/word" w:val="0"/>
+  </w:compat>
+  <w:rsids>
+    <w:rsidRoot w:val="00B27701"/>
+    <w:rsid w:val="00887CEE"/>
+    <w:rsid w:val="00B27701"/>
+  </w:rsids>
+  <m:mathPr>
+    <m:mathFont m:val="Cambria Math"/>
+    <m:brkBin m:val="before"/>
+    <m:brkBinSub m:val="--"/>
+    <m:smallFrac m:val="0"/>
+    <m:dispDef/>
+    <m:lMargin m:val="0"/>
+    <m:rMargin m:val="0"/>
+    <m:defJc m:val="centerGroup"/>
+    <m:wrapIndent m:val="1440"/>
+    <m:intLim m:val="subSup"/>
+    <m:naryLim m:val="undOvr"/>
+  </m:mathPr>
+  <w:themeFontLang w:val="en-US"/>
+  <w:clrSchemeMapping w:bg1="light1" w:t1="dark1" w:bg2="light2" w:t2="dark2" w:accent1="accent1" w:accent2="accent2" w:accent3="accent3" w:accent4="accent4" w:accent5="accent5" w:accent6="accent6" w:hyperlink="hyperlink" w:followedHyperlink="followedHyperlink"/>
+  <w:decimalSymbol w:val="."/>
+  <w:listSeparator w:val=","/>
+  <w15:chartTrackingRefBased/>
+</w:settings>
+</file>
+
+<file path=word/glossary/styles.xml><?xml version="1.0" encoding="utf-8"?>
+<w:styles xmlns:mc="http://schemas.openxmlformats.org/markup-compatibility/2006" xmlns:r="http://schemas.openxmlformats.org/officeDocument/2006/relationships" xmlns:w="http://schemas.openxmlformats.org/wordprocessingml/2006/main" xmlns:w14="http://schemas.microsoft.com/office/word/2010/wordml" xmlns:w15="http://schemas.microsoft.com/office/word/2012/wordml" xmlns:w16cex="http://schemas.microsoft.com/office/word/2018/wordml/cex" xmlns:w16cid="http://schemas.microsoft.com/office/word/2016/wordml/cid" xmlns:w16="http://schemas.microsoft.com/office/word/2018/wordml" xmlns:w16sdtdh="http://schemas.microsoft.com/office/word/2020/wordml/sdtdatahash" xmlns:w16se="http://schemas.microsoft.com/office/word/2015/wordml/symex" mc:Ignorable="w14 w15 w16se w16cid w16 w16cex w16sdtdh">
+  <w:docDefaults>
+    <w:rPrDefault>
+      <w:rPr>
+        <w:rFonts w:asciiTheme="minorHAnsi" w:eastAsiaTheme="minorEastAsia" w:hAnsiTheme="minorHAnsi" w:cstheme="minorBidi"/>
+        <w:kern w:val="2"/>
+        <w:sz w:val="24"/>
+        <w:szCs w:val="24"/>
+        <w:lang w:val="en-US" w:eastAsia="en-US" w:bidi="ar-SA"/>
+        <w14:ligatures w14:val="standardContextual"/>
+      </w:rPr>
+    </w:rPrDefault>
+    <w:pPrDefault>
+      <w:pPr>
+        <w:spacing w:after="160" w:line="278" w:lineRule="auto"/>
+      </w:pPr>
+    </w:pPrDefault>
+  </w:docDefaults>
+  <w:latentStyles w:defLockedState="0" w:defUIPriority="99" w:defSemiHidden="0" w:defUnhideWhenUsed="0" w:defQFormat="0" w:count="376">
+    <w:lsdException w:name="Normal" w:uiPriority="0" w:qFormat="1"/>
+    <w:lsdException w:name="heading 1" w:uiPriority="9" w:qFormat="1"/>
+    <w:lsdException w:name="heading 2" w:semiHidden="1" w:uiPriority="9" w:unhideWhenUsed="1" w:qFormat="1"/>
+    <w:lsdException w:name="heading 3" w:semiHidden="1" w:uiPriority="9" w:unhideWhenUsed="1" w:qFormat="1"/>
+    <w:lsdException w:name="heading 4" w:semiHidden="1" w:uiPriority="9" w:unhideWhenUsed="1" w:qFormat="1"/>
+    <w:lsdException w:name="heading 5" w:semiHidden="1" w:uiPriority="9" w:unhideWhenUsed="1" w:qFormat="1"/>
+    <w:lsdException w:name="heading 6" w:semiHidden="1" w:uiPriority="9" w:unhideWhenUsed="1" w:qFormat="1"/>
+    <w:lsdException w:name="heading 7" w:semiHidden="1" w:uiPriority="9" w:unhideWhenUsed="1" w:qFormat="1"/>
+    <w:lsdException w:name="heading 8" w:semiHidden="1" w:uiPriority="9" w:unhideWhenUsed="1" w:qFormat="1"/>
+    <w:lsdException w:name="heading 9" w:semiHidden="1" w:uiPriority="9" w:unhideWhenUsed="1" w:qFormat="1"/>
+    <w:lsdException w:name="index 1" w:semiHidden="1" w:unhideWhenUsed="1"/>
+    <w:lsdException w:name="index 2" w:semiHidden="1" w:unhideWhenUsed="1"/>
+    <w:lsdException w:name="index 3" w:semiHidden="1" w:unhideWhenUsed="1"/>
+    <w:lsdException w:name="index 4" w:semiHidden="1" w:unhideWhenUsed="1"/>
+    <w:lsdException w:name="index 5" w:semiHidden="1" w:unhideWhenUsed="1"/>
+    <w:lsdException w:name="index 6" w:semiHidden="1" w:unhideWhenUsed="1"/>
+    <w:lsdException w:name="index 7" w:semiHidden="1" w:unhideWhenUsed="1"/>
+    <w:lsdException w:name="index 8" w:semiHidden="1" w:unhideWhenUsed="1"/>
+    <w:lsdException w:name="index 9" w:semiHidden="1" w:unhideWhenUsed="1"/>
+    <w:lsdException w:name="toc 1" w:semiHidden="1" w:uiPriority="39" w:unhideWhenUsed="1"/>
+    <w:lsdException w:name="toc 2" w:semiHidden="1" w:uiPriority="39" w:unhideWhenUsed="1"/>
+    <w:lsdException w:name="toc 3" w:semiHidden="1" w:uiPriority="39" w:unhideWhenUsed="1"/>
+    <w:lsdException w:name="toc 4" w:semiHidden="1" w:uiPriority="39" w:unhideWhenUsed="1"/>
+    <w:lsdException w:name="toc 5" w:semiHidden="1" w:uiPriority="39" w:unhideWhenUsed="1"/>
+    <w:lsdException w:name="toc 6" w:semiHidden="1" w:uiPriority="39" w:unhideWhenUsed="1"/>
+    <w:lsdException w:name="toc 7" w:semiHidden="1" w:uiPriority="39" w:unhideWhenUsed="1"/>
+    <w:lsdException w:name="toc 8" w:semiHidden="1" w:uiPriority="39" w:unhideWhenUsed="1"/>
+    <w:lsdException w:name="toc 9" w:semiHidden="1" w:uiPriority="39" w:unhideWhenUsed="1"/>
+    <w:lsdException w:name="Normal Indent" w:semiHidden="1" w:unhideWhenUsed="1"/>
+    <w:lsdException w:name="footnote text" w:semiHidden="1" w:unhideWhenUsed="1"/>
+    <w:lsdException w:name="annotation text" w:semiHidden="1" w:unhideWhenUsed="1"/>
+    <w:lsdException w:name="header" w:semiHidden="1" w:unhideWhenUsed="1"/>
+    <w:lsdException w:name="footer" w:semiHidden="1" w:unhideWhenUsed="1"/>
+    <w:lsdException w:name="index heading" w:semiHidden="1" w:unhideWhenUsed="1"/>
+    <w:lsdException w:name="caption" w:semiHidden="1" w:uiPriority="35" w:unhideWhenUsed="1" w:qFormat="1"/>
+    <w:lsdException w:name="table of figures" w:semiHidden="1" w:unhideWhenUsed="1"/>
+    <w:lsdException w:name="envelope address" w:semiHidden="1" w:unhideWhenUsed="1"/>
+    <w:lsdException w:name="envelope return" w:semiHidden="1" w:unhideWhenUsed="1"/>
+    <w:lsdException w:name="footnote reference" w:semiHidden="1" w:unhideWhenUsed="1"/>
+    <w:lsdException w:name="annotation reference" w:semiHidden="1" w:unhideWhenUsed="1"/>
+    <w:lsdException w:name="line number" w:semiHidden="1" w:unhideWhenUsed="1"/>
+    <w:lsdException w:name="page number" w:semiHidden="1" w:unhideWhenUsed="1"/>
+    <w:lsdException w:name="endnote reference" w:semiHidden="1" w:unhideWhenUsed="1"/>
+    <w:lsdException w:name="endnote text" w:semiHidden="1" w:unhideWhenUsed="1"/>
+    <w:lsdException w:name="table of authorities" w:semiHidden="1" w:unhideWhenUsed="1"/>
+    <w:lsdException w:name="macro" w:semiHidden="1" w:unhideWhenUsed="1"/>
+    <w:lsdException w:name="toa heading" w:semiHidden="1" w:unhideWhenUsed="1"/>
+    <w:lsdException w:name="List" w:semiHidden="1" w:unhideWhenUsed="1"/>
+    <w:lsdException w:name="List Bullet" w:semiHidden="1" w:unhideWhenUsed="1"/>
+    <w:lsdException w:name="List Number" w:semiHidden="1" w:unhideWhenUsed="1"/>
+    <w:lsdException w:name="List 2" w:semiHidden="1" w:unhideWhenUsed="1"/>
+    <w:lsdException w:name="List 3" w:semiHidden="1" w:unhideWhenUsed="1"/>
+    <w:lsdException w:name="List 4" w:semiHidden="1" w:unhideWhenUsed="1"/>
+    <w:lsdException w:name="List 5" w:semiHidden="1" w:unhideWhenUsed="1"/>
+    <w:lsdException w:name="List Bullet 2" w:semiHidden="1" w:unhideWhenUsed="1"/>
+    <w:lsdException w:name="List Bullet 3" w:semiHidden="1" w:unhideWhenUsed="1"/>
+    <w:lsdException w:name="List Bullet 4" w:semiHidden="1" w:unhideWhenUsed="1"/>
+    <w:lsdException w:name="List Bullet 5" w:semiHidden="1" w:unhideWhenUsed="1"/>
+    <w:lsdException w:name="List Number 2" w:semiHidden="1" w:unhideWhenUsed="1"/>
+    <w:lsdException w:name="List Number 3" w:semiHidden="1" w:unhideWhenUsed="1"/>
+    <w:lsdException w:name="List Number 4" w:semiHidden="1" w:unhideWhenUsed="1"/>
+    <w:lsdException w:name="List Number 5" w:semiHidden="1" w:unhideWhenUsed="1"/>
+    <w:lsdException w:name="Title" w:uiPriority="10" w:qFormat="1"/>
+    <w:lsdException w:name="Closing" w:semiHidden="1" w:unhideWhenUsed="1"/>
+    <w:lsdException w:name="Signature" w:semiHidden="1" w:unhideWhenUsed="1"/>
+    <w:lsdException w:name="Default Paragraph Font" w:semiHidden="1" w:uiPriority="1" w:unhideWhenUsed="1"/>
+    <w:lsdException w:name="Body Text" w:semiHidden="1" w:unhideWhenUsed="1"/>
+    <w:lsdException w:name="Body Text Indent" w:semiHidden="1" w:unhideWhenUsed="1"/>
+    <w:lsdException w:name="List Continue" w:semiHidden="1" w:unhideWhenUsed="1"/>
+    <w:lsdException w:name="List Continue 2" w:semiHidden="1" w:unhideWhenUsed="1"/>
+    <w:lsdException w:name="List Continue 3" w:semiHidden="1" w:unhideWhenUsed="1"/>
+    <w:lsdException w:name="List Continue 4" w:semiHidden="1" w:unhideWhenUsed="1"/>
+    <w:lsdException w:name="List Continue 5" w:semiHidden="1" w:unhideWhenUsed="1"/>
+    <w:lsdException w:name="Message Header" w:semiHidden="1" w:unhideWhenUsed="1"/>
+    <w:lsdException w:name="Subtitle" w:uiPriority="11" w:qFormat="1"/>
+    <w:lsdException w:name="Salutation" w:semiHidden="1" w:unhideWhenUsed="1"/>
+    <w:lsdException w:name="Date" w:semiHidden="1" w:unhideWhenUsed="1"/>
+    <w:lsdException w:name="Body Text First Indent" w:semiHidden="1" w:unhideWhenUsed="1"/>
+    <w:lsdException w:name="Body Text First Indent 2" w:semiHidden="1" w:unhideWhenUsed="1"/>
+    <w:lsdException w:name="Note Heading" w:semiHidden="1" w:unhideWhenUsed="1"/>
+    <w:lsdException w:name="Body Text 2" w:semiHidden="1" w:unhideWhenUsed="1"/>
+    <w:lsdException w:name="Body Text 3" w:semiHidden="1" w:unhideWhenUsed="1"/>
+    <w:lsdException w:name="Body Text Indent 2" w:semiHidden="1" w:unhideWhenUsed="1"/>
+    <w:lsdException w:name="Body Text Indent 3" w:semiHidden="1" w:unhideWhenUsed="1"/>
+    <w:lsdException w:name="Block Text" w:semiHidden="1" w:unhideWhenUsed="1"/>
+    <w:lsdException w:name="Hyperlink" w:semiHidden="1" w:unhideWhenUsed="1"/>
+    <w:lsdException w:name="FollowedHyperlink" w:semiHidden="1" w:unhideWhenUsed="1"/>
+    <w:lsdException w:name="Strong" w:uiPriority="22" w:qFormat="1"/>
+    <w:lsdException w:name="Emphasis" w:uiPriority="20" w:qFormat="1"/>
+    <w:lsdException w:name="Document Map" w:semiHidden="1" w:unhideWhenUsed="1"/>
+    <w:lsdException w:name="Plain Text" w:semiHidden="1" w:unhideWhenUsed="1"/>
+    <w:lsdException w:name="E-mail Signature" w:semiHidden="1" w:unhideWhenUsed="1"/>
+    <w:lsdException w:name="HTML Top of Form" w:semiHidden="1" w:unhideWhenUsed="1"/>
+    <w:lsdException w:name="HTML Bottom of Form" w:semiHidden="1" w:unhideWhenUsed="1"/>
+    <w:lsdException w:name="Normal (Web)" w:semiHidden="1" w:unhideWhenUsed="1"/>
+    <w:lsdException w:name="HTML Acronym" w:semiHidden="1" w:unhideWhenUsed="1"/>
+    <w:lsdException w:name="HTML Address" w:semiHidden="1" w:unhideWhenUsed="1"/>
+    <w:lsdException w:name="HTML Cite" w:semiHidden="1" w:unhideWhenUsed="1"/>
+    <w:lsdException w:name="HTML Code" w:semiHidden="1" w:unhideWhenUsed="1"/>
+    <w:lsdException w:name="HTML Definition" w:semiHidden="1" w:unhideWhenUsed="1"/>
+    <w:lsdException w:name="HTML Keyboard" w:semiHidden="1" w:unhideWhenUsed="1"/>
+    <w:lsdException w:name="HTML Preformatted" w:semiHidden="1" w:unhideWhenUsed="1"/>
+    <w:lsdException w:name="HTML Sample" w:semiHidden="1" w:unhideWhenUsed="1"/>
+    <w:lsdException w:name="HTML Typewriter" w:semiHidden="1" w:unhideWhenUsed="1"/>
+    <w:lsdException w:name="HTML Variable" w:semiHidden="1" w:unhideWhenUsed="1"/>
+    <w:lsdException w:name="Normal Table" w:semiHidden="1" w:unhideWhenUsed="1"/>
+    <w:lsdException w:name="annotation subject" w:semiHidden="1" w:unhideWhenUsed="1"/>
+    <w:lsdException w:name="No List" w:semiHidden="1" w:unhideWhenUsed="1"/>
+    <w:lsdException w:name="Outline List 1" w:semiHidden="1" w:unhideWhenUsed="1"/>
+    <w:lsdException w:name="Outline List 2" w:semiHidden="1" w:unhideWhenUsed="1"/>
+    <w:lsdException w:name="Outline List 3" w:semiHidden="1" w:unhideWhenUsed="1"/>
+    <w:lsdException w:name="Table Simple 1" w:semiHidden="1" w:unhideWhenUsed="1"/>
+    <w:lsdException w:name="Table Simple 2" w:semiHidden="1" w:unhideWhenUsed="1"/>
+    <w:lsdException w:name="Table Simple 3" w:semiHidden="1" w:unhideWhenUsed="1"/>
+    <w:lsdException w:name="Table Classic 1" w:semiHidden="1" w:unhideWhenUsed="1"/>
+    <w:lsdException w:name="Table Classic 2" w:semiHidden="1" w:unhideWhenUsed="1"/>
+    <w:lsdException w:name="Table Classic 3" w:semiHidden="1" w:unhideWhenUsed="1"/>
+    <w:lsdException w:name="Table Classic 4" w:semiHidden="1" w:unhideWhenUsed="1"/>
+    <w:lsdException w:name="Table Colorful 1" w:semiHidden="1" w:unhideWhenUsed="1"/>
+    <w:lsdException w:name="Table Colorful 2" w:semiHidden="1" w:unhideWhenUsed="1"/>
+    <w:lsdException w:name="Table Colorful 3" w:semiHidden="1" w:unhideWhenUsed="1"/>
+    <w:lsdException w:name="Table Columns 1" w:semiHidden="1" w:unhideWhenUsed="1"/>
+    <w:lsdException w:name="Table Columns 2" w:semiHidden="1" w:unhideWhenUsed="1"/>
+    <w:lsdException w:name="Table Columns 3" w:semiHidden="1" w:unhideWhenUsed="1"/>
+    <w:lsdException w:name="Table Columns 4" w:semiHidden="1" w:unhideWhenUsed="1"/>
+    <w:lsdException w:name="Table Columns 5" w:semiHidden="1" w:unhideWhenUsed="1"/>
+    <w:lsdException w:name="Table Grid 1" w:semiHidden="1" w:unhideWhenUsed="1"/>
+    <w:lsdException w:name="Table Grid 2" w:semiHidden="1" w:unhideWhenUsed="1"/>
+    <w:lsdException w:name="Table Grid 3" w:semiHidden="1" w:unhideWhenUsed="1"/>
+    <w:lsdException w:name="Table Grid 4" w:semiHidden="1" w:unhideWhenUsed="1"/>
+    <w:lsdException w:name="Table Grid 5" w:semiHidden="1" w:unhideWhenUsed="1"/>
+    <w:lsdException w:name="Table Grid 6" w:semiHidden="1" w:unhideWhenUsed="1"/>
+    <w:lsdException w:name="Table Grid 7" w:semiHidden="1" w:unhideWhenUsed="1"/>
+    <w:lsdException w:name="Table Grid 8" w:semiHidden="1" w:unhideWhenUsed="1"/>
+    <w:lsdException w:name="Table List 1" w:semiHidden="1" w:unhideWhenUsed="1"/>
+    <w:lsdException w:name="Table List 2" w:semiHidden="1" w:unhideWhenUsed="1"/>
+    <w:lsdException w:name="Table List 3" w:semiHidden="1" w:unhideWhenUsed="1"/>
+    <w:lsdException w:name="Table List 4" w:semiHidden="1" w:unhideWhenUsed="1"/>
+    <w:lsdException w:name="Table List 5" w:semiHidden="1" w:unhideWhenUsed="1"/>
+    <w:lsdException w:name="Table List 6" w:semiHidden="1" w:unhideWhenUsed="1"/>
+    <w:lsdException w:name="Table List 7" w:semiHidden="1" w:unhideWhenUsed="1"/>
+    <w:lsdException w:name="Table List 8" w:semiHidden="1" w:unhideWhenUsed="1"/>
+    <w:lsdException w:name="Table 3D effects 1" w:semiHidden="1" w:unhideWhenUsed="1"/>
+    <w:lsdException w:name="Table 3D effects 2" w:semiHidden="1" w:unhideWhenUsed="1"/>
+    <w:lsdException w:name="Table 3D effects 3" w:semiHidden="1" w:unhideWhenUsed="1"/>
+    <w:lsdException w:name="Table Contemporary" w:semiHidden="1" w:unhideWhenUsed="1"/>
+    <w:lsdException w:name="Table Elegant" w:semiHidden="1" w:unhideWhenUsed="1"/>
+    <w:lsdException w:name="Table Professional" w:semiHidden="1" w:unhideWhenUsed="1"/>
+    <w:lsdException w:name="Table Subtle 1" w:semiHidden="1" w:unhideWhenUsed="1"/>
+    <w:lsdException w:name="Table Subtle 2" w:semiHidden="1" w:unhideWhenUsed="1"/>
+    <w:lsdException w:name="Table Web 1" w:semiHidden="1" w:unhideWhenUsed="1"/>
+    <w:lsdException w:name="Table Web 2" w:semiHidden="1" w:unhideWhenUsed="1"/>
+    <w:lsdException w:name="Table Web 3" w:semiHidden="1" w:unhideWhenUsed="1"/>
+    <w:lsdException w:name="Balloon Text" w:semiHidden="1" w:unhideWhenUsed="1"/>
+    <w:lsdException w:name="Table Grid" w:uiPriority="39"/>
+    <w:lsdException w:name="Table Theme" w:semiHidden="1" w:unhideWhenUsed="1"/>
+    <w:lsdException w:name="Placeholder Text" w:semiHidden="1"/>
+    <w:lsdException w:name="No Spacing" w:uiPriority="1" w:qFormat="1"/>
+    <w:lsdException w:name="Light Shading" w:uiPriority="60"/>
+    <w:lsdException w:name="Light List" w:uiPriority="61"/>
+    <w:lsdException w:name="Light Grid" w:uiPriority="62"/>
+    <w:lsdException w:name="Medium Shading 1" w:uiPriority="63"/>
+    <w:lsdException w:name="Medium Shading 2" w:uiPriority="64"/>
+    <w:lsdException w:name="Medium List 1" w:uiPriority="65"/>
+    <w:lsdException w:name="Medium List 2" w:uiPriority="66"/>
+    <w:lsdException w:name="Medium Grid 1" w:uiPriority="67"/>
+    <w:lsdException w:name="Medium Grid 2" w:uiPriority="68"/>
+    <w:lsdException w:name="Medium Grid 3" w:uiPriority="69"/>
+    <w:lsdException w:name="Dark List" w:uiPriority="70"/>
+    <w:lsdException w:name="Colorful Shading" w:uiPriority="71"/>
+    <w:lsdException w:name="Colorful List" w:uiPriority="72"/>
+    <w:lsdException w:name="Colorful Grid" w:uiPriority="73"/>
+    <w:lsdException w:name="Light Shading Accent 1" w:uiPriority="60"/>
+    <w:lsdException w:name="Light List Accent 1" w:uiPriority="61"/>
+    <w:lsdException w:name="Light Grid Accent 1" w:uiPriority="62"/>
+    <w:lsdException w:name="Medium Shading 1 Accent 1" w:uiPriority="63"/>
+    <w:lsdException w:name="Medium Shading 2 Accent 1" w:uiPriority="64"/>
+    <w:lsdException w:name="Medium List 1 Accent 1" w:uiPriority="65"/>
+    <w:lsdException w:name="Revision" w:semiHidden="1"/>
+    <w:lsdException w:name="List Paragraph" w:uiPriority="34" w:qFormat="1"/>
+    <w:lsdException w:name="Quote" w:uiPriority="29" w:qFormat="1"/>
+    <w:lsdException w:name="Intense Quote" w:uiPriority="30" w:qFormat="1"/>
+    <w:lsdException w:name="Medium List 2 Accent 1" w:uiPriority="66"/>
+    <w:lsdException w:name="Medium Grid 1 Accent 1" w:uiPriority="67"/>
+    <w:lsdException w:name="Medium Grid 2 Accent 1" w:uiPriority="68"/>
+    <w:lsdException w:name="Medium Grid 3 Accent 1" w:uiPriority="69"/>
+    <w:lsdException w:name="Dark List Accent 1" w:uiPriority="70"/>
+    <w:lsdException w:name="Colorful Shading Accent 1" w:uiPriority="71"/>
+    <w:lsdException w:name="Colorful List Accent 1" w:uiPriority="72"/>
+    <w:lsdException w:name="Colorful Grid Accent 1" w:uiPriority="73"/>
+    <w:lsdException w:name="Light Shading Accent 2" w:uiPriority="60"/>
+    <w:lsdException w:name="Light List Accent 2" w:uiPriority="61"/>
+    <w:lsdException w:name="Light Grid Accent 2" w:uiPriority="62"/>
+    <w:lsdException w:name="Medium Shading 1 Accent 2" w:uiPriority="63"/>
+    <w:lsdException w:name="Medium Shading 2 Accent 2" w:uiPriority="64"/>
+    <w:lsdException w:name="Medium List 1 Accent 2" w:uiPriority="65"/>
+    <w:lsdException w:name="Medium List 2 Accent 2" w:uiPriority="66"/>
+    <w:lsdException w:name="Medium Grid 1 Accent 2" w:uiPriority="67"/>
+    <w:lsdException w:name="Medium Grid 2 Accent 2" w:uiPriority="68"/>
+    <w:lsdException w:name="Medium Grid 3 Accent 2" w:uiPriority="69"/>
+    <w:lsdException w:name="Dark List Accent 2" w:uiPriority="70"/>
+    <w:lsdException w:name="Colorful Shading Accent 2" w:uiPriority="71"/>
+    <w:lsdException w:name="Colorful List Accent 2" w:uiPriority="72"/>
+    <w:lsdException w:name="Colorful Grid Accent 2" w:uiPriority="73"/>
+    <w:lsdException w:name="Light Shading Accent 3" w:uiPriority="60"/>
+    <w:lsdException w:name="Light List Accent 3" w:uiPriority="61"/>
+    <w:lsdException w:name="Light Grid Accent 3" w:uiPriority="62"/>
+    <w:lsdException w:name="Medium Shading 1 Accent 3" w:uiPriority="63"/>
+    <w:lsdException w:name="Medium Shading 2 Accent 3" w:uiPriority="64"/>
+    <w:lsdException w:name="Medium List 1 Accent 3" w:uiPriority="65"/>
+    <w:lsdException w:name="Medium List 2 Accent 3" w:uiPriority="66"/>
+    <w:lsdException w:name="Medium Grid 1 Accent 3" w:uiPriority="67"/>
+    <w:lsdException w:name="Medium Grid 2 Accent 3" w:uiPriority="68"/>
+    <w:lsdException w:name="Medium Grid 3 Accent 3" w:uiPriority="69"/>
+    <w:lsdException w:name="Dark List Accent 3" w:uiPriority="70"/>
+    <w:lsdException w:name="Colorful Shading Accent 3" w:uiPriority="71"/>
+    <w:lsdException w:name="Colorful List Accent 3" w:uiPriority="72"/>
+    <w:lsdException w:name="Colorful Grid Accent 3" w:uiPriority="73"/>
+    <w:lsdException w:name="Light Shading Accent 4" w:uiPriority="60"/>
+    <w:lsdException w:name="Light List Accent 4" w:uiPriority="61"/>
+    <w:lsdException w:name="Light Grid Accent 4" w:uiPriority="62"/>
+    <w:lsdException w:name="Medium Shading 1 Accent 4" w:uiPriority="63"/>
+    <w:lsdException w:name="Medium Shading 2 Accent 4" w:uiPriority="64"/>
+    <w:lsdException w:name="Medium List 1 Accent 4" w:uiPriority="65"/>
+    <w:lsdException w:name="Medium List 2 Accent 4" w:uiPriority="66"/>
+    <w:lsdException w:name="Medium Grid 1 Accent 4" w:uiPriority="67"/>
+    <w:lsdException w:name="Medium Grid 2 Accent 4" w:uiPriority="68"/>
+    <w:lsdException w:name="Medium Grid 3 Accent 4" w:uiPriority="69"/>
+    <w:lsdException w:name="Dark List Accent 4" w:uiPriority="70"/>
+    <w:lsdException w:name="Colorful Shading Accent 4" w:uiPriority="71"/>
+    <w:lsdException w:name="Colorful List Accent 4" w:uiPriority="72"/>
+    <w:lsdException w:name="Colorful Grid Accent 4" w:uiPriority="73"/>
+    <w:lsdException w:name="Light Shading Accent 5" w:uiPriority="60"/>
+    <w:lsdException w:name="Light List Accent 5" w:uiPriority="61"/>
+    <w:lsdException w:name="Light Grid Accent 5" w:uiPriority="62"/>
+    <w:lsdException w:name="Medium Shading 1 Accent 5" w:uiPriority="63"/>
+    <w:lsdException w:name="Medium Shading 2 Accent 5" w:uiPriority="64"/>
+    <w:lsdException w:name="Medium List 1 Accent 5" w:uiPriority="65"/>
+    <w:lsdException w:name="Medium List 2 Accent 5" w:uiPriority="66"/>
+    <w:lsdException w:name="Medium Grid 1 Accent 5" w:uiPriority="67"/>
+    <w:lsdException w:name="Medium Grid 2 Accent 5" w:uiPriority="68"/>
+    <w:lsdException w:name="Medium Grid 3 Accent 5" w:uiPriority="69"/>
+    <w:lsdException w:name="Dark List Accent 5" w:uiPriority="70"/>
+    <w:lsdException w:name="Colorful Shading Accent 5" w:uiPriority="71"/>
+    <w:lsdException w:name="Colorful List Accent 5" w:uiPriority="72"/>
+    <w:lsdException w:name="Colorful Grid Accent 5" w:uiPriority="73"/>
+    <w:lsdException w:name="Light Shading Accent 6" w:uiPriority="60"/>
+    <w:lsdException w:name="Light List Accent 6" w:uiPriority="61"/>
+    <w:lsdException w:name="Light Grid Accent 6" w:uiPriority="62"/>
+    <w:lsdException w:name="Medium Shading 1 Accent 6" w:uiPriority="63"/>
+    <w:lsdException w:name="Medium Shading 2 Accent 6" w:uiPriority="64"/>
+    <w:lsdException w:name="Medium List 1 Accent 6" w:uiPriority="65"/>
+    <w:lsdException w:name="Medium List 2 Accent 6" w:uiPriority="66"/>
+    <w:lsdException w:name="Medium Grid 1 Accent 6" w:uiPriority="67"/>
+    <w:lsdException w:name="Medium Grid 2 Accent 6" w:uiPriority="68"/>
+    <w:lsdException w:name="Medium Grid 3 Accent 6" w:uiPriority="69"/>
+    <w:lsdException w:name="Dark List Accent 6" w:uiPriority="70"/>
+    <w:lsdException w:name="Colorful Shading Accent 6" w:uiPriority="71"/>
+    <w:lsdException w:name="Colorful List Accent 6" w:uiPriority="72"/>
+    <w:lsdException w:name="Colorful Grid Accent 6" w:uiPriority="73"/>
+    <w:lsdException w:name="Subtle Emphasis" w:uiPriority="19" w:qFormat="1"/>
+    <w:lsdException w:name="Intense Emphasis" w:uiPriority="21" w:qFormat="1"/>
+    <w:lsdException w:name="Subtle Reference" w:uiPriority="31" w:qFormat="1"/>
+    <w:lsdException w:name="Intense Reference" w:uiPriority="32" w:qFormat="1"/>
+    <w:lsdException w:name="Book Title" w:uiPriority="33" w:qFormat="1"/>
+    <w:lsdException w:name="Bibliography" w:semiHidden="1" w:uiPriority="37" w:unhideWhenUsed="1"/>
+    <w:lsdException w:name="TOC Heading" w:semiHidden="1" w:uiPriority="39" w:unhideWhenUsed="1" w:qFormat="1"/>
+    <w:lsdException w:name="Plain Table 1" w:uiPriority="41"/>
+    <w:lsdException w:name="Plain Table 2" w:uiPriority="42"/>
+    <w:lsdException w:name="Plain Table 3" w:uiPriority="43"/>
+    <w:lsdException w:name="Plain Table 4" w:uiPriority="44"/>
+    <w:lsdException w:name="Plain Table 5" w:uiPriority="45"/>
+    <w:lsdException w:name="Grid Table Light" w:uiPriority="40"/>
+    <w:lsdException w:name="Grid Table 1 Light" w:uiPriority="46"/>
+    <w:lsdException w:name="Grid Table 2" w:uiPriority="47"/>
+    <w:lsdException w:name="Grid Table 3" w:uiPriority="48"/>
+    <w:lsdException w:name="Grid Table 4" w:uiPriority="49"/>
+    <w:lsdException w:name="Grid Table 5 Dark" w:uiPriority="50"/>
+    <w:lsdException w:name="Grid Table 6 Colorful" w:uiPriority="51"/>
+    <w:lsdException w:name="Grid Table 7 Colorful" w:uiPriority="52"/>
+    <w:lsdException w:name="Grid Table 1 Light Accent 1" w:uiPriority="46"/>
+    <w:lsdException w:name="Grid Table 2 Accent 1" w:uiPriority="47"/>
+    <w:lsdException w:name="Grid Table 3 Accent 1" w:uiPriority="48"/>
+    <w:lsdException w:name="Grid Table 4 Accent 1" w:uiPriority="49"/>
+    <w:lsdException w:name="Grid Table 5 Dark Accent 1" w:uiPriority="50"/>
+    <w:lsdException w:name="Grid Table 6 Colorful Accent 1" w:uiPriority="51"/>
+    <w:lsdException w:name="Grid Table 7 Colorful Accent 1" w:uiPriority="52"/>
+    <w:lsdException w:name="Grid Table 1 Light Accent 2" w:uiPriority="46"/>
+    <w:lsdException w:name="Grid Table 2 Accent 2" w:uiPriority="47"/>
+    <w:lsdException w:name="Grid Table 3 Accent 2" w:uiPriority="48"/>
+    <w:lsdException w:name="Grid Table 4 Accent 2" w:uiPriority="49"/>
+    <w:lsdException w:name="Grid Table 5 Dark Accent 2" w:uiPriority="50"/>
+    <w:lsdException w:name="Grid Table 6 Colorful Accent 2" w:uiPriority="51"/>
+    <w:lsdException w:name="Grid Table 7 Colorful Accent 2" w:uiPriority="52"/>
+    <w:lsdException w:name="Grid Table 1 Light Accent 3" w:uiPriority="46"/>
+    <w:lsdException w:name="Grid Table 2 Accent 3" w:uiPriority="47"/>
+    <w:lsdException w:name="Grid Table 3 Accent 3" w:uiPriority="48"/>
+    <w:lsdException w:name="Grid Table 4 Accent 3" w:uiPriority="49"/>
+    <w:lsdException w:name="Grid Table 5 Dark Accent 3" w:uiPriority="50"/>
+    <w:lsdException w:name="Grid Table 6 Colorful Accent 3" w:uiPriority="51"/>
+    <w:lsdException w:name="Grid Table 7 Colorful Accent 3" w:uiPriority="52"/>
+    <w:lsdException w:name="Grid Table 1 Light Accent 4" w:uiPriority="46"/>
+    <w:lsdException w:name="Grid Table 2 Accent 4" w:uiPriority="47"/>
+    <w:lsdException w:name="Grid Table 3 Accent 4" w:uiPriority="48"/>
+    <w:lsdException w:name="Grid Table 4 Accent 4" w:uiPriority="49"/>
+    <w:lsdException w:name="Grid Table 5 Dark Accent 4" w:uiPriority="50"/>
+    <w:lsdException w:name="Grid Table 6 Colorful Accent 4" w:uiPriority="51"/>
+    <w:lsdException w:name="Grid Table 7 Colorful Accent 4" w:uiPriority="52"/>
+    <w:lsdException w:name="Grid Table 1 Light Accent 5" w:uiPriority="46"/>
+    <w:lsdException w:name="Grid Table 2 Accent 5" w:uiPriority="47"/>
+    <w:lsdException w:name="Grid Table 3 Accent 5" w:uiPriority="48"/>
+    <w:lsdException w:name="Grid Table 4 Accent 5" w:uiPriority="49"/>
+    <w:lsdException w:name="Grid Table 5 Dark Accent 5" w:uiPriority="50"/>
+    <w:lsdException w:name="Grid Table 6 Colorful Accent 5" w:uiPriority="51"/>
+    <w:lsdException w:name="Grid Table 7 Colorful Accent 5" w:uiPriority="52"/>
+    <w:lsdException w:name="Grid Table 1 Light Accent 6" w:uiPriority="46"/>
+    <w:lsdException w:name="Grid Table 2 Accent 6" w:uiPriority="47"/>
+    <w:lsdException w:name="Grid Table 3 Accent 6" w:uiPriority="48"/>
+    <w:lsdException w:name="Grid Table 4 Accent 6" w:uiPriority="49"/>
+    <w:lsdException w:name="Grid Table 5 Dark Accent 6" w:uiPriority="50"/>
+    <w:lsdException w:name="Grid Table 6 Colorful Accent 6" w:uiPriority="51"/>
+    <w:lsdException w:name="Grid Table 7 Colorful Accent 6" w:uiPriority="52"/>
+    <w:lsdException w:name="List Table 1 Light" w:uiPriority="46"/>
+    <w:lsdException w:name="List Table 2" w:uiPriority="47"/>
+    <w:lsdException w:name="List Table 3" w:uiPriority="48"/>
+    <w:lsdException w:name="List Table 4" w:uiPriority="49"/>
+    <w:lsdException w:name="List Table 5 Dark" w:uiPriority="50"/>
+    <w:lsdException w:name="List Table 6 Colorful" w:uiPriority="51"/>
+    <w:lsdException w:name="List Table 7 Colorful" w:uiPriority="52"/>
+    <w:lsdException w:name="List Table 1 Light Accent 1" w:uiPriority="46"/>
+    <w:lsdException w:name="List Table 2 Accent 1" w:uiPriority="47"/>
+    <w:lsdException w:name="List Table 3 Accent 1" w:uiPriority="48"/>
+    <w:lsdException w:name="List Table 4 Accent 1" w:uiPriority="49"/>
+    <w:lsdException w:name="List Table 5 Dark Accent 1" w:uiPriority="50"/>
+    <w:lsdException w:name="List Table 6 Colorful Accent 1" w:uiPriority="51"/>
+    <w:lsdException w:name="List Table 7 Colorful Accent 1" w:uiPriority="52"/>
+    <w:lsdException w:name="List Table 1 Light Accent 2" w:uiPriority="46"/>
+    <w:lsdException w:name="List Table 2 Accent 2" w:uiPriority="47"/>
+    <w:lsdException w:name="List Table 3 Accent 2" w:uiPriority="48"/>
+    <w:lsdException w:name="List Table 4 Accent 2" w:uiPriority="49"/>
+    <w:lsdException w:name="List Table 5 Dark Accent 2" w:uiPriority="50"/>
+    <w:lsdException w:name="List Table 6 Colorful Accent 2" w:uiPriority="51"/>
+    <w:lsdException w:name="List Table 7 Colorful Accent 2" w:uiPriority="52"/>
+    <w:lsdException w:name="List Table 1 Light Accent 3" w:uiPriority="46"/>
+    <w:lsdException w:name="List Table 2 Accent 3" w:uiPriority="47"/>
+    <w:lsdException w:name="List Table 3 Accent 3" w:uiPriority="48"/>
+    <w:lsdException w:name="List Table 4 Accent 3" w:uiPriority="49"/>
+    <w:lsdException w:name="List Table 5 Dark Accent 3" w:uiPriority="50"/>
+    <w:lsdException w:name="List Table 6 Colorful Accent 3" w:uiPriority="51"/>
+    <w:lsdException w:name="List Table 7 Colorful Accent 3" w:uiPriority="52"/>
+    <w:lsdException w:name="List Table 1 Light Accent 4" w:uiPriority="46"/>
+    <w:lsdException w:name="List Table 2 Accent 4" w:uiPriority="47"/>
+    <w:lsdException w:name="List Table 3 Accent 4" w:uiPriority="48"/>
+    <w:lsdException w:name="List Table 4 Accent 4" w:uiPriority="49"/>
+    <w:lsdException w:name="List Table 5 Dark Accent 4" w:uiPriority="50"/>
+    <w:lsdException w:name="List Table 6 Colorful Accent 4" w:uiPriority="51"/>
+    <w:lsdException w:name="List Table 7 Colorful Accent 4" w:uiPriority="52"/>
+    <w:lsdException w:name="List Table 1 Light Accent 5" w:uiPriority="46"/>
+    <w:lsdException w:name="List Table 2 Accent 5" w:uiPriority="47"/>
+    <w:lsdException w:name="List Table 3 Accent 5" w:uiPriority="48"/>
+    <w:lsdException w:name="List Table 4 Accent 5" w:uiPriority="49"/>
+    <w:lsdException w:name="List Table 5 Dark Accent 5" w:uiPriority="50"/>
+    <w:lsdException w:name="List Table 6 Colorful Accent 5" w:uiPriority="51"/>
+    <w:lsdException w:name="List Table 7 Colorful Accent 5" w:uiPriority="52"/>
+    <w:lsdException w:name="List Table 1 Light Accent 6" w:uiPriority="46"/>
+    <w:lsdException w:name="List Table 2 Accent 6" w:uiPriority="47"/>
+    <w:lsdException w:name="List Table 3 Accent 6" w:uiPriority="48"/>
+    <w:lsdException w:name="List Table 4 Accent 6" w:uiPriority="49"/>
+    <w:lsdException w:name="List Table 5 Dark Accent 6" w:uiPriority="50"/>
+    <w:lsdException w:name="List Table 6 Colorful Accent 6" w:uiPriority="51"/>
+    <w:lsdException w:name="List Table 7 Colorful Accent 6" w:uiPriority="52"/>
+    <w:lsdException w:name="Mention" w:semiHidden="1" w:unhideWhenUsed="1"/>
+    <w:lsdException w:name="Smart Hyperlink" w:semiHidden="1" w:unhideWhenUsed="1"/>
+    <w:lsdException w:name="Hashtag" w:semiHidden="1" w:unhideWhenUsed="1"/>
+    <w:lsdException w:name="Unresolved Mention" w:semiHidden="1" w:unhideWhenUsed="1"/>
+    <w:lsdException w:name="Smart Link" w:semiHidden="1" w:unhideWhenUsed="1"/>
+  </w:latentStyles>
+  <w:style w:type="paragraph" w:default="1" w:styleId="Normal">
+    <w:name w:val="Normal"/>
+    <w:qFormat/>
+  </w:style>
+  <w:style w:type="character" w:default="1" w:styleId="DefaultParagraphFont">
+    <w:name w:val="Default Paragraph Font"/>
+    <w:uiPriority w:val="1"/>
+    <w:semiHidden/>
+    <w:unhideWhenUsed/>
+  </w:style>
+  <w:style w:type="table" w:default="1" w:styleId="TableNormal">
+    <w:name w:val="Normal Table"/>
+    <w:uiPriority w:val="99"/>
+    <w:semiHidden/>
+    <w:unhideWhenUsed/>
+    <w:tblPr>
+      <w:tblInd w:w="0" w:type="dxa"/>
+      <w:tblCellMar>
+        <w:top w:w="0" w:type="dxa"/>
+        <w:left w:w="108" w:type="dxa"/>
+        <w:bottom w:w="0" w:type="dxa"/>
+        <w:right w:w="108" w:type="dxa"/>
+      </w:tblCellMar>
+    </w:tblPr>
+  </w:style>
+  <w:style w:type="numbering" w:default="1" w:styleId="NoList">
+    <w:name w:val="No List"/>
+    <w:uiPriority w:val="99"/>
+    <w:semiHidden/>
+    <w:unhideWhenUsed/>
+  </w:style>
+  <w:style w:type="character" w:styleId="PlaceholderText">
+    <w:name w:val="Placeholder Text"/>
+    <w:basedOn w:val="DefaultParagraphFont"/>
+    <w:uiPriority w:val="99"/>
+    <w:semiHidden/>
+    <w:rsid w:val="00B27701"/>
+    <w:rPr>
+      <w:color w:val="666666"/>
+    </w:rPr>
+  </w:style>
+</w:styles>
+</file>
+
+<file path=word/glossary/webSettings.xml><?xml version="1.0" encoding="utf-8"?>
+<w:webSettings xmlns:mc="http://schemas.openxmlformats.org/markup-compatibility/2006" xmlns:r="http://schemas.openxmlformats.org/officeDocument/2006/relationships" xmlns:w="http://schemas.openxmlformats.org/wordprocessingml/2006/main" xmlns:w14="http://schemas.microsoft.com/office/word/2010/wordml" xmlns:w15="http://schemas.microsoft.com/office/word/2012/wordml" xmlns:w16cex="http://schemas.microsoft.com/office/word/2018/wordml/cex" xmlns:w16cid="http://schemas.microsoft.com/office/word/2016/wordml/cid" xmlns:w16="http://schemas.microsoft.com/office/word/2018/wordml" xmlns:w16sdtdh="http://schemas.microsoft.com/office/word/2020/wordml/sdtdatahash" xmlns:w16se="http://schemas.microsoft.com/office/word/2015/wordml/symex" mc:Ignorable="w14 w15 w16se w16cid w16 w16cex w16sdtdh">
+  <w:optimizeForBrowser/>
+  <w:allowPNG/>
+</w:webSettings>
 </file>
 
 <file path=word/theme/theme1.xml><?xml version="1.0" encoding="utf-8"?>
@@ -13229,7 +13482,7 @@
     <we:reference id="WA104382081" version="1.55.1.0" store="en-US" storeType="OMEX"/>
   </we:alternateReferences>
   <we:properties>
-    <we:property name="MENDELEY_CITATIONS" value="[]"/>
+    <we:property name="MENDELEY_CITATIONS" value="[{&quot;citationID&quot;:&quot;MENDELEY_CITATION_fcccf74b-7f6f-4a9a-a23b-5f7e78e0f5bf&quot;,&quot;properties&quot;:{&quot;noteIndex&quot;:0},&quot;isEdited&quot;:false,&quot;manualOverride&quot;:{&quot;isManuallyOverridden&quot;:true,&quot;citeprocText&quot;:&quot;(Mathew, 2022)&quot;,&quot;manualOverrideText&quot;:&quot;(Mathew, 2022, p4)&quot;},&quot;citationTag&quot;:&quot;MENDELEY_CITATION_v3_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&quot;,&quot;citationItems&quot;:[{&quot;id&quot;:&quot;60eeabb3-c87d-3d01-8a3e-db60de6a6cba&quot;,&quot;itemData&quot;:{&quot;type&quot;:&quot;article&quot;,&quot;id&quot;:&quot;60eeabb3-c87d-3d01-8a3e-db60de6a6cba&quot;,&quot;title&quot;:&quot;Nuclear energy: A pathway towards mitigation of global warming&quot;,&quot;author&quot;:[{&quot;family&quot;:&quot;Mathew&quot;,&quot;given&quot;:&quot;M. D.&quot;,&quot;parse-names&quot;:false,&quot;dropping-particle&quot;:&quot;&quot;,&quot;non-dropping-particle&quot;:&quot;&quot;}],&quot;container-title&quot;:&quot;Progress in Nuclear Energy&quot;,&quot;DOI&quot;:&quot;10.1016/j.pnucene.2021.104080&quot;,&quot;ISSN&quot;:&quot;01491970&quot;,&quot;issued&quot;:{&quot;date-parts&quot;:[[2022,1,1]]},&quot;abstract&quot;:&quot;Global warming is the ongoing rise in the average temperature of Earth's climate system. Over the past 50 years, the average temperature has increased at the fastest rate in recorded history due to uncontrolled generation of greenhouse gases. Nuclear power is low carbon energy, and it is contributing on a large scale to a low carbon economy and a green energy grid. 442 nuclear power reactors are operating worldwide generating 393 GWe of electricity providing continuous and reliable low carbon power. Nuclear electricity accounts for 11% of total global electricity generation, and this amounts to a third of the low-carbon electricity produced in the world. New innovations are taking place which make nuclear power a more affordable and attractive energy option. These include advances in large reactors, emerging technologies such as advanced fuel and small modular reactors, engineering breakthroughs extending the operational lifetime of existing reactors, and new developments in materials and better waste management. Fast breeder reactor technology has become a commercial reality and it helps not only in generating electricity, but also in producing more fuel than it consumes, besides burning nuclear waste more efficiently compared to any of the existing commercial reactor technologies. The Sun's energy is generated by nuclear fusion. Mastering nuclear fusion technology can guarantee energy security in terms of clean, safe and affordable energy. Nuclear fusion, and plasma physics research of very complex nature are being carried out in many countries. Fusion reactions have been successfully demonstrated although for a fraction of a second and without demonstrating a net gain of electric power. The world's largest international fusion reactor facility called ITER is in an advanced stage of construction with the aim of demonstrating the scientific and technological success of fusion energy research for commercial production. Fusion fuel is plentiful and easily accessible. It is expected that fusion energy is the pathway towards energy security for thousands of years. Nuclear fission and fusion reactors do not emit greenhouse gases into the atmosphere and play a major role in mitigating climate change.&quot;,&quot;publisher&quot;:&quot;Elsevier Ltd&quot;,&quot;volume&quot;:&quot;143&quot;,&quot;container-title-short&quot;:&quot;&quot;},&quot;isTemporary&quot;:false,&quot;suppress-author&quot;:false,&quot;composite&quot;:false,&quot;author-only&quot;:false}]}]"/>
     <we:property name="MENDELEY_CITATIONS_STYLE" value="{&quot;id&quot;:&quot;https://www.zotero.org/styles/apa&quot;,&quot;title&quot;:&quot;American Psychological Association 7th edition&quot;,&quot;format&quot;:&quot;author-date&quot;,&quot;defaultLocale&quot;:null,&quot;isLocaleCodeValid&quot;:true}"/>
   </we:properties>
   <we:bindings/>

</xml_diff>

<commit_message>
vault backup: 2024-05-23 17:12:45
</commit_message>
<xml_diff>
--- a/Vakken/Blok 2/Wetenschapsjournalistiek/Eindpaper (Kernreactoren)/Eindpaper_Kerncentrales_JortSiemes_V6.docx
+++ b/Vakken/Blok 2/Wetenschapsjournalistiek/Eindpaper (Kernreactoren)/Eindpaper_Kerncentrales_JortSiemes_V6.docx
@@ -3518,7 +3518,16 @@
           <w:szCs w:val="24"/>
           <w:lang w:val="nl-NL" w:eastAsia="en-NL"/>
         </w:rPr>
-        <w:t xml:space="preserve"> warmte vrij die water in stoom omzet. Deze stoom drijft een turbine aan die energie genereert. Hiervoor is uranium-235, een radioactief isotoop nodig. Tijdens dit proces komen minimale emissies vrij, afgezien van de constructie </w:t>
+        <w:t xml:space="preserve"> warmte vrij die water in stoom omzet. Deze stoom drijft een turbine aan die energie genereert. Hiervoor is uranium-235, een radioactief isotoop nodig. Tijdens dit proces komen minimale emissies vrij, afgezien van de constructie</w:t>
+      </w:r>
+      <w:r>
+        <w:rPr>
+          <w:rFonts w:ascii="Times New Roman" w:eastAsia="Times New Roman" w:hAnsi="Times New Roman" w:cs="Times New Roman"/>
+          <w:sz w:val="24"/>
+          <w:szCs w:val="24"/>
+          <w:lang w:val="nl-NL" w:eastAsia="en-NL"/>
+        </w:rPr>
+        <w:t xml:space="preserve"> </w:t>
       </w:r>
       <w:sdt>
         <w:sdtPr>
@@ -10650,23 +10659,7 @@
           <w:rFonts w:ascii="Times New Roman" w:hAnsi="Times New Roman" w:cs="Times New Roman"/>
           <w:lang w:val="nl-NL"/>
         </w:rPr>
-        <w:t xml:space="preserve">. </w:t>
-      </w:r>
-      <w:proofErr w:type="gramStart"/>
-      <w:r>
-        <w:rPr>
-          <w:rFonts w:ascii="Times New Roman" w:hAnsi="Times New Roman" w:cs="Times New Roman"/>
-          <w:lang w:val="nl-NL"/>
-        </w:rPr>
-        <w:t>frequentie</w:t>
-      </w:r>
-      <w:proofErr w:type="gramEnd"/>
-      <w:r>
-        <w:rPr>
-          <w:rFonts w:ascii="Times New Roman" w:hAnsi="Times New Roman" w:cs="Times New Roman"/>
-          <w:lang w:val="nl-NL"/>
-        </w:rPr>
-        <w:t xml:space="preserve"> van kernenergieframes (in procenten) in krantenartikelen in nederland (n=554) (Vossen, 2022)</w:t>
+        <w:t>. frequentie van kernenergieframes (in procenten) in krantenartikelen in nederland (n=554) (Vossen, 2022)</w:t>
       </w:r>
     </w:p>
     <w:p>
@@ -10834,23 +10827,7 @@
           <w:rFonts w:ascii="Times New Roman" w:hAnsi="Times New Roman" w:cs="Times New Roman"/>
           <w:lang w:val="nl-NL"/>
         </w:rPr>
-        <w:t xml:space="preserve">. </w:t>
-      </w:r>
-      <w:proofErr w:type="gramStart"/>
-      <w:r>
-        <w:rPr>
-          <w:rFonts w:ascii="Times New Roman" w:hAnsi="Times New Roman" w:cs="Times New Roman"/>
-          <w:lang w:val="nl-NL"/>
-        </w:rPr>
-        <w:t>tone</w:t>
-      </w:r>
-      <w:proofErr w:type="gramEnd"/>
-      <w:r>
-        <w:rPr>
-          <w:rFonts w:ascii="Times New Roman" w:hAnsi="Times New Roman" w:cs="Times New Roman"/>
-          <w:lang w:val="nl-NL"/>
-        </w:rPr>
-        <w:t xml:space="preserve"> of voice (percentages) in krantenartikelen over kernenergie in Nederland (n=554) (Vossen, 2022)</w:t>
+        <w:t>. tone of voice (percentages) in krantenartikelen over kernenergie in Nederland (n=554) (Vossen, 2022)</w:t>
       </w:r>
     </w:p>
     <w:p>
@@ -12700,7 +12677,7 @@
   </w:compat>
   <w:rsids>
     <w:rsidRoot w:val="00B27701"/>
-    <w:rsid w:val="00887CEE"/>
+    <w:rsid w:val="002D5BD9"/>
     <w:rsid w:val="00B27701"/>
   </w:rsids>
   <m:mathPr>

</xml_diff>

<commit_message>
vault backup: 2024-05-23 18:03:40
</commit_message>
<xml_diff>
--- a/Vakken/Blok 2/Wetenschapsjournalistiek/Eindpaper (Kernreactoren)/Eindpaper_Kerncentrales_JortSiemes_V6.docx
+++ b/Vakken/Blok 2/Wetenschapsjournalistiek/Eindpaper (Kernreactoren)/Eindpaper_Kerncentrales_JortSiemes_V6.docx
@@ -7788,7 +7788,7 @@
           <w:szCs w:val="24"/>
           <w:lang w:val="nl-NL" w:eastAsia="en-NL"/>
         </w:rPr>
-        <w:t>5.1 interpretatie van de resultaten</w:t>
+        <w:t>5.1 interpretatie van resultaten</w:t>
       </w:r>
       <w:bookmarkEnd w:id="20"/>
     </w:p>
@@ -8293,7 +8293,7 @@
           <w:szCs w:val="24"/>
           <w:lang w:val="nl-NL" w:eastAsia="en-NL"/>
         </w:rPr>
-        <w:t>5.2 relatie tussen de studies</w:t>
+        <w:t>5.2 relatie tussen studies</w:t>
       </w:r>
       <w:bookmarkEnd w:id="21"/>
     </w:p>
@@ -9167,7 +9167,7 @@
           <w:bCs/>
           <w:lang w:val="nl-NL"/>
         </w:rPr>
-        <w:t>Aanbevelingen voor toekomstig onderzoek</w:t>
+        <w:t>Aanbevelingen toekomstig onderzoek</w:t>
       </w:r>
       <w:bookmarkEnd w:id="26"/>
     </w:p>
@@ -12677,7 +12677,7 @@
   </w:compat>
   <w:rsids>
     <w:rsidRoot w:val="00B27701"/>
-    <w:rsid w:val="002D5BD9"/>
+    <w:rsid w:val="005B4D85"/>
     <w:rsid w:val="00B27701"/>
   </w:rsids>
   <m:mathPr>

</xml_diff>

<commit_message>
vault backup: 2024-05-23 22:12:45
</commit_message>
<xml_diff>
--- a/Vakken/Blok 2/Wetenschapsjournalistiek/Eindpaper (Kernreactoren)/Eindpaper_Kerncentrales_JortSiemes_V6.docx
+++ b/Vakken/Blok 2/Wetenschapsjournalistiek/Eindpaper (Kernreactoren)/Eindpaper_Kerncentrales_JortSiemes_V6.docx
@@ -481,7 +481,7 @@
           <w:rFonts w:ascii="Civil Premium" w:hAnsi="Civil Premium"/>
           <w:lang w:val="nl-NL"/>
         </w:rPr>
-        <w:t>2000</w:t>
+        <w:t>1999</w:t>
       </w:r>
       <w:r>
         <w:rPr>
@@ -3433,7 +3433,29 @@
               <w:szCs w:val="24"/>
               <w:lang w:val="nl-NL" w:eastAsia="en-NL"/>
             </w:rPr>
-            <w:t>(Mathew, 2022, p</w:t>
+            <w:t>(</w:t>
+          </w:r>
+          <w:proofErr w:type="spellStart"/>
+          <w:r>
+            <w:rPr>
+              <w:rFonts w:ascii="Times New Roman" w:eastAsia="Times New Roman" w:hAnsi="Times New Roman" w:cs="Times New Roman"/>
+              <w:color w:val="000000"/>
+              <w:sz w:val="24"/>
+              <w:szCs w:val="24"/>
+              <w:lang w:val="nl-NL" w:eastAsia="en-NL"/>
+            </w:rPr>
+            <w:t>Mathew</w:t>
+          </w:r>
+          <w:proofErr w:type="spellEnd"/>
+          <w:r>
+            <w:rPr>
+              <w:rFonts w:ascii="Times New Roman" w:eastAsia="Times New Roman" w:hAnsi="Times New Roman" w:cs="Times New Roman"/>
+              <w:color w:val="000000"/>
+              <w:sz w:val="24"/>
+              <w:szCs w:val="24"/>
+              <w:lang w:val="nl-NL" w:eastAsia="en-NL"/>
+            </w:rPr>
+            <w:t>, 2022, p</w:t>
           </w:r>
           <w:r>
             <w:rPr>
@@ -3872,7 +3894,21 @@
         <w:rPr>
           <w:lang w:val="nl-NL"/>
         </w:rPr>
-        <w:t xml:space="preserve"> en "media framing". Inclusiecriteria voor de geselecteerde literatuur waren peer-reviewed classificatie, publicatiedatum vanaf de jaren 1970, en taal Nederlands of Engels.</w:t>
+        <w:t xml:space="preserve"> en "media framing". Inclusiecriteria voor de geselecteerde literatuur waren peer-</w:t>
+      </w:r>
+      <w:proofErr w:type="spellStart"/>
+      <w:r>
+        <w:rPr>
+          <w:lang w:val="nl-NL"/>
+        </w:rPr>
+        <w:t>reviewed</w:t>
+      </w:r>
+      <w:proofErr w:type="spellEnd"/>
+      <w:r>
+        <w:rPr>
+          <w:lang w:val="nl-NL"/>
+        </w:rPr>
+        <w:t xml:space="preserve"> classificatie, publicatiedatum vanaf de jaren 1970, en taal Nederlands of Engels.</w:t>
       </w:r>
     </w:p>
     <w:p>
@@ -4073,7 +4109,21 @@
         <w:rPr>
           <w:lang w:val="nl-NL"/>
         </w:rPr>
-        <w:t>De framing theorieën van Goffman bieden in</w:t>
+        <w:t xml:space="preserve">De framing theorieën van </w:t>
+      </w:r>
+      <w:proofErr w:type="spellStart"/>
+      <w:r>
+        <w:rPr>
+          <w:lang w:val="nl-NL"/>
+        </w:rPr>
+        <w:t>Goffman</w:t>
+      </w:r>
+      <w:proofErr w:type="spellEnd"/>
+      <w:r>
+        <w:rPr>
+          <w:lang w:val="nl-NL"/>
+        </w:rPr>
+        <w:t xml:space="preserve"> bieden in</w:t>
       </w:r>
       <w:r>
         <w:rPr>
@@ -5707,7 +5757,21 @@
         <w:rPr>
           <w:lang w:val="nl-NL"/>
         </w:rPr>
-        <w:t xml:space="preserve"> negatieve aspecten zoals veiligheidsrisico's en falend bestuur (Geels &amp; Verhees, 2011</w:t>
+        <w:t xml:space="preserve"> negatieve aspecten zoals veiligheidsrisico's en falend bestuur (Geels &amp; </w:t>
+      </w:r>
+      <w:proofErr w:type="spellStart"/>
+      <w:r>
+        <w:rPr>
+          <w:lang w:val="nl-NL"/>
+        </w:rPr>
+        <w:t>Verhees</w:t>
+      </w:r>
+      <w:proofErr w:type="spellEnd"/>
+      <w:r>
+        <w:rPr>
+          <w:lang w:val="nl-NL"/>
+        </w:rPr>
+        <w:t>, 2011</w:t>
       </w:r>
       <w:r>
         <w:rPr>
@@ -5815,7 +5879,21 @@
         <w:rPr>
           <w:lang w:val="nl-NL"/>
         </w:rPr>
-        <w:t xml:space="preserve"> kernenergie (Smith &amp; Spanhoff, 1976; Vossen, 2020)</w:t>
+        <w:t xml:space="preserve"> kernenergie (Smith &amp; </w:t>
+      </w:r>
+      <w:proofErr w:type="spellStart"/>
+      <w:r>
+        <w:rPr>
+          <w:lang w:val="nl-NL"/>
+        </w:rPr>
+        <w:t>Spanhoff</w:t>
+      </w:r>
+      <w:proofErr w:type="spellEnd"/>
+      <w:r>
+        <w:rPr>
+          <w:lang w:val="nl-NL"/>
+        </w:rPr>
+        <w:t>, 1976; Vossen, 2020)</w:t>
       </w:r>
       <w:r>
         <w:rPr>
@@ -5851,7 +5929,21 @@
         <w:rPr>
           <w:lang w:val="nl-NL"/>
         </w:rPr>
-        <w:t xml:space="preserve"> organisaties (Boumans &amp; Vliegenthart, 2016).</w:t>
+        <w:t xml:space="preserve"> organisaties (Boumans &amp; </w:t>
+      </w:r>
+      <w:proofErr w:type="spellStart"/>
+      <w:r>
+        <w:rPr>
+          <w:lang w:val="nl-NL"/>
+        </w:rPr>
+        <w:t>Vliegenthart</w:t>
+      </w:r>
+      <w:proofErr w:type="spellEnd"/>
+      <w:r>
+        <w:rPr>
+          <w:lang w:val="nl-NL"/>
+        </w:rPr>
+        <w:t>, 2016).</w:t>
       </w:r>
     </w:p>
     <w:p>
@@ -5962,7 +6054,21 @@
         <w:rPr>
           <w:lang w:val="nl-NL"/>
         </w:rPr>
-        <w:t xml:space="preserve">een significante invloed rapporteren (Smith &amp; Spanhoff, 1976; Vossen, 2020). Dit wijst op een contextafhankelijke invloed van media. Bovendien verschilt het taalgebruik tussen experts en leken, wat de interpretatie van risico's beïnvloedt </w:t>
+        <w:t xml:space="preserve">een significante invloed rapporteren (Smith &amp; </w:t>
+      </w:r>
+      <w:proofErr w:type="spellStart"/>
+      <w:r>
+        <w:rPr>
+          <w:lang w:val="nl-NL"/>
+        </w:rPr>
+        <w:t>Spanhoff</w:t>
+      </w:r>
+      <w:proofErr w:type="spellEnd"/>
+      <w:r>
+        <w:rPr>
+          <w:lang w:val="nl-NL"/>
+        </w:rPr>
+        <w:t xml:space="preserve">, 1976; Vossen, 2020). Dit wijst op een contextafhankelijke invloed van media. Bovendien verschilt het taalgebruik tussen experts en leken, wat de interpretatie van risico's beïnvloedt </w:t>
       </w:r>
       <w:sdt>
         <w:sdtPr>
@@ -6999,7 +7105,35 @@
         <w:rPr>
           <w:lang w:val="nl-NL"/>
         </w:rPr>
-        <w:t xml:space="preserve"> 'runaway technology' en 'public accountability'</w:t>
+        <w:t xml:space="preserve"> '</w:t>
+      </w:r>
+      <w:proofErr w:type="spellStart"/>
+      <w:r>
+        <w:rPr>
+          <w:lang w:val="nl-NL"/>
+        </w:rPr>
+        <w:t>runaway</w:t>
+      </w:r>
+      <w:proofErr w:type="spellEnd"/>
+      <w:r>
+        <w:rPr>
+          <w:lang w:val="nl-NL"/>
+        </w:rPr>
+        <w:t xml:space="preserve"> </w:t>
+      </w:r>
+      <w:proofErr w:type="spellStart"/>
+      <w:r>
+        <w:rPr>
+          <w:lang w:val="nl-NL"/>
+        </w:rPr>
+        <w:t>technology</w:t>
+      </w:r>
+      <w:proofErr w:type="spellEnd"/>
+      <w:r>
+        <w:rPr>
+          <w:lang w:val="nl-NL"/>
+        </w:rPr>
+        <w:t>' en 'public accountability'</w:t>
       </w:r>
       <w:r>
         <w:rPr>
@@ -7570,8 +7704,9 @@
           <w:szCs w:val="24"/>
           <w:lang w:val="nl-NL" w:eastAsia="en-NL"/>
         </w:rPr>
-        <w:t>Sinds het begin van het kernenergiedebat zijn wetenschappers en publieke actiegroepen de belangrijkste tegenstanders geweest, terwijl voorstanders beloftes en toekomstvisies benadrukken (Smith &amp; Spanhoff, 1976; Geels &amp; Verhees, 2011). Oppositiegroepen wijzen op nadelen en risico's. Sociale bewegingen gebruiken protesten en petities om druk uit te oefenen, en klimaatorganisaties publiceren vaker dan industriële organisaties</w:t>
-      </w:r>
+        <w:t xml:space="preserve">Sinds het begin van het kernenergiedebat zijn wetenschappers en publieke actiegroepen de belangrijkste tegenstanders geweest, terwijl voorstanders beloftes en toekomstvisies benadrukken (Smith &amp; </w:t>
+      </w:r>
+      <w:proofErr w:type="spellStart"/>
       <w:r>
         <w:rPr>
           <w:rFonts w:ascii="Times New Roman" w:eastAsia="Times New Roman" w:hAnsi="Times New Roman" w:cs="Times New Roman"/>
@@ -7579,8 +7714,9 @@
           <w:szCs w:val="24"/>
           <w:lang w:val="nl-NL" w:eastAsia="en-NL"/>
         </w:rPr>
-        <w:t xml:space="preserve"> (zie Bijlage 2, Grafiek 1)</w:t>
-      </w:r>
+        <w:t>Spanhoff</w:t>
+      </w:r>
+      <w:proofErr w:type="spellEnd"/>
       <w:r>
         <w:rPr>
           <w:rFonts w:ascii="Times New Roman" w:eastAsia="Times New Roman" w:hAnsi="Times New Roman" w:cs="Times New Roman"/>
@@ -7588,7 +7724,85 @@
           <w:szCs w:val="24"/>
           <w:lang w:val="nl-NL" w:eastAsia="en-NL"/>
         </w:rPr>
-        <w:t xml:space="preserve"> (Geels &amp; Verhees, 2011; Boumans &amp; Vliegenthart, 2016). Na de ramp in Tsjernobyl was het moeilijk om dezelfde media-aandacht te krijgen, maar sociale bewegingen blijven strijden via framing </w:t>
+        <w:t xml:space="preserve">, 1976; Geels &amp; </w:t>
+      </w:r>
+      <w:proofErr w:type="spellStart"/>
+      <w:r>
+        <w:rPr>
+          <w:rFonts w:ascii="Times New Roman" w:eastAsia="Times New Roman" w:hAnsi="Times New Roman" w:cs="Times New Roman"/>
+          <w:sz w:val="24"/>
+          <w:szCs w:val="24"/>
+          <w:lang w:val="nl-NL" w:eastAsia="en-NL"/>
+        </w:rPr>
+        <w:t>Verhees</w:t>
+      </w:r>
+      <w:proofErr w:type="spellEnd"/>
+      <w:r>
+        <w:rPr>
+          <w:rFonts w:ascii="Times New Roman" w:eastAsia="Times New Roman" w:hAnsi="Times New Roman" w:cs="Times New Roman"/>
+          <w:sz w:val="24"/>
+          <w:szCs w:val="24"/>
+          <w:lang w:val="nl-NL" w:eastAsia="en-NL"/>
+        </w:rPr>
+        <w:t>, 2011). Oppositiegroepen wijzen op nadelen en risico's. Sociale bewegingen gebruiken protesten en petities om druk uit te oefenen, en klimaatorganisaties publiceren vaker dan industriële organisaties</w:t>
+      </w:r>
+      <w:r>
+        <w:rPr>
+          <w:rFonts w:ascii="Times New Roman" w:eastAsia="Times New Roman" w:hAnsi="Times New Roman" w:cs="Times New Roman"/>
+          <w:sz w:val="24"/>
+          <w:szCs w:val="24"/>
+          <w:lang w:val="nl-NL" w:eastAsia="en-NL"/>
+        </w:rPr>
+        <w:t xml:space="preserve"> (zie Bijlage 2, Grafiek 1)</w:t>
+      </w:r>
+      <w:r>
+        <w:rPr>
+          <w:rFonts w:ascii="Times New Roman" w:eastAsia="Times New Roman" w:hAnsi="Times New Roman" w:cs="Times New Roman"/>
+          <w:sz w:val="24"/>
+          <w:szCs w:val="24"/>
+          <w:lang w:val="nl-NL" w:eastAsia="en-NL"/>
+        </w:rPr>
+        <w:t xml:space="preserve"> (Geels &amp; </w:t>
+      </w:r>
+      <w:proofErr w:type="spellStart"/>
+      <w:r>
+        <w:rPr>
+          <w:rFonts w:ascii="Times New Roman" w:eastAsia="Times New Roman" w:hAnsi="Times New Roman" w:cs="Times New Roman"/>
+          <w:sz w:val="24"/>
+          <w:szCs w:val="24"/>
+          <w:lang w:val="nl-NL" w:eastAsia="en-NL"/>
+        </w:rPr>
+        <w:t>Verhees</w:t>
+      </w:r>
+      <w:proofErr w:type="spellEnd"/>
+      <w:r>
+        <w:rPr>
+          <w:rFonts w:ascii="Times New Roman" w:eastAsia="Times New Roman" w:hAnsi="Times New Roman" w:cs="Times New Roman"/>
+          <w:sz w:val="24"/>
+          <w:szCs w:val="24"/>
+          <w:lang w:val="nl-NL" w:eastAsia="en-NL"/>
+        </w:rPr>
+        <w:t xml:space="preserve">, 2011; Boumans &amp; </w:t>
+      </w:r>
+      <w:proofErr w:type="spellStart"/>
+      <w:r>
+        <w:rPr>
+          <w:rFonts w:ascii="Times New Roman" w:eastAsia="Times New Roman" w:hAnsi="Times New Roman" w:cs="Times New Roman"/>
+          <w:sz w:val="24"/>
+          <w:szCs w:val="24"/>
+          <w:lang w:val="nl-NL" w:eastAsia="en-NL"/>
+        </w:rPr>
+        <w:t>Vliegenthart</w:t>
+      </w:r>
+      <w:proofErr w:type="spellEnd"/>
+      <w:r>
+        <w:rPr>
+          <w:rFonts w:ascii="Times New Roman" w:eastAsia="Times New Roman" w:hAnsi="Times New Roman" w:cs="Times New Roman"/>
+          <w:sz w:val="24"/>
+          <w:szCs w:val="24"/>
+          <w:lang w:val="nl-NL" w:eastAsia="en-NL"/>
+        </w:rPr>
+        <w:t xml:space="preserve">, 2016). Na de ramp in Tsjernobyl was het moeilijk om dezelfde media-aandacht te krijgen, maar sociale bewegingen blijven strijden via framing </w:t>
       </w:r>
       <w:sdt>
         <w:sdtPr>
@@ -7657,7 +7871,47 @@
           <w:szCs w:val="24"/>
           <w:lang w:val="nl-NL" w:eastAsia="en-NL"/>
         </w:rPr>
-        <w:t xml:space="preserve">. De effectiviteit van frames hangt af van factoren zoals geloofwaardigheid, empirische fit, centraliteit, en resonantie met het publiek (Geels &amp; Verhees, 2011). Positieve frames kunnen innovaties stimuleren, terwijl negatieve frames ze kunnen ondermijnen </w:t>
+        <w:t xml:space="preserve">. De effectiviteit van frames hangt af van factoren zoals geloofwaardigheid, empirische fit, </w:t>
+      </w:r>
+      <w:proofErr w:type="spellStart"/>
+      <w:r>
+        <w:rPr>
+          <w:rFonts w:ascii="Times New Roman" w:eastAsia="Times New Roman" w:hAnsi="Times New Roman" w:cs="Times New Roman"/>
+          <w:sz w:val="24"/>
+          <w:szCs w:val="24"/>
+          <w:lang w:val="nl-NL" w:eastAsia="en-NL"/>
+        </w:rPr>
+        <w:t>centraliteit</w:t>
+      </w:r>
+      <w:proofErr w:type="spellEnd"/>
+      <w:r>
+        <w:rPr>
+          <w:rFonts w:ascii="Times New Roman" w:eastAsia="Times New Roman" w:hAnsi="Times New Roman" w:cs="Times New Roman"/>
+          <w:sz w:val="24"/>
+          <w:szCs w:val="24"/>
+          <w:lang w:val="nl-NL" w:eastAsia="en-NL"/>
+        </w:rPr>
+        <w:t xml:space="preserve">, en resonantie met het publiek (Geels &amp; </w:t>
+      </w:r>
+      <w:proofErr w:type="spellStart"/>
+      <w:r>
+        <w:rPr>
+          <w:rFonts w:ascii="Times New Roman" w:eastAsia="Times New Roman" w:hAnsi="Times New Roman" w:cs="Times New Roman"/>
+          <w:sz w:val="24"/>
+          <w:szCs w:val="24"/>
+          <w:lang w:val="nl-NL" w:eastAsia="en-NL"/>
+        </w:rPr>
+        <w:t>Verhees</w:t>
+      </w:r>
+      <w:proofErr w:type="spellEnd"/>
+      <w:r>
+        <w:rPr>
+          <w:rFonts w:ascii="Times New Roman" w:eastAsia="Times New Roman" w:hAnsi="Times New Roman" w:cs="Times New Roman"/>
+          <w:sz w:val="24"/>
+          <w:szCs w:val="24"/>
+          <w:lang w:val="nl-NL" w:eastAsia="en-NL"/>
+        </w:rPr>
+        <w:t xml:space="preserve">, 2011). Positieve frames kunnen innovaties stimuleren, terwijl negatieve frames ze kunnen ondermijnen </w:t>
       </w:r>
       <w:sdt>
         <w:sdtPr>
@@ -9188,7 +9442,27 @@
           <w:szCs w:val="24"/>
           <w:lang w:val="nl-NL" w:eastAsia="en-NL"/>
         </w:rPr>
-        <w:t>Toekomstig onderzoek zou zich kunnen concentreren op de mechanismen van framing in media en publieke opinie over kernenergie, vergelijkende analyses tussen culturen, langetermijneffecten op beleidsvorming, rol van sociale media, en effectiviteit van framingstrategieën. Een dieper inzicht in deze gebieden kan helpen bij een evenwichtiger en informatiever publiek debat over kernenergie, wat essentieel is voor weloverwogen energiebeleidsbeslissingen.</w:t>
+        <w:t xml:space="preserve">Toekomstig onderzoek zou zich kunnen concentreren op de mechanismen van framing in media en publieke opinie over kernenergie, vergelijkende analyses tussen culturen, langetermijneffecten op beleidsvorming, rol van sociale media, en effectiviteit van </w:t>
+      </w:r>
+      <w:proofErr w:type="spellStart"/>
+      <w:r>
+        <w:rPr>
+          <w:rFonts w:ascii="Times New Roman" w:eastAsia="Times New Roman" w:hAnsi="Times New Roman" w:cs="Times New Roman"/>
+          <w:sz w:val="24"/>
+          <w:szCs w:val="24"/>
+          <w:lang w:val="nl-NL" w:eastAsia="en-NL"/>
+        </w:rPr>
+        <w:t>framingstrategieën</w:t>
+      </w:r>
+      <w:proofErr w:type="spellEnd"/>
+      <w:r>
+        <w:rPr>
+          <w:rFonts w:ascii="Times New Roman" w:eastAsia="Times New Roman" w:hAnsi="Times New Roman" w:cs="Times New Roman"/>
+          <w:sz w:val="24"/>
+          <w:szCs w:val="24"/>
+          <w:lang w:val="nl-NL" w:eastAsia="en-NL"/>
+        </w:rPr>
+        <w:t>. Een dieper inzicht in deze gebieden kan helpen bij een evenwichtiger en informatiever publiek debat over kernenergie, wat essentieel is voor weloverwogen energiebeleidsbeslissingen.</w:t>
       </w:r>
     </w:p>
     <w:p>
@@ -9879,18 +10153,6 @@
     <w:p>
       <w:pPr>
         <w:pStyle w:val="NormalWeb"/>
-        <w:rPr>
-          <w:b/>
-          <w:bCs/>
-          <w:sz w:val="28"/>
-          <w:szCs w:val="28"/>
-          <w:lang w:val="nl-NL"/>
-        </w:rPr>
-      </w:pPr>
-    </w:p>
-    <w:p>
-      <w:pPr>
-        <w:pStyle w:val="NormalWeb"/>
         <w:outlineLvl w:val="1"/>
         <w:rPr>
           <w:b/>
@@ -9984,11 +10246,19 @@
           <w:lang w:val="nl-NL"/>
         </w:rPr>
       </w:pPr>
-      <w:r>
-        <w:rPr>
-          <w:lang w:val="nl-NL"/>
-        </w:rPr>
-        <w:t>Runaway Technology: dit frame beschouwt kernenergie als een oncontroleerbare en gevaarlijke technologie. Het benadrukt de risico's en gevaren, en suggereert dat stoppen met kernenergie de enige optie is.</w:t>
+      <w:proofErr w:type="spellStart"/>
+      <w:r>
+        <w:rPr>
+          <w:lang w:val="nl-NL"/>
+        </w:rPr>
+        <w:t>Runaway</w:t>
+      </w:r>
+      <w:proofErr w:type="spellEnd"/>
+      <w:r>
+        <w:rPr>
+          <w:lang w:val="nl-NL"/>
+        </w:rPr>
+        <w:t xml:space="preserve"> Technology: dit frame beschouwt kernenergie als een oncontroleerbare en gevaarlijke technologie. Het benadrukt de risico's en gevaren, en suggereert dat stoppen met kernenergie de enige optie is.</w:t>
       </w:r>
     </w:p>
     <w:p>
@@ -10003,11 +10273,19 @@
           <w:lang w:val="nl-NL"/>
         </w:rPr>
       </w:pPr>
-      <w:r>
-        <w:rPr>
-          <w:lang w:val="nl-NL"/>
-        </w:rPr>
-        <w:t>Progress: het beeld dat modernisering en moderne technologie ons leven beter maken. In de communicatie wordt dit kader gebruikt om te wijzen op de voordelen.</w:t>
+      <w:proofErr w:type="spellStart"/>
+      <w:r>
+        <w:rPr>
+          <w:lang w:val="nl-NL"/>
+        </w:rPr>
+        <w:t>Progress</w:t>
+      </w:r>
+      <w:proofErr w:type="spellEnd"/>
+      <w:r>
+        <w:rPr>
+          <w:lang w:val="nl-NL"/>
+        </w:rPr>
+        <w:t>: het beeld dat modernisering en moderne technologie ons leven beter maken. In de communicatie wordt dit kader gebruikt om te wijzen op de voordelen.</w:t>
       </w:r>
     </w:p>
     <w:p>
@@ -10022,11 +10300,19 @@
           <w:lang w:val="nl-NL"/>
         </w:rPr>
       </w:pPr>
-      <w:r>
-        <w:rPr>
-          <w:lang w:val="nl-NL"/>
-        </w:rPr>
-        <w:t xml:space="preserve">Sustainability: Het begrip duurzaamheid is </w:t>
+      <w:proofErr w:type="spellStart"/>
+      <w:r>
+        <w:rPr>
+          <w:lang w:val="nl-NL"/>
+        </w:rPr>
+        <w:t>Sustainability</w:t>
+      </w:r>
+      <w:proofErr w:type="spellEnd"/>
+      <w:r>
+        <w:rPr>
+          <w:lang w:val="nl-NL"/>
+        </w:rPr>
+        <w:t xml:space="preserve">: Het begrip duurzaamheid is </w:t>
       </w:r>
       <w:r>
         <w:rPr>
@@ -10053,11 +10339,19 @@
           <w:lang w:val="nl-NL"/>
         </w:rPr>
       </w:pPr>
-      <w:r>
-        <w:rPr>
-          <w:lang w:val="nl-NL"/>
-        </w:rPr>
-        <w:t>Cost-Effectiveness: dit frame kijkt naar de economische kosten en baten van kernenergie. Het onderliggende idee is dat een investering in kernenergie een economisch verantwoorde beslissing moet zijn voor onze samenleving.</w:t>
+      <w:proofErr w:type="spellStart"/>
+      <w:r>
+        <w:rPr>
+          <w:lang w:val="nl-NL"/>
+        </w:rPr>
+        <w:t>Cost-Effectiveness</w:t>
+      </w:r>
+      <w:proofErr w:type="spellEnd"/>
+      <w:r>
+        <w:rPr>
+          <w:lang w:val="nl-NL"/>
+        </w:rPr>
+        <w:t>: dit frame kijkt naar de economische kosten en baten van kernenergie. Het onderliggende idee is dat een investering in kernenergie een economisch verantwoorde beslissing moet zijn voor onze samenleving.</w:t>
       </w:r>
     </w:p>
     <w:p>
@@ -10091,11 +10385,33 @@
           <w:lang w:val="nl-NL"/>
         </w:rPr>
       </w:pPr>
-      <w:r>
-        <w:rPr>
-          <w:lang w:val="nl-NL"/>
-        </w:rPr>
-        <w:t xml:space="preserve">Social Justice: Onze energieproductie en -consumptie roept vragen op over rechtvaardigheid en gelijkheid, bijvoorbeeld voor mensen in armoede. </w:t>
+      <w:proofErr w:type="spellStart"/>
+      <w:r>
+        <w:rPr>
+          <w:lang w:val="nl-NL"/>
+        </w:rPr>
+        <w:t>Social</w:t>
+      </w:r>
+      <w:proofErr w:type="spellEnd"/>
+      <w:r>
+        <w:rPr>
+          <w:lang w:val="nl-NL"/>
+        </w:rPr>
+        <w:t xml:space="preserve"> </w:t>
+      </w:r>
+      <w:proofErr w:type="spellStart"/>
+      <w:r>
+        <w:rPr>
+          <w:lang w:val="nl-NL"/>
+        </w:rPr>
+        <w:t>Justice</w:t>
+      </w:r>
+      <w:proofErr w:type="spellEnd"/>
+      <w:r>
+        <w:rPr>
+          <w:lang w:val="nl-NL"/>
+        </w:rPr>
+        <w:t xml:space="preserve">: Onze energieproductie en -consumptie roept vragen op over rechtvaardigheid en gelijkheid, bijvoorbeeld voor mensen in armoede. </w:t>
       </w:r>
     </w:p>
     <w:p>
@@ -10192,11 +10508,19 @@
           <w:lang w:val="nl-NL"/>
         </w:rPr>
       </w:pPr>
-      <w:r>
-        <w:rPr>
-          <w:lang w:val="nl-NL"/>
-        </w:rPr>
-        <w:t>Ecomodernism: Propageert dat moderne technologie nodig is om de planeet te redden. De risico's van opwarming van de aarde zijn groot, en technologie wordt als oplossing gezien. Wie de klimaatdoelstellingen serieus neemt, zou de vooruitgang van kernenergie moeten omarmen.</w:t>
+      <w:proofErr w:type="spellStart"/>
+      <w:r>
+        <w:rPr>
+          <w:lang w:val="nl-NL"/>
+        </w:rPr>
+        <w:t>Ecomodernism</w:t>
+      </w:r>
+      <w:proofErr w:type="spellEnd"/>
+      <w:r>
+        <w:rPr>
+          <w:lang w:val="nl-NL"/>
+        </w:rPr>
+        <w:t>: Propageert dat moderne technologie nodig is om de planeet te redden. De risico's van opwarming van de aarde zijn groot, en technologie wordt als oplossing gezien. Wie de klimaatdoelstellingen serieus neemt, zou de vooruitgang van kernenergie moeten omarmen.</w:t>
       </w:r>
     </w:p>
     <w:p>
@@ -10215,39 +10539,27 @@
         <w:rPr>
           <w:lang w:val="nl-NL"/>
         </w:rPr>
-        <w:lastRenderedPageBreak/>
         <w:t>Trade-off: De voor- en nadelen van kernenergie vergelijken met de alternatieven. Wordt vooral gebruikt om te beargumenteren dat kernenergie minder nadelen heeft dan andere vormen van energie.</w:t>
       </w:r>
     </w:p>
     <w:p>
       <w:pPr>
-        <w:rPr>
-          <w:rFonts w:ascii="Times New Roman" w:eastAsia="Times New Roman" w:hAnsi="Times New Roman" w:cs="Times New Roman"/>
+        <w:pStyle w:val="NormalWeb"/>
+        <w:outlineLvl w:val="1"/>
+        <w:rPr>
           <w:b/>
           <w:bCs/>
-          <w:sz w:val="24"/>
-          <w:szCs w:val="24"/>
-          <w:lang w:val="nl-NL" w:eastAsia="en-NL"/>
-        </w:rPr>
-      </w:pPr>
-    </w:p>
-    <w:p>
-      <w:pPr>
-        <w:pStyle w:val="NormalWeb"/>
-        <w:outlineLvl w:val="1"/>
+          <w:lang w:val="nl-NL"/>
+        </w:rPr>
+      </w:pPr>
+      <w:bookmarkStart w:id="30" w:name="_Toc167310453"/>
+      <w:r>
         <w:rPr>
           <w:b/>
           <w:bCs/>
           <w:lang w:val="nl-NL"/>
         </w:rPr>
-      </w:pPr>
-      <w:bookmarkStart w:id="30" w:name="_Toc167310453"/>
-      <w:r>
-        <w:rPr>
-          <w:b/>
-          <w:bCs/>
-          <w:lang w:val="nl-NL"/>
-        </w:rPr>
+        <w:lastRenderedPageBreak/>
         <w:t>Bijlage 2</w:t>
       </w:r>
       <w:bookmarkEnd w:id="30"/>
@@ -10548,6 +10860,7 @@
           <w:szCs w:val="28"/>
           <w:lang w:val="nl-NL"/>
         </w:rPr>
+        <w:lastRenderedPageBreak/>
         <w:drawing>
           <wp:inline distT="0" distB="0" distL="0" distR="0" wp14:anchorId="6254E0E1" wp14:editId="6D440535">
             <wp:extent cx="4829175" cy="2398143"/>
@@ -10659,7 +10972,35 @@
           <w:rFonts w:ascii="Times New Roman" w:hAnsi="Times New Roman" w:cs="Times New Roman"/>
           <w:lang w:val="nl-NL"/>
         </w:rPr>
-        <w:t>. frequentie van kernenergieframes (in procenten) in krantenartikelen in nederland (n=554) (Vossen, 2022)</w:t>
+        <w:t xml:space="preserve">. </w:t>
+      </w:r>
+      <w:r>
+        <w:rPr>
+          <w:rFonts w:ascii="Times New Roman" w:hAnsi="Times New Roman" w:cs="Times New Roman"/>
+          <w:lang w:val="nl-NL"/>
+        </w:rPr>
+        <w:t>Frequentie</w:t>
+      </w:r>
+      <w:r>
+        <w:rPr>
+          <w:rFonts w:ascii="Times New Roman" w:hAnsi="Times New Roman" w:cs="Times New Roman"/>
+          <w:lang w:val="nl-NL"/>
+        </w:rPr>
+        <w:t xml:space="preserve"> van kernenergieframes (in procenten) in krantenartikelen in </w:t>
+      </w:r>
+      <w:r>
+        <w:rPr>
+          <w:rFonts w:ascii="Times New Roman" w:hAnsi="Times New Roman" w:cs="Times New Roman"/>
+          <w:lang w:val="nl-NL"/>
+        </w:rPr>
+        <w:t>Nederland</w:t>
+      </w:r>
+      <w:r>
+        <w:rPr>
+          <w:rFonts w:ascii="Times New Roman" w:hAnsi="Times New Roman" w:cs="Times New Roman"/>
+          <w:lang w:val="nl-NL"/>
+        </w:rPr>
+        <w:t xml:space="preserve"> (n=554) (Vossen, 2022)</w:t>
       </w:r>
     </w:p>
     <w:p>
@@ -10827,7 +11168,44 @@
           <w:rFonts w:ascii="Times New Roman" w:hAnsi="Times New Roman" w:cs="Times New Roman"/>
           <w:lang w:val="nl-NL"/>
         </w:rPr>
-        <w:t>. tone of voice (percentages) in krantenartikelen over kernenergie in Nederland (n=554) (Vossen, 2022)</w:t>
+        <w:t xml:space="preserve">. </w:t>
+      </w:r>
+      <w:r>
+        <w:rPr>
+          <w:rFonts w:ascii="Times New Roman" w:hAnsi="Times New Roman" w:cs="Times New Roman"/>
+          <w:lang w:val="nl-NL"/>
+        </w:rPr>
+        <w:t>‘T</w:t>
+      </w:r>
+      <w:r>
+        <w:rPr>
+          <w:rFonts w:ascii="Times New Roman" w:hAnsi="Times New Roman" w:cs="Times New Roman"/>
+          <w:lang w:val="nl-NL"/>
+        </w:rPr>
+        <w:t xml:space="preserve">one of </w:t>
+      </w:r>
+      <w:proofErr w:type="spellStart"/>
+      <w:r>
+        <w:rPr>
+          <w:rFonts w:ascii="Times New Roman" w:hAnsi="Times New Roman" w:cs="Times New Roman"/>
+          <w:lang w:val="nl-NL"/>
+        </w:rPr>
+        <w:t>voice</w:t>
+      </w:r>
+      <w:proofErr w:type="spellEnd"/>
+      <w:r>
+        <w:rPr>
+          <w:rFonts w:ascii="Times New Roman" w:hAnsi="Times New Roman" w:cs="Times New Roman"/>
+          <w:lang w:val="nl-NL"/>
+        </w:rPr>
+        <w:t>’</w:t>
+      </w:r>
+      <w:r>
+        <w:rPr>
+          <w:rFonts w:ascii="Times New Roman" w:hAnsi="Times New Roman" w:cs="Times New Roman"/>
+          <w:lang w:val="nl-NL"/>
+        </w:rPr>
+        <w:t xml:space="preserve"> (percentages) in krantenartikelen over kernenergie in Nederland (n=554) (Vossen, 2022)</w:t>
       </w:r>
     </w:p>
     <w:p>
@@ -12677,7 +13055,7 @@
   </w:compat>
   <w:rsids>
     <w:rsidRoot w:val="00B27701"/>
-    <w:rsid w:val="005B4D85"/>
+    <w:rsid w:val="00760D39"/>
     <w:rsid w:val="00B27701"/>
   </w:rsids>
   <m:mathPr>

</xml_diff>

<commit_message>
vault backup: 2024-05-23 22:23:46
</commit_message>
<xml_diff>
--- a/Vakken/Blok 2/Wetenschapsjournalistiek/Eindpaper (Kernreactoren)/Eindpaper_Kerncentrales_JortSiemes_V6.docx
+++ b/Vakken/Blok 2/Wetenschapsjournalistiek/Eindpaper (Kernreactoren)/Eindpaper_Kerncentrales_JortSiemes_V6.docx
@@ -3433,29 +3433,7 @@
               <w:szCs w:val="24"/>
               <w:lang w:val="nl-NL" w:eastAsia="en-NL"/>
             </w:rPr>
-            <w:t>(</w:t>
-          </w:r>
-          <w:proofErr w:type="spellStart"/>
-          <w:r>
-            <w:rPr>
-              <w:rFonts w:ascii="Times New Roman" w:eastAsia="Times New Roman" w:hAnsi="Times New Roman" w:cs="Times New Roman"/>
-              <w:color w:val="000000"/>
-              <w:sz w:val="24"/>
-              <w:szCs w:val="24"/>
-              <w:lang w:val="nl-NL" w:eastAsia="en-NL"/>
-            </w:rPr>
-            <w:t>Mathew</w:t>
-          </w:r>
-          <w:proofErr w:type="spellEnd"/>
-          <w:r>
-            <w:rPr>
-              <w:rFonts w:ascii="Times New Roman" w:eastAsia="Times New Roman" w:hAnsi="Times New Roman" w:cs="Times New Roman"/>
-              <w:color w:val="000000"/>
-              <w:sz w:val="24"/>
-              <w:szCs w:val="24"/>
-              <w:lang w:val="nl-NL" w:eastAsia="en-NL"/>
-            </w:rPr>
-            <w:t>, 2022, p</w:t>
+            <w:t>(Mathew, 2022, p</w:t>
           </w:r>
           <w:r>
             <w:rPr>
@@ -3894,21 +3872,7 @@
         <w:rPr>
           <w:lang w:val="nl-NL"/>
         </w:rPr>
-        <w:t xml:space="preserve"> en "media framing". Inclusiecriteria voor de geselecteerde literatuur waren peer-</w:t>
-      </w:r>
-      <w:proofErr w:type="spellStart"/>
-      <w:r>
-        <w:rPr>
-          <w:lang w:val="nl-NL"/>
-        </w:rPr>
-        <w:t>reviewed</w:t>
-      </w:r>
-      <w:proofErr w:type="spellEnd"/>
-      <w:r>
-        <w:rPr>
-          <w:lang w:val="nl-NL"/>
-        </w:rPr>
-        <w:t xml:space="preserve"> classificatie, publicatiedatum vanaf de jaren 1970, en taal Nederlands of Engels.</w:t>
+        <w:t xml:space="preserve"> en "media framing". Inclusiecriteria voor de geselecteerde literatuur waren peer-reviewed classificatie, publicatiedatum vanaf de jaren 1970, en taal Nederlands of Engels.</w:t>
       </w:r>
     </w:p>
     <w:p>
@@ -4109,21 +4073,7 @@
         <w:rPr>
           <w:lang w:val="nl-NL"/>
         </w:rPr>
-        <w:t xml:space="preserve">De framing theorieën van </w:t>
-      </w:r>
-      <w:proofErr w:type="spellStart"/>
-      <w:r>
-        <w:rPr>
-          <w:lang w:val="nl-NL"/>
-        </w:rPr>
-        <w:t>Goffman</w:t>
-      </w:r>
-      <w:proofErr w:type="spellEnd"/>
-      <w:r>
-        <w:rPr>
-          <w:lang w:val="nl-NL"/>
-        </w:rPr>
-        <w:t xml:space="preserve"> bieden in</w:t>
+        <w:t>De framing theorieën van Goffman bieden in</w:t>
       </w:r>
       <w:r>
         <w:rPr>
@@ -4257,48 +4207,12 @@
         </w:rPr>
         <w:t xml:space="preserve"> </w:t>
       </w:r>
-      <w:sdt>
-        <w:sdtPr>
-          <w:rPr>
-            <w:lang w:val="nl-NL"/>
-          </w:rPr>
-          <w:id w:val="-1168473685"/>
-          <w:citation/>
-        </w:sdtPr>
-        <w:sdtContent>
-          <w:r>
-            <w:rPr>
-              <w:lang w:val="nl-NL"/>
-            </w:rPr>
-            <w:fldChar w:fldCharType="begin"/>
-          </w:r>
-          <w:r>
-            <w:rPr>
-              <w:lang w:val="nl-NL"/>
-            </w:rPr>
-            <w:instrText xml:space="preserve"> CITATION Vos20 \l 1033 </w:instrText>
-          </w:r>
-          <w:r>
-            <w:rPr>
-              <w:lang w:val="nl-NL"/>
-            </w:rPr>
-            <w:fldChar w:fldCharType="separate"/>
-          </w:r>
-          <w:r>
-            <w:rPr>
-              <w:noProof/>
-              <w:lang w:val="nl-NL"/>
-            </w:rPr>
-            <w:t>(Vossen, 2020)</w:t>
-          </w:r>
-          <w:r>
-            <w:rPr>
-              <w:lang w:val="nl-NL"/>
-            </w:rPr>
-            <w:fldChar w:fldCharType="end"/>
-          </w:r>
-        </w:sdtContent>
-      </w:sdt>
+      <w:r>
+        <w:rPr>
+          <w:lang w:val="nl-NL"/>
+        </w:rPr>
+        <w:t>(Vossen, 2020, p. 1448)</w:t>
+      </w:r>
       <w:r>
         <w:rPr>
           <w:lang w:val="nl-NL"/>
@@ -5757,21 +5671,7 @@
         <w:rPr>
           <w:lang w:val="nl-NL"/>
         </w:rPr>
-        <w:t xml:space="preserve"> negatieve aspecten zoals veiligheidsrisico's en falend bestuur (Geels &amp; </w:t>
-      </w:r>
-      <w:proofErr w:type="spellStart"/>
-      <w:r>
-        <w:rPr>
-          <w:lang w:val="nl-NL"/>
-        </w:rPr>
-        <w:t>Verhees</w:t>
-      </w:r>
-      <w:proofErr w:type="spellEnd"/>
-      <w:r>
-        <w:rPr>
-          <w:lang w:val="nl-NL"/>
-        </w:rPr>
-        <w:t>, 2011</w:t>
+        <w:t xml:space="preserve"> negatieve aspecten zoals veiligheidsrisico's en falend bestuur (Geels &amp; Verhees, 2011</w:t>
       </w:r>
       <w:r>
         <w:rPr>
@@ -5879,21 +5779,7 @@
         <w:rPr>
           <w:lang w:val="nl-NL"/>
         </w:rPr>
-        <w:t xml:space="preserve"> kernenergie (Smith &amp; </w:t>
-      </w:r>
-      <w:proofErr w:type="spellStart"/>
-      <w:r>
-        <w:rPr>
-          <w:lang w:val="nl-NL"/>
-        </w:rPr>
-        <w:t>Spanhoff</w:t>
-      </w:r>
-      <w:proofErr w:type="spellEnd"/>
-      <w:r>
-        <w:rPr>
-          <w:lang w:val="nl-NL"/>
-        </w:rPr>
-        <w:t>, 1976; Vossen, 2020)</w:t>
+        <w:t xml:space="preserve"> kernenergie (Smith &amp; Spanhoff, 1976; Vossen, 2020)</w:t>
       </w:r>
       <w:r>
         <w:rPr>
@@ -5929,21 +5815,7 @@
         <w:rPr>
           <w:lang w:val="nl-NL"/>
         </w:rPr>
-        <w:t xml:space="preserve"> organisaties (Boumans &amp; </w:t>
-      </w:r>
-      <w:proofErr w:type="spellStart"/>
-      <w:r>
-        <w:rPr>
-          <w:lang w:val="nl-NL"/>
-        </w:rPr>
-        <w:t>Vliegenthart</w:t>
-      </w:r>
-      <w:proofErr w:type="spellEnd"/>
-      <w:r>
-        <w:rPr>
-          <w:lang w:val="nl-NL"/>
-        </w:rPr>
-        <w:t>, 2016).</w:t>
+        <w:t xml:space="preserve"> organisaties (Boumans &amp; Vliegenthart, 2016).</w:t>
       </w:r>
     </w:p>
     <w:p>
@@ -6054,21 +5926,7 @@
         <w:rPr>
           <w:lang w:val="nl-NL"/>
         </w:rPr>
-        <w:t xml:space="preserve">een significante invloed rapporteren (Smith &amp; </w:t>
-      </w:r>
-      <w:proofErr w:type="spellStart"/>
-      <w:r>
-        <w:rPr>
-          <w:lang w:val="nl-NL"/>
-        </w:rPr>
-        <w:t>Spanhoff</w:t>
-      </w:r>
-      <w:proofErr w:type="spellEnd"/>
-      <w:r>
-        <w:rPr>
-          <w:lang w:val="nl-NL"/>
-        </w:rPr>
-        <w:t xml:space="preserve">, 1976; Vossen, 2020). Dit wijst op een contextafhankelijke invloed van media. Bovendien verschilt het taalgebruik tussen experts en leken, wat de interpretatie van risico's beïnvloedt </w:t>
+        <w:t xml:space="preserve">een significante invloed rapporteren (Smith &amp; Spanhoff, 1976; Vossen, 2020). Dit wijst op een contextafhankelijke invloed van media. Bovendien verschilt het taalgebruik tussen experts en leken, wat de interpretatie van risico's beïnvloedt </w:t>
       </w:r>
       <w:sdt>
         <w:sdtPr>
@@ -7105,35 +6963,7 @@
         <w:rPr>
           <w:lang w:val="nl-NL"/>
         </w:rPr>
-        <w:t xml:space="preserve"> '</w:t>
-      </w:r>
-      <w:proofErr w:type="spellStart"/>
-      <w:r>
-        <w:rPr>
-          <w:lang w:val="nl-NL"/>
-        </w:rPr>
-        <w:t>runaway</w:t>
-      </w:r>
-      <w:proofErr w:type="spellEnd"/>
-      <w:r>
-        <w:rPr>
-          <w:lang w:val="nl-NL"/>
-        </w:rPr>
-        <w:t xml:space="preserve"> </w:t>
-      </w:r>
-      <w:proofErr w:type="spellStart"/>
-      <w:r>
-        <w:rPr>
-          <w:lang w:val="nl-NL"/>
-        </w:rPr>
-        <w:t>technology</w:t>
-      </w:r>
-      <w:proofErr w:type="spellEnd"/>
-      <w:r>
-        <w:rPr>
-          <w:lang w:val="nl-NL"/>
-        </w:rPr>
-        <w:t>' en 'public accountability'</w:t>
+        <w:t xml:space="preserve"> 'runaway technology' en 'public accountability'</w:t>
       </w:r>
       <w:r>
         <w:rPr>
@@ -7704,9 +7534,8 @@
           <w:szCs w:val="24"/>
           <w:lang w:val="nl-NL" w:eastAsia="en-NL"/>
         </w:rPr>
-        <w:t xml:space="preserve">Sinds het begin van het kernenergiedebat zijn wetenschappers en publieke actiegroepen de belangrijkste tegenstanders geweest, terwijl voorstanders beloftes en toekomstvisies benadrukken (Smith &amp; </w:t>
-      </w:r>
-      <w:proofErr w:type="spellStart"/>
+        <w:t>Sinds het begin van het kernenergiedebat zijn wetenschappers en publieke actiegroepen de belangrijkste tegenstanders geweest, terwijl voorstanders beloftes en toekomstvisies benadrukken (Smith &amp; Spanhoff, 1976; Geels &amp; Verhees, 2011). Oppositiegroepen wijzen op nadelen en risico's. Sociale bewegingen gebruiken protesten en petities om druk uit te oefenen, en klimaatorganisaties publiceren vaker dan industriële organisaties</w:t>
+      </w:r>
       <w:r>
         <w:rPr>
           <w:rFonts w:ascii="Times New Roman" w:eastAsia="Times New Roman" w:hAnsi="Times New Roman" w:cs="Times New Roman"/>
@@ -7714,9 +7543,8 @@
           <w:szCs w:val="24"/>
           <w:lang w:val="nl-NL" w:eastAsia="en-NL"/>
         </w:rPr>
-        <w:t>Spanhoff</w:t>
-      </w:r>
-      <w:proofErr w:type="spellEnd"/>
+        <w:t xml:space="preserve"> (zie Bijlage 2, Grafiek 1)</w:t>
+      </w:r>
       <w:r>
         <w:rPr>
           <w:rFonts w:ascii="Times New Roman" w:eastAsia="Times New Roman" w:hAnsi="Times New Roman" w:cs="Times New Roman"/>
@@ -7724,85 +7552,7 @@
           <w:szCs w:val="24"/>
           <w:lang w:val="nl-NL" w:eastAsia="en-NL"/>
         </w:rPr>
-        <w:t xml:space="preserve">, 1976; Geels &amp; </w:t>
-      </w:r>
-      <w:proofErr w:type="spellStart"/>
-      <w:r>
-        <w:rPr>
-          <w:rFonts w:ascii="Times New Roman" w:eastAsia="Times New Roman" w:hAnsi="Times New Roman" w:cs="Times New Roman"/>
-          <w:sz w:val="24"/>
-          <w:szCs w:val="24"/>
-          <w:lang w:val="nl-NL" w:eastAsia="en-NL"/>
-        </w:rPr>
-        <w:t>Verhees</w:t>
-      </w:r>
-      <w:proofErr w:type="spellEnd"/>
-      <w:r>
-        <w:rPr>
-          <w:rFonts w:ascii="Times New Roman" w:eastAsia="Times New Roman" w:hAnsi="Times New Roman" w:cs="Times New Roman"/>
-          <w:sz w:val="24"/>
-          <w:szCs w:val="24"/>
-          <w:lang w:val="nl-NL" w:eastAsia="en-NL"/>
-        </w:rPr>
-        <w:t>, 2011). Oppositiegroepen wijzen op nadelen en risico's. Sociale bewegingen gebruiken protesten en petities om druk uit te oefenen, en klimaatorganisaties publiceren vaker dan industriële organisaties</w:t>
-      </w:r>
-      <w:r>
-        <w:rPr>
-          <w:rFonts w:ascii="Times New Roman" w:eastAsia="Times New Roman" w:hAnsi="Times New Roman" w:cs="Times New Roman"/>
-          <w:sz w:val="24"/>
-          <w:szCs w:val="24"/>
-          <w:lang w:val="nl-NL" w:eastAsia="en-NL"/>
-        </w:rPr>
-        <w:t xml:space="preserve"> (zie Bijlage 2, Grafiek 1)</w:t>
-      </w:r>
-      <w:r>
-        <w:rPr>
-          <w:rFonts w:ascii="Times New Roman" w:eastAsia="Times New Roman" w:hAnsi="Times New Roman" w:cs="Times New Roman"/>
-          <w:sz w:val="24"/>
-          <w:szCs w:val="24"/>
-          <w:lang w:val="nl-NL" w:eastAsia="en-NL"/>
-        </w:rPr>
-        <w:t xml:space="preserve"> (Geels &amp; </w:t>
-      </w:r>
-      <w:proofErr w:type="spellStart"/>
-      <w:r>
-        <w:rPr>
-          <w:rFonts w:ascii="Times New Roman" w:eastAsia="Times New Roman" w:hAnsi="Times New Roman" w:cs="Times New Roman"/>
-          <w:sz w:val="24"/>
-          <w:szCs w:val="24"/>
-          <w:lang w:val="nl-NL" w:eastAsia="en-NL"/>
-        </w:rPr>
-        <w:t>Verhees</w:t>
-      </w:r>
-      <w:proofErr w:type="spellEnd"/>
-      <w:r>
-        <w:rPr>
-          <w:rFonts w:ascii="Times New Roman" w:eastAsia="Times New Roman" w:hAnsi="Times New Roman" w:cs="Times New Roman"/>
-          <w:sz w:val="24"/>
-          <w:szCs w:val="24"/>
-          <w:lang w:val="nl-NL" w:eastAsia="en-NL"/>
-        </w:rPr>
-        <w:t xml:space="preserve">, 2011; Boumans &amp; </w:t>
-      </w:r>
-      <w:proofErr w:type="spellStart"/>
-      <w:r>
-        <w:rPr>
-          <w:rFonts w:ascii="Times New Roman" w:eastAsia="Times New Roman" w:hAnsi="Times New Roman" w:cs="Times New Roman"/>
-          <w:sz w:val="24"/>
-          <w:szCs w:val="24"/>
-          <w:lang w:val="nl-NL" w:eastAsia="en-NL"/>
-        </w:rPr>
-        <w:t>Vliegenthart</w:t>
-      </w:r>
-      <w:proofErr w:type="spellEnd"/>
-      <w:r>
-        <w:rPr>
-          <w:rFonts w:ascii="Times New Roman" w:eastAsia="Times New Roman" w:hAnsi="Times New Roman" w:cs="Times New Roman"/>
-          <w:sz w:val="24"/>
-          <w:szCs w:val="24"/>
-          <w:lang w:val="nl-NL" w:eastAsia="en-NL"/>
-        </w:rPr>
-        <w:t xml:space="preserve">, 2016). Na de ramp in Tsjernobyl was het moeilijk om dezelfde media-aandacht te krijgen, maar sociale bewegingen blijven strijden via framing </w:t>
+        <w:t xml:space="preserve"> (Geels &amp; Verhees, 2011; Boumans &amp; Vliegenthart, 2016). Na de ramp in Tsjernobyl was het moeilijk om dezelfde media-aandacht te krijgen, maar sociale bewegingen blijven strijden via framing </w:t>
       </w:r>
       <w:sdt>
         <w:sdtPr>
@@ -7871,47 +7621,7 @@
           <w:szCs w:val="24"/>
           <w:lang w:val="nl-NL" w:eastAsia="en-NL"/>
         </w:rPr>
-        <w:t xml:space="preserve">. De effectiviteit van frames hangt af van factoren zoals geloofwaardigheid, empirische fit, </w:t>
-      </w:r>
-      <w:proofErr w:type="spellStart"/>
-      <w:r>
-        <w:rPr>
-          <w:rFonts w:ascii="Times New Roman" w:eastAsia="Times New Roman" w:hAnsi="Times New Roman" w:cs="Times New Roman"/>
-          <w:sz w:val="24"/>
-          <w:szCs w:val="24"/>
-          <w:lang w:val="nl-NL" w:eastAsia="en-NL"/>
-        </w:rPr>
-        <w:t>centraliteit</w:t>
-      </w:r>
-      <w:proofErr w:type="spellEnd"/>
-      <w:r>
-        <w:rPr>
-          <w:rFonts w:ascii="Times New Roman" w:eastAsia="Times New Roman" w:hAnsi="Times New Roman" w:cs="Times New Roman"/>
-          <w:sz w:val="24"/>
-          <w:szCs w:val="24"/>
-          <w:lang w:val="nl-NL" w:eastAsia="en-NL"/>
-        </w:rPr>
-        <w:t xml:space="preserve">, en resonantie met het publiek (Geels &amp; </w:t>
-      </w:r>
-      <w:proofErr w:type="spellStart"/>
-      <w:r>
-        <w:rPr>
-          <w:rFonts w:ascii="Times New Roman" w:eastAsia="Times New Roman" w:hAnsi="Times New Roman" w:cs="Times New Roman"/>
-          <w:sz w:val="24"/>
-          <w:szCs w:val="24"/>
-          <w:lang w:val="nl-NL" w:eastAsia="en-NL"/>
-        </w:rPr>
-        <w:t>Verhees</w:t>
-      </w:r>
-      <w:proofErr w:type="spellEnd"/>
-      <w:r>
-        <w:rPr>
-          <w:rFonts w:ascii="Times New Roman" w:eastAsia="Times New Roman" w:hAnsi="Times New Roman" w:cs="Times New Roman"/>
-          <w:sz w:val="24"/>
-          <w:szCs w:val="24"/>
-          <w:lang w:val="nl-NL" w:eastAsia="en-NL"/>
-        </w:rPr>
-        <w:t xml:space="preserve">, 2011). Positieve frames kunnen innovaties stimuleren, terwijl negatieve frames ze kunnen ondermijnen </w:t>
+        <w:t xml:space="preserve">. De effectiviteit van frames hangt af van factoren zoals geloofwaardigheid, empirische fit, centraliteit, en resonantie met het publiek (Geels &amp; Verhees, 2011). Positieve frames kunnen innovaties stimuleren, terwijl negatieve frames ze kunnen ondermijnen </w:t>
       </w:r>
       <w:sdt>
         <w:sdtPr>
@@ -9442,27 +9152,7 @@
           <w:szCs w:val="24"/>
           <w:lang w:val="nl-NL" w:eastAsia="en-NL"/>
         </w:rPr>
-        <w:t xml:space="preserve">Toekomstig onderzoek zou zich kunnen concentreren op de mechanismen van framing in media en publieke opinie over kernenergie, vergelijkende analyses tussen culturen, langetermijneffecten op beleidsvorming, rol van sociale media, en effectiviteit van </w:t>
-      </w:r>
-      <w:proofErr w:type="spellStart"/>
-      <w:r>
-        <w:rPr>
-          <w:rFonts w:ascii="Times New Roman" w:eastAsia="Times New Roman" w:hAnsi="Times New Roman" w:cs="Times New Roman"/>
-          <w:sz w:val="24"/>
-          <w:szCs w:val="24"/>
-          <w:lang w:val="nl-NL" w:eastAsia="en-NL"/>
-        </w:rPr>
-        <w:t>framingstrategieën</w:t>
-      </w:r>
-      <w:proofErr w:type="spellEnd"/>
-      <w:r>
-        <w:rPr>
-          <w:rFonts w:ascii="Times New Roman" w:eastAsia="Times New Roman" w:hAnsi="Times New Roman" w:cs="Times New Roman"/>
-          <w:sz w:val="24"/>
-          <w:szCs w:val="24"/>
-          <w:lang w:val="nl-NL" w:eastAsia="en-NL"/>
-        </w:rPr>
-        <w:t>. Een dieper inzicht in deze gebieden kan helpen bij een evenwichtiger en informatiever publiek debat over kernenergie, wat essentieel is voor weloverwogen energiebeleidsbeslissingen.</w:t>
+        <w:t>Toekomstig onderzoek zou zich kunnen concentreren op de mechanismen van framing in media en publieke opinie over kernenergie, vergelijkende analyses tussen culturen, langetermijneffecten op beleidsvorming, rol van sociale media, en effectiviteit van framingstrategieën. Een dieper inzicht in deze gebieden kan helpen bij een evenwichtiger en informatiever publiek debat over kernenergie, wat essentieel is voor weloverwogen energiebeleidsbeslissingen.</w:t>
       </w:r>
     </w:p>
     <w:p>
@@ -10246,19 +9936,11 @@
           <w:lang w:val="nl-NL"/>
         </w:rPr>
       </w:pPr>
-      <w:proofErr w:type="spellStart"/>
-      <w:r>
-        <w:rPr>
-          <w:lang w:val="nl-NL"/>
-        </w:rPr>
-        <w:t>Runaway</w:t>
-      </w:r>
-      <w:proofErr w:type="spellEnd"/>
-      <w:r>
-        <w:rPr>
-          <w:lang w:val="nl-NL"/>
-        </w:rPr>
-        <w:t xml:space="preserve"> Technology: dit frame beschouwt kernenergie als een oncontroleerbare en gevaarlijke technologie. Het benadrukt de risico's en gevaren, en suggereert dat stoppen met kernenergie de enige optie is.</w:t>
+      <w:r>
+        <w:rPr>
+          <w:lang w:val="nl-NL"/>
+        </w:rPr>
+        <w:t>Runaway Technology: dit frame beschouwt kernenergie als een oncontroleerbare en gevaarlijke technologie. Het benadrukt de risico's en gevaren, en suggereert dat stoppen met kernenergie de enige optie is.</w:t>
       </w:r>
     </w:p>
     <w:p>
@@ -10273,19 +9955,11 @@
           <w:lang w:val="nl-NL"/>
         </w:rPr>
       </w:pPr>
-      <w:proofErr w:type="spellStart"/>
-      <w:r>
-        <w:rPr>
-          <w:lang w:val="nl-NL"/>
-        </w:rPr>
-        <w:t>Progress</w:t>
-      </w:r>
-      <w:proofErr w:type="spellEnd"/>
-      <w:r>
-        <w:rPr>
-          <w:lang w:val="nl-NL"/>
-        </w:rPr>
-        <w:t>: het beeld dat modernisering en moderne technologie ons leven beter maken. In de communicatie wordt dit kader gebruikt om te wijzen op de voordelen.</w:t>
+      <w:r>
+        <w:rPr>
+          <w:lang w:val="nl-NL"/>
+        </w:rPr>
+        <w:t>Progress: het beeld dat modernisering en moderne technologie ons leven beter maken. In de communicatie wordt dit kader gebruikt om te wijzen op de voordelen.</w:t>
       </w:r>
     </w:p>
     <w:p>
@@ -10300,19 +9974,11 @@
           <w:lang w:val="nl-NL"/>
         </w:rPr>
       </w:pPr>
-      <w:proofErr w:type="spellStart"/>
-      <w:r>
-        <w:rPr>
-          <w:lang w:val="nl-NL"/>
-        </w:rPr>
-        <w:t>Sustainability</w:t>
-      </w:r>
-      <w:proofErr w:type="spellEnd"/>
-      <w:r>
-        <w:rPr>
-          <w:lang w:val="nl-NL"/>
-        </w:rPr>
-        <w:t xml:space="preserve">: Het begrip duurzaamheid is </w:t>
+      <w:r>
+        <w:rPr>
+          <w:lang w:val="nl-NL"/>
+        </w:rPr>
+        <w:t xml:space="preserve">Sustainability: Het begrip duurzaamheid is </w:t>
       </w:r>
       <w:r>
         <w:rPr>
@@ -10339,19 +10005,11 @@
           <w:lang w:val="nl-NL"/>
         </w:rPr>
       </w:pPr>
-      <w:proofErr w:type="spellStart"/>
-      <w:r>
-        <w:rPr>
-          <w:lang w:val="nl-NL"/>
-        </w:rPr>
-        <w:t>Cost-Effectiveness</w:t>
-      </w:r>
-      <w:proofErr w:type="spellEnd"/>
-      <w:r>
-        <w:rPr>
-          <w:lang w:val="nl-NL"/>
-        </w:rPr>
-        <w:t>: dit frame kijkt naar de economische kosten en baten van kernenergie. Het onderliggende idee is dat een investering in kernenergie een economisch verantwoorde beslissing moet zijn voor onze samenleving.</w:t>
+      <w:r>
+        <w:rPr>
+          <w:lang w:val="nl-NL"/>
+        </w:rPr>
+        <w:t>Cost-Effectiveness: dit frame kijkt naar de economische kosten en baten van kernenergie. Het onderliggende idee is dat een investering in kernenergie een economisch verantwoorde beslissing moet zijn voor onze samenleving.</w:t>
       </w:r>
     </w:p>
     <w:p>
@@ -10385,33 +10043,11 @@
           <w:lang w:val="nl-NL"/>
         </w:rPr>
       </w:pPr>
-      <w:proofErr w:type="spellStart"/>
-      <w:r>
-        <w:rPr>
-          <w:lang w:val="nl-NL"/>
-        </w:rPr>
-        <w:t>Social</w:t>
-      </w:r>
-      <w:proofErr w:type="spellEnd"/>
-      <w:r>
-        <w:rPr>
-          <w:lang w:val="nl-NL"/>
-        </w:rPr>
-        <w:t xml:space="preserve"> </w:t>
-      </w:r>
-      <w:proofErr w:type="spellStart"/>
-      <w:r>
-        <w:rPr>
-          <w:lang w:val="nl-NL"/>
-        </w:rPr>
-        <w:t>Justice</w:t>
-      </w:r>
-      <w:proofErr w:type="spellEnd"/>
-      <w:r>
-        <w:rPr>
-          <w:lang w:val="nl-NL"/>
-        </w:rPr>
-        <w:t xml:space="preserve">: Onze energieproductie en -consumptie roept vragen op over rechtvaardigheid en gelijkheid, bijvoorbeeld voor mensen in armoede. </w:t>
+      <w:r>
+        <w:rPr>
+          <w:lang w:val="nl-NL"/>
+        </w:rPr>
+        <w:t xml:space="preserve">Social Justice: Onze energieproductie en -consumptie roept vragen op over rechtvaardigheid en gelijkheid, bijvoorbeeld voor mensen in armoede. </w:t>
       </w:r>
     </w:p>
     <w:p>
@@ -10445,55 +10081,19 @@
         <w:rPr>
           <w:lang w:val="nl-NL"/>
         </w:rPr>
-        <w:t xml:space="preserve">Definities van nieuwsframes </w:t>
-      </w:r>
-      <w:sdt>
-        <w:sdtPr>
-          <w:rPr>
-            <w:lang w:val="nl-NL"/>
-          </w:rPr>
-          <w:id w:val="1720087627"/>
-          <w:citation/>
-        </w:sdtPr>
-        <w:sdtContent>
-          <w:r>
-            <w:rPr>
-              <w:lang w:val="nl-NL"/>
-            </w:rPr>
-            <w:fldChar w:fldCharType="begin"/>
-          </w:r>
-          <w:r>
-            <w:rPr>
-              <w:lang w:val="en-US"/>
-            </w:rPr>
-            <w:instrText xml:space="preserve"> CITATION Vos20 \l 1033 </w:instrText>
-          </w:r>
-          <w:r>
-            <w:rPr>
-              <w:lang w:val="nl-NL"/>
-            </w:rPr>
-            <w:fldChar w:fldCharType="separate"/>
-          </w:r>
-          <w:r>
-            <w:rPr>
-              <w:noProof/>
-              <w:lang w:val="en-US"/>
-            </w:rPr>
-            <w:t>(Vossen, 2020)</w:t>
-          </w:r>
-          <w:r>
-            <w:rPr>
-              <w:lang w:val="nl-NL"/>
-            </w:rPr>
-            <w:fldChar w:fldCharType="end"/>
-          </w:r>
-        </w:sdtContent>
-      </w:sdt>
-      <w:r>
-        <w:rPr>
-          <w:lang w:val="nl-NL"/>
-        </w:rPr>
-        <w:t>:</w:t>
+        <w:t>Definities van nieuwsframes</w:t>
+      </w:r>
+      <w:r>
+        <w:rPr>
+          <w:lang w:val="nl-NL"/>
+        </w:rPr>
+        <w:t xml:space="preserve"> (Vossen, 2020, p. 1448</w:t>
+      </w:r>
+      <w:r>
+        <w:rPr>
+          <w:lang w:val="nl-NL"/>
+        </w:rPr>
+        <w:t>):</w:t>
       </w:r>
     </w:p>
     <w:p>
@@ -10508,19 +10108,11 @@
           <w:lang w:val="nl-NL"/>
         </w:rPr>
       </w:pPr>
-      <w:proofErr w:type="spellStart"/>
-      <w:r>
-        <w:rPr>
-          <w:lang w:val="nl-NL"/>
-        </w:rPr>
-        <w:t>Ecomodernism</w:t>
-      </w:r>
-      <w:proofErr w:type="spellEnd"/>
-      <w:r>
-        <w:rPr>
-          <w:lang w:val="nl-NL"/>
-        </w:rPr>
-        <w:t>: Propageert dat moderne technologie nodig is om de planeet te redden. De risico's van opwarming van de aarde zijn groot, en technologie wordt als oplossing gezien. Wie de klimaatdoelstellingen serieus neemt, zou de vooruitgang van kernenergie moeten omarmen.</w:t>
+      <w:r>
+        <w:rPr>
+          <w:lang w:val="nl-NL"/>
+        </w:rPr>
+        <w:t>Ecomodernism: Propageert dat moderne technologie nodig is om de planeet te redden. De risico's van opwarming van de aarde zijn groot, en technologie wordt als oplossing gezien. Wie de klimaatdoelstellingen serieus neemt, zou de vooruitgang van kernenergie moeten omarmen.</w:t>
       </w:r>
     </w:p>
     <w:p>
@@ -11182,17 +10774,8 @@
           <w:rFonts w:ascii="Times New Roman" w:hAnsi="Times New Roman" w:cs="Times New Roman"/>
           <w:lang w:val="nl-NL"/>
         </w:rPr>
-        <w:t xml:space="preserve">one of </w:t>
-      </w:r>
-      <w:proofErr w:type="spellStart"/>
-      <w:r>
-        <w:rPr>
-          <w:rFonts w:ascii="Times New Roman" w:hAnsi="Times New Roman" w:cs="Times New Roman"/>
-          <w:lang w:val="nl-NL"/>
-        </w:rPr>
-        <w:t>voice</w:t>
-      </w:r>
-      <w:proofErr w:type="spellEnd"/>
+        <w:t>one of voice</w:t>
+      </w:r>
       <w:r>
         <w:rPr>
           <w:rFonts w:ascii="Times New Roman" w:hAnsi="Times New Roman" w:cs="Times New Roman"/>
@@ -13055,7 +12638,7 @@
   </w:compat>
   <w:rsids>
     <w:rsidRoot w:val="00B27701"/>
-    <w:rsid w:val="00760D39"/>
+    <w:rsid w:val="00685603"/>
     <w:rsid w:val="00B27701"/>
   </w:rsids>
   <m:mathPr>

</xml_diff>

<commit_message>
vault backup: 2024-05-23 22:34:45
</commit_message>
<xml_diff>
--- a/Vakken/Blok 2/Wetenschapsjournalistiek/Eindpaper (Kernreactoren)/Eindpaper_Kerncentrales_JortSiemes_V6.docx
+++ b/Vakken/Blok 2/Wetenschapsjournalistiek/Eindpaper (Kernreactoren)/Eindpaper_Kerncentrales_JortSiemes_V6.docx
@@ -481,7 +481,7 @@
           <w:rFonts w:ascii="Civil Premium" w:hAnsi="Civil Premium"/>
           <w:lang w:val="nl-NL"/>
         </w:rPr>
-        <w:t>1999</w:t>
+        <w:t>2000</w:t>
       </w:r>
       <w:r>
         <w:rPr>
@@ -3433,7 +3433,29 @@
               <w:szCs w:val="24"/>
               <w:lang w:val="nl-NL" w:eastAsia="en-NL"/>
             </w:rPr>
-            <w:t>(Mathew, 2022, p</w:t>
+            <w:t>(</w:t>
+          </w:r>
+          <w:proofErr w:type="spellStart"/>
+          <w:r>
+            <w:rPr>
+              <w:rFonts w:ascii="Times New Roman" w:eastAsia="Times New Roman" w:hAnsi="Times New Roman" w:cs="Times New Roman"/>
+              <w:color w:val="000000"/>
+              <w:sz w:val="24"/>
+              <w:szCs w:val="24"/>
+              <w:lang w:val="nl-NL" w:eastAsia="en-NL"/>
+            </w:rPr>
+            <w:t>Mathew</w:t>
+          </w:r>
+          <w:proofErr w:type="spellEnd"/>
+          <w:r>
+            <w:rPr>
+              <w:rFonts w:ascii="Times New Roman" w:eastAsia="Times New Roman" w:hAnsi="Times New Roman" w:cs="Times New Roman"/>
+              <w:color w:val="000000"/>
+              <w:sz w:val="24"/>
+              <w:szCs w:val="24"/>
+              <w:lang w:val="nl-NL" w:eastAsia="en-NL"/>
+            </w:rPr>
+            <w:t>, 2022, p</w:t>
           </w:r>
           <w:r>
             <w:rPr>
@@ -3872,7 +3894,21 @@
         <w:rPr>
           <w:lang w:val="nl-NL"/>
         </w:rPr>
-        <w:t xml:space="preserve"> en "media framing". Inclusiecriteria voor de geselecteerde literatuur waren peer-reviewed classificatie, publicatiedatum vanaf de jaren 1970, en taal Nederlands of Engels.</w:t>
+        <w:t xml:space="preserve"> en "media framing". Inclusiecriteria voor de geselecteerde literatuur waren peer-</w:t>
+      </w:r>
+      <w:proofErr w:type="spellStart"/>
+      <w:r>
+        <w:rPr>
+          <w:lang w:val="nl-NL"/>
+        </w:rPr>
+        <w:t>reviewed</w:t>
+      </w:r>
+      <w:proofErr w:type="spellEnd"/>
+      <w:r>
+        <w:rPr>
+          <w:lang w:val="nl-NL"/>
+        </w:rPr>
+        <w:t xml:space="preserve"> classificatie, publicatiedatum vanaf de jaren 1970, en taal Nederlands of Engels.</w:t>
       </w:r>
     </w:p>
     <w:p>
@@ -4073,7 +4109,21 @@
         <w:rPr>
           <w:lang w:val="nl-NL"/>
         </w:rPr>
-        <w:t>De framing theorieën van Goffman bieden in</w:t>
+        <w:t xml:space="preserve">De framing theorieën van </w:t>
+      </w:r>
+      <w:proofErr w:type="spellStart"/>
+      <w:r>
+        <w:rPr>
+          <w:lang w:val="nl-NL"/>
+        </w:rPr>
+        <w:t>Goffman</w:t>
+      </w:r>
+      <w:proofErr w:type="spellEnd"/>
+      <w:r>
+        <w:rPr>
+          <w:lang w:val="nl-NL"/>
+        </w:rPr>
+        <w:t xml:space="preserve"> bieden in</w:t>
       </w:r>
       <w:r>
         <w:rPr>
@@ -4260,15 +4310,23 @@
           <w:bCs/>
           <w:lang w:val="nl-NL"/>
         </w:rPr>
-        <w:t xml:space="preserve"> voor- en nadelen van</w:t>
-      </w:r>
-      <w:r>
-        <w:rPr>
-          <w:b/>
-          <w:bCs/>
-          <w:lang w:val="nl-NL"/>
-        </w:rPr>
-        <w:t xml:space="preserve"> kern</w:t>
+        <w:t xml:space="preserve"> voor- en nadelen </w:t>
+      </w:r>
+      <w:r>
+        <w:rPr>
+          <w:b/>
+          <w:bCs/>
+          <w:lang w:val="nl-NL"/>
+        </w:rPr>
+        <w:t>van ke</w:t>
+      </w:r>
+      <w:r>
+        <w:rPr>
+          <w:b/>
+          <w:bCs/>
+          <w:lang w:val="nl-NL"/>
+        </w:rPr>
+        <w:t>rn</w:t>
       </w:r>
       <w:r>
         <w:rPr>
@@ -5671,7 +5729,21 @@
         <w:rPr>
           <w:lang w:val="nl-NL"/>
         </w:rPr>
-        <w:t xml:space="preserve"> negatieve aspecten zoals veiligheidsrisico's en falend bestuur (Geels &amp; Verhees, 2011</w:t>
+        <w:t xml:space="preserve"> negatieve aspecten zoals veiligheidsrisico's en falend bestuur (Geels &amp; </w:t>
+      </w:r>
+      <w:proofErr w:type="spellStart"/>
+      <w:r>
+        <w:rPr>
+          <w:lang w:val="nl-NL"/>
+        </w:rPr>
+        <w:t>Verhees</w:t>
+      </w:r>
+      <w:proofErr w:type="spellEnd"/>
+      <w:r>
+        <w:rPr>
+          <w:lang w:val="nl-NL"/>
+        </w:rPr>
+        <w:t>, 2011</w:t>
       </w:r>
       <w:r>
         <w:rPr>
@@ -5779,7 +5851,21 @@
         <w:rPr>
           <w:lang w:val="nl-NL"/>
         </w:rPr>
-        <w:t xml:space="preserve"> kernenergie (Smith &amp; Spanhoff, 1976; Vossen, 2020)</w:t>
+        <w:t xml:space="preserve"> kernenergie (Smith &amp; </w:t>
+      </w:r>
+      <w:proofErr w:type="spellStart"/>
+      <w:r>
+        <w:rPr>
+          <w:lang w:val="nl-NL"/>
+        </w:rPr>
+        <w:t>Spanhoff</w:t>
+      </w:r>
+      <w:proofErr w:type="spellEnd"/>
+      <w:r>
+        <w:rPr>
+          <w:lang w:val="nl-NL"/>
+        </w:rPr>
+        <w:t>, 1976; Vossen, 2020)</w:t>
       </w:r>
       <w:r>
         <w:rPr>
@@ -5815,7 +5901,21 @@
         <w:rPr>
           <w:lang w:val="nl-NL"/>
         </w:rPr>
-        <w:t xml:space="preserve"> organisaties (Boumans &amp; Vliegenthart, 2016).</w:t>
+        <w:t xml:space="preserve"> organisaties (Boumans &amp; </w:t>
+      </w:r>
+      <w:proofErr w:type="spellStart"/>
+      <w:r>
+        <w:rPr>
+          <w:lang w:val="nl-NL"/>
+        </w:rPr>
+        <w:t>Vliegenthart</w:t>
+      </w:r>
+      <w:proofErr w:type="spellEnd"/>
+      <w:r>
+        <w:rPr>
+          <w:lang w:val="nl-NL"/>
+        </w:rPr>
+        <w:t>, 2016).</w:t>
       </w:r>
     </w:p>
     <w:p>
@@ -5926,7 +6026,21 @@
         <w:rPr>
           <w:lang w:val="nl-NL"/>
         </w:rPr>
-        <w:t xml:space="preserve">een significante invloed rapporteren (Smith &amp; Spanhoff, 1976; Vossen, 2020). Dit wijst op een contextafhankelijke invloed van media. Bovendien verschilt het taalgebruik tussen experts en leken, wat de interpretatie van risico's beïnvloedt </w:t>
+        <w:t xml:space="preserve">een significante invloed rapporteren (Smith &amp; </w:t>
+      </w:r>
+      <w:proofErr w:type="spellStart"/>
+      <w:r>
+        <w:rPr>
+          <w:lang w:val="nl-NL"/>
+        </w:rPr>
+        <w:t>Spanhoff</w:t>
+      </w:r>
+      <w:proofErr w:type="spellEnd"/>
+      <w:r>
+        <w:rPr>
+          <w:lang w:val="nl-NL"/>
+        </w:rPr>
+        <w:t xml:space="preserve">, 1976; Vossen, 2020). Dit wijst op een contextafhankelijke invloed van media. Bovendien verschilt het taalgebruik tussen experts en leken, wat de interpretatie van risico's beïnvloedt </w:t>
       </w:r>
       <w:sdt>
         <w:sdtPr>
@@ -6963,7 +7077,35 @@
         <w:rPr>
           <w:lang w:val="nl-NL"/>
         </w:rPr>
-        <w:t xml:space="preserve"> 'runaway technology' en 'public accountability'</w:t>
+        <w:t xml:space="preserve"> '</w:t>
+      </w:r>
+      <w:proofErr w:type="spellStart"/>
+      <w:r>
+        <w:rPr>
+          <w:lang w:val="nl-NL"/>
+        </w:rPr>
+        <w:t>runaway</w:t>
+      </w:r>
+      <w:proofErr w:type="spellEnd"/>
+      <w:r>
+        <w:rPr>
+          <w:lang w:val="nl-NL"/>
+        </w:rPr>
+        <w:t xml:space="preserve"> </w:t>
+      </w:r>
+      <w:proofErr w:type="spellStart"/>
+      <w:r>
+        <w:rPr>
+          <w:lang w:val="nl-NL"/>
+        </w:rPr>
+        <w:t>technology</w:t>
+      </w:r>
+      <w:proofErr w:type="spellEnd"/>
+      <w:r>
+        <w:rPr>
+          <w:lang w:val="nl-NL"/>
+        </w:rPr>
+        <w:t>' en 'public accountability'</w:t>
       </w:r>
       <w:r>
         <w:rPr>
@@ -7479,7 +7621,7 @@
           <w:bCs/>
           <w:lang w:val="nl-NL"/>
         </w:rPr>
-        <w:t>Verschillen in frames tussen</w:t>
+        <w:t>Verschillen frames tussen</w:t>
       </w:r>
       <w:r>
         <w:rPr>
@@ -7534,8 +7676,9 @@
           <w:szCs w:val="24"/>
           <w:lang w:val="nl-NL" w:eastAsia="en-NL"/>
         </w:rPr>
-        <w:t>Sinds het begin van het kernenergiedebat zijn wetenschappers en publieke actiegroepen de belangrijkste tegenstanders geweest, terwijl voorstanders beloftes en toekomstvisies benadrukken (Smith &amp; Spanhoff, 1976; Geels &amp; Verhees, 2011). Oppositiegroepen wijzen op nadelen en risico's. Sociale bewegingen gebruiken protesten en petities om druk uit te oefenen, en klimaatorganisaties publiceren vaker dan industriële organisaties</w:t>
-      </w:r>
+        <w:t xml:space="preserve">Sinds het begin van het kernenergiedebat zijn wetenschappers en publieke actiegroepen de belangrijkste tegenstanders geweest, terwijl voorstanders beloftes en toekomstvisies benadrukken (Smith &amp; </w:t>
+      </w:r>
+      <w:proofErr w:type="spellStart"/>
       <w:r>
         <w:rPr>
           <w:rFonts w:ascii="Times New Roman" w:eastAsia="Times New Roman" w:hAnsi="Times New Roman" w:cs="Times New Roman"/>
@@ -7543,8 +7686,9 @@
           <w:szCs w:val="24"/>
           <w:lang w:val="nl-NL" w:eastAsia="en-NL"/>
         </w:rPr>
-        <w:t xml:space="preserve"> (zie Bijlage 2, Grafiek 1)</w:t>
-      </w:r>
+        <w:t>Spanhoff</w:t>
+      </w:r>
+      <w:proofErr w:type="spellEnd"/>
       <w:r>
         <w:rPr>
           <w:rFonts w:ascii="Times New Roman" w:eastAsia="Times New Roman" w:hAnsi="Times New Roman" w:cs="Times New Roman"/>
@@ -7552,7 +7696,85 @@
           <w:szCs w:val="24"/>
           <w:lang w:val="nl-NL" w:eastAsia="en-NL"/>
         </w:rPr>
-        <w:t xml:space="preserve"> (Geels &amp; Verhees, 2011; Boumans &amp; Vliegenthart, 2016). Na de ramp in Tsjernobyl was het moeilijk om dezelfde media-aandacht te krijgen, maar sociale bewegingen blijven strijden via framing </w:t>
+        <w:t xml:space="preserve">, 1976; Geels &amp; </w:t>
+      </w:r>
+      <w:proofErr w:type="spellStart"/>
+      <w:r>
+        <w:rPr>
+          <w:rFonts w:ascii="Times New Roman" w:eastAsia="Times New Roman" w:hAnsi="Times New Roman" w:cs="Times New Roman"/>
+          <w:sz w:val="24"/>
+          <w:szCs w:val="24"/>
+          <w:lang w:val="nl-NL" w:eastAsia="en-NL"/>
+        </w:rPr>
+        <w:t>Verhees</w:t>
+      </w:r>
+      <w:proofErr w:type="spellEnd"/>
+      <w:r>
+        <w:rPr>
+          <w:rFonts w:ascii="Times New Roman" w:eastAsia="Times New Roman" w:hAnsi="Times New Roman" w:cs="Times New Roman"/>
+          <w:sz w:val="24"/>
+          <w:szCs w:val="24"/>
+          <w:lang w:val="nl-NL" w:eastAsia="en-NL"/>
+        </w:rPr>
+        <w:t>, 2011). Oppositiegroepen wijzen op nadelen en risico's. Sociale bewegingen gebruiken protesten en petities om druk uit te oefenen, en klimaatorganisaties publiceren vaker dan industriële organisaties</w:t>
+      </w:r>
+      <w:r>
+        <w:rPr>
+          <w:rFonts w:ascii="Times New Roman" w:eastAsia="Times New Roman" w:hAnsi="Times New Roman" w:cs="Times New Roman"/>
+          <w:sz w:val="24"/>
+          <w:szCs w:val="24"/>
+          <w:lang w:val="nl-NL" w:eastAsia="en-NL"/>
+        </w:rPr>
+        <w:t xml:space="preserve"> (zie Bijlage 2, Grafiek 1)</w:t>
+      </w:r>
+      <w:r>
+        <w:rPr>
+          <w:rFonts w:ascii="Times New Roman" w:eastAsia="Times New Roman" w:hAnsi="Times New Roman" w:cs="Times New Roman"/>
+          <w:sz w:val="24"/>
+          <w:szCs w:val="24"/>
+          <w:lang w:val="nl-NL" w:eastAsia="en-NL"/>
+        </w:rPr>
+        <w:t xml:space="preserve"> (Geels &amp; </w:t>
+      </w:r>
+      <w:proofErr w:type="spellStart"/>
+      <w:r>
+        <w:rPr>
+          <w:rFonts w:ascii="Times New Roman" w:eastAsia="Times New Roman" w:hAnsi="Times New Roman" w:cs="Times New Roman"/>
+          <w:sz w:val="24"/>
+          <w:szCs w:val="24"/>
+          <w:lang w:val="nl-NL" w:eastAsia="en-NL"/>
+        </w:rPr>
+        <w:t>Verhees</w:t>
+      </w:r>
+      <w:proofErr w:type="spellEnd"/>
+      <w:r>
+        <w:rPr>
+          <w:rFonts w:ascii="Times New Roman" w:eastAsia="Times New Roman" w:hAnsi="Times New Roman" w:cs="Times New Roman"/>
+          <w:sz w:val="24"/>
+          <w:szCs w:val="24"/>
+          <w:lang w:val="nl-NL" w:eastAsia="en-NL"/>
+        </w:rPr>
+        <w:t xml:space="preserve">, 2011; Boumans &amp; </w:t>
+      </w:r>
+      <w:proofErr w:type="spellStart"/>
+      <w:r>
+        <w:rPr>
+          <w:rFonts w:ascii="Times New Roman" w:eastAsia="Times New Roman" w:hAnsi="Times New Roman" w:cs="Times New Roman"/>
+          <w:sz w:val="24"/>
+          <w:szCs w:val="24"/>
+          <w:lang w:val="nl-NL" w:eastAsia="en-NL"/>
+        </w:rPr>
+        <w:t>Vliegenthart</w:t>
+      </w:r>
+      <w:proofErr w:type="spellEnd"/>
+      <w:r>
+        <w:rPr>
+          <w:rFonts w:ascii="Times New Roman" w:eastAsia="Times New Roman" w:hAnsi="Times New Roman" w:cs="Times New Roman"/>
+          <w:sz w:val="24"/>
+          <w:szCs w:val="24"/>
+          <w:lang w:val="nl-NL" w:eastAsia="en-NL"/>
+        </w:rPr>
+        <w:t xml:space="preserve">, 2016). Na de ramp in Tsjernobyl was het moeilijk om dezelfde media-aandacht te krijgen, maar sociale bewegingen blijven strijden via framing </w:t>
       </w:r>
       <w:sdt>
         <w:sdtPr>
@@ -7621,7 +7843,47 @@
           <w:szCs w:val="24"/>
           <w:lang w:val="nl-NL" w:eastAsia="en-NL"/>
         </w:rPr>
-        <w:t xml:space="preserve">. De effectiviteit van frames hangt af van factoren zoals geloofwaardigheid, empirische fit, centraliteit, en resonantie met het publiek (Geels &amp; Verhees, 2011). Positieve frames kunnen innovaties stimuleren, terwijl negatieve frames ze kunnen ondermijnen </w:t>
+        <w:t xml:space="preserve">. De effectiviteit van frames hangt af van factoren zoals geloofwaardigheid, empirische fit, </w:t>
+      </w:r>
+      <w:proofErr w:type="spellStart"/>
+      <w:r>
+        <w:rPr>
+          <w:rFonts w:ascii="Times New Roman" w:eastAsia="Times New Roman" w:hAnsi="Times New Roman" w:cs="Times New Roman"/>
+          <w:sz w:val="24"/>
+          <w:szCs w:val="24"/>
+          <w:lang w:val="nl-NL" w:eastAsia="en-NL"/>
+        </w:rPr>
+        <w:t>centraliteit</w:t>
+      </w:r>
+      <w:proofErr w:type="spellEnd"/>
+      <w:r>
+        <w:rPr>
+          <w:rFonts w:ascii="Times New Roman" w:eastAsia="Times New Roman" w:hAnsi="Times New Roman" w:cs="Times New Roman"/>
+          <w:sz w:val="24"/>
+          <w:szCs w:val="24"/>
+          <w:lang w:val="nl-NL" w:eastAsia="en-NL"/>
+        </w:rPr>
+        <w:t xml:space="preserve">, en resonantie met het publiek (Geels &amp; </w:t>
+      </w:r>
+      <w:proofErr w:type="spellStart"/>
+      <w:r>
+        <w:rPr>
+          <w:rFonts w:ascii="Times New Roman" w:eastAsia="Times New Roman" w:hAnsi="Times New Roman" w:cs="Times New Roman"/>
+          <w:sz w:val="24"/>
+          <w:szCs w:val="24"/>
+          <w:lang w:val="nl-NL" w:eastAsia="en-NL"/>
+        </w:rPr>
+        <w:t>Verhees</w:t>
+      </w:r>
+      <w:proofErr w:type="spellEnd"/>
+      <w:r>
+        <w:rPr>
+          <w:rFonts w:ascii="Times New Roman" w:eastAsia="Times New Roman" w:hAnsi="Times New Roman" w:cs="Times New Roman"/>
+          <w:sz w:val="24"/>
+          <w:szCs w:val="24"/>
+          <w:lang w:val="nl-NL" w:eastAsia="en-NL"/>
+        </w:rPr>
+        <w:t xml:space="preserve">, 2011). Positieve frames kunnen innovaties stimuleren, terwijl negatieve frames ze kunnen ondermijnen </w:t>
       </w:r>
       <w:sdt>
         <w:sdtPr>
@@ -9152,7 +9414,27 @@
           <w:szCs w:val="24"/>
           <w:lang w:val="nl-NL" w:eastAsia="en-NL"/>
         </w:rPr>
-        <w:t>Toekomstig onderzoek zou zich kunnen concentreren op de mechanismen van framing in media en publieke opinie over kernenergie, vergelijkende analyses tussen culturen, langetermijneffecten op beleidsvorming, rol van sociale media, en effectiviteit van framingstrategieën. Een dieper inzicht in deze gebieden kan helpen bij een evenwichtiger en informatiever publiek debat over kernenergie, wat essentieel is voor weloverwogen energiebeleidsbeslissingen.</w:t>
+        <w:t xml:space="preserve">Toekomstig onderzoek zou zich kunnen concentreren op de mechanismen van framing in media en publieke opinie over kernenergie, vergelijkende analyses tussen culturen, langetermijneffecten op beleidsvorming, rol van sociale media, en effectiviteit van </w:t>
+      </w:r>
+      <w:proofErr w:type="spellStart"/>
+      <w:r>
+        <w:rPr>
+          <w:rFonts w:ascii="Times New Roman" w:eastAsia="Times New Roman" w:hAnsi="Times New Roman" w:cs="Times New Roman"/>
+          <w:sz w:val="24"/>
+          <w:szCs w:val="24"/>
+          <w:lang w:val="nl-NL" w:eastAsia="en-NL"/>
+        </w:rPr>
+        <w:t>framingstrategieën</w:t>
+      </w:r>
+      <w:proofErr w:type="spellEnd"/>
+      <w:r>
+        <w:rPr>
+          <w:rFonts w:ascii="Times New Roman" w:eastAsia="Times New Roman" w:hAnsi="Times New Roman" w:cs="Times New Roman"/>
+          <w:sz w:val="24"/>
+          <w:szCs w:val="24"/>
+          <w:lang w:val="nl-NL" w:eastAsia="en-NL"/>
+        </w:rPr>
+        <w:t>. Een dieper inzicht in deze gebieden kan helpen bij een evenwichtiger en informatiever publiek debat over kernenergie, wat essentieel is voor weloverwogen energiebeleidsbeslissingen.</w:t>
       </w:r>
     </w:p>
     <w:p>
@@ -9936,11 +10218,19 @@
           <w:lang w:val="nl-NL"/>
         </w:rPr>
       </w:pPr>
-      <w:r>
-        <w:rPr>
-          <w:lang w:val="nl-NL"/>
-        </w:rPr>
-        <w:t>Runaway Technology: dit frame beschouwt kernenergie als een oncontroleerbare en gevaarlijke technologie. Het benadrukt de risico's en gevaren, en suggereert dat stoppen met kernenergie de enige optie is.</w:t>
+      <w:proofErr w:type="spellStart"/>
+      <w:r>
+        <w:rPr>
+          <w:lang w:val="nl-NL"/>
+        </w:rPr>
+        <w:t>Runaway</w:t>
+      </w:r>
+      <w:proofErr w:type="spellEnd"/>
+      <w:r>
+        <w:rPr>
+          <w:lang w:val="nl-NL"/>
+        </w:rPr>
+        <w:t xml:space="preserve"> Technology: dit frame beschouwt kernenergie als een oncontroleerbare en gevaarlijke technologie. Het benadrukt de risico's en gevaren, en suggereert dat stoppen met kernenergie de enige optie is.</w:t>
       </w:r>
     </w:p>
     <w:p>
@@ -9955,11 +10245,19 @@
           <w:lang w:val="nl-NL"/>
         </w:rPr>
       </w:pPr>
-      <w:r>
-        <w:rPr>
-          <w:lang w:val="nl-NL"/>
-        </w:rPr>
-        <w:t>Progress: het beeld dat modernisering en moderne technologie ons leven beter maken. In de communicatie wordt dit kader gebruikt om te wijzen op de voordelen.</w:t>
+      <w:proofErr w:type="spellStart"/>
+      <w:r>
+        <w:rPr>
+          <w:lang w:val="nl-NL"/>
+        </w:rPr>
+        <w:t>Progress</w:t>
+      </w:r>
+      <w:proofErr w:type="spellEnd"/>
+      <w:r>
+        <w:rPr>
+          <w:lang w:val="nl-NL"/>
+        </w:rPr>
+        <w:t>: het beeld dat modernisering en moderne technologie ons leven beter maken. In de communicatie wordt dit kader gebruikt om te wijzen op de voordelen.</w:t>
       </w:r>
     </w:p>
     <w:p>
@@ -9974,11 +10272,19 @@
           <w:lang w:val="nl-NL"/>
         </w:rPr>
       </w:pPr>
-      <w:r>
-        <w:rPr>
-          <w:lang w:val="nl-NL"/>
-        </w:rPr>
-        <w:t xml:space="preserve">Sustainability: Het begrip duurzaamheid is </w:t>
+      <w:proofErr w:type="spellStart"/>
+      <w:r>
+        <w:rPr>
+          <w:lang w:val="nl-NL"/>
+        </w:rPr>
+        <w:t>Sustainability</w:t>
+      </w:r>
+      <w:proofErr w:type="spellEnd"/>
+      <w:r>
+        <w:rPr>
+          <w:lang w:val="nl-NL"/>
+        </w:rPr>
+        <w:t xml:space="preserve">: Het begrip duurzaamheid is </w:t>
       </w:r>
       <w:r>
         <w:rPr>
@@ -10005,11 +10311,19 @@
           <w:lang w:val="nl-NL"/>
         </w:rPr>
       </w:pPr>
-      <w:r>
-        <w:rPr>
-          <w:lang w:val="nl-NL"/>
-        </w:rPr>
-        <w:t>Cost-Effectiveness: dit frame kijkt naar de economische kosten en baten van kernenergie. Het onderliggende idee is dat een investering in kernenergie een economisch verantwoorde beslissing moet zijn voor onze samenleving.</w:t>
+      <w:proofErr w:type="spellStart"/>
+      <w:r>
+        <w:rPr>
+          <w:lang w:val="nl-NL"/>
+        </w:rPr>
+        <w:t>Cost-Effectiveness</w:t>
+      </w:r>
+      <w:proofErr w:type="spellEnd"/>
+      <w:r>
+        <w:rPr>
+          <w:lang w:val="nl-NL"/>
+        </w:rPr>
+        <w:t>: dit frame kijkt naar de economische kosten en baten van kernenergie. Het onderliggende idee is dat een investering in kernenergie een economisch verantwoorde beslissing moet zijn voor onze samenleving.</w:t>
       </w:r>
     </w:p>
     <w:p>
@@ -10043,11 +10357,33 @@
           <w:lang w:val="nl-NL"/>
         </w:rPr>
       </w:pPr>
-      <w:r>
-        <w:rPr>
-          <w:lang w:val="nl-NL"/>
-        </w:rPr>
-        <w:t xml:space="preserve">Social Justice: Onze energieproductie en -consumptie roept vragen op over rechtvaardigheid en gelijkheid, bijvoorbeeld voor mensen in armoede. </w:t>
+      <w:proofErr w:type="spellStart"/>
+      <w:r>
+        <w:rPr>
+          <w:lang w:val="nl-NL"/>
+        </w:rPr>
+        <w:t>Social</w:t>
+      </w:r>
+      <w:proofErr w:type="spellEnd"/>
+      <w:r>
+        <w:rPr>
+          <w:lang w:val="nl-NL"/>
+        </w:rPr>
+        <w:t xml:space="preserve"> </w:t>
+      </w:r>
+      <w:proofErr w:type="spellStart"/>
+      <w:r>
+        <w:rPr>
+          <w:lang w:val="nl-NL"/>
+        </w:rPr>
+        <w:t>Justice</w:t>
+      </w:r>
+      <w:proofErr w:type="spellEnd"/>
+      <w:r>
+        <w:rPr>
+          <w:lang w:val="nl-NL"/>
+        </w:rPr>
+        <w:t xml:space="preserve">: Onze energieproductie en -consumptie roept vragen op over rechtvaardigheid en gelijkheid, bijvoorbeeld voor mensen in armoede. </w:t>
       </w:r>
     </w:p>
     <w:p>
@@ -10108,11 +10444,19 @@
           <w:lang w:val="nl-NL"/>
         </w:rPr>
       </w:pPr>
-      <w:r>
-        <w:rPr>
-          <w:lang w:val="nl-NL"/>
-        </w:rPr>
-        <w:t>Ecomodernism: Propageert dat moderne technologie nodig is om de planeet te redden. De risico's van opwarming van de aarde zijn groot, en technologie wordt als oplossing gezien. Wie de klimaatdoelstellingen serieus neemt, zou de vooruitgang van kernenergie moeten omarmen.</w:t>
+      <w:proofErr w:type="spellStart"/>
+      <w:r>
+        <w:rPr>
+          <w:lang w:val="nl-NL"/>
+        </w:rPr>
+        <w:t>Ecomodernism</w:t>
+      </w:r>
+      <w:proofErr w:type="spellEnd"/>
+      <w:r>
+        <w:rPr>
+          <w:lang w:val="nl-NL"/>
+        </w:rPr>
+        <w:t>: Propageert dat moderne technologie nodig is om de planeet te redden. De risico's van opwarming van de aarde zijn groot, en technologie wordt als oplossing gezien. Wie de klimaatdoelstellingen serieus neemt, zou de vooruitgang van kernenergie moeten omarmen.</w:t>
       </w:r>
     </w:p>
     <w:p>
@@ -10774,8 +11118,17 @@
           <w:rFonts w:ascii="Times New Roman" w:hAnsi="Times New Roman" w:cs="Times New Roman"/>
           <w:lang w:val="nl-NL"/>
         </w:rPr>
-        <w:t>one of voice</w:t>
-      </w:r>
+        <w:t xml:space="preserve">one of </w:t>
+      </w:r>
+      <w:proofErr w:type="spellStart"/>
+      <w:r>
+        <w:rPr>
+          <w:rFonts w:ascii="Times New Roman" w:hAnsi="Times New Roman" w:cs="Times New Roman"/>
+          <w:lang w:val="nl-NL"/>
+        </w:rPr>
+        <w:t>voice</w:t>
+      </w:r>
+      <w:proofErr w:type="spellEnd"/>
       <w:r>
         <w:rPr>
           <w:rFonts w:ascii="Times New Roman" w:hAnsi="Times New Roman" w:cs="Times New Roman"/>
@@ -12638,7 +12991,7 @@
   </w:compat>
   <w:rsids>
     <w:rsidRoot w:val="00B27701"/>
-    <w:rsid w:val="00685603"/>
+    <w:rsid w:val="00186F34"/>
     <w:rsid w:val="00B27701"/>
   </w:rsids>
   <m:mathPr>

</xml_diff>